<commit_message>
first draft of resume is DONE
</commit_message>
<xml_diff>
--- a/Patrick_Brandt.docx
+++ b/Patrick_Brandt.docx
@@ -139,8 +139,16 @@
         <w:rPr>
           <w:rFonts w:ascii="Helvetica" w:hAnsi="Helvetica"/>
         </w:rPr>
-        <w:t>linkedin.com/in/wpatrickbrandt</w:t>
-      </w:r>
+        <w:t>linkedin.com/in/</w:t>
+      </w:r>
+      <w:proofErr w:type="spellStart"/>
+      <w:r>
+        <w:rPr>
+          <w:rFonts w:ascii="Helvetica" w:hAnsi="Helvetica"/>
+        </w:rPr>
+        <w:t>wpatrickbrandt</w:t>
+      </w:r>
+      <w:proofErr w:type="spellEnd"/>
     </w:p>
     <w:p>
       <w:pPr>
@@ -168,6 +176,18 @@
           <w:rFonts w:ascii="Helvetica" w:hAnsi="Helvetica" w:cs="Segoe UI"/>
         </w:rPr>
       </w:pPr>
+      <w:r>
+        <w:rPr>
+          <w:rFonts w:ascii="Helvetica" w:hAnsi="Helvetica" w:cs="Segoe UI"/>
+        </w:rPr>
+        <w:t>I solve problems. I define solutions that are driven from a deep understanding of my client’s business and then educate them about how we’re going to help; I take this same understanding and then parse it out into fine-grained tasks that a production team can execute.</w:t>
+      </w:r>
+      <w:r>
+        <w:rPr>
+          <w:rFonts w:ascii="Helvetica" w:hAnsi="Helvetica" w:cs="Segoe UI"/>
+        </w:rPr>
+        <w:t xml:space="preserve"> I’m always willing (and excited) to step up and code, injecting business acumen right into the bits that make the magic happen. I’m a technologist who flexes leadership qualities and consulting prowess to motivate clients and team members towards meeting ambitious project scopes and timelines.</w:t>
+      </w:r>
     </w:p>
     <w:p>
       <w:pPr>
@@ -236,8 +256,16 @@
         <w:rPr>
           <w:rFonts w:ascii="Helvetica" w:hAnsi="Helvetica" w:cs="Segoe UI"/>
         </w:rPr>
-        <w:t>Fluent NHibernate</w:t>
-      </w:r>
+        <w:t xml:space="preserve">Fluent </w:t>
+      </w:r>
+      <w:proofErr w:type="spellStart"/>
+      <w:r>
+        <w:rPr>
+          <w:rFonts w:ascii="Helvetica" w:hAnsi="Helvetica" w:cs="Segoe UI"/>
+        </w:rPr>
+        <w:t>NHibernate</w:t>
+      </w:r>
+      <w:proofErr w:type="spellEnd"/>
     </w:p>
     <w:p>
       <w:pPr>
@@ -288,12 +316,14 @@
           <w:rFonts w:ascii="Helvetica" w:hAnsi="Helvetica" w:cs="Segoe UI"/>
         </w:rPr>
       </w:pPr>
+      <w:proofErr w:type="spellStart"/>
       <w:r>
         <w:rPr>
           <w:rFonts w:ascii="Helvetica" w:hAnsi="Helvetica" w:cs="Segoe UI"/>
         </w:rPr>
         <w:t>Git</w:t>
       </w:r>
+      <w:proofErr w:type="spellEnd"/>
     </w:p>
     <w:p>
       <w:pPr>
@@ -317,12 +347,14 @@
           <w:rFonts w:ascii="Helvetica" w:hAnsi="Helvetica" w:cs="Segoe UI"/>
         </w:rPr>
       </w:pPr>
+      <w:proofErr w:type="spellStart"/>
       <w:r>
         <w:rPr>
           <w:rFonts w:ascii="Helvetica" w:hAnsi="Helvetica" w:cs="Segoe UI"/>
         </w:rPr>
         <w:t>NUnit</w:t>
       </w:r>
+      <w:proofErr w:type="spellEnd"/>
     </w:p>
     <w:p>
       <w:pPr>
@@ -331,12 +363,14 @@
           <w:rFonts w:ascii="Helvetica" w:hAnsi="Helvetica" w:cs="Segoe UI"/>
         </w:rPr>
       </w:pPr>
+      <w:proofErr w:type="spellStart"/>
       <w:r>
         <w:rPr>
           <w:rFonts w:ascii="Helvetica" w:hAnsi="Helvetica" w:cs="Segoe UI"/>
         </w:rPr>
         <w:t>Moq</w:t>
       </w:r>
+      <w:proofErr w:type="spellEnd"/>
     </w:p>
     <w:p>
       <w:pPr>
@@ -402,12 +436,28 @@
           <w:rFonts w:ascii="Helvetica" w:hAnsi="Helvetica" w:cs="Segoe UI"/>
         </w:rPr>
       </w:pPr>
-      <w:r>
-        <w:rPr>
-          <w:rFonts w:ascii="Helvetica" w:hAnsi="Helvetica" w:cs="Segoe UI"/>
-        </w:rPr>
-        <w:t>TeamCity/MSBuild</w:t>
-      </w:r>
+      <w:proofErr w:type="spellStart"/>
+      <w:r>
+        <w:rPr>
+          <w:rFonts w:ascii="Helvetica" w:hAnsi="Helvetica" w:cs="Segoe UI"/>
+        </w:rPr>
+        <w:t>TeamCity</w:t>
+      </w:r>
+      <w:proofErr w:type="spellEnd"/>
+      <w:r>
+        <w:rPr>
+          <w:rFonts w:ascii="Helvetica" w:hAnsi="Helvetica" w:cs="Segoe UI"/>
+        </w:rPr>
+        <w:t>/</w:t>
+      </w:r>
+      <w:proofErr w:type="spellStart"/>
+      <w:r>
+        <w:rPr>
+          <w:rFonts w:ascii="Helvetica" w:hAnsi="Helvetica" w:cs="Segoe UI"/>
+        </w:rPr>
+        <w:t>MSBuild</w:t>
+      </w:r>
+      <w:proofErr w:type="spellEnd"/>
     </w:p>
     <w:p>
       <w:pPr>
@@ -444,12 +494,16 @@
           <w:rFonts w:ascii="Helvetica" w:hAnsi="Helvetica" w:cs="Segoe UI"/>
         </w:rPr>
       </w:pPr>
+      <w:proofErr w:type="spellStart"/>
+      <w:proofErr w:type="gramStart"/>
       <w:r>
         <w:rPr>
           <w:rFonts w:ascii="Helvetica" w:hAnsi="Helvetica" w:cs="Segoe UI"/>
         </w:rPr>
         <w:t>jQuery</w:t>
       </w:r>
+      <w:proofErr w:type="spellEnd"/>
+      <w:proofErr w:type="gramEnd"/>
     </w:p>
     <w:p>
       <w:pPr>
@@ -477,7 +531,7 @@
           <w:rFonts w:ascii="Helvetica" w:hAnsi="Helvetica" w:cs="Segoe UI"/>
         </w:rPr>
         <w:lastRenderedPageBreak/>
-        <w:t>Scalable Architectures</w:t>
+        <w:t>Scalable Architecture</w:t>
       </w:r>
     </w:p>
     <w:p>
@@ -533,15 +587,16 @@
         <w:rPr>
           <w:rFonts w:ascii="Helvetica" w:hAnsi="Helvetica" w:cs="Segoe UI"/>
         </w:rPr>
-        <w:t>XML/XSL/XPath</w:t>
-      </w:r>
-    </w:p>
-    <w:p>
-      <w:pPr>
-        <w:rPr>
-          <w:rFonts w:ascii="Helvetica" w:hAnsi="Helvetica" w:cs="Segoe UI"/>
-        </w:rPr>
-      </w:pPr>
+        <w:t>XML/XSL/</w:t>
+      </w:r>
+      <w:proofErr w:type="spellStart"/>
+      <w:r>
+        <w:rPr>
+          <w:rFonts w:ascii="Helvetica" w:hAnsi="Helvetica" w:cs="Segoe UI"/>
+        </w:rPr>
+        <w:t>XPath</w:t>
+      </w:r>
+      <w:proofErr w:type="spellEnd"/>
     </w:p>
     <w:p>
       <w:pPr>
@@ -559,32 +614,6 @@
     </w:p>
     <w:p>
       <w:pPr>
-        <w:tabs>
-          <w:tab w:val="left" w:pos="3795"/>
-        </w:tabs>
-        <w:rPr>
-          <w:rFonts w:ascii="Helvetica" w:hAnsi="Helvetica" w:cs="Segoe UI"/>
-        </w:rPr>
-      </w:pPr>
-    </w:p>
-    <w:p>
-      <w:pPr>
-        <w:tabs>
-          <w:tab w:val="left" w:pos="3795"/>
-        </w:tabs>
-        <w:rPr>
-          <w:rFonts w:ascii="Helvetica" w:hAnsi="Helvetica" w:cs="Segoe UI"/>
-        </w:rPr>
-      </w:pPr>
-      <w:r>
-        <w:rPr>
-          <w:rFonts w:ascii="Helvetica" w:hAnsi="Helvetica" w:cs="Segoe UI"/>
-        </w:rPr>
-        <w:t>Additional experience developing solutions using these languages/platforms: F#, Python/Django, PHP/CodeIngiter, Objective-C/iOS, MySQL, OpenNI/NITE (for Microsoft Kinect). Developed and deployed cloud-based web applications and services using Amazon Web Services, Azure, and Google App Engine. Developed continuous integration and automated deployment processes in Cruise Control, Hudson/Jenkins, and TeamCity.</w:t>
-      </w:r>
-    </w:p>
-    <w:p>
-      <w:pPr>
         <w:spacing w:before="120" w:after="120"/>
         <w:ind w:hanging="187"/>
         <w:rPr>
@@ -599,6 +628,7 @@
           <w:smallCaps/>
           <w:sz w:val="28"/>
         </w:rPr>
+        <w:lastRenderedPageBreak/>
         <w:t>Professional Experience</w:t>
       </w:r>
     </w:p>
@@ -724,7 +754,37 @@
           <w:rFonts w:ascii="Helvetica" w:hAnsi="Helvetica" w:cs="Segoe UI"/>
         </w:rPr>
         <w:lastRenderedPageBreak/>
-        <w:t>Software Architect/Lead Integrator directing multiple high-profile digital projects for Coca-cola</w:t>
+        <w:t>Software Architect/Lead Integrator directing multiple high-pro</w:t>
+      </w:r>
+      <w:r>
+        <w:rPr>
+          <w:rFonts w:ascii="Helvetica" w:hAnsi="Helvetica" w:cs="Segoe UI"/>
+        </w:rPr>
+        <w:t>file digital projects for Coca-C</w:t>
+      </w:r>
+      <w:r>
+        <w:rPr>
+          <w:rFonts w:ascii="Helvetica" w:hAnsi="Helvetica" w:cs="Segoe UI"/>
+        </w:rPr>
+        <w:t>ola</w:t>
+      </w:r>
+      <w:r>
+        <w:rPr>
+          <w:rFonts w:ascii="Helvetica" w:hAnsi="Helvetica" w:cs="Segoe UI"/>
+        </w:rPr>
+        <w:t xml:space="preserve">. In addition to defining architecture </w:t>
+      </w:r>
+      <w:r>
+        <w:rPr>
+          <w:rFonts w:ascii="Helvetica" w:hAnsi="Helvetica" w:cs="Segoe UI"/>
+        </w:rPr>
+        <w:t>and coding,</w:t>
+      </w:r>
+      <w:r>
+        <w:rPr>
+          <w:rFonts w:ascii="Helvetica" w:hAnsi="Helvetica" w:cs="Segoe UI"/>
+        </w:rPr>
+        <w:t xml:space="preserve"> I facilitate communication between client, agency, and multiple client vendors and partners</w:t>
       </w:r>
     </w:p>
     <w:p>
@@ -738,12 +798,14 @@
           <w:rFonts w:ascii="Helvetica" w:hAnsi="Helvetica" w:cs="Segoe UI"/>
         </w:rPr>
       </w:pPr>
+      <w:proofErr w:type="spellStart"/>
       <w:r>
         <w:rPr>
           <w:rFonts w:ascii="Helvetica" w:hAnsi="Helvetica" w:cs="Segoe UI"/>
         </w:rPr>
         <w:t>Placelists</w:t>
       </w:r>
+      <w:proofErr w:type="spellEnd"/>
     </w:p>
     <w:p>
       <w:pPr>
@@ -760,7 +822,21 @@
         <w:rPr>
           <w:rFonts w:ascii="Helvetica" w:hAnsi="Helvetica" w:cs="Segoe UI"/>
         </w:rPr>
-        <w:t>Technical lead for Coca-Cola's "Placelists" platform, defining</w:t>
+        <w:t>Technical lead for Coca-Cola's "</w:t>
+      </w:r>
+      <w:proofErr w:type="spellStart"/>
+      <w:r>
+        <w:rPr>
+          <w:rFonts w:ascii="Helvetica" w:hAnsi="Helvetica" w:cs="Segoe UI"/>
+        </w:rPr>
+        <w:t>Placelists</w:t>
+      </w:r>
+      <w:proofErr w:type="spellEnd"/>
+      <w:r>
+        <w:rPr>
+          <w:rFonts w:ascii="Helvetica" w:hAnsi="Helvetica" w:cs="Segoe UI"/>
+        </w:rPr>
+        <w:t>" platform, defining</w:t>
       </w:r>
       <w:r>
         <w:rPr>
@@ -798,11 +874,19 @@
         </w:rPr>
         <w:t xml:space="preserve">Define technology strategy, liaising with Coke, </w:t>
       </w:r>
-      <w:r>
-        <w:rPr>
-          <w:rFonts w:ascii="Helvetica" w:hAnsi="Helvetica" w:cs="Segoe UI"/>
-        </w:rPr>
-        <w:t xml:space="preserve">Spotify, and MRY staff to communicate </w:t>
+      <w:proofErr w:type="spellStart"/>
+      <w:r>
+        <w:rPr>
+          <w:rFonts w:ascii="Helvetica" w:hAnsi="Helvetica" w:cs="Segoe UI"/>
+        </w:rPr>
+        <w:t>Spotify</w:t>
+      </w:r>
+      <w:proofErr w:type="spellEnd"/>
+      <w:r>
+        <w:rPr>
+          <w:rFonts w:ascii="Helvetica" w:hAnsi="Helvetica" w:cs="Segoe UI"/>
+        </w:rPr>
+        <w:t xml:space="preserve">, and MRY staff to communicate </w:t>
       </w:r>
       <w:r>
         <w:rPr>
@@ -874,7 +958,21 @@
         <w:rPr>
           <w:rFonts w:ascii="Helvetica" w:hAnsi="Helvetica" w:cs="Segoe UI"/>
         </w:rPr>
-        <w:t xml:space="preserve"> web API that services a Spotify app and a responsive mobile website</w:t>
+        <w:t xml:space="preserve"> web API that services a </w:t>
+      </w:r>
+      <w:proofErr w:type="spellStart"/>
+      <w:r>
+        <w:rPr>
+          <w:rFonts w:ascii="Helvetica" w:hAnsi="Helvetica" w:cs="Segoe UI"/>
+        </w:rPr>
+        <w:t>Spotify</w:t>
+      </w:r>
+      <w:proofErr w:type="spellEnd"/>
+      <w:r>
+        <w:rPr>
+          <w:rFonts w:ascii="Helvetica" w:hAnsi="Helvetica" w:cs="Segoe UI"/>
+        </w:rPr>
+        <w:t xml:space="preserve"> app and a responsive mobile website</w:t>
       </w:r>
       <w:r>
         <w:rPr>
@@ -904,7 +1002,45 @@
         <w:rPr>
           <w:rFonts w:ascii="Helvetica" w:hAnsi="Helvetica" w:cs="Segoe UI"/>
         </w:rPr>
-        <w:t>Responsive site and Spotify app built using backbone.js with backbone-relational.js, require.js, Handlebars templates, and I18N support</w:t>
+        <w:t xml:space="preserve">Responsive site and </w:t>
+      </w:r>
+      <w:proofErr w:type="spellStart"/>
+      <w:r>
+        <w:rPr>
+          <w:rFonts w:ascii="Helvetica" w:hAnsi="Helvetica" w:cs="Segoe UI"/>
+        </w:rPr>
+        <w:t>Spotify</w:t>
+      </w:r>
+      <w:proofErr w:type="spellEnd"/>
+      <w:r>
+        <w:rPr>
+          <w:rFonts w:ascii="Helvetica" w:hAnsi="Helvetica" w:cs="Segoe UI"/>
+        </w:rPr>
+        <w:t xml:space="preserve"> app built using backbone.js with backbone-relational.js, require</w:t>
+      </w:r>
+      <w:r>
+        <w:rPr>
+          <w:rFonts w:ascii="Helvetica" w:hAnsi="Helvetica" w:cs="Segoe UI"/>
+        </w:rPr>
+        <w:t>.js, Handlebars templates, and i</w:t>
+      </w:r>
+      <w:r>
+        <w:rPr>
+          <w:rFonts w:ascii="Helvetica" w:hAnsi="Helvetica" w:cs="Segoe UI"/>
+        </w:rPr>
+        <w:t>18</w:t>
+      </w:r>
+      <w:r>
+        <w:rPr>
+          <w:rFonts w:ascii="Helvetica" w:hAnsi="Helvetica" w:cs="Segoe UI"/>
+        </w:rPr>
+        <w:t>n</w:t>
+      </w:r>
+      <w:r>
+        <w:rPr>
+          <w:rFonts w:ascii="Helvetica" w:hAnsi="Helvetica" w:cs="Segoe UI"/>
+        </w:rPr>
+        <w:t xml:space="preserve"> support</w:t>
       </w:r>
     </w:p>
     <w:p>
@@ -1014,7 +1150,21 @@
         <w:rPr>
           <w:rFonts w:ascii="Helvetica" w:hAnsi="Helvetica" w:cs="Segoe UI"/>
         </w:rPr>
-        <w:t>Architected and built a .Net MVC-based JSON service to store user-generated content from multiple channels (desktop and mobile web, iOS and Android apps) and also developed a market localization framework for the Coca-Cola Olympics website and mobile site</w:t>
+        <w:t xml:space="preserve">Architected and built a .Net MVC-based JSON service to store user-generated content from multiple channels (desktop and mobile web, </w:t>
+      </w:r>
+      <w:proofErr w:type="spellStart"/>
+      <w:r>
+        <w:rPr>
+          <w:rFonts w:ascii="Helvetica" w:hAnsi="Helvetica" w:cs="Segoe UI"/>
+        </w:rPr>
+        <w:t>iOS</w:t>
+      </w:r>
+      <w:proofErr w:type="spellEnd"/>
+      <w:r>
+        <w:rPr>
+          <w:rFonts w:ascii="Helvetica" w:hAnsi="Helvetica" w:cs="Segoe UI"/>
+        </w:rPr>
+        <w:t xml:space="preserve"> and Android apps) and also developed a market localization framework for the Coca-Cola Olympics website and mobile site</w:t>
       </w:r>
     </w:p>
     <w:p>
@@ -1044,7 +1194,13 @@
         <w:rPr>
           <w:rFonts w:ascii="Helvetica" w:hAnsi="Helvetica" w:cs="Segoe UI"/>
         </w:rPr>
-        <w:t xml:space="preserve"> Clio in Digital/Mobile </w:t>
+        <w:t xml:space="preserve"> Clio in Digital/Mobile</w:t>
+      </w:r>
+      <w:r>
+        <w:rPr>
+          <w:rFonts w:ascii="Helvetica" w:hAnsi="Helvetica" w:cs="Segoe UI"/>
+        </w:rPr>
+        <w:t xml:space="preserve"> </w:t>
       </w:r>
       <w:r>
         <w:rPr>
@@ -1081,13 +1237,22 @@
           <w:rFonts w:ascii="Helvetica" w:hAnsi="Helvetica" w:cs="Segoe UI"/>
         </w:rPr>
       </w:pPr>
+      <w:proofErr w:type="spellStart"/>
       <w:r>
         <w:rPr>
           <w:rFonts w:ascii="Helvetica" w:hAnsi="Helvetica" w:cs="Segoe UI"/>
           <w:b/>
         </w:rPr>
         <w:lastRenderedPageBreak/>
-        <w:t>Engauge Marketing</w:t>
+        <w:t>Engauge</w:t>
+      </w:r>
+      <w:proofErr w:type="spellEnd"/>
+      <w:r>
+        <w:rPr>
+          <w:rFonts w:ascii="Helvetica" w:hAnsi="Helvetica" w:cs="Segoe UI"/>
+          <w:b/>
+        </w:rPr>
+        <w:t xml:space="preserve"> Marketing</w:t>
       </w:r>
       <w:r>
         <w:rPr>
@@ -1203,7 +1368,43 @@
           <w:rFonts w:ascii="Helvetica" w:hAnsi="Helvetica" w:cs="Segoe UI"/>
         </w:rPr>
         <w:lastRenderedPageBreak/>
-        <w:t>Summary</w:t>
+        <w:t xml:space="preserve">Led the development of several marquee projects as </w:t>
+      </w:r>
+      <w:r>
+        <w:rPr>
+          <w:rFonts w:ascii="Helvetica" w:hAnsi="Helvetica" w:cs="Segoe UI"/>
+        </w:rPr>
+        <w:t>T</w:t>
+      </w:r>
+      <w:r>
+        <w:rPr>
+          <w:rFonts w:ascii="Helvetica" w:hAnsi="Helvetica" w:cs="Segoe UI"/>
+        </w:rPr>
+        <w:t xml:space="preserve">echnical </w:t>
+      </w:r>
+      <w:r>
+        <w:rPr>
+          <w:rFonts w:ascii="Helvetica" w:hAnsi="Helvetica" w:cs="Segoe UI"/>
+        </w:rPr>
+        <w:t>L</w:t>
+      </w:r>
+      <w:r>
+        <w:rPr>
+          <w:rFonts w:ascii="Helvetica" w:hAnsi="Helvetica" w:cs="Segoe UI"/>
+        </w:rPr>
+        <w:t xml:space="preserve">ead and </w:t>
+      </w:r>
+      <w:r>
+        <w:rPr>
+          <w:rFonts w:ascii="Helvetica" w:hAnsi="Helvetica" w:cs="Segoe UI"/>
+        </w:rPr>
+        <w:t>A</w:t>
+      </w:r>
+      <w:r>
+        <w:rPr>
+          <w:rFonts w:ascii="Helvetica" w:hAnsi="Helvetica" w:cs="Segoe UI"/>
+        </w:rPr>
+        <w:t>rchitect</w:t>
       </w:r>
     </w:p>
     <w:p>
@@ -1221,7 +1422,111 @@
         <w:rPr>
           <w:rFonts w:ascii="Helvetica" w:hAnsi="Helvetica" w:cs="Segoe UI"/>
         </w:rPr>
-        <w:t>Bullet 1</w:t>
+        <w:t>Technical L</w:t>
+      </w:r>
+      <w:r>
+        <w:rPr>
+          <w:rFonts w:ascii="Helvetica" w:hAnsi="Helvetica" w:cs="Segoe UI"/>
+        </w:rPr>
+        <w:t>ead/Architect for</w:t>
+      </w:r>
+      <w:r>
+        <w:rPr>
+          <w:rFonts w:ascii="Helvetica" w:hAnsi="Helvetica" w:cs="Segoe UI"/>
+        </w:rPr>
+        <w:t xml:space="preserve"> the “Great Aussie </w:t>
+      </w:r>
+      <w:proofErr w:type="spellStart"/>
+      <w:r>
+        <w:rPr>
+          <w:rFonts w:ascii="Helvetica" w:hAnsi="Helvetica" w:cs="Segoe UI"/>
+        </w:rPr>
+        <w:t>Steakout</w:t>
+      </w:r>
+      <w:proofErr w:type="spellEnd"/>
+      <w:r>
+        <w:rPr>
+          <w:rFonts w:ascii="Helvetica" w:hAnsi="Helvetica" w:cs="Segoe UI"/>
+        </w:rPr>
+        <w:t>”</w:t>
+      </w:r>
+      <w:r>
+        <w:rPr>
+          <w:rFonts w:ascii="Helvetica" w:hAnsi="Helvetica" w:cs="Segoe UI"/>
+        </w:rPr>
+        <w:t xml:space="preserve"> campaign. The c</w:t>
+      </w:r>
+      <w:r>
+        <w:rPr>
+          <w:rFonts w:ascii="Helvetica" w:hAnsi="Helvetica" w:cs="Segoe UI"/>
+        </w:rPr>
+        <w:t>ampaign reached a peak of 250k requests/minute to OutbackFreeSteaks.com. Campaign site built</w:t>
+      </w:r>
+      <w:r>
+        <w:rPr>
+          <w:rFonts w:ascii="Helvetica" w:hAnsi="Helvetica" w:cs="Segoe UI"/>
+        </w:rPr>
+        <w:t xml:space="preserve"> with PHP/</w:t>
+      </w:r>
+      <w:proofErr w:type="spellStart"/>
+      <w:r>
+        <w:rPr>
+          <w:rFonts w:ascii="Helvetica" w:hAnsi="Helvetica" w:cs="Segoe UI"/>
+        </w:rPr>
+        <w:t>MySQL</w:t>
+      </w:r>
+      <w:proofErr w:type="spellEnd"/>
+      <w:r>
+        <w:rPr>
+          <w:rFonts w:ascii="Helvetica" w:hAnsi="Helvetica" w:cs="Segoe UI"/>
+        </w:rPr>
+        <w:t xml:space="preserve"> on AWS – Amazon has published a case study featuring my hosting architecture for the site</w:t>
+      </w:r>
+    </w:p>
+    <w:p>
+      <w:pPr>
+        <w:pStyle w:val="ListParagraph"/>
+        <w:numPr>
+          <w:ilvl w:val="1"/>
+          <w:numId w:val="1"/>
+        </w:numPr>
+        <w:rPr>
+          <w:rFonts w:ascii="Helvetica" w:hAnsi="Helvetica" w:cs="Segoe UI"/>
+        </w:rPr>
+      </w:pPr>
+      <w:r>
+        <w:rPr>
+          <w:rFonts w:ascii="Helvetica" w:hAnsi="Helvetica" w:cs="Segoe UI"/>
+        </w:rPr>
+        <w:t xml:space="preserve">Technologies: PHP with Code Igniter, Apache, Linux, </w:t>
+      </w:r>
+      <w:proofErr w:type="spellStart"/>
+      <w:r>
+        <w:rPr>
+          <w:rFonts w:ascii="Helvetica" w:hAnsi="Helvetica" w:cs="Segoe UI"/>
+        </w:rPr>
+        <w:t>MySql</w:t>
+      </w:r>
+      <w:proofErr w:type="spellEnd"/>
+      <w:r>
+        <w:rPr>
+          <w:rFonts w:ascii="Helvetica" w:hAnsi="Helvetica" w:cs="Segoe UI"/>
+        </w:rPr>
+        <w:t xml:space="preserve">, AWS (S3, </w:t>
+      </w:r>
+      <w:proofErr w:type="spellStart"/>
+      <w:r>
+        <w:rPr>
+          <w:rFonts w:ascii="Helvetica" w:hAnsi="Helvetica" w:cs="Segoe UI"/>
+        </w:rPr>
+        <w:t>CloudFront</w:t>
+      </w:r>
+      <w:proofErr w:type="spellEnd"/>
+      <w:r>
+        <w:rPr>
+          <w:rFonts w:ascii="Helvetica" w:hAnsi="Helvetica" w:cs="Segoe UI"/>
+        </w:rPr>
+        <w:t>, RDS, Route 53, EC2, ELB)</w:t>
       </w:r>
     </w:p>
     <w:p>
@@ -1239,7 +1544,273 @@
         <w:rPr>
           <w:rFonts w:ascii="Helvetica" w:hAnsi="Helvetica" w:cs="Segoe UI"/>
         </w:rPr>
-        <w:t>Bullet 2</w:t>
+        <w:t xml:space="preserve">Technical </w:t>
+      </w:r>
+      <w:r>
+        <w:rPr>
+          <w:rFonts w:ascii="Helvetica" w:hAnsi="Helvetica" w:cs="Segoe UI"/>
+        </w:rPr>
+        <w:t>L</w:t>
+      </w:r>
+      <w:r>
+        <w:rPr>
+          <w:rFonts w:ascii="Helvetica" w:hAnsi="Helvetica" w:cs="Segoe UI"/>
+        </w:rPr>
+        <w:t>ead for the following sites: ruthschris.com, georgia.org, exploregeorgia.org, foodlion.com</w:t>
+      </w:r>
+    </w:p>
+    <w:p>
+      <w:pPr>
+        <w:pStyle w:val="ListParagraph"/>
+        <w:numPr>
+          <w:ilvl w:val="1"/>
+          <w:numId w:val="1"/>
+        </w:numPr>
+        <w:rPr>
+          <w:rFonts w:ascii="Helvetica" w:hAnsi="Helvetica" w:cs="Segoe UI"/>
+        </w:rPr>
+      </w:pPr>
+      <w:r>
+        <w:rPr>
+          <w:rFonts w:ascii="Helvetica" w:hAnsi="Helvetica" w:cs="Segoe UI"/>
+        </w:rPr>
+        <w:t xml:space="preserve">Technologies: C#, F#, .Net MVC, Fluent </w:t>
+      </w:r>
+      <w:proofErr w:type="spellStart"/>
+      <w:r>
+        <w:rPr>
+          <w:rFonts w:ascii="Helvetica" w:hAnsi="Helvetica" w:cs="Segoe UI"/>
+        </w:rPr>
+        <w:t>NHibernate</w:t>
+      </w:r>
+      <w:proofErr w:type="spellEnd"/>
+      <w:r>
+        <w:rPr>
+          <w:rFonts w:ascii="Helvetica" w:hAnsi="Helvetica" w:cs="Segoe UI"/>
+        </w:rPr>
+        <w:t xml:space="preserve">, SQL Server, </w:t>
+      </w:r>
+      <w:proofErr w:type="spellStart"/>
+      <w:r>
+        <w:rPr>
+          <w:rFonts w:ascii="Helvetica" w:hAnsi="Helvetica" w:cs="Segoe UI"/>
+        </w:rPr>
+        <w:t>NUnit</w:t>
+      </w:r>
+      <w:proofErr w:type="spellEnd"/>
+      <w:r>
+        <w:rPr>
+          <w:rFonts w:ascii="Helvetica" w:hAnsi="Helvetica" w:cs="Segoe UI"/>
+        </w:rPr>
+        <w:t xml:space="preserve">, </w:t>
+      </w:r>
+      <w:proofErr w:type="spellStart"/>
+      <w:r>
+        <w:rPr>
+          <w:rFonts w:ascii="Helvetica" w:hAnsi="Helvetica" w:cs="Segoe UI"/>
+        </w:rPr>
+        <w:t>Moq</w:t>
+      </w:r>
+      <w:proofErr w:type="spellEnd"/>
+      <w:r>
+        <w:rPr>
+          <w:rFonts w:ascii="Helvetica" w:hAnsi="Helvetica" w:cs="Segoe UI"/>
+        </w:rPr>
+        <w:t xml:space="preserve">, </w:t>
+      </w:r>
+      <w:proofErr w:type="spellStart"/>
+      <w:r>
+        <w:rPr>
+          <w:rFonts w:ascii="Helvetica" w:hAnsi="Helvetica" w:cs="Segoe UI"/>
+        </w:rPr>
+        <w:t>jQuery</w:t>
+      </w:r>
+      <w:proofErr w:type="spellEnd"/>
+      <w:r>
+        <w:rPr>
+          <w:rFonts w:ascii="Helvetica" w:hAnsi="Helvetica" w:cs="Segoe UI"/>
+        </w:rPr>
+        <w:t xml:space="preserve">, </w:t>
+      </w:r>
+      <w:proofErr w:type="spellStart"/>
+      <w:r>
+        <w:rPr>
+          <w:rFonts w:ascii="Helvetica" w:hAnsi="Helvetica" w:cs="Segoe UI"/>
+        </w:rPr>
+        <w:t>Elmah</w:t>
+      </w:r>
+      <w:proofErr w:type="spellEnd"/>
+      <w:r>
+        <w:rPr>
+          <w:rFonts w:ascii="Helvetica" w:hAnsi="Helvetica" w:cs="Segoe UI"/>
+        </w:rPr>
+        <w:t xml:space="preserve">, log4net, </w:t>
+      </w:r>
+      <w:r>
+        <w:rPr>
+          <w:rFonts w:ascii="Helvetica" w:hAnsi="Helvetica" w:cs="Segoe UI"/>
+        </w:rPr>
+        <w:t xml:space="preserve">Hudson/Jenkins, </w:t>
+      </w:r>
+      <w:proofErr w:type="spellStart"/>
+      <w:r>
+        <w:rPr>
+          <w:rFonts w:ascii="Helvetica" w:hAnsi="Helvetica" w:cs="Segoe UI"/>
+        </w:rPr>
+        <w:t>NAnt</w:t>
+      </w:r>
+      <w:proofErr w:type="spellEnd"/>
+      <w:r>
+        <w:rPr>
+          <w:rFonts w:ascii="Helvetica" w:hAnsi="Helvetica" w:cs="Segoe UI"/>
+        </w:rPr>
+        <w:t xml:space="preserve">, </w:t>
+      </w:r>
+      <w:proofErr w:type="spellStart"/>
+      <w:r>
+        <w:rPr>
+          <w:rFonts w:ascii="Helvetica" w:hAnsi="Helvetica" w:cs="Segoe UI"/>
+        </w:rPr>
+        <w:t>Sharepoint</w:t>
+      </w:r>
+      <w:proofErr w:type="spellEnd"/>
+      <w:r>
+        <w:rPr>
+          <w:rFonts w:ascii="Helvetica" w:hAnsi="Helvetica" w:cs="Segoe UI"/>
+        </w:rPr>
+        <w:t xml:space="preserve"> 2007 (for georgia.org)</w:t>
+      </w:r>
+    </w:p>
+    <w:p>
+      <w:pPr>
+        <w:pStyle w:val="ListParagraph"/>
+        <w:numPr>
+          <w:ilvl w:val="0"/>
+          <w:numId w:val="1"/>
+        </w:numPr>
+        <w:rPr>
+          <w:rFonts w:ascii="Helvetica" w:hAnsi="Helvetica" w:cs="Segoe UI"/>
+        </w:rPr>
+      </w:pPr>
+      <w:r>
+        <w:rPr>
+          <w:rFonts w:ascii="Helvetica" w:hAnsi="Helvetica" w:cs="Segoe UI"/>
+        </w:rPr>
+        <w:t>Contributing D</w:t>
+      </w:r>
+      <w:r>
+        <w:rPr>
+          <w:rFonts w:ascii="Helvetica" w:hAnsi="Helvetica" w:cs="Segoe UI"/>
+        </w:rPr>
+        <w:t>eveloper for the Chick-</w:t>
+      </w:r>
+      <w:proofErr w:type="spellStart"/>
+      <w:r>
+        <w:rPr>
+          <w:rFonts w:ascii="Helvetica" w:hAnsi="Helvetica" w:cs="Segoe UI"/>
+        </w:rPr>
+        <w:t>fil</w:t>
+      </w:r>
+      <w:proofErr w:type="spellEnd"/>
+      <w:r>
+        <w:rPr>
+          <w:rFonts w:ascii="Helvetica" w:hAnsi="Helvetica" w:cs="Segoe UI"/>
+        </w:rPr>
+        <w:t xml:space="preserve">-a </w:t>
+      </w:r>
+      <w:proofErr w:type="spellStart"/>
+      <w:r>
+        <w:rPr>
+          <w:rFonts w:ascii="Helvetica" w:hAnsi="Helvetica" w:cs="Segoe UI"/>
+        </w:rPr>
+        <w:t>iPhone</w:t>
+      </w:r>
+      <w:proofErr w:type="spellEnd"/>
+      <w:r>
+        <w:rPr>
+          <w:rFonts w:ascii="Helvetica" w:hAnsi="Helvetica" w:cs="Segoe UI"/>
+        </w:rPr>
+        <w:t xml:space="preserve"> app – implemented core navigation scheme and integrated with external data </w:t>
+      </w:r>
+      <w:r>
+        <w:rPr>
+          <w:rFonts w:ascii="Helvetica" w:hAnsi="Helvetica" w:cs="Segoe UI"/>
+        </w:rPr>
+        <w:t>service</w:t>
+      </w:r>
+      <w:r>
+        <w:rPr>
+          <w:rFonts w:ascii="Helvetica" w:hAnsi="Helvetica" w:cs="Segoe UI"/>
+        </w:rPr>
+        <w:t xml:space="preserve"> to render food menu pages</w:t>
+      </w:r>
+    </w:p>
+    <w:p>
+      <w:pPr>
+        <w:pStyle w:val="ListParagraph"/>
+        <w:numPr>
+          <w:ilvl w:val="1"/>
+          <w:numId w:val="1"/>
+        </w:numPr>
+        <w:rPr>
+          <w:rFonts w:ascii="Helvetica" w:hAnsi="Helvetica" w:cs="Segoe UI"/>
+        </w:rPr>
+      </w:pPr>
+      <w:r>
+        <w:rPr>
+          <w:rFonts w:ascii="Helvetica" w:hAnsi="Helvetica" w:cs="Segoe UI"/>
+        </w:rPr>
+        <w:t xml:space="preserve">Technologies: </w:t>
+      </w:r>
+      <w:proofErr w:type="spellStart"/>
+      <w:r>
+        <w:rPr>
+          <w:rFonts w:ascii="Helvetica" w:hAnsi="Helvetica" w:cs="Segoe UI"/>
+        </w:rPr>
+        <w:t>iOS</w:t>
+      </w:r>
+      <w:proofErr w:type="spellEnd"/>
+      <w:r>
+        <w:rPr>
+          <w:rFonts w:ascii="Helvetica" w:hAnsi="Helvetica" w:cs="Segoe UI"/>
+        </w:rPr>
+        <w:t xml:space="preserve"> 3, Objective-C, JSON</w:t>
+      </w:r>
+    </w:p>
+    <w:p>
+      <w:pPr>
+        <w:pStyle w:val="ListParagraph"/>
+        <w:numPr>
+          <w:ilvl w:val="0"/>
+          <w:numId w:val="1"/>
+        </w:numPr>
+        <w:rPr>
+          <w:rFonts w:ascii="Helvetica" w:hAnsi="Helvetica" w:cs="Segoe UI"/>
+        </w:rPr>
+      </w:pPr>
+      <w:r>
+        <w:rPr>
+          <w:rFonts w:ascii="Helvetica" w:hAnsi="Helvetica" w:cs="Segoe UI"/>
+        </w:rPr>
+        <w:t>Incorporated PERT estimation techniques into pre-development work, increasing accuracy of estimates for both small and large projects</w:t>
+      </w:r>
+      <w:r>
+        <w:rPr>
+          <w:rFonts w:ascii="Helvetica" w:hAnsi="Helvetica" w:cs="Segoe UI"/>
+        </w:rPr>
+        <w:t xml:space="preserve">; PERT spreadsheet became </w:t>
+      </w:r>
+      <w:r>
+        <w:rPr>
+          <w:rFonts w:ascii="Helvetica" w:hAnsi="Helvetica" w:cs="Segoe UI"/>
+        </w:rPr>
+        <w:t>a standard estimation tool for a</w:t>
+      </w:r>
+      <w:r>
+        <w:rPr>
+          <w:rFonts w:ascii="Helvetica" w:hAnsi="Helvetica" w:cs="Segoe UI"/>
+        </w:rPr>
+        <w:t>gency development teams</w:t>
       </w:r>
     </w:p>
     <w:p>
@@ -1270,13 +1841,22 @@
           <w:rFonts w:ascii="Helvetica" w:hAnsi="Helvetica" w:cs="Segoe UI"/>
         </w:rPr>
       </w:pPr>
+      <w:proofErr w:type="spellStart"/>
       <w:r>
         <w:rPr>
           <w:rFonts w:ascii="Helvetica" w:hAnsi="Helvetica" w:cs="Segoe UI"/>
           <w:b/>
         </w:rPr>
         <w:lastRenderedPageBreak/>
-        <w:t>SolTech, Inc.</w:t>
+        <w:t>SolTech</w:t>
+      </w:r>
+      <w:proofErr w:type="spellEnd"/>
+      <w:r>
+        <w:rPr>
+          <w:rFonts w:ascii="Helvetica" w:hAnsi="Helvetica" w:cs="Segoe UI"/>
+          <w:b/>
+        </w:rPr>
+        <w:t>, Inc.</w:t>
       </w:r>
       <w:r>
         <w:rPr>
@@ -1410,7 +1990,7 @@
         <w:rPr>
           <w:rFonts w:ascii="Helvetica" w:hAnsi="Helvetica" w:cs="Segoe UI"/>
         </w:rPr>
-        <w:t>Bullet 1</w:t>
+        <w:t>Architected a framework for retail software installed on hand-held devices using the .Net Compact Framework</w:t>
       </w:r>
     </w:p>
     <w:p>
@@ -1428,7 +2008,39 @@
         <w:rPr>
           <w:rFonts w:ascii="Helvetica" w:hAnsi="Helvetica" w:cs="Segoe UI"/>
         </w:rPr>
-        <w:t>Bullet 2</w:t>
+        <w:t>Worked with a small team of developers to produce an on-line "</w:t>
+      </w:r>
+      <w:proofErr w:type="spellStart"/>
+      <w:r>
+        <w:rPr>
+          <w:rFonts w:ascii="Helvetica" w:hAnsi="Helvetica" w:cs="Segoe UI"/>
+        </w:rPr>
+        <w:t>clienteling</w:t>
+      </w:r>
+      <w:proofErr w:type="spellEnd"/>
+      <w:r>
+        <w:rPr>
+          <w:rFonts w:ascii="Helvetica" w:hAnsi="Helvetica" w:cs="Segoe UI"/>
+        </w:rPr>
+        <w:t>" application for a client specializing in software for retailers using ASP.Net 2.0</w:t>
+      </w:r>
+    </w:p>
+    <w:p>
+      <w:pPr>
+        <w:pStyle w:val="ListParagraph"/>
+        <w:numPr>
+          <w:ilvl w:val="0"/>
+          <w:numId w:val="1"/>
+        </w:numPr>
+        <w:rPr>
+          <w:rFonts w:ascii="Helvetica" w:hAnsi="Helvetica" w:cs="Segoe UI"/>
+        </w:rPr>
+      </w:pPr>
+      <w:r>
+        <w:rPr>
+          <w:rFonts w:ascii="Helvetica" w:hAnsi="Helvetica" w:cs="Segoe UI"/>
+        </w:rPr>
+        <w:t>Co-developed a Windows-based "Client Agent" application installed on Point of Service devices located at Saks 5th Avenue retail outlets across the country</w:t>
       </w:r>
     </w:p>
     <w:p>
@@ -1593,7 +2205,21 @@
         <w:rPr>
           <w:rFonts w:ascii="Helvetica" w:hAnsi="Helvetica" w:cs="Segoe UI"/>
         </w:rPr>
-        <w:t>Bullet 1</w:t>
+        <w:t xml:space="preserve">Developed internet-based employee time-management system for the Guardian Ad </w:t>
+      </w:r>
+      <w:proofErr w:type="spellStart"/>
+      <w:r>
+        <w:rPr>
+          <w:rFonts w:ascii="Helvetica" w:hAnsi="Helvetica" w:cs="Segoe UI"/>
+        </w:rPr>
+        <w:t>Litum</w:t>
+      </w:r>
+      <w:proofErr w:type="spellEnd"/>
+      <w:r>
+        <w:rPr>
+          <w:rFonts w:ascii="Helvetica" w:hAnsi="Helvetica" w:cs="Segoe UI"/>
+        </w:rPr>
+        <w:t xml:space="preserve"> division of the Florida Department of Justice; written in C# using AJAX, SQL Server, XSL</w:t>
       </w:r>
     </w:p>
     <w:p>
@@ -1611,7 +2237,39 @@
         <w:rPr>
           <w:rFonts w:ascii="Helvetica" w:hAnsi="Helvetica" w:cs="Segoe UI"/>
         </w:rPr>
-        <w:t>Bullet 2</w:t>
+        <w:t xml:space="preserve">Designed and developed an architectural framework for internet applications based on the Front Controller pattern; written in C# .Net 2.0, supporting both AJAX and </w:t>
+      </w:r>
+      <w:proofErr w:type="spellStart"/>
+      <w:r>
+        <w:rPr>
+          <w:rFonts w:ascii="Helvetica" w:hAnsi="Helvetica" w:cs="Segoe UI"/>
+        </w:rPr>
+        <w:t>postback</w:t>
+      </w:r>
+      <w:proofErr w:type="spellEnd"/>
+      <w:r>
+        <w:rPr>
+          <w:rFonts w:ascii="Helvetica" w:hAnsi="Helvetica" w:cs="Segoe UI"/>
+        </w:rPr>
+        <w:t xml:space="preserve"> operations</w:t>
+      </w:r>
+    </w:p>
+    <w:p>
+      <w:pPr>
+        <w:pStyle w:val="ListParagraph"/>
+        <w:numPr>
+          <w:ilvl w:val="0"/>
+          <w:numId w:val="1"/>
+        </w:numPr>
+        <w:rPr>
+          <w:rFonts w:ascii="Helvetica" w:hAnsi="Helvetica" w:cs="Segoe UI"/>
+        </w:rPr>
+      </w:pPr>
+      <w:r>
+        <w:rPr>
+          <w:rFonts w:ascii="Helvetica" w:hAnsi="Helvetica" w:cs="Segoe UI"/>
+        </w:rPr>
+        <w:t>Redesigned corporate website based on the HTML 4.01 Strict standard using CSS for screen and print media</w:t>
       </w:r>
     </w:p>
     <w:p>
@@ -1747,25 +2405,6 @@
           <w:rFonts w:ascii="Helvetica" w:hAnsi="Helvetica" w:cs="Segoe UI"/>
         </w:rPr>
         <w:t xml:space="preserve"> with Honors, 2001</w:t>
-      </w:r>
-    </w:p>
-    <w:p>
-      <w:pPr>
-        <w:spacing w:before="120" w:after="120"/>
-        <w:ind w:hanging="187"/>
-        <w:rPr>
-          <w:rFonts w:ascii="Segoe UI" w:hAnsi="Segoe UI" w:cs="Segoe UI"/>
-          <w:smallCaps/>
-          <w:sz w:val="28"/>
-        </w:rPr>
-      </w:pPr>
-      <w:r>
-        <w:rPr>
-          <w:rFonts w:ascii="Segoe UI" w:hAnsi="Segoe UI" w:cs="Segoe UI"/>
-          <w:smallCaps/>
-          <w:sz w:val="28"/>
-        </w:rPr>
-        <w:t>Personal Pursuits</w:t>
       </w:r>
     </w:p>
     <w:p>
@@ -1800,7 +2439,23 @@
         <w:annotationRef/>
       </w:r>
       <w:r>
-        <w:t>Movement, NetBiscuits, Soli (SMS service), Zooz, PwC</w:t>
+        <w:t xml:space="preserve">Movement, </w:t>
+      </w:r>
+      <w:proofErr w:type="spellStart"/>
+      <w:r>
+        <w:t>NetBiscuits</w:t>
+      </w:r>
+      <w:proofErr w:type="spellEnd"/>
+      <w:r>
+        <w:t xml:space="preserve">, Soli (SMS service), </w:t>
+      </w:r>
+      <w:proofErr w:type="spellStart"/>
+      <w:r>
+        <w:t>Zooz</w:t>
+      </w:r>
+      <w:proofErr w:type="spellEnd"/>
+      <w:r>
+        <w:t>, PwC</w:t>
       </w:r>
     </w:p>
   </w:comment>
@@ -2126,6 +2781,7 @@
   <w:style w:type="character" w:default="1" w:styleId="DefaultParagraphFont">
     <w:name w:val="Default Paragraph Font"/>
     <w:uiPriority w:val="1"/>
+    <w:semiHidden/>
     <w:unhideWhenUsed/>
   </w:style>
   <w:style w:type="table" w:default="1" w:styleId="TableNormal">
@@ -2870,7 +3526,7 @@
 </file>
 
 <file path=customXml/itemProps1.xml><?xml version="1.0" encoding="utf-8"?>
-<ds:datastoreItem xmlns:ds="http://schemas.openxmlformats.org/officeDocument/2006/customXml" ds:itemID="{71F2E5CB-6B80-4869-8B39-3F61FB2704A8}">
+<ds:datastoreItem xmlns:ds="http://schemas.openxmlformats.org/officeDocument/2006/customXml" ds:itemID="{70395ED0-B1FA-4518-B1F4-FF349A8F252D}">
   <ds:schemaRefs>
     <ds:schemaRef ds:uri="http://schemas.openxmlformats.org/officeDocument/2006/bibliography"/>
   </ds:schemaRefs>

</xml_diff>

<commit_message>
making clients' plural possesive
</commit_message>
<xml_diff>
--- a/Patrick_Brandt.docx
+++ b/Patrick_Brandt.docx
@@ -139,16 +139,8 @@
         <w:rPr>
           <w:rFonts w:ascii="Helvetica" w:hAnsi="Helvetica"/>
         </w:rPr>
-        <w:t>linkedin.com/in/</w:t>
-      </w:r>
-      <w:proofErr w:type="spellStart"/>
-      <w:r>
-        <w:rPr>
-          <w:rFonts w:ascii="Helvetica" w:hAnsi="Helvetica"/>
-        </w:rPr>
-        <w:t>wpatrickbrandt</w:t>
-      </w:r>
-      <w:proofErr w:type="spellEnd"/>
+        <w:t>linkedin.com/in/wpatrickbrandt</w:t>
+      </w:r>
     </w:p>
     <w:p>
       <w:pPr>
@@ -180,7 +172,19 @@
         <w:rPr>
           <w:rFonts w:ascii="Helvetica" w:hAnsi="Helvetica" w:cs="Segoe UI"/>
         </w:rPr>
-        <w:t>I solve problems. I define solutions that are driven from a deep understanding of my client’s business and then educate them about how we’re going to help; I take this same understanding and then parse it out into fine-grained tasks that a production team can execute.</w:t>
+        <w:t>I solve problems. I define solutions that are driven from a deep understanding of my clients</w:t>
+      </w:r>
+      <w:r>
+        <w:rPr>
+          <w:rFonts w:ascii="Helvetica" w:hAnsi="Helvetica" w:cs="Segoe UI"/>
+        </w:rPr>
+        <w:t>’</w:t>
+      </w:r>
+      <w:r>
+        <w:rPr>
+          <w:rFonts w:ascii="Helvetica" w:hAnsi="Helvetica" w:cs="Segoe UI"/>
+        </w:rPr>
+        <w:t xml:space="preserve"> business and then educate them about how we’re going to help; I take this same understanding and then parse it out into fine-grained tasks that a production team can execute.</w:t>
       </w:r>
       <w:r>
         <w:rPr>
@@ -256,16 +260,8 @@
         <w:rPr>
           <w:rFonts w:ascii="Helvetica" w:hAnsi="Helvetica" w:cs="Segoe UI"/>
         </w:rPr>
-        <w:t xml:space="preserve">Fluent </w:t>
-      </w:r>
-      <w:proofErr w:type="spellStart"/>
-      <w:r>
-        <w:rPr>
-          <w:rFonts w:ascii="Helvetica" w:hAnsi="Helvetica" w:cs="Segoe UI"/>
-        </w:rPr>
-        <w:t>NHibernate</w:t>
-      </w:r>
-      <w:proofErr w:type="spellEnd"/>
+        <w:t>Fluent NHibernate</w:t>
+      </w:r>
     </w:p>
     <w:p>
       <w:pPr>
@@ -316,14 +312,12 @@
           <w:rFonts w:ascii="Helvetica" w:hAnsi="Helvetica" w:cs="Segoe UI"/>
         </w:rPr>
       </w:pPr>
-      <w:proofErr w:type="spellStart"/>
       <w:r>
         <w:rPr>
           <w:rFonts w:ascii="Helvetica" w:hAnsi="Helvetica" w:cs="Segoe UI"/>
         </w:rPr>
         <w:t>Git</w:t>
       </w:r>
-      <w:proofErr w:type="spellEnd"/>
     </w:p>
     <w:p>
       <w:pPr>
@@ -347,14 +341,12 @@
           <w:rFonts w:ascii="Helvetica" w:hAnsi="Helvetica" w:cs="Segoe UI"/>
         </w:rPr>
       </w:pPr>
-      <w:proofErr w:type="spellStart"/>
       <w:r>
         <w:rPr>
           <w:rFonts w:ascii="Helvetica" w:hAnsi="Helvetica" w:cs="Segoe UI"/>
         </w:rPr>
         <w:t>NUnit</w:t>
       </w:r>
-      <w:proofErr w:type="spellEnd"/>
     </w:p>
     <w:p>
       <w:pPr>
@@ -363,14 +355,12 @@
           <w:rFonts w:ascii="Helvetica" w:hAnsi="Helvetica" w:cs="Segoe UI"/>
         </w:rPr>
       </w:pPr>
-      <w:proofErr w:type="spellStart"/>
       <w:r>
         <w:rPr>
           <w:rFonts w:ascii="Helvetica" w:hAnsi="Helvetica" w:cs="Segoe UI"/>
         </w:rPr>
         <w:t>Moq</w:t>
       </w:r>
-      <w:proofErr w:type="spellEnd"/>
     </w:p>
     <w:p>
       <w:pPr>
@@ -436,28 +426,12 @@
           <w:rFonts w:ascii="Helvetica" w:hAnsi="Helvetica" w:cs="Segoe UI"/>
         </w:rPr>
       </w:pPr>
-      <w:proofErr w:type="spellStart"/>
-      <w:r>
-        <w:rPr>
-          <w:rFonts w:ascii="Helvetica" w:hAnsi="Helvetica" w:cs="Segoe UI"/>
-        </w:rPr>
-        <w:t>TeamCity</w:t>
-      </w:r>
-      <w:proofErr w:type="spellEnd"/>
-      <w:r>
-        <w:rPr>
-          <w:rFonts w:ascii="Helvetica" w:hAnsi="Helvetica" w:cs="Segoe UI"/>
-        </w:rPr>
-        <w:t>/</w:t>
-      </w:r>
-      <w:proofErr w:type="spellStart"/>
-      <w:r>
-        <w:rPr>
-          <w:rFonts w:ascii="Helvetica" w:hAnsi="Helvetica" w:cs="Segoe UI"/>
-        </w:rPr>
-        <w:t>MSBuild</w:t>
-      </w:r>
-      <w:proofErr w:type="spellEnd"/>
+      <w:r>
+        <w:rPr>
+          <w:rFonts w:ascii="Helvetica" w:hAnsi="Helvetica" w:cs="Segoe UI"/>
+        </w:rPr>
+        <w:t>TeamCity/MSBuild</w:t>
+      </w:r>
     </w:p>
     <w:p>
       <w:pPr>
@@ -494,16 +468,12 @@
           <w:rFonts w:ascii="Helvetica" w:hAnsi="Helvetica" w:cs="Segoe UI"/>
         </w:rPr>
       </w:pPr>
-      <w:proofErr w:type="spellStart"/>
-      <w:proofErr w:type="gramStart"/>
       <w:r>
         <w:rPr>
           <w:rFonts w:ascii="Helvetica" w:hAnsi="Helvetica" w:cs="Segoe UI"/>
         </w:rPr>
         <w:t>jQuery</w:t>
       </w:r>
-      <w:proofErr w:type="spellEnd"/>
-      <w:proofErr w:type="gramEnd"/>
     </w:p>
     <w:p>
       <w:pPr>
@@ -587,16 +557,8 @@
         <w:rPr>
           <w:rFonts w:ascii="Helvetica" w:hAnsi="Helvetica" w:cs="Segoe UI"/>
         </w:rPr>
-        <w:t>XML/XSL/</w:t>
-      </w:r>
-      <w:proofErr w:type="spellStart"/>
-      <w:r>
-        <w:rPr>
-          <w:rFonts w:ascii="Helvetica" w:hAnsi="Helvetica" w:cs="Segoe UI"/>
-        </w:rPr>
-        <w:t>XPath</w:t>
-      </w:r>
-      <w:proofErr w:type="spellEnd"/>
+        <w:t>XML/XSL/XPath</w:t>
+      </w:r>
     </w:p>
     <w:p>
       <w:pPr>
@@ -798,14 +760,12 @@
           <w:rFonts w:ascii="Helvetica" w:hAnsi="Helvetica" w:cs="Segoe UI"/>
         </w:rPr>
       </w:pPr>
-      <w:proofErr w:type="spellStart"/>
       <w:r>
         <w:rPr>
           <w:rFonts w:ascii="Helvetica" w:hAnsi="Helvetica" w:cs="Segoe UI"/>
         </w:rPr>
         <w:t>Placelists</w:t>
       </w:r>
-      <w:proofErr w:type="spellEnd"/>
     </w:p>
     <w:p>
       <w:pPr>
@@ -822,21 +782,7 @@
         <w:rPr>
           <w:rFonts w:ascii="Helvetica" w:hAnsi="Helvetica" w:cs="Segoe UI"/>
         </w:rPr>
-        <w:t>Technical lead for Coca-Cola's "</w:t>
-      </w:r>
-      <w:proofErr w:type="spellStart"/>
-      <w:r>
-        <w:rPr>
-          <w:rFonts w:ascii="Helvetica" w:hAnsi="Helvetica" w:cs="Segoe UI"/>
-        </w:rPr>
-        <w:t>Placelists</w:t>
-      </w:r>
-      <w:proofErr w:type="spellEnd"/>
-      <w:r>
-        <w:rPr>
-          <w:rFonts w:ascii="Helvetica" w:hAnsi="Helvetica" w:cs="Segoe UI"/>
-        </w:rPr>
-        <w:t>" platform, defining</w:t>
+        <w:t>Technical lead for Coca-Cola's "Placelists" platform, defining</w:t>
       </w:r>
       <w:r>
         <w:rPr>
@@ -874,19 +820,11 @@
         </w:rPr>
         <w:t xml:space="preserve">Define technology strategy, liaising with Coke, </w:t>
       </w:r>
-      <w:proofErr w:type="spellStart"/>
-      <w:r>
-        <w:rPr>
-          <w:rFonts w:ascii="Helvetica" w:hAnsi="Helvetica" w:cs="Segoe UI"/>
-        </w:rPr>
-        <w:t>Spotify</w:t>
-      </w:r>
-      <w:proofErr w:type="spellEnd"/>
-      <w:r>
-        <w:rPr>
-          <w:rFonts w:ascii="Helvetica" w:hAnsi="Helvetica" w:cs="Segoe UI"/>
-        </w:rPr>
-        <w:t xml:space="preserve">, and MRY staff to communicate </w:t>
+      <w:r>
+        <w:rPr>
+          <w:rFonts w:ascii="Helvetica" w:hAnsi="Helvetica" w:cs="Segoe UI"/>
+        </w:rPr>
+        <w:t xml:space="preserve">Spotify, and MRY staff to communicate </w:t>
       </w:r>
       <w:r>
         <w:rPr>
@@ -958,21 +896,7 @@
         <w:rPr>
           <w:rFonts w:ascii="Helvetica" w:hAnsi="Helvetica" w:cs="Segoe UI"/>
         </w:rPr>
-        <w:t xml:space="preserve"> web API that services a </w:t>
-      </w:r>
-      <w:proofErr w:type="spellStart"/>
-      <w:r>
-        <w:rPr>
-          <w:rFonts w:ascii="Helvetica" w:hAnsi="Helvetica" w:cs="Segoe UI"/>
-        </w:rPr>
-        <w:t>Spotify</w:t>
-      </w:r>
-      <w:proofErr w:type="spellEnd"/>
-      <w:r>
-        <w:rPr>
-          <w:rFonts w:ascii="Helvetica" w:hAnsi="Helvetica" w:cs="Segoe UI"/>
-        </w:rPr>
-        <w:t xml:space="preserve"> app and a responsive mobile website</w:t>
+        <w:t xml:space="preserve"> web API that services a Spotify app and a responsive mobile website</w:t>
       </w:r>
       <w:r>
         <w:rPr>
@@ -1002,21 +926,7 @@
         <w:rPr>
           <w:rFonts w:ascii="Helvetica" w:hAnsi="Helvetica" w:cs="Segoe UI"/>
         </w:rPr>
-        <w:t xml:space="preserve">Responsive site and </w:t>
-      </w:r>
-      <w:proofErr w:type="spellStart"/>
-      <w:r>
-        <w:rPr>
-          <w:rFonts w:ascii="Helvetica" w:hAnsi="Helvetica" w:cs="Segoe UI"/>
-        </w:rPr>
-        <w:t>Spotify</w:t>
-      </w:r>
-      <w:proofErr w:type="spellEnd"/>
-      <w:r>
-        <w:rPr>
-          <w:rFonts w:ascii="Helvetica" w:hAnsi="Helvetica" w:cs="Segoe UI"/>
-        </w:rPr>
-        <w:t xml:space="preserve"> app built using backbone.js with backbone-relational.js, require</w:t>
+        <w:t>Responsive site and Spotify app built using backbone.js with backbone-relational.js, require</w:t>
       </w:r>
       <w:r>
         <w:rPr>
@@ -1150,21 +1060,7 @@
         <w:rPr>
           <w:rFonts w:ascii="Helvetica" w:hAnsi="Helvetica" w:cs="Segoe UI"/>
         </w:rPr>
-        <w:t xml:space="preserve">Architected and built a .Net MVC-based JSON service to store user-generated content from multiple channels (desktop and mobile web, </w:t>
-      </w:r>
-      <w:proofErr w:type="spellStart"/>
-      <w:r>
-        <w:rPr>
-          <w:rFonts w:ascii="Helvetica" w:hAnsi="Helvetica" w:cs="Segoe UI"/>
-        </w:rPr>
-        <w:t>iOS</w:t>
-      </w:r>
-      <w:proofErr w:type="spellEnd"/>
-      <w:r>
-        <w:rPr>
-          <w:rFonts w:ascii="Helvetica" w:hAnsi="Helvetica" w:cs="Segoe UI"/>
-        </w:rPr>
-        <w:t xml:space="preserve"> and Android apps) and also developed a market localization framework for the Coca-Cola Olympics website and mobile site</w:t>
+        <w:t>Architected and built a .Net MVC-based JSON service to store user-generated content from multiple channels (desktop and mobile web, iOS and Android apps) and also developed a market localization framework for the Coca-Cola Olympics website and mobile site</w:t>
       </w:r>
     </w:p>
     <w:p>
@@ -1237,22 +1133,13 @@
           <w:rFonts w:ascii="Helvetica" w:hAnsi="Helvetica" w:cs="Segoe UI"/>
         </w:rPr>
       </w:pPr>
-      <w:proofErr w:type="spellStart"/>
       <w:r>
         <w:rPr>
           <w:rFonts w:ascii="Helvetica" w:hAnsi="Helvetica" w:cs="Segoe UI"/>
           <w:b/>
         </w:rPr>
         <w:lastRenderedPageBreak/>
-        <w:t>Engauge</w:t>
-      </w:r>
-      <w:proofErr w:type="spellEnd"/>
-      <w:r>
-        <w:rPr>
-          <w:rFonts w:ascii="Helvetica" w:hAnsi="Helvetica" w:cs="Segoe UI"/>
-          <w:b/>
-        </w:rPr>
-        <w:t xml:space="preserve"> Marketing</w:t>
+        <w:t>Engauge Marketing</w:t>
       </w:r>
       <w:r>
         <w:rPr>
@@ -1434,21 +1321,7 @@
         <w:rPr>
           <w:rFonts w:ascii="Helvetica" w:hAnsi="Helvetica" w:cs="Segoe UI"/>
         </w:rPr>
-        <w:t xml:space="preserve"> the “Great Aussie </w:t>
-      </w:r>
-      <w:proofErr w:type="spellStart"/>
-      <w:r>
-        <w:rPr>
-          <w:rFonts w:ascii="Helvetica" w:hAnsi="Helvetica" w:cs="Segoe UI"/>
-        </w:rPr>
-        <w:t>Steakout</w:t>
-      </w:r>
-      <w:proofErr w:type="spellEnd"/>
-      <w:r>
-        <w:rPr>
-          <w:rFonts w:ascii="Helvetica" w:hAnsi="Helvetica" w:cs="Segoe UI"/>
-        </w:rPr>
-        <w:t>”</w:t>
+        <w:t xml:space="preserve"> the “Great Aussie Steakout”</w:t>
       </w:r>
       <w:r>
         <w:rPr>
@@ -1466,16 +1339,8 @@
         <w:rPr>
           <w:rFonts w:ascii="Helvetica" w:hAnsi="Helvetica" w:cs="Segoe UI"/>
         </w:rPr>
-        <w:t xml:space="preserve"> with PHP/</w:t>
-      </w:r>
-      <w:proofErr w:type="spellStart"/>
-      <w:r>
-        <w:rPr>
-          <w:rFonts w:ascii="Helvetica" w:hAnsi="Helvetica" w:cs="Segoe UI"/>
-        </w:rPr>
-        <w:t>MySQL</w:t>
-      </w:r>
-      <w:proofErr w:type="spellEnd"/>
+        <w:t xml:space="preserve"> with PHP/MySQL</w:t>
+      </w:r>
       <w:r>
         <w:rPr>
           <w:rFonts w:ascii="Helvetica" w:hAnsi="Helvetica" w:cs="Segoe UI"/>
@@ -1498,35 +1363,7 @@
         <w:rPr>
           <w:rFonts w:ascii="Helvetica" w:hAnsi="Helvetica" w:cs="Segoe UI"/>
         </w:rPr>
-        <w:t xml:space="preserve">Technologies: PHP with Code Igniter, Apache, Linux, </w:t>
-      </w:r>
-      <w:proofErr w:type="spellStart"/>
-      <w:r>
-        <w:rPr>
-          <w:rFonts w:ascii="Helvetica" w:hAnsi="Helvetica" w:cs="Segoe UI"/>
-        </w:rPr>
-        <w:t>MySql</w:t>
-      </w:r>
-      <w:proofErr w:type="spellEnd"/>
-      <w:r>
-        <w:rPr>
-          <w:rFonts w:ascii="Helvetica" w:hAnsi="Helvetica" w:cs="Segoe UI"/>
-        </w:rPr>
-        <w:t xml:space="preserve">, AWS (S3, </w:t>
-      </w:r>
-      <w:proofErr w:type="spellStart"/>
-      <w:r>
-        <w:rPr>
-          <w:rFonts w:ascii="Helvetica" w:hAnsi="Helvetica" w:cs="Segoe UI"/>
-        </w:rPr>
-        <w:t>CloudFront</w:t>
-      </w:r>
-      <w:proofErr w:type="spellEnd"/>
-      <w:r>
-        <w:rPr>
-          <w:rFonts w:ascii="Helvetica" w:hAnsi="Helvetica" w:cs="Segoe UI"/>
-        </w:rPr>
-        <w:t>, RDS, Route 53, EC2, ELB)</w:t>
+        <w:t>Technologies: PHP with Code Igniter, Apache, Linux, MySql, AWS (S3, CloudFront, RDS, Route 53, EC2, ELB)</w:t>
       </w:r>
     </w:p>
     <w:p>
@@ -1574,111 +1411,19 @@
         <w:rPr>
           <w:rFonts w:ascii="Helvetica" w:hAnsi="Helvetica" w:cs="Segoe UI"/>
         </w:rPr>
-        <w:t xml:space="preserve">Technologies: C#, F#, .Net MVC, Fluent </w:t>
-      </w:r>
-      <w:proofErr w:type="spellStart"/>
-      <w:r>
-        <w:rPr>
-          <w:rFonts w:ascii="Helvetica" w:hAnsi="Helvetica" w:cs="Segoe UI"/>
-        </w:rPr>
-        <w:t>NHibernate</w:t>
-      </w:r>
-      <w:proofErr w:type="spellEnd"/>
-      <w:r>
-        <w:rPr>
-          <w:rFonts w:ascii="Helvetica" w:hAnsi="Helvetica" w:cs="Segoe UI"/>
-        </w:rPr>
-        <w:t xml:space="preserve">, SQL Server, </w:t>
-      </w:r>
-      <w:proofErr w:type="spellStart"/>
-      <w:r>
-        <w:rPr>
-          <w:rFonts w:ascii="Helvetica" w:hAnsi="Helvetica" w:cs="Segoe UI"/>
-        </w:rPr>
-        <w:t>NUnit</w:t>
-      </w:r>
-      <w:proofErr w:type="spellEnd"/>
-      <w:r>
-        <w:rPr>
-          <w:rFonts w:ascii="Helvetica" w:hAnsi="Helvetica" w:cs="Segoe UI"/>
-        </w:rPr>
-        <w:t xml:space="preserve">, </w:t>
-      </w:r>
-      <w:proofErr w:type="spellStart"/>
-      <w:r>
-        <w:rPr>
-          <w:rFonts w:ascii="Helvetica" w:hAnsi="Helvetica" w:cs="Segoe UI"/>
-        </w:rPr>
-        <w:t>Moq</w:t>
-      </w:r>
-      <w:proofErr w:type="spellEnd"/>
-      <w:r>
-        <w:rPr>
-          <w:rFonts w:ascii="Helvetica" w:hAnsi="Helvetica" w:cs="Segoe UI"/>
-        </w:rPr>
-        <w:t xml:space="preserve">, </w:t>
-      </w:r>
-      <w:proofErr w:type="spellStart"/>
-      <w:r>
-        <w:rPr>
-          <w:rFonts w:ascii="Helvetica" w:hAnsi="Helvetica" w:cs="Segoe UI"/>
-        </w:rPr>
-        <w:t>jQuery</w:t>
-      </w:r>
-      <w:proofErr w:type="spellEnd"/>
-      <w:r>
-        <w:rPr>
-          <w:rFonts w:ascii="Helvetica" w:hAnsi="Helvetica" w:cs="Segoe UI"/>
-        </w:rPr>
-        <w:t xml:space="preserve">, </w:t>
-      </w:r>
-      <w:proofErr w:type="spellStart"/>
-      <w:r>
-        <w:rPr>
-          <w:rFonts w:ascii="Helvetica" w:hAnsi="Helvetica" w:cs="Segoe UI"/>
-        </w:rPr>
-        <w:t>Elmah</w:t>
-      </w:r>
-      <w:proofErr w:type="spellEnd"/>
-      <w:r>
-        <w:rPr>
-          <w:rFonts w:ascii="Helvetica" w:hAnsi="Helvetica" w:cs="Segoe UI"/>
-        </w:rPr>
-        <w:t xml:space="preserve">, log4net, </w:t>
-      </w:r>
-      <w:r>
-        <w:rPr>
-          <w:rFonts w:ascii="Helvetica" w:hAnsi="Helvetica" w:cs="Segoe UI"/>
-        </w:rPr>
-        <w:t xml:space="preserve">Hudson/Jenkins, </w:t>
-      </w:r>
-      <w:proofErr w:type="spellStart"/>
-      <w:r>
-        <w:rPr>
-          <w:rFonts w:ascii="Helvetica" w:hAnsi="Helvetica" w:cs="Segoe UI"/>
-        </w:rPr>
-        <w:t>NAnt</w:t>
-      </w:r>
-      <w:proofErr w:type="spellEnd"/>
-      <w:r>
-        <w:rPr>
-          <w:rFonts w:ascii="Helvetica" w:hAnsi="Helvetica" w:cs="Segoe UI"/>
-        </w:rPr>
-        <w:t xml:space="preserve">, </w:t>
-      </w:r>
-      <w:proofErr w:type="spellStart"/>
-      <w:r>
-        <w:rPr>
-          <w:rFonts w:ascii="Helvetica" w:hAnsi="Helvetica" w:cs="Segoe UI"/>
-        </w:rPr>
-        <w:t>Sharepoint</w:t>
-      </w:r>
-      <w:proofErr w:type="spellEnd"/>
-      <w:r>
-        <w:rPr>
-          <w:rFonts w:ascii="Helvetica" w:hAnsi="Helvetica" w:cs="Segoe UI"/>
-        </w:rPr>
-        <w:t xml:space="preserve"> 2007 (for georgia.org)</w:t>
+        <w:t xml:space="preserve">Technologies: C#, F#, .Net MVC, Fluent NHibernate, SQL Server, NUnit, Moq, jQuery, Elmah, log4net, </w:t>
+      </w:r>
+      <w:r>
+        <w:rPr>
+          <w:rFonts w:ascii="Helvetica" w:hAnsi="Helvetica" w:cs="Segoe UI"/>
+        </w:rPr>
+        <w:t xml:space="preserve">Hudson/Jenkins, NAnt, </w:t>
+      </w:r>
+      <w:r>
+        <w:rPr>
+          <w:rFonts w:ascii="Helvetica" w:hAnsi="Helvetica" w:cs="Segoe UI"/>
+        </w:rPr>
+        <w:t>Sharepoint 2007 (for georgia.org)</w:t>
       </w:r>
     </w:p>
     <w:p>
@@ -1702,35 +1447,7 @@
         <w:rPr>
           <w:rFonts w:ascii="Helvetica" w:hAnsi="Helvetica" w:cs="Segoe UI"/>
         </w:rPr>
-        <w:t>eveloper for the Chick-</w:t>
-      </w:r>
-      <w:proofErr w:type="spellStart"/>
-      <w:r>
-        <w:rPr>
-          <w:rFonts w:ascii="Helvetica" w:hAnsi="Helvetica" w:cs="Segoe UI"/>
-        </w:rPr>
-        <w:t>fil</w:t>
-      </w:r>
-      <w:proofErr w:type="spellEnd"/>
-      <w:r>
-        <w:rPr>
-          <w:rFonts w:ascii="Helvetica" w:hAnsi="Helvetica" w:cs="Segoe UI"/>
-        </w:rPr>
-        <w:t xml:space="preserve">-a </w:t>
-      </w:r>
-      <w:proofErr w:type="spellStart"/>
-      <w:r>
-        <w:rPr>
-          <w:rFonts w:ascii="Helvetica" w:hAnsi="Helvetica" w:cs="Segoe UI"/>
-        </w:rPr>
-        <w:t>iPhone</w:t>
-      </w:r>
-      <w:proofErr w:type="spellEnd"/>
-      <w:r>
-        <w:rPr>
-          <w:rFonts w:ascii="Helvetica" w:hAnsi="Helvetica" w:cs="Segoe UI"/>
-        </w:rPr>
-        <w:t xml:space="preserve"> app – implemented core navigation scheme and integrated with external data </w:t>
+        <w:t xml:space="preserve">eveloper for the Chick-fil-a iPhone app – implemented core navigation scheme and integrated with external data </w:t>
       </w:r>
       <w:r>
         <w:rPr>
@@ -1760,21 +1477,7 @@
         <w:rPr>
           <w:rFonts w:ascii="Helvetica" w:hAnsi="Helvetica" w:cs="Segoe UI"/>
         </w:rPr>
-        <w:t xml:space="preserve">Technologies: </w:t>
-      </w:r>
-      <w:proofErr w:type="spellStart"/>
-      <w:r>
-        <w:rPr>
-          <w:rFonts w:ascii="Helvetica" w:hAnsi="Helvetica" w:cs="Segoe UI"/>
-        </w:rPr>
-        <w:t>iOS</w:t>
-      </w:r>
-      <w:proofErr w:type="spellEnd"/>
-      <w:r>
-        <w:rPr>
-          <w:rFonts w:ascii="Helvetica" w:hAnsi="Helvetica" w:cs="Segoe UI"/>
-        </w:rPr>
-        <w:t xml:space="preserve"> 3, Objective-C, JSON</w:t>
+        <w:t>Technologies: iOS 3, Objective-C, JSON</w:t>
       </w:r>
     </w:p>
     <w:p>
@@ -1841,22 +1544,13 @@
           <w:rFonts w:ascii="Helvetica" w:hAnsi="Helvetica" w:cs="Segoe UI"/>
         </w:rPr>
       </w:pPr>
-      <w:proofErr w:type="spellStart"/>
       <w:r>
         <w:rPr>
           <w:rFonts w:ascii="Helvetica" w:hAnsi="Helvetica" w:cs="Segoe UI"/>
           <w:b/>
         </w:rPr>
         <w:lastRenderedPageBreak/>
-        <w:t>SolTech</w:t>
-      </w:r>
-      <w:proofErr w:type="spellEnd"/>
-      <w:r>
-        <w:rPr>
-          <w:rFonts w:ascii="Helvetica" w:hAnsi="Helvetica" w:cs="Segoe UI"/>
-          <w:b/>
-        </w:rPr>
-        <w:t>, Inc.</w:t>
+        <w:t>SolTech, Inc.</w:t>
       </w:r>
       <w:r>
         <w:rPr>
@@ -2008,21 +1702,7 @@
         <w:rPr>
           <w:rFonts w:ascii="Helvetica" w:hAnsi="Helvetica" w:cs="Segoe UI"/>
         </w:rPr>
-        <w:t>Worked with a small team of developers to produce an on-line "</w:t>
-      </w:r>
-      <w:proofErr w:type="spellStart"/>
-      <w:r>
-        <w:rPr>
-          <w:rFonts w:ascii="Helvetica" w:hAnsi="Helvetica" w:cs="Segoe UI"/>
-        </w:rPr>
-        <w:t>clienteling</w:t>
-      </w:r>
-      <w:proofErr w:type="spellEnd"/>
-      <w:r>
-        <w:rPr>
-          <w:rFonts w:ascii="Helvetica" w:hAnsi="Helvetica" w:cs="Segoe UI"/>
-        </w:rPr>
-        <w:t>" application for a client specializing in software for retailers using ASP.Net 2.0</w:t>
+        <w:t>Worked with a small team of developers to produce an on-line "clienteling" application for a client specializing in software for retailers using ASP.Net 2.0</w:t>
       </w:r>
     </w:p>
     <w:p>
@@ -2205,21 +1885,7 @@
         <w:rPr>
           <w:rFonts w:ascii="Helvetica" w:hAnsi="Helvetica" w:cs="Segoe UI"/>
         </w:rPr>
-        <w:t xml:space="preserve">Developed internet-based employee time-management system for the Guardian Ad </w:t>
-      </w:r>
-      <w:proofErr w:type="spellStart"/>
-      <w:r>
-        <w:rPr>
-          <w:rFonts w:ascii="Helvetica" w:hAnsi="Helvetica" w:cs="Segoe UI"/>
-        </w:rPr>
-        <w:t>Litum</w:t>
-      </w:r>
-      <w:proofErr w:type="spellEnd"/>
-      <w:r>
-        <w:rPr>
-          <w:rFonts w:ascii="Helvetica" w:hAnsi="Helvetica" w:cs="Segoe UI"/>
-        </w:rPr>
-        <w:t xml:space="preserve"> division of the Florida Department of Justice; written in C# using AJAX, SQL Server, XSL</w:t>
+        <w:t>Developed internet-based employee time-management system for the Guardian Ad Litum division of the Florida Department of Justice; written in C# using AJAX, SQL Server, XSL</w:t>
       </w:r>
     </w:p>
     <w:p>
@@ -2237,21 +1903,7 @@
         <w:rPr>
           <w:rFonts w:ascii="Helvetica" w:hAnsi="Helvetica" w:cs="Segoe UI"/>
         </w:rPr>
-        <w:t xml:space="preserve">Designed and developed an architectural framework for internet applications based on the Front Controller pattern; written in C# .Net 2.0, supporting both AJAX and </w:t>
-      </w:r>
-      <w:proofErr w:type="spellStart"/>
-      <w:r>
-        <w:rPr>
-          <w:rFonts w:ascii="Helvetica" w:hAnsi="Helvetica" w:cs="Segoe UI"/>
-        </w:rPr>
-        <w:t>postback</w:t>
-      </w:r>
-      <w:proofErr w:type="spellEnd"/>
-      <w:r>
-        <w:rPr>
-          <w:rFonts w:ascii="Helvetica" w:hAnsi="Helvetica" w:cs="Segoe UI"/>
-        </w:rPr>
-        <w:t xml:space="preserve"> operations</w:t>
+        <w:t>Designed and developed an architectural framework for internet applications based on the Front Controller pattern; written in C# .Net 2.0, supporting both AJAX and postback operations</w:t>
       </w:r>
     </w:p>
     <w:p>
@@ -2439,23 +2091,7 @@
         <w:annotationRef/>
       </w:r>
       <w:r>
-        <w:t xml:space="preserve">Movement, </w:t>
-      </w:r>
-      <w:proofErr w:type="spellStart"/>
-      <w:r>
-        <w:t>NetBiscuits</w:t>
-      </w:r>
-      <w:proofErr w:type="spellEnd"/>
-      <w:r>
-        <w:t xml:space="preserve">, Soli (SMS service), </w:t>
-      </w:r>
-      <w:proofErr w:type="spellStart"/>
-      <w:r>
-        <w:t>Zooz</w:t>
-      </w:r>
-      <w:proofErr w:type="spellEnd"/>
-      <w:r>
-        <w:t>, PwC</w:t>
+        <w:t>Movement, NetBiscuits, Soli (SMS service), Zooz, PwC</w:t>
       </w:r>
     </w:p>
   </w:comment>
@@ -3526,7 +3162,7 @@
 </file>
 
 <file path=customXml/itemProps1.xml><?xml version="1.0" encoding="utf-8"?>
-<ds:datastoreItem xmlns:ds="http://schemas.openxmlformats.org/officeDocument/2006/customXml" ds:itemID="{70395ED0-B1FA-4518-B1F4-FF349A8F252D}">
+<ds:datastoreItem xmlns:ds="http://schemas.openxmlformats.org/officeDocument/2006/customXml" ds:itemID="{E3C37A36-558F-452D-92C7-6F54A1B0CF88}">
   <ds:schemaRefs>
     <ds:schemaRef ds:uri="http://schemas.openxmlformats.org/officeDocument/2006/bibliography"/>
   </ds:schemaRefs>

</xml_diff>

<commit_message>
changing Engauge Marketing to Engauge
</commit_message>
<xml_diff>
--- a/Patrick_Brandt.docx
+++ b/Patrick_Brandt.docx
@@ -139,8 +139,16 @@
         <w:rPr>
           <w:rFonts w:ascii="Helvetica" w:hAnsi="Helvetica"/>
         </w:rPr>
-        <w:t>linkedin.com/in/wpatrickbrandt</w:t>
-      </w:r>
+        <w:t>linkedin.com/in/</w:t>
+      </w:r>
+      <w:proofErr w:type="spellStart"/>
+      <w:r>
+        <w:rPr>
+          <w:rFonts w:ascii="Helvetica" w:hAnsi="Helvetica"/>
+        </w:rPr>
+        <w:t>wpatrickbrandt</w:t>
+      </w:r>
+      <w:proofErr w:type="spellEnd"/>
     </w:p>
     <w:p>
       <w:pPr>
@@ -260,8 +268,16 @@
         <w:rPr>
           <w:rFonts w:ascii="Helvetica" w:hAnsi="Helvetica" w:cs="Segoe UI"/>
         </w:rPr>
-        <w:t>Fluent NHibernate</w:t>
-      </w:r>
+        <w:t xml:space="preserve">Fluent </w:t>
+      </w:r>
+      <w:proofErr w:type="spellStart"/>
+      <w:r>
+        <w:rPr>
+          <w:rFonts w:ascii="Helvetica" w:hAnsi="Helvetica" w:cs="Segoe UI"/>
+        </w:rPr>
+        <w:t>NHibernate</w:t>
+      </w:r>
+      <w:proofErr w:type="spellEnd"/>
     </w:p>
     <w:p>
       <w:pPr>
@@ -312,12 +328,14 @@
           <w:rFonts w:ascii="Helvetica" w:hAnsi="Helvetica" w:cs="Segoe UI"/>
         </w:rPr>
       </w:pPr>
+      <w:proofErr w:type="spellStart"/>
       <w:r>
         <w:rPr>
           <w:rFonts w:ascii="Helvetica" w:hAnsi="Helvetica" w:cs="Segoe UI"/>
         </w:rPr>
         <w:t>Git</w:t>
       </w:r>
+      <w:proofErr w:type="spellEnd"/>
     </w:p>
     <w:p>
       <w:pPr>
@@ -341,12 +359,14 @@
           <w:rFonts w:ascii="Helvetica" w:hAnsi="Helvetica" w:cs="Segoe UI"/>
         </w:rPr>
       </w:pPr>
+      <w:proofErr w:type="spellStart"/>
       <w:r>
         <w:rPr>
           <w:rFonts w:ascii="Helvetica" w:hAnsi="Helvetica" w:cs="Segoe UI"/>
         </w:rPr>
         <w:t>NUnit</w:t>
       </w:r>
+      <w:proofErr w:type="spellEnd"/>
     </w:p>
     <w:p>
       <w:pPr>
@@ -355,12 +375,14 @@
           <w:rFonts w:ascii="Helvetica" w:hAnsi="Helvetica" w:cs="Segoe UI"/>
         </w:rPr>
       </w:pPr>
+      <w:proofErr w:type="spellStart"/>
       <w:r>
         <w:rPr>
           <w:rFonts w:ascii="Helvetica" w:hAnsi="Helvetica" w:cs="Segoe UI"/>
         </w:rPr>
         <w:t>Moq</w:t>
       </w:r>
+      <w:proofErr w:type="spellEnd"/>
     </w:p>
     <w:p>
       <w:pPr>
@@ -426,12 +448,28 @@
           <w:rFonts w:ascii="Helvetica" w:hAnsi="Helvetica" w:cs="Segoe UI"/>
         </w:rPr>
       </w:pPr>
-      <w:r>
-        <w:rPr>
-          <w:rFonts w:ascii="Helvetica" w:hAnsi="Helvetica" w:cs="Segoe UI"/>
-        </w:rPr>
-        <w:t>TeamCity/MSBuild</w:t>
-      </w:r>
+      <w:proofErr w:type="spellStart"/>
+      <w:r>
+        <w:rPr>
+          <w:rFonts w:ascii="Helvetica" w:hAnsi="Helvetica" w:cs="Segoe UI"/>
+        </w:rPr>
+        <w:t>TeamCity</w:t>
+      </w:r>
+      <w:proofErr w:type="spellEnd"/>
+      <w:r>
+        <w:rPr>
+          <w:rFonts w:ascii="Helvetica" w:hAnsi="Helvetica" w:cs="Segoe UI"/>
+        </w:rPr>
+        <w:t>/</w:t>
+      </w:r>
+      <w:proofErr w:type="spellStart"/>
+      <w:r>
+        <w:rPr>
+          <w:rFonts w:ascii="Helvetica" w:hAnsi="Helvetica" w:cs="Segoe UI"/>
+        </w:rPr>
+        <w:t>MSBuild</w:t>
+      </w:r>
+      <w:proofErr w:type="spellEnd"/>
     </w:p>
     <w:p>
       <w:pPr>
@@ -468,12 +506,16 @@
           <w:rFonts w:ascii="Helvetica" w:hAnsi="Helvetica" w:cs="Segoe UI"/>
         </w:rPr>
       </w:pPr>
+      <w:proofErr w:type="spellStart"/>
+      <w:proofErr w:type="gramStart"/>
       <w:r>
         <w:rPr>
           <w:rFonts w:ascii="Helvetica" w:hAnsi="Helvetica" w:cs="Segoe UI"/>
         </w:rPr>
         <w:t>jQuery</w:t>
       </w:r>
+      <w:proofErr w:type="spellEnd"/>
+      <w:proofErr w:type="gramEnd"/>
     </w:p>
     <w:p>
       <w:pPr>
@@ -557,8 +599,16 @@
         <w:rPr>
           <w:rFonts w:ascii="Helvetica" w:hAnsi="Helvetica" w:cs="Segoe UI"/>
         </w:rPr>
-        <w:t>XML/XSL/XPath</w:t>
-      </w:r>
+        <w:t>XML/XSL/</w:t>
+      </w:r>
+      <w:proofErr w:type="spellStart"/>
+      <w:r>
+        <w:rPr>
+          <w:rFonts w:ascii="Helvetica" w:hAnsi="Helvetica" w:cs="Segoe UI"/>
+        </w:rPr>
+        <w:t>XPath</w:t>
+      </w:r>
+      <w:proofErr w:type="spellEnd"/>
     </w:p>
     <w:p>
       <w:pPr>
@@ -760,12 +810,14 @@
           <w:rFonts w:ascii="Helvetica" w:hAnsi="Helvetica" w:cs="Segoe UI"/>
         </w:rPr>
       </w:pPr>
+      <w:proofErr w:type="spellStart"/>
       <w:r>
         <w:rPr>
           <w:rFonts w:ascii="Helvetica" w:hAnsi="Helvetica" w:cs="Segoe UI"/>
         </w:rPr>
         <w:t>Placelists</w:t>
       </w:r>
+      <w:proofErr w:type="spellEnd"/>
     </w:p>
     <w:p>
       <w:pPr>
@@ -782,7 +834,21 @@
         <w:rPr>
           <w:rFonts w:ascii="Helvetica" w:hAnsi="Helvetica" w:cs="Segoe UI"/>
         </w:rPr>
-        <w:t>Technical lead for Coca-Cola's "Placelists" platform, defining</w:t>
+        <w:t>Technical lead for Coca-Cola's "</w:t>
+      </w:r>
+      <w:proofErr w:type="spellStart"/>
+      <w:r>
+        <w:rPr>
+          <w:rFonts w:ascii="Helvetica" w:hAnsi="Helvetica" w:cs="Segoe UI"/>
+        </w:rPr>
+        <w:t>Placelists</w:t>
+      </w:r>
+      <w:proofErr w:type="spellEnd"/>
+      <w:r>
+        <w:rPr>
+          <w:rFonts w:ascii="Helvetica" w:hAnsi="Helvetica" w:cs="Segoe UI"/>
+        </w:rPr>
+        <w:t>" platform, defining</w:t>
       </w:r>
       <w:r>
         <w:rPr>
@@ -820,11 +886,19 @@
         </w:rPr>
         <w:t xml:space="preserve">Define technology strategy, liaising with Coke, </w:t>
       </w:r>
-      <w:r>
-        <w:rPr>
-          <w:rFonts w:ascii="Helvetica" w:hAnsi="Helvetica" w:cs="Segoe UI"/>
-        </w:rPr>
-        <w:t xml:space="preserve">Spotify, and MRY staff to communicate </w:t>
+      <w:proofErr w:type="spellStart"/>
+      <w:r>
+        <w:rPr>
+          <w:rFonts w:ascii="Helvetica" w:hAnsi="Helvetica" w:cs="Segoe UI"/>
+        </w:rPr>
+        <w:t>Spotify</w:t>
+      </w:r>
+      <w:proofErr w:type="spellEnd"/>
+      <w:r>
+        <w:rPr>
+          <w:rFonts w:ascii="Helvetica" w:hAnsi="Helvetica" w:cs="Segoe UI"/>
+        </w:rPr>
+        <w:t xml:space="preserve">, and MRY staff to communicate </w:t>
       </w:r>
       <w:r>
         <w:rPr>
@@ -896,7 +970,21 @@
         <w:rPr>
           <w:rFonts w:ascii="Helvetica" w:hAnsi="Helvetica" w:cs="Segoe UI"/>
         </w:rPr>
-        <w:t xml:space="preserve"> web API that services a Spotify app and a responsive mobile website</w:t>
+        <w:t xml:space="preserve"> web API that services a </w:t>
+      </w:r>
+      <w:proofErr w:type="spellStart"/>
+      <w:r>
+        <w:rPr>
+          <w:rFonts w:ascii="Helvetica" w:hAnsi="Helvetica" w:cs="Segoe UI"/>
+        </w:rPr>
+        <w:t>Spotify</w:t>
+      </w:r>
+      <w:proofErr w:type="spellEnd"/>
+      <w:r>
+        <w:rPr>
+          <w:rFonts w:ascii="Helvetica" w:hAnsi="Helvetica" w:cs="Segoe UI"/>
+        </w:rPr>
+        <w:t xml:space="preserve"> app and a responsive mobile website</w:t>
       </w:r>
       <w:r>
         <w:rPr>
@@ -926,7 +1014,21 @@
         <w:rPr>
           <w:rFonts w:ascii="Helvetica" w:hAnsi="Helvetica" w:cs="Segoe UI"/>
         </w:rPr>
-        <w:t>Responsive site and Spotify app built using backbone.js with backbone-relational.js, require</w:t>
+        <w:t xml:space="preserve">Responsive site and </w:t>
+      </w:r>
+      <w:proofErr w:type="spellStart"/>
+      <w:r>
+        <w:rPr>
+          <w:rFonts w:ascii="Helvetica" w:hAnsi="Helvetica" w:cs="Segoe UI"/>
+        </w:rPr>
+        <w:t>Spotify</w:t>
+      </w:r>
+      <w:proofErr w:type="spellEnd"/>
+      <w:r>
+        <w:rPr>
+          <w:rFonts w:ascii="Helvetica" w:hAnsi="Helvetica" w:cs="Segoe UI"/>
+        </w:rPr>
+        <w:t xml:space="preserve"> app built using backbone.js with backbone-relational.js, require</w:t>
       </w:r>
       <w:r>
         <w:rPr>
@@ -1060,7 +1162,21 @@
         <w:rPr>
           <w:rFonts w:ascii="Helvetica" w:hAnsi="Helvetica" w:cs="Segoe UI"/>
         </w:rPr>
-        <w:t>Architected and built a .Net MVC-based JSON service to store user-generated content from multiple channels (desktop and mobile web, iOS and Android apps) and also developed a market localization framework for the Coca-Cola Olympics website and mobile site</w:t>
+        <w:t xml:space="preserve">Architected and built a .Net MVC-based JSON service to store user-generated content from multiple channels (desktop and mobile web, </w:t>
+      </w:r>
+      <w:proofErr w:type="spellStart"/>
+      <w:r>
+        <w:rPr>
+          <w:rFonts w:ascii="Helvetica" w:hAnsi="Helvetica" w:cs="Segoe UI"/>
+        </w:rPr>
+        <w:t>iOS</w:t>
+      </w:r>
+      <w:proofErr w:type="spellEnd"/>
+      <w:r>
+        <w:rPr>
+          <w:rFonts w:ascii="Helvetica" w:hAnsi="Helvetica" w:cs="Segoe UI"/>
+        </w:rPr>
+        <w:t xml:space="preserve"> and Android apps) and also developed a market localization framework for the Coca-Cola Olympics website and mobile site</w:t>
       </w:r>
     </w:p>
     <w:p>
@@ -1133,20 +1249,16 @@
           <w:rFonts w:ascii="Helvetica" w:hAnsi="Helvetica" w:cs="Segoe UI"/>
         </w:rPr>
       </w:pPr>
+      <w:proofErr w:type="spellStart"/>
       <w:r>
         <w:rPr>
           <w:rFonts w:ascii="Helvetica" w:hAnsi="Helvetica" w:cs="Segoe UI"/>
           <w:b/>
         </w:rPr>
         <w:lastRenderedPageBreak/>
-        <w:t>Engauge Marketing</w:t>
-      </w:r>
-      <w:r>
-        <w:rPr>
-          <w:rFonts w:ascii="Helvetica" w:hAnsi="Helvetica" w:cs="Segoe UI"/>
-        </w:rPr>
-        <w:t xml:space="preserve"> </w:t>
-      </w:r>
+        <w:t>Engauge</w:t>
+      </w:r>
+      <w:proofErr w:type="spellEnd"/>
     </w:p>
     <w:p>
       <w:pPr>
@@ -1321,7 +1433,21 @@
         <w:rPr>
           <w:rFonts w:ascii="Helvetica" w:hAnsi="Helvetica" w:cs="Segoe UI"/>
         </w:rPr>
-        <w:t xml:space="preserve"> the “Great Aussie Steakout”</w:t>
+        <w:t xml:space="preserve"> the “Great Aussie </w:t>
+      </w:r>
+      <w:proofErr w:type="spellStart"/>
+      <w:r>
+        <w:rPr>
+          <w:rFonts w:ascii="Helvetica" w:hAnsi="Helvetica" w:cs="Segoe UI"/>
+        </w:rPr>
+        <w:t>Steakout</w:t>
+      </w:r>
+      <w:proofErr w:type="spellEnd"/>
+      <w:r>
+        <w:rPr>
+          <w:rFonts w:ascii="Helvetica" w:hAnsi="Helvetica" w:cs="Segoe UI"/>
+        </w:rPr>
+        <w:t>”</w:t>
       </w:r>
       <w:r>
         <w:rPr>
@@ -1339,8 +1465,16 @@
         <w:rPr>
           <w:rFonts w:ascii="Helvetica" w:hAnsi="Helvetica" w:cs="Segoe UI"/>
         </w:rPr>
-        <w:t xml:space="preserve"> with PHP/MySQL</w:t>
-      </w:r>
+        <w:t xml:space="preserve"> with PHP/</w:t>
+      </w:r>
+      <w:proofErr w:type="spellStart"/>
+      <w:r>
+        <w:rPr>
+          <w:rFonts w:ascii="Helvetica" w:hAnsi="Helvetica" w:cs="Segoe UI"/>
+        </w:rPr>
+        <w:t>MySQL</w:t>
+      </w:r>
+      <w:proofErr w:type="spellEnd"/>
       <w:r>
         <w:rPr>
           <w:rFonts w:ascii="Helvetica" w:hAnsi="Helvetica" w:cs="Segoe UI"/>
@@ -1363,7 +1497,35 @@
         <w:rPr>
           <w:rFonts w:ascii="Helvetica" w:hAnsi="Helvetica" w:cs="Segoe UI"/>
         </w:rPr>
-        <w:t>Technologies: PHP with Code Igniter, Apache, Linux, MySql, AWS (S3, CloudFront, RDS, Route 53, EC2, ELB)</w:t>
+        <w:t xml:space="preserve">Technologies: PHP with Code Igniter, Apache, Linux, </w:t>
+      </w:r>
+      <w:proofErr w:type="spellStart"/>
+      <w:r>
+        <w:rPr>
+          <w:rFonts w:ascii="Helvetica" w:hAnsi="Helvetica" w:cs="Segoe UI"/>
+        </w:rPr>
+        <w:t>MySql</w:t>
+      </w:r>
+      <w:proofErr w:type="spellEnd"/>
+      <w:r>
+        <w:rPr>
+          <w:rFonts w:ascii="Helvetica" w:hAnsi="Helvetica" w:cs="Segoe UI"/>
+        </w:rPr>
+        <w:t xml:space="preserve">, AWS (S3, </w:t>
+      </w:r>
+      <w:proofErr w:type="spellStart"/>
+      <w:r>
+        <w:rPr>
+          <w:rFonts w:ascii="Helvetica" w:hAnsi="Helvetica" w:cs="Segoe UI"/>
+        </w:rPr>
+        <w:t>CloudFront</w:t>
+      </w:r>
+      <w:proofErr w:type="spellEnd"/>
+      <w:r>
+        <w:rPr>
+          <w:rFonts w:ascii="Helvetica" w:hAnsi="Helvetica" w:cs="Segoe UI"/>
+        </w:rPr>
+        <w:t>, RDS, Route 53, EC2, ELB)</w:t>
       </w:r>
     </w:p>
     <w:p>
@@ -1411,19 +1573,111 @@
         <w:rPr>
           <w:rFonts w:ascii="Helvetica" w:hAnsi="Helvetica" w:cs="Segoe UI"/>
         </w:rPr>
-        <w:t xml:space="preserve">Technologies: C#, F#, .Net MVC, Fluent NHibernate, SQL Server, NUnit, Moq, jQuery, Elmah, log4net, </w:t>
-      </w:r>
-      <w:r>
-        <w:rPr>
-          <w:rFonts w:ascii="Helvetica" w:hAnsi="Helvetica" w:cs="Segoe UI"/>
-        </w:rPr>
-        <w:t xml:space="preserve">Hudson/Jenkins, NAnt, </w:t>
-      </w:r>
-      <w:r>
-        <w:rPr>
-          <w:rFonts w:ascii="Helvetica" w:hAnsi="Helvetica" w:cs="Segoe UI"/>
-        </w:rPr>
-        <w:t>Sharepoint 2007 (for georgia.org)</w:t>
+        <w:t xml:space="preserve">Technologies: C#, F#, .Net MVC, Fluent </w:t>
+      </w:r>
+      <w:proofErr w:type="spellStart"/>
+      <w:r>
+        <w:rPr>
+          <w:rFonts w:ascii="Helvetica" w:hAnsi="Helvetica" w:cs="Segoe UI"/>
+        </w:rPr>
+        <w:t>NHibernate</w:t>
+      </w:r>
+      <w:proofErr w:type="spellEnd"/>
+      <w:r>
+        <w:rPr>
+          <w:rFonts w:ascii="Helvetica" w:hAnsi="Helvetica" w:cs="Segoe UI"/>
+        </w:rPr>
+        <w:t xml:space="preserve">, SQL Server, </w:t>
+      </w:r>
+      <w:proofErr w:type="spellStart"/>
+      <w:r>
+        <w:rPr>
+          <w:rFonts w:ascii="Helvetica" w:hAnsi="Helvetica" w:cs="Segoe UI"/>
+        </w:rPr>
+        <w:t>NUnit</w:t>
+      </w:r>
+      <w:proofErr w:type="spellEnd"/>
+      <w:r>
+        <w:rPr>
+          <w:rFonts w:ascii="Helvetica" w:hAnsi="Helvetica" w:cs="Segoe UI"/>
+        </w:rPr>
+        <w:t xml:space="preserve">, </w:t>
+      </w:r>
+      <w:proofErr w:type="spellStart"/>
+      <w:r>
+        <w:rPr>
+          <w:rFonts w:ascii="Helvetica" w:hAnsi="Helvetica" w:cs="Segoe UI"/>
+        </w:rPr>
+        <w:t>Moq</w:t>
+      </w:r>
+      <w:proofErr w:type="spellEnd"/>
+      <w:r>
+        <w:rPr>
+          <w:rFonts w:ascii="Helvetica" w:hAnsi="Helvetica" w:cs="Segoe UI"/>
+        </w:rPr>
+        <w:t xml:space="preserve">, </w:t>
+      </w:r>
+      <w:proofErr w:type="spellStart"/>
+      <w:r>
+        <w:rPr>
+          <w:rFonts w:ascii="Helvetica" w:hAnsi="Helvetica" w:cs="Segoe UI"/>
+        </w:rPr>
+        <w:t>jQuery</w:t>
+      </w:r>
+      <w:proofErr w:type="spellEnd"/>
+      <w:r>
+        <w:rPr>
+          <w:rFonts w:ascii="Helvetica" w:hAnsi="Helvetica" w:cs="Segoe UI"/>
+        </w:rPr>
+        <w:t xml:space="preserve">, </w:t>
+      </w:r>
+      <w:proofErr w:type="spellStart"/>
+      <w:r>
+        <w:rPr>
+          <w:rFonts w:ascii="Helvetica" w:hAnsi="Helvetica" w:cs="Segoe UI"/>
+        </w:rPr>
+        <w:t>Elmah</w:t>
+      </w:r>
+      <w:proofErr w:type="spellEnd"/>
+      <w:r>
+        <w:rPr>
+          <w:rFonts w:ascii="Helvetica" w:hAnsi="Helvetica" w:cs="Segoe UI"/>
+        </w:rPr>
+        <w:t xml:space="preserve">, log4net, </w:t>
+      </w:r>
+      <w:r>
+        <w:rPr>
+          <w:rFonts w:ascii="Helvetica" w:hAnsi="Helvetica" w:cs="Segoe UI"/>
+        </w:rPr>
+        <w:t xml:space="preserve">Hudson/Jenkins, </w:t>
+      </w:r>
+      <w:proofErr w:type="spellStart"/>
+      <w:r>
+        <w:rPr>
+          <w:rFonts w:ascii="Helvetica" w:hAnsi="Helvetica" w:cs="Segoe UI"/>
+        </w:rPr>
+        <w:t>NAnt</w:t>
+      </w:r>
+      <w:proofErr w:type="spellEnd"/>
+      <w:r>
+        <w:rPr>
+          <w:rFonts w:ascii="Helvetica" w:hAnsi="Helvetica" w:cs="Segoe UI"/>
+        </w:rPr>
+        <w:t xml:space="preserve">, </w:t>
+      </w:r>
+      <w:proofErr w:type="spellStart"/>
+      <w:r>
+        <w:rPr>
+          <w:rFonts w:ascii="Helvetica" w:hAnsi="Helvetica" w:cs="Segoe UI"/>
+        </w:rPr>
+        <w:t>Sharepoint</w:t>
+      </w:r>
+      <w:proofErr w:type="spellEnd"/>
+      <w:r>
+        <w:rPr>
+          <w:rFonts w:ascii="Helvetica" w:hAnsi="Helvetica" w:cs="Segoe UI"/>
+        </w:rPr>
+        <w:t xml:space="preserve"> 2007 (for georgia.org)</w:t>
       </w:r>
     </w:p>
     <w:p>
@@ -1447,7 +1701,35 @@
         <w:rPr>
           <w:rFonts w:ascii="Helvetica" w:hAnsi="Helvetica" w:cs="Segoe UI"/>
         </w:rPr>
-        <w:t xml:space="preserve">eveloper for the Chick-fil-a iPhone app – implemented core navigation scheme and integrated with external data </w:t>
+        <w:t>eveloper for the Chick-</w:t>
+      </w:r>
+      <w:proofErr w:type="spellStart"/>
+      <w:r>
+        <w:rPr>
+          <w:rFonts w:ascii="Helvetica" w:hAnsi="Helvetica" w:cs="Segoe UI"/>
+        </w:rPr>
+        <w:t>fil</w:t>
+      </w:r>
+      <w:proofErr w:type="spellEnd"/>
+      <w:r>
+        <w:rPr>
+          <w:rFonts w:ascii="Helvetica" w:hAnsi="Helvetica" w:cs="Segoe UI"/>
+        </w:rPr>
+        <w:t xml:space="preserve">-a </w:t>
+      </w:r>
+      <w:proofErr w:type="spellStart"/>
+      <w:r>
+        <w:rPr>
+          <w:rFonts w:ascii="Helvetica" w:hAnsi="Helvetica" w:cs="Segoe UI"/>
+        </w:rPr>
+        <w:t>iPhone</w:t>
+      </w:r>
+      <w:proofErr w:type="spellEnd"/>
+      <w:r>
+        <w:rPr>
+          <w:rFonts w:ascii="Helvetica" w:hAnsi="Helvetica" w:cs="Segoe UI"/>
+        </w:rPr>
+        <w:t xml:space="preserve"> app – implemented core navigation scheme and integrated with external data </w:t>
       </w:r>
       <w:r>
         <w:rPr>
@@ -1477,7 +1759,21 @@
         <w:rPr>
           <w:rFonts w:ascii="Helvetica" w:hAnsi="Helvetica" w:cs="Segoe UI"/>
         </w:rPr>
-        <w:t>Technologies: iOS 3, Objective-C, JSON</w:t>
+        <w:t xml:space="preserve">Technologies: </w:t>
+      </w:r>
+      <w:proofErr w:type="spellStart"/>
+      <w:r>
+        <w:rPr>
+          <w:rFonts w:ascii="Helvetica" w:hAnsi="Helvetica" w:cs="Segoe UI"/>
+        </w:rPr>
+        <w:t>iOS</w:t>
+      </w:r>
+      <w:proofErr w:type="spellEnd"/>
+      <w:r>
+        <w:rPr>
+          <w:rFonts w:ascii="Helvetica" w:hAnsi="Helvetica" w:cs="Segoe UI"/>
+        </w:rPr>
+        <w:t xml:space="preserve"> 3, Objective-C, JSON</w:t>
       </w:r>
     </w:p>
     <w:p>
@@ -1544,13 +1840,22 @@
           <w:rFonts w:ascii="Helvetica" w:hAnsi="Helvetica" w:cs="Segoe UI"/>
         </w:rPr>
       </w:pPr>
+      <w:proofErr w:type="spellStart"/>
       <w:r>
         <w:rPr>
           <w:rFonts w:ascii="Helvetica" w:hAnsi="Helvetica" w:cs="Segoe UI"/>
           <w:b/>
         </w:rPr>
         <w:lastRenderedPageBreak/>
-        <w:t>SolTech, Inc.</w:t>
+        <w:t>SolTech</w:t>
+      </w:r>
+      <w:proofErr w:type="spellEnd"/>
+      <w:r>
+        <w:rPr>
+          <w:rFonts w:ascii="Helvetica" w:hAnsi="Helvetica" w:cs="Segoe UI"/>
+          <w:b/>
+        </w:rPr>
+        <w:t>, Inc.</w:t>
       </w:r>
       <w:r>
         <w:rPr>
@@ -1702,7 +2007,21 @@
         <w:rPr>
           <w:rFonts w:ascii="Helvetica" w:hAnsi="Helvetica" w:cs="Segoe UI"/>
         </w:rPr>
-        <w:t>Worked with a small team of developers to produce an on-line "clienteling" application for a client specializing in software for retailers using ASP.Net 2.0</w:t>
+        <w:t>Worked with a small team of developers to produce an on-line "</w:t>
+      </w:r>
+      <w:proofErr w:type="spellStart"/>
+      <w:r>
+        <w:rPr>
+          <w:rFonts w:ascii="Helvetica" w:hAnsi="Helvetica" w:cs="Segoe UI"/>
+        </w:rPr>
+        <w:t>clienteling</w:t>
+      </w:r>
+      <w:proofErr w:type="spellEnd"/>
+      <w:r>
+        <w:rPr>
+          <w:rFonts w:ascii="Helvetica" w:hAnsi="Helvetica" w:cs="Segoe UI"/>
+        </w:rPr>
+        <w:t>" application for a client specializing in software for retailers using ASP.Net 2.0</w:t>
       </w:r>
     </w:p>
     <w:p>
@@ -1885,7 +2204,21 @@
         <w:rPr>
           <w:rFonts w:ascii="Helvetica" w:hAnsi="Helvetica" w:cs="Segoe UI"/>
         </w:rPr>
-        <w:t>Developed internet-based employee time-management system for the Guardian Ad Litum division of the Florida Department of Justice; written in C# using AJAX, SQL Server, XSL</w:t>
+        <w:t xml:space="preserve">Developed internet-based employee time-management system for the Guardian Ad </w:t>
+      </w:r>
+      <w:proofErr w:type="spellStart"/>
+      <w:r>
+        <w:rPr>
+          <w:rFonts w:ascii="Helvetica" w:hAnsi="Helvetica" w:cs="Segoe UI"/>
+        </w:rPr>
+        <w:t>Litum</w:t>
+      </w:r>
+      <w:proofErr w:type="spellEnd"/>
+      <w:r>
+        <w:rPr>
+          <w:rFonts w:ascii="Helvetica" w:hAnsi="Helvetica" w:cs="Segoe UI"/>
+        </w:rPr>
+        <w:t xml:space="preserve"> division of the Florida Department of Justice; written in C# using AJAX, SQL Server, XSL</w:t>
       </w:r>
     </w:p>
     <w:p>
@@ -1903,7 +2236,21 @@
         <w:rPr>
           <w:rFonts w:ascii="Helvetica" w:hAnsi="Helvetica" w:cs="Segoe UI"/>
         </w:rPr>
-        <w:t>Designed and developed an architectural framework for internet applications based on the Front Controller pattern; written in C# .Net 2.0, supporting both AJAX and postback operations</w:t>
+        <w:t xml:space="preserve">Designed and developed an architectural framework for internet applications based on the Front Controller pattern; written in C# .Net 2.0, supporting both AJAX and </w:t>
+      </w:r>
+      <w:proofErr w:type="spellStart"/>
+      <w:r>
+        <w:rPr>
+          <w:rFonts w:ascii="Helvetica" w:hAnsi="Helvetica" w:cs="Segoe UI"/>
+        </w:rPr>
+        <w:t>postback</w:t>
+      </w:r>
+      <w:proofErr w:type="spellEnd"/>
+      <w:r>
+        <w:rPr>
+          <w:rFonts w:ascii="Helvetica" w:hAnsi="Helvetica" w:cs="Segoe UI"/>
+        </w:rPr>
+        <w:t xml:space="preserve"> operations</w:t>
       </w:r>
     </w:p>
     <w:p>
@@ -2091,7 +2438,23 @@
         <w:annotationRef/>
       </w:r>
       <w:r>
-        <w:t>Movement, NetBiscuits, Soli (SMS service), Zooz, PwC</w:t>
+        <w:t xml:space="preserve">Movement, </w:t>
+      </w:r>
+      <w:proofErr w:type="spellStart"/>
+      <w:r>
+        <w:t>NetBiscuits</w:t>
+      </w:r>
+      <w:proofErr w:type="spellEnd"/>
+      <w:r>
+        <w:t xml:space="preserve">, Soli (SMS service), </w:t>
+      </w:r>
+      <w:proofErr w:type="spellStart"/>
+      <w:r>
+        <w:t>Zooz</w:t>
+      </w:r>
+      <w:proofErr w:type="spellEnd"/>
+      <w:r>
+        <w:t>, PwC</w:t>
       </w:r>
     </w:p>
   </w:comment>
@@ -3162,7 +3525,7 @@
 </file>
 
 <file path=customXml/itemProps1.xml><?xml version="1.0" encoding="utf-8"?>
-<ds:datastoreItem xmlns:ds="http://schemas.openxmlformats.org/officeDocument/2006/customXml" ds:itemID="{E3C37A36-558F-452D-92C7-6F54A1B0CF88}">
+<ds:datastoreItem xmlns:ds="http://schemas.openxmlformats.org/officeDocument/2006/customXml" ds:itemID="{CD8BEF90-A047-435A-919C-FFD6BBD1C4DB}">
   <ds:schemaRefs>
     <ds:schemaRef ds:uri="http://schemas.openxmlformats.org/officeDocument/2006/bibliography"/>
   </ds:schemaRefs>

</xml_diff>

<commit_message>
small modifications to resume verbiage
</commit_message>
<xml_diff>
--- a/Patrick_Brandt.docx
+++ b/Patrick_Brandt.docx
@@ -1,6 +1,6 @@
 
 <file path=word/document.xml><?xml version="1.0" encoding="utf-8"?>
-<w:document xmlns:ve="http://schemas.openxmlformats.org/markup-compatibility/2006" xmlns:o="urn:schemas-microsoft-com:office:office" xmlns:r="http://schemas.openxmlformats.org/officeDocument/2006/relationships" xmlns:m="http://schemas.openxmlformats.org/officeDocument/2006/math" xmlns:v="urn:schemas-microsoft-com:vml" xmlns:wp="http://schemas.openxmlformats.org/drawingml/2006/wordprocessingDrawing" xmlns:w10="urn:schemas-microsoft-com:office:word" xmlns:w="http://schemas.openxmlformats.org/wordprocessingml/2006/main" xmlns:wne="http://schemas.microsoft.com/office/word/2006/wordml">
+<w:document xmlns:wpc="http://schemas.microsoft.com/office/word/2010/wordprocessingCanvas" xmlns:mc="http://schemas.openxmlformats.org/markup-compatibility/2006" xmlns:o="urn:schemas-microsoft-com:office:office" xmlns:r="http://schemas.openxmlformats.org/officeDocument/2006/relationships" xmlns:m="http://schemas.openxmlformats.org/officeDocument/2006/math" xmlns:v="urn:schemas-microsoft-com:vml" xmlns:wp14="http://schemas.microsoft.com/office/word/2010/wordprocessingDrawing" xmlns:wp="http://schemas.openxmlformats.org/drawingml/2006/wordprocessingDrawing" xmlns:w10="urn:schemas-microsoft-com:office:word" xmlns:w="http://schemas.openxmlformats.org/wordprocessingml/2006/main" xmlns:w14="http://schemas.microsoft.com/office/word/2010/wordml" xmlns:wpg="http://schemas.microsoft.com/office/word/2010/wordprocessingGroup" xmlns:wpi="http://schemas.microsoft.com/office/word/2010/wordprocessingInk" xmlns:wne="http://schemas.microsoft.com/office/word/2006/wordml" xmlns:wps="http://schemas.microsoft.com/office/word/2010/wordprocessingShape" mc:Ignorable="w14 wp14">
   <w:body>
     <w:p>
       <w:pPr>
@@ -798,6 +798,12 @@
         </w:rPr>
         <w:t xml:space="preserve"> I facilitate communication between client, agency, and multiple client vendors and partners</w:t>
       </w:r>
+      <w:r>
+        <w:rPr>
+          <w:rFonts w:ascii="Helvetica" w:hAnsi="Helvetica" w:cs="Segoe UI"/>
+        </w:rPr>
+        <w:t>.</w:t>
+      </w:r>
     </w:p>
     <w:p>
       <w:pPr>
@@ -952,7 +958,37 @@
         <w:rPr>
           <w:rFonts w:ascii="Helvetica" w:hAnsi="Helvetica" w:cs="Segoe UI"/>
         </w:rPr>
-        <w:t xml:space="preserve">The </w:t>
+        <w:t xml:space="preserve">Provide coding support </w:t>
+      </w:r>
+      <w:r>
+        <w:rPr>
+          <w:rFonts w:ascii="Helvetica" w:hAnsi="Helvetica" w:cs="Segoe UI"/>
+        </w:rPr>
+        <w:t>of both web API and client applications</w:t>
+      </w:r>
+      <w:r>
+        <w:rPr>
+          <w:rFonts w:ascii="Helvetica" w:hAnsi="Helvetica" w:cs="Segoe UI"/>
+        </w:rPr>
+        <w:t xml:space="preserve"> </w:t>
+      </w:r>
+      <w:r>
+        <w:rPr>
+          <w:rFonts w:ascii="Helvetica" w:hAnsi="Helvetica" w:cs="Segoe UI"/>
+        </w:rPr>
+        <w:t xml:space="preserve">– </w:t>
+      </w:r>
+      <w:r>
+        <w:rPr>
+          <w:rFonts w:ascii="Helvetica" w:hAnsi="Helvetica" w:cs="Segoe UI"/>
+        </w:rPr>
+        <w:t>t</w:t>
+      </w:r>
+      <w:r>
+        <w:rPr>
+          <w:rFonts w:ascii="Helvetica" w:hAnsi="Helvetica" w:cs="Segoe UI"/>
+        </w:rPr>
+        <w:t xml:space="preserve">he </w:t>
       </w:r>
       <w:r>
         <w:rPr>
@@ -985,18 +1021,6 @@
           <w:rFonts w:ascii="Helvetica" w:hAnsi="Helvetica" w:cs="Segoe UI"/>
         </w:rPr>
         <w:t xml:space="preserve"> app and a responsive mobile website</w:t>
-      </w:r>
-      <w:r>
-        <w:rPr>
-          <w:rFonts w:ascii="Helvetica" w:hAnsi="Helvetica" w:cs="Segoe UI"/>
-        </w:rPr>
-        <w:t xml:space="preserve"> – provide coding support in development of </w:t>
-      </w:r>
-      <w:r>
-        <w:rPr>
-          <w:rFonts w:ascii="Helvetica" w:hAnsi="Helvetica" w:cs="Segoe UI"/>
-        </w:rPr>
-        <w:t>both web API and client applications</w:t>
       </w:r>
     </w:p>
     <w:p>
@@ -1014,7 +1038,13 @@
         <w:rPr>
           <w:rFonts w:ascii="Helvetica" w:hAnsi="Helvetica" w:cs="Segoe UI"/>
         </w:rPr>
-        <w:t xml:space="preserve">Responsive site and </w:t>
+        <w:t>Led r</w:t>
+      </w:r>
+      <w:r>
+        <w:rPr>
+          <w:rFonts w:ascii="Helvetica" w:hAnsi="Helvetica" w:cs="Segoe UI"/>
+        </w:rPr>
+        <w:t xml:space="preserve">esponsive site and </w:t>
       </w:r>
       <w:proofErr w:type="spellStart"/>
       <w:r>
@@ -1028,7 +1058,19 @@
         <w:rPr>
           <w:rFonts w:ascii="Helvetica" w:hAnsi="Helvetica" w:cs="Segoe UI"/>
         </w:rPr>
-        <w:t xml:space="preserve"> app built using backbone.js with backbone-relational.js, require</w:t>
+        <w:t xml:space="preserve"> app </w:t>
+      </w:r>
+      <w:r>
+        <w:rPr>
+          <w:rFonts w:ascii="Helvetica" w:hAnsi="Helvetica" w:cs="Segoe UI"/>
+        </w:rPr>
+        <w:t>development</w:t>
+      </w:r>
+      <w:r>
+        <w:rPr>
+          <w:rFonts w:ascii="Helvetica" w:hAnsi="Helvetica" w:cs="Segoe UI"/>
+        </w:rPr>
+        <w:t xml:space="preserve"> using backbone.js with backbone-relational.js, require</w:t>
       </w:r>
       <w:r>
         <w:rPr>
@@ -1088,7 +1130,13 @@
         <w:rPr>
           <w:rFonts w:ascii="Helvetica" w:hAnsi="Helvetica" w:cs="Segoe UI"/>
         </w:rPr>
-        <w:t>Lead a team of 5 developers to support Coke’s</w:t>
+        <w:t>Le</w:t>
+      </w:r>
+      <w:r>
+        <w:rPr>
+          <w:rFonts w:ascii="Helvetica" w:hAnsi="Helvetica" w:cs="Segoe UI"/>
+        </w:rPr>
+        <w:t>d a team of 5 developers to support Coke’s</w:t>
       </w:r>
       <w:r>
         <w:rPr>
@@ -1465,16 +1513,8 @@
         <w:rPr>
           <w:rFonts w:ascii="Helvetica" w:hAnsi="Helvetica" w:cs="Segoe UI"/>
         </w:rPr>
-        <w:t xml:space="preserve"> with PHP/</w:t>
-      </w:r>
-      <w:proofErr w:type="spellStart"/>
-      <w:r>
-        <w:rPr>
-          <w:rFonts w:ascii="Helvetica" w:hAnsi="Helvetica" w:cs="Segoe UI"/>
-        </w:rPr>
-        <w:t>MySQL</w:t>
-      </w:r>
-      <w:proofErr w:type="spellEnd"/>
+        <w:t xml:space="preserve"> with PHP/MySQL</w:t>
+      </w:r>
       <w:r>
         <w:rPr>
           <w:rFonts w:ascii="Helvetica" w:hAnsi="Helvetica" w:cs="Segoe UI"/>
@@ -1649,7 +1689,15 @@
         <w:rPr>
           <w:rFonts w:ascii="Helvetica" w:hAnsi="Helvetica" w:cs="Segoe UI"/>
         </w:rPr>
-        <w:t xml:space="preserve">Hudson/Jenkins, </w:t>
+        <w:t>Huds</w:t>
+      </w:r>
+      <w:bookmarkStart w:id="1" w:name="_GoBack"/>
+      <w:bookmarkEnd w:id="1"/>
+      <w:r>
+        <w:rPr>
+          <w:rFonts w:ascii="Helvetica" w:hAnsi="Helvetica" w:cs="Segoe UI"/>
+        </w:rPr>
+        <w:t xml:space="preserve">on/Jenkins, </w:t>
       </w:r>
       <w:proofErr w:type="spellStart"/>
       <w:r>
@@ -1715,21 +1763,7 @@
         <w:rPr>
           <w:rFonts w:ascii="Helvetica" w:hAnsi="Helvetica" w:cs="Segoe UI"/>
         </w:rPr>
-        <w:t xml:space="preserve">-a </w:t>
-      </w:r>
-      <w:proofErr w:type="spellStart"/>
-      <w:r>
-        <w:rPr>
-          <w:rFonts w:ascii="Helvetica" w:hAnsi="Helvetica" w:cs="Segoe UI"/>
-        </w:rPr>
-        <w:t>iPhone</w:t>
-      </w:r>
-      <w:proofErr w:type="spellEnd"/>
-      <w:r>
-        <w:rPr>
-          <w:rFonts w:ascii="Helvetica" w:hAnsi="Helvetica" w:cs="Segoe UI"/>
-        </w:rPr>
-        <w:t xml:space="preserve"> app – implemented core navigation scheme and integrated with external data </w:t>
+        <w:t xml:space="preserve">-a iPhone app – implemented core navigation scheme and integrated with external data </w:t>
       </w:r>
       <w:r>
         <w:rPr>
@@ -1961,21 +1995,6 @@
     </w:p>
     <w:p>
       <w:pPr>
-        <w:spacing w:after="60"/>
-        <w:rPr>
-          <w:rFonts w:ascii="Helvetica" w:hAnsi="Helvetica" w:cs="Segoe UI"/>
-        </w:rPr>
-      </w:pPr>
-      <w:r>
-        <w:rPr>
-          <w:rFonts w:ascii="Helvetica" w:hAnsi="Helvetica" w:cs="Segoe UI"/>
-        </w:rPr>
-        <w:lastRenderedPageBreak/>
-        <w:t>Summary</w:t>
-      </w:r>
-    </w:p>
-    <w:p>
-      <w:pPr>
         <w:pStyle w:val="ListParagraph"/>
         <w:numPr>
           <w:ilvl w:val="0"/>
@@ -1989,6 +2008,7 @@
         <w:rPr>
           <w:rFonts w:ascii="Helvetica" w:hAnsi="Helvetica" w:cs="Segoe UI"/>
         </w:rPr>
+        <w:lastRenderedPageBreak/>
         <w:t>Architected a framework for retail software installed on hand-held devices using the .Net Compact Framework</w:t>
       </w:r>
     </w:p>
@@ -2176,21 +2196,6 @@
     </w:p>
     <w:p>
       <w:pPr>
-        <w:spacing w:after="60"/>
-        <w:rPr>
-          <w:rFonts w:ascii="Helvetica" w:hAnsi="Helvetica" w:cs="Segoe UI"/>
-        </w:rPr>
-      </w:pPr>
-      <w:r>
-        <w:rPr>
-          <w:rFonts w:ascii="Helvetica" w:hAnsi="Helvetica" w:cs="Segoe UI"/>
-        </w:rPr>
-        <w:lastRenderedPageBreak/>
-        <w:t>Summary</w:t>
-      </w:r>
-    </w:p>
-    <w:p>
-      <w:pPr>
         <w:pStyle w:val="ListParagraph"/>
         <w:numPr>
           <w:ilvl w:val="0"/>
@@ -2204,6 +2209,7 @@
         <w:rPr>
           <w:rFonts w:ascii="Helvetica" w:hAnsi="Helvetica" w:cs="Segoe UI"/>
         </w:rPr>
+        <w:lastRenderedPageBreak/>
         <w:t xml:space="preserve">Developed internet-based employee time-management system for the Guardian Ad </w:t>
       </w:r>
       <w:proofErr w:type="spellStart"/>
@@ -2425,7 +2431,7 @@
 </file>
 
 <file path=word/comments.xml><?xml version="1.0" encoding="utf-8"?>
-<w:comments xmlns:ve="http://schemas.openxmlformats.org/markup-compatibility/2006" xmlns:o="urn:schemas-microsoft-com:office:office" xmlns:r="http://schemas.openxmlformats.org/officeDocument/2006/relationships" xmlns:m="http://schemas.openxmlformats.org/officeDocument/2006/math" xmlns:v="urn:schemas-microsoft-com:vml" xmlns:wp="http://schemas.openxmlformats.org/drawingml/2006/wordprocessingDrawing" xmlns:w10="urn:schemas-microsoft-com:office:word" xmlns:w="http://schemas.openxmlformats.org/wordprocessingml/2006/main" xmlns:wne="http://schemas.microsoft.com/office/word/2006/wordml">
+<w:comments xmlns:wpc="http://schemas.microsoft.com/office/word/2010/wordprocessingCanvas" xmlns:mc="http://schemas.openxmlformats.org/markup-compatibility/2006" xmlns:o="urn:schemas-microsoft-com:office:office" xmlns:r="http://schemas.openxmlformats.org/officeDocument/2006/relationships" xmlns:m="http://schemas.openxmlformats.org/officeDocument/2006/math" xmlns:v="urn:schemas-microsoft-com:vml" xmlns:wp14="http://schemas.microsoft.com/office/word/2010/wordprocessingDrawing" xmlns:wp="http://schemas.openxmlformats.org/drawingml/2006/wordprocessingDrawing" xmlns:w10="urn:schemas-microsoft-com:office:word" xmlns:w="http://schemas.openxmlformats.org/wordprocessingml/2006/main" xmlns:w14="http://schemas.microsoft.com/office/word/2010/wordml" xmlns:wpg="http://schemas.microsoft.com/office/word/2010/wordprocessingGroup" xmlns:wpi="http://schemas.microsoft.com/office/word/2010/wordprocessingInk" xmlns:wne="http://schemas.microsoft.com/office/word/2006/wordml" xmlns:wps="http://schemas.microsoft.com/office/word/2010/wordprocessingShape" mc:Ignorable="w14 wp14">
   <w:comment w:id="0" w:author="patrick" w:date="2013-09-02T15:39:00Z" w:initials="p">
     <w:p>
       <w:pPr>
@@ -2462,7 +2468,7 @@
 </file>
 
 <file path=word/endnotes.xml><?xml version="1.0" encoding="utf-8"?>
-<w:endnotes xmlns:ve="http://schemas.openxmlformats.org/markup-compatibility/2006" xmlns:o="urn:schemas-microsoft-com:office:office" xmlns:r="http://schemas.openxmlformats.org/officeDocument/2006/relationships" xmlns:m="http://schemas.openxmlformats.org/officeDocument/2006/math" xmlns:v="urn:schemas-microsoft-com:vml" xmlns:wp="http://schemas.openxmlformats.org/drawingml/2006/wordprocessingDrawing" xmlns:w10="urn:schemas-microsoft-com:office:word" xmlns:w="http://schemas.openxmlformats.org/wordprocessingml/2006/main" xmlns:wne="http://schemas.microsoft.com/office/word/2006/wordml">
+<w:endnotes xmlns:wpc="http://schemas.microsoft.com/office/word/2010/wordprocessingCanvas" xmlns:mc="http://schemas.openxmlformats.org/markup-compatibility/2006" xmlns:o="urn:schemas-microsoft-com:office:office" xmlns:r="http://schemas.openxmlformats.org/officeDocument/2006/relationships" xmlns:m="http://schemas.openxmlformats.org/officeDocument/2006/math" xmlns:v="urn:schemas-microsoft-com:vml" xmlns:wp14="http://schemas.microsoft.com/office/word/2010/wordprocessingDrawing" xmlns:wp="http://schemas.openxmlformats.org/drawingml/2006/wordprocessingDrawing" xmlns:w10="urn:schemas-microsoft-com:office:word" xmlns:w="http://schemas.openxmlformats.org/wordprocessingml/2006/main" xmlns:w14="http://schemas.microsoft.com/office/word/2010/wordml" xmlns:wpg="http://schemas.microsoft.com/office/word/2010/wordprocessingGroup" xmlns:wpi="http://schemas.microsoft.com/office/word/2010/wordprocessingInk" xmlns:wne="http://schemas.microsoft.com/office/word/2006/wordml" xmlns:wps="http://schemas.microsoft.com/office/word/2010/wordprocessingShape" mc:Ignorable="w14 wp14">
   <w:endnote w:type="separator" w:id="-1">
     <w:p>
       <w:r>
@@ -2481,7 +2487,7 @@
 </file>
 
 <file path=word/footnotes.xml><?xml version="1.0" encoding="utf-8"?>
-<w:footnotes xmlns:ve="http://schemas.openxmlformats.org/markup-compatibility/2006" xmlns:o="urn:schemas-microsoft-com:office:office" xmlns:r="http://schemas.openxmlformats.org/officeDocument/2006/relationships" xmlns:m="http://schemas.openxmlformats.org/officeDocument/2006/math" xmlns:v="urn:schemas-microsoft-com:vml" xmlns:wp="http://schemas.openxmlformats.org/drawingml/2006/wordprocessingDrawing" xmlns:w10="urn:schemas-microsoft-com:office:word" xmlns:w="http://schemas.openxmlformats.org/wordprocessingml/2006/main" xmlns:wne="http://schemas.microsoft.com/office/word/2006/wordml">
+<w:footnotes xmlns:wpc="http://schemas.microsoft.com/office/word/2010/wordprocessingCanvas" xmlns:mc="http://schemas.openxmlformats.org/markup-compatibility/2006" xmlns:o="urn:schemas-microsoft-com:office:office" xmlns:r="http://schemas.openxmlformats.org/officeDocument/2006/relationships" xmlns:m="http://schemas.openxmlformats.org/officeDocument/2006/math" xmlns:v="urn:schemas-microsoft-com:vml" xmlns:wp14="http://schemas.microsoft.com/office/word/2010/wordprocessingDrawing" xmlns:wp="http://schemas.openxmlformats.org/drawingml/2006/wordprocessingDrawing" xmlns:w10="urn:schemas-microsoft-com:office:word" xmlns:w="http://schemas.openxmlformats.org/wordprocessingml/2006/main" xmlns:w14="http://schemas.microsoft.com/office/word/2010/wordml" xmlns:wpg="http://schemas.microsoft.com/office/word/2010/wordprocessingGroup" xmlns:wpi="http://schemas.microsoft.com/office/word/2010/wordprocessingInk" xmlns:wne="http://schemas.microsoft.com/office/word/2006/wordml" xmlns:wps="http://schemas.microsoft.com/office/word/2010/wordprocessingShape" mc:Ignorable="w14 wp14">
   <w:footnote w:type="separator" w:id="-1">
     <w:p>
       <w:r>
@@ -2500,7 +2506,7 @@
 </file>
 
 <file path=word/numbering.xml><?xml version="1.0" encoding="utf-8"?>
-<w:numbering xmlns:ve="http://schemas.openxmlformats.org/markup-compatibility/2006" xmlns:o="urn:schemas-microsoft-com:office:office" xmlns:r="http://schemas.openxmlformats.org/officeDocument/2006/relationships" xmlns:m="http://schemas.openxmlformats.org/officeDocument/2006/math" xmlns:v="urn:schemas-microsoft-com:vml" xmlns:wp="http://schemas.openxmlformats.org/drawingml/2006/wordprocessingDrawing" xmlns:w10="urn:schemas-microsoft-com:office:word" xmlns:w="http://schemas.openxmlformats.org/wordprocessingml/2006/main" xmlns:wne="http://schemas.microsoft.com/office/word/2006/wordml">
+<w:numbering xmlns:wpc="http://schemas.microsoft.com/office/word/2010/wordprocessingCanvas" xmlns:mc="http://schemas.openxmlformats.org/markup-compatibility/2006" xmlns:o="urn:schemas-microsoft-com:office:office" xmlns:r="http://schemas.openxmlformats.org/officeDocument/2006/relationships" xmlns:m="http://schemas.openxmlformats.org/officeDocument/2006/math" xmlns:v="urn:schemas-microsoft-com:vml" xmlns:wp14="http://schemas.microsoft.com/office/word/2010/wordprocessingDrawing" xmlns:wp="http://schemas.openxmlformats.org/drawingml/2006/wordprocessingDrawing" xmlns:w10="urn:schemas-microsoft-com:office:word" xmlns:w="http://schemas.openxmlformats.org/wordprocessingml/2006/main" xmlns:w14="http://schemas.microsoft.com/office/word/2010/wordml" xmlns:wpg="http://schemas.microsoft.com/office/word/2010/wordprocessingGroup" xmlns:wpi="http://schemas.microsoft.com/office/word/2010/wordprocessingInk" xmlns:wne="http://schemas.microsoft.com/office/word/2006/wordml" xmlns:wps="http://schemas.microsoft.com/office/word/2010/wordprocessingShape" mc:Ignorable="w14 wp14">
   <w:abstractNum w:abstractNumId="0">
     <w:nsid w:val="7F786625"/>
     <w:multiLevelType w:val="hybridMultilevel"/>
@@ -2621,7 +2627,7 @@
 </file>
 
 <file path=word/styles.xml><?xml version="1.0" encoding="utf-8"?>
-<w:styles xmlns:r="http://schemas.openxmlformats.org/officeDocument/2006/relationships" xmlns:w="http://schemas.openxmlformats.org/wordprocessingml/2006/main">
+<w:styles xmlns:mc="http://schemas.openxmlformats.org/markup-compatibility/2006" xmlns:r="http://schemas.openxmlformats.org/officeDocument/2006/relationships" xmlns:w="http://schemas.openxmlformats.org/wordprocessingml/2006/main" xmlns:w14="http://schemas.microsoft.com/office/word/2010/wordml" mc:Ignorable="w14">
   <w:docDefaults>
     <w:rPrDefault>
       <w:rPr>
@@ -2788,7 +2794,6 @@
     <w:uiPriority w:val="99"/>
     <w:semiHidden/>
     <w:unhideWhenUsed/>
-    <w:qFormat/>
     <w:tblPr>
       <w:tblInd w:w="0" w:type="dxa"/>
       <w:tblCellMar>
@@ -2957,6 +2962,8 @@
     <w:rPr>
       <w:b/>
       <w:bCs/>
+      <w:sz w:val="20"/>
+      <w:szCs w:val="20"/>
     </w:rPr>
   </w:style>
   <w:style w:type="paragraph" w:styleId="Revision">
@@ -3525,7 +3532,7 @@
 </file>
 
 <file path=customXml/itemProps1.xml><?xml version="1.0" encoding="utf-8"?>
-<ds:datastoreItem xmlns:ds="http://schemas.openxmlformats.org/officeDocument/2006/customXml" ds:itemID="{CD8BEF90-A047-435A-919C-FFD6BBD1C4DB}">
+<ds:datastoreItem xmlns:ds="http://schemas.openxmlformats.org/officeDocument/2006/customXml" ds:itemID="{E04B2E98-D415-4604-9B01-905242F68362}">
   <ds:schemaRefs>
     <ds:schemaRef ds:uri="http://schemas.openxmlformats.org/officeDocument/2006/bibliography"/>
   </ds:schemaRefs>

</xml_diff>

<commit_message>
slight grammer touch up
</commit_message>
<xml_diff>
--- a/Patrick_Brandt.docx
+++ b/Patrick_Brandt.docx
@@ -132,16 +132,8 @@
         <w:rPr>
           <w:rFonts w:ascii="Helvetica" w:hAnsi="Helvetica"/>
         </w:rPr>
-        <w:t>linkedin.com/in/</w:t>
-      </w:r>
-      <w:proofErr w:type="spellStart"/>
-      <w:r>
-        <w:rPr>
-          <w:rFonts w:ascii="Helvetica" w:hAnsi="Helvetica"/>
-        </w:rPr>
-        <w:t>wpatrickbrandt</w:t>
-      </w:r>
-      <w:proofErr w:type="spellEnd"/>
+        <w:t>linkedin.com/in/wpatrickbrandt</w:t>
+      </w:r>
     </w:p>
     <w:p>
       <w:pPr>
@@ -261,16 +253,8 @@
         <w:rPr>
           <w:rFonts w:ascii="Helvetica" w:hAnsi="Helvetica" w:cs="Segoe UI"/>
         </w:rPr>
-        <w:t xml:space="preserve">Fluent </w:t>
-      </w:r>
-      <w:proofErr w:type="spellStart"/>
-      <w:r>
-        <w:rPr>
-          <w:rFonts w:ascii="Helvetica" w:hAnsi="Helvetica" w:cs="Segoe UI"/>
-        </w:rPr>
-        <w:t>NHibernate</w:t>
-      </w:r>
-      <w:proofErr w:type="spellEnd"/>
+        <w:t>Fluent NHibernate</w:t>
+      </w:r>
     </w:p>
     <w:p>
       <w:pPr>
@@ -321,14 +305,12 @@
           <w:rFonts w:ascii="Helvetica" w:hAnsi="Helvetica" w:cs="Segoe UI"/>
         </w:rPr>
       </w:pPr>
-      <w:proofErr w:type="spellStart"/>
       <w:r>
         <w:rPr>
           <w:rFonts w:ascii="Helvetica" w:hAnsi="Helvetica" w:cs="Segoe UI"/>
         </w:rPr>
         <w:t>Git</w:t>
       </w:r>
-      <w:proofErr w:type="spellEnd"/>
     </w:p>
     <w:p>
       <w:pPr>
@@ -352,14 +334,12 @@
           <w:rFonts w:ascii="Helvetica" w:hAnsi="Helvetica" w:cs="Segoe UI"/>
         </w:rPr>
       </w:pPr>
-      <w:proofErr w:type="spellStart"/>
       <w:r>
         <w:rPr>
           <w:rFonts w:ascii="Helvetica" w:hAnsi="Helvetica" w:cs="Segoe UI"/>
         </w:rPr>
         <w:t>NUnit</w:t>
       </w:r>
-      <w:proofErr w:type="spellEnd"/>
     </w:p>
     <w:p>
       <w:pPr>
@@ -368,14 +348,12 @@
           <w:rFonts w:ascii="Helvetica" w:hAnsi="Helvetica" w:cs="Segoe UI"/>
         </w:rPr>
       </w:pPr>
-      <w:proofErr w:type="spellStart"/>
       <w:r>
         <w:rPr>
           <w:rFonts w:ascii="Helvetica" w:hAnsi="Helvetica" w:cs="Segoe UI"/>
         </w:rPr>
         <w:t>Moq</w:t>
       </w:r>
-      <w:proofErr w:type="spellEnd"/>
     </w:p>
     <w:p>
       <w:pPr>
@@ -441,28 +419,12 @@
           <w:rFonts w:ascii="Helvetica" w:hAnsi="Helvetica" w:cs="Segoe UI"/>
         </w:rPr>
       </w:pPr>
-      <w:proofErr w:type="spellStart"/>
-      <w:r>
-        <w:rPr>
-          <w:rFonts w:ascii="Helvetica" w:hAnsi="Helvetica" w:cs="Segoe UI"/>
-        </w:rPr>
-        <w:t>TeamCity</w:t>
-      </w:r>
-      <w:proofErr w:type="spellEnd"/>
-      <w:r>
-        <w:rPr>
-          <w:rFonts w:ascii="Helvetica" w:hAnsi="Helvetica" w:cs="Segoe UI"/>
-        </w:rPr>
-        <w:t>/</w:t>
-      </w:r>
-      <w:proofErr w:type="spellStart"/>
-      <w:r>
-        <w:rPr>
-          <w:rFonts w:ascii="Helvetica" w:hAnsi="Helvetica" w:cs="Segoe UI"/>
-        </w:rPr>
-        <w:t>MSBuild</w:t>
-      </w:r>
-      <w:proofErr w:type="spellEnd"/>
+      <w:r>
+        <w:rPr>
+          <w:rFonts w:ascii="Helvetica" w:hAnsi="Helvetica" w:cs="Segoe UI"/>
+        </w:rPr>
+        <w:t>TeamCity/MSBuild</w:t>
+      </w:r>
     </w:p>
     <w:p>
       <w:pPr>
@@ -499,16 +461,12 @@
           <w:rFonts w:ascii="Helvetica" w:hAnsi="Helvetica" w:cs="Segoe UI"/>
         </w:rPr>
       </w:pPr>
-      <w:proofErr w:type="spellStart"/>
-      <w:proofErr w:type="gramStart"/>
       <w:r>
         <w:rPr>
           <w:rFonts w:ascii="Helvetica" w:hAnsi="Helvetica" w:cs="Segoe UI"/>
         </w:rPr>
         <w:t>jQuery</w:t>
       </w:r>
-      <w:proofErr w:type="spellEnd"/>
-      <w:proofErr w:type="gramEnd"/>
     </w:p>
     <w:p>
       <w:pPr>
@@ -592,16 +550,8 @@
         <w:rPr>
           <w:rFonts w:ascii="Helvetica" w:hAnsi="Helvetica" w:cs="Segoe UI"/>
         </w:rPr>
-        <w:t>XML/XSL/</w:t>
-      </w:r>
-      <w:proofErr w:type="spellStart"/>
-      <w:r>
-        <w:rPr>
-          <w:rFonts w:ascii="Helvetica" w:hAnsi="Helvetica" w:cs="Segoe UI"/>
-        </w:rPr>
-        <w:t>XPath</w:t>
-      </w:r>
-      <w:proofErr w:type="spellEnd"/>
+        <w:t>XML/XSL/XPath</w:t>
+      </w:r>
     </w:p>
     <w:p>
       <w:pPr>
@@ -777,7 +727,25 @@
         <w:rPr>
           <w:rFonts w:ascii="Helvetica" w:hAnsi="Helvetica" w:cs="Segoe UI"/>
         </w:rPr>
-        <w:t>: assets include UML Sequence Diagrams, Network Diagrams, Entity Relationship Models</w:t>
+        <w:t>. A</w:t>
+      </w:r>
+      <w:r>
+        <w:rPr>
+          <w:rFonts w:ascii="Helvetica" w:hAnsi="Helvetica" w:cs="Segoe UI"/>
+        </w:rPr>
+        <w:t>ssets include</w:t>
+      </w:r>
+      <w:r>
+        <w:rPr>
+          <w:rFonts w:ascii="Helvetica" w:hAnsi="Helvetica" w:cs="Segoe UI"/>
+        </w:rPr>
+        <w:t>:</w:t>
+      </w:r>
+      <w:r>
+        <w:rPr>
+          <w:rFonts w:ascii="Helvetica" w:hAnsi="Helvetica" w:cs="Segoe UI"/>
+        </w:rPr>
+        <w:t xml:space="preserve"> UML Sequence Diagrams, Network Diagrams, Entity Relationship Models</w:t>
       </w:r>
       <w:r>
         <w:rPr>
@@ -801,27 +769,37 @@
         <w:rPr>
           <w:rFonts w:ascii="Helvetica" w:hAnsi="Helvetica" w:cs="Segoe UI"/>
         </w:rPr>
-        <w:t xml:space="preserve">Product architecture encompasses several channels: desktop web, mobile web (including a distinct tablet breakpoint), and in-store display. </w:t>
-      </w:r>
-      <w:r>
-        <w:rPr>
-          <w:rFonts w:ascii="Helvetica" w:hAnsi="Helvetica" w:cs="Segoe UI"/>
-        </w:rPr>
-        <w:t xml:space="preserve">I’m serving as the Product Owner within an </w:t>
-      </w:r>
-      <w:proofErr w:type="gramStart"/>
-      <w:r>
-        <w:rPr>
-          <w:rFonts w:ascii="Helvetica" w:hAnsi="Helvetica" w:cs="Segoe UI"/>
-        </w:rPr>
-        <w:t>Agile</w:t>
-      </w:r>
-      <w:proofErr w:type="gramEnd"/>
-      <w:r>
-        <w:rPr>
-          <w:rFonts w:ascii="Helvetica" w:hAnsi="Helvetica" w:cs="Segoe UI"/>
-        </w:rPr>
-        <w:t xml:space="preserve"> development </w:t>
+        <w:t xml:space="preserve">Product architecture </w:t>
+      </w:r>
+      <w:r>
+        <w:rPr>
+          <w:rFonts w:ascii="Helvetica" w:hAnsi="Helvetica" w:cs="Segoe UI"/>
+        </w:rPr>
+        <w:t xml:space="preserve">definition </w:t>
+      </w:r>
+      <w:r>
+        <w:rPr>
+          <w:rFonts w:ascii="Helvetica" w:hAnsi="Helvetica" w:cs="Segoe UI"/>
+        </w:rPr>
+        <w:t>encompasses several ch</w:t>
+      </w:r>
+      <w:r>
+        <w:rPr>
+          <w:rFonts w:ascii="Helvetica" w:hAnsi="Helvetica" w:cs="Segoe UI"/>
+        </w:rPr>
+        <w:t xml:space="preserve">annels: desktop web, mobile/tablet web, </w:t>
+      </w:r>
+      <w:r>
+        <w:rPr>
+          <w:rFonts w:ascii="Helvetica" w:hAnsi="Helvetica" w:cs="Segoe UI"/>
+        </w:rPr>
+        <w:t xml:space="preserve">and in-store display. </w:t>
+      </w:r>
+      <w:r>
+        <w:rPr>
+          <w:rFonts w:ascii="Helvetica" w:hAnsi="Helvetica" w:cs="Segoe UI"/>
+        </w:rPr>
+        <w:t xml:space="preserve">I’m serving as the Product Owner within an Agile development </w:t>
       </w:r>
       <w:r>
         <w:rPr>
@@ -1047,14 +1025,12 @@
           <w:rFonts w:ascii="Helvetica" w:hAnsi="Helvetica" w:cs="Segoe UI"/>
         </w:rPr>
       </w:pPr>
-      <w:proofErr w:type="spellStart"/>
       <w:r>
         <w:rPr>
           <w:rFonts w:ascii="Helvetica" w:hAnsi="Helvetica" w:cs="Segoe UI"/>
         </w:rPr>
         <w:t>Placelists</w:t>
       </w:r>
-      <w:proofErr w:type="spellEnd"/>
     </w:p>
     <w:p>
       <w:pPr>
@@ -1071,21 +1047,7 @@
         <w:rPr>
           <w:rFonts w:ascii="Helvetica" w:hAnsi="Helvetica" w:cs="Segoe UI"/>
         </w:rPr>
-        <w:t>Technical lead for Coca-Cola's "</w:t>
-      </w:r>
-      <w:proofErr w:type="spellStart"/>
-      <w:r>
-        <w:rPr>
-          <w:rFonts w:ascii="Helvetica" w:hAnsi="Helvetica" w:cs="Segoe UI"/>
-        </w:rPr>
-        <w:t>Placelists</w:t>
-      </w:r>
-      <w:proofErr w:type="spellEnd"/>
-      <w:r>
-        <w:rPr>
-          <w:rFonts w:ascii="Helvetica" w:hAnsi="Helvetica" w:cs="Segoe UI"/>
-        </w:rPr>
-        <w:t>" platform, defining</w:t>
+        <w:t>Technical lead for Coca-Cola's "Placelists" platform, defining</w:t>
       </w:r>
       <w:r>
         <w:rPr>
@@ -1135,19 +1097,11 @@
         </w:rPr>
         <w:t xml:space="preserve"> technology strategy, liaising with Coke, </w:t>
       </w:r>
-      <w:proofErr w:type="spellStart"/>
-      <w:r>
-        <w:rPr>
-          <w:rFonts w:ascii="Helvetica" w:hAnsi="Helvetica" w:cs="Segoe UI"/>
-        </w:rPr>
-        <w:t>Spotify</w:t>
-      </w:r>
-      <w:proofErr w:type="spellEnd"/>
-      <w:r>
-        <w:rPr>
-          <w:rFonts w:ascii="Helvetica" w:hAnsi="Helvetica" w:cs="Segoe UI"/>
-        </w:rPr>
-        <w:t xml:space="preserve">, and MRY staff to communicate </w:t>
+      <w:r>
+        <w:rPr>
+          <w:rFonts w:ascii="Helvetica" w:hAnsi="Helvetica" w:cs="Segoe UI"/>
+        </w:rPr>
+        <w:t xml:space="preserve">Spotify, and MRY staff to communicate </w:t>
       </w:r>
       <w:r>
         <w:rPr>
@@ -1237,21 +1191,7 @@
         <w:rPr>
           <w:rFonts w:ascii="Helvetica" w:hAnsi="Helvetica" w:cs="Segoe UI"/>
         </w:rPr>
-        <w:t xml:space="preserve"> web API that services a </w:t>
-      </w:r>
-      <w:proofErr w:type="spellStart"/>
-      <w:r>
-        <w:rPr>
-          <w:rFonts w:ascii="Helvetica" w:hAnsi="Helvetica" w:cs="Segoe UI"/>
-        </w:rPr>
-        <w:t>Spotify</w:t>
-      </w:r>
-      <w:proofErr w:type="spellEnd"/>
-      <w:r>
-        <w:rPr>
-          <w:rFonts w:ascii="Helvetica" w:hAnsi="Helvetica" w:cs="Segoe UI"/>
-        </w:rPr>
-        <w:t xml:space="preserve"> app and a responsive mobile website</w:t>
+        <w:t xml:space="preserve"> web API that services a Spotify app and a responsive mobile website</w:t>
       </w:r>
     </w:p>
     <w:p>
@@ -1275,21 +1215,7 @@
         <w:rPr>
           <w:rFonts w:ascii="Helvetica" w:hAnsi="Helvetica" w:cs="Segoe UI"/>
         </w:rPr>
-        <w:t xml:space="preserve">esponsive site and </w:t>
-      </w:r>
-      <w:proofErr w:type="spellStart"/>
-      <w:r>
-        <w:rPr>
-          <w:rFonts w:ascii="Helvetica" w:hAnsi="Helvetica" w:cs="Segoe UI"/>
-        </w:rPr>
-        <w:t>Spotify</w:t>
-      </w:r>
-      <w:proofErr w:type="spellEnd"/>
-      <w:r>
-        <w:rPr>
-          <w:rFonts w:ascii="Helvetica" w:hAnsi="Helvetica" w:cs="Segoe UI"/>
-        </w:rPr>
-        <w:t xml:space="preserve"> app </w:t>
+        <w:t xml:space="preserve">esponsive site and Spotify app </w:t>
       </w:r>
       <w:r>
         <w:rPr>
@@ -1454,21 +1380,7 @@
         <w:rPr>
           <w:rFonts w:ascii="Helvetica" w:hAnsi="Helvetica" w:cs="Segoe UI"/>
         </w:rPr>
-        <w:t xml:space="preserve">Architected and built a .Net MVC-based JSON service to store user-generated content from multiple channels (desktop and mobile web, </w:t>
-      </w:r>
-      <w:proofErr w:type="spellStart"/>
-      <w:r>
-        <w:rPr>
-          <w:rFonts w:ascii="Helvetica" w:hAnsi="Helvetica" w:cs="Segoe UI"/>
-        </w:rPr>
-        <w:t>iOS</w:t>
-      </w:r>
-      <w:proofErr w:type="spellEnd"/>
-      <w:r>
-        <w:rPr>
-          <w:rFonts w:ascii="Helvetica" w:hAnsi="Helvetica" w:cs="Segoe UI"/>
-        </w:rPr>
-        <w:t xml:space="preserve"> and Android apps) and also developed a market localization framework for the Coca-Cola Olympics website and mobile site</w:t>
+        <w:t>Architected and built a .Net MVC-based JSON service to store user-generated content from multiple channels (desktop and mobile web, iOS and Android apps) and also developed a market localization framework for the Coca-Cola Olympics website and mobile site</w:t>
       </w:r>
     </w:p>
     <w:p>
@@ -1516,35 +1428,7 @@
         <w:rPr>
           <w:rFonts w:ascii="Helvetica" w:hAnsi="Helvetica" w:cs="Segoe UI"/>
         </w:rPr>
-        <w:t xml:space="preserve">, </w:t>
-      </w:r>
-      <w:proofErr w:type="spellStart"/>
-      <w:r>
-        <w:rPr>
-          <w:rFonts w:ascii="Helvetica" w:hAnsi="Helvetica" w:cs="Segoe UI"/>
-        </w:rPr>
-        <w:t>Mashable</w:t>
-      </w:r>
-      <w:proofErr w:type="spellEnd"/>
-      <w:r>
-        <w:rPr>
-          <w:rFonts w:ascii="Helvetica" w:hAnsi="Helvetica" w:cs="Segoe UI"/>
-        </w:rPr>
-        <w:t xml:space="preserve"> Marketing Innovator of the Year, and </w:t>
-      </w:r>
-      <w:proofErr w:type="spellStart"/>
-      <w:r>
-        <w:rPr>
-          <w:rFonts w:ascii="Helvetica" w:hAnsi="Helvetica" w:cs="Segoe UI"/>
-        </w:rPr>
-        <w:t>Mixx</w:t>
-      </w:r>
-      <w:proofErr w:type="spellEnd"/>
-      <w:r>
-        <w:rPr>
-          <w:rFonts w:ascii="Helvetica" w:hAnsi="Helvetica" w:cs="Segoe UI"/>
-        </w:rPr>
-        <w:t xml:space="preserve"> Award for Content Marketing</w:t>
+        <w:t>, Mashable Marketing Innovator of the Year, and Mixx Award for Content Marketing</w:t>
       </w:r>
     </w:p>
     <w:p>
@@ -1575,7 +1459,6 @@
           <w:rFonts w:ascii="Helvetica" w:hAnsi="Helvetica" w:cs="Segoe UI"/>
         </w:rPr>
       </w:pPr>
-      <w:proofErr w:type="spellStart"/>
       <w:r>
         <w:rPr>
           <w:rFonts w:ascii="Helvetica" w:hAnsi="Helvetica" w:cs="Segoe UI"/>
@@ -1584,7 +1467,6 @@
         <w:lastRenderedPageBreak/>
         <w:t>Engauge</w:t>
       </w:r>
-      <w:proofErr w:type="spellEnd"/>
     </w:p>
     <w:p>
       <w:pPr>
@@ -1759,21 +1641,7 @@
         <w:rPr>
           <w:rFonts w:ascii="Helvetica" w:hAnsi="Helvetica" w:cs="Segoe UI"/>
         </w:rPr>
-        <w:t xml:space="preserve"> the “Great Aussie </w:t>
-      </w:r>
-      <w:proofErr w:type="spellStart"/>
-      <w:r>
-        <w:rPr>
-          <w:rFonts w:ascii="Helvetica" w:hAnsi="Helvetica" w:cs="Segoe UI"/>
-        </w:rPr>
-        <w:t>Steakout</w:t>
-      </w:r>
-      <w:proofErr w:type="spellEnd"/>
-      <w:r>
-        <w:rPr>
-          <w:rFonts w:ascii="Helvetica" w:hAnsi="Helvetica" w:cs="Segoe UI"/>
-        </w:rPr>
-        <w:t>”</w:t>
+        <w:t xml:space="preserve"> the “Great Aussie Steakout”</w:t>
       </w:r>
       <w:r>
         <w:rPr>
@@ -1815,35 +1683,7 @@
         <w:rPr>
           <w:rFonts w:ascii="Helvetica" w:hAnsi="Helvetica" w:cs="Segoe UI"/>
         </w:rPr>
-        <w:t xml:space="preserve">Technologies: PHP with Code Igniter, Apache, Linux, </w:t>
-      </w:r>
-      <w:proofErr w:type="spellStart"/>
-      <w:r>
-        <w:rPr>
-          <w:rFonts w:ascii="Helvetica" w:hAnsi="Helvetica" w:cs="Segoe UI"/>
-        </w:rPr>
-        <w:t>MySql</w:t>
-      </w:r>
-      <w:proofErr w:type="spellEnd"/>
-      <w:r>
-        <w:rPr>
-          <w:rFonts w:ascii="Helvetica" w:hAnsi="Helvetica" w:cs="Segoe UI"/>
-        </w:rPr>
-        <w:t xml:space="preserve">, AWS (S3, </w:t>
-      </w:r>
-      <w:proofErr w:type="spellStart"/>
-      <w:r>
-        <w:rPr>
-          <w:rFonts w:ascii="Helvetica" w:hAnsi="Helvetica" w:cs="Segoe UI"/>
-        </w:rPr>
-        <w:t>CloudFront</w:t>
-      </w:r>
-      <w:proofErr w:type="spellEnd"/>
-      <w:r>
-        <w:rPr>
-          <w:rFonts w:ascii="Helvetica" w:hAnsi="Helvetica" w:cs="Segoe UI"/>
-        </w:rPr>
-        <w:t>, RDS, Route 53, EC2, ELB)</w:t>
+        <w:t>Technologies: PHP with Code Igniter, Apache, Linux, MySql, AWS (S3, CloudFront, RDS, Route 53, EC2, ELB)</w:t>
       </w:r>
     </w:p>
     <w:p>
@@ -1891,77 +1731,7 @@
         <w:rPr>
           <w:rFonts w:ascii="Helvetica" w:hAnsi="Helvetica" w:cs="Segoe UI"/>
         </w:rPr>
-        <w:t xml:space="preserve">Technologies: C#, F#, .Net MVC, Fluent </w:t>
-      </w:r>
-      <w:proofErr w:type="spellStart"/>
-      <w:r>
-        <w:rPr>
-          <w:rFonts w:ascii="Helvetica" w:hAnsi="Helvetica" w:cs="Segoe UI"/>
-        </w:rPr>
-        <w:t>NHibernate</w:t>
-      </w:r>
-      <w:proofErr w:type="spellEnd"/>
-      <w:r>
-        <w:rPr>
-          <w:rFonts w:ascii="Helvetica" w:hAnsi="Helvetica" w:cs="Segoe UI"/>
-        </w:rPr>
-        <w:t xml:space="preserve">, SQL Server, </w:t>
-      </w:r>
-      <w:proofErr w:type="spellStart"/>
-      <w:r>
-        <w:rPr>
-          <w:rFonts w:ascii="Helvetica" w:hAnsi="Helvetica" w:cs="Segoe UI"/>
-        </w:rPr>
-        <w:t>NUnit</w:t>
-      </w:r>
-      <w:proofErr w:type="spellEnd"/>
-      <w:r>
-        <w:rPr>
-          <w:rFonts w:ascii="Helvetica" w:hAnsi="Helvetica" w:cs="Segoe UI"/>
-        </w:rPr>
-        <w:t xml:space="preserve">, </w:t>
-      </w:r>
-      <w:proofErr w:type="spellStart"/>
-      <w:r>
-        <w:rPr>
-          <w:rFonts w:ascii="Helvetica" w:hAnsi="Helvetica" w:cs="Segoe UI"/>
-        </w:rPr>
-        <w:t>Moq</w:t>
-      </w:r>
-      <w:proofErr w:type="spellEnd"/>
-      <w:r>
-        <w:rPr>
-          <w:rFonts w:ascii="Helvetica" w:hAnsi="Helvetica" w:cs="Segoe UI"/>
-        </w:rPr>
-        <w:t xml:space="preserve">, </w:t>
-      </w:r>
-      <w:proofErr w:type="spellStart"/>
-      <w:r>
-        <w:rPr>
-          <w:rFonts w:ascii="Helvetica" w:hAnsi="Helvetica" w:cs="Segoe UI"/>
-        </w:rPr>
-        <w:t>jQuery</w:t>
-      </w:r>
-      <w:proofErr w:type="spellEnd"/>
-      <w:r>
-        <w:rPr>
-          <w:rFonts w:ascii="Helvetica" w:hAnsi="Helvetica" w:cs="Segoe UI"/>
-        </w:rPr>
-        <w:t xml:space="preserve">, </w:t>
-      </w:r>
-      <w:proofErr w:type="spellStart"/>
-      <w:r>
-        <w:rPr>
-          <w:rFonts w:ascii="Helvetica" w:hAnsi="Helvetica" w:cs="Segoe UI"/>
-        </w:rPr>
-        <w:t>Elmah</w:t>
-      </w:r>
-      <w:proofErr w:type="spellEnd"/>
-      <w:r>
-        <w:rPr>
-          <w:rFonts w:ascii="Helvetica" w:hAnsi="Helvetica" w:cs="Segoe UI"/>
-        </w:rPr>
-        <w:t xml:space="preserve">, log4net, </w:t>
+        <w:t xml:space="preserve">Technologies: C#, F#, .Net MVC, Fluent NHibernate, SQL Server, NUnit, Moq, jQuery, Elmah, log4net, </w:t>
       </w:r>
       <w:r>
         <w:rPr>
@@ -1975,35 +1745,13 @@
         <w:rPr>
           <w:rFonts w:ascii="Helvetica" w:hAnsi="Helvetica" w:cs="Segoe UI"/>
         </w:rPr>
-        <w:t xml:space="preserve">on/Jenkins, </w:t>
-      </w:r>
-      <w:proofErr w:type="spellStart"/>
-      <w:r>
-        <w:rPr>
-          <w:rFonts w:ascii="Helvetica" w:hAnsi="Helvetica" w:cs="Segoe UI"/>
-        </w:rPr>
-        <w:t>NAnt</w:t>
-      </w:r>
-      <w:proofErr w:type="spellEnd"/>
-      <w:r>
-        <w:rPr>
-          <w:rFonts w:ascii="Helvetica" w:hAnsi="Helvetica" w:cs="Segoe UI"/>
-        </w:rPr>
-        <w:t xml:space="preserve">, </w:t>
-      </w:r>
-      <w:proofErr w:type="spellStart"/>
-      <w:r>
-        <w:rPr>
-          <w:rFonts w:ascii="Helvetica" w:hAnsi="Helvetica" w:cs="Segoe UI"/>
-        </w:rPr>
-        <w:t>Sharepoint</w:t>
-      </w:r>
-      <w:proofErr w:type="spellEnd"/>
-      <w:r>
-        <w:rPr>
-          <w:rFonts w:ascii="Helvetica" w:hAnsi="Helvetica" w:cs="Segoe UI"/>
-        </w:rPr>
-        <w:t xml:space="preserve"> 2007 (for georgia.org)</w:t>
+        <w:t xml:space="preserve">on/Jenkins, NAnt, </w:t>
+      </w:r>
+      <w:r>
+        <w:rPr>
+          <w:rFonts w:ascii="Helvetica" w:hAnsi="Helvetica" w:cs="Segoe UI"/>
+        </w:rPr>
+        <w:t>Sharepoint 2007 (for georgia.org)</w:t>
       </w:r>
     </w:p>
     <w:p>
@@ -2027,35 +1775,7 @@
         <w:rPr>
           <w:rFonts w:ascii="Helvetica" w:hAnsi="Helvetica" w:cs="Segoe UI"/>
         </w:rPr>
-        <w:t>eveloper for the Chick-</w:t>
-      </w:r>
-      <w:proofErr w:type="spellStart"/>
-      <w:r>
-        <w:rPr>
-          <w:rFonts w:ascii="Helvetica" w:hAnsi="Helvetica" w:cs="Segoe UI"/>
-        </w:rPr>
-        <w:t>fil</w:t>
-      </w:r>
-      <w:proofErr w:type="spellEnd"/>
-      <w:r>
-        <w:rPr>
-          <w:rFonts w:ascii="Helvetica" w:hAnsi="Helvetica" w:cs="Segoe UI"/>
-        </w:rPr>
-        <w:t xml:space="preserve">-a </w:t>
-      </w:r>
-      <w:proofErr w:type="spellStart"/>
-      <w:r>
-        <w:rPr>
-          <w:rFonts w:ascii="Helvetica" w:hAnsi="Helvetica" w:cs="Segoe UI"/>
-        </w:rPr>
-        <w:t>iPhone</w:t>
-      </w:r>
-      <w:proofErr w:type="spellEnd"/>
-      <w:r>
-        <w:rPr>
-          <w:rFonts w:ascii="Helvetica" w:hAnsi="Helvetica" w:cs="Segoe UI"/>
-        </w:rPr>
-        <w:t xml:space="preserve"> app – implemented core navigation scheme and integrated with external data </w:t>
+        <w:t xml:space="preserve">eveloper for the Chick-fil-a iPhone app – implemented core navigation scheme and integrated with external data </w:t>
       </w:r>
       <w:r>
         <w:rPr>
@@ -2085,21 +1805,7 @@
         <w:rPr>
           <w:rFonts w:ascii="Helvetica" w:hAnsi="Helvetica" w:cs="Segoe UI"/>
         </w:rPr>
-        <w:t xml:space="preserve">Technologies: </w:t>
-      </w:r>
-      <w:proofErr w:type="spellStart"/>
-      <w:r>
-        <w:rPr>
-          <w:rFonts w:ascii="Helvetica" w:hAnsi="Helvetica" w:cs="Segoe UI"/>
-        </w:rPr>
-        <w:t>iOS</w:t>
-      </w:r>
-      <w:proofErr w:type="spellEnd"/>
-      <w:r>
-        <w:rPr>
-          <w:rFonts w:ascii="Helvetica" w:hAnsi="Helvetica" w:cs="Segoe UI"/>
-        </w:rPr>
-        <w:t xml:space="preserve"> 3, Objective-C, JSON</w:t>
+        <w:t>Technologies: iOS 3, Objective-C, JSON</w:t>
       </w:r>
     </w:p>
     <w:p>
@@ -2166,22 +1872,13 @@
           <w:rFonts w:ascii="Helvetica" w:hAnsi="Helvetica" w:cs="Segoe UI"/>
         </w:rPr>
       </w:pPr>
-      <w:proofErr w:type="spellStart"/>
       <w:r>
         <w:rPr>
           <w:rFonts w:ascii="Helvetica" w:hAnsi="Helvetica" w:cs="Segoe UI"/>
           <w:b/>
         </w:rPr>
         <w:lastRenderedPageBreak/>
-        <w:t>SolTech</w:t>
-      </w:r>
-      <w:proofErr w:type="spellEnd"/>
-      <w:r>
-        <w:rPr>
-          <w:rFonts w:ascii="Helvetica" w:hAnsi="Helvetica" w:cs="Segoe UI"/>
-          <w:b/>
-        </w:rPr>
-        <w:t>, Inc.</w:t>
+        <w:t>SolTech, Inc.</w:t>
       </w:r>
       <w:r>
         <w:rPr>
@@ -2462,21 +2159,7 @@
           <w:rFonts w:ascii="Helvetica" w:hAnsi="Helvetica" w:cs="Segoe UI"/>
         </w:rPr>
         <w:lastRenderedPageBreak/>
-        <w:t xml:space="preserve">Developed internet-based employee time-management system for the Guardian Ad </w:t>
-      </w:r>
-      <w:proofErr w:type="spellStart"/>
-      <w:r>
-        <w:rPr>
-          <w:rFonts w:ascii="Helvetica" w:hAnsi="Helvetica" w:cs="Segoe UI"/>
-        </w:rPr>
-        <w:t>Litum</w:t>
-      </w:r>
-      <w:proofErr w:type="spellEnd"/>
-      <w:r>
-        <w:rPr>
-          <w:rFonts w:ascii="Helvetica" w:hAnsi="Helvetica" w:cs="Segoe UI"/>
-        </w:rPr>
-        <w:t xml:space="preserve"> division of the Florida Department of Justice; written in C# using AJAX, SQL Server, XSL</w:t>
+        <w:t>Developed internet-based employee time-management system for the Guardian Ad Litum division of the Florida Department of Justice; written in C# using AJAX, SQL Server, XSL</w:t>
       </w:r>
     </w:p>
     <w:p>
@@ -2494,21 +2177,7 @@
         <w:rPr>
           <w:rFonts w:ascii="Helvetica" w:hAnsi="Helvetica" w:cs="Segoe UI"/>
         </w:rPr>
-        <w:t xml:space="preserve">Designed and developed an architectural framework for internet applications based on the Front Controller pattern; written in C# .Net 2.0, supporting both AJAX and </w:t>
-      </w:r>
-      <w:proofErr w:type="spellStart"/>
-      <w:r>
-        <w:rPr>
-          <w:rFonts w:ascii="Helvetica" w:hAnsi="Helvetica" w:cs="Segoe UI"/>
-        </w:rPr>
-        <w:t>postback</w:t>
-      </w:r>
-      <w:proofErr w:type="spellEnd"/>
-      <w:r>
-        <w:rPr>
-          <w:rFonts w:ascii="Helvetica" w:hAnsi="Helvetica" w:cs="Segoe UI"/>
-        </w:rPr>
-        <w:t xml:space="preserve"> operations</w:t>
+        <w:t>Designed and developed an architectural framework for internet applications based on the Front Controller pattern; written in C# .Net 2.0, supporting both AJAX and postback operations</w:t>
       </w:r>
     </w:p>
     <w:p>
@@ -2664,23 +2333,7 @@
         <w:annotationRef/>
       </w:r>
       <w:r>
-        <w:t xml:space="preserve">Movement, </w:t>
-      </w:r>
-      <w:proofErr w:type="spellStart"/>
-      <w:r>
-        <w:t>NetBiscuits</w:t>
-      </w:r>
-      <w:proofErr w:type="spellEnd"/>
-      <w:r>
-        <w:t xml:space="preserve">, Soli (SMS service), </w:t>
-      </w:r>
-      <w:proofErr w:type="spellStart"/>
-      <w:r>
-        <w:t>Zooz</w:t>
-      </w:r>
-      <w:proofErr w:type="spellEnd"/>
-      <w:r>
-        <w:t>, PwC</w:t>
+        <w:t>Movement, NetBiscuits, Soli (SMS service), Zooz, PwC</w:t>
       </w:r>
     </w:p>
   </w:comment>
@@ -3845,7 +3498,7 @@
 </file>
 
 <file path=customXml/itemProps1.xml><?xml version="1.0" encoding="utf-8"?>
-<ds:datastoreItem xmlns:ds="http://schemas.openxmlformats.org/officeDocument/2006/customXml" ds:itemID="{3486A974-5F10-41B0-B0D6-0B2A7ACBC3B1}">
+<ds:datastoreItem xmlns:ds="http://schemas.openxmlformats.org/officeDocument/2006/customXml" ds:itemID="{07A0567A-C579-4894-A66C-B19A1FDF8D6A}">
   <ds:schemaRefs>
     <ds:schemaRef ds:uri="http://schemas.openxmlformats.org/officeDocument/2006/bibliography"/>
   </ds:schemaRefs>

</xml_diff>

<commit_message>
updating job title on resume
</commit_message>
<xml_diff>
--- a/Patrick_Brandt.docx
+++ b/Patrick_Brandt.docx
@@ -34,7 +34,7 @@
           <w:rFonts w:ascii="Segoe UI" w:hAnsi="Segoe UI" w:cs="Segoe UI"/>
           <w:sz w:val="28"/>
         </w:rPr>
-        <w:t>Technical Director</w:t>
+        <w:t>Solutions Architect</w:t>
       </w:r>
     </w:p>
     <w:p>
@@ -132,8 +132,16 @@
         <w:rPr>
           <w:rFonts w:ascii="Helvetica" w:hAnsi="Helvetica"/>
         </w:rPr>
-        <w:t>linkedin.com/in/wpatrickbrandt</w:t>
-      </w:r>
+        <w:t>linkedin.com/in/</w:t>
+      </w:r>
+      <w:proofErr w:type="spellStart"/>
+      <w:r>
+        <w:rPr>
+          <w:rFonts w:ascii="Helvetica" w:hAnsi="Helvetica"/>
+        </w:rPr>
+        <w:t>wpatrickbrandt</w:t>
+      </w:r>
+      <w:proofErr w:type="spellEnd"/>
     </w:p>
     <w:p>
       <w:pPr>
@@ -253,8 +261,16 @@
         <w:rPr>
           <w:rFonts w:ascii="Helvetica" w:hAnsi="Helvetica" w:cs="Segoe UI"/>
         </w:rPr>
-        <w:t>Fluent NHibernate</w:t>
-      </w:r>
+        <w:t xml:space="preserve">Fluent </w:t>
+      </w:r>
+      <w:proofErr w:type="spellStart"/>
+      <w:r>
+        <w:rPr>
+          <w:rFonts w:ascii="Helvetica" w:hAnsi="Helvetica" w:cs="Segoe UI"/>
+        </w:rPr>
+        <w:t>NHibernate</w:t>
+      </w:r>
+      <w:proofErr w:type="spellEnd"/>
     </w:p>
     <w:p>
       <w:pPr>
@@ -305,12 +321,14 @@
           <w:rFonts w:ascii="Helvetica" w:hAnsi="Helvetica" w:cs="Segoe UI"/>
         </w:rPr>
       </w:pPr>
+      <w:proofErr w:type="spellStart"/>
       <w:r>
         <w:rPr>
           <w:rFonts w:ascii="Helvetica" w:hAnsi="Helvetica" w:cs="Segoe UI"/>
         </w:rPr>
         <w:t>Git</w:t>
       </w:r>
+      <w:proofErr w:type="spellEnd"/>
     </w:p>
     <w:p>
       <w:pPr>
@@ -334,12 +352,14 @@
           <w:rFonts w:ascii="Helvetica" w:hAnsi="Helvetica" w:cs="Segoe UI"/>
         </w:rPr>
       </w:pPr>
+      <w:proofErr w:type="spellStart"/>
       <w:r>
         <w:rPr>
           <w:rFonts w:ascii="Helvetica" w:hAnsi="Helvetica" w:cs="Segoe UI"/>
         </w:rPr>
         <w:t>NUnit</w:t>
       </w:r>
+      <w:proofErr w:type="spellEnd"/>
     </w:p>
     <w:p>
       <w:pPr>
@@ -348,12 +368,14 @@
           <w:rFonts w:ascii="Helvetica" w:hAnsi="Helvetica" w:cs="Segoe UI"/>
         </w:rPr>
       </w:pPr>
+      <w:proofErr w:type="spellStart"/>
       <w:r>
         <w:rPr>
           <w:rFonts w:ascii="Helvetica" w:hAnsi="Helvetica" w:cs="Segoe UI"/>
         </w:rPr>
         <w:t>Moq</w:t>
       </w:r>
+      <w:proofErr w:type="spellEnd"/>
     </w:p>
     <w:p>
       <w:pPr>
@@ -409,7 +431,13 @@
           <w:rFonts w:ascii="Helvetica" w:hAnsi="Helvetica" w:cs="Segoe UI"/>
         </w:rPr>
         <w:lastRenderedPageBreak/>
-        <w:t>Continuous Integration</w:t>
+        <w:t xml:space="preserve">Continuous </w:t>
+      </w:r>
+      <w:r>
+        <w:rPr>
+          <w:rFonts w:ascii="Helvetica" w:hAnsi="Helvetica" w:cs="Segoe UI"/>
+        </w:rPr>
+        <w:t>Delivery</w:t>
       </w:r>
     </w:p>
     <w:p>
@@ -419,12 +447,28 @@
           <w:rFonts w:ascii="Helvetica" w:hAnsi="Helvetica" w:cs="Segoe UI"/>
         </w:rPr>
       </w:pPr>
-      <w:r>
-        <w:rPr>
-          <w:rFonts w:ascii="Helvetica" w:hAnsi="Helvetica" w:cs="Segoe UI"/>
-        </w:rPr>
-        <w:t>TeamCity/MSBuild</w:t>
-      </w:r>
+      <w:proofErr w:type="spellStart"/>
+      <w:r>
+        <w:rPr>
+          <w:rFonts w:ascii="Helvetica" w:hAnsi="Helvetica" w:cs="Segoe UI"/>
+        </w:rPr>
+        <w:t>TeamCity</w:t>
+      </w:r>
+      <w:proofErr w:type="spellEnd"/>
+      <w:r>
+        <w:rPr>
+          <w:rFonts w:ascii="Helvetica" w:hAnsi="Helvetica" w:cs="Segoe UI"/>
+        </w:rPr>
+        <w:t>/</w:t>
+      </w:r>
+      <w:proofErr w:type="spellStart"/>
+      <w:r>
+        <w:rPr>
+          <w:rFonts w:ascii="Helvetica" w:hAnsi="Helvetica" w:cs="Segoe UI"/>
+        </w:rPr>
+        <w:t>MSBuild</w:t>
+      </w:r>
+      <w:proofErr w:type="spellEnd"/>
     </w:p>
     <w:p>
       <w:pPr>
@@ -437,6 +481,20 @@
         <w:rPr>
           <w:rFonts w:ascii="Helvetica" w:hAnsi="Helvetica" w:cs="Segoe UI"/>
         </w:rPr>
+        <w:t>Jenkins</w:t>
+      </w:r>
+    </w:p>
+    <w:p>
+      <w:pPr>
+        <w:jc w:val="center"/>
+        <w:rPr>
+          <w:rFonts w:ascii="Helvetica" w:hAnsi="Helvetica" w:cs="Segoe UI"/>
+        </w:rPr>
+      </w:pPr>
+      <w:r>
+        <w:rPr>
+          <w:rFonts w:ascii="Helvetica" w:hAnsi="Helvetica" w:cs="Segoe UI"/>
+        </w:rPr>
         <w:t>Log4net</w:t>
       </w:r>
     </w:p>
@@ -461,12 +519,16 @@
           <w:rFonts w:ascii="Helvetica" w:hAnsi="Helvetica" w:cs="Segoe UI"/>
         </w:rPr>
       </w:pPr>
+      <w:proofErr w:type="spellStart"/>
+      <w:proofErr w:type="gramStart"/>
       <w:r>
         <w:rPr>
           <w:rFonts w:ascii="Helvetica" w:hAnsi="Helvetica" w:cs="Segoe UI"/>
         </w:rPr>
         <w:t>jQuery</w:t>
       </w:r>
+      <w:proofErr w:type="spellEnd"/>
+      <w:proofErr w:type="gramEnd"/>
     </w:p>
     <w:p>
       <w:pPr>
@@ -550,8 +612,16 @@
         <w:rPr>
           <w:rFonts w:ascii="Helvetica" w:hAnsi="Helvetica" w:cs="Segoe UI"/>
         </w:rPr>
-        <w:t>XML/XSL/XPath</w:t>
-      </w:r>
+        <w:t>XML/XSL/</w:t>
+      </w:r>
+      <w:proofErr w:type="spellStart"/>
+      <w:r>
+        <w:rPr>
+          <w:rFonts w:ascii="Helvetica" w:hAnsi="Helvetica" w:cs="Segoe UI"/>
+        </w:rPr>
+        <w:t>XPath</w:t>
+      </w:r>
+      <w:proofErr w:type="spellEnd"/>
     </w:p>
     <w:p>
       <w:pPr>
@@ -799,7 +869,21 @@
         <w:rPr>
           <w:rFonts w:ascii="Helvetica" w:hAnsi="Helvetica" w:cs="Segoe UI"/>
         </w:rPr>
-        <w:t xml:space="preserve">I’m serving as the Product Owner within an Agile development </w:t>
+        <w:t xml:space="preserve">I’m serving as the Product Owner within an </w:t>
+      </w:r>
+      <w:proofErr w:type="gramStart"/>
+      <w:r>
+        <w:rPr>
+          <w:rFonts w:ascii="Helvetica" w:hAnsi="Helvetica" w:cs="Segoe UI"/>
+        </w:rPr>
+        <w:t>Agile</w:t>
+      </w:r>
+      <w:proofErr w:type="gramEnd"/>
+      <w:r>
+        <w:rPr>
+          <w:rFonts w:ascii="Helvetica" w:hAnsi="Helvetica" w:cs="Segoe UI"/>
+        </w:rPr>
+        <w:t xml:space="preserve"> development </w:t>
       </w:r>
       <w:r>
         <w:rPr>
@@ -1025,12 +1109,14 @@
           <w:rFonts w:ascii="Helvetica" w:hAnsi="Helvetica" w:cs="Segoe UI"/>
         </w:rPr>
       </w:pPr>
+      <w:proofErr w:type="spellStart"/>
       <w:r>
         <w:rPr>
           <w:rFonts w:ascii="Helvetica" w:hAnsi="Helvetica" w:cs="Segoe UI"/>
         </w:rPr>
         <w:t>Placelists</w:t>
       </w:r>
+      <w:proofErr w:type="spellEnd"/>
     </w:p>
     <w:p>
       <w:pPr>
@@ -1047,7 +1133,21 @@
         <w:rPr>
           <w:rFonts w:ascii="Helvetica" w:hAnsi="Helvetica" w:cs="Segoe UI"/>
         </w:rPr>
-        <w:t>Technical lead for Coca-Cola's "Placelists" platform, defining</w:t>
+        <w:t>Technical lead for Coca-Cola's "</w:t>
+      </w:r>
+      <w:proofErr w:type="spellStart"/>
+      <w:r>
+        <w:rPr>
+          <w:rFonts w:ascii="Helvetica" w:hAnsi="Helvetica" w:cs="Segoe UI"/>
+        </w:rPr>
+        <w:t>Placelists</w:t>
+      </w:r>
+      <w:proofErr w:type="spellEnd"/>
+      <w:r>
+        <w:rPr>
+          <w:rFonts w:ascii="Helvetica" w:hAnsi="Helvetica" w:cs="Segoe UI"/>
+        </w:rPr>
+        <w:t>" platform, defining</w:t>
       </w:r>
       <w:r>
         <w:rPr>
@@ -1097,11 +1197,19 @@
         </w:rPr>
         <w:t xml:space="preserve"> technology strategy, liaising with Coke, </w:t>
       </w:r>
-      <w:r>
-        <w:rPr>
-          <w:rFonts w:ascii="Helvetica" w:hAnsi="Helvetica" w:cs="Segoe UI"/>
-        </w:rPr>
-        <w:t xml:space="preserve">Spotify, and MRY staff to communicate </w:t>
+      <w:proofErr w:type="spellStart"/>
+      <w:r>
+        <w:rPr>
+          <w:rFonts w:ascii="Helvetica" w:hAnsi="Helvetica" w:cs="Segoe UI"/>
+        </w:rPr>
+        <w:t>Spotify</w:t>
+      </w:r>
+      <w:proofErr w:type="spellEnd"/>
+      <w:r>
+        <w:rPr>
+          <w:rFonts w:ascii="Helvetica" w:hAnsi="Helvetica" w:cs="Segoe UI"/>
+        </w:rPr>
+        <w:t xml:space="preserve">, and MRY staff to communicate </w:t>
       </w:r>
       <w:r>
         <w:rPr>
@@ -1191,7 +1299,21 @@
         <w:rPr>
           <w:rFonts w:ascii="Helvetica" w:hAnsi="Helvetica" w:cs="Segoe UI"/>
         </w:rPr>
-        <w:t xml:space="preserve"> web API that services a Spotify app and a responsive mobile website</w:t>
+        <w:t xml:space="preserve"> web API that services a </w:t>
+      </w:r>
+      <w:proofErr w:type="spellStart"/>
+      <w:r>
+        <w:rPr>
+          <w:rFonts w:ascii="Helvetica" w:hAnsi="Helvetica" w:cs="Segoe UI"/>
+        </w:rPr>
+        <w:t>Spotify</w:t>
+      </w:r>
+      <w:proofErr w:type="spellEnd"/>
+      <w:r>
+        <w:rPr>
+          <w:rFonts w:ascii="Helvetica" w:hAnsi="Helvetica" w:cs="Segoe UI"/>
+        </w:rPr>
+        <w:t xml:space="preserve"> app and a responsive mobile website</w:t>
       </w:r>
     </w:p>
     <w:p>
@@ -1215,7 +1337,21 @@
         <w:rPr>
           <w:rFonts w:ascii="Helvetica" w:hAnsi="Helvetica" w:cs="Segoe UI"/>
         </w:rPr>
-        <w:t xml:space="preserve">esponsive site and Spotify app </w:t>
+        <w:t xml:space="preserve">esponsive site and </w:t>
+      </w:r>
+      <w:proofErr w:type="spellStart"/>
+      <w:r>
+        <w:rPr>
+          <w:rFonts w:ascii="Helvetica" w:hAnsi="Helvetica" w:cs="Segoe UI"/>
+        </w:rPr>
+        <w:t>Spotify</w:t>
+      </w:r>
+      <w:proofErr w:type="spellEnd"/>
+      <w:r>
+        <w:rPr>
+          <w:rFonts w:ascii="Helvetica" w:hAnsi="Helvetica" w:cs="Segoe UI"/>
+        </w:rPr>
+        <w:t xml:space="preserve"> app </w:t>
       </w:r>
       <w:r>
         <w:rPr>
@@ -1380,7 +1516,21 @@
         <w:rPr>
           <w:rFonts w:ascii="Helvetica" w:hAnsi="Helvetica" w:cs="Segoe UI"/>
         </w:rPr>
-        <w:t>Architected and built a .Net MVC-based JSON service to store user-generated content from multiple channels (desktop and mobile web, iOS and Android apps) and also developed a market localization framework for the Coca-Cola Olympics website and mobile site</w:t>
+        <w:t xml:space="preserve">Architected and built a .Net MVC-based JSON service to store user-generated content from multiple channels (desktop and mobile web, </w:t>
+      </w:r>
+      <w:proofErr w:type="spellStart"/>
+      <w:r>
+        <w:rPr>
+          <w:rFonts w:ascii="Helvetica" w:hAnsi="Helvetica" w:cs="Segoe UI"/>
+        </w:rPr>
+        <w:t>iOS</w:t>
+      </w:r>
+      <w:proofErr w:type="spellEnd"/>
+      <w:r>
+        <w:rPr>
+          <w:rFonts w:ascii="Helvetica" w:hAnsi="Helvetica" w:cs="Segoe UI"/>
+        </w:rPr>
+        <w:t xml:space="preserve"> and Android apps) and also developed a market localization framework for the Coca-Cola Olympics website and mobile site</w:t>
       </w:r>
     </w:p>
     <w:p>
@@ -1428,7 +1578,35 @@
         <w:rPr>
           <w:rFonts w:ascii="Helvetica" w:hAnsi="Helvetica" w:cs="Segoe UI"/>
         </w:rPr>
-        <w:t>, Mashable Marketing Innovator of the Year, and Mixx Award for Content Marketing</w:t>
+        <w:t xml:space="preserve">, </w:t>
+      </w:r>
+      <w:proofErr w:type="spellStart"/>
+      <w:r>
+        <w:rPr>
+          <w:rFonts w:ascii="Helvetica" w:hAnsi="Helvetica" w:cs="Segoe UI"/>
+        </w:rPr>
+        <w:t>Mashable</w:t>
+      </w:r>
+      <w:proofErr w:type="spellEnd"/>
+      <w:r>
+        <w:rPr>
+          <w:rFonts w:ascii="Helvetica" w:hAnsi="Helvetica" w:cs="Segoe UI"/>
+        </w:rPr>
+        <w:t xml:space="preserve"> Marketing Innovator of the Year, and </w:t>
+      </w:r>
+      <w:proofErr w:type="spellStart"/>
+      <w:r>
+        <w:rPr>
+          <w:rFonts w:ascii="Helvetica" w:hAnsi="Helvetica" w:cs="Segoe UI"/>
+        </w:rPr>
+        <w:t>Mixx</w:t>
+      </w:r>
+      <w:proofErr w:type="spellEnd"/>
+      <w:r>
+        <w:rPr>
+          <w:rFonts w:ascii="Helvetica" w:hAnsi="Helvetica" w:cs="Segoe UI"/>
+        </w:rPr>
+        <w:t xml:space="preserve"> Award for Content Marketing</w:t>
       </w:r>
     </w:p>
     <w:p>
@@ -1459,6 +1637,7 @@
           <w:rFonts w:ascii="Helvetica" w:hAnsi="Helvetica" w:cs="Segoe UI"/>
         </w:rPr>
       </w:pPr>
+      <w:proofErr w:type="spellStart"/>
       <w:r>
         <w:rPr>
           <w:rFonts w:ascii="Helvetica" w:hAnsi="Helvetica" w:cs="Segoe UI"/>
@@ -1467,6 +1646,7 @@
         <w:lastRenderedPageBreak/>
         <w:t>Engauge</w:t>
       </w:r>
+      <w:proofErr w:type="spellEnd"/>
     </w:p>
     <w:p>
       <w:pPr>
@@ -1641,7 +1821,21 @@
         <w:rPr>
           <w:rFonts w:ascii="Helvetica" w:hAnsi="Helvetica" w:cs="Segoe UI"/>
         </w:rPr>
-        <w:t xml:space="preserve"> the “Great Aussie Steakout”</w:t>
+        <w:t xml:space="preserve"> the “Great Aussie </w:t>
+      </w:r>
+      <w:proofErr w:type="spellStart"/>
+      <w:r>
+        <w:rPr>
+          <w:rFonts w:ascii="Helvetica" w:hAnsi="Helvetica" w:cs="Segoe UI"/>
+        </w:rPr>
+        <w:t>Steakout</w:t>
+      </w:r>
+      <w:proofErr w:type="spellEnd"/>
+      <w:r>
+        <w:rPr>
+          <w:rFonts w:ascii="Helvetica" w:hAnsi="Helvetica" w:cs="Segoe UI"/>
+        </w:rPr>
+        <w:t>”</w:t>
       </w:r>
       <w:r>
         <w:rPr>
@@ -1659,8 +1853,16 @@
         <w:rPr>
           <w:rFonts w:ascii="Helvetica" w:hAnsi="Helvetica" w:cs="Segoe UI"/>
         </w:rPr>
-        <w:t xml:space="preserve"> with PHP/MySQL</w:t>
-      </w:r>
+        <w:t xml:space="preserve"> with PHP/</w:t>
+      </w:r>
+      <w:proofErr w:type="spellStart"/>
+      <w:r>
+        <w:rPr>
+          <w:rFonts w:ascii="Helvetica" w:hAnsi="Helvetica" w:cs="Segoe UI"/>
+        </w:rPr>
+        <w:t>MySQL</w:t>
+      </w:r>
+      <w:proofErr w:type="spellEnd"/>
       <w:r>
         <w:rPr>
           <w:rFonts w:ascii="Helvetica" w:hAnsi="Helvetica" w:cs="Segoe UI"/>
@@ -1683,7 +1885,35 @@
         <w:rPr>
           <w:rFonts w:ascii="Helvetica" w:hAnsi="Helvetica" w:cs="Segoe UI"/>
         </w:rPr>
-        <w:t>Technologies: PHP with Code Igniter, Apache, Linux, MySql, AWS (S3, CloudFront, RDS, Route 53, EC2, ELB)</w:t>
+        <w:t xml:space="preserve">Technologies: PHP with Code Igniter, Apache, Linux, </w:t>
+      </w:r>
+      <w:proofErr w:type="spellStart"/>
+      <w:r>
+        <w:rPr>
+          <w:rFonts w:ascii="Helvetica" w:hAnsi="Helvetica" w:cs="Segoe UI"/>
+        </w:rPr>
+        <w:t>MySql</w:t>
+      </w:r>
+      <w:proofErr w:type="spellEnd"/>
+      <w:r>
+        <w:rPr>
+          <w:rFonts w:ascii="Helvetica" w:hAnsi="Helvetica" w:cs="Segoe UI"/>
+        </w:rPr>
+        <w:t xml:space="preserve">, AWS (S3, </w:t>
+      </w:r>
+      <w:proofErr w:type="spellStart"/>
+      <w:r>
+        <w:rPr>
+          <w:rFonts w:ascii="Helvetica" w:hAnsi="Helvetica" w:cs="Segoe UI"/>
+        </w:rPr>
+        <w:t>CloudFront</w:t>
+      </w:r>
+      <w:proofErr w:type="spellEnd"/>
+      <w:r>
+        <w:rPr>
+          <w:rFonts w:ascii="Helvetica" w:hAnsi="Helvetica" w:cs="Segoe UI"/>
+        </w:rPr>
+        <w:t>, RDS, Route 53, EC2, ELB)</w:t>
       </w:r>
     </w:p>
     <w:p>
@@ -1731,7 +1961,77 @@
         <w:rPr>
           <w:rFonts w:ascii="Helvetica" w:hAnsi="Helvetica" w:cs="Segoe UI"/>
         </w:rPr>
-        <w:t xml:space="preserve">Technologies: C#, F#, .Net MVC, Fluent NHibernate, SQL Server, NUnit, Moq, jQuery, Elmah, log4net, </w:t>
+        <w:t xml:space="preserve">Technologies: C#, F#, .Net MVC, Fluent </w:t>
+      </w:r>
+      <w:proofErr w:type="spellStart"/>
+      <w:r>
+        <w:rPr>
+          <w:rFonts w:ascii="Helvetica" w:hAnsi="Helvetica" w:cs="Segoe UI"/>
+        </w:rPr>
+        <w:t>NHibernate</w:t>
+      </w:r>
+      <w:proofErr w:type="spellEnd"/>
+      <w:r>
+        <w:rPr>
+          <w:rFonts w:ascii="Helvetica" w:hAnsi="Helvetica" w:cs="Segoe UI"/>
+        </w:rPr>
+        <w:t xml:space="preserve">, SQL Server, </w:t>
+      </w:r>
+      <w:proofErr w:type="spellStart"/>
+      <w:r>
+        <w:rPr>
+          <w:rFonts w:ascii="Helvetica" w:hAnsi="Helvetica" w:cs="Segoe UI"/>
+        </w:rPr>
+        <w:t>NUnit</w:t>
+      </w:r>
+      <w:proofErr w:type="spellEnd"/>
+      <w:r>
+        <w:rPr>
+          <w:rFonts w:ascii="Helvetica" w:hAnsi="Helvetica" w:cs="Segoe UI"/>
+        </w:rPr>
+        <w:t xml:space="preserve">, </w:t>
+      </w:r>
+      <w:proofErr w:type="spellStart"/>
+      <w:r>
+        <w:rPr>
+          <w:rFonts w:ascii="Helvetica" w:hAnsi="Helvetica" w:cs="Segoe UI"/>
+        </w:rPr>
+        <w:t>Moq</w:t>
+      </w:r>
+      <w:proofErr w:type="spellEnd"/>
+      <w:r>
+        <w:rPr>
+          <w:rFonts w:ascii="Helvetica" w:hAnsi="Helvetica" w:cs="Segoe UI"/>
+        </w:rPr>
+        <w:t xml:space="preserve">, </w:t>
+      </w:r>
+      <w:proofErr w:type="spellStart"/>
+      <w:r>
+        <w:rPr>
+          <w:rFonts w:ascii="Helvetica" w:hAnsi="Helvetica" w:cs="Segoe UI"/>
+        </w:rPr>
+        <w:t>jQuery</w:t>
+      </w:r>
+      <w:proofErr w:type="spellEnd"/>
+      <w:r>
+        <w:rPr>
+          <w:rFonts w:ascii="Helvetica" w:hAnsi="Helvetica" w:cs="Segoe UI"/>
+        </w:rPr>
+        <w:t xml:space="preserve">, </w:t>
+      </w:r>
+      <w:proofErr w:type="spellStart"/>
+      <w:r>
+        <w:rPr>
+          <w:rFonts w:ascii="Helvetica" w:hAnsi="Helvetica" w:cs="Segoe UI"/>
+        </w:rPr>
+        <w:t>Elmah</w:t>
+      </w:r>
+      <w:proofErr w:type="spellEnd"/>
+      <w:r>
+        <w:rPr>
+          <w:rFonts w:ascii="Helvetica" w:hAnsi="Helvetica" w:cs="Segoe UI"/>
+        </w:rPr>
+        <w:t xml:space="preserve">, log4net, </w:t>
       </w:r>
       <w:r>
         <w:rPr>
@@ -1745,13 +2045,35 @@
         <w:rPr>
           <w:rFonts w:ascii="Helvetica" w:hAnsi="Helvetica" w:cs="Segoe UI"/>
         </w:rPr>
-        <w:t xml:space="preserve">on/Jenkins, NAnt, </w:t>
-      </w:r>
-      <w:r>
-        <w:rPr>
-          <w:rFonts w:ascii="Helvetica" w:hAnsi="Helvetica" w:cs="Segoe UI"/>
-        </w:rPr>
-        <w:t>Sharepoint 2007 (for georgia.org)</w:t>
+        <w:t xml:space="preserve">on/Jenkins, </w:t>
+      </w:r>
+      <w:proofErr w:type="spellStart"/>
+      <w:r>
+        <w:rPr>
+          <w:rFonts w:ascii="Helvetica" w:hAnsi="Helvetica" w:cs="Segoe UI"/>
+        </w:rPr>
+        <w:t>NAnt</w:t>
+      </w:r>
+      <w:proofErr w:type="spellEnd"/>
+      <w:r>
+        <w:rPr>
+          <w:rFonts w:ascii="Helvetica" w:hAnsi="Helvetica" w:cs="Segoe UI"/>
+        </w:rPr>
+        <w:t xml:space="preserve">, </w:t>
+      </w:r>
+      <w:proofErr w:type="spellStart"/>
+      <w:r>
+        <w:rPr>
+          <w:rFonts w:ascii="Helvetica" w:hAnsi="Helvetica" w:cs="Segoe UI"/>
+        </w:rPr>
+        <w:t>Sharepoint</w:t>
+      </w:r>
+      <w:proofErr w:type="spellEnd"/>
+      <w:r>
+        <w:rPr>
+          <w:rFonts w:ascii="Helvetica" w:hAnsi="Helvetica" w:cs="Segoe UI"/>
+        </w:rPr>
+        <w:t xml:space="preserve"> 2007 (for georgia.org)</w:t>
       </w:r>
     </w:p>
     <w:p>
@@ -1775,7 +2097,35 @@
         <w:rPr>
           <w:rFonts w:ascii="Helvetica" w:hAnsi="Helvetica" w:cs="Segoe UI"/>
         </w:rPr>
-        <w:t xml:space="preserve">eveloper for the Chick-fil-a iPhone app – implemented core navigation scheme and integrated with external data </w:t>
+        <w:t>eveloper for the Chick-</w:t>
+      </w:r>
+      <w:proofErr w:type="spellStart"/>
+      <w:r>
+        <w:rPr>
+          <w:rFonts w:ascii="Helvetica" w:hAnsi="Helvetica" w:cs="Segoe UI"/>
+        </w:rPr>
+        <w:t>fil</w:t>
+      </w:r>
+      <w:proofErr w:type="spellEnd"/>
+      <w:r>
+        <w:rPr>
+          <w:rFonts w:ascii="Helvetica" w:hAnsi="Helvetica" w:cs="Segoe UI"/>
+        </w:rPr>
+        <w:t xml:space="preserve">-a </w:t>
+      </w:r>
+      <w:proofErr w:type="spellStart"/>
+      <w:r>
+        <w:rPr>
+          <w:rFonts w:ascii="Helvetica" w:hAnsi="Helvetica" w:cs="Segoe UI"/>
+        </w:rPr>
+        <w:t>iPhone</w:t>
+      </w:r>
+      <w:proofErr w:type="spellEnd"/>
+      <w:r>
+        <w:rPr>
+          <w:rFonts w:ascii="Helvetica" w:hAnsi="Helvetica" w:cs="Segoe UI"/>
+        </w:rPr>
+        <w:t xml:space="preserve"> app – implemented core navigation scheme and integrated with external data </w:t>
       </w:r>
       <w:r>
         <w:rPr>
@@ -1805,7 +2155,21 @@
         <w:rPr>
           <w:rFonts w:ascii="Helvetica" w:hAnsi="Helvetica" w:cs="Segoe UI"/>
         </w:rPr>
-        <w:t>Technologies: iOS 3, Objective-C, JSON</w:t>
+        <w:t xml:space="preserve">Technologies: </w:t>
+      </w:r>
+      <w:proofErr w:type="spellStart"/>
+      <w:r>
+        <w:rPr>
+          <w:rFonts w:ascii="Helvetica" w:hAnsi="Helvetica" w:cs="Segoe UI"/>
+        </w:rPr>
+        <w:t>iOS</w:t>
+      </w:r>
+      <w:proofErr w:type="spellEnd"/>
+      <w:r>
+        <w:rPr>
+          <w:rFonts w:ascii="Helvetica" w:hAnsi="Helvetica" w:cs="Segoe UI"/>
+        </w:rPr>
+        <w:t xml:space="preserve"> 3, Objective-C, JSON</w:t>
       </w:r>
     </w:p>
     <w:p>
@@ -1872,13 +2236,22 @@
           <w:rFonts w:ascii="Helvetica" w:hAnsi="Helvetica" w:cs="Segoe UI"/>
         </w:rPr>
       </w:pPr>
+      <w:proofErr w:type="spellStart"/>
       <w:r>
         <w:rPr>
           <w:rFonts w:ascii="Helvetica" w:hAnsi="Helvetica" w:cs="Segoe UI"/>
           <w:b/>
         </w:rPr>
         <w:lastRenderedPageBreak/>
-        <w:t>SolTech, Inc.</w:t>
+        <w:t>SolTech</w:t>
+      </w:r>
+      <w:proofErr w:type="spellEnd"/>
+      <w:r>
+        <w:rPr>
+          <w:rFonts w:ascii="Helvetica" w:hAnsi="Helvetica" w:cs="Segoe UI"/>
+          <w:b/>
+        </w:rPr>
+        <w:t>, Inc.</w:t>
       </w:r>
       <w:r>
         <w:rPr>
@@ -2159,7 +2532,21 @@
           <w:rFonts w:ascii="Helvetica" w:hAnsi="Helvetica" w:cs="Segoe UI"/>
         </w:rPr>
         <w:lastRenderedPageBreak/>
-        <w:t>Developed internet-based employee time-management system for the Guardian Ad Litum division of the Florida Department of Justice; written in C# using AJAX, SQL Server, XSL</w:t>
+        <w:t xml:space="preserve">Developed internet-based employee time-management system for the Guardian Ad </w:t>
+      </w:r>
+      <w:proofErr w:type="spellStart"/>
+      <w:r>
+        <w:rPr>
+          <w:rFonts w:ascii="Helvetica" w:hAnsi="Helvetica" w:cs="Segoe UI"/>
+        </w:rPr>
+        <w:t>Litum</w:t>
+      </w:r>
+      <w:proofErr w:type="spellEnd"/>
+      <w:r>
+        <w:rPr>
+          <w:rFonts w:ascii="Helvetica" w:hAnsi="Helvetica" w:cs="Segoe UI"/>
+        </w:rPr>
+        <w:t xml:space="preserve"> division of the Florida Department of Justice; written in C# using AJAX, SQL Server, XSL</w:t>
       </w:r>
     </w:p>
     <w:p>
@@ -2177,7 +2564,21 @@
         <w:rPr>
           <w:rFonts w:ascii="Helvetica" w:hAnsi="Helvetica" w:cs="Segoe UI"/>
         </w:rPr>
-        <w:t>Designed and developed an architectural framework for internet applications based on the Front Controller pattern; written in C# .Net 2.0, supporting both AJAX and postback operations</w:t>
+        <w:t xml:space="preserve">Designed and developed an architectural framework for internet applications based on the Front Controller pattern; written in C# .Net 2.0, supporting both AJAX and </w:t>
+      </w:r>
+      <w:proofErr w:type="spellStart"/>
+      <w:r>
+        <w:rPr>
+          <w:rFonts w:ascii="Helvetica" w:hAnsi="Helvetica" w:cs="Segoe UI"/>
+        </w:rPr>
+        <w:t>postback</w:t>
+      </w:r>
+      <w:proofErr w:type="spellEnd"/>
+      <w:r>
+        <w:rPr>
+          <w:rFonts w:ascii="Helvetica" w:hAnsi="Helvetica" w:cs="Segoe UI"/>
+        </w:rPr>
+        <w:t xml:space="preserve"> operations</w:t>
       </w:r>
     </w:p>
     <w:p>
@@ -2333,7 +2734,23 @@
         <w:annotationRef/>
       </w:r>
       <w:r>
-        <w:t>Movement, NetBiscuits, Soli (SMS service), Zooz, PwC</w:t>
+        <w:t xml:space="preserve">Movement, </w:t>
+      </w:r>
+      <w:proofErr w:type="spellStart"/>
+      <w:r>
+        <w:t>NetBiscuits</w:t>
+      </w:r>
+      <w:proofErr w:type="spellEnd"/>
+      <w:r>
+        <w:t xml:space="preserve">, Soli (SMS service), </w:t>
+      </w:r>
+      <w:proofErr w:type="spellStart"/>
+      <w:r>
+        <w:t>Zooz</w:t>
+      </w:r>
+      <w:proofErr w:type="spellEnd"/>
+      <w:r>
+        <w:t>, PwC</w:t>
       </w:r>
     </w:p>
   </w:comment>
@@ -3498,7 +3915,7 @@
 </file>
 
 <file path=customXml/itemProps1.xml><?xml version="1.0" encoding="utf-8"?>
-<ds:datastoreItem xmlns:ds="http://schemas.openxmlformats.org/officeDocument/2006/customXml" ds:itemID="{07A0567A-C579-4894-A66C-B19A1FDF8D6A}">
+<ds:datastoreItem xmlns:ds="http://schemas.openxmlformats.org/officeDocument/2006/customXml" ds:itemID="{8A31046E-C309-4168-A5B4-BA22BDD621A7}">
   <ds:schemaRefs>
     <ds:schemaRef ds:uri="http://schemas.openxmlformats.org/officeDocument/2006/bibliography"/>
   </ds:schemaRefs>

</xml_diff>

<commit_message>
WIP: adding coca-cola experience
</commit_message>
<xml_diff>
--- a/Patrick_Brandt.docx
+++ b/Patrick_Brandt.docx
@@ -1,6 +1,6 @@
 
 <file path=word/document.xml><?xml version="1.0" encoding="utf-8"?>
-<w:document xmlns:ve="http://schemas.openxmlformats.org/markup-compatibility/2006" xmlns:o="urn:schemas-microsoft-com:office:office" xmlns:r="http://schemas.openxmlformats.org/officeDocument/2006/relationships" xmlns:m="http://schemas.openxmlformats.org/officeDocument/2006/math" xmlns:v="urn:schemas-microsoft-com:vml" xmlns:wp="http://schemas.openxmlformats.org/drawingml/2006/wordprocessingDrawing" xmlns:w10="urn:schemas-microsoft-com:office:word" xmlns:w="http://schemas.openxmlformats.org/wordprocessingml/2006/main" xmlns:wne="http://schemas.microsoft.com/office/word/2006/wordml">
+<w:document xmlns:wpc="http://schemas.microsoft.com/office/word/2010/wordprocessingCanvas" xmlns:mc="http://schemas.openxmlformats.org/markup-compatibility/2006" xmlns:o="urn:schemas-microsoft-com:office:office" xmlns:r="http://schemas.openxmlformats.org/officeDocument/2006/relationships" xmlns:m="http://schemas.openxmlformats.org/officeDocument/2006/math" xmlns:v="urn:schemas-microsoft-com:vml" xmlns:wp14="http://schemas.microsoft.com/office/word/2010/wordprocessingDrawing" xmlns:wp="http://schemas.openxmlformats.org/drawingml/2006/wordprocessingDrawing" xmlns:w10="urn:schemas-microsoft-com:office:word" xmlns:w="http://schemas.openxmlformats.org/wordprocessingml/2006/main" xmlns:w14="http://schemas.microsoft.com/office/word/2010/wordml" xmlns:wpg="http://schemas.microsoft.com/office/word/2010/wordprocessingGroup" xmlns:wpi="http://schemas.microsoft.com/office/word/2010/wordprocessingInk" xmlns:wne="http://schemas.microsoft.com/office/word/2006/wordml" xmlns:wps="http://schemas.microsoft.com/office/word/2010/wordprocessingShape" mc:Ignorable="w14 wp14">
   <w:body>
     <w:p>
       <w:pPr>
@@ -132,16 +132,8 @@
         <w:rPr>
           <w:rFonts w:ascii="Helvetica" w:hAnsi="Helvetica"/>
         </w:rPr>
-        <w:t>linkedin.com/in/</w:t>
-      </w:r>
-      <w:proofErr w:type="spellStart"/>
-      <w:r>
-        <w:rPr>
-          <w:rFonts w:ascii="Helvetica" w:hAnsi="Helvetica"/>
-        </w:rPr>
-        <w:t>wpatrickbrandt</w:t>
-      </w:r>
-      <w:proofErr w:type="spellEnd"/>
+        <w:t>linkedin.com/in/wpatrickbrandt</w:t>
+      </w:r>
     </w:p>
     <w:p>
       <w:pPr>
@@ -261,16 +253,8 @@
         <w:rPr>
           <w:rFonts w:ascii="Helvetica" w:hAnsi="Helvetica" w:cs="Segoe UI"/>
         </w:rPr>
-        <w:t xml:space="preserve">Fluent </w:t>
-      </w:r>
-      <w:proofErr w:type="spellStart"/>
-      <w:r>
-        <w:rPr>
-          <w:rFonts w:ascii="Helvetica" w:hAnsi="Helvetica" w:cs="Segoe UI"/>
-        </w:rPr>
-        <w:t>NHibernate</w:t>
-      </w:r>
-      <w:proofErr w:type="spellEnd"/>
+        <w:t>Product Ownership</w:t>
+      </w:r>
     </w:p>
     <w:p>
       <w:pPr>
@@ -283,7 +267,7 @@
         <w:rPr>
           <w:rFonts w:ascii="Helvetica" w:hAnsi="Helvetica" w:cs="Segoe UI"/>
         </w:rPr>
-        <w:t>ASP .Net MVC</w:t>
+        <w:t>Product Management</w:t>
       </w:r>
     </w:p>
     <w:p>
@@ -297,7 +281,7 @@
         <w:rPr>
           <w:rFonts w:ascii="Helvetica" w:hAnsi="Helvetica" w:cs="Segoe UI"/>
         </w:rPr>
-        <w:t>Backbone.js</w:t>
+        <w:t>Angular.js</w:t>
       </w:r>
     </w:p>
     <w:p>
@@ -313,22 +297,6 @@
         </w:rPr>
         <w:t>SQL Server</w:t>
       </w:r>
-    </w:p>
-    <w:p>
-      <w:pPr>
-        <w:jc w:val="center"/>
-        <w:rPr>
-          <w:rFonts w:ascii="Helvetica" w:hAnsi="Helvetica" w:cs="Segoe UI"/>
-        </w:rPr>
-      </w:pPr>
-      <w:proofErr w:type="spellStart"/>
-      <w:r>
-        <w:rPr>
-          <w:rFonts w:ascii="Helvetica" w:hAnsi="Helvetica" w:cs="Segoe UI"/>
-        </w:rPr>
-        <w:t>Git</w:t>
-      </w:r>
-      <w:proofErr w:type="spellEnd"/>
     </w:p>
     <w:p>
       <w:pPr>
@@ -352,14 +320,12 @@
           <w:rFonts w:ascii="Helvetica" w:hAnsi="Helvetica" w:cs="Segoe UI"/>
         </w:rPr>
       </w:pPr>
-      <w:proofErr w:type="spellStart"/>
-      <w:r>
-        <w:rPr>
-          <w:rFonts w:ascii="Helvetica" w:hAnsi="Helvetica" w:cs="Segoe UI"/>
-        </w:rPr>
-        <w:t>NUnit</w:t>
-      </w:r>
-      <w:proofErr w:type="spellEnd"/>
+      <w:r>
+        <w:rPr>
+          <w:rFonts w:ascii="Helvetica" w:hAnsi="Helvetica" w:cs="Segoe UI"/>
+        </w:rPr>
+        <w:t>Bash</w:t>
+      </w:r>
     </w:p>
     <w:p>
       <w:pPr>
@@ -368,14 +334,18 @@
           <w:rFonts w:ascii="Helvetica" w:hAnsi="Helvetica" w:cs="Segoe UI"/>
         </w:rPr>
       </w:pPr>
-      <w:proofErr w:type="spellStart"/>
-      <w:r>
-        <w:rPr>
-          <w:rFonts w:ascii="Helvetica" w:hAnsi="Helvetica" w:cs="Segoe UI"/>
-        </w:rPr>
-        <w:t>Moq</w:t>
-      </w:r>
-      <w:proofErr w:type="spellEnd"/>
+      <w:r>
+        <w:rPr>
+          <w:rFonts w:ascii="Helvetica" w:hAnsi="Helvetica" w:cs="Segoe UI"/>
+        </w:rPr>
+        <w:t>Node</w:t>
+      </w:r>
+      <w:r>
+        <w:rPr>
+          <w:rFonts w:ascii="Helvetica" w:hAnsi="Helvetica" w:cs="Segoe UI"/>
+        </w:rPr>
+        <w:t>.js</w:t>
+      </w:r>
     </w:p>
     <w:p>
       <w:pPr>
@@ -390,6 +360,12 @@
         </w:rPr>
         <w:t>Require.js</w:t>
       </w:r>
+      <w:r>
+        <w:rPr>
+          <w:rFonts w:ascii="Helvetica" w:hAnsi="Helvetica" w:cs="Segoe UI"/>
+        </w:rPr>
+        <w:t>/AMD</w:t>
+      </w:r>
     </w:p>
     <w:p>
       <w:pPr>
@@ -402,7 +378,19 @@
         <w:rPr>
           <w:rFonts w:ascii="Helvetica" w:hAnsi="Helvetica" w:cs="Segoe UI"/>
         </w:rPr>
-        <w:t>HTML/CSS</w:t>
+        <w:t>HTML5</w:t>
+      </w:r>
+      <w:r>
+        <w:rPr>
+          <w:rFonts w:ascii="Helvetica" w:hAnsi="Helvetica" w:cs="Segoe UI"/>
+        </w:rPr>
+        <w:t>/CSS</w:t>
+      </w:r>
+      <w:r>
+        <w:rPr>
+          <w:rFonts w:ascii="Helvetica" w:hAnsi="Helvetica" w:cs="Segoe UI"/>
+        </w:rPr>
+        <w:t>3</w:t>
       </w:r>
     </w:p>
     <w:p>
@@ -416,7 +404,13 @@
         <w:rPr>
           <w:rFonts w:ascii="Helvetica" w:hAnsi="Helvetica" w:cs="Segoe UI"/>
         </w:rPr>
-        <w:t>SVN</w:t>
+        <w:t xml:space="preserve">Continuous </w:t>
+      </w:r>
+      <w:r>
+        <w:rPr>
+          <w:rFonts w:ascii="Helvetica" w:hAnsi="Helvetica" w:cs="Segoe UI"/>
+        </w:rPr>
+        <w:t>Delivery</w:t>
       </w:r>
     </w:p>
     <w:p>
@@ -431,13 +425,7 @@
           <w:rFonts w:ascii="Helvetica" w:hAnsi="Helvetica" w:cs="Segoe UI"/>
         </w:rPr>
         <w:lastRenderedPageBreak/>
-        <w:t xml:space="preserve">Continuous </w:t>
-      </w:r>
-      <w:r>
-        <w:rPr>
-          <w:rFonts w:ascii="Helvetica" w:hAnsi="Helvetica" w:cs="Segoe UI"/>
-        </w:rPr>
-        <w:t>Delivery</w:t>
+        <w:t>TeamCity/MSBuild</w:t>
       </w:r>
     </w:p>
     <w:p>
@@ -447,28 +435,12 @@
           <w:rFonts w:ascii="Helvetica" w:hAnsi="Helvetica" w:cs="Segoe UI"/>
         </w:rPr>
       </w:pPr>
-      <w:proofErr w:type="spellStart"/>
-      <w:r>
-        <w:rPr>
-          <w:rFonts w:ascii="Helvetica" w:hAnsi="Helvetica" w:cs="Segoe UI"/>
-        </w:rPr>
-        <w:t>TeamCity</w:t>
-      </w:r>
-      <w:proofErr w:type="spellEnd"/>
-      <w:r>
-        <w:rPr>
-          <w:rFonts w:ascii="Helvetica" w:hAnsi="Helvetica" w:cs="Segoe UI"/>
-        </w:rPr>
-        <w:t>/</w:t>
-      </w:r>
-      <w:proofErr w:type="spellStart"/>
-      <w:r>
-        <w:rPr>
-          <w:rFonts w:ascii="Helvetica" w:hAnsi="Helvetica" w:cs="Segoe UI"/>
-        </w:rPr>
-        <w:t>MSBuild</w:t>
-      </w:r>
-      <w:proofErr w:type="spellEnd"/>
+      <w:r>
+        <w:rPr>
+          <w:rFonts w:ascii="Helvetica" w:hAnsi="Helvetica" w:cs="Segoe UI"/>
+        </w:rPr>
+        <w:t>Jenkins</w:t>
+      </w:r>
     </w:p>
     <w:p>
       <w:pPr>
@@ -481,7 +453,7 @@
         <w:rPr>
           <w:rFonts w:ascii="Helvetica" w:hAnsi="Helvetica" w:cs="Segoe UI"/>
         </w:rPr>
-        <w:t>Jenkins</w:t>
+        <w:t>Splunk</w:t>
       </w:r>
     </w:p>
     <w:p>
@@ -495,7 +467,7 @@
         <w:rPr>
           <w:rFonts w:ascii="Helvetica" w:hAnsi="Helvetica" w:cs="Segoe UI"/>
         </w:rPr>
-        <w:t>Log4net</w:t>
+        <w:t>Chef</w:t>
       </w:r>
     </w:p>
     <w:p>
@@ -509,7 +481,13 @@
         <w:rPr>
           <w:rFonts w:ascii="Helvetica" w:hAnsi="Helvetica" w:cs="Segoe UI"/>
         </w:rPr>
-        <w:t>Underscore.js</w:t>
+        <w:t>Lodash</w:t>
+      </w:r>
+      <w:r>
+        <w:rPr>
+          <w:rFonts w:ascii="Helvetica" w:hAnsi="Helvetica" w:cs="Segoe UI"/>
+        </w:rPr>
+        <w:t>.js</w:t>
       </w:r>
     </w:p>
     <w:p>
@@ -519,16 +497,12 @@
           <w:rFonts w:ascii="Helvetica" w:hAnsi="Helvetica" w:cs="Segoe UI"/>
         </w:rPr>
       </w:pPr>
-      <w:proofErr w:type="spellStart"/>
-      <w:proofErr w:type="gramStart"/>
-      <w:r>
-        <w:rPr>
-          <w:rFonts w:ascii="Helvetica" w:hAnsi="Helvetica" w:cs="Segoe UI"/>
-        </w:rPr>
-        <w:t>jQuery</w:t>
-      </w:r>
-      <w:proofErr w:type="spellEnd"/>
-      <w:proofErr w:type="gramEnd"/>
+      <w:r>
+        <w:rPr>
+          <w:rFonts w:ascii="Helvetica" w:hAnsi="Helvetica" w:cs="Segoe UI"/>
+        </w:rPr>
+        <w:t>Agile</w:t>
+      </w:r>
     </w:p>
     <w:p>
       <w:pPr>
@@ -541,7 +515,7 @@
         <w:rPr>
           <w:rFonts w:ascii="Helvetica" w:hAnsi="Helvetica" w:cs="Segoe UI"/>
         </w:rPr>
-        <w:t>Agile</w:t>
+        <w:t>Git</w:t>
       </w:r>
     </w:p>
     <w:p>
@@ -556,7 +530,13 @@
           <w:rFonts w:ascii="Helvetica" w:hAnsi="Helvetica" w:cs="Segoe UI"/>
         </w:rPr>
         <w:lastRenderedPageBreak/>
-        <w:t>Scalable Architecture</w:t>
+        <w:t>Auto-scaling</w:t>
+      </w:r>
+      <w:r>
+        <w:rPr>
+          <w:rFonts w:ascii="Helvetica" w:hAnsi="Helvetica" w:cs="Segoe UI"/>
+        </w:rPr>
+        <w:t xml:space="preserve"> Architecture</w:t>
       </w:r>
     </w:p>
     <w:p>
@@ -598,7 +578,7 @@
         <w:rPr>
           <w:rFonts w:ascii="Helvetica" w:hAnsi="Helvetica" w:cs="Segoe UI"/>
         </w:rPr>
-        <w:t>JSON</w:t>
+        <w:t>Docker</w:t>
       </w:r>
     </w:p>
     <w:p>
@@ -612,16 +592,8 @@
         <w:rPr>
           <w:rFonts w:ascii="Helvetica" w:hAnsi="Helvetica" w:cs="Segoe UI"/>
         </w:rPr>
-        <w:t>XML/XSL/</w:t>
-      </w:r>
-      <w:proofErr w:type="spellStart"/>
-      <w:r>
-        <w:rPr>
-          <w:rFonts w:ascii="Helvetica" w:hAnsi="Helvetica" w:cs="Segoe UI"/>
-        </w:rPr>
-        <w:t>XPath</w:t>
-      </w:r>
-      <w:proofErr w:type="spellEnd"/>
+        <w:t>Socket.io</w:t>
+      </w:r>
     </w:p>
     <w:p>
       <w:pPr>
@@ -684,7 +656,7 @@
           <w:b/>
         </w:rPr>
         <w:lastRenderedPageBreak/>
-        <w:t>Huge</w:t>
+        <w:t>Coca-Cola</w:t>
       </w:r>
     </w:p>
     <w:p>
@@ -748,7 +720,14 @@
           <w:i/>
         </w:rPr>
         <w:lastRenderedPageBreak/>
-        <w:t>October 2013 – Present</w:t>
+        <w:t>October 2014</w:t>
+      </w:r>
+      <w:r>
+        <w:rPr>
+          <w:rFonts w:ascii="Helvetica" w:hAnsi="Helvetica" w:cs="Segoe UI"/>
+          <w:i/>
+        </w:rPr>
+        <w:t xml:space="preserve"> – Present</w:t>
       </w:r>
     </w:p>
     <w:p>
@@ -779,129 +758,87 @@
           <w:rFonts w:ascii="Helvetica" w:hAnsi="Helvetica" w:cs="Segoe UI"/>
         </w:rPr>
         <w:lastRenderedPageBreak/>
-        <w:t xml:space="preserve">I’m defining </w:t>
-      </w:r>
-      <w:r>
-        <w:rPr>
-          <w:rFonts w:ascii="Helvetica" w:hAnsi="Helvetica" w:cs="Segoe UI"/>
-        </w:rPr>
-        <w:t>enterprise-scale</w:t>
-      </w:r>
-      <w:r>
-        <w:rPr>
-          <w:rFonts w:ascii="Helvetica" w:hAnsi="Helvetica" w:cs="Segoe UI"/>
-        </w:rPr>
-        <w:t xml:space="preserve"> architecture for a new retail venture, producing technical specifications to be shared among internal development resources and client development partners</w:t>
-      </w:r>
-      <w:r>
-        <w:rPr>
-          <w:rFonts w:ascii="Helvetica" w:hAnsi="Helvetica" w:cs="Segoe UI"/>
-        </w:rPr>
-        <w:t>. A</w:t>
-      </w:r>
-      <w:r>
-        <w:rPr>
-          <w:rFonts w:ascii="Helvetica" w:hAnsi="Helvetica" w:cs="Segoe UI"/>
-        </w:rPr>
-        <w:t>ssets include</w:t>
-      </w:r>
-      <w:r>
-        <w:rPr>
-          <w:rFonts w:ascii="Helvetica" w:hAnsi="Helvetica" w:cs="Segoe UI"/>
-        </w:rPr>
-        <w:t>:</w:t>
-      </w:r>
-      <w:r>
-        <w:rPr>
-          <w:rFonts w:ascii="Helvetica" w:hAnsi="Helvetica" w:cs="Segoe UI"/>
-        </w:rPr>
-        <w:t xml:space="preserve"> UML Sequence Diagrams, Network Diagrams, Entity Relationship Models</w:t>
-      </w:r>
-      <w:r>
-        <w:rPr>
-          <w:rFonts w:ascii="Helvetica" w:hAnsi="Helvetica" w:cs="Segoe UI"/>
-        </w:rPr>
-        <w:t>,</w:t>
-      </w:r>
-      <w:r>
-        <w:rPr>
-          <w:rFonts w:ascii="Helvetica" w:hAnsi="Helvetica" w:cs="Segoe UI"/>
-        </w:rPr>
-        <w:t xml:space="preserve"> and REST API documentation</w:t>
-      </w:r>
-      <w:r>
-        <w:rPr>
-          <w:rFonts w:ascii="Helvetica" w:hAnsi="Helvetica" w:cs="Segoe UI"/>
-        </w:rPr>
-        <w:t xml:space="preserve">. </w:t>
-      </w:r>
-      <w:r>
-        <w:rPr>
-          <w:rFonts w:ascii="Helvetica" w:hAnsi="Helvetica" w:cs="Segoe UI"/>
-        </w:rPr>
-        <w:t xml:space="preserve">Product architecture </w:t>
-      </w:r>
-      <w:r>
-        <w:rPr>
-          <w:rFonts w:ascii="Helvetica" w:hAnsi="Helvetica" w:cs="Segoe UI"/>
-        </w:rPr>
-        <w:t xml:space="preserve">definition </w:t>
-      </w:r>
-      <w:r>
-        <w:rPr>
-          <w:rFonts w:ascii="Helvetica" w:hAnsi="Helvetica" w:cs="Segoe UI"/>
-        </w:rPr>
-        <w:t>encompasses several ch</w:t>
-      </w:r>
-      <w:r>
-        <w:rPr>
-          <w:rFonts w:ascii="Helvetica" w:hAnsi="Helvetica" w:cs="Segoe UI"/>
-        </w:rPr>
-        <w:t xml:space="preserve">annels: desktop web, mobile/tablet web, </w:t>
-      </w:r>
-      <w:r>
-        <w:rPr>
-          <w:rFonts w:ascii="Helvetica" w:hAnsi="Helvetica" w:cs="Segoe UI"/>
-        </w:rPr>
-        <w:t xml:space="preserve">and in-store display. </w:t>
-      </w:r>
-      <w:r>
-        <w:rPr>
-          <w:rFonts w:ascii="Helvetica" w:hAnsi="Helvetica" w:cs="Segoe UI"/>
-        </w:rPr>
-        <w:t xml:space="preserve">I’m serving as the Product Owner within an </w:t>
-      </w:r>
-      <w:proofErr w:type="gramStart"/>
-      <w:r>
-        <w:rPr>
-          <w:rFonts w:ascii="Helvetica" w:hAnsi="Helvetica" w:cs="Segoe UI"/>
-        </w:rPr>
-        <w:t>Agile</w:t>
-      </w:r>
-      <w:proofErr w:type="gramEnd"/>
-      <w:r>
-        <w:rPr>
-          <w:rFonts w:ascii="Helvetica" w:hAnsi="Helvetica" w:cs="Segoe UI"/>
-        </w:rPr>
-        <w:t xml:space="preserve"> development </w:t>
-      </w:r>
-      <w:r>
-        <w:rPr>
-          <w:rFonts w:ascii="Helvetica" w:hAnsi="Helvetica" w:cs="Segoe UI"/>
-        </w:rPr>
-        <w:t xml:space="preserve">process, defining product development strategy and </w:t>
-      </w:r>
-      <w:r>
-        <w:rPr>
-          <w:rFonts w:ascii="Helvetica" w:hAnsi="Helvetica" w:cs="Segoe UI"/>
-        </w:rPr>
-        <w:t xml:space="preserve">working with Business Analysts to create </w:t>
-      </w:r>
-      <w:r>
-        <w:rPr>
-          <w:rFonts w:ascii="Helvetica" w:hAnsi="Helvetica" w:cs="Segoe UI"/>
-        </w:rPr>
-        <w:t xml:space="preserve">and prioritize user stories. </w:t>
+        <w:t>I develop transformational digital products and con</w:t>
+      </w:r>
+      <w:r>
+        <w:rPr>
+          <w:rFonts w:ascii="Helvetica" w:hAnsi="Helvetica" w:cs="Segoe UI"/>
+        </w:rPr>
+        <w:t>c</w:t>
+      </w:r>
+      <w:r>
+        <w:rPr>
+          <w:rFonts w:ascii="Helvetica" w:hAnsi="Helvetica" w:cs="Segoe UI"/>
+        </w:rPr>
+        <w:t xml:space="preserve">epts for Coca-Cola consumer marketing groups. I was the lead architect </w:t>
+      </w:r>
+      <w:r>
+        <w:rPr>
+          <w:rFonts w:ascii="Helvetica" w:hAnsi="Helvetica" w:cs="Segoe UI"/>
+        </w:rPr>
+        <w:t>for</w:t>
+      </w:r>
+      <w:r>
+        <w:rPr>
+          <w:rFonts w:ascii="Helvetica" w:hAnsi="Helvetica" w:cs="Segoe UI"/>
+        </w:rPr>
+        <w:t xml:space="preserve"> the </w:t>
+      </w:r>
+      <w:r>
+        <w:rPr>
+          <w:rFonts w:ascii="Helvetica" w:hAnsi="Helvetica" w:cs="Segoe UI"/>
+        </w:rPr>
+        <w:t>Share a Coke ecommerce platform and for the digital activation of Coca-Cola’s “Taste the Feeling” campaign launch. I</w:t>
+      </w:r>
+      <w:r>
+        <w:rPr>
+          <w:rFonts w:ascii="Helvetica" w:hAnsi="Helvetica" w:cs="Segoe UI"/>
+        </w:rPr>
+        <w:t xml:space="preserve"> le</w:t>
+      </w:r>
+      <w:bookmarkStart w:id="0" w:name="_GoBack"/>
+      <w:bookmarkEnd w:id="0"/>
+      <w:r>
+        <w:rPr>
+          <w:rFonts w:ascii="Helvetica" w:hAnsi="Helvetica" w:cs="Segoe UI"/>
+        </w:rPr>
+        <w:t>d the development of a digital out-of-home screen management proof of concept: this included defining the entire end-to-end concept from activation to operationalization, leading a team of</w:t>
+      </w:r>
+      <w:r>
+        <w:rPr>
+          <w:rFonts w:ascii="Helvetica" w:hAnsi="Helvetica" w:cs="Segoe UI"/>
+        </w:rPr>
+        <w:t xml:space="preserve"> 4</w:t>
+      </w:r>
+      <w:r>
+        <w:rPr>
+          <w:rFonts w:ascii="Helvetica" w:hAnsi="Helvetica" w:cs="Segoe UI"/>
+        </w:rPr>
+        <w:t xml:space="preserve"> developer</w:t>
+      </w:r>
+      <w:r>
+        <w:rPr>
+          <w:rFonts w:ascii="Helvetica" w:hAnsi="Helvetica" w:cs="Segoe UI"/>
+        </w:rPr>
+        <w:t>s</w:t>
+      </w:r>
+      <w:r>
+        <w:rPr>
+          <w:rFonts w:ascii="Helvetica" w:hAnsi="Helvetica" w:cs="Segoe UI"/>
+        </w:rPr>
+        <w:t xml:space="preserve"> through an 8 week (4 sprint) build and then pitching the resulting product internally to br</w:t>
+      </w:r>
+      <w:r>
+        <w:rPr>
+          <w:rFonts w:ascii="Helvetica" w:hAnsi="Helvetica" w:cs="Segoe UI"/>
+        </w:rPr>
+        <w:t>and marketers</w:t>
+      </w:r>
+      <w:r>
+        <w:rPr>
+          <w:rFonts w:ascii="Helvetica" w:hAnsi="Helvetica" w:cs="Segoe UI"/>
+        </w:rPr>
+        <w:t>.</w:t>
       </w:r>
     </w:p>
     <w:p>
@@ -939,7 +876,7 @@
           <w:b/>
         </w:rPr>
         <w:lastRenderedPageBreak/>
-        <w:t>MRY</w:t>
+        <w:t>Huge</w:t>
       </w:r>
     </w:p>
     <w:p>
@@ -985,7 +922,7 @@
           <w:i/>
         </w:rPr>
         <w:lastRenderedPageBreak/>
-        <w:t>Technical Director</w:t>
+        <w:t>Solutions Architect</w:t>
       </w:r>
     </w:p>
     <w:p>
@@ -1003,14 +940,14 @@
           <w:i/>
         </w:rPr>
         <w:lastRenderedPageBreak/>
-        <w:t xml:space="preserve">2011 – </w:t>
+        <w:t xml:space="preserve">October 2013 – </w:t>
       </w:r>
       <w:r>
         <w:rPr>
           <w:rFonts w:ascii="Helvetica" w:hAnsi="Helvetica" w:cs="Segoe UI"/>
           <w:i/>
         </w:rPr>
-        <w:t>October 2013</w:t>
+        <w:t>October 2014</w:t>
       </w:r>
     </w:p>
     <w:p>
@@ -1019,6 +956,7 @@
         <w:rPr>
           <w:rFonts w:ascii="Segoe UI" w:hAnsi="Segoe UI" w:cs="Segoe UI"/>
           <w:b/>
+          <w:i/>
         </w:rPr>
         <w:sectPr>
           <w:type w:val="continuous"/>
@@ -1031,7 +969,6 @@
     </w:p>
     <w:p>
       <w:pPr>
-        <w:spacing w:after="60"/>
         <w:rPr>
           <w:rFonts w:ascii="Helvetica" w:hAnsi="Helvetica" w:cs="Segoe UI"/>
         </w:rPr>
@@ -1041,43 +978,37 @@
           <w:rFonts w:ascii="Helvetica" w:hAnsi="Helvetica" w:cs="Segoe UI"/>
         </w:rPr>
         <w:lastRenderedPageBreak/>
-        <w:t>I directed</w:t>
-      </w:r>
-      <w:r>
-        <w:rPr>
-          <w:rFonts w:ascii="Helvetica" w:hAnsi="Helvetica" w:cs="Segoe UI"/>
-        </w:rPr>
-        <w:t xml:space="preserve"> multiple high-pro</w:t>
-      </w:r>
-      <w:r>
-        <w:rPr>
-          <w:rFonts w:ascii="Helvetica" w:hAnsi="Helvetica" w:cs="Segoe UI"/>
-        </w:rPr>
-        <w:t>file digital projects for Coca-C</w:t>
-      </w:r>
-      <w:r>
-        <w:rPr>
-          <w:rFonts w:ascii="Helvetica" w:hAnsi="Helvetica" w:cs="Segoe UI"/>
-        </w:rPr>
-        <w:t>ola</w:t>
-      </w:r>
-      <w:r>
-        <w:rPr>
-          <w:rFonts w:ascii="Helvetica" w:hAnsi="Helvetica" w:cs="Segoe UI"/>
-        </w:rPr>
-        <w:t xml:space="preserve">. In addition to defining architecture </w:t>
-      </w:r>
-      <w:r>
-        <w:rPr>
-          <w:rFonts w:ascii="Helvetica" w:hAnsi="Helvetica" w:cs="Segoe UI"/>
-        </w:rPr>
-        <w:t>and coding,</w:t>
-      </w:r>
-      <w:r>
-        <w:rPr>
-          <w:rFonts w:ascii="Helvetica" w:hAnsi="Helvetica" w:cs="Segoe UI"/>
-        </w:rPr>
-        <w:t xml:space="preserve"> I facilitate</w:t>
+        <w:t>I defined</w:t>
+      </w:r>
+      <w:r>
+        <w:rPr>
+          <w:rFonts w:ascii="Helvetica" w:hAnsi="Helvetica" w:cs="Segoe UI"/>
+        </w:rPr>
+        <w:t xml:space="preserve"> </w:t>
+      </w:r>
+      <w:r>
+        <w:rPr>
+          <w:rFonts w:ascii="Helvetica" w:hAnsi="Helvetica" w:cs="Segoe UI"/>
+        </w:rPr>
+        <w:t>enterprise-scale</w:t>
+      </w:r>
+      <w:r>
+        <w:rPr>
+          <w:rFonts w:ascii="Helvetica" w:hAnsi="Helvetica" w:cs="Segoe UI"/>
+        </w:rPr>
+        <w:t xml:space="preserve"> architecture for a new retail venture, producing technical specifications to be shared among internal development resources and client development partners</w:t>
+      </w:r>
+      <w:r>
+        <w:rPr>
+          <w:rFonts w:ascii="Helvetica" w:hAnsi="Helvetica" w:cs="Segoe UI"/>
+        </w:rPr>
+        <w:t>. A</w:t>
+      </w:r>
+      <w:r>
+        <w:rPr>
+          <w:rFonts w:ascii="Helvetica" w:hAnsi="Helvetica" w:cs="Segoe UI"/>
+        </w:rPr>
+        <w:t>ssets include</w:t>
       </w:r>
       <w:r>
         <w:rPr>
@@ -1089,530 +1020,116 @@
         <w:rPr>
           <w:rFonts w:ascii="Helvetica" w:hAnsi="Helvetica" w:cs="Segoe UI"/>
         </w:rPr>
-        <w:t xml:space="preserve"> communication between client, agency, and multiple client vendors and partners</w:t>
-      </w:r>
-      <w:r>
-        <w:rPr>
-          <w:rFonts w:ascii="Helvetica" w:hAnsi="Helvetica" w:cs="Segoe UI"/>
-        </w:rPr>
-        <w:t>.</w:t>
-      </w:r>
-    </w:p>
-    <w:p>
-      <w:pPr>
-        <w:pStyle w:val="ListParagraph"/>
-        <w:numPr>
-          <w:ilvl w:val="0"/>
-          <w:numId w:val="1"/>
-        </w:numPr>
-        <w:rPr>
-          <w:rFonts w:ascii="Helvetica" w:hAnsi="Helvetica" w:cs="Segoe UI"/>
-        </w:rPr>
-      </w:pPr>
-      <w:proofErr w:type="spellStart"/>
-      <w:r>
-        <w:rPr>
-          <w:rFonts w:ascii="Helvetica" w:hAnsi="Helvetica" w:cs="Segoe UI"/>
-        </w:rPr>
-        <w:t>Placelists</w:t>
-      </w:r>
-      <w:proofErr w:type="spellEnd"/>
-    </w:p>
-    <w:p>
-      <w:pPr>
-        <w:pStyle w:val="ListParagraph"/>
-        <w:numPr>
-          <w:ilvl w:val="1"/>
-          <w:numId w:val="1"/>
-        </w:numPr>
-        <w:rPr>
-          <w:rFonts w:ascii="Helvetica" w:hAnsi="Helvetica" w:cs="Segoe UI"/>
-        </w:rPr>
-      </w:pPr>
-      <w:r>
-        <w:rPr>
-          <w:rFonts w:ascii="Helvetica" w:hAnsi="Helvetica" w:cs="Segoe UI"/>
-        </w:rPr>
-        <w:t>Technical lead for Coca-Cola's "</w:t>
-      </w:r>
-      <w:proofErr w:type="spellStart"/>
-      <w:r>
-        <w:rPr>
-          <w:rFonts w:ascii="Helvetica" w:hAnsi="Helvetica" w:cs="Segoe UI"/>
-        </w:rPr>
-        <w:t>Placelists</w:t>
-      </w:r>
-      <w:proofErr w:type="spellEnd"/>
-      <w:r>
-        <w:rPr>
-          <w:rFonts w:ascii="Helvetica" w:hAnsi="Helvetica" w:cs="Segoe UI"/>
-        </w:rPr>
-        <w:t>" platform, defining</w:t>
-      </w:r>
-      <w:r>
-        <w:rPr>
-          <w:rFonts w:ascii="Helvetica" w:hAnsi="Helvetica" w:cs="Segoe UI"/>
-        </w:rPr>
-        <w:t xml:space="preserve"> system</w:t>
-      </w:r>
-      <w:r>
-        <w:rPr>
-          <w:rFonts w:ascii="Helvetica" w:hAnsi="Helvetica" w:cs="Segoe UI"/>
-        </w:rPr>
-        <w:t xml:space="preserve"> architecture and directing a team of 6 deve</w:t>
-      </w:r>
-      <w:r>
-        <w:rPr>
-          <w:rFonts w:ascii="Helvetica" w:hAnsi="Helvetica" w:cs="Segoe UI"/>
-        </w:rPr>
-        <w:t>lopers (front-end and back-end)</w:t>
-      </w:r>
-    </w:p>
-    <w:p>
-      <w:pPr>
-        <w:pStyle w:val="ListParagraph"/>
-        <w:numPr>
-          <w:ilvl w:val="1"/>
-          <w:numId w:val="1"/>
-        </w:numPr>
-        <w:rPr>
-          <w:rFonts w:ascii="Helvetica" w:hAnsi="Helvetica" w:cs="Segoe UI"/>
-        </w:rPr>
-      </w:pPr>
-      <w:r>
-        <w:rPr>
-          <w:rFonts w:ascii="Helvetica" w:hAnsi="Helvetica" w:cs="Segoe UI"/>
-        </w:rPr>
-        <w:t>Define</w:t>
-      </w:r>
-      <w:r>
-        <w:rPr>
-          <w:rFonts w:ascii="Helvetica" w:hAnsi="Helvetica" w:cs="Segoe UI"/>
-        </w:rPr>
-        <w:t>d</w:t>
-      </w:r>
-      <w:r>
-        <w:rPr>
-          <w:rFonts w:ascii="Helvetica" w:hAnsi="Helvetica" w:cs="Segoe UI"/>
-        </w:rPr>
-        <w:t xml:space="preserve"> technology strategy, liaising with Coke, </w:t>
-      </w:r>
-      <w:proofErr w:type="spellStart"/>
-      <w:r>
-        <w:rPr>
-          <w:rFonts w:ascii="Helvetica" w:hAnsi="Helvetica" w:cs="Segoe UI"/>
-        </w:rPr>
-        <w:t>Spotify</w:t>
-      </w:r>
-      <w:proofErr w:type="spellEnd"/>
-      <w:r>
-        <w:rPr>
-          <w:rFonts w:ascii="Helvetica" w:hAnsi="Helvetica" w:cs="Segoe UI"/>
-        </w:rPr>
-        <w:t xml:space="preserve">, and MRY staff to communicate </w:t>
-      </w:r>
-      <w:r>
-        <w:rPr>
-          <w:rFonts w:ascii="Helvetica" w:hAnsi="Helvetica" w:cs="Segoe UI"/>
-        </w:rPr>
-        <w:t xml:space="preserve">technical </w:t>
-      </w:r>
-      <w:r>
-        <w:rPr>
-          <w:rFonts w:ascii="Helvetica" w:hAnsi="Helvetica" w:cs="Segoe UI"/>
-        </w:rPr>
-        <w:t>needs</w:t>
-      </w:r>
-      <w:r>
-        <w:rPr>
-          <w:rFonts w:ascii="Helvetica" w:hAnsi="Helvetica" w:cs="Segoe UI"/>
-        </w:rPr>
-        <w:t xml:space="preserve"> and expectations</w:t>
-      </w:r>
-    </w:p>
-    <w:p>
-      <w:pPr>
-        <w:pStyle w:val="ListParagraph"/>
-        <w:numPr>
-          <w:ilvl w:val="1"/>
-          <w:numId w:val="1"/>
-        </w:numPr>
-        <w:rPr>
-          <w:rFonts w:ascii="Helvetica" w:hAnsi="Helvetica" w:cs="Segoe UI"/>
-        </w:rPr>
-      </w:pPr>
-      <w:r>
-        <w:rPr>
-          <w:rFonts w:ascii="Helvetica" w:hAnsi="Helvetica" w:cs="Segoe UI"/>
-        </w:rPr>
-        <w:t>Lead estimation exercises to decompose functionality into tasks that are organized into 2-3 week sprints</w:t>
-      </w:r>
-    </w:p>
-    <w:p>
-      <w:pPr>
-        <w:pStyle w:val="ListParagraph"/>
-        <w:numPr>
-          <w:ilvl w:val="1"/>
-          <w:numId w:val="1"/>
-        </w:numPr>
-        <w:rPr>
-          <w:rFonts w:ascii="Helvetica" w:hAnsi="Helvetica" w:cs="Segoe UI"/>
-        </w:rPr>
-      </w:pPr>
-      <w:r>
-        <w:rPr>
-          <w:rFonts w:ascii="Helvetica" w:hAnsi="Helvetica" w:cs="Segoe UI"/>
-        </w:rPr>
-        <w:t>Provide</w:t>
-      </w:r>
-      <w:r>
-        <w:rPr>
-          <w:rFonts w:ascii="Helvetica" w:hAnsi="Helvetica" w:cs="Segoe UI"/>
-        </w:rPr>
-        <w:t>d</w:t>
-      </w:r>
-      <w:r>
-        <w:rPr>
-          <w:rFonts w:ascii="Helvetica" w:hAnsi="Helvetica" w:cs="Segoe UI"/>
-        </w:rPr>
-        <w:t xml:space="preserve"> coding support of both web API and client applications – t</w:t>
-      </w:r>
-      <w:r>
-        <w:rPr>
-          <w:rFonts w:ascii="Helvetica" w:hAnsi="Helvetica" w:cs="Segoe UI"/>
-        </w:rPr>
-        <w:t xml:space="preserve">he </w:t>
-      </w:r>
-      <w:r>
-        <w:rPr>
-          <w:rFonts w:ascii="Helvetica" w:hAnsi="Helvetica" w:cs="Segoe UI"/>
-        </w:rPr>
-        <w:t>platform is built around a</w:t>
-      </w:r>
-      <w:r>
-        <w:rPr>
-          <w:rFonts w:ascii="Helvetica" w:hAnsi="Helvetica" w:cs="Segoe UI"/>
-        </w:rPr>
-        <w:t xml:space="preserve"> .Net MVC</w:t>
-      </w:r>
-      <w:r>
-        <w:rPr>
-          <w:rFonts w:ascii="Helvetica" w:hAnsi="Helvetica" w:cs="Segoe UI"/>
-        </w:rPr>
-        <w:t xml:space="preserve"> web API that services a </w:t>
-      </w:r>
-      <w:proofErr w:type="spellStart"/>
-      <w:r>
-        <w:rPr>
-          <w:rFonts w:ascii="Helvetica" w:hAnsi="Helvetica" w:cs="Segoe UI"/>
-        </w:rPr>
-        <w:t>Spotify</w:t>
-      </w:r>
-      <w:proofErr w:type="spellEnd"/>
-      <w:r>
-        <w:rPr>
-          <w:rFonts w:ascii="Helvetica" w:hAnsi="Helvetica" w:cs="Segoe UI"/>
-        </w:rPr>
-        <w:t xml:space="preserve"> app and a responsive mobile website</w:t>
-      </w:r>
-    </w:p>
-    <w:p>
-      <w:pPr>
-        <w:pStyle w:val="ListParagraph"/>
-        <w:numPr>
-          <w:ilvl w:val="1"/>
-          <w:numId w:val="1"/>
-        </w:numPr>
-        <w:rPr>
-          <w:rFonts w:ascii="Helvetica" w:hAnsi="Helvetica" w:cs="Segoe UI"/>
-        </w:rPr>
-      </w:pPr>
-      <w:r>
-        <w:rPr>
-          <w:rFonts w:ascii="Helvetica" w:hAnsi="Helvetica" w:cs="Segoe UI"/>
-        </w:rPr>
-        <w:t>Led r</w:t>
-      </w:r>
-      <w:r>
-        <w:rPr>
-          <w:rFonts w:ascii="Helvetica" w:hAnsi="Helvetica" w:cs="Segoe UI"/>
-        </w:rPr>
-        <w:t xml:space="preserve">esponsive site and </w:t>
-      </w:r>
-      <w:proofErr w:type="spellStart"/>
-      <w:r>
-        <w:rPr>
-          <w:rFonts w:ascii="Helvetica" w:hAnsi="Helvetica" w:cs="Segoe UI"/>
-        </w:rPr>
-        <w:t>Spotify</w:t>
-      </w:r>
-      <w:proofErr w:type="spellEnd"/>
-      <w:r>
-        <w:rPr>
-          <w:rFonts w:ascii="Helvetica" w:hAnsi="Helvetica" w:cs="Segoe UI"/>
-        </w:rPr>
-        <w:t xml:space="preserve"> app </w:t>
-      </w:r>
-      <w:r>
-        <w:rPr>
-          <w:rFonts w:ascii="Helvetica" w:hAnsi="Helvetica" w:cs="Segoe UI"/>
-        </w:rPr>
-        <w:t>development</w:t>
-      </w:r>
-      <w:r>
-        <w:rPr>
-          <w:rFonts w:ascii="Helvetica" w:hAnsi="Helvetica" w:cs="Segoe UI"/>
-        </w:rPr>
-        <w:t xml:space="preserve"> using</w:t>
-      </w:r>
-      <w:r>
-        <w:rPr>
-          <w:rFonts w:ascii="Helvetica" w:hAnsi="Helvetica" w:cs="Segoe UI"/>
-        </w:rPr>
-        <w:t xml:space="preserve"> HTML5/CSS3 and </w:t>
-      </w:r>
-      <w:r>
-        <w:rPr>
-          <w:rFonts w:ascii="Helvetica" w:hAnsi="Helvetica" w:cs="Segoe UI"/>
-        </w:rPr>
-        <w:t>backbone.js with backbone-relational.js, require</w:t>
-      </w:r>
-      <w:r>
-        <w:rPr>
-          <w:rFonts w:ascii="Helvetica" w:hAnsi="Helvetica" w:cs="Segoe UI"/>
-        </w:rPr>
-        <w:t>.js, Handlebars templates, and i</w:t>
-      </w:r>
-      <w:r>
-        <w:rPr>
-          <w:rFonts w:ascii="Helvetica" w:hAnsi="Helvetica" w:cs="Segoe UI"/>
-        </w:rPr>
-        <w:t>18</w:t>
-      </w:r>
-      <w:r>
-        <w:rPr>
-          <w:rFonts w:ascii="Helvetica" w:hAnsi="Helvetica" w:cs="Segoe UI"/>
-        </w:rPr>
-        <w:t>n</w:t>
-      </w:r>
-      <w:r>
-        <w:rPr>
-          <w:rFonts w:ascii="Helvetica" w:hAnsi="Helvetica" w:cs="Segoe UI"/>
-        </w:rPr>
-        <w:t xml:space="preserve"> support</w:t>
-      </w:r>
-    </w:p>
-    <w:p>
-      <w:pPr>
-        <w:pStyle w:val="ListParagraph"/>
-        <w:numPr>
-          <w:ilvl w:val="0"/>
-          <w:numId w:val="1"/>
-        </w:numPr>
-        <w:rPr>
-          <w:rFonts w:ascii="Helvetica" w:hAnsi="Helvetica" w:cs="Segoe UI"/>
-        </w:rPr>
-      </w:pPr>
-      <w:r>
-        <w:rPr>
-          <w:rFonts w:ascii="Helvetica" w:hAnsi="Helvetica" w:cs="Segoe UI"/>
-        </w:rPr>
-        <w:t>Coke 2012 Olympics Digital Campaign</w:t>
-      </w:r>
-    </w:p>
-    <w:p>
-      <w:pPr>
-        <w:pStyle w:val="ListParagraph"/>
-        <w:numPr>
-          <w:ilvl w:val="1"/>
-          <w:numId w:val="1"/>
-        </w:numPr>
-        <w:rPr>
-          <w:rFonts w:ascii="Helvetica" w:hAnsi="Helvetica" w:cs="Segoe UI"/>
-        </w:rPr>
-      </w:pPr>
-      <w:r>
-        <w:rPr>
-          <w:rFonts w:ascii="Helvetica" w:hAnsi="Helvetica" w:cs="Segoe UI"/>
-        </w:rPr>
-        <w:lastRenderedPageBreak/>
-        <w:t>Le</w:t>
-      </w:r>
-      <w:r>
-        <w:rPr>
-          <w:rFonts w:ascii="Helvetica" w:hAnsi="Helvetica" w:cs="Segoe UI"/>
-        </w:rPr>
-        <w:t>d a team of 5 developers to support Coke’s</w:t>
-      </w:r>
-      <w:r>
-        <w:rPr>
-          <w:rFonts w:ascii="Helvetica" w:hAnsi="Helvetica" w:cs="Segoe UI"/>
-        </w:rPr>
-        <w:t xml:space="preserve"> global</w:t>
-      </w:r>
-      <w:r>
-        <w:rPr>
-          <w:rFonts w:ascii="Helvetica" w:hAnsi="Helvetica" w:cs="Segoe UI"/>
-        </w:rPr>
-        <w:t xml:space="preserve"> “Move to the Beat” campaign for the 2012 Olympics</w:t>
-      </w:r>
-    </w:p>
-    <w:p>
-      <w:pPr>
-        <w:pStyle w:val="ListParagraph"/>
-        <w:numPr>
-          <w:ilvl w:val="1"/>
-          <w:numId w:val="1"/>
-        </w:numPr>
-        <w:rPr>
-          <w:rFonts w:ascii="Helvetica" w:hAnsi="Helvetica" w:cs="Segoe UI"/>
-        </w:rPr>
-      </w:pPr>
-      <w:r>
-        <w:rPr>
-          <w:rFonts w:ascii="Helvetica" w:hAnsi="Helvetica" w:cs="Segoe UI"/>
-        </w:rPr>
-        <w:t>Ser</w:t>
-      </w:r>
-      <w:commentRangeStart w:id="0"/>
-      <w:r>
-        <w:rPr>
-          <w:rFonts w:ascii="Helvetica" w:hAnsi="Helvetica" w:cs="Segoe UI"/>
-        </w:rPr>
-        <w:t>ved as th</w:t>
-      </w:r>
-      <w:r>
-        <w:rPr>
-          <w:rFonts w:ascii="Helvetica" w:hAnsi="Helvetica" w:cs="Segoe UI"/>
-        </w:rPr>
-        <w:t>e inter-agency technical liaison</w:t>
-      </w:r>
-      <w:r>
-        <w:rPr>
-          <w:rFonts w:ascii="Helvetica" w:hAnsi="Helvetica" w:cs="Segoe UI"/>
-        </w:rPr>
-        <w:t>, coordinating development activities among five different vendors and also served as the primary technical contact for Coca-Cola, consulting with their IT and Marketing teams</w:t>
-      </w:r>
-      <w:commentRangeEnd w:id="0"/>
-      <w:r>
-        <w:rPr>
-          <w:rStyle w:val="CommentReference"/>
-        </w:rPr>
-        <w:commentReference w:id="0"/>
-      </w:r>
-    </w:p>
-    <w:p>
-      <w:pPr>
-        <w:pStyle w:val="ListParagraph"/>
-        <w:numPr>
-          <w:ilvl w:val="1"/>
-          <w:numId w:val="1"/>
-        </w:numPr>
-        <w:rPr>
-          <w:rFonts w:ascii="Helvetica" w:hAnsi="Helvetica" w:cs="Segoe UI"/>
-        </w:rPr>
-      </w:pPr>
-      <w:r>
-        <w:rPr>
-          <w:rFonts w:ascii="Helvetica" w:hAnsi="Helvetica" w:cs="Segoe UI"/>
-        </w:rPr>
-        <w:t xml:space="preserve">Architected and built a .Net MVC-based JSON service to store user-generated content from multiple channels (desktop and mobile web, </w:t>
-      </w:r>
-      <w:proofErr w:type="spellStart"/>
-      <w:r>
-        <w:rPr>
-          <w:rFonts w:ascii="Helvetica" w:hAnsi="Helvetica" w:cs="Segoe UI"/>
-        </w:rPr>
-        <w:t>iOS</w:t>
-      </w:r>
-      <w:proofErr w:type="spellEnd"/>
-      <w:r>
-        <w:rPr>
-          <w:rFonts w:ascii="Helvetica" w:hAnsi="Helvetica" w:cs="Segoe UI"/>
-        </w:rPr>
-        <w:t xml:space="preserve"> and Android apps) and also developed a market localization framework for the Coca-Cola Olympics website and mobile site</w:t>
-      </w:r>
-    </w:p>
-    <w:p>
-      <w:pPr>
-        <w:pStyle w:val="ListParagraph"/>
-        <w:numPr>
-          <w:ilvl w:val="1"/>
-          <w:numId w:val="1"/>
-        </w:numPr>
-        <w:rPr>
-          <w:rFonts w:ascii="Helvetica" w:hAnsi="Helvetica" w:cs="Segoe UI"/>
-        </w:rPr>
-      </w:pPr>
-      <w:r>
-        <w:rPr>
-          <w:rFonts w:ascii="Helvetica" w:hAnsi="Helvetica" w:cs="Segoe UI"/>
-        </w:rPr>
-        <w:t>Team won</w:t>
-      </w:r>
-      <w:r>
-        <w:rPr>
-          <w:rFonts w:ascii="Helvetica" w:hAnsi="Helvetica" w:cs="Segoe UI"/>
-        </w:rPr>
-        <w:t xml:space="preserve"> multiple awards: </w:t>
-      </w:r>
-      <w:r>
-        <w:rPr>
-          <w:rFonts w:ascii="Helvetica" w:hAnsi="Helvetica" w:cs="Segoe UI"/>
-        </w:rPr>
-        <w:t>Clio in Digital/Mobile</w:t>
-      </w:r>
-      <w:r>
-        <w:rPr>
-          <w:rFonts w:ascii="Helvetica" w:hAnsi="Helvetica" w:cs="Segoe UI"/>
-        </w:rPr>
-        <w:t xml:space="preserve"> </w:t>
-      </w:r>
-      <w:r>
-        <w:rPr>
-          <w:rFonts w:ascii="Helvetica" w:hAnsi="Helvetica" w:cs="Segoe UI"/>
-        </w:rPr>
-        <w:t>Technique</w:t>
-      </w:r>
-      <w:r>
-        <w:rPr>
-          <w:rFonts w:ascii="Helvetica" w:hAnsi="Helvetica" w:cs="Segoe UI"/>
-        </w:rPr>
-        <w:t xml:space="preserve">, </w:t>
-      </w:r>
-      <w:proofErr w:type="spellStart"/>
-      <w:r>
-        <w:rPr>
-          <w:rFonts w:ascii="Helvetica" w:hAnsi="Helvetica" w:cs="Segoe UI"/>
-        </w:rPr>
-        <w:t>Mashable</w:t>
-      </w:r>
-      <w:proofErr w:type="spellEnd"/>
-      <w:r>
-        <w:rPr>
-          <w:rFonts w:ascii="Helvetica" w:hAnsi="Helvetica" w:cs="Segoe UI"/>
-        </w:rPr>
-        <w:t xml:space="preserve"> Marketing Innovator of the Year, and </w:t>
-      </w:r>
-      <w:proofErr w:type="spellStart"/>
-      <w:r>
-        <w:rPr>
-          <w:rFonts w:ascii="Helvetica" w:hAnsi="Helvetica" w:cs="Segoe UI"/>
-        </w:rPr>
-        <w:t>Mixx</w:t>
-      </w:r>
-      <w:proofErr w:type="spellEnd"/>
-      <w:r>
-        <w:rPr>
-          <w:rFonts w:ascii="Helvetica" w:hAnsi="Helvetica" w:cs="Segoe UI"/>
-        </w:rPr>
-        <w:t xml:space="preserve"> Award for Content Marketing</w:t>
-      </w:r>
-    </w:p>
-    <w:p>
-      <w:pPr>
-        <w:rPr>
-          <w:rFonts w:ascii="Helvetica" w:hAnsi="Helvetica" w:cs="Segoe UI"/>
+        <w:t>:</w:t>
+      </w:r>
+      <w:r>
+        <w:rPr>
+          <w:rFonts w:ascii="Helvetica" w:hAnsi="Helvetica" w:cs="Segoe UI"/>
+        </w:rPr>
+        <w:t xml:space="preserve"> UML Sequence Diagrams, Network Diagrams, Entity Relationship Models</w:t>
+      </w:r>
+      <w:r>
+        <w:rPr>
+          <w:rFonts w:ascii="Helvetica" w:hAnsi="Helvetica" w:cs="Segoe UI"/>
+        </w:rPr>
+        <w:t>,</w:t>
+      </w:r>
+      <w:r>
+        <w:rPr>
+          <w:rFonts w:ascii="Helvetica" w:hAnsi="Helvetica" w:cs="Segoe UI"/>
+        </w:rPr>
+        <w:t xml:space="preserve"> and REST API documentation</w:t>
+      </w:r>
+      <w:r>
+        <w:rPr>
+          <w:rFonts w:ascii="Helvetica" w:hAnsi="Helvetica" w:cs="Segoe UI"/>
+        </w:rPr>
+        <w:t xml:space="preserve">. </w:t>
+      </w:r>
+      <w:r>
+        <w:rPr>
+          <w:rFonts w:ascii="Helvetica" w:hAnsi="Helvetica" w:cs="Segoe UI"/>
+        </w:rPr>
+        <w:t xml:space="preserve">Product architecture </w:t>
+      </w:r>
+      <w:r>
+        <w:rPr>
+          <w:rFonts w:ascii="Helvetica" w:hAnsi="Helvetica" w:cs="Segoe UI"/>
+        </w:rPr>
+        <w:t xml:space="preserve">definition </w:t>
+      </w:r>
+      <w:r>
+        <w:rPr>
+          <w:rFonts w:ascii="Helvetica" w:hAnsi="Helvetica" w:cs="Segoe UI"/>
+        </w:rPr>
+        <w:t>encompassed</w:t>
+      </w:r>
+      <w:r>
+        <w:rPr>
+          <w:rFonts w:ascii="Helvetica" w:hAnsi="Helvetica" w:cs="Segoe UI"/>
+        </w:rPr>
+        <w:t xml:space="preserve"> several ch</w:t>
+      </w:r>
+      <w:r>
+        <w:rPr>
+          <w:rFonts w:ascii="Helvetica" w:hAnsi="Helvetica" w:cs="Segoe UI"/>
+        </w:rPr>
+        <w:t xml:space="preserve">annels: desktop web, mobile/tablet web, </w:t>
+      </w:r>
+      <w:r>
+        <w:rPr>
+          <w:rFonts w:ascii="Helvetica" w:hAnsi="Helvetica" w:cs="Segoe UI"/>
+        </w:rPr>
+        <w:t xml:space="preserve">and in-store display. </w:t>
+      </w:r>
+      <w:r>
+        <w:rPr>
+          <w:rFonts w:ascii="Helvetica" w:hAnsi="Helvetica" w:cs="Segoe UI"/>
+        </w:rPr>
+        <w:t>I served</w:t>
+      </w:r>
+      <w:r>
+        <w:rPr>
+          <w:rFonts w:ascii="Helvetica" w:hAnsi="Helvetica" w:cs="Segoe UI"/>
+        </w:rPr>
+        <w:t xml:space="preserve"> as the Product Owner within an Agile development </w:t>
+      </w:r>
+      <w:r>
+        <w:rPr>
+          <w:rFonts w:ascii="Helvetica" w:hAnsi="Helvetica" w:cs="Segoe UI"/>
+        </w:rPr>
+        <w:t>process, defined</w:t>
+      </w:r>
+      <w:r>
+        <w:rPr>
+          <w:rFonts w:ascii="Helvetica" w:hAnsi="Helvetica" w:cs="Segoe UI"/>
+        </w:rPr>
+        <w:t xml:space="preserve"> product development strategy and </w:t>
+      </w:r>
+      <w:r>
+        <w:rPr>
+          <w:rFonts w:ascii="Helvetica" w:hAnsi="Helvetica" w:cs="Segoe UI"/>
+        </w:rPr>
+        <w:t>worked</w:t>
+      </w:r>
+      <w:r>
+        <w:rPr>
+          <w:rFonts w:ascii="Helvetica" w:hAnsi="Helvetica" w:cs="Segoe UI"/>
+        </w:rPr>
+        <w:t xml:space="preserve"> with Business Analysts to create </w:t>
+      </w:r>
+      <w:r>
+        <w:rPr>
+          <w:rFonts w:ascii="Helvetica" w:hAnsi="Helvetica" w:cs="Segoe UI"/>
+        </w:rPr>
+        <w:t>and prioritize user stories.</w:t>
+      </w:r>
+    </w:p>
+    <w:p>
+      <w:pPr>
+        <w:rPr>
+          <w:rFonts w:ascii="Helvetica" w:hAnsi="Helvetica" w:cs="Segoe UI"/>
+          <w:b/>
         </w:rPr>
       </w:pPr>
     </w:p>
@@ -1637,16 +1154,14 @@
           <w:rFonts w:ascii="Helvetica" w:hAnsi="Helvetica" w:cs="Segoe UI"/>
         </w:rPr>
       </w:pPr>
-      <w:proofErr w:type="spellStart"/>
       <w:r>
         <w:rPr>
           <w:rFonts w:ascii="Helvetica" w:hAnsi="Helvetica" w:cs="Segoe UI"/>
           <w:b/>
         </w:rPr>
         <w:lastRenderedPageBreak/>
-        <w:t>Engauge</w:t>
-      </w:r>
-      <w:proofErr w:type="spellEnd"/>
+        <w:t>MRY</w:t>
+      </w:r>
     </w:p>
     <w:p>
       <w:pPr>
@@ -1691,7 +1206,7 @@
           <w:i/>
         </w:rPr>
         <w:lastRenderedPageBreak/>
-        <w:t>Software Architect</w:t>
+        <w:t>Technical Director</w:t>
       </w:r>
     </w:p>
     <w:p>
@@ -1709,21 +1224,14 @@
           <w:i/>
         </w:rPr>
         <w:lastRenderedPageBreak/>
-        <w:t>2007</w:t>
+        <w:t xml:space="preserve">2011 – </w:t>
       </w:r>
       <w:r>
         <w:rPr>
           <w:rFonts w:ascii="Helvetica" w:hAnsi="Helvetica" w:cs="Segoe UI"/>
           <w:i/>
         </w:rPr>
-        <w:t xml:space="preserve"> –</w:t>
-      </w:r>
-      <w:r>
-        <w:rPr>
-          <w:rFonts w:ascii="Helvetica" w:hAnsi="Helvetica" w:cs="Segoe UI"/>
-          <w:i/>
-        </w:rPr>
-        <w:t xml:space="preserve"> 2011</w:t>
+        <w:t>October 2013</w:t>
       </w:r>
     </w:p>
     <w:p>
@@ -1732,7 +1240,6 @@
         <w:rPr>
           <w:rFonts w:ascii="Segoe UI" w:hAnsi="Segoe UI" w:cs="Segoe UI"/>
           <w:b/>
-          <w:i/>
         </w:rPr>
         <w:sectPr>
           <w:type w:val="continuous"/>
@@ -1755,43 +1262,61 @@
           <w:rFonts w:ascii="Helvetica" w:hAnsi="Helvetica" w:cs="Segoe UI"/>
         </w:rPr>
         <w:lastRenderedPageBreak/>
-        <w:t xml:space="preserve">Led the development of several marquee projects as </w:t>
-      </w:r>
-      <w:r>
-        <w:rPr>
-          <w:rFonts w:ascii="Helvetica" w:hAnsi="Helvetica" w:cs="Segoe UI"/>
-        </w:rPr>
-        <w:t>T</w:t>
-      </w:r>
-      <w:r>
-        <w:rPr>
-          <w:rFonts w:ascii="Helvetica" w:hAnsi="Helvetica" w:cs="Segoe UI"/>
-        </w:rPr>
-        <w:t xml:space="preserve">echnical </w:t>
-      </w:r>
-      <w:r>
-        <w:rPr>
-          <w:rFonts w:ascii="Helvetica" w:hAnsi="Helvetica" w:cs="Segoe UI"/>
-        </w:rPr>
-        <w:t>L</w:t>
-      </w:r>
-      <w:r>
-        <w:rPr>
-          <w:rFonts w:ascii="Helvetica" w:hAnsi="Helvetica" w:cs="Segoe UI"/>
-        </w:rPr>
-        <w:t xml:space="preserve">ead and </w:t>
-      </w:r>
-      <w:r>
-        <w:rPr>
-          <w:rFonts w:ascii="Helvetica" w:hAnsi="Helvetica" w:cs="Segoe UI"/>
-        </w:rPr>
-        <w:t>A</w:t>
-      </w:r>
-      <w:r>
-        <w:rPr>
-          <w:rFonts w:ascii="Helvetica" w:hAnsi="Helvetica" w:cs="Segoe UI"/>
-        </w:rPr>
-        <w:t>rchitect</w:t>
+        <w:t>I directed</w:t>
+      </w:r>
+      <w:r>
+        <w:rPr>
+          <w:rFonts w:ascii="Helvetica" w:hAnsi="Helvetica" w:cs="Segoe UI"/>
+        </w:rPr>
+        <w:t xml:space="preserve"> multiple high-pro</w:t>
+      </w:r>
+      <w:r>
+        <w:rPr>
+          <w:rFonts w:ascii="Helvetica" w:hAnsi="Helvetica" w:cs="Segoe UI"/>
+        </w:rPr>
+        <w:t>file digital projects for Coca-C</w:t>
+      </w:r>
+      <w:r>
+        <w:rPr>
+          <w:rFonts w:ascii="Helvetica" w:hAnsi="Helvetica" w:cs="Segoe UI"/>
+        </w:rPr>
+        <w:t>ola</w:t>
+      </w:r>
+      <w:r>
+        <w:rPr>
+          <w:rFonts w:ascii="Helvetica" w:hAnsi="Helvetica" w:cs="Segoe UI"/>
+        </w:rPr>
+        <w:t xml:space="preserve">. In addition to defining architecture </w:t>
+      </w:r>
+      <w:r>
+        <w:rPr>
+          <w:rFonts w:ascii="Helvetica" w:hAnsi="Helvetica" w:cs="Segoe UI"/>
+        </w:rPr>
+        <w:t>and coding,</w:t>
+      </w:r>
+      <w:r>
+        <w:rPr>
+          <w:rFonts w:ascii="Helvetica" w:hAnsi="Helvetica" w:cs="Segoe UI"/>
+        </w:rPr>
+        <w:t xml:space="preserve"> I facilitate</w:t>
+      </w:r>
+      <w:r>
+        <w:rPr>
+          <w:rFonts w:ascii="Helvetica" w:hAnsi="Helvetica" w:cs="Segoe UI"/>
+        </w:rPr>
+        <w:t>d</w:t>
+      </w:r>
+      <w:r>
+        <w:rPr>
+          <w:rFonts w:ascii="Helvetica" w:hAnsi="Helvetica" w:cs="Segoe UI"/>
+        </w:rPr>
+        <w:t xml:space="preserve"> communication between client, agency, and multiple client vendors and partners</w:t>
+      </w:r>
+      <w:r>
+        <w:rPr>
+          <w:rFonts w:ascii="Helvetica" w:hAnsi="Helvetica" w:cs="Segoe UI"/>
+        </w:rPr>
+        <w:t>.</w:t>
       </w:r>
     </w:p>
     <w:p>
@@ -1809,65 +1334,7 @@
         <w:rPr>
           <w:rFonts w:ascii="Helvetica" w:hAnsi="Helvetica" w:cs="Segoe UI"/>
         </w:rPr>
-        <w:t>Technical L</w:t>
-      </w:r>
-      <w:r>
-        <w:rPr>
-          <w:rFonts w:ascii="Helvetica" w:hAnsi="Helvetica" w:cs="Segoe UI"/>
-        </w:rPr>
-        <w:t>ead/Architect for</w:t>
-      </w:r>
-      <w:r>
-        <w:rPr>
-          <w:rFonts w:ascii="Helvetica" w:hAnsi="Helvetica" w:cs="Segoe UI"/>
-        </w:rPr>
-        <w:t xml:space="preserve"> the “Great Aussie </w:t>
-      </w:r>
-      <w:proofErr w:type="spellStart"/>
-      <w:r>
-        <w:rPr>
-          <w:rFonts w:ascii="Helvetica" w:hAnsi="Helvetica" w:cs="Segoe UI"/>
-        </w:rPr>
-        <w:t>Steakout</w:t>
-      </w:r>
-      <w:proofErr w:type="spellEnd"/>
-      <w:r>
-        <w:rPr>
-          <w:rFonts w:ascii="Helvetica" w:hAnsi="Helvetica" w:cs="Segoe UI"/>
-        </w:rPr>
-        <w:t>”</w:t>
-      </w:r>
-      <w:r>
-        <w:rPr>
-          <w:rFonts w:ascii="Helvetica" w:hAnsi="Helvetica" w:cs="Segoe UI"/>
-        </w:rPr>
-        <w:t xml:space="preserve"> campaign. The c</w:t>
-      </w:r>
-      <w:r>
-        <w:rPr>
-          <w:rFonts w:ascii="Helvetica" w:hAnsi="Helvetica" w:cs="Segoe UI"/>
-        </w:rPr>
-        <w:t>ampaign reached a peak of 250k requests/minute to OutbackFreeSteaks.com. Campaign site built</w:t>
-      </w:r>
-      <w:r>
-        <w:rPr>
-          <w:rFonts w:ascii="Helvetica" w:hAnsi="Helvetica" w:cs="Segoe UI"/>
-        </w:rPr>
-        <w:t xml:space="preserve"> with PHP/</w:t>
-      </w:r>
-      <w:proofErr w:type="spellStart"/>
-      <w:r>
-        <w:rPr>
-          <w:rFonts w:ascii="Helvetica" w:hAnsi="Helvetica" w:cs="Segoe UI"/>
-        </w:rPr>
-        <w:t>MySQL</w:t>
-      </w:r>
-      <w:proofErr w:type="spellEnd"/>
-      <w:r>
-        <w:rPr>
-          <w:rFonts w:ascii="Helvetica" w:hAnsi="Helvetica" w:cs="Segoe UI"/>
-        </w:rPr>
-        <w:t xml:space="preserve"> on AWS – Amazon has published a case study featuring my hosting architecture for the site</w:t>
+        <w:t>Placelists</w:t>
       </w:r>
     </w:p>
     <w:p>
@@ -1885,35 +1352,230 @@
         <w:rPr>
           <w:rFonts w:ascii="Helvetica" w:hAnsi="Helvetica" w:cs="Segoe UI"/>
         </w:rPr>
-        <w:t xml:space="preserve">Technologies: PHP with Code Igniter, Apache, Linux, </w:t>
-      </w:r>
-      <w:proofErr w:type="spellStart"/>
-      <w:r>
-        <w:rPr>
-          <w:rFonts w:ascii="Helvetica" w:hAnsi="Helvetica" w:cs="Segoe UI"/>
-        </w:rPr>
-        <w:t>MySql</w:t>
-      </w:r>
-      <w:proofErr w:type="spellEnd"/>
-      <w:r>
-        <w:rPr>
-          <w:rFonts w:ascii="Helvetica" w:hAnsi="Helvetica" w:cs="Segoe UI"/>
-        </w:rPr>
-        <w:t xml:space="preserve">, AWS (S3, </w:t>
-      </w:r>
-      <w:proofErr w:type="spellStart"/>
-      <w:r>
-        <w:rPr>
-          <w:rFonts w:ascii="Helvetica" w:hAnsi="Helvetica" w:cs="Segoe UI"/>
-        </w:rPr>
-        <w:t>CloudFront</w:t>
-      </w:r>
-      <w:proofErr w:type="spellEnd"/>
-      <w:r>
-        <w:rPr>
-          <w:rFonts w:ascii="Helvetica" w:hAnsi="Helvetica" w:cs="Segoe UI"/>
-        </w:rPr>
-        <w:t>, RDS, Route 53, EC2, ELB)</w:t>
+        <w:t>Technical lead for Coca-Cola's "Placelists" platform, defining</w:t>
+      </w:r>
+      <w:r>
+        <w:rPr>
+          <w:rFonts w:ascii="Helvetica" w:hAnsi="Helvetica" w:cs="Segoe UI"/>
+        </w:rPr>
+        <w:t xml:space="preserve"> system</w:t>
+      </w:r>
+      <w:r>
+        <w:rPr>
+          <w:rFonts w:ascii="Helvetica" w:hAnsi="Helvetica" w:cs="Segoe UI"/>
+        </w:rPr>
+        <w:t xml:space="preserve"> architecture and directing a team of 6 deve</w:t>
+      </w:r>
+      <w:r>
+        <w:rPr>
+          <w:rFonts w:ascii="Helvetica" w:hAnsi="Helvetica" w:cs="Segoe UI"/>
+        </w:rPr>
+        <w:t>lopers (front-end and back-end)</w:t>
+      </w:r>
+    </w:p>
+    <w:p>
+      <w:pPr>
+        <w:pStyle w:val="ListParagraph"/>
+        <w:numPr>
+          <w:ilvl w:val="1"/>
+          <w:numId w:val="1"/>
+        </w:numPr>
+        <w:rPr>
+          <w:rFonts w:ascii="Helvetica" w:hAnsi="Helvetica" w:cs="Segoe UI"/>
+        </w:rPr>
+      </w:pPr>
+      <w:r>
+        <w:rPr>
+          <w:rFonts w:ascii="Helvetica" w:hAnsi="Helvetica" w:cs="Segoe UI"/>
+        </w:rPr>
+        <w:t>Define</w:t>
+      </w:r>
+      <w:r>
+        <w:rPr>
+          <w:rFonts w:ascii="Helvetica" w:hAnsi="Helvetica" w:cs="Segoe UI"/>
+        </w:rPr>
+        <w:t>d</w:t>
+      </w:r>
+      <w:r>
+        <w:rPr>
+          <w:rFonts w:ascii="Helvetica" w:hAnsi="Helvetica" w:cs="Segoe UI"/>
+        </w:rPr>
+        <w:t xml:space="preserve"> technology strategy, liaising with Coke, </w:t>
+      </w:r>
+      <w:r>
+        <w:rPr>
+          <w:rFonts w:ascii="Helvetica" w:hAnsi="Helvetica" w:cs="Segoe UI"/>
+        </w:rPr>
+        <w:t xml:space="preserve">Spotify, and MRY staff to communicate </w:t>
+      </w:r>
+      <w:r>
+        <w:rPr>
+          <w:rFonts w:ascii="Helvetica" w:hAnsi="Helvetica" w:cs="Segoe UI"/>
+        </w:rPr>
+        <w:t xml:space="preserve">technical </w:t>
+      </w:r>
+      <w:r>
+        <w:rPr>
+          <w:rFonts w:ascii="Helvetica" w:hAnsi="Helvetica" w:cs="Segoe UI"/>
+        </w:rPr>
+        <w:t>needs</w:t>
+      </w:r>
+      <w:r>
+        <w:rPr>
+          <w:rFonts w:ascii="Helvetica" w:hAnsi="Helvetica" w:cs="Segoe UI"/>
+        </w:rPr>
+        <w:t xml:space="preserve"> and expectations</w:t>
+      </w:r>
+    </w:p>
+    <w:p>
+      <w:pPr>
+        <w:pStyle w:val="ListParagraph"/>
+        <w:numPr>
+          <w:ilvl w:val="1"/>
+          <w:numId w:val="1"/>
+        </w:numPr>
+        <w:rPr>
+          <w:rFonts w:ascii="Helvetica" w:hAnsi="Helvetica" w:cs="Segoe UI"/>
+        </w:rPr>
+      </w:pPr>
+      <w:r>
+        <w:rPr>
+          <w:rFonts w:ascii="Helvetica" w:hAnsi="Helvetica" w:cs="Segoe UI"/>
+        </w:rPr>
+        <w:lastRenderedPageBreak/>
+        <w:t>Le</w:t>
+      </w:r>
+      <w:r>
+        <w:rPr>
+          <w:rFonts w:ascii="Helvetica" w:hAnsi="Helvetica" w:cs="Segoe UI"/>
+        </w:rPr>
+        <w:t>d estimation exercises to decompose functionality into tasks that are organized into 2-3 week sprints</w:t>
+      </w:r>
+    </w:p>
+    <w:p>
+      <w:pPr>
+        <w:pStyle w:val="ListParagraph"/>
+        <w:numPr>
+          <w:ilvl w:val="1"/>
+          <w:numId w:val="1"/>
+        </w:numPr>
+        <w:rPr>
+          <w:rFonts w:ascii="Helvetica" w:hAnsi="Helvetica" w:cs="Segoe UI"/>
+        </w:rPr>
+      </w:pPr>
+      <w:r>
+        <w:rPr>
+          <w:rFonts w:ascii="Helvetica" w:hAnsi="Helvetica" w:cs="Segoe UI"/>
+        </w:rPr>
+        <w:t>Provide</w:t>
+      </w:r>
+      <w:r>
+        <w:rPr>
+          <w:rFonts w:ascii="Helvetica" w:hAnsi="Helvetica" w:cs="Segoe UI"/>
+        </w:rPr>
+        <w:t>d</w:t>
+      </w:r>
+      <w:r>
+        <w:rPr>
+          <w:rFonts w:ascii="Helvetica" w:hAnsi="Helvetica" w:cs="Segoe UI"/>
+        </w:rPr>
+        <w:t xml:space="preserve"> coding support of both web API and client applications – t</w:t>
+      </w:r>
+      <w:r>
+        <w:rPr>
+          <w:rFonts w:ascii="Helvetica" w:hAnsi="Helvetica" w:cs="Segoe UI"/>
+        </w:rPr>
+        <w:t xml:space="preserve">he </w:t>
+      </w:r>
+      <w:r>
+        <w:rPr>
+          <w:rFonts w:ascii="Helvetica" w:hAnsi="Helvetica" w:cs="Segoe UI"/>
+        </w:rPr>
+        <w:t>platform is built around a</w:t>
+      </w:r>
+      <w:r>
+        <w:rPr>
+          <w:rFonts w:ascii="Helvetica" w:hAnsi="Helvetica" w:cs="Segoe UI"/>
+        </w:rPr>
+        <w:t xml:space="preserve"> .Net MVC</w:t>
+      </w:r>
+      <w:r>
+        <w:rPr>
+          <w:rFonts w:ascii="Helvetica" w:hAnsi="Helvetica" w:cs="Segoe UI"/>
+        </w:rPr>
+        <w:t xml:space="preserve"> web API that services a Spotify app and a responsive mobile website</w:t>
+      </w:r>
+    </w:p>
+    <w:p>
+      <w:pPr>
+        <w:pStyle w:val="ListParagraph"/>
+        <w:numPr>
+          <w:ilvl w:val="1"/>
+          <w:numId w:val="1"/>
+        </w:numPr>
+        <w:rPr>
+          <w:rFonts w:ascii="Helvetica" w:hAnsi="Helvetica" w:cs="Segoe UI"/>
+        </w:rPr>
+      </w:pPr>
+      <w:r>
+        <w:rPr>
+          <w:rFonts w:ascii="Helvetica" w:hAnsi="Helvetica" w:cs="Segoe UI"/>
+        </w:rPr>
+        <w:t>Led r</w:t>
+      </w:r>
+      <w:r>
+        <w:rPr>
+          <w:rFonts w:ascii="Helvetica" w:hAnsi="Helvetica" w:cs="Segoe UI"/>
+        </w:rPr>
+        <w:t xml:space="preserve">esponsive site and Spotify app </w:t>
+      </w:r>
+      <w:r>
+        <w:rPr>
+          <w:rFonts w:ascii="Helvetica" w:hAnsi="Helvetica" w:cs="Segoe UI"/>
+        </w:rPr>
+        <w:t>development</w:t>
+      </w:r>
+      <w:r>
+        <w:rPr>
+          <w:rFonts w:ascii="Helvetica" w:hAnsi="Helvetica" w:cs="Segoe UI"/>
+        </w:rPr>
+        <w:t xml:space="preserve"> using</w:t>
+      </w:r>
+      <w:r>
+        <w:rPr>
+          <w:rFonts w:ascii="Helvetica" w:hAnsi="Helvetica" w:cs="Segoe UI"/>
+        </w:rPr>
+        <w:t xml:space="preserve"> HTML5/CSS3 and </w:t>
+      </w:r>
+      <w:r>
+        <w:rPr>
+          <w:rFonts w:ascii="Helvetica" w:hAnsi="Helvetica" w:cs="Segoe UI"/>
+        </w:rPr>
+        <w:t>backbone.js with backbone-relational.js, require</w:t>
+      </w:r>
+      <w:r>
+        <w:rPr>
+          <w:rFonts w:ascii="Helvetica" w:hAnsi="Helvetica" w:cs="Segoe UI"/>
+        </w:rPr>
+        <w:t>.js, Handlebars templates, and i</w:t>
+      </w:r>
+      <w:r>
+        <w:rPr>
+          <w:rFonts w:ascii="Helvetica" w:hAnsi="Helvetica" w:cs="Segoe UI"/>
+        </w:rPr>
+        <w:t>18</w:t>
+      </w:r>
+      <w:r>
+        <w:rPr>
+          <w:rFonts w:ascii="Helvetica" w:hAnsi="Helvetica" w:cs="Segoe UI"/>
+        </w:rPr>
+        <w:t>n</w:t>
+      </w:r>
+      <w:r>
+        <w:rPr>
+          <w:rFonts w:ascii="Helvetica" w:hAnsi="Helvetica" w:cs="Segoe UI"/>
+        </w:rPr>
+        <w:t xml:space="preserve"> support</w:t>
       </w:r>
     </w:p>
     <w:p>
@@ -1931,19 +1593,7 @@
         <w:rPr>
           <w:rFonts w:ascii="Helvetica" w:hAnsi="Helvetica" w:cs="Segoe UI"/>
         </w:rPr>
-        <w:t xml:space="preserve">Technical </w:t>
-      </w:r>
-      <w:r>
-        <w:rPr>
-          <w:rFonts w:ascii="Helvetica" w:hAnsi="Helvetica" w:cs="Segoe UI"/>
-        </w:rPr>
-        <w:t>L</w:t>
-      </w:r>
-      <w:r>
-        <w:rPr>
-          <w:rFonts w:ascii="Helvetica" w:hAnsi="Helvetica" w:cs="Segoe UI"/>
-        </w:rPr>
-        <w:t>ead for the following sites: ruthschris.com, georgia.org, exploregeorgia.org, foodlion.com</w:t>
+        <w:t>Coke 2012 Olympics Digital Campaign</w:t>
       </w:r>
     </w:p>
     <w:p>
@@ -1961,183 +1611,25 @@
         <w:rPr>
           <w:rFonts w:ascii="Helvetica" w:hAnsi="Helvetica" w:cs="Segoe UI"/>
         </w:rPr>
-        <w:t xml:space="preserve">Technologies: C#, F#, .Net MVC, Fluent </w:t>
-      </w:r>
-      <w:proofErr w:type="spellStart"/>
-      <w:r>
-        <w:rPr>
-          <w:rFonts w:ascii="Helvetica" w:hAnsi="Helvetica" w:cs="Segoe UI"/>
-        </w:rPr>
-        <w:t>NHibernate</w:t>
-      </w:r>
-      <w:proofErr w:type="spellEnd"/>
-      <w:r>
-        <w:rPr>
-          <w:rFonts w:ascii="Helvetica" w:hAnsi="Helvetica" w:cs="Segoe UI"/>
-        </w:rPr>
-        <w:t xml:space="preserve">, SQL Server, </w:t>
-      </w:r>
-      <w:proofErr w:type="spellStart"/>
-      <w:r>
-        <w:rPr>
-          <w:rFonts w:ascii="Helvetica" w:hAnsi="Helvetica" w:cs="Segoe UI"/>
-        </w:rPr>
-        <w:t>NUnit</w:t>
-      </w:r>
-      <w:proofErr w:type="spellEnd"/>
-      <w:r>
-        <w:rPr>
-          <w:rFonts w:ascii="Helvetica" w:hAnsi="Helvetica" w:cs="Segoe UI"/>
-        </w:rPr>
-        <w:t xml:space="preserve">, </w:t>
-      </w:r>
-      <w:proofErr w:type="spellStart"/>
-      <w:r>
-        <w:rPr>
-          <w:rFonts w:ascii="Helvetica" w:hAnsi="Helvetica" w:cs="Segoe UI"/>
-        </w:rPr>
-        <w:t>Moq</w:t>
-      </w:r>
-      <w:proofErr w:type="spellEnd"/>
-      <w:r>
-        <w:rPr>
-          <w:rFonts w:ascii="Helvetica" w:hAnsi="Helvetica" w:cs="Segoe UI"/>
-        </w:rPr>
-        <w:t xml:space="preserve">, </w:t>
-      </w:r>
-      <w:proofErr w:type="spellStart"/>
-      <w:r>
-        <w:rPr>
-          <w:rFonts w:ascii="Helvetica" w:hAnsi="Helvetica" w:cs="Segoe UI"/>
-        </w:rPr>
-        <w:t>jQuery</w:t>
-      </w:r>
-      <w:proofErr w:type="spellEnd"/>
-      <w:r>
-        <w:rPr>
-          <w:rFonts w:ascii="Helvetica" w:hAnsi="Helvetica" w:cs="Segoe UI"/>
-        </w:rPr>
-        <w:t xml:space="preserve">, </w:t>
-      </w:r>
-      <w:proofErr w:type="spellStart"/>
-      <w:r>
-        <w:rPr>
-          <w:rFonts w:ascii="Helvetica" w:hAnsi="Helvetica" w:cs="Segoe UI"/>
-        </w:rPr>
-        <w:t>Elmah</w:t>
-      </w:r>
-      <w:proofErr w:type="spellEnd"/>
-      <w:r>
-        <w:rPr>
-          <w:rFonts w:ascii="Helvetica" w:hAnsi="Helvetica" w:cs="Segoe UI"/>
-        </w:rPr>
-        <w:t xml:space="preserve">, log4net, </w:t>
-      </w:r>
-      <w:r>
-        <w:rPr>
-          <w:rFonts w:ascii="Helvetica" w:hAnsi="Helvetica" w:cs="Segoe UI"/>
-        </w:rPr>
-        <w:t>Huds</w:t>
-      </w:r>
-      <w:bookmarkStart w:id="1" w:name="_GoBack"/>
-      <w:bookmarkEnd w:id="1"/>
-      <w:r>
-        <w:rPr>
-          <w:rFonts w:ascii="Helvetica" w:hAnsi="Helvetica" w:cs="Segoe UI"/>
-        </w:rPr>
-        <w:t xml:space="preserve">on/Jenkins, </w:t>
-      </w:r>
-      <w:proofErr w:type="spellStart"/>
-      <w:r>
-        <w:rPr>
-          <w:rFonts w:ascii="Helvetica" w:hAnsi="Helvetica" w:cs="Segoe UI"/>
-        </w:rPr>
-        <w:t>NAnt</w:t>
-      </w:r>
-      <w:proofErr w:type="spellEnd"/>
-      <w:r>
-        <w:rPr>
-          <w:rFonts w:ascii="Helvetica" w:hAnsi="Helvetica" w:cs="Segoe UI"/>
-        </w:rPr>
-        <w:t xml:space="preserve">, </w:t>
-      </w:r>
-      <w:proofErr w:type="spellStart"/>
-      <w:r>
-        <w:rPr>
-          <w:rFonts w:ascii="Helvetica" w:hAnsi="Helvetica" w:cs="Segoe UI"/>
-        </w:rPr>
-        <w:t>Sharepoint</w:t>
-      </w:r>
-      <w:proofErr w:type="spellEnd"/>
-      <w:r>
-        <w:rPr>
-          <w:rFonts w:ascii="Helvetica" w:hAnsi="Helvetica" w:cs="Segoe UI"/>
-        </w:rPr>
-        <w:t xml:space="preserve"> 2007 (for georgia.org)</w:t>
-      </w:r>
-    </w:p>
-    <w:p>
-      <w:pPr>
-        <w:pStyle w:val="ListParagraph"/>
-        <w:numPr>
-          <w:ilvl w:val="0"/>
-          <w:numId w:val="1"/>
-        </w:numPr>
-        <w:rPr>
-          <w:rFonts w:ascii="Helvetica" w:hAnsi="Helvetica" w:cs="Segoe UI"/>
-        </w:rPr>
-      </w:pPr>
-      <w:r>
-        <w:rPr>
-          <w:rFonts w:ascii="Helvetica" w:hAnsi="Helvetica" w:cs="Segoe UI"/>
-        </w:rPr>
-        <w:t>Contributing D</w:t>
-      </w:r>
-      <w:r>
-        <w:rPr>
-          <w:rFonts w:ascii="Helvetica" w:hAnsi="Helvetica" w:cs="Segoe UI"/>
-        </w:rPr>
-        <w:t>eveloper for the Chick-</w:t>
-      </w:r>
-      <w:proofErr w:type="spellStart"/>
-      <w:r>
-        <w:rPr>
-          <w:rFonts w:ascii="Helvetica" w:hAnsi="Helvetica" w:cs="Segoe UI"/>
-        </w:rPr>
-        <w:t>fil</w:t>
-      </w:r>
-      <w:proofErr w:type="spellEnd"/>
-      <w:r>
-        <w:rPr>
-          <w:rFonts w:ascii="Helvetica" w:hAnsi="Helvetica" w:cs="Segoe UI"/>
-        </w:rPr>
-        <w:t xml:space="preserve">-a </w:t>
-      </w:r>
-      <w:proofErr w:type="spellStart"/>
-      <w:r>
-        <w:rPr>
-          <w:rFonts w:ascii="Helvetica" w:hAnsi="Helvetica" w:cs="Segoe UI"/>
-        </w:rPr>
-        <w:t>iPhone</w:t>
-      </w:r>
-      <w:proofErr w:type="spellEnd"/>
-      <w:r>
-        <w:rPr>
-          <w:rFonts w:ascii="Helvetica" w:hAnsi="Helvetica" w:cs="Segoe UI"/>
-        </w:rPr>
-        <w:t xml:space="preserve"> app – implemented core navigation scheme and integrated with external data </w:t>
-      </w:r>
-      <w:r>
-        <w:rPr>
-          <w:rFonts w:ascii="Helvetica" w:hAnsi="Helvetica" w:cs="Segoe UI"/>
-        </w:rPr>
-        <w:t>service</w:t>
-      </w:r>
-      <w:r>
-        <w:rPr>
-          <w:rFonts w:ascii="Helvetica" w:hAnsi="Helvetica" w:cs="Segoe UI"/>
-        </w:rPr>
-        <w:t xml:space="preserve"> to render food menu pages</w:t>
+        <w:t>Le</w:t>
+      </w:r>
+      <w:r>
+        <w:rPr>
+          <w:rFonts w:ascii="Helvetica" w:hAnsi="Helvetica" w:cs="Segoe UI"/>
+        </w:rPr>
+        <w:t>d a team of 5 developers to support Coke’s</w:t>
+      </w:r>
+      <w:r>
+        <w:rPr>
+          <w:rFonts w:ascii="Helvetica" w:hAnsi="Helvetica" w:cs="Segoe UI"/>
+        </w:rPr>
+        <w:t xml:space="preserve"> global</w:t>
+      </w:r>
+      <w:r>
+        <w:rPr>
+          <w:rFonts w:ascii="Helvetica" w:hAnsi="Helvetica" w:cs="Segoe UI"/>
+        </w:rPr>
+        <w:t xml:space="preserve"> “Move to the Beat” campaign for the 2012 Olympics</w:t>
       </w:r>
     </w:p>
     <w:p>
@@ -2155,28 +1647,40 @@
         <w:rPr>
           <w:rFonts w:ascii="Helvetica" w:hAnsi="Helvetica" w:cs="Segoe UI"/>
         </w:rPr>
-        <w:t xml:space="preserve">Technologies: </w:t>
-      </w:r>
-      <w:proofErr w:type="spellStart"/>
-      <w:r>
-        <w:rPr>
-          <w:rFonts w:ascii="Helvetica" w:hAnsi="Helvetica" w:cs="Segoe UI"/>
-        </w:rPr>
-        <w:t>iOS</w:t>
-      </w:r>
-      <w:proofErr w:type="spellEnd"/>
-      <w:r>
-        <w:rPr>
-          <w:rFonts w:ascii="Helvetica" w:hAnsi="Helvetica" w:cs="Segoe UI"/>
-        </w:rPr>
-        <w:t xml:space="preserve"> 3, Objective-C, JSON</w:t>
+        <w:t>Ser</w:t>
+      </w:r>
+      <w:commentRangeStart w:id="1"/>
+      <w:r>
+        <w:rPr>
+          <w:rFonts w:ascii="Helvetica" w:hAnsi="Helvetica" w:cs="Segoe UI"/>
+        </w:rPr>
+        <w:t>ved as th</w:t>
+      </w:r>
+      <w:r>
+        <w:rPr>
+          <w:rFonts w:ascii="Helvetica" w:hAnsi="Helvetica" w:cs="Segoe UI"/>
+        </w:rPr>
+        <w:t>e inter-agency technical liaison</w:t>
+      </w:r>
+      <w:r>
+        <w:rPr>
+          <w:rFonts w:ascii="Helvetica" w:hAnsi="Helvetica" w:cs="Segoe UI"/>
+        </w:rPr>
+        <w:t>, coordinating development activities among five different vendors and also served as the primary technical contact for Coca-Cola, consulting with their IT and Marketing teams</w:t>
+      </w:r>
+      <w:commentRangeEnd w:id="1"/>
+      <w:r>
+        <w:rPr>
+          <w:rStyle w:val="CommentReference"/>
+        </w:rPr>
+        <w:commentReference w:id="1"/>
       </w:r>
     </w:p>
     <w:p>
       <w:pPr>
         <w:pStyle w:val="ListParagraph"/>
         <w:numPr>
-          <w:ilvl w:val="0"/>
+          <w:ilvl w:val="1"/>
           <w:numId w:val="1"/>
         </w:numPr>
         <w:rPr>
@@ -2187,25 +1691,55 @@
         <w:rPr>
           <w:rFonts w:ascii="Helvetica" w:hAnsi="Helvetica" w:cs="Segoe UI"/>
         </w:rPr>
-        <w:t>Incorporated PERT estimation techniques into pre-development work, increasing accuracy of estimates for both small and large projects</w:t>
-      </w:r>
-      <w:r>
-        <w:rPr>
-          <w:rFonts w:ascii="Helvetica" w:hAnsi="Helvetica" w:cs="Segoe UI"/>
-        </w:rPr>
-        <w:t xml:space="preserve">; PERT spreadsheet became </w:t>
-      </w:r>
-      <w:r>
-        <w:rPr>
-          <w:rFonts w:ascii="Helvetica" w:hAnsi="Helvetica" w:cs="Segoe UI"/>
-        </w:rPr>
-        <w:t>a standard estimation tool for a</w:t>
-      </w:r>
-      <w:r>
-        <w:rPr>
-          <w:rFonts w:ascii="Helvetica" w:hAnsi="Helvetica" w:cs="Segoe UI"/>
-        </w:rPr>
-        <w:t>gency development teams</w:t>
+        <w:t>Architected and built a .Net MVC-based JSON service to store user-generated content from multiple channels (desktop and mobile web, iOS and Android apps) and also developed a market localization framework for the Coca-Cola Olympics website and mobile site</w:t>
+      </w:r>
+    </w:p>
+    <w:p>
+      <w:pPr>
+        <w:pStyle w:val="ListParagraph"/>
+        <w:numPr>
+          <w:ilvl w:val="1"/>
+          <w:numId w:val="1"/>
+        </w:numPr>
+        <w:rPr>
+          <w:rFonts w:ascii="Helvetica" w:hAnsi="Helvetica" w:cs="Segoe UI"/>
+        </w:rPr>
+      </w:pPr>
+      <w:r>
+        <w:rPr>
+          <w:rFonts w:ascii="Helvetica" w:hAnsi="Helvetica" w:cs="Segoe UI"/>
+        </w:rPr>
+        <w:t>Team won</w:t>
+      </w:r>
+      <w:r>
+        <w:rPr>
+          <w:rFonts w:ascii="Helvetica" w:hAnsi="Helvetica" w:cs="Segoe UI"/>
+        </w:rPr>
+        <w:t xml:space="preserve"> multiple awards: </w:t>
+      </w:r>
+      <w:r>
+        <w:rPr>
+          <w:rFonts w:ascii="Helvetica" w:hAnsi="Helvetica" w:cs="Segoe UI"/>
+        </w:rPr>
+        <w:t>Clio in Digital/Mobile</w:t>
+      </w:r>
+      <w:r>
+        <w:rPr>
+          <w:rFonts w:ascii="Helvetica" w:hAnsi="Helvetica" w:cs="Segoe UI"/>
+        </w:rPr>
+        <w:t xml:space="preserve"> </w:t>
+      </w:r>
+      <w:r>
+        <w:rPr>
+          <w:rFonts w:ascii="Helvetica" w:hAnsi="Helvetica" w:cs="Segoe UI"/>
+        </w:rPr>
+        <w:t>Technique</w:t>
+      </w:r>
+      <w:r>
+        <w:rPr>
+          <w:rFonts w:ascii="Helvetica" w:hAnsi="Helvetica" w:cs="Segoe UI"/>
+        </w:rPr>
+        <w:t>, Mashable Marketing Innovator of the Year, and Mixx Award for Content Marketing</w:t>
       </w:r>
     </w:p>
     <w:p>
@@ -2236,28 +1770,13 @@
           <w:rFonts w:ascii="Helvetica" w:hAnsi="Helvetica" w:cs="Segoe UI"/>
         </w:rPr>
       </w:pPr>
-      <w:proofErr w:type="spellStart"/>
       <w:r>
         <w:rPr>
           <w:rFonts w:ascii="Helvetica" w:hAnsi="Helvetica" w:cs="Segoe UI"/>
           <w:b/>
         </w:rPr>
         <w:lastRenderedPageBreak/>
-        <w:t>SolTech</w:t>
-      </w:r>
-      <w:proofErr w:type="spellEnd"/>
-      <w:r>
-        <w:rPr>
-          <w:rFonts w:ascii="Helvetica" w:hAnsi="Helvetica" w:cs="Segoe UI"/>
-          <w:b/>
-        </w:rPr>
-        <w:t>, Inc.</w:t>
-      </w:r>
-      <w:r>
-        <w:rPr>
-          <w:rFonts w:ascii="Helvetica" w:hAnsi="Helvetica" w:cs="Segoe UI"/>
-        </w:rPr>
-        <w:t xml:space="preserve"> </w:t>
+        <w:t>Engauge</w:t>
       </w:r>
     </w:p>
     <w:p>
@@ -2303,14 +1822,12 @@
           <w:i/>
         </w:rPr>
         <w:lastRenderedPageBreak/>
-        <w:t>Systems Analyst</w:t>
-      </w:r>
-    </w:p>
-    <w:p>
-      <w:pPr>
-        <w:pStyle w:val="ListParagraph"/>
+        <w:t>Software Architect</w:t>
+      </w:r>
+    </w:p>
+    <w:p>
+      <w:pPr>
         <w:spacing w:after="60"/>
-        <w:ind w:left="840"/>
         <w:jc w:val="right"/>
         <w:rPr>
           <w:rFonts w:ascii="Helvetica" w:hAnsi="Helvetica" w:cs="Segoe UI"/>
@@ -2323,21 +1840,21 @@
           <w:i/>
         </w:rPr>
         <w:lastRenderedPageBreak/>
-        <w:t>2006</w:t>
+        <w:t>2007</w:t>
       </w:r>
       <w:r>
         <w:rPr>
           <w:rFonts w:ascii="Helvetica" w:hAnsi="Helvetica" w:cs="Segoe UI"/>
           <w:i/>
         </w:rPr>
-        <w:t>–</w:t>
+        <w:t xml:space="preserve"> –</w:t>
       </w:r>
       <w:r>
         <w:rPr>
           <w:rFonts w:ascii="Helvetica" w:hAnsi="Helvetica" w:cs="Segoe UI"/>
           <w:i/>
         </w:rPr>
-        <w:t xml:space="preserve"> 2007</w:t>
+        <w:t xml:space="preserve"> 2011</w:t>
       </w:r>
     </w:p>
     <w:p>
@@ -2359,6 +1876,57 @@
     </w:p>
     <w:p>
       <w:pPr>
+        <w:spacing w:after="60"/>
+        <w:rPr>
+          <w:rFonts w:ascii="Helvetica" w:hAnsi="Helvetica" w:cs="Segoe UI"/>
+        </w:rPr>
+      </w:pPr>
+      <w:r>
+        <w:rPr>
+          <w:rFonts w:ascii="Helvetica" w:hAnsi="Helvetica" w:cs="Segoe UI"/>
+        </w:rPr>
+        <w:lastRenderedPageBreak/>
+        <w:t xml:space="preserve">Led the development of several marquee projects as </w:t>
+      </w:r>
+      <w:r>
+        <w:rPr>
+          <w:rFonts w:ascii="Helvetica" w:hAnsi="Helvetica" w:cs="Segoe UI"/>
+        </w:rPr>
+        <w:t>T</w:t>
+      </w:r>
+      <w:r>
+        <w:rPr>
+          <w:rFonts w:ascii="Helvetica" w:hAnsi="Helvetica" w:cs="Segoe UI"/>
+        </w:rPr>
+        <w:t xml:space="preserve">echnical </w:t>
+      </w:r>
+      <w:r>
+        <w:rPr>
+          <w:rFonts w:ascii="Helvetica" w:hAnsi="Helvetica" w:cs="Segoe UI"/>
+        </w:rPr>
+        <w:t>L</w:t>
+      </w:r>
+      <w:r>
+        <w:rPr>
+          <w:rFonts w:ascii="Helvetica" w:hAnsi="Helvetica" w:cs="Segoe UI"/>
+        </w:rPr>
+        <w:t xml:space="preserve">ead and </w:t>
+      </w:r>
+      <w:r>
+        <w:rPr>
+          <w:rFonts w:ascii="Helvetica" w:hAnsi="Helvetica" w:cs="Segoe UI"/>
+        </w:rPr>
+        <w:t>A</w:t>
+      </w:r>
+      <w:r>
+        <w:rPr>
+          <w:rFonts w:ascii="Helvetica" w:hAnsi="Helvetica" w:cs="Segoe UI"/>
+        </w:rPr>
+        <w:t>rchitect</w:t>
+      </w:r>
+    </w:p>
+    <w:p>
+      <w:pPr>
         <w:pStyle w:val="ListParagraph"/>
         <w:numPr>
           <w:ilvl w:val="0"/>
@@ -2372,20 +1940,211 @@
         <w:rPr>
           <w:rFonts w:ascii="Helvetica" w:hAnsi="Helvetica" w:cs="Segoe UI"/>
         </w:rPr>
-        <w:lastRenderedPageBreak/>
-        <w:t>Architected a framework for retail software installed on hand-held devices using the .Net Compact Framework</w:t>
-      </w:r>
-      <w:r>
-        <w:rPr>
-          <w:rFonts w:ascii="Helvetica" w:hAnsi="Helvetica" w:cs="Segoe UI"/>
-        </w:rPr>
-        <w:t xml:space="preserve"> and </w:t>
-      </w:r>
-      <w:r>
-        <w:rPr>
-          <w:rFonts w:ascii="Helvetica" w:hAnsi="Helvetica" w:cs="Segoe UI"/>
-        </w:rPr>
-        <w:t>Co-developed a Windows-based "Client Agent" application installed on Point of Service devices located at Saks 5th Avenue retail outlets across the country</w:t>
+        <w:t>Technical L</w:t>
+      </w:r>
+      <w:r>
+        <w:rPr>
+          <w:rFonts w:ascii="Helvetica" w:hAnsi="Helvetica" w:cs="Segoe UI"/>
+        </w:rPr>
+        <w:t>ead/Architect for</w:t>
+      </w:r>
+      <w:r>
+        <w:rPr>
+          <w:rFonts w:ascii="Helvetica" w:hAnsi="Helvetica" w:cs="Segoe UI"/>
+        </w:rPr>
+        <w:t xml:space="preserve"> the “Great Aussie Steakout”</w:t>
+      </w:r>
+      <w:r>
+        <w:rPr>
+          <w:rFonts w:ascii="Helvetica" w:hAnsi="Helvetica" w:cs="Segoe UI"/>
+        </w:rPr>
+        <w:t xml:space="preserve"> campaign. The c</w:t>
+      </w:r>
+      <w:r>
+        <w:rPr>
+          <w:rFonts w:ascii="Helvetica" w:hAnsi="Helvetica" w:cs="Segoe UI"/>
+        </w:rPr>
+        <w:t>ampaign reached a peak of 250k requests/minute to OutbackFreeSteaks.com. Campaign site built</w:t>
+      </w:r>
+      <w:r>
+        <w:rPr>
+          <w:rFonts w:ascii="Helvetica" w:hAnsi="Helvetica" w:cs="Segoe UI"/>
+        </w:rPr>
+        <w:t xml:space="preserve"> with PHP/MySQL</w:t>
+      </w:r>
+      <w:r>
+        <w:rPr>
+          <w:rFonts w:ascii="Helvetica" w:hAnsi="Helvetica" w:cs="Segoe UI"/>
+        </w:rPr>
+        <w:t xml:space="preserve"> on AWS – Amazon has published a case study featuring my hosting architecture for the site</w:t>
+      </w:r>
+    </w:p>
+    <w:p>
+      <w:pPr>
+        <w:pStyle w:val="ListParagraph"/>
+        <w:numPr>
+          <w:ilvl w:val="1"/>
+          <w:numId w:val="1"/>
+        </w:numPr>
+        <w:rPr>
+          <w:rFonts w:ascii="Helvetica" w:hAnsi="Helvetica" w:cs="Segoe UI"/>
+        </w:rPr>
+      </w:pPr>
+      <w:r>
+        <w:rPr>
+          <w:rFonts w:ascii="Helvetica" w:hAnsi="Helvetica" w:cs="Segoe UI"/>
+        </w:rPr>
+        <w:t>Technologies: PHP with Code Igniter, Apache, Linux, MySql, AWS (S3, CloudFront, RDS, Route 53, EC2, ELB)</w:t>
+      </w:r>
+    </w:p>
+    <w:p>
+      <w:pPr>
+        <w:pStyle w:val="ListParagraph"/>
+        <w:numPr>
+          <w:ilvl w:val="0"/>
+          <w:numId w:val="1"/>
+        </w:numPr>
+        <w:rPr>
+          <w:rFonts w:ascii="Helvetica" w:hAnsi="Helvetica" w:cs="Segoe UI"/>
+        </w:rPr>
+      </w:pPr>
+      <w:r>
+        <w:rPr>
+          <w:rFonts w:ascii="Helvetica" w:hAnsi="Helvetica" w:cs="Segoe UI"/>
+        </w:rPr>
+        <w:t xml:space="preserve">Technical </w:t>
+      </w:r>
+      <w:r>
+        <w:rPr>
+          <w:rFonts w:ascii="Helvetica" w:hAnsi="Helvetica" w:cs="Segoe UI"/>
+        </w:rPr>
+        <w:t>L</w:t>
+      </w:r>
+      <w:r>
+        <w:rPr>
+          <w:rFonts w:ascii="Helvetica" w:hAnsi="Helvetica" w:cs="Segoe UI"/>
+        </w:rPr>
+        <w:t>ead for the following sites: ruthschris.com, georgia.org, exploregeorgia.org, foodlion.com</w:t>
+      </w:r>
+    </w:p>
+    <w:p>
+      <w:pPr>
+        <w:pStyle w:val="ListParagraph"/>
+        <w:numPr>
+          <w:ilvl w:val="1"/>
+          <w:numId w:val="1"/>
+        </w:numPr>
+        <w:rPr>
+          <w:rFonts w:ascii="Helvetica" w:hAnsi="Helvetica" w:cs="Segoe UI"/>
+        </w:rPr>
+      </w:pPr>
+      <w:r>
+        <w:rPr>
+          <w:rFonts w:ascii="Helvetica" w:hAnsi="Helvetica" w:cs="Segoe UI"/>
+        </w:rPr>
+        <w:t xml:space="preserve">Technologies: C#, F#, .Net MVC, Fluent NHibernate, SQL Server, NUnit, Moq, jQuery, Elmah, log4net, </w:t>
+      </w:r>
+      <w:r>
+        <w:rPr>
+          <w:rFonts w:ascii="Helvetica" w:hAnsi="Helvetica" w:cs="Segoe UI"/>
+        </w:rPr>
+        <w:t xml:space="preserve">Hudson/Jenkins, NAnt, </w:t>
+      </w:r>
+      <w:r>
+        <w:rPr>
+          <w:rFonts w:ascii="Helvetica" w:hAnsi="Helvetica" w:cs="Segoe UI"/>
+        </w:rPr>
+        <w:t>Sharepoint 2007 (for georgia.org)</w:t>
+      </w:r>
+    </w:p>
+    <w:p>
+      <w:pPr>
+        <w:pStyle w:val="ListParagraph"/>
+        <w:numPr>
+          <w:ilvl w:val="0"/>
+          <w:numId w:val="1"/>
+        </w:numPr>
+        <w:rPr>
+          <w:rFonts w:ascii="Helvetica" w:hAnsi="Helvetica" w:cs="Segoe UI"/>
+        </w:rPr>
+      </w:pPr>
+      <w:r>
+        <w:rPr>
+          <w:rFonts w:ascii="Helvetica" w:hAnsi="Helvetica" w:cs="Segoe UI"/>
+        </w:rPr>
+        <w:t>Contributing D</w:t>
+      </w:r>
+      <w:r>
+        <w:rPr>
+          <w:rFonts w:ascii="Helvetica" w:hAnsi="Helvetica" w:cs="Segoe UI"/>
+        </w:rPr>
+        <w:t xml:space="preserve">eveloper for the Chick-fil-a iPhone app – implemented core navigation scheme and integrated with external data </w:t>
+      </w:r>
+      <w:r>
+        <w:rPr>
+          <w:rFonts w:ascii="Helvetica" w:hAnsi="Helvetica" w:cs="Segoe UI"/>
+        </w:rPr>
+        <w:t>service</w:t>
+      </w:r>
+      <w:r>
+        <w:rPr>
+          <w:rFonts w:ascii="Helvetica" w:hAnsi="Helvetica" w:cs="Segoe UI"/>
+        </w:rPr>
+        <w:t xml:space="preserve"> to render food menu pages</w:t>
+      </w:r>
+    </w:p>
+    <w:p>
+      <w:pPr>
+        <w:pStyle w:val="ListParagraph"/>
+        <w:numPr>
+          <w:ilvl w:val="1"/>
+          <w:numId w:val="1"/>
+        </w:numPr>
+        <w:rPr>
+          <w:rFonts w:ascii="Helvetica" w:hAnsi="Helvetica" w:cs="Segoe UI"/>
+        </w:rPr>
+      </w:pPr>
+      <w:r>
+        <w:rPr>
+          <w:rFonts w:ascii="Helvetica" w:hAnsi="Helvetica" w:cs="Segoe UI"/>
+        </w:rPr>
+        <w:t>Technologies: iOS 3, Objective-C, JSON</w:t>
+      </w:r>
+    </w:p>
+    <w:p>
+      <w:pPr>
+        <w:pStyle w:val="ListParagraph"/>
+        <w:numPr>
+          <w:ilvl w:val="0"/>
+          <w:numId w:val="1"/>
+        </w:numPr>
+        <w:rPr>
+          <w:rFonts w:ascii="Helvetica" w:hAnsi="Helvetica" w:cs="Segoe UI"/>
+        </w:rPr>
+      </w:pPr>
+      <w:r>
+        <w:rPr>
+          <w:rFonts w:ascii="Helvetica" w:hAnsi="Helvetica" w:cs="Segoe UI"/>
+        </w:rPr>
+        <w:t>Incorporated PERT estimation techniques into pre-development work, increasing accuracy of estimates for both small and large projects</w:t>
+      </w:r>
+      <w:r>
+        <w:rPr>
+          <w:rFonts w:ascii="Helvetica" w:hAnsi="Helvetica" w:cs="Segoe UI"/>
+        </w:rPr>
+        <w:t xml:space="preserve">; PERT spreadsheet became </w:t>
+      </w:r>
+      <w:r>
+        <w:rPr>
+          <w:rFonts w:ascii="Helvetica" w:hAnsi="Helvetica" w:cs="Segoe UI"/>
+        </w:rPr>
+        <w:t>a standard estimation tool for a</w:t>
+      </w:r>
+      <w:r>
+        <w:rPr>
+          <w:rFonts w:ascii="Helvetica" w:hAnsi="Helvetica" w:cs="Segoe UI"/>
+        </w:rPr>
+        <w:t>gency development teams</w:t>
       </w:r>
     </w:p>
     <w:p>
@@ -2422,7 +2181,13 @@
           <w:b/>
         </w:rPr>
         <w:lastRenderedPageBreak/>
-        <w:t>Brandt Information Services, Inc.</w:t>
+        <w:t>SolTech, Inc.</w:t>
+      </w:r>
+      <w:r>
+        <w:rPr>
+          <w:rFonts w:ascii="Helvetica" w:hAnsi="Helvetica" w:cs="Segoe UI"/>
+        </w:rPr>
+        <w:t xml:space="preserve"> </w:t>
       </w:r>
     </w:p>
     <w:p>
@@ -2437,7 +2202,7 @@
           <w:rFonts w:ascii="Helvetica" w:hAnsi="Helvetica" w:cs="Segoe UI"/>
         </w:rPr>
         <w:lastRenderedPageBreak/>
-        <w:t>Tallahassee, FL</w:t>
+        <w:t>Atlanta, GA</w:t>
       </w:r>
     </w:p>
     <w:p>
@@ -2468,12 +2233,14 @@
           <w:i/>
         </w:rPr>
         <w:lastRenderedPageBreak/>
-        <w:t>Programmer/Analyst</w:t>
-      </w:r>
-    </w:p>
-    <w:p>
-      <w:pPr>
+        <w:t>Systems Analyst</w:t>
+      </w:r>
+    </w:p>
+    <w:p>
+      <w:pPr>
+        <w:pStyle w:val="ListParagraph"/>
         <w:spacing w:after="60"/>
+        <w:ind w:left="840"/>
         <w:jc w:val="right"/>
         <w:rPr>
           <w:rFonts w:ascii="Helvetica" w:hAnsi="Helvetica" w:cs="Segoe UI"/>
@@ -2486,21 +2253,21 @@
           <w:i/>
         </w:rPr>
         <w:lastRenderedPageBreak/>
-        <w:t>2004</w:t>
+        <w:t>2006</w:t>
       </w:r>
       <w:r>
         <w:rPr>
           <w:rFonts w:ascii="Helvetica" w:hAnsi="Helvetica" w:cs="Segoe UI"/>
           <w:i/>
         </w:rPr>
-        <w:t xml:space="preserve"> –</w:t>
+        <w:t>–</w:t>
       </w:r>
       <w:r>
         <w:rPr>
           <w:rFonts w:ascii="Helvetica" w:hAnsi="Helvetica" w:cs="Segoe UI"/>
           <w:i/>
         </w:rPr>
-        <w:t xml:space="preserve"> 2006</w:t>
+        <w:t xml:space="preserve"> 2007</w:t>
       </w:r>
     </w:p>
     <w:p>
@@ -2536,22 +2303,152 @@
           <w:rFonts w:ascii="Helvetica" w:hAnsi="Helvetica" w:cs="Segoe UI"/>
         </w:rPr>
         <w:lastRenderedPageBreak/>
-        <w:t xml:space="preserve">Developed internet-based employee time-management system for the Guardian Ad </w:t>
-      </w:r>
-      <w:proofErr w:type="spellStart"/>
-      <w:r>
-        <w:rPr>
-          <w:rFonts w:ascii="Helvetica" w:hAnsi="Helvetica" w:cs="Segoe UI"/>
-        </w:rPr>
-        <w:t>Litum</w:t>
-      </w:r>
-      <w:proofErr w:type="spellEnd"/>
-      <w:r>
-        <w:rPr>
-          <w:rFonts w:ascii="Helvetica" w:hAnsi="Helvetica" w:cs="Segoe UI"/>
-        </w:rPr>
-        <w:t xml:space="preserve"> division of the Florida Department of Justice; written in C# using AJAX, SQL Server, XSL</w:t>
-      </w:r>
+        <w:t>Architected a framework for retail software installed on hand-held devices using the .Net Compact Framework</w:t>
+      </w:r>
+      <w:r>
+        <w:rPr>
+          <w:rFonts w:ascii="Helvetica" w:hAnsi="Helvetica" w:cs="Segoe UI"/>
+        </w:rPr>
+        <w:t xml:space="preserve"> and </w:t>
+      </w:r>
+      <w:r>
+        <w:rPr>
+          <w:rFonts w:ascii="Helvetica" w:hAnsi="Helvetica" w:cs="Segoe UI"/>
+        </w:rPr>
+        <w:t>Co-developed a Windows-based "Client Agent" application installed on Point of Service devices located at Saks 5th Avenue retail outlets across the country</w:t>
+      </w:r>
+    </w:p>
+    <w:p>
+      <w:pPr>
+        <w:rPr>
+          <w:rFonts w:ascii="Helvetica" w:hAnsi="Helvetica" w:cs="Segoe UI"/>
+        </w:rPr>
+      </w:pPr>
+    </w:p>
+    <w:p>
+      <w:pPr>
+        <w:rPr>
+          <w:rFonts w:ascii="Helvetica" w:hAnsi="Helvetica" w:cs="Segoe UI"/>
+          <w:b/>
+        </w:rPr>
+        <w:sectPr>
+          <w:type w:val="continuous"/>
+          <w:pgSz w:w="12240" w:h="15840"/>
+          <w:pgMar w:top="1080" w:right="1080" w:bottom="1080" w:left="1080" w:header="720" w:footer="720" w:gutter="0"/>
+          <w:cols w:space="720"/>
+          <w:docGrid w:linePitch="360"/>
+        </w:sectPr>
+      </w:pPr>
+    </w:p>
+    <w:p>
+      <w:pPr>
+        <w:rPr>
+          <w:rFonts w:ascii="Helvetica" w:hAnsi="Helvetica" w:cs="Segoe UI"/>
+        </w:rPr>
+      </w:pPr>
+      <w:r>
+        <w:rPr>
+          <w:rFonts w:ascii="Helvetica" w:hAnsi="Helvetica" w:cs="Segoe UI"/>
+          <w:b/>
+        </w:rPr>
+        <w:lastRenderedPageBreak/>
+        <w:t>Brandt Information Services, Inc.</w:t>
+      </w:r>
+    </w:p>
+    <w:p>
+      <w:pPr>
+        <w:jc w:val="right"/>
+        <w:rPr>
+          <w:rFonts w:ascii="Helvetica" w:hAnsi="Helvetica" w:cs="Segoe UI"/>
+        </w:rPr>
+      </w:pPr>
+      <w:r>
+        <w:rPr>
+          <w:rFonts w:ascii="Helvetica" w:hAnsi="Helvetica" w:cs="Segoe UI"/>
+        </w:rPr>
+        <w:lastRenderedPageBreak/>
+        <w:t>Tallahassee, FL</w:t>
+      </w:r>
+    </w:p>
+    <w:p>
+      <w:pPr>
+        <w:rPr>
+          <w:rFonts w:ascii="Helvetica" w:hAnsi="Helvetica" w:cs="Segoe UI"/>
+        </w:rPr>
+        <w:sectPr>
+          <w:type w:val="continuous"/>
+          <w:pgSz w:w="12240" w:h="15840"/>
+          <w:pgMar w:top="1080" w:right="1080" w:bottom="1080" w:left="1080" w:header="720" w:footer="720" w:gutter="0"/>
+          <w:cols w:num="2" w:space="720"/>
+          <w:docGrid w:linePitch="360"/>
+        </w:sectPr>
+      </w:pPr>
+    </w:p>
+    <w:p>
+      <w:pPr>
+        <w:spacing w:after="60"/>
+        <w:rPr>
+          <w:rFonts w:ascii="Helvetica" w:hAnsi="Helvetica" w:cs="Segoe UI"/>
+          <w:i/>
+        </w:rPr>
+      </w:pPr>
+      <w:r>
+        <w:rPr>
+          <w:rFonts w:ascii="Helvetica" w:hAnsi="Helvetica" w:cs="Segoe UI"/>
+          <w:i/>
+        </w:rPr>
+        <w:lastRenderedPageBreak/>
+        <w:t>Programmer/Analyst</w:t>
+      </w:r>
+    </w:p>
+    <w:p>
+      <w:pPr>
+        <w:spacing w:after="60"/>
+        <w:jc w:val="right"/>
+        <w:rPr>
+          <w:rFonts w:ascii="Helvetica" w:hAnsi="Helvetica" w:cs="Segoe UI"/>
+          <w:i/>
+        </w:rPr>
+      </w:pPr>
+      <w:r>
+        <w:rPr>
+          <w:rFonts w:ascii="Helvetica" w:hAnsi="Helvetica" w:cs="Segoe UI"/>
+          <w:i/>
+        </w:rPr>
+        <w:lastRenderedPageBreak/>
+        <w:t>2004</w:t>
+      </w:r>
+      <w:r>
+        <w:rPr>
+          <w:rFonts w:ascii="Helvetica" w:hAnsi="Helvetica" w:cs="Segoe UI"/>
+          <w:i/>
+        </w:rPr>
+        <w:t xml:space="preserve"> –</w:t>
+      </w:r>
+      <w:r>
+        <w:rPr>
+          <w:rFonts w:ascii="Helvetica" w:hAnsi="Helvetica" w:cs="Segoe UI"/>
+          <w:i/>
+        </w:rPr>
+        <w:t xml:space="preserve"> 2006</w:t>
+      </w:r>
+    </w:p>
+    <w:p>
+      <w:pPr>
+        <w:spacing w:after="60"/>
+        <w:rPr>
+          <w:rFonts w:ascii="Segoe UI" w:hAnsi="Segoe UI" w:cs="Segoe UI"/>
+          <w:b/>
+          <w:i/>
+        </w:rPr>
+        <w:sectPr>
+          <w:type w:val="continuous"/>
+          <w:pgSz w:w="12240" w:h="15840"/>
+          <w:pgMar w:top="1080" w:right="1080" w:bottom="1080" w:left="1080" w:header="720" w:footer="720" w:gutter="0"/>
+          <w:cols w:num="2" w:space="720"/>
+          <w:docGrid w:linePitch="360"/>
+        </w:sectPr>
+      </w:pPr>
     </w:p>
     <w:p>
       <w:pPr>
@@ -2568,21 +2465,26 @@
         <w:rPr>
           <w:rFonts w:ascii="Helvetica" w:hAnsi="Helvetica" w:cs="Segoe UI"/>
         </w:rPr>
-        <w:t xml:space="preserve">Designed and developed an architectural framework for internet applications based on the Front Controller pattern; written in C# .Net 2.0, supporting both AJAX and </w:t>
-      </w:r>
-      <w:proofErr w:type="spellStart"/>
-      <w:r>
-        <w:rPr>
-          <w:rFonts w:ascii="Helvetica" w:hAnsi="Helvetica" w:cs="Segoe UI"/>
-        </w:rPr>
-        <w:t>postback</w:t>
-      </w:r>
-      <w:proofErr w:type="spellEnd"/>
-      <w:r>
-        <w:rPr>
-          <w:rFonts w:ascii="Helvetica" w:hAnsi="Helvetica" w:cs="Segoe UI"/>
-        </w:rPr>
-        <w:t xml:space="preserve"> operations</w:t>
+        <w:lastRenderedPageBreak/>
+        <w:t>Developed internet-based employee time-management system for the Guardian Ad Litum division of the Florida Department of Justice; written in C# using AJAX, SQL Server, XSL</w:t>
+      </w:r>
+    </w:p>
+    <w:p>
+      <w:pPr>
+        <w:pStyle w:val="ListParagraph"/>
+        <w:numPr>
+          <w:ilvl w:val="0"/>
+          <w:numId w:val="1"/>
+        </w:numPr>
+        <w:rPr>
+          <w:rFonts w:ascii="Helvetica" w:hAnsi="Helvetica" w:cs="Segoe UI"/>
+        </w:rPr>
+      </w:pPr>
+      <w:r>
+        <w:rPr>
+          <w:rFonts w:ascii="Helvetica" w:hAnsi="Helvetica" w:cs="Segoe UI"/>
+        </w:rPr>
+        <w:t>Designed and developed an architectural framework for internet applications based on the Front Controller pattern; written in C# .Net 2.0, supporting both AJAX and postback operations</w:t>
       </w:r>
     </w:p>
     <w:p>
@@ -2601,6 +2503,7 @@
           <w:smallCaps/>
           <w:sz w:val="28"/>
         </w:rPr>
+        <w:lastRenderedPageBreak/>
         <w:t>Education</w:t>
       </w:r>
     </w:p>
@@ -2725,8 +2628,8 @@
 </file>
 
 <file path=word/comments.xml><?xml version="1.0" encoding="utf-8"?>
-<w:comments xmlns:ve="http://schemas.openxmlformats.org/markup-compatibility/2006" xmlns:o="urn:schemas-microsoft-com:office:office" xmlns:r="http://schemas.openxmlformats.org/officeDocument/2006/relationships" xmlns:m="http://schemas.openxmlformats.org/officeDocument/2006/math" xmlns:v="urn:schemas-microsoft-com:vml" xmlns:wp="http://schemas.openxmlformats.org/drawingml/2006/wordprocessingDrawing" xmlns:w10="urn:schemas-microsoft-com:office:word" xmlns:w="http://schemas.openxmlformats.org/wordprocessingml/2006/main" xmlns:wne="http://schemas.microsoft.com/office/word/2006/wordml">
-  <w:comment w:id="0" w:author="patrick" w:date="2013-09-02T15:39:00Z" w:initials="p">
+<w:comments xmlns:wpc="http://schemas.microsoft.com/office/word/2010/wordprocessingCanvas" xmlns:mc="http://schemas.openxmlformats.org/markup-compatibility/2006" xmlns:o="urn:schemas-microsoft-com:office:office" xmlns:r="http://schemas.openxmlformats.org/officeDocument/2006/relationships" xmlns:m="http://schemas.openxmlformats.org/officeDocument/2006/math" xmlns:v="urn:schemas-microsoft-com:vml" xmlns:wp14="http://schemas.microsoft.com/office/word/2010/wordprocessingDrawing" xmlns:wp="http://schemas.openxmlformats.org/drawingml/2006/wordprocessingDrawing" xmlns:w10="urn:schemas-microsoft-com:office:word" xmlns:w="http://schemas.openxmlformats.org/wordprocessingml/2006/main" xmlns:w14="http://schemas.microsoft.com/office/word/2010/wordml" xmlns:wpg="http://schemas.microsoft.com/office/word/2010/wordprocessingGroup" xmlns:wpi="http://schemas.microsoft.com/office/word/2010/wordprocessingInk" xmlns:wne="http://schemas.microsoft.com/office/word/2006/wordml" xmlns:wps="http://schemas.microsoft.com/office/word/2010/wordprocessingShape" mc:Ignorable="w14 wp14">
+  <w:comment w:id="1" w:author="patrick" w:date="2013-09-02T15:39:00Z" w:initials="p">
     <w:p>
       <w:pPr>
         <w:pStyle w:val="CommentText"/>
@@ -2738,23 +2641,7 @@
         <w:annotationRef/>
       </w:r>
       <w:r>
-        <w:t xml:space="preserve">Movement, </w:t>
-      </w:r>
-      <w:proofErr w:type="spellStart"/>
-      <w:r>
-        <w:t>NetBiscuits</w:t>
-      </w:r>
-      <w:proofErr w:type="spellEnd"/>
-      <w:r>
-        <w:t xml:space="preserve">, Soli (SMS service), </w:t>
-      </w:r>
-      <w:proofErr w:type="spellStart"/>
-      <w:r>
-        <w:t>Zooz</w:t>
-      </w:r>
-      <w:proofErr w:type="spellEnd"/>
-      <w:r>
-        <w:t>, PwC</w:t>
+        <w:t>Movement, NetBiscuits, Soli (SMS service), Zooz, PwC</w:t>
       </w:r>
     </w:p>
   </w:comment>
@@ -2762,7 +2649,7 @@
 </file>
 
 <file path=word/endnotes.xml><?xml version="1.0" encoding="utf-8"?>
-<w:endnotes xmlns:ve="http://schemas.openxmlformats.org/markup-compatibility/2006" xmlns:o="urn:schemas-microsoft-com:office:office" xmlns:r="http://schemas.openxmlformats.org/officeDocument/2006/relationships" xmlns:m="http://schemas.openxmlformats.org/officeDocument/2006/math" xmlns:v="urn:schemas-microsoft-com:vml" xmlns:wp="http://schemas.openxmlformats.org/drawingml/2006/wordprocessingDrawing" xmlns:w10="urn:schemas-microsoft-com:office:word" xmlns:w="http://schemas.openxmlformats.org/wordprocessingml/2006/main" xmlns:wne="http://schemas.microsoft.com/office/word/2006/wordml">
+<w:endnotes xmlns:wpc="http://schemas.microsoft.com/office/word/2010/wordprocessingCanvas" xmlns:mc="http://schemas.openxmlformats.org/markup-compatibility/2006" xmlns:o="urn:schemas-microsoft-com:office:office" xmlns:r="http://schemas.openxmlformats.org/officeDocument/2006/relationships" xmlns:m="http://schemas.openxmlformats.org/officeDocument/2006/math" xmlns:v="urn:schemas-microsoft-com:vml" xmlns:wp14="http://schemas.microsoft.com/office/word/2010/wordprocessingDrawing" xmlns:wp="http://schemas.openxmlformats.org/drawingml/2006/wordprocessingDrawing" xmlns:w10="urn:schemas-microsoft-com:office:word" xmlns:w="http://schemas.openxmlformats.org/wordprocessingml/2006/main" xmlns:w14="http://schemas.microsoft.com/office/word/2010/wordml" xmlns:wpg="http://schemas.microsoft.com/office/word/2010/wordprocessingGroup" xmlns:wpi="http://schemas.microsoft.com/office/word/2010/wordprocessingInk" xmlns:wne="http://schemas.microsoft.com/office/word/2006/wordml" xmlns:wps="http://schemas.microsoft.com/office/word/2010/wordprocessingShape" mc:Ignorable="w14 wp14">
   <w:endnote w:type="separator" w:id="-1">
     <w:p>
       <w:r>
@@ -2781,7 +2668,7 @@
 </file>
 
 <file path=word/footnotes.xml><?xml version="1.0" encoding="utf-8"?>
-<w:footnotes xmlns:ve="http://schemas.openxmlformats.org/markup-compatibility/2006" xmlns:o="urn:schemas-microsoft-com:office:office" xmlns:r="http://schemas.openxmlformats.org/officeDocument/2006/relationships" xmlns:m="http://schemas.openxmlformats.org/officeDocument/2006/math" xmlns:v="urn:schemas-microsoft-com:vml" xmlns:wp="http://schemas.openxmlformats.org/drawingml/2006/wordprocessingDrawing" xmlns:w10="urn:schemas-microsoft-com:office:word" xmlns:w="http://schemas.openxmlformats.org/wordprocessingml/2006/main" xmlns:wne="http://schemas.microsoft.com/office/word/2006/wordml">
+<w:footnotes xmlns:wpc="http://schemas.microsoft.com/office/word/2010/wordprocessingCanvas" xmlns:mc="http://schemas.openxmlformats.org/markup-compatibility/2006" xmlns:o="urn:schemas-microsoft-com:office:office" xmlns:r="http://schemas.openxmlformats.org/officeDocument/2006/relationships" xmlns:m="http://schemas.openxmlformats.org/officeDocument/2006/math" xmlns:v="urn:schemas-microsoft-com:vml" xmlns:wp14="http://schemas.microsoft.com/office/word/2010/wordprocessingDrawing" xmlns:wp="http://schemas.openxmlformats.org/drawingml/2006/wordprocessingDrawing" xmlns:w10="urn:schemas-microsoft-com:office:word" xmlns:w="http://schemas.openxmlformats.org/wordprocessingml/2006/main" xmlns:w14="http://schemas.microsoft.com/office/word/2010/wordml" xmlns:wpg="http://schemas.microsoft.com/office/word/2010/wordprocessingGroup" xmlns:wpi="http://schemas.microsoft.com/office/word/2010/wordprocessingInk" xmlns:wne="http://schemas.microsoft.com/office/word/2006/wordml" xmlns:wps="http://schemas.microsoft.com/office/word/2010/wordprocessingShape" mc:Ignorable="w14 wp14">
   <w:footnote w:type="separator" w:id="-1">
     <w:p>
       <w:r>
@@ -2800,7 +2687,7 @@
 </file>
 
 <file path=word/numbering.xml><?xml version="1.0" encoding="utf-8"?>
-<w:numbering xmlns:ve="http://schemas.openxmlformats.org/markup-compatibility/2006" xmlns:o="urn:schemas-microsoft-com:office:office" xmlns:r="http://schemas.openxmlformats.org/officeDocument/2006/relationships" xmlns:m="http://schemas.openxmlformats.org/officeDocument/2006/math" xmlns:v="urn:schemas-microsoft-com:vml" xmlns:wp="http://schemas.openxmlformats.org/drawingml/2006/wordprocessingDrawing" xmlns:w10="urn:schemas-microsoft-com:office:word" xmlns:w="http://schemas.openxmlformats.org/wordprocessingml/2006/main" xmlns:wne="http://schemas.microsoft.com/office/word/2006/wordml">
+<w:numbering xmlns:wpc="http://schemas.microsoft.com/office/word/2010/wordprocessingCanvas" xmlns:mc="http://schemas.openxmlformats.org/markup-compatibility/2006" xmlns:o="urn:schemas-microsoft-com:office:office" xmlns:r="http://schemas.openxmlformats.org/officeDocument/2006/relationships" xmlns:m="http://schemas.openxmlformats.org/officeDocument/2006/math" xmlns:v="urn:schemas-microsoft-com:vml" xmlns:wp14="http://schemas.microsoft.com/office/word/2010/wordprocessingDrawing" xmlns:wp="http://schemas.openxmlformats.org/drawingml/2006/wordprocessingDrawing" xmlns:w10="urn:schemas-microsoft-com:office:word" xmlns:w="http://schemas.openxmlformats.org/wordprocessingml/2006/main" xmlns:w14="http://schemas.microsoft.com/office/word/2010/wordml" xmlns:wpg="http://schemas.microsoft.com/office/word/2010/wordprocessingGroup" xmlns:wpi="http://schemas.microsoft.com/office/word/2010/wordprocessingInk" xmlns:wne="http://schemas.microsoft.com/office/word/2006/wordml" xmlns:wps="http://schemas.microsoft.com/office/word/2010/wordprocessingShape" mc:Ignorable="w14 wp14">
   <w:abstractNum w:abstractNumId="0">
     <w:nsid w:val="273900FA"/>
     <w:multiLevelType w:val="hybridMultilevel"/>
@@ -3013,7 +2900,7 @@
 </file>
 
 <file path=word/styles.xml><?xml version="1.0" encoding="utf-8"?>
-<w:styles xmlns:r="http://schemas.openxmlformats.org/officeDocument/2006/relationships" xmlns:w="http://schemas.openxmlformats.org/wordprocessingml/2006/main">
+<w:styles xmlns:mc="http://schemas.openxmlformats.org/markup-compatibility/2006" xmlns:r="http://schemas.openxmlformats.org/officeDocument/2006/relationships" xmlns:w="http://schemas.openxmlformats.org/wordprocessingml/2006/main" xmlns:w14="http://schemas.microsoft.com/office/word/2010/wordml" mc:Ignorable="w14">
   <w:docDefaults>
     <w:rPrDefault>
       <w:rPr>
@@ -3180,7 +3067,6 @@
     <w:uiPriority w:val="99"/>
     <w:semiHidden/>
     <w:unhideWhenUsed/>
-    <w:qFormat/>
     <w:tblPr>
       <w:tblInd w:w="0" w:type="dxa"/>
       <w:tblCellMar>
@@ -3919,7 +3805,7 @@
 </file>
 
 <file path=customXml/itemProps1.xml><?xml version="1.0" encoding="utf-8"?>
-<ds:datastoreItem xmlns:ds="http://schemas.openxmlformats.org/officeDocument/2006/customXml" ds:itemID="{CFB05096-C6B9-4E5D-A3A9-4B623E5600C7}">
+<ds:datastoreItem xmlns:ds="http://schemas.openxmlformats.org/officeDocument/2006/customXml" ds:itemID="{6B265A61-3F16-4729-A5E2-F06116D8B012}">
   <ds:schemaRefs>
     <ds:schemaRef ds:uri="http://schemas.openxmlformats.org/officeDocument/2006/bibliography"/>
   </ds:schemaRefs>

</xml_diff>

<commit_message>
removing profile + updating Coca-Cola experience
</commit_message>
<xml_diff>
--- a/Patrick_Brandt.docx
+++ b/Patrick_Brandt.docx
@@ -1,11 +1,10 @@
 
 <file path=word/document.xml><?xml version="1.0" encoding="utf-8"?>
-<w:document xmlns:wpc="http://schemas.microsoft.com/office/word/2010/wordprocessingCanvas" xmlns:mc="http://schemas.openxmlformats.org/markup-compatibility/2006" xmlns:o="urn:schemas-microsoft-com:office:office" xmlns:r="http://schemas.openxmlformats.org/officeDocument/2006/relationships" xmlns:m="http://schemas.openxmlformats.org/officeDocument/2006/math" xmlns:v="urn:schemas-microsoft-com:vml" xmlns:wp14="http://schemas.microsoft.com/office/word/2010/wordprocessingDrawing" xmlns:wp="http://schemas.openxmlformats.org/drawingml/2006/wordprocessingDrawing" xmlns:w10="urn:schemas-microsoft-com:office:word" xmlns:w="http://schemas.openxmlformats.org/wordprocessingml/2006/main" xmlns:w14="http://schemas.microsoft.com/office/word/2010/wordml" xmlns:wpg="http://schemas.microsoft.com/office/word/2010/wordprocessingGroup" xmlns:wpi="http://schemas.microsoft.com/office/word/2010/wordprocessingInk" xmlns:wne="http://schemas.microsoft.com/office/word/2006/wordml" xmlns:wps="http://schemas.microsoft.com/office/word/2010/wordprocessingShape" mc:Ignorable="w14 wp14">
+<w:document xmlns:wpc="http://schemas.microsoft.com/office/word/2010/wordprocessingCanvas" xmlns:mo="http://schemas.microsoft.com/office/mac/office/2008/main" xmlns:mc="http://schemas.openxmlformats.org/markup-compatibility/2006" xmlns:mv="urn:schemas-microsoft-com:mac:vml" xmlns:o="urn:schemas-microsoft-com:office:office" xmlns:r="http://schemas.openxmlformats.org/officeDocument/2006/relationships" xmlns:m="http://schemas.openxmlformats.org/officeDocument/2006/math" xmlns:v="urn:schemas-microsoft-com:vml" xmlns:wp14="http://schemas.microsoft.com/office/word/2010/wordprocessingDrawing" xmlns:wp="http://schemas.openxmlformats.org/drawingml/2006/wordprocessingDrawing" xmlns:w10="urn:schemas-microsoft-com:office:word" xmlns:w="http://schemas.openxmlformats.org/wordprocessingml/2006/main" xmlns:w14="http://schemas.microsoft.com/office/word/2010/wordml" xmlns:w15="http://schemas.microsoft.com/office/word/2012/wordml" xmlns:wpg="http://schemas.microsoft.com/office/word/2010/wordprocessingGroup" xmlns:wpi="http://schemas.microsoft.com/office/word/2010/wordprocessingInk" xmlns:wne="http://schemas.microsoft.com/office/word/2006/wordml" xmlns:wps="http://schemas.microsoft.com/office/word/2010/wordprocessingShape" mc:Ignorable="w14 w15 wp14 mv">
   <w:body>
     <w:p>
       <w:pPr>
         <w:pStyle w:val="Header"/>
-        <w:spacing w:before="120"/>
         <w:ind w:hanging="187"/>
         <w:rPr>
           <w:rFonts w:ascii="Segoe UI" w:hAnsi="Segoe UI" w:cs="Segoe UI"/>
@@ -34,7 +33,28 @@
           <w:rFonts w:ascii="Segoe UI" w:hAnsi="Segoe UI" w:cs="Segoe UI"/>
           <w:sz w:val="28"/>
         </w:rPr>
-        <w:t>Solutions Architect</w:t>
+        <w:t xml:space="preserve">Digital </w:t>
+      </w:r>
+      <w:r>
+        <w:rPr>
+          <w:rFonts w:ascii="Segoe UI" w:hAnsi="Segoe UI" w:cs="Segoe UI"/>
+          <w:sz w:val="28"/>
+        </w:rPr>
+        <w:t>Architect</w:t>
+      </w:r>
+      <w:r>
+        <w:rPr>
+          <w:rFonts w:ascii="Segoe UI" w:hAnsi="Segoe UI" w:cs="Segoe UI"/>
+          <w:sz w:val="28"/>
+        </w:rPr>
+        <w:t>/</w:t>
+      </w:r>
+      <w:r>
+        <w:rPr>
+          <w:rFonts w:ascii="Segoe UI" w:hAnsi="Segoe UI" w:cs="Segoe UI"/>
+          <w:sz w:val="28"/>
+        </w:rPr>
+        <w:t>Product Developer</w:t>
       </w:r>
     </w:p>
     <w:p>
@@ -50,7 +70,7 @@
           <w:noProof/>
           <w:sz w:val="36"/>
         </w:rPr>
-        <w:pict>
+        <w:pict w14:anchorId="3642D078">
           <v:line id="Straight Connector 1" o:spid="_x0000_s1026" style="position:absolute;z-index:251659264;visibility:visible;mso-width-relative:margin" from="-6.3pt,2.9pt" to="512.1pt,2.9pt" o:gfxdata="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" strokecolor="black [3213]" strokeweight="1pt"/>
         </w:pict>
       </w:r>
@@ -68,6 +88,13 @@
           <w:rFonts w:ascii="Helvetica" w:hAnsi="Helvetica"/>
         </w:rPr>
       </w:pPr>
+      <w:r>
+        <w:rPr>
+          <w:rFonts w:ascii="Helvetica" w:hAnsi="Helvetica"/>
+        </w:rPr>
+        <w:lastRenderedPageBreak/>
+        <w:t>w.patrick.brandt@gmail.com</w:t>
+      </w:r>
     </w:p>
     <w:p>
       <w:pPr>
@@ -86,7 +113,7 @@
         <w:rPr>
           <w:rFonts w:ascii="Helvetica" w:hAnsi="Helvetica"/>
         </w:rPr>
-        <w:t>w.patrick.brandt@gmail.com</w:t>
+        <w:t>github.com/patrickbrandt</w:t>
       </w:r>
     </w:p>
     <w:p>
@@ -101,26 +128,6 @@
         <w:rPr>
           <w:rFonts w:ascii="Helvetica" w:hAnsi="Helvetica"/>
         </w:rPr>
-      </w:pPr>
-      <w:r>
-        <w:rPr>
-          <w:rFonts w:ascii="Helvetica" w:hAnsi="Helvetica"/>
-        </w:rPr>
-        <w:t>github.com/patrickbrandt</w:t>
-      </w:r>
-    </w:p>
-    <w:p>
-      <w:pPr>
-        <w:pStyle w:val="Header"/>
-        <w:tabs>
-          <w:tab w:val="clear" w:pos="4680"/>
-          <w:tab w:val="center" w:pos="4860"/>
-        </w:tabs>
-        <w:ind w:right="-180"/>
-        <w:jc w:val="right"/>
-        <w:rPr>
-          <w:rFonts w:ascii="Helvetica" w:hAnsi="Helvetica"/>
-        </w:rPr>
         <w:sectPr>
           <w:pgSz w:w="12240" w:h="15840"/>
           <w:pgMar w:top="1080" w:right="1080" w:bottom="1080" w:left="1080" w:header="720" w:footer="720" w:gutter="0"/>
@@ -133,95 +140,6 @@
           <w:rFonts w:ascii="Helvetica" w:hAnsi="Helvetica"/>
         </w:rPr>
         <w:t>linkedin.com/in/wpatrickbrandt</w:t>
-      </w:r>
-    </w:p>
-    <w:p>
-      <w:pPr>
-        <w:spacing w:after="120"/>
-        <w:ind w:hanging="187"/>
-        <w:rPr>
-          <w:rFonts w:ascii="Segoe UI" w:hAnsi="Segoe UI" w:cs="Segoe UI"/>
-          <w:smallCaps/>
-          <w:sz w:val="28"/>
-        </w:rPr>
-      </w:pPr>
-      <w:r>
-        <w:rPr>
-          <w:rFonts w:ascii="Segoe UI" w:hAnsi="Segoe UI" w:cs="Segoe UI"/>
-          <w:smallCaps/>
-          <w:sz w:val="28"/>
-        </w:rPr>
-        <w:lastRenderedPageBreak/>
-        <w:t>Profile</w:t>
-      </w:r>
-    </w:p>
-    <w:p>
-      <w:pPr>
-        <w:rPr>
-          <w:rFonts w:ascii="Helvetica" w:hAnsi="Helvetica" w:cs="Segoe UI"/>
-        </w:rPr>
-      </w:pPr>
-      <w:r>
-        <w:rPr>
-          <w:rFonts w:ascii="Helvetica" w:hAnsi="Helvetica" w:cs="Segoe UI"/>
-        </w:rPr>
-        <w:t>I solve problems. I define solutions that are driven from a deep understanding of my clients</w:t>
-      </w:r>
-      <w:r>
-        <w:rPr>
-          <w:rFonts w:ascii="Helvetica" w:hAnsi="Helvetica" w:cs="Segoe UI"/>
-        </w:rPr>
-        <w:t>’</w:t>
-      </w:r>
-      <w:r>
-        <w:rPr>
-          <w:rFonts w:ascii="Helvetica" w:hAnsi="Helvetica" w:cs="Segoe UI"/>
-        </w:rPr>
-        <w:t xml:space="preserve"> business and then educate them about how we’re going to help; I take this same </w:t>
-      </w:r>
-      <w:r>
-        <w:rPr>
-          <w:rFonts w:ascii="Helvetica" w:hAnsi="Helvetica" w:cs="Segoe UI"/>
-        </w:rPr>
-        <w:t xml:space="preserve">understanding and then parse it </w:t>
-      </w:r>
-      <w:bookmarkStart w:id="0" w:name="_GoBack"/>
-      <w:bookmarkEnd w:id="0"/>
-      <w:r>
-        <w:rPr>
-          <w:rFonts w:ascii="Helvetica" w:hAnsi="Helvetica" w:cs="Segoe UI"/>
-        </w:rPr>
-        <w:t>into fine-grained tasks that a production team can execute.</w:t>
-      </w:r>
-      <w:r>
-        <w:rPr>
-          <w:rFonts w:ascii="Helvetica" w:hAnsi="Helvetica" w:cs="Segoe UI"/>
-        </w:rPr>
-        <w:t xml:space="preserve"> I’m always </w:t>
-      </w:r>
-      <w:r>
-        <w:rPr>
-          <w:rFonts w:ascii="Helvetica" w:hAnsi="Helvetica" w:cs="Segoe UI"/>
-        </w:rPr>
-        <w:t>excited</w:t>
-      </w:r>
-      <w:r>
-        <w:rPr>
-          <w:rFonts w:ascii="Helvetica" w:hAnsi="Helvetica" w:cs="Segoe UI"/>
-        </w:rPr>
-        <w:t xml:space="preserve"> to step up and code, </w:t>
-      </w:r>
-      <w:r>
-        <w:rPr>
-          <w:rFonts w:ascii="Helvetica" w:hAnsi="Helvetica" w:cs="Segoe UI"/>
-        </w:rPr>
-        <w:t>imparting</w:t>
-      </w:r>
-      <w:r>
-        <w:rPr>
-          <w:rFonts w:ascii="Helvetica" w:hAnsi="Helvetica" w:cs="Segoe UI"/>
-        </w:rPr>
-        <w:t xml:space="preserve"> business acumen into the bits that make the magic happen. I’m a technologist who flexes leadership qualities and consulting prowess to motivate clients and team members towards meeting ambitious project scopes and timelines.</w:t>
       </w:r>
     </w:p>
     <w:p>
@@ -247,6 +165,7 @@
           <w:smallCaps/>
           <w:sz w:val="28"/>
         </w:rPr>
+        <w:lastRenderedPageBreak/>
         <w:t>Professional Experience</w:t>
       </w:r>
     </w:p>
@@ -340,7 +259,7 @@
           <w:i/>
         </w:rPr>
         <w:lastRenderedPageBreak/>
-        <w:t>October 2014 – Present</w:t>
+        <w:t>2014 – Present</w:t>
       </w:r>
     </w:p>
     <w:p>
@@ -400,6 +319,311 @@
     </w:p>
     <w:p>
       <w:pPr>
+        <w:numPr>
+          <w:ilvl w:val="0"/>
+          <w:numId w:val="5"/>
+        </w:numPr>
+        <w:rPr>
+          <w:rFonts w:ascii="Helvetica" w:hAnsi="Helvetica" w:cs="Segoe UI"/>
+        </w:rPr>
+      </w:pPr>
+      <w:r>
+        <w:rPr>
+          <w:rFonts w:ascii="Helvetica" w:hAnsi="Helvetica" w:cs="Segoe UI"/>
+        </w:rPr>
+        <w:t>Designed a machine l</w:t>
+      </w:r>
+      <w:r>
+        <w:rPr>
+          <w:rFonts w:ascii="Helvetica" w:hAnsi="Helvetica" w:cs="Segoe UI"/>
+        </w:rPr>
+        <w:t xml:space="preserve">earning solution for a long-outstanding proof-of-purchase business problem, sold it to the </w:t>
+      </w:r>
+      <w:r>
+        <w:rPr>
+          <w:rFonts w:ascii="Helvetica" w:hAnsi="Helvetica" w:cs="Segoe UI"/>
+        </w:rPr>
+        <w:t>Coca-Cola North American</w:t>
+      </w:r>
+      <w:r>
+        <w:rPr>
+          <w:rFonts w:ascii="Helvetica" w:hAnsi="Helvetica" w:cs="Segoe UI"/>
+        </w:rPr>
+        <w:t xml:space="preserve"> marketing o</w:t>
+      </w:r>
+      <w:r>
+        <w:rPr>
+          <w:rFonts w:ascii="Helvetica" w:hAnsi="Helvetica" w:cs="Segoe UI"/>
+        </w:rPr>
+        <w:t>rganization, sourced the suppliers and negotiated the contracts for delivery</w:t>
+      </w:r>
+    </w:p>
+    <w:p>
+      <w:pPr>
+        <w:numPr>
+          <w:ilvl w:val="1"/>
+          <w:numId w:val="5"/>
+        </w:numPr>
+        <w:rPr>
+          <w:rFonts w:ascii="Helvetica" w:hAnsi="Helvetica" w:cs="Segoe UI"/>
+        </w:rPr>
+      </w:pPr>
+      <w:r>
+        <w:rPr>
+          <w:rFonts w:ascii="Helvetica" w:hAnsi="Helvetica" w:cs="Segoe UI"/>
+        </w:rPr>
+        <w:t>Defined s</w:t>
+      </w:r>
+      <w:r>
+        <w:rPr>
+          <w:rFonts w:ascii="Helvetica" w:hAnsi="Helvetica" w:cs="Segoe UI"/>
+        </w:rPr>
+        <w:t xml:space="preserve">olution </w:t>
+      </w:r>
+      <w:r>
+        <w:rPr>
+          <w:rFonts w:ascii="Helvetica" w:hAnsi="Helvetica" w:cs="Segoe UI"/>
+        </w:rPr>
+        <w:t>using</w:t>
+      </w:r>
+      <w:r>
+        <w:rPr>
+          <w:rFonts w:ascii="Helvetica" w:hAnsi="Helvetica" w:cs="Segoe UI"/>
+        </w:rPr>
+        <w:t xml:space="preserve"> image recognition</w:t>
+      </w:r>
+      <w:r>
+        <w:rPr>
+          <w:rFonts w:ascii="Helvetica" w:hAnsi="Helvetica" w:cs="Segoe UI"/>
+        </w:rPr>
+        <w:t xml:space="preserve"> </w:t>
+      </w:r>
+      <w:r>
+        <w:rPr>
+          <w:rFonts w:ascii="Helvetica" w:hAnsi="Helvetica" w:cs="Segoe UI"/>
+        </w:rPr>
+        <w:t xml:space="preserve">with a </w:t>
+      </w:r>
+      <w:r>
+        <w:rPr>
+          <w:rFonts w:ascii="Helvetica" w:hAnsi="Helvetica" w:cs="Segoe UI"/>
+        </w:rPr>
+        <w:t>convolutional neural n</w:t>
+      </w:r>
+      <w:r>
+        <w:rPr>
+          <w:rFonts w:ascii="Helvetica" w:hAnsi="Helvetica" w:cs="Segoe UI"/>
+        </w:rPr>
+        <w:t>etwork</w:t>
+      </w:r>
+      <w:r>
+        <w:rPr>
+          <w:rFonts w:ascii="Helvetica" w:hAnsi="Helvetica" w:cs="Segoe UI"/>
+        </w:rPr>
+        <w:t xml:space="preserve"> </w:t>
+      </w:r>
+      <w:r>
+        <w:rPr>
+          <w:rFonts w:ascii="Helvetica" w:hAnsi="Helvetica" w:cs="Segoe UI"/>
+        </w:rPr>
+        <w:t>to extract 14-character product</w:t>
+      </w:r>
+      <w:r>
+        <w:rPr>
+          <w:rFonts w:ascii="Helvetica" w:hAnsi="Helvetica" w:cs="Segoe UI"/>
+        </w:rPr>
+        <w:t xml:space="preserve"> cap codes</w:t>
+      </w:r>
+    </w:p>
+    <w:p>
+      <w:pPr>
+        <w:numPr>
+          <w:ilvl w:val="1"/>
+          <w:numId w:val="5"/>
+        </w:numPr>
+        <w:rPr>
+          <w:rFonts w:ascii="Helvetica" w:hAnsi="Helvetica" w:cs="Segoe UI"/>
+        </w:rPr>
+      </w:pPr>
+      <w:r>
+        <w:rPr>
+          <w:rFonts w:ascii="Helvetica" w:hAnsi="Helvetica" w:cs="Segoe UI"/>
+        </w:rPr>
+        <w:t xml:space="preserve">Led implementation </w:t>
+      </w:r>
+      <w:r>
+        <w:rPr>
+          <w:rFonts w:ascii="Helvetica" w:hAnsi="Helvetica" w:cs="Segoe UI"/>
+        </w:rPr>
+        <w:t>of</w:t>
+      </w:r>
+      <w:r>
+        <w:rPr>
+          <w:rFonts w:ascii="Helvetica" w:hAnsi="Helvetica" w:cs="Segoe UI"/>
+        </w:rPr>
+        <w:t xml:space="preserve"> both </w:t>
+      </w:r>
+      <w:r>
+        <w:rPr>
+          <w:rFonts w:ascii="Helvetica" w:hAnsi="Helvetica" w:cs="Segoe UI"/>
+        </w:rPr>
+        <w:t xml:space="preserve">a cloud-based API and mobile </w:t>
+      </w:r>
+      <w:r>
+        <w:rPr>
+          <w:rFonts w:ascii="Helvetica" w:hAnsi="Helvetica" w:cs="Segoe UI"/>
+        </w:rPr>
+        <w:t>device SDK</w:t>
+      </w:r>
+      <w:r>
+        <w:rPr>
+          <w:rFonts w:ascii="Helvetica" w:hAnsi="Helvetica" w:cs="Segoe UI"/>
+        </w:rPr>
+        <w:t xml:space="preserve"> for consumer-facing web campaigns and mobile apps</w:t>
+      </w:r>
+    </w:p>
+    <w:p>
+      <w:pPr>
+        <w:numPr>
+          <w:ilvl w:val="1"/>
+          <w:numId w:val="5"/>
+        </w:numPr>
+        <w:rPr>
+          <w:rFonts w:ascii="Helvetica" w:hAnsi="Helvetica" w:cs="Segoe UI"/>
+        </w:rPr>
+      </w:pPr>
+      <w:r>
+        <w:rPr>
+          <w:rFonts w:ascii="Helvetica" w:hAnsi="Helvetica" w:cs="Segoe UI"/>
+        </w:rPr>
+        <w:t>I</w:t>
+      </w:r>
+      <w:r>
+        <w:rPr>
+          <w:rFonts w:ascii="Helvetica" w:hAnsi="Helvetica" w:cs="Segoe UI"/>
+        </w:rPr>
+        <w:t>nvented a novel machine l</w:t>
+      </w:r>
+      <w:r>
+        <w:rPr>
+          <w:rFonts w:ascii="Helvetica" w:hAnsi="Helvetica" w:cs="Segoe UI"/>
+        </w:rPr>
+        <w:t>earning pr</w:t>
+      </w:r>
+      <w:r>
+        <w:rPr>
+          <w:rFonts w:ascii="Helvetica" w:hAnsi="Helvetica" w:cs="Segoe UI"/>
+        </w:rPr>
+        <w:t>ocess for proof-of-purchase of consumer packaged g</w:t>
+      </w:r>
+      <w:r>
+        <w:rPr>
+          <w:rFonts w:ascii="Helvetica" w:hAnsi="Helvetica" w:cs="Segoe UI"/>
+        </w:rPr>
+        <w:t>oods (patent pending)</w:t>
+      </w:r>
+    </w:p>
+    <w:p>
+      <w:pPr>
+        <w:numPr>
+          <w:ilvl w:val="0"/>
+          <w:numId w:val="5"/>
+        </w:numPr>
+        <w:rPr>
+          <w:rFonts w:ascii="Helvetica" w:hAnsi="Helvetica" w:cs="Segoe UI"/>
+        </w:rPr>
+      </w:pPr>
+      <w:r>
+        <w:rPr>
+          <w:rFonts w:ascii="Helvetica" w:hAnsi="Helvetica" w:cs="Segoe UI"/>
+        </w:rPr>
+        <w:t xml:space="preserve">Defined enterprise-scale strategy for </w:t>
+      </w:r>
+      <w:r>
+        <w:rPr>
+          <w:rFonts w:ascii="Helvetica" w:hAnsi="Helvetica" w:cs="Segoe UI"/>
+        </w:rPr>
+        <w:t xml:space="preserve">AWS </w:t>
+      </w:r>
+      <w:r>
+        <w:rPr>
+          <w:rFonts w:ascii="Helvetica" w:hAnsi="Helvetica" w:cs="Segoe UI"/>
+        </w:rPr>
+        <w:t>serverless application development and deployment</w:t>
+      </w:r>
+      <w:r>
+        <w:rPr>
+          <w:rFonts w:ascii="Helvetica" w:hAnsi="Helvetica" w:cs="Segoe UI"/>
+        </w:rPr>
+        <w:t xml:space="preserve">, estimated to save </w:t>
+      </w:r>
+      <w:r>
+        <w:rPr>
+          <w:rFonts w:ascii="Helvetica" w:hAnsi="Helvetica" w:cs="Segoe UI"/>
+        </w:rPr>
+        <w:t>450</w:t>
+      </w:r>
+      <w:r>
+        <w:rPr>
+          <w:rFonts w:ascii="Helvetica" w:hAnsi="Helvetica" w:cs="Segoe UI"/>
+        </w:rPr>
+        <w:t xml:space="preserve">% </w:t>
+      </w:r>
+      <w:r>
+        <w:rPr>
+          <w:rFonts w:ascii="Helvetica" w:hAnsi="Helvetica" w:cs="Segoe UI"/>
+        </w:rPr>
+        <w:t>over</w:t>
+      </w:r>
+      <w:r>
+        <w:rPr>
+          <w:rFonts w:ascii="Helvetica" w:hAnsi="Helvetica" w:cs="Segoe UI"/>
+        </w:rPr>
+        <w:t xml:space="preserve"> AWS EC2</w:t>
+      </w:r>
+      <w:r>
+        <w:rPr>
+          <w:rFonts w:ascii="Helvetica" w:hAnsi="Helvetica" w:cs="Segoe UI"/>
+        </w:rPr>
+        <w:t xml:space="preserve"> compute and managed service fees</w:t>
+      </w:r>
+    </w:p>
+    <w:p>
+      <w:pPr>
+        <w:numPr>
+          <w:ilvl w:val="1"/>
+          <w:numId w:val="5"/>
+        </w:numPr>
+        <w:rPr>
+          <w:rFonts w:ascii="Helvetica" w:hAnsi="Helvetica" w:cs="Segoe UI"/>
+        </w:rPr>
+      </w:pPr>
+      <w:r>
+        <w:rPr>
+          <w:rFonts w:ascii="Helvetica" w:hAnsi="Helvetica" w:cs="Segoe UI"/>
+        </w:rPr>
+        <w:t>Defined multi-phase roadmap for serverless architecture development and adoption and presented it at the AWS Re:Invent 2016 Conference</w:t>
+      </w:r>
+    </w:p>
+    <w:p>
+      <w:pPr>
+        <w:numPr>
+          <w:ilvl w:val="1"/>
+          <w:numId w:val="5"/>
+        </w:numPr>
+        <w:rPr>
+          <w:rFonts w:ascii="Helvetica" w:hAnsi="Helvetica" w:cs="Segoe UI"/>
+        </w:rPr>
+      </w:pPr>
+      <w:r>
+        <w:rPr>
+          <w:rFonts w:ascii="Helvetica" w:hAnsi="Helvetica" w:cs="Segoe UI"/>
+        </w:rPr>
+        <w:t>Launched an open-source organization to support Coca-Cola North America’s serverless strategy</w:t>
+      </w:r>
+    </w:p>
+    <w:p>
+      <w:pPr>
         <w:pStyle w:val="ListParagraph"/>
         <w:numPr>
           <w:ilvl w:val="0"/>
@@ -413,25 +637,31 @@
         <w:rPr>
           <w:rFonts w:ascii="Helvetica" w:hAnsi="Helvetica" w:cs="Segoe UI"/>
         </w:rPr>
-        <w:t>L</w:t>
-      </w:r>
-      <w:r>
-        <w:rPr>
-          <w:rFonts w:ascii="Helvetica" w:hAnsi="Helvetica" w:cs="Segoe UI"/>
-        </w:rPr>
-        <w:t xml:space="preserve">ead </w:t>
-      </w:r>
-      <w:r>
-        <w:rPr>
-          <w:rFonts w:ascii="Helvetica" w:hAnsi="Helvetica" w:cs="Segoe UI"/>
-        </w:rPr>
-        <w:t>A</w:t>
-      </w:r>
-      <w:r>
-        <w:rPr>
-          <w:rFonts w:ascii="Helvetica" w:hAnsi="Helvetica" w:cs="Segoe UI"/>
-        </w:rPr>
-        <w:t xml:space="preserve">rchitect </w:t>
+        <w:t>Defined the</w:t>
+      </w:r>
+      <w:r>
+        <w:rPr>
+          <w:rFonts w:ascii="Helvetica" w:hAnsi="Helvetica" w:cs="Segoe UI"/>
+        </w:rPr>
+        <w:t xml:space="preserve"> </w:t>
+      </w:r>
+      <w:r>
+        <w:rPr>
+          <w:rFonts w:ascii="Helvetica" w:hAnsi="Helvetica" w:cs="Segoe UI"/>
+        </w:rPr>
+        <w:t>a</w:t>
+      </w:r>
+      <w:r>
+        <w:rPr>
+          <w:rFonts w:ascii="Helvetica" w:hAnsi="Helvetica" w:cs="Segoe UI"/>
+        </w:rPr>
+        <w:t>rchitect</w:t>
+      </w:r>
+      <w:r>
+        <w:rPr>
+          <w:rFonts w:ascii="Helvetica" w:hAnsi="Helvetica" w:cs="Segoe UI"/>
+        </w:rPr>
+        <w:t xml:space="preserve">ure </w:t>
       </w:r>
       <w:r>
         <w:rPr>
@@ -450,186 +680,6 @@
           <w:rFonts w:ascii="Helvetica" w:hAnsi="Helvetica" w:cs="Segoe UI"/>
         </w:rPr>
         <w:t>Share a Coke ecommerce platform: directed architectural decisions towards ensuring PCI compliance, fault-tolerance and stability, and platform scalability</w:t>
-      </w:r>
-    </w:p>
-    <w:p>
-      <w:pPr>
-        <w:pStyle w:val="ListParagraph"/>
-        <w:numPr>
-          <w:ilvl w:val="0"/>
-          <w:numId w:val="4"/>
-        </w:numPr>
-        <w:rPr>
-          <w:rFonts w:ascii="Helvetica" w:hAnsi="Helvetica" w:cs="Segoe UI"/>
-        </w:rPr>
-      </w:pPr>
-      <w:r>
-        <w:rPr>
-          <w:rFonts w:ascii="Helvetica" w:hAnsi="Helvetica" w:cs="Segoe UI"/>
-        </w:rPr>
-        <w:t xml:space="preserve">Lead Architect </w:t>
-      </w:r>
-      <w:r>
-        <w:rPr>
-          <w:rFonts w:ascii="Helvetica" w:hAnsi="Helvetica" w:cs="Segoe UI"/>
-        </w:rPr>
-        <w:t xml:space="preserve">for the digital activation of Coca-Cola’s “Taste the Feeling” campaign </w:t>
-      </w:r>
-      <w:r>
-        <w:rPr>
-          <w:rFonts w:ascii="Helvetica" w:hAnsi="Helvetica" w:cs="Segoe UI"/>
-        </w:rPr>
-        <w:t>launch: provided architectural framework for out-of-band content generation and a Redis + socket.io real-time feedback engine</w:t>
-      </w:r>
-    </w:p>
-    <w:p>
-      <w:pPr>
-        <w:pStyle w:val="ListParagraph"/>
-        <w:numPr>
-          <w:ilvl w:val="0"/>
-          <w:numId w:val="4"/>
-        </w:numPr>
-        <w:rPr>
-          <w:rFonts w:ascii="Helvetica" w:hAnsi="Helvetica" w:cs="Segoe UI"/>
-        </w:rPr>
-      </w:pPr>
-      <w:r>
-        <w:rPr>
-          <w:rFonts w:ascii="Helvetica" w:hAnsi="Helvetica" w:cs="Segoe UI"/>
-        </w:rPr>
-        <w:t>L</w:t>
-      </w:r>
-      <w:r>
-        <w:rPr>
-          <w:rFonts w:ascii="Helvetica" w:hAnsi="Helvetica" w:cs="Segoe UI"/>
-        </w:rPr>
-        <w:t>e</w:t>
-      </w:r>
-      <w:r>
-        <w:rPr>
-          <w:rFonts w:ascii="Helvetica" w:hAnsi="Helvetica" w:cs="Segoe UI"/>
-        </w:rPr>
-        <w:t xml:space="preserve">d the development of a digital out-of-home screen </w:t>
-      </w:r>
-      <w:r>
-        <w:rPr>
-          <w:rFonts w:ascii="Helvetica" w:hAnsi="Helvetica" w:cs="Segoe UI"/>
-        </w:rPr>
-        <w:t>management proof of concept</w:t>
-      </w:r>
-    </w:p>
-    <w:p>
-      <w:pPr>
-        <w:pStyle w:val="ListParagraph"/>
-        <w:numPr>
-          <w:ilvl w:val="1"/>
-          <w:numId w:val="4"/>
-        </w:numPr>
-        <w:rPr>
-          <w:rFonts w:ascii="Helvetica" w:hAnsi="Helvetica" w:cs="Segoe UI"/>
-        </w:rPr>
-      </w:pPr>
-      <w:r>
-        <w:rPr>
-          <w:rFonts w:ascii="Helvetica" w:hAnsi="Helvetica" w:cs="Segoe UI"/>
-        </w:rPr>
-        <w:t>Defined</w:t>
-      </w:r>
-      <w:r>
-        <w:rPr>
-          <w:rFonts w:ascii="Helvetica" w:hAnsi="Helvetica" w:cs="Segoe UI"/>
-        </w:rPr>
-        <w:t xml:space="preserve"> the entire end-to-end concept from ac</w:t>
-      </w:r>
-      <w:r>
-        <w:rPr>
-          <w:rFonts w:ascii="Helvetica" w:hAnsi="Helvetica" w:cs="Segoe UI"/>
-        </w:rPr>
-        <w:t>tivation to operationalization</w:t>
-      </w:r>
-    </w:p>
-    <w:p>
-      <w:pPr>
-        <w:pStyle w:val="ListParagraph"/>
-        <w:numPr>
-          <w:ilvl w:val="1"/>
-          <w:numId w:val="4"/>
-        </w:numPr>
-        <w:rPr>
-          <w:rFonts w:ascii="Helvetica" w:hAnsi="Helvetica" w:cs="Segoe UI"/>
-        </w:rPr>
-      </w:pPr>
-      <w:r>
-        <w:rPr>
-          <w:rFonts w:ascii="Helvetica" w:hAnsi="Helvetica" w:cs="Segoe UI"/>
-        </w:rPr>
-        <w:t>Led</w:t>
-      </w:r>
-      <w:r>
-        <w:rPr>
-          <w:rFonts w:ascii="Helvetica" w:hAnsi="Helvetica" w:cs="Segoe UI"/>
-        </w:rPr>
-        <w:t xml:space="preserve"> a team of</w:t>
-      </w:r>
-      <w:r>
-        <w:rPr>
-          <w:rFonts w:ascii="Helvetica" w:hAnsi="Helvetica" w:cs="Segoe UI"/>
-        </w:rPr>
-        <w:t xml:space="preserve"> 4</w:t>
-      </w:r>
-      <w:r>
-        <w:rPr>
-          <w:rFonts w:ascii="Helvetica" w:hAnsi="Helvetica" w:cs="Segoe UI"/>
-        </w:rPr>
-        <w:t xml:space="preserve"> developer</w:t>
-      </w:r>
-      <w:r>
-        <w:rPr>
-          <w:rFonts w:ascii="Helvetica" w:hAnsi="Helvetica" w:cs="Segoe UI"/>
-        </w:rPr>
-        <w:t>s</w:t>
-      </w:r>
-      <w:r>
-        <w:rPr>
-          <w:rFonts w:ascii="Helvetica" w:hAnsi="Helvetica" w:cs="Segoe UI"/>
-        </w:rPr>
-        <w:t xml:space="preserve"> thr</w:t>
-      </w:r>
-      <w:r>
-        <w:rPr>
-          <w:rFonts w:ascii="Helvetica" w:hAnsi="Helvetica" w:cs="Segoe UI"/>
-        </w:rPr>
-        <w:t>ough an 8 week (4 sprint) build</w:t>
-      </w:r>
-    </w:p>
-    <w:p>
-      <w:pPr>
-        <w:pStyle w:val="ListParagraph"/>
-        <w:numPr>
-          <w:ilvl w:val="1"/>
-          <w:numId w:val="4"/>
-        </w:numPr>
-        <w:rPr>
-          <w:rFonts w:ascii="Helvetica" w:hAnsi="Helvetica" w:cs="Segoe UI"/>
-        </w:rPr>
-      </w:pPr>
-      <w:r>
-        <w:rPr>
-          <w:rFonts w:ascii="Helvetica" w:hAnsi="Helvetica" w:cs="Segoe UI"/>
-        </w:rPr>
-        <w:t>Pitched</w:t>
-      </w:r>
-      <w:r>
-        <w:rPr>
-          <w:rFonts w:ascii="Helvetica" w:hAnsi="Helvetica" w:cs="Segoe UI"/>
-        </w:rPr>
-        <w:t xml:space="preserve"> the resulting product internally to br</w:t>
-      </w:r>
-      <w:r>
-        <w:rPr>
-          <w:rFonts w:ascii="Helvetica" w:hAnsi="Helvetica" w:cs="Segoe UI"/>
-        </w:rPr>
-        <w:t>and marketers</w:t>
       </w:r>
     </w:p>
     <w:p>
@@ -731,14 +781,21 @@
           <w:i/>
         </w:rPr>
         <w:lastRenderedPageBreak/>
-        <w:t xml:space="preserve">October 2013 – </w:t>
+        <w:t>2013 –</w:t>
       </w:r>
       <w:r>
         <w:rPr>
           <w:rFonts w:ascii="Helvetica" w:hAnsi="Helvetica" w:cs="Segoe UI"/>
           <w:i/>
         </w:rPr>
-        <w:t>October 2014</w:t>
+        <w:t xml:space="preserve"> </w:t>
+      </w:r>
+      <w:r>
+        <w:rPr>
+          <w:rFonts w:ascii="Helvetica" w:hAnsi="Helvetica" w:cs="Segoe UI"/>
+          <w:i/>
+        </w:rPr>
+        <w:t>2014</w:t>
       </w:r>
     </w:p>
     <w:p>
@@ -823,7 +880,13 @@
         <w:rPr>
           <w:rFonts w:ascii="Helvetica" w:hAnsi="Helvetica" w:cs="Segoe UI"/>
         </w:rPr>
-        <w:t>, producing technical specifications to be shared among internal development resources and client development partners</w:t>
+        <w:t xml:space="preserve">, </w:t>
+      </w:r>
+      <w:r>
+        <w:rPr>
+          <w:rFonts w:ascii="Helvetica" w:hAnsi="Helvetica" w:cs="Segoe UI"/>
+        </w:rPr>
+        <w:t>and defined the related product vision for a cross-platform digital experience</w:t>
       </w:r>
     </w:p>
     <w:p>
@@ -841,13 +904,19 @@
         <w:rPr>
           <w:rFonts w:ascii="Helvetica" w:hAnsi="Helvetica" w:cs="Segoe UI"/>
         </w:rPr>
-        <w:t>Developed assets including</w:t>
-      </w:r>
-      <w:r>
-        <w:rPr>
-          <w:rFonts w:ascii="Helvetica" w:hAnsi="Helvetica" w:cs="Segoe UI"/>
-        </w:rPr>
-        <w:t>:</w:t>
+        <w:t>S</w:t>
+      </w:r>
+      <w:r>
+        <w:rPr>
+          <w:rFonts w:ascii="Helvetica" w:hAnsi="Helvetica" w:cs="Segoe UI"/>
+        </w:rPr>
+        <w:t xml:space="preserve">erved as the Product Owner within an Agile development </w:t>
+      </w:r>
+      <w:r>
+        <w:rPr>
+          <w:rFonts w:ascii="Helvetica" w:hAnsi="Helvetica" w:cs="Segoe UI"/>
+        </w:rPr>
+        <w:t>process:</w:t>
       </w:r>
       <w:r>
         <w:rPr>
@@ -859,49 +928,25 @@
         <w:rPr>
           <w:rFonts w:ascii="Helvetica" w:hAnsi="Helvetica" w:cs="Segoe UI"/>
         </w:rPr>
-        <w:t>UML sequence d</w:t>
-      </w:r>
-      <w:r>
-        <w:rPr>
-          <w:rFonts w:ascii="Helvetica" w:hAnsi="Helvetica" w:cs="Segoe UI"/>
-        </w:rPr>
-        <w:t>iagrams</w:t>
-      </w:r>
-      <w:r>
-        <w:rPr>
-          <w:rFonts w:ascii="Helvetica" w:hAnsi="Helvetica" w:cs="Segoe UI"/>
-        </w:rPr>
-        <w:t>, network d</w:t>
-      </w:r>
-      <w:r>
-        <w:rPr>
-          <w:rFonts w:ascii="Helvetica" w:hAnsi="Helvetica" w:cs="Segoe UI"/>
-        </w:rPr>
-        <w:t>iagrams</w:t>
-      </w:r>
-      <w:r>
-        <w:rPr>
-          <w:rFonts w:ascii="Helvetica" w:hAnsi="Helvetica" w:cs="Segoe UI"/>
-        </w:rPr>
-        <w:t>, entity relationship m</w:t>
-      </w:r>
-      <w:r>
-        <w:rPr>
-          <w:rFonts w:ascii="Helvetica" w:hAnsi="Helvetica" w:cs="Segoe UI"/>
-        </w:rPr>
-        <w:t>odels</w:t>
-      </w:r>
-      <w:r>
-        <w:rPr>
-          <w:rFonts w:ascii="Helvetica" w:hAnsi="Helvetica" w:cs="Segoe UI"/>
-        </w:rPr>
-        <w:t xml:space="preserve">, </w:t>
-      </w:r>
-      <w:r>
-        <w:rPr>
-          <w:rFonts w:ascii="Helvetica" w:hAnsi="Helvetica" w:cs="Segoe UI"/>
-        </w:rPr>
-        <w:t>REST API documentation</w:t>
+        <w:t>defined</w:t>
+      </w:r>
+      <w:r>
+        <w:rPr>
+          <w:rFonts w:ascii="Helvetica" w:hAnsi="Helvetica" w:cs="Segoe UI"/>
+        </w:rPr>
+        <w:t xml:space="preserve"> product development strategy, worked with the customer to understand business goals and</w:t>
+      </w:r>
+      <w:r>
+        <w:rPr>
+          <w:rFonts w:ascii="Helvetica" w:hAnsi="Helvetica" w:cs="Segoe UI"/>
+        </w:rPr>
+        <w:t xml:space="preserve"> with Business Analysts to create </w:t>
+      </w:r>
+      <w:r>
+        <w:rPr>
+          <w:rFonts w:ascii="Helvetica" w:hAnsi="Helvetica" w:cs="Segoe UI"/>
+        </w:rPr>
+        <w:t>and prioritize user stories</w:t>
       </w:r>
     </w:p>
     <w:p>
@@ -919,37 +964,79 @@
         <w:rPr>
           <w:rFonts w:ascii="Helvetica" w:hAnsi="Helvetica" w:cs="Segoe UI"/>
         </w:rPr>
-        <w:t xml:space="preserve">Product architecture </w:t>
-      </w:r>
-      <w:r>
-        <w:rPr>
-          <w:rFonts w:ascii="Helvetica" w:hAnsi="Helvetica" w:cs="Segoe UI"/>
-        </w:rPr>
-        <w:t xml:space="preserve">definition </w:t>
-      </w:r>
-      <w:r>
-        <w:rPr>
-          <w:rFonts w:ascii="Helvetica" w:hAnsi="Helvetica" w:cs="Segoe UI"/>
-        </w:rPr>
-        <w:t>encompassed</w:t>
-      </w:r>
-      <w:r>
-        <w:rPr>
-          <w:rFonts w:ascii="Helvetica" w:hAnsi="Helvetica" w:cs="Segoe UI"/>
-        </w:rPr>
-        <w:t xml:space="preserve"> several ch</w:t>
-      </w:r>
-      <w:r>
-        <w:rPr>
-          <w:rFonts w:ascii="Helvetica" w:hAnsi="Helvetica" w:cs="Segoe UI"/>
-        </w:rPr>
-        <w:t xml:space="preserve">annels: desktop web, mobile/tablet web, </w:t>
-      </w:r>
-      <w:r>
-        <w:rPr>
-          <w:rFonts w:ascii="Helvetica" w:hAnsi="Helvetica" w:cs="Segoe UI"/>
-        </w:rPr>
-        <w:t>and in-store display</w:t>
+        <w:t xml:space="preserve">Developed </w:t>
+      </w:r>
+      <w:r>
+        <w:rPr>
+          <w:rFonts w:ascii="Helvetica" w:hAnsi="Helvetica" w:cs="Segoe UI"/>
+        </w:rPr>
+        <w:t xml:space="preserve">architectural </w:t>
+      </w:r>
+      <w:r>
+        <w:rPr>
+          <w:rFonts w:ascii="Helvetica" w:hAnsi="Helvetica" w:cs="Segoe UI"/>
+        </w:rPr>
+        <w:t>assets including</w:t>
+      </w:r>
+      <w:r>
+        <w:rPr>
+          <w:rFonts w:ascii="Helvetica" w:hAnsi="Helvetica" w:cs="Segoe UI"/>
+        </w:rPr>
+        <w:t>:</w:t>
+      </w:r>
+      <w:r>
+        <w:rPr>
+          <w:rFonts w:ascii="Helvetica" w:hAnsi="Helvetica" w:cs="Segoe UI"/>
+        </w:rPr>
+        <w:t xml:space="preserve"> </w:t>
+      </w:r>
+      <w:r>
+        <w:rPr>
+          <w:rFonts w:ascii="Helvetica" w:hAnsi="Helvetica" w:cs="Segoe UI"/>
+        </w:rPr>
+        <w:t>UML sequence d</w:t>
+      </w:r>
+      <w:r>
+        <w:rPr>
+          <w:rFonts w:ascii="Helvetica" w:hAnsi="Helvetica" w:cs="Segoe UI"/>
+        </w:rPr>
+        <w:t>iagrams</w:t>
+      </w:r>
+      <w:r>
+        <w:rPr>
+          <w:rFonts w:ascii="Helvetica" w:hAnsi="Helvetica" w:cs="Segoe UI"/>
+        </w:rPr>
+        <w:t>, network d</w:t>
+      </w:r>
+      <w:r>
+        <w:rPr>
+          <w:rFonts w:ascii="Helvetica" w:hAnsi="Helvetica" w:cs="Segoe UI"/>
+        </w:rPr>
+        <w:t>iagrams</w:t>
+      </w:r>
+      <w:r>
+        <w:rPr>
+          <w:rFonts w:ascii="Helvetica" w:hAnsi="Helvetica" w:cs="Segoe UI"/>
+        </w:rPr>
+        <w:t>, entity relationship m</w:t>
+      </w:r>
+      <w:r>
+        <w:rPr>
+          <w:rFonts w:ascii="Helvetica" w:hAnsi="Helvetica" w:cs="Segoe UI"/>
+        </w:rPr>
+        <w:t>odels</w:t>
+      </w:r>
+      <w:r>
+        <w:rPr>
+          <w:rFonts w:ascii="Helvetica" w:hAnsi="Helvetica" w:cs="Segoe UI"/>
+        </w:rPr>
+        <w:t xml:space="preserve">, </w:t>
+      </w:r>
+      <w:r>
+        <w:rPr>
+          <w:rFonts w:ascii="Helvetica" w:hAnsi="Helvetica" w:cs="Segoe UI"/>
+        </w:rPr>
+        <w:t>REST API documentation</w:t>
       </w:r>
     </w:p>
     <w:p>
@@ -967,61 +1054,43 @@
         <w:rPr>
           <w:rFonts w:ascii="Helvetica" w:hAnsi="Helvetica" w:cs="Segoe UI"/>
         </w:rPr>
-        <w:t>S</w:t>
-      </w:r>
-      <w:r>
-        <w:rPr>
-          <w:rFonts w:ascii="Helvetica" w:hAnsi="Helvetica" w:cs="Segoe UI"/>
-        </w:rPr>
-        <w:t>erved</w:t>
-      </w:r>
-      <w:r>
-        <w:rPr>
-          <w:rFonts w:ascii="Helvetica" w:hAnsi="Helvetica" w:cs="Segoe UI"/>
-        </w:rPr>
-        <w:t xml:space="preserve"> as the Product Owner within an Agile development </w:t>
-      </w:r>
-      <w:r>
-        <w:rPr>
-          <w:rFonts w:ascii="Helvetica" w:hAnsi="Helvetica" w:cs="Segoe UI"/>
-        </w:rPr>
-        <w:t>process:</w:t>
-      </w:r>
-      <w:r>
-        <w:rPr>
-          <w:rFonts w:ascii="Helvetica" w:hAnsi="Helvetica" w:cs="Segoe UI"/>
-        </w:rPr>
-        <w:t xml:space="preserve"> d</w:t>
-      </w:r>
-      <w:r>
-        <w:rPr>
-          <w:rFonts w:ascii="Helvetica" w:hAnsi="Helvetica" w:cs="Segoe UI"/>
-        </w:rPr>
-        <w:t>efining</w:t>
-      </w:r>
-      <w:r>
-        <w:rPr>
-          <w:rFonts w:ascii="Helvetica" w:hAnsi="Helvetica" w:cs="Segoe UI"/>
-        </w:rPr>
-        <w:t xml:space="preserve"> product development strategy and </w:t>
-      </w:r>
-      <w:r>
-        <w:rPr>
-          <w:rFonts w:ascii="Helvetica" w:hAnsi="Helvetica" w:cs="Segoe UI"/>
-        </w:rPr>
-        <w:t>working</w:t>
-      </w:r>
-      <w:r>
-        <w:rPr>
-          <w:rFonts w:ascii="Helvetica" w:hAnsi="Helvetica" w:cs="Segoe UI"/>
-        </w:rPr>
-        <w:t xml:space="preserve"> with Business Analysts to create </w:t>
-      </w:r>
-      <w:r>
-        <w:rPr>
-          <w:rFonts w:ascii="Helvetica" w:hAnsi="Helvetica" w:cs="Segoe UI"/>
-        </w:rPr>
-        <w:t>and prioritize user stories</w:t>
+        <w:t xml:space="preserve">Product </w:t>
+      </w:r>
+      <w:r>
+        <w:rPr>
+          <w:rFonts w:ascii="Helvetica" w:hAnsi="Helvetica" w:cs="Segoe UI"/>
+        </w:rPr>
+        <w:t>platform</w:t>
+      </w:r>
+      <w:r>
+        <w:rPr>
+          <w:rFonts w:ascii="Helvetica" w:hAnsi="Helvetica" w:cs="Segoe UI"/>
+        </w:rPr>
+        <w:t xml:space="preserve"> </w:t>
+      </w:r>
+      <w:r>
+        <w:rPr>
+          <w:rFonts w:ascii="Helvetica" w:hAnsi="Helvetica" w:cs="Segoe UI"/>
+        </w:rPr>
+        <w:t>encompassed</w:t>
+      </w:r>
+      <w:r>
+        <w:rPr>
+          <w:rFonts w:ascii="Helvetica" w:hAnsi="Helvetica" w:cs="Segoe UI"/>
+        </w:rPr>
+        <w:t xml:space="preserve"> several ch</w:t>
+      </w:r>
+      <w:r>
+        <w:rPr>
+          <w:rFonts w:ascii="Helvetica" w:hAnsi="Helvetica" w:cs="Segoe UI"/>
+        </w:rPr>
+        <w:t xml:space="preserve">annels: desktop web, mobile/tablet web, </w:t>
+      </w:r>
+      <w:r>
+        <w:rPr>
+          <w:rFonts w:ascii="Helvetica" w:hAnsi="Helvetica" w:cs="Segoe UI"/>
+        </w:rPr>
+        <w:t>and in-store display</w:t>
       </w:r>
     </w:p>
     <w:p>
@@ -1123,14 +1192,21 @@
           <w:i/>
         </w:rPr>
         <w:lastRenderedPageBreak/>
-        <w:t xml:space="preserve">2011 – </w:t>
+        <w:t>2011 –</w:t>
       </w:r>
       <w:r>
         <w:rPr>
           <w:rFonts w:ascii="Helvetica" w:hAnsi="Helvetica" w:cs="Segoe UI"/>
           <w:i/>
         </w:rPr>
-        <w:t>October 2013</w:t>
+        <w:t xml:space="preserve"> </w:t>
+      </w:r>
+      <w:r>
+        <w:rPr>
+          <w:rFonts w:ascii="Helvetica" w:hAnsi="Helvetica" w:cs="Segoe UI"/>
+          <w:i/>
+        </w:rPr>
+        <w:t>2013</w:t>
       </w:r>
     </w:p>
     <w:p>
@@ -1251,7 +1327,31 @@
         <w:rPr>
           <w:rFonts w:ascii="Helvetica" w:hAnsi="Helvetica" w:cs="Segoe UI"/>
         </w:rPr>
+        <w:t>Served as technical lead and architect for Coca-Cola</w:t>
+      </w:r>
+      <w:r>
+        <w:rPr>
+          <w:rFonts w:ascii="Helvetica" w:hAnsi="Helvetica" w:cs="Segoe UI"/>
+        </w:rPr>
+        <w:t xml:space="preserve"> + Spotify’s</w:t>
+      </w:r>
+      <w:r>
+        <w:rPr>
+          <w:rFonts w:ascii="Helvetica" w:hAnsi="Helvetica" w:cs="Segoe UI"/>
+        </w:rPr>
+        <w:t xml:space="preserve"> </w:t>
+      </w:r>
+      <w:r>
+        <w:rPr>
+          <w:rFonts w:ascii="Helvetica" w:hAnsi="Helvetica" w:cs="Segoe UI"/>
+        </w:rPr>
         <w:t>Placelists</w:t>
+      </w:r>
+      <w:r>
+        <w:rPr>
+          <w:rFonts w:ascii="Helvetica" w:hAnsi="Helvetica" w:cs="Segoe UI"/>
+        </w:rPr>
+        <w:t xml:space="preserve"> platform</w:t>
       </w:r>
     </w:p>
     <w:p>
@@ -1269,7 +1369,7 @@
         <w:rPr>
           <w:rFonts w:ascii="Helvetica" w:hAnsi="Helvetica" w:cs="Segoe UI"/>
         </w:rPr>
-        <w:t>Technical lead for Coca-Cola's "Placelists" platform, defining</w:t>
+        <w:t>Defined</w:t>
       </w:r>
       <w:r>
         <w:rPr>
@@ -1281,13 +1381,37 @@
         <w:rPr>
           <w:rFonts w:ascii="Helvetica" w:hAnsi="Helvetica" w:cs="Segoe UI"/>
         </w:rPr>
-        <w:t xml:space="preserve"> architecture and directing a team of 6 deve</w:t>
+        <w:t xml:space="preserve"> architecture and directed</w:t>
+      </w:r>
+      <w:r>
+        <w:rPr>
+          <w:rFonts w:ascii="Helvetica" w:hAnsi="Helvetica" w:cs="Segoe UI"/>
+        </w:rPr>
+        <w:t xml:space="preserve"> a team of 6 deve</w:t>
       </w:r>
       <w:r>
         <w:rPr>
           <w:rFonts w:ascii="Helvetica" w:hAnsi="Helvetica" w:cs="Segoe UI"/>
         </w:rPr>
         <w:t>lopers (front-end and back-end)</w:t>
+      </w:r>
+      <w:r>
+        <w:rPr>
+          <w:rFonts w:ascii="Helvetica" w:hAnsi="Helvetica" w:cs="Segoe UI"/>
+        </w:rPr>
+        <w:t xml:space="preserve"> through</w:t>
+      </w:r>
+      <w:r>
+        <w:rPr>
+          <w:rFonts w:ascii="Helvetica" w:hAnsi="Helvetica" w:cs="Segoe UI"/>
+        </w:rPr>
+        <w:t xml:space="preserve"> an</w:t>
+      </w:r>
+      <w:r>
+        <w:rPr>
+          <w:rFonts w:ascii="Helvetica" w:hAnsi="Helvetica" w:cs="Segoe UI"/>
+        </w:rPr>
+        <w:t xml:space="preserve"> Agile delivery process</w:t>
       </w:r>
     </w:p>
     <w:p>
@@ -1317,7 +1441,19 @@
         <w:rPr>
           <w:rFonts w:ascii="Helvetica" w:hAnsi="Helvetica" w:cs="Segoe UI"/>
         </w:rPr>
-        <w:t xml:space="preserve"> technology strategy, liaising with Coke, </w:t>
+        <w:t xml:space="preserve"> technology strategy, liaising with </w:t>
+      </w:r>
+      <w:r>
+        <w:rPr>
+          <w:rFonts w:ascii="Helvetica" w:hAnsi="Helvetica" w:cs="Segoe UI"/>
+        </w:rPr>
+        <w:t>Coca-Cola</w:t>
+      </w:r>
+      <w:r>
+        <w:rPr>
+          <w:rFonts w:ascii="Helvetica" w:hAnsi="Helvetica" w:cs="Segoe UI"/>
+        </w:rPr>
+        <w:t xml:space="preserve">, </w:t>
       </w:r>
       <w:r>
         <w:rPr>
@@ -1359,13 +1495,128 @@
         <w:rPr>
           <w:rFonts w:ascii="Helvetica" w:hAnsi="Helvetica" w:cs="Segoe UI"/>
         </w:rPr>
-        <w:t>Le</w:t>
-      </w:r>
-      <w:r>
-        <w:rPr>
-          <w:rFonts w:ascii="Helvetica" w:hAnsi="Helvetica" w:cs="Segoe UI"/>
-        </w:rPr>
-        <w:t>d estimation exercises to decompose functionality into tasks that are organized into 2-3 week sprints</w:t>
+        <w:lastRenderedPageBreak/>
+        <w:t>Provide</w:t>
+      </w:r>
+      <w:r>
+        <w:rPr>
+          <w:rFonts w:ascii="Helvetica" w:hAnsi="Helvetica" w:cs="Segoe UI"/>
+        </w:rPr>
+        <w:t>d</w:t>
+      </w:r>
+      <w:r>
+        <w:rPr>
+          <w:rFonts w:ascii="Helvetica" w:hAnsi="Helvetica" w:cs="Segoe UI"/>
+        </w:rPr>
+        <w:t xml:space="preserve"> </w:t>
+      </w:r>
+      <w:r>
+        <w:rPr>
+          <w:rFonts w:ascii="Helvetica" w:hAnsi="Helvetica" w:cs="Segoe UI"/>
+        </w:rPr>
+        <w:t>code to</w:t>
+      </w:r>
+      <w:r>
+        <w:rPr>
+          <w:rFonts w:ascii="Helvetica" w:hAnsi="Helvetica" w:cs="Segoe UI"/>
+        </w:rPr>
+        <w:t xml:space="preserve"> both web API and client applications – t</w:t>
+      </w:r>
+      <w:r>
+        <w:rPr>
+          <w:rFonts w:ascii="Helvetica" w:hAnsi="Helvetica" w:cs="Segoe UI"/>
+        </w:rPr>
+        <w:t xml:space="preserve">he </w:t>
+      </w:r>
+      <w:r>
+        <w:rPr>
+          <w:rFonts w:ascii="Helvetica" w:hAnsi="Helvetica" w:cs="Segoe UI"/>
+        </w:rPr>
+        <w:t xml:space="preserve">platform </w:t>
+      </w:r>
+      <w:r>
+        <w:rPr>
+          <w:rFonts w:ascii="Helvetica" w:hAnsi="Helvetica" w:cs="Segoe UI"/>
+        </w:rPr>
+        <w:t>was</w:t>
+      </w:r>
+      <w:r>
+        <w:rPr>
+          <w:rFonts w:ascii="Helvetica" w:hAnsi="Helvetica" w:cs="Segoe UI"/>
+        </w:rPr>
+        <w:t xml:space="preserve"> built around a</w:t>
+      </w:r>
+      <w:r>
+        <w:rPr>
+          <w:rFonts w:ascii="Helvetica" w:hAnsi="Helvetica" w:cs="Segoe UI"/>
+        </w:rPr>
+        <w:t xml:space="preserve"> .Net MVC</w:t>
+      </w:r>
+      <w:r>
+        <w:rPr>
+          <w:rFonts w:ascii="Helvetica" w:hAnsi="Helvetica" w:cs="Segoe UI"/>
+        </w:rPr>
+        <w:t xml:space="preserve"> web API that serviced</w:t>
+      </w:r>
+      <w:r>
+        <w:rPr>
+          <w:rFonts w:ascii="Helvetica" w:hAnsi="Helvetica" w:cs="Segoe UI"/>
+        </w:rPr>
+        <w:t xml:space="preserve"> a Spotify app and a responsive mobile website</w:t>
+      </w:r>
+      <w:r>
+        <w:rPr>
+          <w:rFonts w:ascii="Helvetica" w:hAnsi="Helvetica" w:cs="Segoe UI"/>
+        </w:rPr>
+        <w:t xml:space="preserve"> built with</w:t>
+      </w:r>
+      <w:r>
+        <w:rPr>
+          <w:rFonts w:ascii="Helvetica" w:hAnsi="Helvetica" w:cs="Segoe UI"/>
+        </w:rPr>
+        <w:t xml:space="preserve"> HTML5/CSS3 and </w:t>
+      </w:r>
+      <w:r>
+        <w:rPr>
+          <w:rFonts w:ascii="Helvetica" w:hAnsi="Helvetica" w:cs="Segoe UI"/>
+        </w:rPr>
+        <w:t>backbone.js</w:t>
+      </w:r>
+    </w:p>
+    <w:p>
+      <w:pPr>
+        <w:pStyle w:val="ListParagraph"/>
+        <w:numPr>
+          <w:ilvl w:val="0"/>
+          <w:numId w:val="1"/>
+        </w:numPr>
+        <w:rPr>
+          <w:rFonts w:ascii="Helvetica" w:hAnsi="Helvetica" w:cs="Segoe UI"/>
+        </w:rPr>
+      </w:pPr>
+      <w:r>
+        <w:rPr>
+          <w:rFonts w:ascii="Helvetica" w:hAnsi="Helvetica" w:cs="Segoe UI"/>
+        </w:rPr>
+        <w:t xml:space="preserve">Served as technical lead for </w:t>
+      </w:r>
+      <w:r>
+        <w:rPr>
+          <w:rFonts w:ascii="Helvetica" w:hAnsi="Helvetica" w:cs="Segoe UI"/>
+        </w:rPr>
+        <w:t>Coca-Cola</w:t>
+      </w:r>
+      <w:r>
+        <w:rPr>
+          <w:rFonts w:ascii="Helvetica" w:hAnsi="Helvetica" w:cs="Segoe UI"/>
+        </w:rPr>
+        <w:t>’s Global 2012 Olympics digital c</w:t>
+      </w:r>
+      <w:r>
+        <w:rPr>
+          <w:rFonts w:ascii="Helvetica" w:hAnsi="Helvetica" w:cs="Segoe UI"/>
+        </w:rPr>
+        <w:t>ampaign</w:t>
       </w:r>
     </w:p>
     <w:p>
@@ -1383,44 +1634,55 @@
         <w:rPr>
           <w:rFonts w:ascii="Helvetica" w:hAnsi="Helvetica" w:cs="Segoe UI"/>
         </w:rPr>
-        <w:lastRenderedPageBreak/>
-        <w:t>Provide</w:t>
-      </w:r>
-      <w:r>
-        <w:rPr>
-          <w:rFonts w:ascii="Helvetica" w:hAnsi="Helvetica" w:cs="Segoe UI"/>
-        </w:rPr>
-        <w:t>d</w:t>
-      </w:r>
-      <w:r>
-        <w:rPr>
-          <w:rFonts w:ascii="Helvetica" w:hAnsi="Helvetica" w:cs="Segoe UI"/>
-        </w:rPr>
-        <w:t xml:space="preserve"> coding support of both web API and client applications – t</w:t>
-      </w:r>
-      <w:r>
-        <w:rPr>
-          <w:rFonts w:ascii="Helvetica" w:hAnsi="Helvetica" w:cs="Segoe UI"/>
-        </w:rPr>
-        <w:t xml:space="preserve">he </w:t>
-      </w:r>
-      <w:r>
-        <w:rPr>
-          <w:rFonts w:ascii="Helvetica" w:hAnsi="Helvetica" w:cs="Segoe UI"/>
-        </w:rPr>
-        <w:t>platform is built around a</w:t>
-      </w:r>
-      <w:r>
-        <w:rPr>
-          <w:rFonts w:ascii="Helvetica" w:hAnsi="Helvetica" w:cs="Segoe UI"/>
-        </w:rPr>
-        <w:t xml:space="preserve"> .Net MVC</w:t>
-      </w:r>
-      <w:r>
-        <w:rPr>
-          <w:rFonts w:ascii="Helvetica" w:hAnsi="Helvetica" w:cs="Segoe UI"/>
-        </w:rPr>
-        <w:t xml:space="preserve"> web API that services a Spotify app and a responsive mobile website</w:t>
+        <w:t>Le</w:t>
+      </w:r>
+      <w:r>
+        <w:rPr>
+          <w:rFonts w:ascii="Helvetica" w:hAnsi="Helvetica" w:cs="Segoe UI"/>
+        </w:rPr>
+        <w:t xml:space="preserve">d a team of 5 developers to </w:t>
+      </w:r>
+      <w:r>
+        <w:rPr>
+          <w:rFonts w:ascii="Helvetica" w:hAnsi="Helvetica" w:cs="Segoe UI"/>
+        </w:rPr>
+        <w:t>build</w:t>
+      </w:r>
+      <w:r>
+        <w:rPr>
+          <w:rFonts w:ascii="Helvetica" w:hAnsi="Helvetica" w:cs="Segoe UI"/>
+        </w:rPr>
+        <w:t xml:space="preserve"> Coca-Cola’s</w:t>
+      </w:r>
+      <w:r>
+        <w:rPr>
+          <w:rFonts w:ascii="Helvetica" w:hAnsi="Helvetica" w:cs="Segoe UI"/>
+        </w:rPr>
+        <w:t xml:space="preserve"> global</w:t>
+      </w:r>
+      <w:r>
+        <w:rPr>
+          <w:rFonts w:ascii="Helvetica" w:hAnsi="Helvetica" w:cs="Segoe UI"/>
+        </w:rPr>
+        <w:t xml:space="preserve"> “Move to the Beat” </w:t>
+      </w:r>
+      <w:r>
+        <w:rPr>
+          <w:rFonts w:ascii="Helvetica" w:hAnsi="Helvetica" w:cs="Segoe UI"/>
+        </w:rPr>
+        <w:t xml:space="preserve">digital </w:t>
+      </w:r>
+      <w:r>
+        <w:rPr>
+          <w:rFonts w:ascii="Helvetica" w:hAnsi="Helvetica" w:cs="Segoe UI"/>
+        </w:rPr>
+        <w:t>campaign</w:t>
+      </w:r>
+      <w:r>
+        <w:rPr>
+          <w:rFonts w:ascii="Helvetica" w:hAnsi="Helvetica" w:cs="Segoe UI"/>
+        </w:rPr>
+        <w:t xml:space="preserve"> for the 2012 Olympics</w:t>
       </w:r>
     </w:p>
     <w:p>
@@ -1438,79 +1700,33 @@
         <w:rPr>
           <w:rFonts w:ascii="Helvetica" w:hAnsi="Helvetica" w:cs="Segoe UI"/>
         </w:rPr>
-        <w:t>Led r</w:t>
-      </w:r>
-      <w:r>
-        <w:rPr>
-          <w:rFonts w:ascii="Helvetica" w:hAnsi="Helvetica" w:cs="Segoe UI"/>
-        </w:rPr>
-        <w:t xml:space="preserve">esponsive site and Spotify app </w:t>
-      </w:r>
-      <w:r>
-        <w:rPr>
-          <w:rFonts w:ascii="Helvetica" w:hAnsi="Helvetica" w:cs="Segoe UI"/>
-        </w:rPr>
-        <w:t>development</w:t>
-      </w:r>
-      <w:r>
-        <w:rPr>
-          <w:rFonts w:ascii="Helvetica" w:hAnsi="Helvetica" w:cs="Segoe UI"/>
-        </w:rPr>
-        <w:t xml:space="preserve"> using</w:t>
-      </w:r>
-      <w:r>
-        <w:rPr>
-          <w:rFonts w:ascii="Helvetica" w:hAnsi="Helvetica" w:cs="Segoe UI"/>
-        </w:rPr>
-        <w:t xml:space="preserve"> HTML5/CSS3 and </w:t>
-      </w:r>
-      <w:r>
-        <w:rPr>
-          <w:rFonts w:ascii="Helvetica" w:hAnsi="Helvetica" w:cs="Segoe UI"/>
-        </w:rPr>
-        <w:t>backbone.js with backbone-relational.js, require</w:t>
-      </w:r>
-      <w:r>
-        <w:rPr>
-          <w:rFonts w:ascii="Helvetica" w:hAnsi="Helvetica" w:cs="Segoe UI"/>
-        </w:rPr>
-        <w:t>.js, Handlebars templates, and i</w:t>
-      </w:r>
-      <w:r>
-        <w:rPr>
-          <w:rFonts w:ascii="Helvetica" w:hAnsi="Helvetica" w:cs="Segoe UI"/>
-        </w:rPr>
-        <w:t>18</w:t>
-      </w:r>
-      <w:r>
-        <w:rPr>
-          <w:rFonts w:ascii="Helvetica" w:hAnsi="Helvetica" w:cs="Segoe UI"/>
-        </w:rPr>
-        <w:t>n</w:t>
-      </w:r>
-      <w:r>
-        <w:rPr>
-          <w:rFonts w:ascii="Helvetica" w:hAnsi="Helvetica" w:cs="Segoe UI"/>
-        </w:rPr>
-        <w:t xml:space="preserve"> support</w:t>
-      </w:r>
-    </w:p>
-    <w:p>
-      <w:pPr>
-        <w:pStyle w:val="ListParagraph"/>
-        <w:numPr>
-          <w:ilvl w:val="0"/>
-          <w:numId w:val="1"/>
-        </w:numPr>
-        <w:rPr>
-          <w:rFonts w:ascii="Helvetica" w:hAnsi="Helvetica" w:cs="Segoe UI"/>
-        </w:rPr>
-      </w:pPr>
-      <w:r>
-        <w:rPr>
-          <w:rFonts w:ascii="Helvetica" w:hAnsi="Helvetica" w:cs="Segoe UI"/>
-        </w:rPr>
-        <w:t>Coke 2012 Olympics Digital Campaign</w:t>
+        <w:t>Ser</w:t>
+      </w:r>
+      <w:commentRangeStart w:id="0"/>
+      <w:r>
+        <w:rPr>
+          <w:rFonts w:ascii="Helvetica" w:hAnsi="Helvetica" w:cs="Segoe UI"/>
+        </w:rPr>
+        <w:t>ved as th</w:t>
+      </w:r>
+      <w:r>
+        <w:rPr>
+          <w:rFonts w:ascii="Helvetica" w:hAnsi="Helvetica" w:cs="Segoe UI"/>
+        </w:rPr>
+        <w:t>e inter-agency technical liaison</w:t>
+      </w:r>
+      <w:r>
+        <w:rPr>
+          <w:rFonts w:ascii="Helvetica" w:hAnsi="Helvetica" w:cs="Segoe UI"/>
+        </w:rPr>
+        <w:t>, coordinating development activities among five different vendors and also served as the primary technical contact for Coca-Cola, consulting with their IT and Marketing teams</w:t>
+      </w:r>
+      <w:commentRangeEnd w:id="0"/>
+      <w:r>
+        <w:rPr>
+          <w:rStyle w:val="CommentReference"/>
+        </w:rPr>
+        <w:commentReference w:id="0"/>
       </w:r>
     </w:p>
     <w:p>
@@ -1528,87 +1744,37 @@
         <w:rPr>
           <w:rFonts w:ascii="Helvetica" w:hAnsi="Helvetica" w:cs="Segoe UI"/>
         </w:rPr>
-        <w:t>Le</w:t>
-      </w:r>
-      <w:r>
-        <w:rPr>
-          <w:rFonts w:ascii="Helvetica" w:hAnsi="Helvetica" w:cs="Segoe UI"/>
-        </w:rPr>
-        <w:t>d a team of 5 developers to support Coke’s</w:t>
-      </w:r>
-      <w:r>
-        <w:rPr>
-          <w:rFonts w:ascii="Helvetica" w:hAnsi="Helvetica" w:cs="Segoe UI"/>
-        </w:rPr>
-        <w:t xml:space="preserve"> global</w:t>
-      </w:r>
-      <w:r>
-        <w:rPr>
-          <w:rFonts w:ascii="Helvetica" w:hAnsi="Helvetica" w:cs="Segoe UI"/>
-        </w:rPr>
-        <w:t xml:space="preserve"> “Move to the Beat” campaign for the 2012 Olympics</w:t>
-      </w:r>
-    </w:p>
-    <w:p>
-      <w:pPr>
-        <w:pStyle w:val="ListParagraph"/>
-        <w:numPr>
-          <w:ilvl w:val="1"/>
-          <w:numId w:val="1"/>
-        </w:numPr>
-        <w:rPr>
-          <w:rFonts w:ascii="Helvetica" w:hAnsi="Helvetica" w:cs="Segoe UI"/>
-        </w:rPr>
-      </w:pPr>
-      <w:r>
-        <w:rPr>
-          <w:rFonts w:ascii="Helvetica" w:hAnsi="Helvetica" w:cs="Segoe UI"/>
-        </w:rPr>
-        <w:t>Ser</w:t>
-      </w:r>
-      <w:commentRangeStart w:id="1"/>
-      <w:r>
-        <w:rPr>
-          <w:rFonts w:ascii="Helvetica" w:hAnsi="Helvetica" w:cs="Segoe UI"/>
-        </w:rPr>
-        <w:t>ved as th</w:t>
-      </w:r>
-      <w:r>
-        <w:rPr>
-          <w:rFonts w:ascii="Helvetica" w:hAnsi="Helvetica" w:cs="Segoe UI"/>
-        </w:rPr>
-        <w:t>e inter-agency technical liaison</w:t>
-      </w:r>
-      <w:r>
-        <w:rPr>
-          <w:rFonts w:ascii="Helvetica" w:hAnsi="Helvetica" w:cs="Segoe UI"/>
-        </w:rPr>
-        <w:t>, coordinating development activities among five different vendors and also served as the primary technical contact for Coca-Cola, consulting with their IT and Marketing teams</w:t>
-      </w:r>
-      <w:commentRangeEnd w:id="1"/>
-      <w:r>
-        <w:rPr>
-          <w:rStyle w:val="CommentReference"/>
-        </w:rPr>
-        <w:commentReference w:id="1"/>
-      </w:r>
-    </w:p>
-    <w:p>
-      <w:pPr>
-        <w:pStyle w:val="ListParagraph"/>
-        <w:numPr>
-          <w:ilvl w:val="1"/>
-          <w:numId w:val="1"/>
-        </w:numPr>
-        <w:rPr>
-          <w:rFonts w:ascii="Helvetica" w:hAnsi="Helvetica" w:cs="Segoe UI"/>
-        </w:rPr>
-      </w:pPr>
-      <w:r>
-        <w:rPr>
-          <w:rFonts w:ascii="Helvetica" w:hAnsi="Helvetica" w:cs="Segoe UI"/>
-        </w:rPr>
-        <w:t>Architected and built a .Net MVC-based JSON service to store user-generated content from multiple channels (desktop and mobile web, iOS and Android apps) and developed a market localization framework for the Coca-Cola Olympics website and mobile site</w:t>
+        <w:t xml:space="preserve">Architected </w:t>
+      </w:r>
+      <w:r>
+        <w:rPr>
+          <w:rFonts w:ascii="Helvetica" w:hAnsi="Helvetica" w:cs="Segoe UI"/>
+        </w:rPr>
+        <w:t>a multi-channel platform</w:t>
+      </w:r>
+      <w:r>
+        <w:rPr>
+          <w:rFonts w:ascii="Helvetica" w:hAnsi="Helvetica" w:cs="Segoe UI"/>
+        </w:rPr>
+        <w:t xml:space="preserve"> </w:t>
+      </w:r>
+      <w:r>
+        <w:rPr>
+          <w:rFonts w:ascii="Helvetica" w:hAnsi="Helvetica" w:cs="Segoe UI"/>
+        </w:rPr>
+        <w:t>including</w:t>
+      </w:r>
+      <w:r>
+        <w:rPr>
+          <w:rFonts w:ascii="Helvetica" w:hAnsi="Helvetica" w:cs="Segoe UI"/>
+        </w:rPr>
+        <w:t xml:space="preserve"> a market localization framework for the Coca-Cola Olympics website and mobile site</w:t>
+      </w:r>
+      <w:r>
+        <w:rPr>
+          <w:rFonts w:ascii="Helvetica" w:hAnsi="Helvetica" w:cs="Segoe UI"/>
+        </w:rPr>
+        <w:t xml:space="preserve"> (supporting 24 languages)</w:t>
       </w:r>
     </w:p>
     <w:p>
@@ -1881,19 +2047,7 @@
         <w:rPr>
           <w:rFonts w:ascii="Helvetica" w:hAnsi="Helvetica" w:cs="Segoe UI"/>
         </w:rPr>
-        <w:t>ampaign reached a peak of 250k requests/minute to OutbackFreeSteaks.com. Campaign site built</w:t>
-      </w:r>
-      <w:r>
-        <w:rPr>
-          <w:rFonts w:ascii="Helvetica" w:hAnsi="Helvetica" w:cs="Segoe UI"/>
-        </w:rPr>
-        <w:t xml:space="preserve"> with PHP/MySQL</w:t>
-      </w:r>
-      <w:r>
-        <w:rPr>
-          <w:rFonts w:ascii="Helvetica" w:hAnsi="Helvetica" w:cs="Segoe UI"/>
-        </w:rPr>
-        <w:t xml:space="preserve"> on AWS – Amazon has published a case study featuring my hosting architecture for the site</w:t>
+        <w:t>ampaign reached a peak of 250k requests/minute to OutbackFreeSteaks.com. Campaign site built on AWS – Amazon published a case study featuring my hosting architecture for the site</w:t>
       </w:r>
     </w:p>
     <w:p>
@@ -1959,73 +2113,7 @@
         <w:rPr>
           <w:rFonts w:ascii="Helvetica" w:hAnsi="Helvetica" w:cs="Segoe UI"/>
         </w:rPr>
-        <w:t xml:space="preserve">Technologies: C#, F#, .Net MVC, Fluent NHibernate, SQL Server, NUnit, Moq, jQuery, Elmah, log4net, </w:t>
-      </w:r>
-      <w:r>
-        <w:rPr>
-          <w:rFonts w:ascii="Helvetica" w:hAnsi="Helvetica" w:cs="Segoe UI"/>
-        </w:rPr>
-        <w:t xml:space="preserve">Hudson/Jenkins, NAnt, </w:t>
-      </w:r>
-      <w:r>
-        <w:rPr>
-          <w:rFonts w:ascii="Helvetica" w:hAnsi="Helvetica" w:cs="Segoe UI"/>
-        </w:rPr>
-        <w:t>Sharepoint 2007 (for georgia.org)</w:t>
-      </w:r>
-    </w:p>
-    <w:p>
-      <w:pPr>
-        <w:pStyle w:val="ListParagraph"/>
-        <w:numPr>
-          <w:ilvl w:val="0"/>
-          <w:numId w:val="1"/>
-        </w:numPr>
-        <w:rPr>
-          <w:rFonts w:ascii="Helvetica" w:hAnsi="Helvetica" w:cs="Segoe UI"/>
-        </w:rPr>
-      </w:pPr>
-      <w:r>
-        <w:rPr>
-          <w:rFonts w:ascii="Helvetica" w:hAnsi="Helvetica" w:cs="Segoe UI"/>
-        </w:rPr>
-        <w:t>Contributing D</w:t>
-      </w:r>
-      <w:r>
-        <w:rPr>
-          <w:rFonts w:ascii="Helvetica" w:hAnsi="Helvetica" w:cs="Segoe UI"/>
-        </w:rPr>
-        <w:t xml:space="preserve">eveloper for the Chick-fil-a iPhone app – implemented core navigation scheme and integrated with external data </w:t>
-      </w:r>
-      <w:r>
-        <w:rPr>
-          <w:rFonts w:ascii="Helvetica" w:hAnsi="Helvetica" w:cs="Segoe UI"/>
-        </w:rPr>
-        <w:t>service</w:t>
-      </w:r>
-      <w:r>
-        <w:rPr>
-          <w:rFonts w:ascii="Helvetica" w:hAnsi="Helvetica" w:cs="Segoe UI"/>
-        </w:rPr>
-        <w:t xml:space="preserve"> to render food menu pages</w:t>
-      </w:r>
-    </w:p>
-    <w:p>
-      <w:pPr>
-        <w:pStyle w:val="ListParagraph"/>
-        <w:numPr>
-          <w:ilvl w:val="1"/>
-          <w:numId w:val="1"/>
-        </w:numPr>
-        <w:rPr>
-          <w:rFonts w:ascii="Helvetica" w:hAnsi="Helvetica" w:cs="Segoe UI"/>
-        </w:rPr>
-      </w:pPr>
-      <w:r>
-        <w:rPr>
-          <w:rFonts w:ascii="Helvetica" w:hAnsi="Helvetica" w:cs="Segoe UI"/>
-        </w:rPr>
-        <w:t>Technologies: iOS 3, Objective-C, JSON</w:t>
+        <w:t>Technologies: C#, F#, .Net MVC, Fluent NHibernate, SQL Server, NUnit, Moq, jQuery, Elmah, log4net, Hudson/Jenkins, NAnt, Sharepoint 2007 (for georgia.org)</w:t>
       </w:r>
     </w:p>
     <w:p>
@@ -2136,6 +2224,15 @@
         <w:lastRenderedPageBreak/>
         <w:t>2006</w:t>
       </w:r>
+      <w:r>
+        <w:rPr>
+          <w:rFonts w:ascii="Helvetica" w:hAnsi="Helvetica" w:cs="Segoe UI"/>
+          <w:i/>
+        </w:rPr>
+        <w:t xml:space="preserve"> </w:t>
+      </w:r>
+      <w:bookmarkStart w:id="1" w:name="_GoBack"/>
+      <w:bookmarkEnd w:id="1"/>
       <w:r>
         <w:rPr>
           <w:rFonts w:ascii="Helvetica" w:hAnsi="Helvetica" w:cs="Segoe UI"/>
@@ -2490,8 +2587,8 @@
 </file>
 
 <file path=word/comments.xml><?xml version="1.0" encoding="utf-8"?>
-<w:comments xmlns:wpc="http://schemas.microsoft.com/office/word/2010/wordprocessingCanvas" xmlns:mc="http://schemas.openxmlformats.org/markup-compatibility/2006" xmlns:o="urn:schemas-microsoft-com:office:office" xmlns:r="http://schemas.openxmlformats.org/officeDocument/2006/relationships" xmlns:m="http://schemas.openxmlformats.org/officeDocument/2006/math" xmlns:v="urn:schemas-microsoft-com:vml" xmlns:wp14="http://schemas.microsoft.com/office/word/2010/wordprocessingDrawing" xmlns:wp="http://schemas.openxmlformats.org/drawingml/2006/wordprocessingDrawing" xmlns:w10="urn:schemas-microsoft-com:office:word" xmlns:w="http://schemas.openxmlformats.org/wordprocessingml/2006/main" xmlns:w14="http://schemas.microsoft.com/office/word/2010/wordml" xmlns:wpg="http://schemas.microsoft.com/office/word/2010/wordprocessingGroup" xmlns:wpi="http://schemas.microsoft.com/office/word/2010/wordprocessingInk" xmlns:wne="http://schemas.microsoft.com/office/word/2006/wordml" xmlns:wps="http://schemas.microsoft.com/office/word/2010/wordprocessingShape" mc:Ignorable="w14 wp14">
-  <w:comment w:id="1" w:author="patrick" w:date="2013-09-02T15:39:00Z" w:initials="p">
+<w:comments xmlns:wpc="http://schemas.microsoft.com/office/word/2010/wordprocessingCanvas" xmlns:mo="http://schemas.microsoft.com/office/mac/office/2008/main" xmlns:mc="http://schemas.openxmlformats.org/markup-compatibility/2006" xmlns:mv="urn:schemas-microsoft-com:mac:vml" xmlns:o="urn:schemas-microsoft-com:office:office" xmlns:r="http://schemas.openxmlformats.org/officeDocument/2006/relationships" xmlns:m="http://schemas.openxmlformats.org/officeDocument/2006/math" xmlns:v="urn:schemas-microsoft-com:vml" xmlns:wp14="http://schemas.microsoft.com/office/word/2010/wordprocessingDrawing" xmlns:wp="http://schemas.openxmlformats.org/drawingml/2006/wordprocessingDrawing" xmlns:w10="urn:schemas-microsoft-com:office:word" xmlns:w="http://schemas.openxmlformats.org/wordprocessingml/2006/main" xmlns:w14="http://schemas.microsoft.com/office/word/2010/wordml" xmlns:w15="http://schemas.microsoft.com/office/word/2012/wordml" xmlns:wpg="http://schemas.microsoft.com/office/word/2010/wordprocessingGroup" xmlns:wpi="http://schemas.microsoft.com/office/word/2010/wordprocessingInk" xmlns:wne="http://schemas.microsoft.com/office/word/2006/wordml" xmlns:wps="http://schemas.microsoft.com/office/word/2010/wordprocessingShape" mc:Ignorable="w14 w15 wp14 mv">
+  <w:comment w:id="0" w:author="patrick" w:date="2013-09-02T15:39:00Z" w:initials="p">
     <w:p>
       <w:pPr>
         <w:pStyle w:val="CommentText"/>
@@ -2510,8 +2607,14 @@
 </w:comments>
 </file>
 
+<file path=word/commentsExtended.xml><?xml version="1.0" encoding="utf-8"?>
+<w15:commentsEx xmlns:wpc="http://schemas.microsoft.com/office/word/2010/wordprocessingCanvas" xmlns:mo="http://schemas.microsoft.com/office/mac/office/2008/main" xmlns:mc="http://schemas.openxmlformats.org/markup-compatibility/2006" xmlns:mv="urn:schemas-microsoft-com:mac:vml" xmlns:o="urn:schemas-microsoft-com:office:office" xmlns:r="http://schemas.openxmlformats.org/officeDocument/2006/relationships" xmlns:m="http://schemas.openxmlformats.org/officeDocument/2006/math" xmlns:v="urn:schemas-microsoft-com:vml" xmlns:wp14="http://schemas.microsoft.com/office/word/2010/wordprocessingDrawing" xmlns:wp="http://schemas.openxmlformats.org/drawingml/2006/wordprocessingDrawing" xmlns:w10="urn:schemas-microsoft-com:office:word" xmlns:w="http://schemas.openxmlformats.org/wordprocessingml/2006/main" xmlns:w14="http://schemas.microsoft.com/office/word/2010/wordml" xmlns:w15="http://schemas.microsoft.com/office/word/2012/wordml" xmlns:wpg="http://schemas.microsoft.com/office/word/2010/wordprocessingGroup" xmlns:wpi="http://schemas.microsoft.com/office/word/2010/wordprocessingInk" xmlns:wne="http://schemas.microsoft.com/office/word/2006/wordml" xmlns:wps="http://schemas.microsoft.com/office/word/2010/wordprocessingShape" mc:Ignorable="w14 w15 wp14 mv">
+  <w15:commentEx w15:paraId="505099FC" w15:done="0"/>
+</w15:commentsEx>
+</file>
+
 <file path=word/endnotes.xml><?xml version="1.0" encoding="utf-8"?>
-<w:endnotes xmlns:wpc="http://schemas.microsoft.com/office/word/2010/wordprocessingCanvas" xmlns:mc="http://schemas.openxmlformats.org/markup-compatibility/2006" xmlns:o="urn:schemas-microsoft-com:office:office" xmlns:r="http://schemas.openxmlformats.org/officeDocument/2006/relationships" xmlns:m="http://schemas.openxmlformats.org/officeDocument/2006/math" xmlns:v="urn:schemas-microsoft-com:vml" xmlns:wp14="http://schemas.microsoft.com/office/word/2010/wordprocessingDrawing" xmlns:wp="http://schemas.openxmlformats.org/drawingml/2006/wordprocessingDrawing" xmlns:w10="urn:schemas-microsoft-com:office:word" xmlns:w="http://schemas.openxmlformats.org/wordprocessingml/2006/main" xmlns:w14="http://schemas.microsoft.com/office/word/2010/wordml" xmlns:wpg="http://schemas.microsoft.com/office/word/2010/wordprocessingGroup" xmlns:wpi="http://schemas.microsoft.com/office/word/2010/wordprocessingInk" xmlns:wne="http://schemas.microsoft.com/office/word/2006/wordml" xmlns:wps="http://schemas.microsoft.com/office/word/2010/wordprocessingShape" mc:Ignorable="w14 wp14">
+<w:endnotes xmlns:wpc="http://schemas.microsoft.com/office/word/2010/wordprocessingCanvas" xmlns:mo="http://schemas.microsoft.com/office/mac/office/2008/main" xmlns:mc="http://schemas.openxmlformats.org/markup-compatibility/2006" xmlns:mv="urn:schemas-microsoft-com:mac:vml" xmlns:o="urn:schemas-microsoft-com:office:office" xmlns:r="http://schemas.openxmlformats.org/officeDocument/2006/relationships" xmlns:m="http://schemas.openxmlformats.org/officeDocument/2006/math" xmlns:v="urn:schemas-microsoft-com:vml" xmlns:wp14="http://schemas.microsoft.com/office/word/2010/wordprocessingDrawing" xmlns:wp="http://schemas.openxmlformats.org/drawingml/2006/wordprocessingDrawing" xmlns:w10="urn:schemas-microsoft-com:office:word" xmlns:w="http://schemas.openxmlformats.org/wordprocessingml/2006/main" xmlns:w14="http://schemas.microsoft.com/office/word/2010/wordml" xmlns:w15="http://schemas.microsoft.com/office/word/2012/wordml" xmlns:wpg="http://schemas.microsoft.com/office/word/2010/wordprocessingGroup" xmlns:wpi="http://schemas.microsoft.com/office/word/2010/wordprocessingInk" xmlns:wne="http://schemas.microsoft.com/office/word/2006/wordml" xmlns:wps="http://schemas.microsoft.com/office/word/2010/wordprocessingShape" mc:Ignorable="w14 w15 wp14 mv">
   <w:endnote w:type="separator" w:id="-1">
     <w:p>
       <w:r>
@@ -2530,7 +2633,7 @@
 </file>
 
 <file path=word/footnotes.xml><?xml version="1.0" encoding="utf-8"?>
-<w:footnotes xmlns:wpc="http://schemas.microsoft.com/office/word/2010/wordprocessingCanvas" xmlns:mc="http://schemas.openxmlformats.org/markup-compatibility/2006" xmlns:o="urn:schemas-microsoft-com:office:office" xmlns:r="http://schemas.openxmlformats.org/officeDocument/2006/relationships" xmlns:m="http://schemas.openxmlformats.org/officeDocument/2006/math" xmlns:v="urn:schemas-microsoft-com:vml" xmlns:wp14="http://schemas.microsoft.com/office/word/2010/wordprocessingDrawing" xmlns:wp="http://schemas.openxmlformats.org/drawingml/2006/wordprocessingDrawing" xmlns:w10="urn:schemas-microsoft-com:office:word" xmlns:w="http://schemas.openxmlformats.org/wordprocessingml/2006/main" xmlns:w14="http://schemas.microsoft.com/office/word/2010/wordml" xmlns:wpg="http://schemas.microsoft.com/office/word/2010/wordprocessingGroup" xmlns:wpi="http://schemas.microsoft.com/office/word/2010/wordprocessingInk" xmlns:wne="http://schemas.microsoft.com/office/word/2006/wordml" xmlns:wps="http://schemas.microsoft.com/office/word/2010/wordprocessingShape" mc:Ignorable="w14 wp14">
+<w:footnotes xmlns:wpc="http://schemas.microsoft.com/office/word/2010/wordprocessingCanvas" xmlns:mo="http://schemas.microsoft.com/office/mac/office/2008/main" xmlns:mc="http://schemas.openxmlformats.org/markup-compatibility/2006" xmlns:mv="urn:schemas-microsoft-com:mac:vml" xmlns:o="urn:schemas-microsoft-com:office:office" xmlns:r="http://schemas.openxmlformats.org/officeDocument/2006/relationships" xmlns:m="http://schemas.openxmlformats.org/officeDocument/2006/math" xmlns:v="urn:schemas-microsoft-com:vml" xmlns:wp14="http://schemas.microsoft.com/office/word/2010/wordprocessingDrawing" xmlns:wp="http://schemas.openxmlformats.org/drawingml/2006/wordprocessingDrawing" xmlns:w10="urn:schemas-microsoft-com:office:word" xmlns:w="http://schemas.openxmlformats.org/wordprocessingml/2006/main" xmlns:w14="http://schemas.microsoft.com/office/word/2010/wordml" xmlns:w15="http://schemas.microsoft.com/office/word/2012/wordml" xmlns:wpg="http://schemas.microsoft.com/office/word/2010/wordprocessingGroup" xmlns:wpi="http://schemas.microsoft.com/office/word/2010/wordprocessingInk" xmlns:wne="http://schemas.microsoft.com/office/word/2006/wordml" xmlns:wps="http://schemas.microsoft.com/office/word/2010/wordprocessingShape" mc:Ignorable="w14 w15 wp14 mv">
   <w:footnote w:type="separator" w:id="-1">
     <w:p>
       <w:r>
@@ -2549,7 +2652,7 @@
 </file>
 
 <file path=word/numbering.xml><?xml version="1.0" encoding="utf-8"?>
-<w:numbering xmlns:wpc="http://schemas.microsoft.com/office/word/2010/wordprocessingCanvas" xmlns:mc="http://schemas.openxmlformats.org/markup-compatibility/2006" xmlns:o="urn:schemas-microsoft-com:office:office" xmlns:r="http://schemas.openxmlformats.org/officeDocument/2006/relationships" xmlns:m="http://schemas.openxmlformats.org/officeDocument/2006/math" xmlns:v="urn:schemas-microsoft-com:vml" xmlns:wp14="http://schemas.microsoft.com/office/word/2010/wordprocessingDrawing" xmlns:wp="http://schemas.openxmlformats.org/drawingml/2006/wordprocessingDrawing" xmlns:w10="urn:schemas-microsoft-com:office:word" xmlns:w="http://schemas.openxmlformats.org/wordprocessingml/2006/main" xmlns:w14="http://schemas.microsoft.com/office/word/2010/wordml" xmlns:wpg="http://schemas.microsoft.com/office/word/2010/wordprocessingGroup" xmlns:wpi="http://schemas.microsoft.com/office/word/2010/wordprocessingInk" xmlns:wne="http://schemas.microsoft.com/office/word/2006/wordml" xmlns:wps="http://schemas.microsoft.com/office/word/2010/wordprocessingShape" mc:Ignorable="w14 wp14">
+<w:numbering xmlns:wpc="http://schemas.microsoft.com/office/word/2010/wordprocessingCanvas" xmlns:mo="http://schemas.microsoft.com/office/mac/office/2008/main" xmlns:mc="http://schemas.openxmlformats.org/markup-compatibility/2006" xmlns:mv="urn:schemas-microsoft-com:mac:vml" xmlns:o="urn:schemas-microsoft-com:office:office" xmlns:r="http://schemas.openxmlformats.org/officeDocument/2006/relationships" xmlns:m="http://schemas.openxmlformats.org/officeDocument/2006/math" xmlns:v="urn:schemas-microsoft-com:vml" xmlns:wp14="http://schemas.microsoft.com/office/word/2010/wordprocessingDrawing" xmlns:wp="http://schemas.openxmlformats.org/drawingml/2006/wordprocessingDrawing" xmlns:w10="urn:schemas-microsoft-com:office:word" xmlns:w="http://schemas.openxmlformats.org/wordprocessingml/2006/main" xmlns:w14="http://schemas.microsoft.com/office/word/2010/wordml" xmlns:w15="http://schemas.microsoft.com/office/word/2012/wordml" xmlns:wpg="http://schemas.microsoft.com/office/word/2010/wordprocessingGroup" xmlns:wpi="http://schemas.microsoft.com/office/word/2010/wordprocessingInk" xmlns:wne="http://schemas.microsoft.com/office/word/2006/wordml" xmlns:wps="http://schemas.microsoft.com/office/word/2010/wordprocessingShape" mc:Ignorable="w14 w15 wp14 mv">
   <w:abstractNum w:abstractNumId="0">
     <w:nsid w:val="03272C38"/>
     <w:multiLevelType w:val="hybridMultilevel"/>
@@ -2866,6 +2969,118 @@
     </w:lvl>
   </w:abstractNum>
   <w:abstractNum w:abstractNumId="3">
+    <w:nsid w:val="7DC70E17"/>
+    <w:multiLevelType w:val="hybridMultilevel"/>
+    <w:tmpl w:val="824069E2"/>
+    <w:lvl w:ilvl="0" w:tplc="2C2635F6">
+      <w:numFmt w:val="bullet"/>
+      <w:lvlText w:val=""/>
+      <w:lvlJc w:val="left"/>
+      <w:pPr>
+        <w:ind w:left="720" w:hanging="360"/>
+      </w:pPr>
+      <w:rPr>
+        <w:rFonts w:ascii="Symbol" w:eastAsiaTheme="minorHAnsi" w:hAnsi="Symbol" w:cstheme="minorBidi" w:hint="default"/>
+      </w:rPr>
+    </w:lvl>
+    <w:lvl w:ilvl="1" w:tplc="04090003">
+      <w:start w:val="1"/>
+      <w:numFmt w:val="bullet"/>
+      <w:lvlText w:val="o"/>
+      <w:lvlJc w:val="left"/>
+      <w:pPr>
+        <w:ind w:left="1440" w:hanging="360"/>
+      </w:pPr>
+      <w:rPr>
+        <w:rFonts w:ascii="Courier New" w:hAnsi="Courier New" w:cs="Courier New" w:hint="default"/>
+      </w:rPr>
+    </w:lvl>
+    <w:lvl w:ilvl="2" w:tplc="04090005" w:tentative="1">
+      <w:start w:val="1"/>
+      <w:numFmt w:val="bullet"/>
+      <w:lvlText w:val=""/>
+      <w:lvlJc w:val="left"/>
+      <w:pPr>
+        <w:ind w:left="2160" w:hanging="360"/>
+      </w:pPr>
+      <w:rPr>
+        <w:rFonts w:ascii="Wingdings" w:hAnsi="Wingdings" w:hint="default"/>
+      </w:rPr>
+    </w:lvl>
+    <w:lvl w:ilvl="3" w:tplc="04090001" w:tentative="1">
+      <w:start w:val="1"/>
+      <w:numFmt w:val="bullet"/>
+      <w:lvlText w:val=""/>
+      <w:lvlJc w:val="left"/>
+      <w:pPr>
+        <w:ind w:left="2880" w:hanging="360"/>
+      </w:pPr>
+      <w:rPr>
+        <w:rFonts w:ascii="Symbol" w:hAnsi="Symbol" w:hint="default"/>
+      </w:rPr>
+    </w:lvl>
+    <w:lvl w:ilvl="4" w:tplc="04090003" w:tentative="1">
+      <w:start w:val="1"/>
+      <w:numFmt w:val="bullet"/>
+      <w:lvlText w:val="o"/>
+      <w:lvlJc w:val="left"/>
+      <w:pPr>
+        <w:ind w:left="3600" w:hanging="360"/>
+      </w:pPr>
+      <w:rPr>
+        <w:rFonts w:ascii="Courier New" w:hAnsi="Courier New" w:cs="Courier New" w:hint="default"/>
+      </w:rPr>
+    </w:lvl>
+    <w:lvl w:ilvl="5" w:tplc="04090005" w:tentative="1">
+      <w:start w:val="1"/>
+      <w:numFmt w:val="bullet"/>
+      <w:lvlText w:val=""/>
+      <w:lvlJc w:val="left"/>
+      <w:pPr>
+        <w:ind w:left="4320" w:hanging="360"/>
+      </w:pPr>
+      <w:rPr>
+        <w:rFonts w:ascii="Wingdings" w:hAnsi="Wingdings" w:hint="default"/>
+      </w:rPr>
+    </w:lvl>
+    <w:lvl w:ilvl="6" w:tplc="04090001" w:tentative="1">
+      <w:start w:val="1"/>
+      <w:numFmt w:val="bullet"/>
+      <w:lvlText w:val=""/>
+      <w:lvlJc w:val="left"/>
+      <w:pPr>
+        <w:ind w:left="5040" w:hanging="360"/>
+      </w:pPr>
+      <w:rPr>
+        <w:rFonts w:ascii="Symbol" w:hAnsi="Symbol" w:hint="default"/>
+      </w:rPr>
+    </w:lvl>
+    <w:lvl w:ilvl="7" w:tplc="04090003" w:tentative="1">
+      <w:start w:val="1"/>
+      <w:numFmt w:val="bullet"/>
+      <w:lvlText w:val="o"/>
+      <w:lvlJc w:val="left"/>
+      <w:pPr>
+        <w:ind w:left="5760" w:hanging="360"/>
+      </w:pPr>
+      <w:rPr>
+        <w:rFonts w:ascii="Courier New" w:hAnsi="Courier New" w:cs="Courier New" w:hint="default"/>
+      </w:rPr>
+    </w:lvl>
+    <w:lvl w:ilvl="8" w:tplc="04090005" w:tentative="1">
+      <w:start w:val="1"/>
+      <w:numFmt w:val="bullet"/>
+      <w:lvlText w:val=""/>
+      <w:lvlJc w:val="left"/>
+      <w:pPr>
+        <w:ind w:left="6480" w:hanging="360"/>
+      </w:pPr>
+      <w:rPr>
+        <w:rFonts w:ascii="Wingdings" w:hAnsi="Wingdings" w:hint="default"/>
+      </w:rPr>
+    </w:lvl>
+  </w:abstractNum>
+  <w:abstractNum w:abstractNumId="4">
     <w:nsid w:val="7F786625"/>
     <w:multiLevelType w:val="hybridMultilevel"/>
     <w:tmpl w:val="C6D0A32A"/>
@@ -2979,7 +3194,7 @@
     </w:lvl>
   </w:abstractNum>
   <w:num w:numId="1">
-    <w:abstractNumId w:val="3"/>
+    <w:abstractNumId w:val="4"/>
   </w:num>
   <w:num w:numId="2">
     <w:abstractNumId w:val="1"/>
@@ -2990,11 +3205,14 @@
   <w:num w:numId="4">
     <w:abstractNumId w:val="2"/>
   </w:num>
+  <w:num w:numId="5">
+    <w:abstractNumId w:val="3"/>
+  </w:num>
 </w:numbering>
 </file>
 
 <file path=word/styles.xml><?xml version="1.0" encoding="utf-8"?>
-<w:styles xmlns:mc="http://schemas.openxmlformats.org/markup-compatibility/2006" xmlns:r="http://schemas.openxmlformats.org/officeDocument/2006/relationships" xmlns:w="http://schemas.openxmlformats.org/wordprocessingml/2006/main" xmlns:w14="http://schemas.microsoft.com/office/word/2010/wordml" mc:Ignorable="w14">
+<w:styles xmlns:mc="http://schemas.openxmlformats.org/markup-compatibility/2006" xmlns:r="http://schemas.openxmlformats.org/officeDocument/2006/relationships" xmlns:w="http://schemas.openxmlformats.org/wordprocessingml/2006/main" xmlns:w14="http://schemas.microsoft.com/office/word/2010/wordml" xmlns:w15="http://schemas.microsoft.com/office/word/2012/wordml" mc:Ignorable="w14 w15">
   <w:docDefaults>
     <w:rPrDefault>
       <w:rPr>
@@ -3006,144 +3224,389 @@
     </w:rPrDefault>
     <w:pPrDefault/>
   </w:docDefaults>
-  <w:latentStyles w:defLockedState="0" w:defUIPriority="99" w:defSemiHidden="1" w:defUnhideWhenUsed="1" w:defQFormat="0" w:count="267">
-    <w:lsdException w:name="Normal" w:semiHidden="0" w:uiPriority="0" w:unhideWhenUsed="0" w:qFormat="1"/>
-    <w:lsdException w:name="heading 1" w:semiHidden="0" w:uiPriority="9" w:unhideWhenUsed="0" w:qFormat="1"/>
-    <w:lsdException w:name="heading 2" w:uiPriority="9" w:qFormat="1"/>
-    <w:lsdException w:name="heading 3" w:uiPriority="9" w:qFormat="1"/>
-    <w:lsdException w:name="heading 4" w:uiPriority="9" w:qFormat="1"/>
-    <w:lsdException w:name="heading 5" w:uiPriority="9" w:qFormat="1"/>
-    <w:lsdException w:name="heading 6" w:uiPriority="9" w:qFormat="1"/>
-    <w:lsdException w:name="heading 7" w:uiPriority="9" w:qFormat="1"/>
-    <w:lsdException w:name="heading 8" w:uiPriority="9" w:qFormat="1"/>
-    <w:lsdException w:name="heading 9" w:uiPriority="9" w:qFormat="1"/>
-    <w:lsdException w:name="toc 1" w:uiPriority="39"/>
-    <w:lsdException w:name="toc 2" w:uiPriority="39"/>
-    <w:lsdException w:name="toc 3" w:uiPriority="39"/>
-    <w:lsdException w:name="toc 4" w:uiPriority="39"/>
-    <w:lsdException w:name="toc 5" w:uiPriority="39"/>
-    <w:lsdException w:name="toc 6" w:uiPriority="39"/>
-    <w:lsdException w:name="toc 7" w:uiPriority="39"/>
-    <w:lsdException w:name="toc 8" w:uiPriority="39"/>
-    <w:lsdException w:name="toc 9" w:uiPriority="39"/>
-    <w:lsdException w:name="caption" w:uiPriority="35" w:qFormat="1"/>
-    <w:lsdException w:name="Title" w:semiHidden="0" w:uiPriority="10" w:unhideWhenUsed="0" w:qFormat="1"/>
-    <w:lsdException w:name="Default Paragraph Font" w:uiPriority="1"/>
-    <w:lsdException w:name="Subtitle" w:semiHidden="0" w:uiPriority="11" w:unhideWhenUsed="0" w:qFormat="1"/>
-    <w:lsdException w:name="Strong" w:semiHidden="0" w:uiPriority="22" w:unhideWhenUsed="0" w:qFormat="1"/>
-    <w:lsdException w:name="Emphasis" w:semiHidden="0" w:uiPriority="20" w:unhideWhenUsed="0" w:qFormat="1"/>
-    <w:lsdException w:name="Table Grid" w:semiHidden="0" w:uiPriority="59" w:unhideWhenUsed="0"/>
-    <w:lsdException w:name="Placeholder Text" w:unhideWhenUsed="0"/>
-    <w:lsdException w:name="No Spacing" w:semiHidden="0" w:uiPriority="1" w:unhideWhenUsed="0" w:qFormat="1"/>
-    <w:lsdException w:name="Light Shading" w:semiHidden="0" w:uiPriority="60" w:unhideWhenUsed="0"/>
-    <w:lsdException w:name="Light List" w:semiHidden="0" w:uiPriority="61" w:unhideWhenUsed="0"/>
-    <w:lsdException w:name="Light Grid" w:semiHidden="0" w:uiPriority="62" w:unhideWhenUsed="0"/>
-    <w:lsdException w:name="Medium Shading 1" w:semiHidden="0" w:uiPriority="63" w:unhideWhenUsed="0"/>
-    <w:lsdException w:name="Medium Shading 2" w:semiHidden="0" w:uiPriority="64" w:unhideWhenUsed="0"/>
-    <w:lsdException w:name="Medium List 1" w:semiHidden="0" w:uiPriority="65" w:unhideWhenUsed="0"/>
-    <w:lsdException w:name="Medium List 2" w:semiHidden="0" w:uiPriority="66" w:unhideWhenUsed="0"/>
-    <w:lsdException w:name="Medium Grid 1" w:semiHidden="0" w:uiPriority="67" w:unhideWhenUsed="0"/>
-    <w:lsdException w:name="Medium Grid 2" w:semiHidden="0" w:uiPriority="68" w:unhideWhenUsed="0"/>
-    <w:lsdException w:name="Medium Grid 3" w:semiHidden="0" w:uiPriority="69" w:unhideWhenUsed="0"/>
-    <w:lsdException w:name="Dark List" w:semiHidden="0" w:uiPriority="70" w:unhideWhenUsed="0"/>
-    <w:lsdException w:name="Colorful Shading" w:semiHidden="0" w:uiPriority="71" w:unhideWhenUsed="0"/>
-    <w:lsdException w:name="Colorful List" w:semiHidden="0" w:uiPriority="72" w:unhideWhenUsed="0"/>
-    <w:lsdException w:name="Colorful Grid" w:semiHidden="0" w:uiPriority="73" w:unhideWhenUsed="0"/>
-    <w:lsdException w:name="Light Shading Accent 1" w:semiHidden="0" w:uiPriority="60" w:unhideWhenUsed="0"/>
-    <w:lsdException w:name="Light List Accent 1" w:semiHidden="0" w:uiPriority="61" w:unhideWhenUsed="0"/>
-    <w:lsdException w:name="Light Grid Accent 1" w:semiHidden="0" w:uiPriority="62" w:unhideWhenUsed="0"/>
-    <w:lsdException w:name="Medium Shading 1 Accent 1" w:semiHidden="0" w:uiPriority="63" w:unhideWhenUsed="0"/>
-    <w:lsdException w:name="Medium Shading 2 Accent 1" w:semiHidden="0" w:uiPriority="64" w:unhideWhenUsed="0"/>
-    <w:lsdException w:name="Medium List 1 Accent 1" w:semiHidden="0" w:uiPriority="65" w:unhideWhenUsed="0"/>
-    <w:lsdException w:name="Revision" w:unhideWhenUsed="0"/>
-    <w:lsdException w:name="List Paragraph" w:semiHidden="0" w:uiPriority="34" w:unhideWhenUsed="0" w:qFormat="1"/>
-    <w:lsdException w:name="Quote" w:semiHidden="0" w:uiPriority="29" w:unhideWhenUsed="0" w:qFormat="1"/>
-    <w:lsdException w:name="Intense Quote" w:semiHidden="0" w:uiPriority="30" w:unhideWhenUsed="0" w:qFormat="1"/>
-    <w:lsdException w:name="Medium List 2 Accent 1" w:semiHidden="0" w:uiPriority="66" w:unhideWhenUsed="0"/>
-    <w:lsdException w:name="Medium Grid 1 Accent 1" w:semiHidden="0" w:uiPriority="67" w:unhideWhenUsed="0"/>
-    <w:lsdException w:name="Medium Grid 2 Accent 1" w:semiHidden="0" w:uiPriority="68" w:unhideWhenUsed="0"/>
-    <w:lsdException w:name="Medium Grid 3 Accent 1" w:semiHidden="0" w:uiPriority="69" w:unhideWhenUsed="0"/>
-    <w:lsdException w:name="Dark List Accent 1" w:semiHidden="0" w:uiPriority="70" w:unhideWhenUsed="0"/>
-    <w:lsdException w:name="Colorful Shading Accent 1" w:semiHidden="0" w:uiPriority="71" w:unhideWhenUsed="0"/>
-    <w:lsdException w:name="Colorful List Accent 1" w:semiHidden="0" w:uiPriority="72" w:unhideWhenUsed="0"/>
-    <w:lsdException w:name="Colorful Grid Accent 1" w:semiHidden="0" w:uiPriority="73" w:unhideWhenUsed="0"/>
-    <w:lsdException w:name="Light Shading Accent 2" w:semiHidden="0" w:uiPriority="60" w:unhideWhenUsed="0"/>
-    <w:lsdException w:name="Light List Accent 2" w:semiHidden="0" w:uiPriority="61" w:unhideWhenUsed="0"/>
-    <w:lsdException w:name="Light Grid Accent 2" w:semiHidden="0" w:uiPriority="62" w:unhideWhenUsed="0"/>
-    <w:lsdException w:name="Medium Shading 1 Accent 2" w:semiHidden="0" w:uiPriority="63" w:unhideWhenUsed="0"/>
-    <w:lsdException w:name="Medium Shading 2 Accent 2" w:semiHidden="0" w:uiPriority="64" w:unhideWhenUsed="0"/>
-    <w:lsdException w:name="Medium List 1 Accent 2" w:semiHidden="0" w:uiPriority="65" w:unhideWhenUsed="0"/>
-    <w:lsdException w:name="Medium List 2 Accent 2" w:semiHidden="0" w:uiPriority="66" w:unhideWhenUsed="0"/>
-    <w:lsdException w:name="Medium Grid 1 Accent 2" w:semiHidden="0" w:uiPriority="67" w:unhideWhenUsed="0"/>
-    <w:lsdException w:name="Medium Grid 2 Accent 2" w:semiHidden="0" w:uiPriority="68" w:unhideWhenUsed="0"/>
-    <w:lsdException w:name="Medium Grid 3 Accent 2" w:semiHidden="0" w:uiPriority="69" w:unhideWhenUsed="0"/>
-    <w:lsdException w:name="Dark List Accent 2" w:semiHidden="0" w:uiPriority="70" w:unhideWhenUsed="0"/>
-    <w:lsdException w:name="Colorful Shading Accent 2" w:semiHidden="0" w:uiPriority="71" w:unhideWhenUsed="0"/>
-    <w:lsdException w:name="Colorful List Accent 2" w:semiHidden="0" w:uiPriority="72" w:unhideWhenUsed="0"/>
-    <w:lsdException w:name="Colorful Grid Accent 2" w:semiHidden="0" w:uiPriority="73" w:unhideWhenUsed="0"/>
-    <w:lsdException w:name="Light Shading Accent 3" w:semiHidden="0" w:uiPriority="60" w:unhideWhenUsed="0"/>
-    <w:lsdException w:name="Light List Accent 3" w:semiHidden="0" w:uiPriority="61" w:unhideWhenUsed="0"/>
-    <w:lsdException w:name="Light Grid Accent 3" w:semiHidden="0" w:uiPriority="62" w:unhideWhenUsed="0"/>
-    <w:lsdException w:name="Medium Shading 1 Accent 3" w:semiHidden="0" w:uiPriority="63" w:unhideWhenUsed="0"/>
-    <w:lsdException w:name="Medium Shading 2 Accent 3" w:semiHidden="0" w:uiPriority="64" w:unhideWhenUsed="0"/>
-    <w:lsdException w:name="Medium List 1 Accent 3" w:semiHidden="0" w:uiPriority="65" w:unhideWhenUsed="0"/>
-    <w:lsdException w:name="Medium List 2 Accent 3" w:semiHidden="0" w:uiPriority="66" w:unhideWhenUsed="0"/>
-    <w:lsdException w:name="Medium Grid 1 Accent 3" w:semiHidden="0" w:uiPriority="67" w:unhideWhenUsed="0"/>
-    <w:lsdException w:name="Medium Grid 2 Accent 3" w:semiHidden="0" w:uiPriority="68" w:unhideWhenUsed="0"/>
-    <w:lsdException w:name="Medium Grid 3 Accent 3" w:semiHidden="0" w:uiPriority="69" w:unhideWhenUsed="0"/>
-    <w:lsdException w:name="Dark List Accent 3" w:semiHidden="0" w:uiPriority="70" w:unhideWhenUsed="0"/>
-    <w:lsdException w:name="Colorful Shading Accent 3" w:semiHidden="0" w:uiPriority="71" w:unhideWhenUsed="0"/>
-    <w:lsdException w:name="Colorful List Accent 3" w:semiHidden="0" w:uiPriority="72" w:unhideWhenUsed="0"/>
-    <w:lsdException w:name="Colorful Grid Accent 3" w:semiHidden="0" w:uiPriority="73" w:unhideWhenUsed="0"/>
-    <w:lsdException w:name="Light Shading Accent 4" w:semiHidden="0" w:uiPriority="60" w:unhideWhenUsed="0"/>
-    <w:lsdException w:name="Light List Accent 4" w:semiHidden="0" w:uiPriority="61" w:unhideWhenUsed="0"/>
-    <w:lsdException w:name="Light Grid Accent 4" w:semiHidden="0" w:uiPriority="62" w:unhideWhenUsed="0"/>
-    <w:lsdException w:name="Medium Shading 1 Accent 4" w:semiHidden="0" w:uiPriority="63" w:unhideWhenUsed="0"/>
-    <w:lsdException w:name="Medium Shading 2 Accent 4" w:semiHidden="0" w:uiPriority="64" w:unhideWhenUsed="0"/>
-    <w:lsdException w:name="Medium List 1 Accent 4" w:semiHidden="0" w:uiPriority="65" w:unhideWhenUsed="0"/>
-    <w:lsdException w:name="Medium List 2 Accent 4" w:semiHidden="0" w:uiPriority="66" w:unhideWhenUsed="0"/>
-    <w:lsdException w:name="Medium Grid 1 Accent 4" w:semiHidden="0" w:uiPriority="67" w:unhideWhenUsed="0"/>
-    <w:lsdException w:name="Medium Grid 2 Accent 4" w:semiHidden="0" w:uiPriority="68" w:unhideWhenUsed="0"/>
-    <w:lsdException w:name="Medium Grid 3 Accent 4" w:semiHidden="0" w:uiPriority="69" w:unhideWhenUsed="0"/>
-    <w:lsdException w:name="Dark List Accent 4" w:semiHidden="0" w:uiPriority="70" w:unhideWhenUsed="0"/>
-    <w:lsdException w:name="Colorful Shading Accent 4" w:semiHidden="0" w:uiPriority="71" w:unhideWhenUsed="0"/>
-    <w:lsdException w:name="Colorful List Accent 4" w:semiHidden="0" w:uiPriority="72" w:unhideWhenUsed="0"/>
-    <w:lsdException w:name="Colorful Grid Accent 4" w:semiHidden="0" w:uiPriority="73" w:unhideWhenUsed="0"/>
-    <w:lsdException w:name="Light Shading Accent 5" w:semiHidden="0" w:uiPriority="60" w:unhideWhenUsed="0"/>
-    <w:lsdException w:name="Light List Accent 5" w:semiHidden="0" w:uiPriority="61" w:unhideWhenUsed="0"/>
-    <w:lsdException w:name="Light Grid Accent 5" w:semiHidden="0" w:uiPriority="62" w:unhideWhenUsed="0"/>
-    <w:lsdException w:name="Medium Shading 1 Accent 5" w:semiHidden="0" w:uiPriority="63" w:unhideWhenUsed="0"/>
-    <w:lsdException w:name="Medium Shading 2 Accent 5" w:semiHidden="0" w:uiPriority="64" w:unhideWhenUsed="0"/>
-    <w:lsdException w:name="Medium List 1 Accent 5" w:semiHidden="0" w:uiPriority="65" w:unhideWhenUsed="0"/>
-    <w:lsdException w:name="Medium List 2 Accent 5" w:semiHidden="0" w:uiPriority="66" w:unhideWhenUsed="0"/>
-    <w:lsdException w:name="Medium Grid 1 Accent 5" w:semiHidden="0" w:uiPriority="67" w:unhideWhenUsed="0"/>
-    <w:lsdException w:name="Medium Grid 2 Accent 5" w:semiHidden="0" w:uiPriority="68" w:unhideWhenUsed="0"/>
-    <w:lsdException w:name="Medium Grid 3 Accent 5" w:semiHidden="0" w:uiPriority="69" w:unhideWhenUsed="0"/>
-    <w:lsdException w:name="Dark List Accent 5" w:semiHidden="0" w:uiPriority="70" w:unhideWhenUsed="0"/>
-    <w:lsdException w:name="Colorful Shading Accent 5" w:semiHidden="0" w:uiPriority="71" w:unhideWhenUsed="0"/>
-    <w:lsdException w:name="Colorful List Accent 5" w:semiHidden="0" w:uiPriority="72" w:unhideWhenUsed="0"/>
-    <w:lsdException w:name="Colorful Grid Accent 5" w:semiHidden="0" w:uiPriority="73" w:unhideWhenUsed="0"/>
-    <w:lsdException w:name="Light Shading Accent 6" w:semiHidden="0" w:uiPriority="60" w:unhideWhenUsed="0"/>
-    <w:lsdException w:name="Light List Accent 6" w:semiHidden="0" w:uiPriority="61" w:unhideWhenUsed="0"/>
-    <w:lsdException w:name="Light Grid Accent 6" w:semiHidden="0" w:uiPriority="62" w:unhideWhenUsed="0"/>
-    <w:lsdException w:name="Medium Shading 1 Accent 6" w:semiHidden="0" w:uiPriority="63" w:unhideWhenUsed="0"/>
-    <w:lsdException w:name="Medium Shading 2 Accent 6" w:semiHidden="0" w:uiPriority="64" w:unhideWhenUsed="0"/>
-    <w:lsdException w:name="Medium List 1 Accent 6" w:semiHidden="0" w:uiPriority="65" w:unhideWhenUsed="0"/>
-    <w:lsdException w:name="Medium List 2 Accent 6" w:semiHidden="0" w:uiPriority="66" w:unhideWhenUsed="0"/>
-    <w:lsdException w:name="Medium Grid 1 Accent 6" w:semiHidden="0" w:uiPriority="67" w:unhideWhenUsed="0"/>
-    <w:lsdException w:name="Medium Grid 2 Accent 6" w:semiHidden="0" w:uiPriority="68" w:unhideWhenUsed="0"/>
-    <w:lsdException w:name="Medium Grid 3 Accent 6" w:semiHidden="0" w:uiPriority="69" w:unhideWhenUsed="0"/>
-    <w:lsdException w:name="Dark List Accent 6" w:semiHidden="0" w:uiPriority="70" w:unhideWhenUsed="0"/>
-    <w:lsdException w:name="Colorful Shading Accent 6" w:semiHidden="0" w:uiPriority="71" w:unhideWhenUsed="0"/>
-    <w:lsdException w:name="Colorful List Accent 6" w:semiHidden="0" w:uiPriority="72" w:unhideWhenUsed="0"/>
-    <w:lsdException w:name="Colorful Grid Accent 6" w:semiHidden="0" w:uiPriority="73" w:unhideWhenUsed="0"/>
-    <w:lsdException w:name="Subtle Emphasis" w:semiHidden="0" w:uiPriority="19" w:unhideWhenUsed="0" w:qFormat="1"/>
-    <w:lsdException w:name="Intense Emphasis" w:semiHidden="0" w:uiPriority="21" w:unhideWhenUsed="0" w:qFormat="1"/>
-    <w:lsdException w:name="Subtle Reference" w:semiHidden="0" w:uiPriority="31" w:unhideWhenUsed="0" w:qFormat="1"/>
-    <w:lsdException w:name="Intense Reference" w:semiHidden="0" w:uiPriority="32" w:unhideWhenUsed="0" w:qFormat="1"/>
-    <w:lsdException w:name="Book Title" w:semiHidden="0" w:uiPriority="33" w:unhideWhenUsed="0" w:qFormat="1"/>
-    <w:lsdException w:name="Bibliography" w:uiPriority="37"/>
-    <w:lsdException w:name="TOC Heading" w:uiPriority="39" w:qFormat="1"/>
+  <w:latentStyles w:defLockedState="0" w:defUIPriority="99" w:defSemiHidden="0" w:defUnhideWhenUsed="0" w:defQFormat="0" w:count="382">
+    <w:lsdException w:name="Normal" w:uiPriority="0" w:qFormat="1"/>
+    <w:lsdException w:name="heading 1" w:uiPriority="9" w:qFormat="1"/>
+    <w:lsdException w:name="heading 2" w:semiHidden="1" w:uiPriority="9" w:unhideWhenUsed="1" w:qFormat="1"/>
+    <w:lsdException w:name="heading 3" w:semiHidden="1" w:uiPriority="9" w:unhideWhenUsed="1" w:qFormat="1"/>
+    <w:lsdException w:name="heading 4" w:semiHidden="1" w:uiPriority="9" w:unhideWhenUsed="1" w:qFormat="1"/>
+    <w:lsdException w:name="heading 5" w:semiHidden="1" w:uiPriority="9" w:unhideWhenUsed="1" w:qFormat="1"/>
+    <w:lsdException w:name="heading 6" w:semiHidden="1" w:uiPriority="9" w:unhideWhenUsed="1" w:qFormat="1"/>
+    <w:lsdException w:name="heading 7" w:semiHidden="1" w:uiPriority="9" w:unhideWhenUsed="1" w:qFormat="1"/>
+    <w:lsdException w:name="heading 8" w:semiHidden="1" w:uiPriority="9" w:unhideWhenUsed="1" w:qFormat="1"/>
+    <w:lsdException w:name="heading 9" w:semiHidden="1" w:uiPriority="9" w:unhideWhenUsed="1" w:qFormat="1"/>
+    <w:lsdException w:name="index 1" w:semiHidden="1" w:unhideWhenUsed="1"/>
+    <w:lsdException w:name="index 2" w:semiHidden="1" w:unhideWhenUsed="1"/>
+    <w:lsdException w:name="index 3" w:semiHidden="1" w:unhideWhenUsed="1"/>
+    <w:lsdException w:name="index 4" w:semiHidden="1" w:unhideWhenUsed="1"/>
+    <w:lsdException w:name="index 5" w:semiHidden="1" w:unhideWhenUsed="1"/>
+    <w:lsdException w:name="index 6" w:semiHidden="1" w:unhideWhenUsed="1"/>
+    <w:lsdException w:name="index 7" w:semiHidden="1" w:unhideWhenUsed="1"/>
+    <w:lsdException w:name="index 8" w:semiHidden="1" w:unhideWhenUsed="1"/>
+    <w:lsdException w:name="index 9" w:semiHidden="1" w:unhideWhenUsed="1"/>
+    <w:lsdException w:name="toc 1" w:semiHidden="1" w:uiPriority="39" w:unhideWhenUsed="1"/>
+    <w:lsdException w:name="toc 2" w:semiHidden="1" w:uiPriority="39" w:unhideWhenUsed="1"/>
+    <w:lsdException w:name="toc 3" w:semiHidden="1" w:uiPriority="39" w:unhideWhenUsed="1"/>
+    <w:lsdException w:name="toc 4" w:semiHidden="1" w:uiPriority="39" w:unhideWhenUsed="1"/>
+    <w:lsdException w:name="toc 5" w:semiHidden="1" w:uiPriority="39" w:unhideWhenUsed="1"/>
+    <w:lsdException w:name="toc 6" w:semiHidden="1" w:uiPriority="39" w:unhideWhenUsed="1"/>
+    <w:lsdException w:name="toc 7" w:semiHidden="1" w:uiPriority="39" w:unhideWhenUsed="1"/>
+    <w:lsdException w:name="toc 8" w:semiHidden="1" w:uiPriority="39" w:unhideWhenUsed="1"/>
+    <w:lsdException w:name="toc 9" w:semiHidden="1" w:uiPriority="39" w:unhideWhenUsed="1"/>
+    <w:lsdException w:name="Normal Indent" w:semiHidden="1" w:unhideWhenUsed="1"/>
+    <w:lsdException w:name="footnote text" w:semiHidden="1" w:unhideWhenUsed="1"/>
+    <w:lsdException w:name="annotation text" w:semiHidden="1" w:unhideWhenUsed="1"/>
+    <w:lsdException w:name="header" w:semiHidden="1" w:unhideWhenUsed="1"/>
+    <w:lsdException w:name="footer" w:semiHidden="1" w:unhideWhenUsed="1"/>
+    <w:lsdException w:name="index heading" w:semiHidden="1" w:unhideWhenUsed="1"/>
+    <w:lsdException w:name="caption" w:semiHidden="1" w:uiPriority="35" w:unhideWhenUsed="1" w:qFormat="1"/>
+    <w:lsdException w:name="table of figures" w:semiHidden="1" w:unhideWhenUsed="1"/>
+    <w:lsdException w:name="envelope address" w:semiHidden="1" w:unhideWhenUsed="1"/>
+    <w:lsdException w:name="envelope return" w:semiHidden="1" w:unhideWhenUsed="1"/>
+    <w:lsdException w:name="footnote reference" w:semiHidden="1" w:unhideWhenUsed="1"/>
+    <w:lsdException w:name="annotation reference" w:semiHidden="1" w:unhideWhenUsed="1"/>
+    <w:lsdException w:name="line number" w:semiHidden="1" w:unhideWhenUsed="1"/>
+    <w:lsdException w:name="page number" w:semiHidden="1" w:unhideWhenUsed="1"/>
+    <w:lsdException w:name="endnote reference" w:semiHidden="1" w:unhideWhenUsed="1"/>
+    <w:lsdException w:name="endnote text" w:semiHidden="1" w:unhideWhenUsed="1"/>
+    <w:lsdException w:name="table of authorities" w:semiHidden="1" w:unhideWhenUsed="1"/>
+    <w:lsdException w:name="macro" w:semiHidden="1" w:unhideWhenUsed="1"/>
+    <w:lsdException w:name="toa heading" w:semiHidden="1" w:unhideWhenUsed="1"/>
+    <w:lsdException w:name="List" w:semiHidden="1" w:unhideWhenUsed="1"/>
+    <w:lsdException w:name="List Bullet" w:semiHidden="1" w:unhideWhenUsed="1"/>
+    <w:lsdException w:name="List Number" w:semiHidden="1" w:unhideWhenUsed="1"/>
+    <w:lsdException w:name="List 2" w:semiHidden="1" w:unhideWhenUsed="1"/>
+    <w:lsdException w:name="List 3" w:semiHidden="1" w:unhideWhenUsed="1"/>
+    <w:lsdException w:name="List 4" w:semiHidden="1" w:unhideWhenUsed="1"/>
+    <w:lsdException w:name="List 5" w:semiHidden="1" w:unhideWhenUsed="1"/>
+    <w:lsdException w:name="List Bullet 2" w:semiHidden="1" w:unhideWhenUsed="1"/>
+    <w:lsdException w:name="List Bullet 3" w:semiHidden="1" w:unhideWhenUsed="1"/>
+    <w:lsdException w:name="List Bullet 4" w:semiHidden="1" w:unhideWhenUsed="1"/>
+    <w:lsdException w:name="List Bullet 5" w:semiHidden="1" w:unhideWhenUsed="1"/>
+    <w:lsdException w:name="List Number 2" w:semiHidden="1" w:unhideWhenUsed="1"/>
+    <w:lsdException w:name="List Number 3" w:semiHidden="1" w:unhideWhenUsed="1"/>
+    <w:lsdException w:name="List Number 4" w:semiHidden="1" w:unhideWhenUsed="1"/>
+    <w:lsdException w:name="List Number 5" w:semiHidden="1" w:unhideWhenUsed="1"/>
+    <w:lsdException w:name="Title" w:uiPriority="10" w:qFormat="1"/>
+    <w:lsdException w:name="Closing" w:semiHidden="1" w:unhideWhenUsed="1"/>
+    <w:lsdException w:name="Signature" w:semiHidden="1" w:unhideWhenUsed="1"/>
+    <w:lsdException w:name="Default Paragraph Font" w:semiHidden="1" w:uiPriority="1" w:unhideWhenUsed="1"/>
+    <w:lsdException w:name="Body Text" w:semiHidden="1" w:unhideWhenUsed="1"/>
+    <w:lsdException w:name="Body Text Indent" w:semiHidden="1" w:unhideWhenUsed="1"/>
+    <w:lsdException w:name="List Continue" w:semiHidden="1" w:unhideWhenUsed="1"/>
+    <w:lsdException w:name="List Continue 2" w:semiHidden="1" w:unhideWhenUsed="1"/>
+    <w:lsdException w:name="List Continue 3" w:semiHidden="1" w:unhideWhenUsed="1"/>
+    <w:lsdException w:name="List Continue 4" w:semiHidden="1" w:unhideWhenUsed="1"/>
+    <w:lsdException w:name="List Continue 5" w:semiHidden="1" w:unhideWhenUsed="1"/>
+    <w:lsdException w:name="Message Header" w:semiHidden="1" w:unhideWhenUsed="1"/>
+    <w:lsdException w:name="Subtitle" w:uiPriority="11" w:qFormat="1"/>
+    <w:lsdException w:name="Salutation" w:semiHidden="1" w:unhideWhenUsed="1"/>
+    <w:lsdException w:name="Date" w:semiHidden="1" w:unhideWhenUsed="1"/>
+    <w:lsdException w:name="Body Text First Indent" w:semiHidden="1" w:unhideWhenUsed="1"/>
+    <w:lsdException w:name="Body Text First Indent 2" w:semiHidden="1" w:unhideWhenUsed="1"/>
+    <w:lsdException w:name="Note Heading" w:semiHidden="1" w:unhideWhenUsed="1"/>
+    <w:lsdException w:name="Body Text 2" w:semiHidden="1" w:unhideWhenUsed="1"/>
+    <w:lsdException w:name="Body Text 3" w:semiHidden="1" w:unhideWhenUsed="1"/>
+    <w:lsdException w:name="Body Text Indent 2" w:semiHidden="1" w:unhideWhenUsed="1"/>
+    <w:lsdException w:name="Body Text Indent 3" w:semiHidden="1" w:unhideWhenUsed="1"/>
+    <w:lsdException w:name="Block Text" w:semiHidden="1" w:unhideWhenUsed="1"/>
+    <w:lsdException w:name="Hyperlink" w:semiHidden="1" w:unhideWhenUsed="1"/>
+    <w:lsdException w:name="FollowedHyperlink" w:semiHidden="1" w:unhideWhenUsed="1"/>
+    <w:lsdException w:name="Strong" w:uiPriority="22" w:qFormat="1"/>
+    <w:lsdException w:name="Emphasis" w:uiPriority="20" w:qFormat="1"/>
+    <w:lsdException w:name="Document Map" w:semiHidden="1" w:unhideWhenUsed="1"/>
+    <w:lsdException w:name="Plain Text" w:semiHidden="1" w:unhideWhenUsed="1"/>
+    <w:lsdException w:name="E-mail Signature" w:semiHidden="1" w:unhideWhenUsed="1"/>
+    <w:lsdException w:name="HTML Top of Form" w:semiHidden="1" w:unhideWhenUsed="1"/>
+    <w:lsdException w:name="HTML Bottom of Form" w:semiHidden="1" w:unhideWhenUsed="1"/>
+    <w:lsdException w:name="Normal (Web)" w:semiHidden="1" w:unhideWhenUsed="1"/>
+    <w:lsdException w:name="HTML Acronym" w:semiHidden="1" w:unhideWhenUsed="1"/>
+    <w:lsdException w:name="HTML Address" w:semiHidden="1" w:unhideWhenUsed="1"/>
+    <w:lsdException w:name="HTML Cite" w:semiHidden="1" w:unhideWhenUsed="1"/>
+    <w:lsdException w:name="HTML Code" w:semiHidden="1" w:unhideWhenUsed="1"/>
+    <w:lsdException w:name="HTML Definition" w:semiHidden="1" w:unhideWhenUsed="1"/>
+    <w:lsdException w:name="HTML Keyboard" w:semiHidden="1" w:unhideWhenUsed="1"/>
+    <w:lsdException w:name="HTML Preformatted" w:semiHidden="1" w:unhideWhenUsed="1"/>
+    <w:lsdException w:name="HTML Sample" w:semiHidden="1" w:unhideWhenUsed="1"/>
+    <w:lsdException w:name="HTML Typewriter" w:semiHidden="1" w:unhideWhenUsed="1"/>
+    <w:lsdException w:name="HTML Variable" w:semiHidden="1" w:unhideWhenUsed="1"/>
+    <w:lsdException w:name="Normal Table" w:semiHidden="1" w:unhideWhenUsed="1"/>
+    <w:lsdException w:name="annotation subject" w:semiHidden="1" w:unhideWhenUsed="1"/>
+    <w:lsdException w:name="No List" w:semiHidden="1" w:unhideWhenUsed="1"/>
+    <w:lsdException w:name="Outline List 1" w:semiHidden="1" w:unhideWhenUsed="1"/>
+    <w:lsdException w:name="Outline List 2" w:semiHidden="1" w:unhideWhenUsed="1"/>
+    <w:lsdException w:name="Outline List 3" w:semiHidden="1" w:unhideWhenUsed="1"/>
+    <w:lsdException w:name="Table Simple 1" w:semiHidden="1" w:unhideWhenUsed="1"/>
+    <w:lsdException w:name="Table Simple 2" w:semiHidden="1" w:unhideWhenUsed="1"/>
+    <w:lsdException w:name="Table Simple 3" w:semiHidden="1" w:unhideWhenUsed="1"/>
+    <w:lsdException w:name="Table Classic 1" w:semiHidden="1" w:unhideWhenUsed="1"/>
+    <w:lsdException w:name="Table Classic 2" w:semiHidden="1" w:unhideWhenUsed="1"/>
+    <w:lsdException w:name="Table Classic 3" w:semiHidden="1" w:unhideWhenUsed="1"/>
+    <w:lsdException w:name="Table Classic 4" w:semiHidden="1" w:unhideWhenUsed="1"/>
+    <w:lsdException w:name="Table Colorful 1" w:semiHidden="1" w:unhideWhenUsed="1"/>
+    <w:lsdException w:name="Table Colorful 2" w:semiHidden="1" w:unhideWhenUsed="1"/>
+    <w:lsdException w:name="Table Colorful 3" w:semiHidden="1" w:unhideWhenUsed="1"/>
+    <w:lsdException w:name="Table Columns 1" w:semiHidden="1" w:unhideWhenUsed="1"/>
+    <w:lsdException w:name="Table Columns 2" w:semiHidden="1" w:unhideWhenUsed="1"/>
+    <w:lsdException w:name="Table Columns 3" w:semiHidden="1" w:unhideWhenUsed="1"/>
+    <w:lsdException w:name="Table Columns 4" w:semiHidden="1" w:unhideWhenUsed="1"/>
+    <w:lsdException w:name="Table Columns 5" w:semiHidden="1" w:unhideWhenUsed="1"/>
+    <w:lsdException w:name="Table Grid 1" w:semiHidden="1" w:unhideWhenUsed="1"/>
+    <w:lsdException w:name="Table Grid 2" w:semiHidden="1" w:unhideWhenUsed="1"/>
+    <w:lsdException w:name="Table Grid 3" w:semiHidden="1" w:unhideWhenUsed="1"/>
+    <w:lsdException w:name="Table Grid 4" w:semiHidden="1" w:unhideWhenUsed="1"/>
+    <w:lsdException w:name="Table Grid 5" w:semiHidden="1" w:unhideWhenUsed="1"/>
+    <w:lsdException w:name="Table Grid 6" w:semiHidden="1" w:unhideWhenUsed="1"/>
+    <w:lsdException w:name="Table Grid 7" w:semiHidden="1" w:unhideWhenUsed="1"/>
+    <w:lsdException w:name="Table Grid 8" w:semiHidden="1" w:unhideWhenUsed="1"/>
+    <w:lsdException w:name="Table List 1" w:semiHidden="1" w:unhideWhenUsed="1"/>
+    <w:lsdException w:name="Table List 2" w:semiHidden="1" w:unhideWhenUsed="1"/>
+    <w:lsdException w:name="Table List 3" w:semiHidden="1" w:unhideWhenUsed="1"/>
+    <w:lsdException w:name="Table List 4" w:semiHidden="1" w:unhideWhenUsed="1"/>
+    <w:lsdException w:name="Table List 5" w:semiHidden="1" w:unhideWhenUsed="1"/>
+    <w:lsdException w:name="Table List 6" w:semiHidden="1" w:unhideWhenUsed="1"/>
+    <w:lsdException w:name="Table List 7" w:semiHidden="1" w:unhideWhenUsed="1"/>
+    <w:lsdException w:name="Table List 8" w:semiHidden="1" w:unhideWhenUsed="1"/>
+    <w:lsdException w:name="Table 3D effects 1" w:semiHidden="1" w:unhideWhenUsed="1"/>
+    <w:lsdException w:name="Table 3D effects 2" w:semiHidden="1" w:unhideWhenUsed="1"/>
+    <w:lsdException w:name="Table 3D effects 3" w:semiHidden="1" w:unhideWhenUsed="1"/>
+    <w:lsdException w:name="Table Contemporary" w:semiHidden="1" w:unhideWhenUsed="1"/>
+    <w:lsdException w:name="Table Elegant" w:semiHidden="1" w:unhideWhenUsed="1"/>
+    <w:lsdException w:name="Table Professional" w:semiHidden="1" w:unhideWhenUsed="1"/>
+    <w:lsdException w:name="Table Subtle 1" w:semiHidden="1" w:unhideWhenUsed="1"/>
+    <w:lsdException w:name="Table Subtle 2" w:semiHidden="1" w:unhideWhenUsed="1"/>
+    <w:lsdException w:name="Table Web 1" w:semiHidden="1" w:unhideWhenUsed="1"/>
+    <w:lsdException w:name="Table Web 2" w:semiHidden="1" w:unhideWhenUsed="1"/>
+    <w:lsdException w:name="Table Web 3" w:semiHidden="1" w:unhideWhenUsed="1"/>
+    <w:lsdException w:name="Balloon Text" w:semiHidden="1" w:unhideWhenUsed="1"/>
+    <w:lsdException w:name="Table Grid" w:uiPriority="59"/>
+    <w:lsdException w:name="Table Theme" w:semiHidden="1" w:unhideWhenUsed="1"/>
+    <w:lsdException w:name="Note Level 1" w:semiHidden="1" w:unhideWhenUsed="1"/>
+    <w:lsdException w:name="Note Level 2" w:semiHidden="1" w:unhideWhenUsed="1"/>
+    <w:lsdException w:name="Note Level 3" w:semiHidden="1" w:unhideWhenUsed="1"/>
+    <w:lsdException w:name="Note Level 4" w:semiHidden="1" w:unhideWhenUsed="1"/>
+    <w:lsdException w:name="Note Level 5" w:semiHidden="1" w:unhideWhenUsed="1"/>
+    <w:lsdException w:name="Note Level 6" w:semiHidden="1" w:unhideWhenUsed="1"/>
+    <w:lsdException w:name="Note Level 7" w:semiHidden="1" w:unhideWhenUsed="1"/>
+    <w:lsdException w:name="Note Level 8" w:semiHidden="1" w:unhideWhenUsed="1"/>
+    <w:lsdException w:name="Note Level 9" w:semiHidden="1" w:unhideWhenUsed="1"/>
+    <w:lsdException w:name="Placeholder Text" w:semiHidden="1"/>
+    <w:lsdException w:name="No Spacing" w:uiPriority="1" w:qFormat="1"/>
+    <w:lsdException w:name="Light Shading" w:uiPriority="60"/>
+    <w:lsdException w:name="Light List" w:uiPriority="61"/>
+    <w:lsdException w:name="Light Grid" w:uiPriority="62"/>
+    <w:lsdException w:name="Medium Shading 1" w:uiPriority="63"/>
+    <w:lsdException w:name="Medium Shading 2" w:uiPriority="64"/>
+    <w:lsdException w:name="Medium List 1" w:uiPriority="65"/>
+    <w:lsdException w:name="Medium List 2" w:uiPriority="66"/>
+    <w:lsdException w:name="Medium Grid 1" w:uiPriority="67"/>
+    <w:lsdException w:name="Medium Grid 2" w:uiPriority="68"/>
+    <w:lsdException w:name="Medium Grid 3" w:uiPriority="69"/>
+    <w:lsdException w:name="Dark List" w:uiPriority="70"/>
+    <w:lsdException w:name="Colorful Shading" w:uiPriority="71"/>
+    <w:lsdException w:name="Colorful List" w:uiPriority="72"/>
+    <w:lsdException w:name="Colorful Grid" w:uiPriority="73"/>
+    <w:lsdException w:name="Light Shading Accent 1" w:uiPriority="60"/>
+    <w:lsdException w:name="Light List Accent 1" w:uiPriority="61"/>
+    <w:lsdException w:name="Light Grid Accent 1" w:uiPriority="62"/>
+    <w:lsdException w:name="Medium Shading 1 Accent 1" w:uiPriority="63"/>
+    <w:lsdException w:name="Medium Shading 2 Accent 1" w:uiPriority="64"/>
+    <w:lsdException w:name="Medium List 1 Accent 1" w:uiPriority="65"/>
+    <w:lsdException w:name="Revision" w:semiHidden="1"/>
+    <w:lsdException w:name="List Paragraph" w:uiPriority="34" w:qFormat="1"/>
+    <w:lsdException w:name="Quote" w:uiPriority="29" w:qFormat="1"/>
+    <w:lsdException w:name="Intense Quote" w:uiPriority="30" w:qFormat="1"/>
+    <w:lsdException w:name="Medium List 2 Accent 1" w:uiPriority="66"/>
+    <w:lsdException w:name="Medium Grid 1 Accent 1" w:uiPriority="67"/>
+    <w:lsdException w:name="Medium Grid 2 Accent 1" w:uiPriority="68"/>
+    <w:lsdException w:name="Medium Grid 3 Accent 1" w:uiPriority="69"/>
+    <w:lsdException w:name="Dark List Accent 1" w:uiPriority="70"/>
+    <w:lsdException w:name="Colorful Shading Accent 1" w:uiPriority="71"/>
+    <w:lsdException w:name="Colorful List Accent 1" w:uiPriority="72"/>
+    <w:lsdException w:name="Colorful Grid Accent 1" w:uiPriority="73"/>
+    <w:lsdException w:name="Light Shading Accent 2" w:uiPriority="60"/>
+    <w:lsdException w:name="Light List Accent 2" w:uiPriority="61"/>
+    <w:lsdException w:name="Light Grid Accent 2" w:uiPriority="62"/>
+    <w:lsdException w:name="Medium Shading 1 Accent 2" w:uiPriority="63"/>
+    <w:lsdException w:name="Medium Shading 2 Accent 2" w:uiPriority="64"/>
+    <w:lsdException w:name="Medium List 1 Accent 2" w:uiPriority="65"/>
+    <w:lsdException w:name="Medium List 2 Accent 2" w:uiPriority="66"/>
+    <w:lsdException w:name="Medium Grid 1 Accent 2" w:uiPriority="67"/>
+    <w:lsdException w:name="Medium Grid 2 Accent 2" w:uiPriority="68"/>
+    <w:lsdException w:name="Medium Grid 3 Accent 2" w:uiPriority="69"/>
+    <w:lsdException w:name="Dark List Accent 2" w:uiPriority="70"/>
+    <w:lsdException w:name="Colorful Shading Accent 2" w:uiPriority="71"/>
+    <w:lsdException w:name="Colorful List Accent 2" w:uiPriority="72"/>
+    <w:lsdException w:name="Colorful Grid Accent 2" w:uiPriority="73"/>
+    <w:lsdException w:name="Light Shading Accent 3" w:uiPriority="60"/>
+    <w:lsdException w:name="Light List Accent 3" w:uiPriority="61"/>
+    <w:lsdException w:name="Light Grid Accent 3" w:uiPriority="62"/>
+    <w:lsdException w:name="Medium Shading 1 Accent 3" w:uiPriority="63"/>
+    <w:lsdException w:name="Medium Shading 2 Accent 3" w:uiPriority="64"/>
+    <w:lsdException w:name="Medium List 1 Accent 3" w:uiPriority="65"/>
+    <w:lsdException w:name="Medium List 2 Accent 3" w:uiPriority="66"/>
+    <w:lsdException w:name="Medium Grid 1 Accent 3" w:uiPriority="67"/>
+    <w:lsdException w:name="Medium Grid 2 Accent 3" w:uiPriority="68"/>
+    <w:lsdException w:name="Medium Grid 3 Accent 3" w:uiPriority="69"/>
+    <w:lsdException w:name="Dark List Accent 3" w:uiPriority="70"/>
+    <w:lsdException w:name="Colorful Shading Accent 3" w:uiPriority="71"/>
+    <w:lsdException w:name="Colorful List Accent 3" w:uiPriority="72"/>
+    <w:lsdException w:name="Colorful Grid Accent 3" w:uiPriority="73"/>
+    <w:lsdException w:name="Light Shading Accent 4" w:uiPriority="60"/>
+    <w:lsdException w:name="Light List Accent 4" w:uiPriority="61"/>
+    <w:lsdException w:name="Light Grid Accent 4" w:uiPriority="62"/>
+    <w:lsdException w:name="Medium Shading 1 Accent 4" w:uiPriority="63"/>
+    <w:lsdException w:name="Medium Shading 2 Accent 4" w:uiPriority="64"/>
+    <w:lsdException w:name="Medium List 1 Accent 4" w:uiPriority="65"/>
+    <w:lsdException w:name="Medium List 2 Accent 4" w:uiPriority="66"/>
+    <w:lsdException w:name="Medium Grid 1 Accent 4" w:uiPriority="67"/>
+    <w:lsdException w:name="Medium Grid 2 Accent 4" w:uiPriority="68"/>
+    <w:lsdException w:name="Medium Grid 3 Accent 4" w:uiPriority="69"/>
+    <w:lsdException w:name="Dark List Accent 4" w:uiPriority="70"/>
+    <w:lsdException w:name="Colorful Shading Accent 4" w:uiPriority="71"/>
+    <w:lsdException w:name="Colorful List Accent 4" w:uiPriority="72"/>
+    <w:lsdException w:name="Colorful Grid Accent 4" w:uiPriority="73"/>
+    <w:lsdException w:name="Light Shading Accent 5" w:uiPriority="60"/>
+    <w:lsdException w:name="Light List Accent 5" w:uiPriority="61"/>
+    <w:lsdException w:name="Light Grid Accent 5" w:uiPriority="62"/>
+    <w:lsdException w:name="Medium Shading 1 Accent 5" w:uiPriority="63"/>
+    <w:lsdException w:name="Medium Shading 2 Accent 5" w:uiPriority="64"/>
+    <w:lsdException w:name="Medium List 1 Accent 5" w:uiPriority="65"/>
+    <w:lsdException w:name="Medium List 2 Accent 5" w:uiPriority="66"/>
+    <w:lsdException w:name="Medium Grid 1 Accent 5" w:uiPriority="67"/>
+    <w:lsdException w:name="Medium Grid 2 Accent 5" w:uiPriority="68"/>
+    <w:lsdException w:name="Medium Grid 3 Accent 5" w:uiPriority="69"/>
+    <w:lsdException w:name="Dark List Accent 5" w:uiPriority="70"/>
+    <w:lsdException w:name="Colorful Shading Accent 5" w:uiPriority="71"/>
+    <w:lsdException w:name="Colorful List Accent 5" w:uiPriority="72"/>
+    <w:lsdException w:name="Colorful Grid Accent 5" w:uiPriority="73"/>
+    <w:lsdException w:name="Light Shading Accent 6" w:uiPriority="60"/>
+    <w:lsdException w:name="Light List Accent 6" w:uiPriority="61"/>
+    <w:lsdException w:name="Light Grid Accent 6" w:uiPriority="62"/>
+    <w:lsdException w:name="Medium Shading 1 Accent 6" w:uiPriority="63"/>
+    <w:lsdException w:name="Medium Shading 2 Accent 6" w:uiPriority="64"/>
+    <w:lsdException w:name="Medium List 1 Accent 6" w:uiPriority="65"/>
+    <w:lsdException w:name="Medium List 2 Accent 6" w:uiPriority="66"/>
+    <w:lsdException w:name="Medium Grid 1 Accent 6" w:uiPriority="67"/>
+    <w:lsdException w:name="Medium Grid 2 Accent 6" w:uiPriority="68"/>
+    <w:lsdException w:name="Medium Grid 3 Accent 6" w:uiPriority="69"/>
+    <w:lsdException w:name="Dark List Accent 6" w:uiPriority="70"/>
+    <w:lsdException w:name="Colorful Shading Accent 6" w:uiPriority="71"/>
+    <w:lsdException w:name="Colorful List Accent 6" w:uiPriority="72"/>
+    <w:lsdException w:name="Colorful Grid Accent 6" w:uiPriority="73"/>
+    <w:lsdException w:name="Subtle Emphasis" w:uiPriority="19" w:qFormat="1"/>
+    <w:lsdException w:name="Intense Emphasis" w:uiPriority="21" w:qFormat="1"/>
+    <w:lsdException w:name="Subtle Reference" w:uiPriority="31" w:qFormat="1"/>
+    <w:lsdException w:name="Intense Reference" w:uiPriority="32" w:qFormat="1"/>
+    <w:lsdException w:name="Book Title" w:uiPriority="33" w:qFormat="1"/>
+    <w:lsdException w:name="Bibliography" w:semiHidden="1" w:uiPriority="37" w:unhideWhenUsed="1"/>
+    <w:lsdException w:name="TOC Heading" w:semiHidden="1" w:uiPriority="39" w:unhideWhenUsed="1" w:qFormat="1"/>
+    <w:lsdException w:name="Plain Table 1" w:uiPriority="41"/>
+    <w:lsdException w:name="Plain Table 2" w:uiPriority="42"/>
+    <w:lsdException w:name="Plain Table 3" w:uiPriority="43"/>
+    <w:lsdException w:name="Plain Table 4" w:uiPriority="44"/>
+    <w:lsdException w:name="Plain Table 5" w:uiPriority="45"/>
+    <w:lsdException w:name="Grid Table Light" w:uiPriority="40"/>
+    <w:lsdException w:name="Grid Table 1 Light" w:uiPriority="46"/>
+    <w:lsdException w:name="Grid Table 2" w:uiPriority="47"/>
+    <w:lsdException w:name="Grid Table 3" w:uiPriority="48"/>
+    <w:lsdException w:name="Grid Table 4" w:uiPriority="49"/>
+    <w:lsdException w:name="Grid Table 5 Dark" w:uiPriority="50"/>
+    <w:lsdException w:name="Grid Table 6 Colorful" w:uiPriority="51"/>
+    <w:lsdException w:name="Grid Table 7 Colorful" w:uiPriority="52"/>
+    <w:lsdException w:name="Grid Table 1 Light Accent 1" w:uiPriority="46"/>
+    <w:lsdException w:name="Grid Table 2 Accent 1" w:uiPriority="47"/>
+    <w:lsdException w:name="Grid Table 3 Accent 1" w:uiPriority="48"/>
+    <w:lsdException w:name="Grid Table 4 Accent 1" w:uiPriority="49"/>
+    <w:lsdException w:name="Grid Table 5 Dark Accent 1" w:uiPriority="50"/>
+    <w:lsdException w:name="Grid Table 6 Colorful Accent 1" w:uiPriority="51"/>
+    <w:lsdException w:name="Grid Table 7 Colorful Accent 1" w:uiPriority="52"/>
+    <w:lsdException w:name="Grid Table 1 Light Accent 2" w:uiPriority="46"/>
+    <w:lsdException w:name="Grid Table 2 Accent 2" w:uiPriority="47"/>
+    <w:lsdException w:name="Grid Table 3 Accent 2" w:uiPriority="48"/>
+    <w:lsdException w:name="Grid Table 4 Accent 2" w:uiPriority="49"/>
+    <w:lsdException w:name="Grid Table 5 Dark Accent 2" w:uiPriority="50"/>
+    <w:lsdException w:name="Grid Table 6 Colorful Accent 2" w:uiPriority="51"/>
+    <w:lsdException w:name="Grid Table 7 Colorful Accent 2" w:uiPriority="52"/>
+    <w:lsdException w:name="Grid Table 1 Light Accent 3" w:uiPriority="46"/>
+    <w:lsdException w:name="Grid Table 2 Accent 3" w:uiPriority="47"/>
+    <w:lsdException w:name="Grid Table 3 Accent 3" w:uiPriority="48"/>
+    <w:lsdException w:name="Grid Table 4 Accent 3" w:uiPriority="49"/>
+    <w:lsdException w:name="Grid Table 5 Dark Accent 3" w:uiPriority="50"/>
+    <w:lsdException w:name="Grid Table 6 Colorful Accent 3" w:uiPriority="51"/>
+    <w:lsdException w:name="Grid Table 7 Colorful Accent 3" w:uiPriority="52"/>
+    <w:lsdException w:name="Grid Table 1 Light Accent 4" w:uiPriority="46"/>
+    <w:lsdException w:name="Grid Table 2 Accent 4" w:uiPriority="47"/>
+    <w:lsdException w:name="Grid Table 3 Accent 4" w:uiPriority="48"/>
+    <w:lsdException w:name="Grid Table 4 Accent 4" w:uiPriority="49"/>
+    <w:lsdException w:name="Grid Table 5 Dark Accent 4" w:uiPriority="50"/>
+    <w:lsdException w:name="Grid Table 6 Colorful Accent 4" w:uiPriority="51"/>
+    <w:lsdException w:name="Grid Table 7 Colorful Accent 4" w:uiPriority="52"/>
+    <w:lsdException w:name="Grid Table 1 Light Accent 5" w:uiPriority="46"/>
+    <w:lsdException w:name="Grid Table 2 Accent 5" w:uiPriority="47"/>
+    <w:lsdException w:name="Grid Table 3 Accent 5" w:uiPriority="48"/>
+    <w:lsdException w:name="Grid Table 4 Accent 5" w:uiPriority="49"/>
+    <w:lsdException w:name="Grid Table 5 Dark Accent 5" w:uiPriority="50"/>
+    <w:lsdException w:name="Grid Table 6 Colorful Accent 5" w:uiPriority="51"/>
+    <w:lsdException w:name="Grid Table 7 Colorful Accent 5" w:uiPriority="52"/>
+    <w:lsdException w:name="Grid Table 1 Light Accent 6" w:uiPriority="46"/>
+    <w:lsdException w:name="Grid Table 2 Accent 6" w:uiPriority="47"/>
+    <w:lsdException w:name="Grid Table 3 Accent 6" w:uiPriority="48"/>
+    <w:lsdException w:name="Grid Table 4 Accent 6" w:uiPriority="49"/>
+    <w:lsdException w:name="Grid Table 5 Dark Accent 6" w:uiPriority="50"/>
+    <w:lsdException w:name="Grid Table 6 Colorful Accent 6" w:uiPriority="51"/>
+    <w:lsdException w:name="Grid Table 7 Colorful Accent 6" w:uiPriority="52"/>
+    <w:lsdException w:name="List Table 1 Light" w:uiPriority="46"/>
+    <w:lsdException w:name="List Table 2" w:uiPriority="47"/>
+    <w:lsdException w:name="List Table 3" w:uiPriority="48"/>
+    <w:lsdException w:name="List Table 4" w:uiPriority="49"/>
+    <w:lsdException w:name="List Table 5 Dark" w:uiPriority="50"/>
+    <w:lsdException w:name="List Table 6 Colorful" w:uiPriority="51"/>
+    <w:lsdException w:name="List Table 7 Colorful" w:uiPriority="52"/>
+    <w:lsdException w:name="List Table 1 Light Accent 1" w:uiPriority="46"/>
+    <w:lsdException w:name="List Table 2 Accent 1" w:uiPriority="47"/>
+    <w:lsdException w:name="List Table 3 Accent 1" w:uiPriority="48"/>
+    <w:lsdException w:name="List Table 4 Accent 1" w:uiPriority="49"/>
+    <w:lsdException w:name="List Table 5 Dark Accent 1" w:uiPriority="50"/>
+    <w:lsdException w:name="List Table 6 Colorful Accent 1" w:uiPriority="51"/>
+    <w:lsdException w:name="List Table 7 Colorful Accent 1" w:uiPriority="52"/>
+    <w:lsdException w:name="List Table 1 Light Accent 2" w:uiPriority="46"/>
+    <w:lsdException w:name="List Table 2 Accent 2" w:uiPriority="47"/>
+    <w:lsdException w:name="List Table 3 Accent 2" w:uiPriority="48"/>
+    <w:lsdException w:name="List Table 4 Accent 2" w:uiPriority="49"/>
+    <w:lsdException w:name="List Table 5 Dark Accent 2" w:uiPriority="50"/>
+    <w:lsdException w:name="List Table 6 Colorful Accent 2" w:uiPriority="51"/>
+    <w:lsdException w:name="List Table 7 Colorful Accent 2" w:uiPriority="52"/>
+    <w:lsdException w:name="List Table 1 Light Accent 3" w:uiPriority="46"/>
+    <w:lsdException w:name="List Table 2 Accent 3" w:uiPriority="47"/>
+    <w:lsdException w:name="List Table 3 Accent 3" w:uiPriority="48"/>
+    <w:lsdException w:name="List Table 4 Accent 3" w:uiPriority="49"/>
+    <w:lsdException w:name="List Table 5 Dark Accent 3" w:uiPriority="50"/>
+    <w:lsdException w:name="List Table 6 Colorful Accent 3" w:uiPriority="51"/>
+    <w:lsdException w:name="List Table 7 Colorful Accent 3" w:uiPriority="52"/>
+    <w:lsdException w:name="List Table 1 Light Accent 4" w:uiPriority="46"/>
+    <w:lsdException w:name="List Table 2 Accent 4" w:uiPriority="47"/>
+    <w:lsdException w:name="List Table 3 Accent 4" w:uiPriority="48"/>
+    <w:lsdException w:name="List Table 4 Accent 4" w:uiPriority="49"/>
+    <w:lsdException w:name="List Table 5 Dark Accent 4" w:uiPriority="50"/>
+    <w:lsdException w:name="List Table 6 Colorful Accent 4" w:uiPriority="51"/>
+    <w:lsdException w:name="List Table 7 Colorful Accent 4" w:uiPriority="52"/>
+    <w:lsdException w:name="List Table 1 Light Accent 5" w:uiPriority="46"/>
+    <w:lsdException w:name="List Table 2 Accent 5" w:uiPriority="47"/>
+    <w:lsdException w:name="List Table 3 Accent 5" w:uiPriority="48"/>
+    <w:lsdException w:name="List Table 4 Accent 5" w:uiPriority="49"/>
+    <w:lsdException w:name="List Table 5 Dark Accent 5" w:uiPriority="50"/>
+    <w:lsdException w:name="List Table 6 Colorful Accent 5" w:uiPriority="51"/>
+    <w:lsdException w:name="List Table 7 Colorful Accent 5" w:uiPriority="52"/>
+    <w:lsdException w:name="List Table 1 Light Accent 6" w:uiPriority="46"/>
+    <w:lsdException w:name="List Table 2 Accent 6" w:uiPriority="47"/>
+    <w:lsdException w:name="List Table 3 Accent 6" w:uiPriority="48"/>
+    <w:lsdException w:name="List Table 4 Accent 6" w:uiPriority="49"/>
+    <w:lsdException w:name="List Table 5 Dark Accent 6" w:uiPriority="50"/>
+    <w:lsdException w:name="List Table 6 Colorful Accent 6" w:uiPriority="51"/>
+    <w:lsdException w:name="List Table 7 Colorful Accent 6" w:uiPriority="52"/>
+    <w:lsdException w:name="Mention" w:semiHidden="1" w:unhideWhenUsed="1"/>
+    <w:lsdException w:name="Smart Hyperlink" w:semiHidden="1" w:unhideWhenUsed="1"/>
   </w:latentStyles>
   <w:style w:type="paragraph" w:default="1" w:styleId="Normal">
     <w:name w:val="Normal"/>
@@ -3339,272 +3802,6 @@
     <w:uiPriority w:val="99"/>
     <w:semiHidden/>
     <w:rsid w:val="001F41F5"/>
-  </w:style>
-</w:styles>
-</file>
-
-<file path=word/stylesWithEffects.xml><?xml version="1.0" encoding="utf-8"?>
-<w:styles xmlns:wpc="http://schemas.microsoft.com/office/word/2010/wordprocessingCanvas" xmlns:mc="http://schemas.openxmlformats.org/markup-compatibility/2006" xmlns:o="urn:schemas-microsoft-com:office:office" xmlns:r="http://schemas.openxmlformats.org/officeDocument/2006/relationships" xmlns:m="http://schemas.openxmlformats.org/officeDocument/2006/math" xmlns:v="urn:schemas-microsoft-com:vml" xmlns:wp14="http://schemas.microsoft.com/office/word/2010/wordprocessingDrawing" xmlns:wp="http://schemas.openxmlformats.org/drawingml/2006/wordprocessingDrawing" xmlns:w10="urn:schemas-microsoft-com:office:word" xmlns:w="http://schemas.openxmlformats.org/wordprocessingml/2006/main" xmlns:w14="http://schemas.microsoft.com/office/word/2010/wordml" xmlns:wpg="http://schemas.microsoft.com/office/word/2010/wordprocessingGroup" xmlns:wpi="http://schemas.microsoft.com/office/word/2010/wordprocessingInk" xmlns:wne="http://schemas.microsoft.com/office/word/2006/wordml" xmlns:wps="http://schemas.microsoft.com/office/word/2010/wordprocessingShape" mc:Ignorable="w14 wp14">
-  <w:docDefaults>
-    <w:rPrDefault>
-      <w:rPr>
-        <w:rFonts w:asciiTheme="minorHAnsi" w:eastAsiaTheme="minorHAnsi" w:hAnsiTheme="minorHAnsi" w:cstheme="minorBidi"/>
-        <w:sz w:val="22"/>
-        <w:szCs w:val="22"/>
-        <w:lang w:val="en-US" w:eastAsia="en-US" w:bidi="ar-SA"/>
-      </w:rPr>
-    </w:rPrDefault>
-    <w:pPrDefault/>
-  </w:docDefaults>
-  <w:latentStyles w:defLockedState="0" w:defUIPriority="99" w:defSemiHidden="1" w:defUnhideWhenUsed="1" w:defQFormat="0" w:count="267">
-    <w:lsdException w:name="Normal" w:semiHidden="0" w:uiPriority="0" w:unhideWhenUsed="0" w:qFormat="1"/>
-    <w:lsdException w:name="heading 1" w:semiHidden="0" w:uiPriority="9" w:unhideWhenUsed="0" w:qFormat="1"/>
-    <w:lsdException w:name="heading 2" w:uiPriority="9" w:qFormat="1"/>
-    <w:lsdException w:name="heading 3" w:uiPriority="9" w:qFormat="1"/>
-    <w:lsdException w:name="heading 4" w:uiPriority="9" w:qFormat="1"/>
-    <w:lsdException w:name="heading 5" w:uiPriority="9" w:qFormat="1"/>
-    <w:lsdException w:name="heading 6" w:uiPriority="9" w:qFormat="1"/>
-    <w:lsdException w:name="heading 7" w:uiPriority="9" w:qFormat="1"/>
-    <w:lsdException w:name="heading 8" w:uiPriority="9" w:qFormat="1"/>
-    <w:lsdException w:name="heading 9" w:uiPriority="9" w:qFormat="1"/>
-    <w:lsdException w:name="toc 1" w:uiPriority="39"/>
-    <w:lsdException w:name="toc 2" w:uiPriority="39"/>
-    <w:lsdException w:name="toc 3" w:uiPriority="39"/>
-    <w:lsdException w:name="toc 4" w:uiPriority="39"/>
-    <w:lsdException w:name="toc 5" w:uiPriority="39"/>
-    <w:lsdException w:name="toc 6" w:uiPriority="39"/>
-    <w:lsdException w:name="toc 7" w:uiPriority="39"/>
-    <w:lsdException w:name="toc 8" w:uiPriority="39"/>
-    <w:lsdException w:name="toc 9" w:uiPriority="39"/>
-    <w:lsdException w:name="caption" w:uiPriority="35" w:qFormat="1"/>
-    <w:lsdException w:name="Title" w:semiHidden="0" w:uiPriority="10" w:unhideWhenUsed="0" w:qFormat="1"/>
-    <w:lsdException w:name="Default Paragraph Font" w:uiPriority="1"/>
-    <w:lsdException w:name="Subtitle" w:semiHidden="0" w:uiPriority="11" w:unhideWhenUsed="0" w:qFormat="1"/>
-    <w:lsdException w:name="Strong" w:semiHidden="0" w:uiPriority="22" w:unhideWhenUsed="0" w:qFormat="1"/>
-    <w:lsdException w:name="Emphasis" w:semiHidden="0" w:uiPriority="20" w:unhideWhenUsed="0" w:qFormat="1"/>
-    <w:lsdException w:name="Table Grid" w:semiHidden="0" w:uiPriority="59" w:unhideWhenUsed="0"/>
-    <w:lsdException w:name="Placeholder Text" w:unhideWhenUsed="0"/>
-    <w:lsdException w:name="No Spacing" w:semiHidden="0" w:uiPriority="1" w:unhideWhenUsed="0" w:qFormat="1"/>
-    <w:lsdException w:name="Light Shading" w:semiHidden="0" w:uiPriority="60" w:unhideWhenUsed="0"/>
-    <w:lsdException w:name="Light List" w:semiHidden="0" w:uiPriority="61" w:unhideWhenUsed="0"/>
-    <w:lsdException w:name="Light Grid" w:semiHidden="0" w:uiPriority="62" w:unhideWhenUsed="0"/>
-    <w:lsdException w:name="Medium Shading 1" w:semiHidden="0" w:uiPriority="63" w:unhideWhenUsed="0"/>
-    <w:lsdException w:name="Medium Shading 2" w:semiHidden="0" w:uiPriority="64" w:unhideWhenUsed="0"/>
-    <w:lsdException w:name="Medium List 1" w:semiHidden="0" w:uiPriority="65" w:unhideWhenUsed="0"/>
-    <w:lsdException w:name="Medium List 2" w:semiHidden="0" w:uiPriority="66" w:unhideWhenUsed="0"/>
-    <w:lsdException w:name="Medium Grid 1" w:semiHidden="0" w:uiPriority="67" w:unhideWhenUsed="0"/>
-    <w:lsdException w:name="Medium Grid 2" w:semiHidden="0" w:uiPriority="68" w:unhideWhenUsed="0"/>
-    <w:lsdException w:name="Medium Grid 3" w:semiHidden="0" w:uiPriority="69" w:unhideWhenUsed="0"/>
-    <w:lsdException w:name="Dark List" w:semiHidden="0" w:uiPriority="70" w:unhideWhenUsed="0"/>
-    <w:lsdException w:name="Colorful Shading" w:semiHidden="0" w:uiPriority="71" w:unhideWhenUsed="0"/>
-    <w:lsdException w:name="Colorful List" w:semiHidden="0" w:uiPriority="72" w:unhideWhenUsed="0"/>
-    <w:lsdException w:name="Colorful Grid" w:semiHidden="0" w:uiPriority="73" w:unhideWhenUsed="0"/>
-    <w:lsdException w:name="Light Shading Accent 1" w:semiHidden="0" w:uiPriority="60" w:unhideWhenUsed="0"/>
-    <w:lsdException w:name="Light List Accent 1" w:semiHidden="0" w:uiPriority="61" w:unhideWhenUsed="0"/>
-    <w:lsdException w:name="Light Grid Accent 1" w:semiHidden="0" w:uiPriority="62" w:unhideWhenUsed="0"/>
-    <w:lsdException w:name="Medium Shading 1 Accent 1" w:semiHidden="0" w:uiPriority="63" w:unhideWhenUsed="0"/>
-    <w:lsdException w:name="Medium Shading 2 Accent 1" w:semiHidden="0" w:uiPriority="64" w:unhideWhenUsed="0"/>
-    <w:lsdException w:name="Medium List 1 Accent 1" w:semiHidden="0" w:uiPriority="65" w:unhideWhenUsed="0"/>
-    <w:lsdException w:name="Revision" w:unhideWhenUsed="0"/>
-    <w:lsdException w:name="List Paragraph" w:semiHidden="0" w:uiPriority="34" w:unhideWhenUsed="0" w:qFormat="1"/>
-    <w:lsdException w:name="Quote" w:semiHidden="0" w:uiPriority="29" w:unhideWhenUsed="0" w:qFormat="1"/>
-    <w:lsdException w:name="Intense Quote" w:semiHidden="0" w:uiPriority="30" w:unhideWhenUsed="0" w:qFormat="1"/>
-    <w:lsdException w:name="Medium List 2 Accent 1" w:semiHidden="0" w:uiPriority="66" w:unhideWhenUsed="0"/>
-    <w:lsdException w:name="Medium Grid 1 Accent 1" w:semiHidden="0" w:uiPriority="67" w:unhideWhenUsed="0"/>
-    <w:lsdException w:name="Medium Grid 2 Accent 1" w:semiHidden="0" w:uiPriority="68" w:unhideWhenUsed="0"/>
-    <w:lsdException w:name="Medium Grid 3 Accent 1" w:semiHidden="0" w:uiPriority="69" w:unhideWhenUsed="0"/>
-    <w:lsdException w:name="Dark List Accent 1" w:semiHidden="0" w:uiPriority="70" w:unhideWhenUsed="0"/>
-    <w:lsdException w:name="Colorful Shading Accent 1" w:semiHidden="0" w:uiPriority="71" w:unhideWhenUsed="0"/>
-    <w:lsdException w:name="Colorful List Accent 1" w:semiHidden="0" w:uiPriority="72" w:unhideWhenUsed="0"/>
-    <w:lsdException w:name="Colorful Grid Accent 1" w:semiHidden="0" w:uiPriority="73" w:unhideWhenUsed="0"/>
-    <w:lsdException w:name="Light Shading Accent 2" w:semiHidden="0" w:uiPriority="60" w:unhideWhenUsed="0"/>
-    <w:lsdException w:name="Light List Accent 2" w:semiHidden="0" w:uiPriority="61" w:unhideWhenUsed="0"/>
-    <w:lsdException w:name="Light Grid Accent 2" w:semiHidden="0" w:uiPriority="62" w:unhideWhenUsed="0"/>
-    <w:lsdException w:name="Medium Shading 1 Accent 2" w:semiHidden="0" w:uiPriority="63" w:unhideWhenUsed="0"/>
-    <w:lsdException w:name="Medium Shading 2 Accent 2" w:semiHidden="0" w:uiPriority="64" w:unhideWhenUsed="0"/>
-    <w:lsdException w:name="Medium List 1 Accent 2" w:semiHidden="0" w:uiPriority="65" w:unhideWhenUsed="0"/>
-    <w:lsdException w:name="Medium List 2 Accent 2" w:semiHidden="0" w:uiPriority="66" w:unhideWhenUsed="0"/>
-    <w:lsdException w:name="Medium Grid 1 Accent 2" w:semiHidden="0" w:uiPriority="67" w:unhideWhenUsed="0"/>
-    <w:lsdException w:name="Medium Grid 2 Accent 2" w:semiHidden="0" w:uiPriority="68" w:unhideWhenUsed="0"/>
-    <w:lsdException w:name="Medium Grid 3 Accent 2" w:semiHidden="0" w:uiPriority="69" w:unhideWhenUsed="0"/>
-    <w:lsdException w:name="Dark List Accent 2" w:semiHidden="0" w:uiPriority="70" w:unhideWhenUsed="0"/>
-    <w:lsdException w:name="Colorful Shading Accent 2" w:semiHidden="0" w:uiPriority="71" w:unhideWhenUsed="0"/>
-    <w:lsdException w:name="Colorful List Accent 2" w:semiHidden="0" w:uiPriority="72" w:unhideWhenUsed="0"/>
-    <w:lsdException w:name="Colorful Grid Accent 2" w:semiHidden="0" w:uiPriority="73" w:unhideWhenUsed="0"/>
-    <w:lsdException w:name="Light Shading Accent 3" w:semiHidden="0" w:uiPriority="60" w:unhideWhenUsed="0"/>
-    <w:lsdException w:name="Light List Accent 3" w:semiHidden="0" w:uiPriority="61" w:unhideWhenUsed="0"/>
-    <w:lsdException w:name="Light Grid Accent 3" w:semiHidden="0" w:uiPriority="62" w:unhideWhenUsed="0"/>
-    <w:lsdException w:name="Medium Shading 1 Accent 3" w:semiHidden="0" w:uiPriority="63" w:unhideWhenUsed="0"/>
-    <w:lsdException w:name="Medium Shading 2 Accent 3" w:semiHidden="0" w:uiPriority="64" w:unhideWhenUsed="0"/>
-    <w:lsdException w:name="Medium List 1 Accent 3" w:semiHidden="0" w:uiPriority="65" w:unhideWhenUsed="0"/>
-    <w:lsdException w:name="Medium List 2 Accent 3" w:semiHidden="0" w:uiPriority="66" w:unhideWhenUsed="0"/>
-    <w:lsdException w:name="Medium Grid 1 Accent 3" w:semiHidden="0" w:uiPriority="67" w:unhideWhenUsed="0"/>
-    <w:lsdException w:name="Medium Grid 2 Accent 3" w:semiHidden="0" w:uiPriority="68" w:unhideWhenUsed="0"/>
-    <w:lsdException w:name="Medium Grid 3 Accent 3" w:semiHidden="0" w:uiPriority="69" w:unhideWhenUsed="0"/>
-    <w:lsdException w:name="Dark List Accent 3" w:semiHidden="0" w:uiPriority="70" w:unhideWhenUsed="0"/>
-    <w:lsdException w:name="Colorful Shading Accent 3" w:semiHidden="0" w:uiPriority="71" w:unhideWhenUsed="0"/>
-    <w:lsdException w:name="Colorful List Accent 3" w:semiHidden="0" w:uiPriority="72" w:unhideWhenUsed="0"/>
-    <w:lsdException w:name="Colorful Grid Accent 3" w:semiHidden="0" w:uiPriority="73" w:unhideWhenUsed="0"/>
-    <w:lsdException w:name="Light Shading Accent 4" w:semiHidden="0" w:uiPriority="60" w:unhideWhenUsed="0"/>
-    <w:lsdException w:name="Light List Accent 4" w:semiHidden="0" w:uiPriority="61" w:unhideWhenUsed="0"/>
-    <w:lsdException w:name="Light Grid Accent 4" w:semiHidden="0" w:uiPriority="62" w:unhideWhenUsed="0"/>
-    <w:lsdException w:name="Medium Shading 1 Accent 4" w:semiHidden="0" w:uiPriority="63" w:unhideWhenUsed="0"/>
-    <w:lsdException w:name="Medium Shading 2 Accent 4" w:semiHidden="0" w:uiPriority="64" w:unhideWhenUsed="0"/>
-    <w:lsdException w:name="Medium List 1 Accent 4" w:semiHidden="0" w:uiPriority="65" w:unhideWhenUsed="0"/>
-    <w:lsdException w:name="Medium List 2 Accent 4" w:semiHidden="0" w:uiPriority="66" w:unhideWhenUsed="0"/>
-    <w:lsdException w:name="Medium Grid 1 Accent 4" w:semiHidden="0" w:uiPriority="67" w:unhideWhenUsed="0"/>
-    <w:lsdException w:name="Medium Grid 2 Accent 4" w:semiHidden="0" w:uiPriority="68" w:unhideWhenUsed="0"/>
-    <w:lsdException w:name="Medium Grid 3 Accent 4" w:semiHidden="0" w:uiPriority="69" w:unhideWhenUsed="0"/>
-    <w:lsdException w:name="Dark List Accent 4" w:semiHidden="0" w:uiPriority="70" w:unhideWhenUsed="0"/>
-    <w:lsdException w:name="Colorful Shading Accent 4" w:semiHidden="0" w:uiPriority="71" w:unhideWhenUsed="0"/>
-    <w:lsdException w:name="Colorful List Accent 4" w:semiHidden="0" w:uiPriority="72" w:unhideWhenUsed="0"/>
-    <w:lsdException w:name="Colorful Grid Accent 4" w:semiHidden="0" w:uiPriority="73" w:unhideWhenUsed="0"/>
-    <w:lsdException w:name="Light Shading Accent 5" w:semiHidden="0" w:uiPriority="60" w:unhideWhenUsed="0"/>
-    <w:lsdException w:name="Light List Accent 5" w:semiHidden="0" w:uiPriority="61" w:unhideWhenUsed="0"/>
-    <w:lsdException w:name="Light Grid Accent 5" w:semiHidden="0" w:uiPriority="62" w:unhideWhenUsed="0"/>
-    <w:lsdException w:name="Medium Shading 1 Accent 5" w:semiHidden="0" w:uiPriority="63" w:unhideWhenUsed="0"/>
-    <w:lsdException w:name="Medium Shading 2 Accent 5" w:semiHidden="0" w:uiPriority="64" w:unhideWhenUsed="0"/>
-    <w:lsdException w:name="Medium List 1 Accent 5" w:semiHidden="0" w:uiPriority="65" w:unhideWhenUsed="0"/>
-    <w:lsdException w:name="Medium List 2 Accent 5" w:semiHidden="0" w:uiPriority="66" w:unhideWhenUsed="0"/>
-    <w:lsdException w:name="Medium Grid 1 Accent 5" w:semiHidden="0" w:uiPriority="67" w:unhideWhenUsed="0"/>
-    <w:lsdException w:name="Medium Grid 2 Accent 5" w:semiHidden="0" w:uiPriority="68" w:unhideWhenUsed="0"/>
-    <w:lsdException w:name="Medium Grid 3 Accent 5" w:semiHidden="0" w:uiPriority="69" w:unhideWhenUsed="0"/>
-    <w:lsdException w:name="Dark List Accent 5" w:semiHidden="0" w:uiPriority="70" w:unhideWhenUsed="0"/>
-    <w:lsdException w:name="Colorful Shading Accent 5" w:semiHidden="0" w:uiPriority="71" w:unhideWhenUsed="0"/>
-    <w:lsdException w:name="Colorful List Accent 5" w:semiHidden="0" w:uiPriority="72" w:unhideWhenUsed="0"/>
-    <w:lsdException w:name="Colorful Grid Accent 5" w:semiHidden="0" w:uiPriority="73" w:unhideWhenUsed="0"/>
-    <w:lsdException w:name="Light Shading Accent 6" w:semiHidden="0" w:uiPriority="60" w:unhideWhenUsed="0"/>
-    <w:lsdException w:name="Light List Accent 6" w:semiHidden="0" w:uiPriority="61" w:unhideWhenUsed="0"/>
-    <w:lsdException w:name="Light Grid Accent 6" w:semiHidden="0" w:uiPriority="62" w:unhideWhenUsed="0"/>
-    <w:lsdException w:name="Medium Shading 1 Accent 6" w:semiHidden="0" w:uiPriority="63" w:unhideWhenUsed="0"/>
-    <w:lsdException w:name="Medium Shading 2 Accent 6" w:semiHidden="0" w:uiPriority="64" w:unhideWhenUsed="0"/>
-    <w:lsdException w:name="Medium List 1 Accent 6" w:semiHidden="0" w:uiPriority="65" w:unhideWhenUsed="0"/>
-    <w:lsdException w:name="Medium List 2 Accent 6" w:semiHidden="0" w:uiPriority="66" w:unhideWhenUsed="0"/>
-    <w:lsdException w:name="Medium Grid 1 Accent 6" w:semiHidden="0" w:uiPriority="67" w:unhideWhenUsed="0"/>
-    <w:lsdException w:name="Medium Grid 2 Accent 6" w:semiHidden="0" w:uiPriority="68" w:unhideWhenUsed="0"/>
-    <w:lsdException w:name="Medium Grid 3 Accent 6" w:semiHidden="0" w:uiPriority="69" w:unhideWhenUsed="0"/>
-    <w:lsdException w:name="Dark List Accent 6" w:semiHidden="0" w:uiPriority="70" w:unhideWhenUsed="0"/>
-    <w:lsdException w:name="Colorful Shading Accent 6" w:semiHidden="0" w:uiPriority="71" w:unhideWhenUsed="0"/>
-    <w:lsdException w:name="Colorful List Accent 6" w:semiHidden="0" w:uiPriority="72" w:unhideWhenUsed="0"/>
-    <w:lsdException w:name="Colorful Grid Accent 6" w:semiHidden="0" w:uiPriority="73" w:unhideWhenUsed="0"/>
-    <w:lsdException w:name="Subtle Emphasis" w:semiHidden="0" w:uiPriority="19" w:unhideWhenUsed="0" w:qFormat="1"/>
-    <w:lsdException w:name="Intense Emphasis" w:semiHidden="0" w:uiPriority="21" w:unhideWhenUsed="0" w:qFormat="1"/>
-    <w:lsdException w:name="Subtle Reference" w:semiHidden="0" w:uiPriority="31" w:unhideWhenUsed="0" w:qFormat="1"/>
-    <w:lsdException w:name="Intense Reference" w:semiHidden="0" w:uiPriority="32" w:unhideWhenUsed="0" w:qFormat="1"/>
-    <w:lsdException w:name="Book Title" w:semiHidden="0" w:uiPriority="33" w:unhideWhenUsed="0" w:qFormat="1"/>
-    <w:lsdException w:name="Bibliography" w:uiPriority="37"/>
-    <w:lsdException w:name="TOC Heading" w:uiPriority="39" w:qFormat="1"/>
-  </w:latentStyles>
-  <w:style w:type="paragraph" w:default="1" w:styleId="Normal">
-    <w:name w:val="Normal"/>
-    <w:qFormat/>
-  </w:style>
-  <w:style w:type="character" w:default="1" w:styleId="DefaultParagraphFont">
-    <w:name w:val="Default Paragraph Font"/>
-    <w:uiPriority w:val="1"/>
-    <w:semiHidden/>
-    <w:unhideWhenUsed/>
-  </w:style>
-  <w:style w:type="table" w:default="1" w:styleId="TableNormal">
-    <w:name w:val="Normal Table"/>
-    <w:uiPriority w:val="99"/>
-    <w:semiHidden/>
-    <w:unhideWhenUsed/>
-    <w:tblPr>
-      <w:tblInd w:w="0" w:type="dxa"/>
-      <w:tblCellMar>
-        <w:top w:w="0" w:type="dxa"/>
-        <w:left w:w="108" w:type="dxa"/>
-        <w:bottom w:w="0" w:type="dxa"/>
-        <w:right w:w="108" w:type="dxa"/>
-      </w:tblCellMar>
-    </w:tblPr>
-  </w:style>
-  <w:style w:type="numbering" w:default="1" w:styleId="NoList">
-    <w:name w:val="No List"/>
-    <w:uiPriority w:val="99"/>
-    <w:semiHidden/>
-    <w:unhideWhenUsed/>
-  </w:style>
-  <w:style w:type="paragraph" w:styleId="Header">
-    <w:name w:val="header"/>
-    <w:basedOn w:val="Normal"/>
-    <w:link w:val="HeaderChar"/>
-    <w:uiPriority w:val="99"/>
-    <w:unhideWhenUsed/>
-    <w:rsid w:val="003B12C4"/>
-    <w:pPr>
-      <w:tabs>
-        <w:tab w:val="center" w:pos="4680"/>
-        <w:tab w:val="right" w:pos="9360"/>
-      </w:tabs>
-    </w:pPr>
-  </w:style>
-  <w:style w:type="character" w:customStyle="1" w:styleId="HeaderChar">
-    <w:name w:val="Header Char"/>
-    <w:basedOn w:val="DefaultParagraphFont"/>
-    <w:link w:val="Header"/>
-    <w:uiPriority w:val="99"/>
-    <w:rsid w:val="003B12C4"/>
-  </w:style>
-  <w:style w:type="paragraph" w:styleId="Footer">
-    <w:name w:val="footer"/>
-    <w:basedOn w:val="Normal"/>
-    <w:link w:val="FooterChar"/>
-    <w:uiPriority w:val="99"/>
-    <w:unhideWhenUsed/>
-    <w:rsid w:val="003B12C4"/>
-    <w:pPr>
-      <w:tabs>
-        <w:tab w:val="center" w:pos="4680"/>
-        <w:tab w:val="right" w:pos="9360"/>
-      </w:tabs>
-    </w:pPr>
-  </w:style>
-  <w:style w:type="character" w:customStyle="1" w:styleId="FooterChar">
-    <w:name w:val="Footer Char"/>
-    <w:basedOn w:val="DefaultParagraphFont"/>
-    <w:link w:val="Footer"/>
-    <w:uiPriority w:val="99"/>
-    <w:rsid w:val="003B12C4"/>
-  </w:style>
-  <w:style w:type="paragraph" w:styleId="BalloonText">
-    <w:name w:val="Balloon Text"/>
-    <w:basedOn w:val="Normal"/>
-    <w:link w:val="BalloonTextChar"/>
-    <w:uiPriority w:val="99"/>
-    <w:semiHidden/>
-    <w:unhideWhenUsed/>
-    <w:rsid w:val="003B12C4"/>
-    <w:rPr>
-      <w:rFonts w:ascii="Tahoma" w:hAnsi="Tahoma" w:cs="Tahoma"/>
-      <w:sz w:val="16"/>
-      <w:szCs w:val="16"/>
-    </w:rPr>
-  </w:style>
-  <w:style w:type="character" w:customStyle="1" w:styleId="BalloonTextChar">
-    <w:name w:val="Balloon Text Char"/>
-    <w:basedOn w:val="DefaultParagraphFont"/>
-    <w:link w:val="BalloonText"/>
-    <w:uiPriority w:val="99"/>
-    <w:semiHidden/>
-    <w:rsid w:val="003B12C4"/>
-    <w:rPr>
-      <w:rFonts w:ascii="Tahoma" w:hAnsi="Tahoma" w:cs="Tahoma"/>
-      <w:sz w:val="16"/>
-      <w:szCs w:val="16"/>
-    </w:rPr>
-  </w:style>
-  <w:style w:type="paragraph" w:styleId="ListParagraph">
-    <w:name w:val="List Paragraph"/>
-    <w:basedOn w:val="Normal"/>
-    <w:uiPriority w:val="34"/>
-    <w:qFormat/>
-    <w:rsid w:val="004112BC"/>
-    <w:pPr>
-      <w:ind w:left="720"/>
-      <w:contextualSpacing/>
-    </w:pPr>
   </w:style>
 </w:styles>
 </file>
@@ -3899,7 +4096,7 @@
 </file>
 
 <file path=customXml/itemProps1.xml><?xml version="1.0" encoding="utf-8"?>
-<ds:datastoreItem xmlns:ds="http://schemas.openxmlformats.org/officeDocument/2006/customXml" ds:itemID="{73AC0ABD-C635-41BF-A38A-5702961D2ED3}">
+<ds:datastoreItem xmlns:ds="http://schemas.openxmlformats.org/officeDocument/2006/customXml" ds:itemID="{F16598DF-1875-2C4B-8719-E8A56D5D7EA7}">
   <ds:schemaRefs>
     <ds:schemaRef ds:uri="http://schemas.openxmlformats.org/officeDocument/2006/bibliography"/>
   </ds:schemaRefs>

</xml_diff>

<commit_message>
adding in IT Director role
</commit_message>
<xml_diff>
--- a/Patrick_Brandt.docx
+++ b/Patrick_Brandt.docx
@@ -54,8 +54,10 @@
           <w:rFonts w:ascii="Segoe UI" w:hAnsi="Segoe UI" w:cs="Segoe UI"/>
           <w:sz w:val="28"/>
         </w:rPr>
-        <w:t>Product Developer</w:t>
-      </w:r>
+        <w:t>Solutions Strategist</w:t>
+      </w:r>
+      <w:bookmarkStart w:id="0" w:name="_GoBack"/>
+      <w:bookmarkEnd w:id="0"/>
     </w:p>
     <w:p>
       <w:pPr>
@@ -181,21 +183,7 @@
           <w:b/>
         </w:rPr>
         <w:lastRenderedPageBreak/>
-        <w:t xml:space="preserve">The </w:t>
-      </w:r>
-      <w:r>
-        <w:rPr>
-          <w:rFonts w:ascii="Helvetica" w:hAnsi="Helvetica" w:cs="Segoe UI"/>
-          <w:b/>
-        </w:rPr>
-        <w:t>Coca-Cola</w:t>
-      </w:r>
-      <w:r>
-        <w:rPr>
-          <w:rFonts w:ascii="Helvetica" w:hAnsi="Helvetica" w:cs="Segoe UI"/>
-          <w:b/>
-        </w:rPr>
-        <w:t xml:space="preserve"> Company</w:t>
+        <w:t>The Coca-Cola Company</w:t>
       </w:r>
     </w:p>
     <w:p>
@@ -241,7 +229,7 @@
           <w:i/>
         </w:rPr>
         <w:lastRenderedPageBreak/>
-        <w:t>Solutions Architect</w:t>
+        <w:t>IT Director and Solutions Strategist</w:t>
       </w:r>
     </w:p>
     <w:p>
@@ -259,7 +247,21 @@
           <w:i/>
         </w:rPr>
         <w:lastRenderedPageBreak/>
-        <w:t>2014 – Present</w:t>
+        <w:t>2017</w:t>
+      </w:r>
+      <w:r>
+        <w:rPr>
+          <w:rFonts w:ascii="Helvetica" w:hAnsi="Helvetica" w:cs="Segoe UI"/>
+          <w:i/>
+        </w:rPr>
+        <w:t xml:space="preserve"> – </w:t>
+      </w:r>
+      <w:r>
+        <w:rPr>
+          <w:rFonts w:ascii="Helvetica" w:hAnsi="Helvetica" w:cs="Segoe UI"/>
+          <w:i/>
+        </w:rPr>
+        <w:t>present</w:t>
       </w:r>
     </w:p>
     <w:p>
@@ -290,336 +292,31 @@
           <w:rFonts w:ascii="Helvetica" w:hAnsi="Helvetica" w:cs="Segoe UI"/>
         </w:rPr>
         <w:lastRenderedPageBreak/>
-        <w:t>D</w:t>
-      </w:r>
-      <w:r>
-        <w:rPr>
-          <w:rFonts w:ascii="Helvetica" w:hAnsi="Helvetica" w:cs="Segoe UI"/>
-        </w:rPr>
-        <w:t>evelop transformational digital products and con</w:t>
-      </w:r>
-      <w:r>
-        <w:rPr>
-          <w:rFonts w:ascii="Helvetica" w:hAnsi="Helvetica" w:cs="Segoe UI"/>
-        </w:rPr>
-        <w:t>c</w:t>
-      </w:r>
-      <w:r>
-        <w:rPr>
-          <w:rFonts w:ascii="Helvetica" w:hAnsi="Helvetica" w:cs="Segoe UI"/>
-        </w:rPr>
-        <w:t>epts for Coca-Cola consumer marketing</w:t>
-      </w:r>
-      <w:r>
-        <w:rPr>
-          <w:rFonts w:ascii="Helvetica" w:hAnsi="Helvetica" w:cs="Segoe UI"/>
-        </w:rPr>
-        <w:t xml:space="preserve"> groups</w:t>
-      </w:r>
-    </w:p>
-    <w:p>
-      <w:pPr>
-        <w:numPr>
-          <w:ilvl w:val="0"/>
-          <w:numId w:val="5"/>
-        </w:numPr>
-        <w:rPr>
-          <w:rFonts w:ascii="Helvetica" w:hAnsi="Helvetica" w:cs="Segoe UI"/>
-        </w:rPr>
-      </w:pPr>
-      <w:r>
-        <w:rPr>
-          <w:rFonts w:ascii="Helvetica" w:hAnsi="Helvetica" w:cs="Segoe UI"/>
-        </w:rPr>
-        <w:t>Designed a machine l</w:t>
-      </w:r>
-      <w:r>
-        <w:rPr>
-          <w:rFonts w:ascii="Helvetica" w:hAnsi="Helvetica" w:cs="Segoe UI"/>
-        </w:rPr>
-        <w:t xml:space="preserve">earning solution for a long-outstanding proof-of-purchase business problem, sold it to the </w:t>
-      </w:r>
-      <w:r>
-        <w:rPr>
-          <w:rFonts w:ascii="Helvetica" w:hAnsi="Helvetica" w:cs="Segoe UI"/>
-        </w:rPr>
-        <w:t>Coca-Cola North American</w:t>
-      </w:r>
-      <w:r>
-        <w:rPr>
-          <w:rFonts w:ascii="Helvetica" w:hAnsi="Helvetica" w:cs="Segoe UI"/>
-        </w:rPr>
-        <w:t xml:space="preserve"> marketing o</w:t>
-      </w:r>
-      <w:r>
-        <w:rPr>
-          <w:rFonts w:ascii="Helvetica" w:hAnsi="Helvetica" w:cs="Segoe UI"/>
-        </w:rPr>
-        <w:t>rganization, sourced the suppliers and negotiated the contracts for delivery</w:t>
-      </w:r>
-    </w:p>
-    <w:p>
-      <w:pPr>
-        <w:numPr>
-          <w:ilvl w:val="1"/>
-          <w:numId w:val="5"/>
-        </w:numPr>
-        <w:rPr>
-          <w:rFonts w:ascii="Helvetica" w:hAnsi="Helvetica" w:cs="Segoe UI"/>
-        </w:rPr>
-      </w:pPr>
-      <w:r>
-        <w:rPr>
-          <w:rFonts w:ascii="Helvetica" w:hAnsi="Helvetica" w:cs="Segoe UI"/>
-        </w:rPr>
-        <w:t>Defined s</w:t>
-      </w:r>
-      <w:r>
-        <w:rPr>
-          <w:rFonts w:ascii="Helvetica" w:hAnsi="Helvetica" w:cs="Segoe UI"/>
-        </w:rPr>
-        <w:t xml:space="preserve">olution </w:t>
-      </w:r>
-      <w:r>
-        <w:rPr>
-          <w:rFonts w:ascii="Helvetica" w:hAnsi="Helvetica" w:cs="Segoe UI"/>
-        </w:rPr>
-        <w:t>using</w:t>
-      </w:r>
-      <w:r>
-        <w:rPr>
-          <w:rFonts w:ascii="Helvetica" w:hAnsi="Helvetica" w:cs="Segoe UI"/>
-        </w:rPr>
-        <w:t xml:space="preserve"> image recognition</w:t>
-      </w:r>
-      <w:r>
-        <w:rPr>
-          <w:rFonts w:ascii="Helvetica" w:hAnsi="Helvetica" w:cs="Segoe UI"/>
-        </w:rPr>
-        <w:t xml:space="preserve"> </w:t>
-      </w:r>
-      <w:r>
-        <w:rPr>
-          <w:rFonts w:ascii="Helvetica" w:hAnsi="Helvetica" w:cs="Segoe UI"/>
-        </w:rPr>
-        <w:t xml:space="preserve">with a </w:t>
-      </w:r>
-      <w:r>
-        <w:rPr>
-          <w:rFonts w:ascii="Helvetica" w:hAnsi="Helvetica" w:cs="Segoe UI"/>
-        </w:rPr>
-        <w:t>convolutional neural n</w:t>
-      </w:r>
-      <w:r>
-        <w:rPr>
-          <w:rFonts w:ascii="Helvetica" w:hAnsi="Helvetica" w:cs="Segoe UI"/>
-        </w:rPr>
-        <w:t>etwork</w:t>
-      </w:r>
-      <w:r>
-        <w:rPr>
-          <w:rFonts w:ascii="Helvetica" w:hAnsi="Helvetica" w:cs="Segoe UI"/>
-        </w:rPr>
-        <w:t xml:space="preserve"> </w:t>
-      </w:r>
-      <w:r>
-        <w:rPr>
-          <w:rFonts w:ascii="Helvetica" w:hAnsi="Helvetica" w:cs="Segoe UI"/>
-        </w:rPr>
-        <w:t>to extract 14-character product</w:t>
-      </w:r>
-      <w:r>
-        <w:rPr>
-          <w:rFonts w:ascii="Helvetica" w:hAnsi="Helvetica" w:cs="Segoe UI"/>
-        </w:rPr>
-        <w:t xml:space="preserve"> cap codes</w:t>
-      </w:r>
-    </w:p>
-    <w:p>
-      <w:pPr>
-        <w:numPr>
-          <w:ilvl w:val="1"/>
-          <w:numId w:val="5"/>
-        </w:numPr>
-        <w:rPr>
-          <w:rFonts w:ascii="Helvetica" w:hAnsi="Helvetica" w:cs="Segoe UI"/>
-        </w:rPr>
-      </w:pPr>
-      <w:r>
-        <w:rPr>
-          <w:rFonts w:ascii="Helvetica" w:hAnsi="Helvetica" w:cs="Segoe UI"/>
-        </w:rPr>
-        <w:t xml:space="preserve">Led implementation </w:t>
-      </w:r>
-      <w:r>
-        <w:rPr>
-          <w:rFonts w:ascii="Helvetica" w:hAnsi="Helvetica" w:cs="Segoe UI"/>
-        </w:rPr>
-        <w:t>of</w:t>
-      </w:r>
-      <w:r>
-        <w:rPr>
-          <w:rFonts w:ascii="Helvetica" w:hAnsi="Helvetica" w:cs="Segoe UI"/>
-        </w:rPr>
-        <w:t xml:space="preserve"> both </w:t>
-      </w:r>
-      <w:r>
-        <w:rPr>
-          <w:rFonts w:ascii="Helvetica" w:hAnsi="Helvetica" w:cs="Segoe UI"/>
-        </w:rPr>
-        <w:t xml:space="preserve">a cloud-based API and mobile </w:t>
-      </w:r>
-      <w:r>
-        <w:rPr>
-          <w:rFonts w:ascii="Helvetica" w:hAnsi="Helvetica" w:cs="Segoe UI"/>
-        </w:rPr>
-        <w:t>device SDK</w:t>
-      </w:r>
-      <w:r>
-        <w:rPr>
-          <w:rFonts w:ascii="Helvetica" w:hAnsi="Helvetica" w:cs="Segoe UI"/>
-        </w:rPr>
-        <w:t xml:space="preserve"> for consumer-facing web campaigns and mobile apps</w:t>
-      </w:r>
-    </w:p>
-    <w:p>
-      <w:pPr>
-        <w:numPr>
-          <w:ilvl w:val="1"/>
-          <w:numId w:val="5"/>
-        </w:numPr>
-        <w:rPr>
-          <w:rFonts w:ascii="Helvetica" w:hAnsi="Helvetica" w:cs="Segoe UI"/>
-        </w:rPr>
-      </w:pPr>
-      <w:r>
-        <w:rPr>
-          <w:rFonts w:ascii="Helvetica" w:hAnsi="Helvetica" w:cs="Segoe UI"/>
-        </w:rPr>
-        <w:t>I</w:t>
-      </w:r>
-      <w:r>
-        <w:rPr>
-          <w:rFonts w:ascii="Helvetica" w:hAnsi="Helvetica" w:cs="Segoe UI"/>
-        </w:rPr>
-        <w:t>nvented a novel machine l</w:t>
-      </w:r>
-      <w:r>
-        <w:rPr>
-          <w:rFonts w:ascii="Helvetica" w:hAnsi="Helvetica" w:cs="Segoe UI"/>
-        </w:rPr>
-        <w:t>earning pr</w:t>
-      </w:r>
-      <w:r>
-        <w:rPr>
-          <w:rFonts w:ascii="Helvetica" w:hAnsi="Helvetica" w:cs="Segoe UI"/>
-        </w:rPr>
-        <w:t>ocess for proof-of-purchase of consumer packaged g</w:t>
-      </w:r>
-      <w:r>
-        <w:rPr>
-          <w:rFonts w:ascii="Helvetica" w:hAnsi="Helvetica" w:cs="Segoe UI"/>
-        </w:rPr>
-        <w:t>oods (patent pending)</w:t>
-      </w:r>
-    </w:p>
-    <w:p>
-      <w:pPr>
-        <w:numPr>
-          <w:ilvl w:val="0"/>
-          <w:numId w:val="5"/>
-        </w:numPr>
-        <w:rPr>
-          <w:rFonts w:ascii="Helvetica" w:hAnsi="Helvetica" w:cs="Segoe UI"/>
-        </w:rPr>
-      </w:pPr>
-      <w:r>
-        <w:rPr>
-          <w:rFonts w:ascii="Helvetica" w:hAnsi="Helvetica" w:cs="Segoe UI"/>
-        </w:rPr>
-        <w:t xml:space="preserve">Defined enterprise-scale strategy for </w:t>
-      </w:r>
-      <w:r>
-        <w:rPr>
-          <w:rFonts w:ascii="Helvetica" w:hAnsi="Helvetica" w:cs="Segoe UI"/>
-        </w:rPr>
-        <w:t xml:space="preserve">AWS </w:t>
-      </w:r>
-      <w:r>
-        <w:rPr>
-          <w:rFonts w:ascii="Helvetica" w:hAnsi="Helvetica" w:cs="Segoe UI"/>
-        </w:rPr>
-        <w:t>serverless application development and deployment</w:t>
-      </w:r>
-      <w:r>
-        <w:rPr>
-          <w:rFonts w:ascii="Helvetica" w:hAnsi="Helvetica" w:cs="Segoe UI"/>
-        </w:rPr>
-        <w:t xml:space="preserve">, estimated to save </w:t>
-      </w:r>
-      <w:r>
-        <w:rPr>
-          <w:rFonts w:ascii="Helvetica" w:hAnsi="Helvetica" w:cs="Segoe UI"/>
-        </w:rPr>
-        <w:t>450</w:t>
-      </w:r>
-      <w:r>
-        <w:rPr>
-          <w:rFonts w:ascii="Helvetica" w:hAnsi="Helvetica" w:cs="Segoe UI"/>
-        </w:rPr>
-        <w:t xml:space="preserve">% </w:t>
-      </w:r>
-      <w:r>
-        <w:rPr>
-          <w:rFonts w:ascii="Helvetica" w:hAnsi="Helvetica" w:cs="Segoe UI"/>
-        </w:rPr>
-        <w:t>over</w:t>
-      </w:r>
-      <w:r>
-        <w:rPr>
-          <w:rFonts w:ascii="Helvetica" w:hAnsi="Helvetica" w:cs="Segoe UI"/>
-        </w:rPr>
-        <w:t xml:space="preserve"> AWS EC2</w:t>
-      </w:r>
-      <w:r>
-        <w:rPr>
-          <w:rFonts w:ascii="Helvetica" w:hAnsi="Helvetica" w:cs="Segoe UI"/>
-        </w:rPr>
-        <w:t xml:space="preserve"> compute and managed service fees</w:t>
-      </w:r>
-    </w:p>
-    <w:p>
-      <w:pPr>
-        <w:numPr>
-          <w:ilvl w:val="1"/>
-          <w:numId w:val="5"/>
-        </w:numPr>
-        <w:rPr>
-          <w:rFonts w:ascii="Helvetica" w:hAnsi="Helvetica" w:cs="Segoe UI"/>
-        </w:rPr>
-      </w:pPr>
-      <w:r>
-        <w:rPr>
-          <w:rFonts w:ascii="Helvetica" w:hAnsi="Helvetica" w:cs="Segoe UI"/>
-        </w:rPr>
-        <w:t>Defined multi-phase roadmap for serverless architecture development and adoption and presented it at the AWS Re:Invent 2016 Conference</w:t>
-      </w:r>
-    </w:p>
-    <w:p>
-      <w:pPr>
-        <w:numPr>
-          <w:ilvl w:val="1"/>
-          <w:numId w:val="5"/>
-        </w:numPr>
-        <w:rPr>
-          <w:rFonts w:ascii="Helvetica" w:hAnsi="Helvetica" w:cs="Segoe UI"/>
-        </w:rPr>
-      </w:pPr>
-      <w:r>
-        <w:rPr>
-          <w:rFonts w:ascii="Helvetica" w:hAnsi="Helvetica" w:cs="Segoe UI"/>
-        </w:rPr>
-        <w:t>Launched an open-source organization to support Coca-Cola North America’s serverless strategy</w:t>
+        <w:t>Provide strategic IT vision for</w:t>
+      </w:r>
+      <w:r>
+        <w:rPr>
+          <w:rFonts w:ascii="Helvetica" w:hAnsi="Helvetica" w:cs="Segoe UI"/>
+        </w:rPr>
+        <w:t xml:space="preserve"> the delivery of software</w:t>
+      </w:r>
+      <w:r>
+        <w:rPr>
+          <w:rFonts w:ascii="Helvetica" w:hAnsi="Helvetica" w:cs="Segoe UI"/>
+        </w:rPr>
+        <w:t xml:space="preserve"> products in the Marketing, E-commerce, and R&amp;D lines of business</w:t>
+      </w:r>
+      <w:r>
+        <w:rPr>
+          <w:rFonts w:ascii="Helvetica" w:hAnsi="Helvetica" w:cs="Segoe UI"/>
+        </w:rPr>
+        <w:t xml:space="preserve"> for Coca-Cola North America</w:t>
+      </w:r>
+      <w:r>
+        <w:rPr>
+          <w:rFonts w:ascii="Helvetica" w:hAnsi="Helvetica" w:cs="Segoe UI"/>
+        </w:rPr>
+        <w:t xml:space="preserve"> (CCNA)</w:t>
       </w:r>
     </w:p>
     <w:p>
@@ -627,7 +324,7 @@
         <w:pStyle w:val="ListParagraph"/>
         <w:numPr>
           <w:ilvl w:val="0"/>
-          <w:numId w:val="4"/>
+          <w:numId w:val="6"/>
         </w:numPr>
         <w:rPr>
           <w:rFonts w:ascii="Helvetica" w:hAnsi="Helvetica" w:cs="Segoe UI"/>
@@ -637,49 +334,92 @@
         <w:rPr>
           <w:rFonts w:ascii="Helvetica" w:hAnsi="Helvetica" w:cs="Segoe UI"/>
         </w:rPr>
-        <w:t>Defined the</w:t>
-      </w:r>
-      <w:r>
-        <w:rPr>
-          <w:rFonts w:ascii="Helvetica" w:hAnsi="Helvetica" w:cs="Segoe UI"/>
-        </w:rPr>
-        <w:t xml:space="preserve"> </w:t>
-      </w:r>
-      <w:r>
-        <w:rPr>
-          <w:rFonts w:ascii="Helvetica" w:hAnsi="Helvetica" w:cs="Segoe UI"/>
-        </w:rPr>
-        <w:t>a</w:t>
-      </w:r>
-      <w:r>
-        <w:rPr>
-          <w:rFonts w:ascii="Helvetica" w:hAnsi="Helvetica" w:cs="Segoe UI"/>
-        </w:rPr>
-        <w:t>rchitect</w:t>
-      </w:r>
-      <w:r>
-        <w:rPr>
-          <w:rFonts w:ascii="Helvetica" w:hAnsi="Helvetica" w:cs="Segoe UI"/>
-        </w:rPr>
-        <w:t xml:space="preserve">ure </w:t>
-      </w:r>
-      <w:r>
-        <w:rPr>
-          <w:rFonts w:ascii="Helvetica" w:hAnsi="Helvetica" w:cs="Segoe UI"/>
-        </w:rPr>
-        <w:t>for</w:t>
-      </w:r>
-      <w:r>
-        <w:rPr>
-          <w:rFonts w:ascii="Helvetica" w:hAnsi="Helvetica" w:cs="Segoe UI"/>
-        </w:rPr>
-        <w:t xml:space="preserve"> the </w:t>
-      </w:r>
-      <w:r>
-        <w:rPr>
-          <w:rFonts w:ascii="Helvetica" w:hAnsi="Helvetica" w:cs="Segoe UI"/>
-        </w:rPr>
-        <w:t>Share a Coke ecommerce platform: directed architectural decisions towards ensuring PCI compliance, fault-tolerance and stability, and platform scalability</w:t>
+        <w:t>Direct multi-disciplinary teams in the design and development of a new route-to-</w:t>
+      </w:r>
+      <w:r>
+        <w:rPr>
+          <w:rFonts w:ascii="Helvetica" w:hAnsi="Helvetica" w:cs="Segoe UI"/>
+        </w:rPr>
+        <w:t>market platform for E-c</w:t>
+      </w:r>
+      <w:r>
+        <w:rPr>
+          <w:rFonts w:ascii="Helvetica" w:hAnsi="Helvetica" w:cs="Segoe UI"/>
+        </w:rPr>
+        <w:t>ommerce</w:t>
+      </w:r>
+      <w:r>
+        <w:rPr>
+          <w:rFonts w:ascii="Helvetica" w:hAnsi="Helvetica" w:cs="Segoe UI"/>
+        </w:rPr>
+        <w:t xml:space="preserve"> and 3</w:t>
+      </w:r>
+      <w:r>
+        <w:rPr>
+          <w:rFonts w:ascii="Helvetica" w:hAnsi="Helvetica" w:cs="Segoe UI"/>
+          <w:vertAlign w:val="superscript"/>
+        </w:rPr>
+        <w:t>rd</w:t>
+      </w:r>
+      <w:r>
+        <w:rPr>
+          <w:rFonts w:ascii="Helvetica" w:hAnsi="Helvetica" w:cs="Segoe UI"/>
+        </w:rPr>
+        <w:t>-party distributors</w:t>
+      </w:r>
+    </w:p>
+    <w:p>
+      <w:pPr>
+        <w:pStyle w:val="ListParagraph"/>
+        <w:numPr>
+          <w:ilvl w:val="0"/>
+          <w:numId w:val="6"/>
+        </w:numPr>
+        <w:rPr>
+          <w:rFonts w:ascii="Helvetica" w:hAnsi="Helvetica" w:cs="Segoe UI"/>
+        </w:rPr>
+      </w:pPr>
+      <w:r>
+        <w:rPr>
+          <w:rFonts w:ascii="Helvetica" w:hAnsi="Helvetica" w:cs="Segoe UI"/>
+        </w:rPr>
+        <w:t>Defined multi-year strategy for an AI-optimized beverage product development platform and architected the first phase of the product (an on-line formula creation tool)</w:t>
+      </w:r>
+    </w:p>
+    <w:p>
+      <w:pPr>
+        <w:pStyle w:val="ListParagraph"/>
+        <w:numPr>
+          <w:ilvl w:val="0"/>
+          <w:numId w:val="6"/>
+        </w:numPr>
+        <w:rPr>
+          <w:rFonts w:ascii="Helvetica" w:hAnsi="Helvetica" w:cs="Segoe UI"/>
+        </w:rPr>
+      </w:pPr>
+      <w:r>
+        <w:rPr>
+          <w:rFonts w:ascii="Helvetica" w:hAnsi="Helvetica" w:cs="Segoe UI"/>
+        </w:rPr>
+        <w:t>Created standards for Agile and DevOps practices in CCNA and ensure that teams deliver against them</w:t>
+      </w:r>
+    </w:p>
+    <w:p>
+      <w:pPr>
+        <w:pStyle w:val="ListParagraph"/>
+        <w:numPr>
+          <w:ilvl w:val="0"/>
+          <w:numId w:val="6"/>
+        </w:numPr>
+        <w:rPr>
+          <w:rFonts w:ascii="Helvetica" w:hAnsi="Helvetica" w:cs="Segoe UI"/>
+        </w:rPr>
+      </w:pPr>
+      <w:r>
+        <w:rPr>
+          <w:rFonts w:ascii="Helvetica" w:hAnsi="Helvetica" w:cs="Segoe UI"/>
+        </w:rPr>
+        <w:t xml:space="preserve">Presented CCNA Step Function implementations at the AWS Re:Invent conference (https://wpb.is/reinvent) </w:t>
       </w:r>
     </w:p>
     <w:p>
@@ -717,7 +457,21 @@
           <w:b/>
         </w:rPr>
         <w:lastRenderedPageBreak/>
-        <w:t>Huge</w:t>
+        <w:t xml:space="preserve">The </w:t>
+      </w:r>
+      <w:r>
+        <w:rPr>
+          <w:rFonts w:ascii="Helvetica" w:hAnsi="Helvetica" w:cs="Segoe UI"/>
+          <w:b/>
+        </w:rPr>
+        <w:t>Coca-Cola</w:t>
+      </w:r>
+      <w:r>
+        <w:rPr>
+          <w:rFonts w:ascii="Helvetica" w:hAnsi="Helvetica" w:cs="Segoe UI"/>
+          <w:b/>
+        </w:rPr>
+        <w:t xml:space="preserve"> Company</w:t>
       </w:r>
     </w:p>
     <w:p>
@@ -781,21 +535,14 @@
           <w:i/>
         </w:rPr>
         <w:lastRenderedPageBreak/>
-        <w:t>2013 –</w:t>
-      </w:r>
-      <w:r>
-        <w:rPr>
-          <w:rFonts w:ascii="Helvetica" w:hAnsi="Helvetica" w:cs="Segoe UI"/>
-          <w:i/>
-        </w:rPr>
-        <w:t xml:space="preserve"> </w:t>
-      </w:r>
-      <w:r>
-        <w:rPr>
-          <w:rFonts w:ascii="Helvetica" w:hAnsi="Helvetica" w:cs="Segoe UI"/>
-          <w:i/>
-        </w:rPr>
-        <w:t>2014</w:t>
+        <w:t xml:space="preserve">2014 – </w:t>
+      </w:r>
+      <w:r>
+        <w:rPr>
+          <w:rFonts w:ascii="Helvetica" w:hAnsi="Helvetica" w:cs="Segoe UI"/>
+          <w:i/>
+        </w:rPr>
+        <w:t>2017</w:t>
       </w:r>
     </w:p>
     <w:p>
@@ -832,7 +579,113 @@
         <w:rPr>
           <w:rFonts w:ascii="Helvetica" w:hAnsi="Helvetica" w:cs="Segoe UI"/>
         </w:rPr>
-        <w:t>efined</w:t>
+        <w:t>evelop</w:t>
+      </w:r>
+      <w:r>
+        <w:rPr>
+          <w:rFonts w:ascii="Helvetica" w:hAnsi="Helvetica" w:cs="Segoe UI"/>
+        </w:rPr>
+        <w:t>ed</w:t>
+      </w:r>
+      <w:r>
+        <w:rPr>
+          <w:rFonts w:ascii="Helvetica" w:hAnsi="Helvetica" w:cs="Segoe UI"/>
+        </w:rPr>
+        <w:t xml:space="preserve"> transformational digital products and con</w:t>
+      </w:r>
+      <w:r>
+        <w:rPr>
+          <w:rFonts w:ascii="Helvetica" w:hAnsi="Helvetica" w:cs="Segoe UI"/>
+        </w:rPr>
+        <w:t>c</w:t>
+      </w:r>
+      <w:r>
+        <w:rPr>
+          <w:rFonts w:ascii="Helvetica" w:hAnsi="Helvetica" w:cs="Segoe UI"/>
+        </w:rPr>
+        <w:t>epts for Coca-Cola consumer marketing</w:t>
+      </w:r>
+      <w:r>
+        <w:rPr>
+          <w:rFonts w:ascii="Helvetica" w:hAnsi="Helvetica" w:cs="Segoe UI"/>
+        </w:rPr>
+        <w:t xml:space="preserve"> groups</w:t>
+      </w:r>
+    </w:p>
+    <w:p>
+      <w:pPr>
+        <w:numPr>
+          <w:ilvl w:val="0"/>
+          <w:numId w:val="5"/>
+        </w:numPr>
+        <w:rPr>
+          <w:rFonts w:ascii="Helvetica" w:hAnsi="Helvetica" w:cs="Segoe UI"/>
+        </w:rPr>
+      </w:pPr>
+      <w:r>
+        <w:rPr>
+          <w:rFonts w:ascii="Helvetica" w:hAnsi="Helvetica" w:cs="Segoe UI"/>
+        </w:rPr>
+        <w:t>Designed a machine l</w:t>
+      </w:r>
+      <w:r>
+        <w:rPr>
+          <w:rFonts w:ascii="Helvetica" w:hAnsi="Helvetica" w:cs="Segoe UI"/>
+        </w:rPr>
+        <w:t xml:space="preserve">earning solution for a long-outstanding proof-of-purchase business problem, sold it to the </w:t>
+      </w:r>
+      <w:r>
+        <w:rPr>
+          <w:rFonts w:ascii="Helvetica" w:hAnsi="Helvetica" w:cs="Segoe UI"/>
+        </w:rPr>
+        <w:t>Coca-Cola North American</w:t>
+      </w:r>
+      <w:r>
+        <w:rPr>
+          <w:rFonts w:ascii="Helvetica" w:hAnsi="Helvetica" w:cs="Segoe UI"/>
+        </w:rPr>
+        <w:t xml:space="preserve"> marketing o</w:t>
+      </w:r>
+      <w:r>
+        <w:rPr>
+          <w:rFonts w:ascii="Helvetica" w:hAnsi="Helvetica" w:cs="Segoe UI"/>
+        </w:rPr>
+        <w:t>rganization, sourced the suppliers and negotiated the contracts for delivery</w:t>
+      </w:r>
+    </w:p>
+    <w:p>
+      <w:pPr>
+        <w:numPr>
+          <w:ilvl w:val="1"/>
+          <w:numId w:val="5"/>
+        </w:numPr>
+        <w:rPr>
+          <w:rFonts w:ascii="Helvetica" w:hAnsi="Helvetica" w:cs="Segoe UI"/>
+        </w:rPr>
+      </w:pPr>
+      <w:r>
+        <w:rPr>
+          <w:rFonts w:ascii="Helvetica" w:hAnsi="Helvetica" w:cs="Segoe UI"/>
+        </w:rPr>
+        <w:t>Defined s</w:t>
+      </w:r>
+      <w:r>
+        <w:rPr>
+          <w:rFonts w:ascii="Helvetica" w:hAnsi="Helvetica" w:cs="Segoe UI"/>
+        </w:rPr>
+        <w:t xml:space="preserve">olution </w:t>
+      </w:r>
+      <w:r>
+        <w:rPr>
+          <w:rFonts w:ascii="Helvetica" w:hAnsi="Helvetica" w:cs="Segoe UI"/>
+        </w:rPr>
+        <w:t>using</w:t>
+      </w:r>
+      <w:r>
+        <w:rPr>
+          <w:rFonts w:ascii="Helvetica" w:hAnsi="Helvetica" w:cs="Segoe UI"/>
+        </w:rPr>
+        <w:t xml:space="preserve"> image recognition</w:t>
       </w:r>
       <w:r>
         <w:rPr>
@@ -844,49 +697,259 @@
         <w:rPr>
           <w:rFonts w:ascii="Helvetica" w:hAnsi="Helvetica" w:cs="Segoe UI"/>
         </w:rPr>
-        <w:t>enterprise-scale</w:t>
-      </w:r>
-      <w:r>
-        <w:rPr>
-          <w:rFonts w:ascii="Helvetica" w:hAnsi="Helvetica" w:cs="Segoe UI"/>
-        </w:rPr>
-        <w:t xml:space="preserve"> architecture for a new retail</w:t>
-      </w:r>
-      <w:r>
-        <w:rPr>
-          <w:rFonts w:ascii="Helvetica" w:hAnsi="Helvetica" w:cs="Segoe UI"/>
-        </w:rPr>
-        <w:t xml:space="preserve"> automotive</w:t>
-      </w:r>
-      <w:r>
-        <w:rPr>
-          <w:rFonts w:ascii="Helvetica" w:hAnsi="Helvetica" w:cs="Segoe UI"/>
-        </w:rPr>
-        <w:t xml:space="preserve"> venture</w:t>
-      </w:r>
-      <w:r>
-        <w:rPr>
-          <w:rFonts w:ascii="Helvetica" w:hAnsi="Helvetica" w:cs="Segoe UI"/>
-        </w:rPr>
-        <w:t>,</w:t>
-      </w:r>
-      <w:r>
-        <w:rPr>
-          <w:rFonts w:ascii="Helvetica" w:hAnsi="Helvetica" w:cs="Segoe UI"/>
-        </w:rPr>
-        <w:t xml:space="preserve"> EchoPark Automotive</w:t>
-      </w:r>
-      <w:r>
-        <w:rPr>
-          <w:rFonts w:ascii="Helvetica" w:hAnsi="Helvetica" w:cs="Segoe UI"/>
-        </w:rPr>
-        <w:t xml:space="preserve">, </w:t>
-      </w:r>
-      <w:r>
-        <w:rPr>
-          <w:rFonts w:ascii="Helvetica" w:hAnsi="Helvetica" w:cs="Segoe UI"/>
-        </w:rPr>
-        <w:t>and defined the related product vision for a cross-platform digital experience</w:t>
+        <w:t xml:space="preserve">with a </w:t>
+      </w:r>
+      <w:r>
+        <w:rPr>
+          <w:rFonts w:ascii="Helvetica" w:hAnsi="Helvetica" w:cs="Segoe UI"/>
+        </w:rPr>
+        <w:t>convolutional neural n</w:t>
+      </w:r>
+      <w:r>
+        <w:rPr>
+          <w:rFonts w:ascii="Helvetica" w:hAnsi="Helvetica" w:cs="Segoe UI"/>
+        </w:rPr>
+        <w:t>etwork</w:t>
+      </w:r>
+      <w:r>
+        <w:rPr>
+          <w:rFonts w:ascii="Helvetica" w:hAnsi="Helvetica" w:cs="Segoe UI"/>
+        </w:rPr>
+        <w:t xml:space="preserve"> </w:t>
+      </w:r>
+      <w:r>
+        <w:rPr>
+          <w:rFonts w:ascii="Helvetica" w:hAnsi="Helvetica" w:cs="Segoe UI"/>
+        </w:rPr>
+        <w:t>to extract 14-character product</w:t>
+      </w:r>
+      <w:r>
+        <w:rPr>
+          <w:rFonts w:ascii="Helvetica" w:hAnsi="Helvetica" w:cs="Segoe UI"/>
+        </w:rPr>
+        <w:t xml:space="preserve"> cap codes</w:t>
+      </w:r>
+    </w:p>
+    <w:p>
+      <w:pPr>
+        <w:numPr>
+          <w:ilvl w:val="1"/>
+          <w:numId w:val="5"/>
+        </w:numPr>
+        <w:rPr>
+          <w:rFonts w:ascii="Helvetica" w:hAnsi="Helvetica" w:cs="Segoe UI"/>
+        </w:rPr>
+      </w:pPr>
+      <w:r>
+        <w:rPr>
+          <w:rFonts w:ascii="Helvetica" w:hAnsi="Helvetica" w:cs="Segoe UI"/>
+        </w:rPr>
+        <w:t xml:space="preserve">Led implementation </w:t>
+      </w:r>
+      <w:r>
+        <w:rPr>
+          <w:rFonts w:ascii="Helvetica" w:hAnsi="Helvetica" w:cs="Segoe UI"/>
+        </w:rPr>
+        <w:t>of</w:t>
+      </w:r>
+      <w:r>
+        <w:rPr>
+          <w:rFonts w:ascii="Helvetica" w:hAnsi="Helvetica" w:cs="Segoe UI"/>
+        </w:rPr>
+        <w:t xml:space="preserve"> both </w:t>
+      </w:r>
+      <w:r>
+        <w:rPr>
+          <w:rFonts w:ascii="Helvetica" w:hAnsi="Helvetica" w:cs="Segoe UI"/>
+        </w:rPr>
+        <w:t xml:space="preserve">a cloud-based API and mobile </w:t>
+      </w:r>
+      <w:r>
+        <w:rPr>
+          <w:rFonts w:ascii="Helvetica" w:hAnsi="Helvetica" w:cs="Segoe UI"/>
+        </w:rPr>
+        <w:t>device SDK</w:t>
+      </w:r>
+      <w:r>
+        <w:rPr>
+          <w:rFonts w:ascii="Helvetica" w:hAnsi="Helvetica" w:cs="Segoe UI"/>
+        </w:rPr>
+        <w:t xml:space="preserve"> for consumer-facing web campaigns and mobile apps</w:t>
+      </w:r>
+    </w:p>
+    <w:p>
+      <w:pPr>
+        <w:numPr>
+          <w:ilvl w:val="1"/>
+          <w:numId w:val="5"/>
+        </w:numPr>
+        <w:rPr>
+          <w:rFonts w:ascii="Helvetica" w:hAnsi="Helvetica" w:cs="Segoe UI"/>
+        </w:rPr>
+      </w:pPr>
+      <w:r>
+        <w:rPr>
+          <w:rFonts w:ascii="Helvetica" w:hAnsi="Helvetica" w:cs="Segoe UI"/>
+        </w:rPr>
+        <w:t>I</w:t>
+      </w:r>
+      <w:r>
+        <w:rPr>
+          <w:rFonts w:ascii="Helvetica" w:hAnsi="Helvetica" w:cs="Segoe UI"/>
+        </w:rPr>
+        <w:t>nvented a novel machine l</w:t>
+      </w:r>
+      <w:r>
+        <w:rPr>
+          <w:rFonts w:ascii="Helvetica" w:hAnsi="Helvetica" w:cs="Segoe UI"/>
+        </w:rPr>
+        <w:t>earning pr</w:t>
+      </w:r>
+      <w:r>
+        <w:rPr>
+          <w:rFonts w:ascii="Helvetica" w:hAnsi="Helvetica" w:cs="Segoe UI"/>
+        </w:rPr>
+        <w:t>ocess for proof-of-purchase of consumer packaged g</w:t>
+      </w:r>
+      <w:r>
+        <w:rPr>
+          <w:rFonts w:ascii="Helvetica" w:hAnsi="Helvetica" w:cs="Segoe UI"/>
+        </w:rPr>
+        <w:t>oods (patent pending)</w:t>
+      </w:r>
+    </w:p>
+    <w:p>
+      <w:pPr>
+        <w:numPr>
+          <w:ilvl w:val="1"/>
+          <w:numId w:val="5"/>
+        </w:numPr>
+        <w:rPr>
+          <w:rFonts w:ascii="Helvetica" w:hAnsi="Helvetica" w:cs="Segoe UI"/>
+        </w:rPr>
+      </w:pPr>
+      <w:r>
+        <w:rPr>
+          <w:rFonts w:ascii="Helvetica" w:hAnsi="Helvetica" w:cs="Segoe UI"/>
+        </w:rPr>
+        <w:t xml:space="preserve">Published the solution </w:t>
+      </w:r>
+      <w:r>
+        <w:rPr>
+          <w:rFonts w:ascii="Helvetica" w:hAnsi="Helvetica" w:cs="Segoe UI"/>
+        </w:rPr>
+        <w:t>on the Google Developers Blog (https://wpb.is/tensorflow)</w:t>
+      </w:r>
+    </w:p>
+    <w:p>
+      <w:pPr>
+        <w:numPr>
+          <w:ilvl w:val="0"/>
+          <w:numId w:val="5"/>
+        </w:numPr>
+        <w:rPr>
+          <w:rFonts w:ascii="Helvetica" w:hAnsi="Helvetica" w:cs="Segoe UI"/>
+        </w:rPr>
+      </w:pPr>
+      <w:r>
+        <w:rPr>
+          <w:rFonts w:ascii="Helvetica" w:hAnsi="Helvetica" w:cs="Segoe UI"/>
+        </w:rPr>
+        <w:t xml:space="preserve">Defined enterprise-scale strategy for </w:t>
+      </w:r>
+      <w:r>
+        <w:rPr>
+          <w:rFonts w:ascii="Helvetica" w:hAnsi="Helvetica" w:cs="Segoe UI"/>
+        </w:rPr>
+        <w:t xml:space="preserve">AWS </w:t>
+      </w:r>
+      <w:r>
+        <w:rPr>
+          <w:rFonts w:ascii="Helvetica" w:hAnsi="Helvetica" w:cs="Segoe UI"/>
+        </w:rPr>
+        <w:t>serverless application development and deployment</w:t>
+      </w:r>
+      <w:r>
+        <w:rPr>
+          <w:rFonts w:ascii="Helvetica" w:hAnsi="Helvetica" w:cs="Segoe UI"/>
+        </w:rPr>
+        <w:t xml:space="preserve">, estimated to save </w:t>
+      </w:r>
+      <w:r>
+        <w:rPr>
+          <w:rFonts w:ascii="Helvetica" w:hAnsi="Helvetica" w:cs="Segoe UI"/>
+        </w:rPr>
+        <w:t>450</w:t>
+      </w:r>
+      <w:r>
+        <w:rPr>
+          <w:rFonts w:ascii="Helvetica" w:hAnsi="Helvetica" w:cs="Segoe UI"/>
+        </w:rPr>
+        <w:t xml:space="preserve">% </w:t>
+      </w:r>
+      <w:r>
+        <w:rPr>
+          <w:rFonts w:ascii="Helvetica" w:hAnsi="Helvetica" w:cs="Segoe UI"/>
+        </w:rPr>
+        <w:t>over</w:t>
+      </w:r>
+      <w:r>
+        <w:rPr>
+          <w:rFonts w:ascii="Helvetica" w:hAnsi="Helvetica" w:cs="Segoe UI"/>
+        </w:rPr>
+        <w:t xml:space="preserve"> AWS EC2</w:t>
+      </w:r>
+      <w:r>
+        <w:rPr>
+          <w:rFonts w:ascii="Helvetica" w:hAnsi="Helvetica" w:cs="Segoe UI"/>
+        </w:rPr>
+        <w:t xml:space="preserve"> compute and managed service fees</w:t>
+      </w:r>
+    </w:p>
+    <w:p>
+      <w:pPr>
+        <w:numPr>
+          <w:ilvl w:val="1"/>
+          <w:numId w:val="5"/>
+        </w:numPr>
+        <w:rPr>
+          <w:rFonts w:ascii="Helvetica" w:hAnsi="Helvetica" w:cs="Segoe UI"/>
+        </w:rPr>
+      </w:pPr>
+      <w:r>
+        <w:rPr>
+          <w:rFonts w:ascii="Helvetica" w:hAnsi="Helvetica" w:cs="Segoe UI"/>
+        </w:rPr>
+        <w:t>Defined multi-phase roadmap for serverless architecture development and adoption and presented it at the AWS Re:Invent 2016 Conference</w:t>
+      </w:r>
+    </w:p>
+    <w:p>
+      <w:pPr>
+        <w:numPr>
+          <w:ilvl w:val="1"/>
+          <w:numId w:val="5"/>
+        </w:numPr>
+        <w:rPr>
+          <w:rFonts w:ascii="Helvetica" w:hAnsi="Helvetica" w:cs="Segoe UI"/>
+        </w:rPr>
+      </w:pPr>
+      <w:r>
+        <w:rPr>
+          <w:rFonts w:ascii="Helvetica" w:hAnsi="Helvetica" w:cs="Segoe UI"/>
+        </w:rPr>
+        <w:t xml:space="preserve">Launched an open-source organization to support </w:t>
+      </w:r>
+      <w:r>
+        <w:rPr>
+          <w:rFonts w:ascii="Helvetica" w:hAnsi="Helvetica" w:cs="Segoe UI"/>
+        </w:rPr>
+        <w:t>CCNA’s</w:t>
+      </w:r>
+      <w:r>
+        <w:rPr>
+          <w:rFonts w:ascii="Helvetica" w:hAnsi="Helvetica" w:cs="Segoe UI"/>
+        </w:rPr>
+        <w:t xml:space="preserve"> serverless strategy</w:t>
       </w:r>
     </w:p>
     <w:p>
@@ -894,7 +957,7 @@
         <w:pStyle w:val="ListParagraph"/>
         <w:numPr>
           <w:ilvl w:val="0"/>
-          <w:numId w:val="3"/>
+          <w:numId w:val="4"/>
         </w:numPr>
         <w:rPr>
           <w:rFonts w:ascii="Helvetica" w:hAnsi="Helvetica" w:cs="Segoe UI"/>
@@ -904,19 +967,7 @@
         <w:rPr>
           <w:rFonts w:ascii="Helvetica" w:hAnsi="Helvetica" w:cs="Segoe UI"/>
         </w:rPr>
-        <w:t>S</w:t>
-      </w:r>
-      <w:r>
-        <w:rPr>
-          <w:rFonts w:ascii="Helvetica" w:hAnsi="Helvetica" w:cs="Segoe UI"/>
-        </w:rPr>
-        <w:t xml:space="preserve">erved as the Product Owner within an Agile development </w:t>
-      </w:r>
-      <w:r>
-        <w:rPr>
-          <w:rFonts w:ascii="Helvetica" w:hAnsi="Helvetica" w:cs="Segoe UI"/>
-        </w:rPr>
-        <w:t>process:</w:t>
+        <w:t>Defined the</w:t>
       </w:r>
       <w:r>
         <w:rPr>
@@ -928,169 +979,37 @@
         <w:rPr>
           <w:rFonts w:ascii="Helvetica" w:hAnsi="Helvetica" w:cs="Segoe UI"/>
         </w:rPr>
-        <w:t>defined</w:t>
-      </w:r>
-      <w:r>
-        <w:rPr>
-          <w:rFonts w:ascii="Helvetica" w:hAnsi="Helvetica" w:cs="Segoe UI"/>
-        </w:rPr>
-        <w:t xml:space="preserve"> product development strategy, worked with the customer to understand business goals and</w:t>
-      </w:r>
-      <w:r>
-        <w:rPr>
-          <w:rFonts w:ascii="Helvetica" w:hAnsi="Helvetica" w:cs="Segoe UI"/>
-        </w:rPr>
-        <w:t xml:space="preserve"> with Business Analysts to create </w:t>
-      </w:r>
-      <w:r>
-        <w:rPr>
-          <w:rFonts w:ascii="Helvetica" w:hAnsi="Helvetica" w:cs="Segoe UI"/>
-        </w:rPr>
-        <w:t>and prioritize user stories</w:t>
-      </w:r>
-    </w:p>
-    <w:p>
-      <w:pPr>
-        <w:pStyle w:val="ListParagraph"/>
-        <w:numPr>
-          <w:ilvl w:val="0"/>
-          <w:numId w:val="3"/>
-        </w:numPr>
-        <w:rPr>
-          <w:rFonts w:ascii="Helvetica" w:hAnsi="Helvetica" w:cs="Segoe UI"/>
-        </w:rPr>
-      </w:pPr>
-      <w:r>
-        <w:rPr>
-          <w:rFonts w:ascii="Helvetica" w:hAnsi="Helvetica" w:cs="Segoe UI"/>
-        </w:rPr>
-        <w:t xml:space="preserve">Developed </w:t>
-      </w:r>
-      <w:r>
-        <w:rPr>
-          <w:rFonts w:ascii="Helvetica" w:hAnsi="Helvetica" w:cs="Segoe UI"/>
-        </w:rPr>
-        <w:t xml:space="preserve">architectural </w:t>
-      </w:r>
-      <w:r>
-        <w:rPr>
-          <w:rFonts w:ascii="Helvetica" w:hAnsi="Helvetica" w:cs="Segoe UI"/>
-        </w:rPr>
-        <w:t>assets including</w:t>
-      </w:r>
-      <w:r>
-        <w:rPr>
-          <w:rFonts w:ascii="Helvetica" w:hAnsi="Helvetica" w:cs="Segoe UI"/>
-        </w:rPr>
-        <w:t>:</w:t>
-      </w:r>
-      <w:r>
-        <w:rPr>
-          <w:rFonts w:ascii="Helvetica" w:hAnsi="Helvetica" w:cs="Segoe UI"/>
-        </w:rPr>
-        <w:t xml:space="preserve"> </w:t>
-      </w:r>
-      <w:r>
-        <w:rPr>
-          <w:rFonts w:ascii="Helvetica" w:hAnsi="Helvetica" w:cs="Segoe UI"/>
-        </w:rPr>
-        <w:t>UML sequence d</w:t>
-      </w:r>
-      <w:r>
-        <w:rPr>
-          <w:rFonts w:ascii="Helvetica" w:hAnsi="Helvetica" w:cs="Segoe UI"/>
-        </w:rPr>
-        <w:t>iagrams</w:t>
-      </w:r>
-      <w:r>
-        <w:rPr>
-          <w:rFonts w:ascii="Helvetica" w:hAnsi="Helvetica" w:cs="Segoe UI"/>
-        </w:rPr>
-        <w:t>, network d</w:t>
-      </w:r>
-      <w:r>
-        <w:rPr>
-          <w:rFonts w:ascii="Helvetica" w:hAnsi="Helvetica" w:cs="Segoe UI"/>
-        </w:rPr>
-        <w:t>iagrams</w:t>
-      </w:r>
-      <w:r>
-        <w:rPr>
-          <w:rFonts w:ascii="Helvetica" w:hAnsi="Helvetica" w:cs="Segoe UI"/>
-        </w:rPr>
-        <w:t>, entity relationship m</w:t>
-      </w:r>
-      <w:r>
-        <w:rPr>
-          <w:rFonts w:ascii="Helvetica" w:hAnsi="Helvetica" w:cs="Segoe UI"/>
-        </w:rPr>
-        <w:t>odels</w:t>
-      </w:r>
-      <w:r>
-        <w:rPr>
-          <w:rFonts w:ascii="Helvetica" w:hAnsi="Helvetica" w:cs="Segoe UI"/>
-        </w:rPr>
-        <w:t xml:space="preserve">, </w:t>
-      </w:r>
-      <w:r>
-        <w:rPr>
-          <w:rFonts w:ascii="Helvetica" w:hAnsi="Helvetica" w:cs="Segoe UI"/>
-        </w:rPr>
-        <w:t>REST API documentation</w:t>
-      </w:r>
-    </w:p>
-    <w:p>
-      <w:pPr>
-        <w:pStyle w:val="ListParagraph"/>
-        <w:numPr>
-          <w:ilvl w:val="0"/>
-          <w:numId w:val="3"/>
-        </w:numPr>
-        <w:rPr>
-          <w:rFonts w:ascii="Helvetica" w:hAnsi="Helvetica" w:cs="Segoe UI"/>
-        </w:rPr>
-      </w:pPr>
-      <w:r>
-        <w:rPr>
-          <w:rFonts w:ascii="Helvetica" w:hAnsi="Helvetica" w:cs="Segoe UI"/>
-        </w:rPr>
-        <w:t xml:space="preserve">Product </w:t>
-      </w:r>
-      <w:r>
-        <w:rPr>
-          <w:rFonts w:ascii="Helvetica" w:hAnsi="Helvetica" w:cs="Segoe UI"/>
-        </w:rPr>
-        <w:t>platform</w:t>
-      </w:r>
-      <w:r>
-        <w:rPr>
-          <w:rFonts w:ascii="Helvetica" w:hAnsi="Helvetica" w:cs="Segoe UI"/>
-        </w:rPr>
-        <w:t xml:space="preserve"> </w:t>
-      </w:r>
-      <w:r>
-        <w:rPr>
-          <w:rFonts w:ascii="Helvetica" w:hAnsi="Helvetica" w:cs="Segoe UI"/>
-        </w:rPr>
-        <w:t>encompassed</w:t>
-      </w:r>
-      <w:r>
-        <w:rPr>
-          <w:rFonts w:ascii="Helvetica" w:hAnsi="Helvetica" w:cs="Segoe UI"/>
-        </w:rPr>
-        <w:t xml:space="preserve"> several ch</w:t>
-      </w:r>
-      <w:r>
-        <w:rPr>
-          <w:rFonts w:ascii="Helvetica" w:hAnsi="Helvetica" w:cs="Segoe UI"/>
-        </w:rPr>
-        <w:t xml:space="preserve">annels: desktop web, mobile/tablet web, </w:t>
-      </w:r>
-      <w:r>
-        <w:rPr>
-          <w:rFonts w:ascii="Helvetica" w:hAnsi="Helvetica" w:cs="Segoe UI"/>
-        </w:rPr>
-        <w:t>and in-store display</w:t>
+        <w:t>a</w:t>
+      </w:r>
+      <w:r>
+        <w:rPr>
+          <w:rFonts w:ascii="Helvetica" w:hAnsi="Helvetica" w:cs="Segoe UI"/>
+        </w:rPr>
+        <w:t>rchitect</w:t>
+      </w:r>
+      <w:r>
+        <w:rPr>
+          <w:rFonts w:ascii="Helvetica" w:hAnsi="Helvetica" w:cs="Segoe UI"/>
+        </w:rPr>
+        <w:t xml:space="preserve">ure </w:t>
+      </w:r>
+      <w:r>
+        <w:rPr>
+          <w:rFonts w:ascii="Helvetica" w:hAnsi="Helvetica" w:cs="Segoe UI"/>
+        </w:rPr>
+        <w:t>for</w:t>
+      </w:r>
+      <w:r>
+        <w:rPr>
+          <w:rFonts w:ascii="Helvetica" w:hAnsi="Helvetica" w:cs="Segoe UI"/>
+        </w:rPr>
+        <w:t xml:space="preserve"> the </w:t>
+      </w:r>
+      <w:r>
+        <w:rPr>
+          <w:rFonts w:ascii="Helvetica" w:hAnsi="Helvetica" w:cs="Segoe UI"/>
+        </w:rPr>
+        <w:t>Share a Coke ecommerce platform: directed architectural decisions towards ensuring PCI compliance, fault-tolerance and stability, and platform scalability</w:t>
       </w:r>
     </w:p>
     <w:p>
@@ -1128,7 +1047,7 @@
           <w:b/>
         </w:rPr>
         <w:lastRenderedPageBreak/>
-        <w:t>MRY</w:t>
+        <w:t>Huge</w:t>
       </w:r>
     </w:p>
     <w:p>
@@ -1174,7 +1093,7 @@
           <w:i/>
         </w:rPr>
         <w:lastRenderedPageBreak/>
-        <w:t>Technical Director</w:t>
+        <w:t>Solutions Architect</w:t>
       </w:r>
     </w:p>
     <w:p>
@@ -1192,7 +1111,7 @@
           <w:i/>
         </w:rPr>
         <w:lastRenderedPageBreak/>
-        <w:t>2011 –</w:t>
+        <w:t>2013 –</w:t>
       </w:r>
       <w:r>
         <w:rPr>
@@ -1206,7 +1125,7 @@
           <w:rFonts w:ascii="Helvetica" w:hAnsi="Helvetica" w:cs="Segoe UI"/>
           <w:i/>
         </w:rPr>
-        <w:t>2013</w:t>
+        <w:t>2014</w:t>
       </w:r>
     </w:p>
     <w:p>
@@ -1215,6 +1134,7 @@
         <w:rPr>
           <w:rFonts w:ascii="Segoe UI" w:hAnsi="Segoe UI" w:cs="Segoe UI"/>
           <w:b/>
+          <w:i/>
         </w:rPr>
         <w:sectPr>
           <w:type w:val="continuous"/>
@@ -1227,7 +1147,6 @@
     </w:p>
     <w:p>
       <w:pPr>
-        <w:spacing w:after="60"/>
         <w:rPr>
           <w:rFonts w:ascii="Helvetica" w:hAnsi="Helvetica" w:cs="Segoe UI"/>
         </w:rPr>
@@ -1243,31 +1162,7 @@
         <w:rPr>
           <w:rFonts w:ascii="Helvetica" w:hAnsi="Helvetica" w:cs="Segoe UI"/>
         </w:rPr>
-        <w:t>irected</w:t>
-      </w:r>
-      <w:r>
-        <w:rPr>
-          <w:rFonts w:ascii="Helvetica" w:hAnsi="Helvetica" w:cs="Segoe UI"/>
-        </w:rPr>
-        <w:t xml:space="preserve"> multiple high-pro</w:t>
-      </w:r>
-      <w:r>
-        <w:rPr>
-          <w:rFonts w:ascii="Helvetica" w:hAnsi="Helvetica" w:cs="Segoe UI"/>
-        </w:rPr>
-        <w:t>file digital projects for Coca-C</w:t>
-      </w:r>
-      <w:r>
-        <w:rPr>
-          <w:rFonts w:ascii="Helvetica" w:hAnsi="Helvetica" w:cs="Segoe UI"/>
-        </w:rPr>
-        <w:t>ola</w:t>
-      </w:r>
-      <w:r>
-        <w:rPr>
-          <w:rFonts w:ascii="Helvetica" w:hAnsi="Helvetica" w:cs="Segoe UI"/>
-        </w:rPr>
-        <w:t>:</w:t>
+        <w:t>efined</w:t>
       </w:r>
       <w:r>
         <w:rPr>
@@ -1279,13 +1174,25 @@
         <w:rPr>
           <w:rFonts w:ascii="Helvetica" w:hAnsi="Helvetica" w:cs="Segoe UI"/>
         </w:rPr>
-        <w:t xml:space="preserve">defining architecture, </w:t>
-      </w:r>
-      <w:r>
-        <w:rPr>
-          <w:rFonts w:ascii="Helvetica" w:hAnsi="Helvetica" w:cs="Segoe UI"/>
-        </w:rPr>
-        <w:t>writing code</w:t>
+        <w:t>enterprise-scale</w:t>
+      </w:r>
+      <w:r>
+        <w:rPr>
+          <w:rFonts w:ascii="Helvetica" w:hAnsi="Helvetica" w:cs="Segoe UI"/>
+        </w:rPr>
+        <w:t xml:space="preserve"> architecture for a new retail</w:t>
+      </w:r>
+      <w:r>
+        <w:rPr>
+          <w:rFonts w:ascii="Helvetica" w:hAnsi="Helvetica" w:cs="Segoe UI"/>
+        </w:rPr>
+        <w:t xml:space="preserve"> automotive</w:t>
+      </w:r>
+      <w:r>
+        <w:rPr>
+          <w:rFonts w:ascii="Helvetica" w:hAnsi="Helvetica" w:cs="Segoe UI"/>
+        </w:rPr>
+        <w:t xml:space="preserve"> venture</w:t>
       </w:r>
       <w:r>
         <w:rPr>
@@ -1297,19 +1204,19 @@
         <w:rPr>
           <w:rFonts w:ascii="Helvetica" w:hAnsi="Helvetica" w:cs="Segoe UI"/>
         </w:rPr>
-        <w:t xml:space="preserve"> </w:t>
-      </w:r>
-      <w:r>
-        <w:rPr>
-          <w:rFonts w:ascii="Helvetica" w:hAnsi="Helvetica" w:cs="Segoe UI"/>
-        </w:rPr>
-        <w:t>and facilitating</w:t>
-      </w:r>
-      <w:r>
-        <w:rPr>
-          <w:rFonts w:ascii="Helvetica" w:hAnsi="Helvetica" w:cs="Segoe UI"/>
-        </w:rPr>
-        <w:t xml:space="preserve"> communication between client, agency, and multiple client vendors and partners</w:t>
+        <w:t xml:space="preserve"> EchoPark Automotive</w:t>
+      </w:r>
+      <w:r>
+        <w:rPr>
+          <w:rFonts w:ascii="Helvetica" w:hAnsi="Helvetica" w:cs="Segoe UI"/>
+        </w:rPr>
+        <w:t xml:space="preserve">, </w:t>
+      </w:r>
+      <w:r>
+        <w:rPr>
+          <w:rFonts w:ascii="Helvetica" w:hAnsi="Helvetica" w:cs="Segoe UI"/>
+        </w:rPr>
+        <w:t>and defined the related product vision for a cross-platform digital experience</w:t>
       </w:r>
     </w:p>
     <w:p>
@@ -1317,7 +1224,7 @@
         <w:pStyle w:val="ListParagraph"/>
         <w:numPr>
           <w:ilvl w:val="0"/>
-          <w:numId w:val="1"/>
+          <w:numId w:val="3"/>
         </w:numPr>
         <w:rPr>
           <w:rFonts w:ascii="Helvetica" w:hAnsi="Helvetica" w:cs="Segoe UI"/>
@@ -1327,13 +1234,19 @@
         <w:rPr>
           <w:rFonts w:ascii="Helvetica" w:hAnsi="Helvetica" w:cs="Segoe UI"/>
         </w:rPr>
-        <w:t>Served as technical lead and architect for Coca-Cola</w:t>
-      </w:r>
-      <w:r>
-        <w:rPr>
-          <w:rFonts w:ascii="Helvetica" w:hAnsi="Helvetica" w:cs="Segoe UI"/>
-        </w:rPr>
-        <w:t xml:space="preserve"> + Spotify’s</w:t>
+        <w:t>S</w:t>
+      </w:r>
+      <w:r>
+        <w:rPr>
+          <w:rFonts w:ascii="Helvetica" w:hAnsi="Helvetica" w:cs="Segoe UI"/>
+        </w:rPr>
+        <w:t xml:space="preserve">erved as the Product Owner within an Agile development </w:t>
+      </w:r>
+      <w:r>
+        <w:rPr>
+          <w:rFonts w:ascii="Helvetica" w:hAnsi="Helvetica" w:cs="Segoe UI"/>
+        </w:rPr>
+        <w:t>process:</w:t>
       </w:r>
       <w:r>
         <w:rPr>
@@ -1345,242 +1258,43 @@
         <w:rPr>
           <w:rFonts w:ascii="Helvetica" w:hAnsi="Helvetica" w:cs="Segoe UI"/>
         </w:rPr>
-        <w:t>Placelists</w:t>
-      </w:r>
-      <w:r>
-        <w:rPr>
-          <w:rFonts w:ascii="Helvetica" w:hAnsi="Helvetica" w:cs="Segoe UI"/>
-        </w:rPr>
-        <w:t xml:space="preserve"> platform</w:t>
-      </w:r>
-    </w:p>
-    <w:p>
-      <w:pPr>
-        <w:pStyle w:val="ListParagraph"/>
-        <w:numPr>
-          <w:ilvl w:val="1"/>
-          <w:numId w:val="1"/>
-        </w:numPr>
-        <w:rPr>
-          <w:rFonts w:ascii="Helvetica" w:hAnsi="Helvetica" w:cs="Segoe UI"/>
-        </w:rPr>
-      </w:pPr>
-      <w:r>
-        <w:rPr>
-          <w:rFonts w:ascii="Helvetica" w:hAnsi="Helvetica" w:cs="Segoe UI"/>
-        </w:rPr>
-        <w:t>Defined</w:t>
-      </w:r>
-      <w:r>
-        <w:rPr>
-          <w:rFonts w:ascii="Helvetica" w:hAnsi="Helvetica" w:cs="Segoe UI"/>
-        </w:rPr>
-        <w:t xml:space="preserve"> system</w:t>
-      </w:r>
-      <w:r>
-        <w:rPr>
-          <w:rFonts w:ascii="Helvetica" w:hAnsi="Helvetica" w:cs="Segoe UI"/>
-        </w:rPr>
-        <w:t xml:space="preserve"> architecture and directed</w:t>
-      </w:r>
-      <w:r>
-        <w:rPr>
-          <w:rFonts w:ascii="Helvetica" w:hAnsi="Helvetica" w:cs="Segoe UI"/>
-        </w:rPr>
-        <w:t xml:space="preserve"> a team of 6 deve</w:t>
-      </w:r>
-      <w:r>
-        <w:rPr>
-          <w:rFonts w:ascii="Helvetica" w:hAnsi="Helvetica" w:cs="Segoe UI"/>
-        </w:rPr>
-        <w:t>lopers (front-end and back-end)</w:t>
-      </w:r>
-      <w:r>
-        <w:rPr>
-          <w:rFonts w:ascii="Helvetica" w:hAnsi="Helvetica" w:cs="Segoe UI"/>
-        </w:rPr>
-        <w:t xml:space="preserve"> through</w:t>
-      </w:r>
-      <w:r>
-        <w:rPr>
-          <w:rFonts w:ascii="Helvetica" w:hAnsi="Helvetica" w:cs="Segoe UI"/>
-        </w:rPr>
-        <w:t xml:space="preserve"> an</w:t>
-      </w:r>
-      <w:r>
-        <w:rPr>
-          <w:rFonts w:ascii="Helvetica" w:hAnsi="Helvetica" w:cs="Segoe UI"/>
-        </w:rPr>
-        <w:t xml:space="preserve"> Agile delivery process</w:t>
-      </w:r>
-    </w:p>
-    <w:p>
-      <w:pPr>
-        <w:pStyle w:val="ListParagraph"/>
-        <w:numPr>
-          <w:ilvl w:val="1"/>
-          <w:numId w:val="1"/>
-        </w:numPr>
-        <w:rPr>
-          <w:rFonts w:ascii="Helvetica" w:hAnsi="Helvetica" w:cs="Segoe UI"/>
-        </w:rPr>
-      </w:pPr>
-      <w:r>
-        <w:rPr>
-          <w:rFonts w:ascii="Helvetica" w:hAnsi="Helvetica" w:cs="Segoe UI"/>
-        </w:rPr>
-        <w:t>Define</w:t>
-      </w:r>
-      <w:r>
-        <w:rPr>
-          <w:rFonts w:ascii="Helvetica" w:hAnsi="Helvetica" w:cs="Segoe UI"/>
-        </w:rPr>
-        <w:t>d</w:t>
-      </w:r>
-      <w:r>
-        <w:rPr>
-          <w:rFonts w:ascii="Helvetica" w:hAnsi="Helvetica" w:cs="Segoe UI"/>
-        </w:rPr>
-        <w:t xml:space="preserve"> technology strategy, liaising with </w:t>
-      </w:r>
-      <w:r>
-        <w:rPr>
-          <w:rFonts w:ascii="Helvetica" w:hAnsi="Helvetica" w:cs="Segoe UI"/>
-        </w:rPr>
-        <w:t>Coca-Cola</w:t>
-      </w:r>
-      <w:r>
-        <w:rPr>
-          <w:rFonts w:ascii="Helvetica" w:hAnsi="Helvetica" w:cs="Segoe UI"/>
-        </w:rPr>
-        <w:t xml:space="preserve">, </w:t>
-      </w:r>
-      <w:r>
-        <w:rPr>
-          <w:rFonts w:ascii="Helvetica" w:hAnsi="Helvetica" w:cs="Segoe UI"/>
-        </w:rPr>
-        <w:t xml:space="preserve">Spotify, and MRY staff to communicate </w:t>
-      </w:r>
-      <w:r>
-        <w:rPr>
-          <w:rFonts w:ascii="Helvetica" w:hAnsi="Helvetica" w:cs="Segoe UI"/>
-        </w:rPr>
-        <w:t xml:space="preserve">technical </w:t>
-      </w:r>
-      <w:r>
-        <w:rPr>
-          <w:rFonts w:ascii="Helvetica" w:hAnsi="Helvetica" w:cs="Segoe UI"/>
-        </w:rPr>
-        <w:t>needs</w:t>
-      </w:r>
-      <w:r>
-        <w:rPr>
-          <w:rFonts w:ascii="Helvetica" w:hAnsi="Helvetica" w:cs="Segoe UI"/>
-        </w:rPr>
-        <w:t xml:space="preserve"> and expectations</w:t>
-      </w:r>
-    </w:p>
-    <w:p>
-      <w:pPr>
-        <w:pStyle w:val="ListParagraph"/>
-        <w:numPr>
-          <w:ilvl w:val="1"/>
-          <w:numId w:val="1"/>
-        </w:numPr>
-        <w:rPr>
-          <w:rFonts w:ascii="Helvetica" w:hAnsi="Helvetica" w:cs="Segoe UI"/>
-        </w:rPr>
-      </w:pPr>
-      <w:r>
-        <w:rPr>
-          <w:rFonts w:ascii="Helvetica" w:hAnsi="Helvetica" w:cs="Segoe UI"/>
-        </w:rPr>
-        <w:lastRenderedPageBreak/>
-        <w:t>Provide</w:t>
-      </w:r>
-      <w:r>
-        <w:rPr>
-          <w:rFonts w:ascii="Helvetica" w:hAnsi="Helvetica" w:cs="Segoe UI"/>
-        </w:rPr>
-        <w:t>d</w:t>
-      </w:r>
-      <w:r>
-        <w:rPr>
-          <w:rFonts w:ascii="Helvetica" w:hAnsi="Helvetica" w:cs="Segoe UI"/>
-        </w:rPr>
-        <w:t xml:space="preserve"> </w:t>
-      </w:r>
-      <w:r>
-        <w:rPr>
-          <w:rFonts w:ascii="Helvetica" w:hAnsi="Helvetica" w:cs="Segoe UI"/>
-        </w:rPr>
-        <w:t>code to</w:t>
-      </w:r>
-      <w:r>
-        <w:rPr>
-          <w:rFonts w:ascii="Helvetica" w:hAnsi="Helvetica" w:cs="Segoe UI"/>
-        </w:rPr>
-        <w:t xml:space="preserve"> both web API and client applications – t</w:t>
-      </w:r>
-      <w:r>
-        <w:rPr>
-          <w:rFonts w:ascii="Helvetica" w:hAnsi="Helvetica" w:cs="Segoe UI"/>
-        </w:rPr>
-        <w:t xml:space="preserve">he </w:t>
-      </w:r>
-      <w:r>
-        <w:rPr>
-          <w:rFonts w:ascii="Helvetica" w:hAnsi="Helvetica" w:cs="Segoe UI"/>
-        </w:rPr>
-        <w:t xml:space="preserve">platform </w:t>
-      </w:r>
-      <w:r>
-        <w:rPr>
-          <w:rFonts w:ascii="Helvetica" w:hAnsi="Helvetica" w:cs="Segoe UI"/>
-        </w:rPr>
-        <w:t>was</w:t>
-      </w:r>
-      <w:r>
-        <w:rPr>
-          <w:rFonts w:ascii="Helvetica" w:hAnsi="Helvetica" w:cs="Segoe UI"/>
-        </w:rPr>
-        <w:t xml:space="preserve"> built around a</w:t>
-      </w:r>
-      <w:r>
-        <w:rPr>
-          <w:rFonts w:ascii="Helvetica" w:hAnsi="Helvetica" w:cs="Segoe UI"/>
-        </w:rPr>
-        <w:t xml:space="preserve"> .Net MVC</w:t>
-      </w:r>
-      <w:r>
-        <w:rPr>
-          <w:rFonts w:ascii="Helvetica" w:hAnsi="Helvetica" w:cs="Segoe UI"/>
-        </w:rPr>
-        <w:t xml:space="preserve"> web API that serviced</w:t>
-      </w:r>
-      <w:r>
-        <w:rPr>
-          <w:rFonts w:ascii="Helvetica" w:hAnsi="Helvetica" w:cs="Segoe UI"/>
-        </w:rPr>
-        <w:t xml:space="preserve"> a Spotify app and a responsive mobile website</w:t>
-      </w:r>
-      <w:r>
-        <w:rPr>
-          <w:rFonts w:ascii="Helvetica" w:hAnsi="Helvetica" w:cs="Segoe UI"/>
-        </w:rPr>
-        <w:t xml:space="preserve"> built with</w:t>
-      </w:r>
-      <w:r>
-        <w:rPr>
-          <w:rFonts w:ascii="Helvetica" w:hAnsi="Helvetica" w:cs="Segoe UI"/>
-        </w:rPr>
-        <w:t xml:space="preserve"> HTML5/CSS3 and </w:t>
-      </w:r>
-      <w:r>
-        <w:rPr>
-          <w:rFonts w:ascii="Helvetica" w:hAnsi="Helvetica" w:cs="Segoe UI"/>
-        </w:rPr>
-        <w:t>backbone.js</w:t>
+        <w:t>defined</w:t>
+      </w:r>
+      <w:r>
+        <w:rPr>
+          <w:rFonts w:ascii="Helvetica" w:hAnsi="Helvetica" w:cs="Segoe UI"/>
+        </w:rPr>
+        <w:t xml:space="preserve"> product development strategy, worked with the customer to understand business goals and</w:t>
+      </w:r>
+      <w:r>
+        <w:rPr>
+          <w:rFonts w:ascii="Helvetica" w:hAnsi="Helvetica" w:cs="Segoe UI"/>
+        </w:rPr>
+        <w:t xml:space="preserve"> with Business Analysts to create </w:t>
+      </w:r>
+      <w:r>
+        <w:rPr>
+          <w:rFonts w:ascii="Helvetica" w:hAnsi="Helvetica" w:cs="Segoe UI"/>
+        </w:rPr>
+        <w:t>and prioritize user stories</w:t>
+      </w:r>
+      <w:r>
+        <w:rPr>
+          <w:rFonts w:ascii="Helvetica" w:hAnsi="Helvetica" w:cs="Segoe UI"/>
+        </w:rPr>
+        <w:t xml:space="preserve"> for </w:t>
+      </w:r>
+      <w:r>
+        <w:rPr>
+          <w:rFonts w:ascii="Helvetica" w:hAnsi="Helvetica" w:cs="Segoe UI"/>
+        </w:rPr>
+        <w:t xml:space="preserve">desktop web, mobile/tablet web, </w:t>
+      </w:r>
+      <w:r>
+        <w:rPr>
+          <w:rFonts w:ascii="Helvetica" w:hAnsi="Helvetica" w:cs="Segoe UI"/>
+        </w:rPr>
+        <w:t>and in-store display</w:t>
       </w:r>
     </w:p>
     <w:p>
@@ -1588,7 +1302,7 @@
         <w:pStyle w:val="ListParagraph"/>
         <w:numPr>
           <w:ilvl w:val="0"/>
-          <w:numId w:val="1"/>
+          <w:numId w:val="3"/>
         </w:numPr>
         <w:rPr>
           <w:rFonts w:ascii="Helvetica" w:hAnsi="Helvetica" w:cs="Segoe UI"/>
@@ -1598,159 +1312,25 @@
         <w:rPr>
           <w:rFonts w:ascii="Helvetica" w:hAnsi="Helvetica" w:cs="Segoe UI"/>
         </w:rPr>
-        <w:t xml:space="preserve">Served as technical lead for </w:t>
-      </w:r>
-      <w:r>
-        <w:rPr>
-          <w:rFonts w:ascii="Helvetica" w:hAnsi="Helvetica" w:cs="Segoe UI"/>
-        </w:rPr>
-        <w:t>Coca-Cola</w:t>
-      </w:r>
-      <w:r>
-        <w:rPr>
-          <w:rFonts w:ascii="Helvetica" w:hAnsi="Helvetica" w:cs="Segoe UI"/>
-        </w:rPr>
-        <w:t>’s Global 2012 Olympics digital c</w:t>
-      </w:r>
-      <w:r>
-        <w:rPr>
-          <w:rFonts w:ascii="Helvetica" w:hAnsi="Helvetica" w:cs="Segoe UI"/>
-        </w:rPr>
-        <w:t>ampaign</w:t>
-      </w:r>
-    </w:p>
-    <w:p>
-      <w:pPr>
-        <w:pStyle w:val="ListParagraph"/>
-        <w:numPr>
-          <w:ilvl w:val="1"/>
-          <w:numId w:val="1"/>
-        </w:numPr>
-        <w:rPr>
-          <w:rFonts w:ascii="Helvetica" w:hAnsi="Helvetica" w:cs="Segoe UI"/>
-        </w:rPr>
-      </w:pPr>
-      <w:r>
-        <w:rPr>
-          <w:rFonts w:ascii="Helvetica" w:hAnsi="Helvetica" w:cs="Segoe UI"/>
-        </w:rPr>
-        <w:t>Le</w:t>
-      </w:r>
-      <w:r>
-        <w:rPr>
-          <w:rFonts w:ascii="Helvetica" w:hAnsi="Helvetica" w:cs="Segoe UI"/>
-        </w:rPr>
-        <w:t xml:space="preserve">d a team of 5 developers to </w:t>
-      </w:r>
-      <w:r>
-        <w:rPr>
-          <w:rFonts w:ascii="Helvetica" w:hAnsi="Helvetica" w:cs="Segoe UI"/>
-        </w:rPr>
-        <w:t>build</w:t>
-      </w:r>
-      <w:r>
-        <w:rPr>
-          <w:rFonts w:ascii="Helvetica" w:hAnsi="Helvetica" w:cs="Segoe UI"/>
-        </w:rPr>
-        <w:t xml:space="preserve"> Coca-Cola’s</w:t>
-      </w:r>
-      <w:r>
-        <w:rPr>
-          <w:rFonts w:ascii="Helvetica" w:hAnsi="Helvetica" w:cs="Segoe UI"/>
-        </w:rPr>
-        <w:t xml:space="preserve"> global</w:t>
-      </w:r>
-      <w:r>
-        <w:rPr>
-          <w:rFonts w:ascii="Helvetica" w:hAnsi="Helvetica" w:cs="Segoe UI"/>
-        </w:rPr>
-        <w:t xml:space="preserve"> “Move to the Beat” </w:t>
-      </w:r>
-      <w:r>
-        <w:rPr>
-          <w:rFonts w:ascii="Helvetica" w:hAnsi="Helvetica" w:cs="Segoe UI"/>
-        </w:rPr>
-        <w:t xml:space="preserve">digital </w:t>
-      </w:r>
-      <w:r>
-        <w:rPr>
-          <w:rFonts w:ascii="Helvetica" w:hAnsi="Helvetica" w:cs="Segoe UI"/>
-        </w:rPr>
-        <w:t>campaign</w:t>
-      </w:r>
-      <w:r>
-        <w:rPr>
-          <w:rFonts w:ascii="Helvetica" w:hAnsi="Helvetica" w:cs="Segoe UI"/>
-        </w:rPr>
-        <w:t xml:space="preserve"> for the 2012 Olympics</w:t>
-      </w:r>
-    </w:p>
-    <w:p>
-      <w:pPr>
-        <w:pStyle w:val="ListParagraph"/>
-        <w:numPr>
-          <w:ilvl w:val="1"/>
-          <w:numId w:val="1"/>
-        </w:numPr>
-        <w:rPr>
-          <w:rFonts w:ascii="Helvetica" w:hAnsi="Helvetica" w:cs="Segoe UI"/>
-        </w:rPr>
-      </w:pPr>
-      <w:r>
-        <w:rPr>
-          <w:rFonts w:ascii="Helvetica" w:hAnsi="Helvetica" w:cs="Segoe UI"/>
-        </w:rPr>
-        <w:t>Ser</w:t>
-      </w:r>
-      <w:commentRangeStart w:id="0"/>
-      <w:r>
-        <w:rPr>
-          <w:rFonts w:ascii="Helvetica" w:hAnsi="Helvetica" w:cs="Segoe UI"/>
-        </w:rPr>
-        <w:t>ved as th</w:t>
-      </w:r>
-      <w:r>
-        <w:rPr>
-          <w:rFonts w:ascii="Helvetica" w:hAnsi="Helvetica" w:cs="Segoe UI"/>
-        </w:rPr>
-        <w:t>e inter-agency technical liaison</w:t>
-      </w:r>
-      <w:r>
-        <w:rPr>
-          <w:rFonts w:ascii="Helvetica" w:hAnsi="Helvetica" w:cs="Segoe UI"/>
-        </w:rPr>
-        <w:t>, coordinating development activities among five different vendors and also served as the primary technical contact for Coca-Cola, consulting with their IT and Marketing teams</w:t>
-      </w:r>
-      <w:commentRangeEnd w:id="0"/>
-      <w:r>
-        <w:rPr>
-          <w:rStyle w:val="CommentReference"/>
-        </w:rPr>
-        <w:commentReference w:id="0"/>
-      </w:r>
-    </w:p>
-    <w:p>
-      <w:pPr>
-        <w:pStyle w:val="ListParagraph"/>
-        <w:numPr>
-          <w:ilvl w:val="1"/>
-          <w:numId w:val="1"/>
-        </w:numPr>
-        <w:rPr>
-          <w:rFonts w:ascii="Helvetica" w:hAnsi="Helvetica" w:cs="Segoe UI"/>
-        </w:rPr>
-      </w:pPr>
-      <w:r>
-        <w:rPr>
-          <w:rFonts w:ascii="Helvetica" w:hAnsi="Helvetica" w:cs="Segoe UI"/>
-        </w:rPr>
-        <w:t xml:space="preserve">Architected </w:t>
-      </w:r>
-      <w:r>
-        <w:rPr>
-          <w:rFonts w:ascii="Helvetica" w:hAnsi="Helvetica" w:cs="Segoe UI"/>
-        </w:rPr>
-        <w:t>a multi-channel platform</w:t>
+        <w:t xml:space="preserve">Developed </w:t>
+      </w:r>
+      <w:r>
+        <w:rPr>
+          <w:rFonts w:ascii="Helvetica" w:hAnsi="Helvetica" w:cs="Segoe UI"/>
+        </w:rPr>
+        <w:t xml:space="preserve">architectural </w:t>
+      </w:r>
+      <w:r>
+        <w:rPr>
+          <w:rFonts w:ascii="Helvetica" w:hAnsi="Helvetica" w:cs="Segoe UI"/>
+        </w:rPr>
+        <w:t>assets including</w:t>
+      </w:r>
+      <w:r>
+        <w:rPr>
+          <w:rFonts w:ascii="Helvetica" w:hAnsi="Helvetica" w:cs="Segoe UI"/>
+        </w:rPr>
+        <w:t>:</w:t>
       </w:r>
       <w:r>
         <w:rPr>
@@ -1762,75 +1342,50 @@
         <w:rPr>
           <w:rFonts w:ascii="Helvetica" w:hAnsi="Helvetica" w:cs="Segoe UI"/>
         </w:rPr>
-        <w:t>including</w:t>
-      </w:r>
-      <w:r>
-        <w:rPr>
-          <w:rFonts w:ascii="Helvetica" w:hAnsi="Helvetica" w:cs="Segoe UI"/>
-        </w:rPr>
-        <w:t xml:space="preserve"> a market localization framework for the Coca-Cola Olympics website and mobile site</w:t>
-      </w:r>
-      <w:r>
-        <w:rPr>
-          <w:rFonts w:ascii="Helvetica" w:hAnsi="Helvetica" w:cs="Segoe UI"/>
-        </w:rPr>
-        <w:t xml:space="preserve"> (supporting 24 languages)</w:t>
-      </w:r>
-    </w:p>
-    <w:p>
-      <w:pPr>
-        <w:pStyle w:val="ListParagraph"/>
-        <w:numPr>
-          <w:ilvl w:val="1"/>
-          <w:numId w:val="1"/>
-        </w:numPr>
-        <w:rPr>
-          <w:rFonts w:ascii="Helvetica" w:hAnsi="Helvetica" w:cs="Segoe UI"/>
-        </w:rPr>
-      </w:pPr>
-      <w:r>
-        <w:rPr>
-          <w:rFonts w:ascii="Helvetica" w:hAnsi="Helvetica" w:cs="Segoe UI"/>
-        </w:rPr>
-        <w:t>Team won</w:t>
-      </w:r>
-      <w:r>
-        <w:rPr>
-          <w:rFonts w:ascii="Helvetica" w:hAnsi="Helvetica" w:cs="Segoe UI"/>
-        </w:rPr>
-        <w:t xml:space="preserve"> multiple awards: </w:t>
-      </w:r>
-      <w:r>
-        <w:rPr>
-          <w:rFonts w:ascii="Helvetica" w:hAnsi="Helvetica" w:cs="Segoe UI"/>
-        </w:rPr>
-        <w:t>Clio in Digital/Mobile</w:t>
-      </w:r>
-      <w:r>
-        <w:rPr>
-          <w:rFonts w:ascii="Helvetica" w:hAnsi="Helvetica" w:cs="Segoe UI"/>
-        </w:rPr>
-        <w:t xml:space="preserve"> </w:t>
-      </w:r>
-      <w:r>
-        <w:rPr>
-          <w:rFonts w:ascii="Helvetica" w:hAnsi="Helvetica" w:cs="Segoe UI"/>
-        </w:rPr>
-        <w:t>Technique</w:t>
-      </w:r>
-      <w:r>
-        <w:rPr>
-          <w:rFonts w:ascii="Helvetica" w:hAnsi="Helvetica" w:cs="Segoe UI"/>
-        </w:rPr>
-        <w:t>, Mashable Marketing Innovator of the Year, and Mixx Award for Content Marketing</w:t>
-      </w:r>
-    </w:p>
-    <w:p>
-      <w:pPr>
-        <w:rPr>
-          <w:rFonts w:ascii="Helvetica" w:hAnsi="Helvetica" w:cs="Segoe UI"/>
-        </w:rPr>
-      </w:pPr>
+        <w:t>UML sequence d</w:t>
+      </w:r>
+      <w:r>
+        <w:rPr>
+          <w:rFonts w:ascii="Helvetica" w:hAnsi="Helvetica" w:cs="Segoe UI"/>
+        </w:rPr>
+        <w:t>iagrams</w:t>
+      </w:r>
+      <w:r>
+        <w:rPr>
+          <w:rFonts w:ascii="Helvetica" w:hAnsi="Helvetica" w:cs="Segoe UI"/>
+        </w:rPr>
+        <w:t>, network d</w:t>
+      </w:r>
+      <w:r>
+        <w:rPr>
+          <w:rFonts w:ascii="Helvetica" w:hAnsi="Helvetica" w:cs="Segoe UI"/>
+        </w:rPr>
+        <w:t>iagrams</w:t>
+      </w:r>
+      <w:r>
+        <w:rPr>
+          <w:rFonts w:ascii="Helvetica" w:hAnsi="Helvetica" w:cs="Segoe UI"/>
+        </w:rPr>
+        <w:t>, entity relationship m</w:t>
+      </w:r>
+      <w:r>
+        <w:rPr>
+          <w:rFonts w:ascii="Helvetica" w:hAnsi="Helvetica" w:cs="Segoe UI"/>
+        </w:rPr>
+        <w:t>odels</w:t>
+      </w:r>
+      <w:r>
+        <w:rPr>
+          <w:rFonts w:ascii="Helvetica" w:hAnsi="Helvetica" w:cs="Segoe UI"/>
+        </w:rPr>
+        <w:t xml:space="preserve">, </w:t>
+      </w:r>
+      <w:r>
+        <w:rPr>
+          <w:rFonts w:ascii="Helvetica" w:hAnsi="Helvetica" w:cs="Segoe UI"/>
+        </w:rPr>
+        <w:t>REST API documentation</w:t>
+      </w:r>
     </w:p>
     <w:p>
       <w:pPr>
@@ -1859,7 +1414,7 @@
           <w:b/>
         </w:rPr>
         <w:lastRenderedPageBreak/>
-        <w:t>Engauge</w:t>
+        <w:t>MRY</w:t>
       </w:r>
     </w:p>
     <w:p>
@@ -1905,7 +1460,7 @@
           <w:i/>
         </w:rPr>
         <w:lastRenderedPageBreak/>
-        <w:t>Software Architect</w:t>
+        <w:t>Technical Director</w:t>
       </w:r>
     </w:p>
     <w:p>
@@ -1923,21 +1478,21 @@
           <w:i/>
         </w:rPr>
         <w:lastRenderedPageBreak/>
-        <w:t>2007</w:t>
-      </w:r>
-      <w:r>
-        <w:rPr>
-          <w:rFonts w:ascii="Helvetica" w:hAnsi="Helvetica" w:cs="Segoe UI"/>
-          <w:i/>
-        </w:rPr>
-        <w:t xml:space="preserve"> –</w:t>
-      </w:r>
-      <w:r>
-        <w:rPr>
-          <w:rFonts w:ascii="Helvetica" w:hAnsi="Helvetica" w:cs="Segoe UI"/>
-          <w:i/>
-        </w:rPr>
-        <w:t xml:space="preserve"> 2011</w:t>
+        <w:t>2011 –</w:t>
+      </w:r>
+      <w:r>
+        <w:rPr>
+          <w:rFonts w:ascii="Helvetica" w:hAnsi="Helvetica" w:cs="Segoe UI"/>
+          <w:i/>
+        </w:rPr>
+        <w:t xml:space="preserve"> </w:t>
+      </w:r>
+      <w:r>
+        <w:rPr>
+          <w:rFonts w:ascii="Helvetica" w:hAnsi="Helvetica" w:cs="Segoe UI"/>
+          <w:i/>
+        </w:rPr>
+        <w:t>2013</w:t>
       </w:r>
     </w:p>
     <w:p>
@@ -1946,7 +1501,6 @@
         <w:rPr>
           <w:rFonts w:ascii="Segoe UI" w:hAnsi="Segoe UI" w:cs="Segoe UI"/>
           <w:b/>
-          <w:i/>
         </w:rPr>
         <w:sectPr>
           <w:type w:val="continuous"/>
@@ -1969,43 +1523,79 @@
           <w:rFonts w:ascii="Helvetica" w:hAnsi="Helvetica" w:cs="Segoe UI"/>
         </w:rPr>
         <w:lastRenderedPageBreak/>
-        <w:t xml:space="preserve">Led the development of several marquee projects as </w:t>
-      </w:r>
-      <w:r>
-        <w:rPr>
-          <w:rFonts w:ascii="Helvetica" w:hAnsi="Helvetica" w:cs="Segoe UI"/>
-        </w:rPr>
-        <w:t>T</w:t>
-      </w:r>
-      <w:r>
-        <w:rPr>
-          <w:rFonts w:ascii="Helvetica" w:hAnsi="Helvetica" w:cs="Segoe UI"/>
-        </w:rPr>
-        <w:t xml:space="preserve">echnical </w:t>
-      </w:r>
-      <w:r>
-        <w:rPr>
-          <w:rFonts w:ascii="Helvetica" w:hAnsi="Helvetica" w:cs="Segoe UI"/>
-        </w:rPr>
-        <w:t>L</w:t>
-      </w:r>
-      <w:r>
-        <w:rPr>
-          <w:rFonts w:ascii="Helvetica" w:hAnsi="Helvetica" w:cs="Segoe UI"/>
-        </w:rPr>
-        <w:t xml:space="preserve">ead and </w:t>
-      </w:r>
-      <w:r>
-        <w:rPr>
-          <w:rFonts w:ascii="Helvetica" w:hAnsi="Helvetica" w:cs="Segoe UI"/>
-        </w:rPr>
-        <w:t>A</w:t>
-      </w:r>
-      <w:r>
-        <w:rPr>
-          <w:rFonts w:ascii="Helvetica" w:hAnsi="Helvetica" w:cs="Segoe UI"/>
-        </w:rPr>
-        <w:t>rchitect</w:t>
+        <w:t>D</w:t>
+      </w:r>
+      <w:r>
+        <w:rPr>
+          <w:rFonts w:ascii="Helvetica" w:hAnsi="Helvetica" w:cs="Segoe UI"/>
+        </w:rPr>
+        <w:t>irected</w:t>
+      </w:r>
+      <w:r>
+        <w:rPr>
+          <w:rFonts w:ascii="Helvetica" w:hAnsi="Helvetica" w:cs="Segoe UI"/>
+        </w:rPr>
+        <w:t xml:space="preserve"> multiple high-pro</w:t>
+      </w:r>
+      <w:r>
+        <w:rPr>
+          <w:rFonts w:ascii="Helvetica" w:hAnsi="Helvetica" w:cs="Segoe UI"/>
+        </w:rPr>
+        <w:t>file digital projects for Coca-C</w:t>
+      </w:r>
+      <w:r>
+        <w:rPr>
+          <w:rFonts w:ascii="Helvetica" w:hAnsi="Helvetica" w:cs="Segoe UI"/>
+        </w:rPr>
+        <w:t>ola</w:t>
+      </w:r>
+      <w:r>
+        <w:rPr>
+          <w:rFonts w:ascii="Helvetica" w:hAnsi="Helvetica" w:cs="Segoe UI"/>
+        </w:rPr>
+        <w:t>:</w:t>
+      </w:r>
+      <w:r>
+        <w:rPr>
+          <w:rFonts w:ascii="Helvetica" w:hAnsi="Helvetica" w:cs="Segoe UI"/>
+        </w:rPr>
+        <w:t xml:space="preserve"> </w:t>
+      </w:r>
+      <w:r>
+        <w:rPr>
+          <w:rFonts w:ascii="Helvetica" w:hAnsi="Helvetica" w:cs="Segoe UI"/>
+        </w:rPr>
+        <w:t xml:space="preserve">defining architecture, </w:t>
+      </w:r>
+      <w:r>
+        <w:rPr>
+          <w:rFonts w:ascii="Helvetica" w:hAnsi="Helvetica" w:cs="Segoe UI"/>
+        </w:rPr>
+        <w:t>writing code</w:t>
+      </w:r>
+      <w:r>
+        <w:rPr>
+          <w:rFonts w:ascii="Helvetica" w:hAnsi="Helvetica" w:cs="Segoe UI"/>
+        </w:rPr>
+        <w:t>,</w:t>
+      </w:r>
+      <w:r>
+        <w:rPr>
+          <w:rFonts w:ascii="Helvetica" w:hAnsi="Helvetica" w:cs="Segoe UI"/>
+        </w:rPr>
+        <w:t xml:space="preserve"> </w:t>
+      </w:r>
+      <w:r>
+        <w:rPr>
+          <w:rFonts w:ascii="Helvetica" w:hAnsi="Helvetica" w:cs="Segoe UI"/>
+        </w:rPr>
+        <w:t>and facilitating</w:t>
+      </w:r>
+      <w:r>
+        <w:rPr>
+          <w:rFonts w:ascii="Helvetica" w:hAnsi="Helvetica" w:cs="Segoe UI"/>
+        </w:rPr>
+        <w:t xml:space="preserve"> communication between client, agency, and multiple client vendors and partners</w:t>
       </w:r>
     </w:p>
     <w:p>
@@ -2023,31 +1613,31 @@
         <w:rPr>
           <w:rFonts w:ascii="Helvetica" w:hAnsi="Helvetica" w:cs="Segoe UI"/>
         </w:rPr>
-        <w:t>Technical L</w:t>
-      </w:r>
-      <w:r>
-        <w:rPr>
-          <w:rFonts w:ascii="Helvetica" w:hAnsi="Helvetica" w:cs="Segoe UI"/>
-        </w:rPr>
-        <w:t>ead/Architect for</w:t>
-      </w:r>
-      <w:r>
-        <w:rPr>
-          <w:rFonts w:ascii="Helvetica" w:hAnsi="Helvetica" w:cs="Segoe UI"/>
-        </w:rPr>
-        <w:t xml:space="preserve"> the “Great Aussie Steakout”</w:t>
-      </w:r>
-      <w:r>
-        <w:rPr>
-          <w:rFonts w:ascii="Helvetica" w:hAnsi="Helvetica" w:cs="Segoe UI"/>
-        </w:rPr>
-        <w:t xml:space="preserve"> campaign. The c</w:t>
-      </w:r>
-      <w:r>
-        <w:rPr>
-          <w:rFonts w:ascii="Helvetica" w:hAnsi="Helvetica" w:cs="Segoe UI"/>
-        </w:rPr>
-        <w:t>ampaign reached a peak of 250k requests/minute to OutbackFreeSteaks.com. Campaign site built on AWS – Amazon published a case study featuring my hosting architecture for the site</w:t>
+        <w:t>Served as technical lead and architect for Coca-Cola</w:t>
+      </w:r>
+      <w:r>
+        <w:rPr>
+          <w:rFonts w:ascii="Helvetica" w:hAnsi="Helvetica" w:cs="Segoe UI"/>
+        </w:rPr>
+        <w:t xml:space="preserve"> + Spotify’s</w:t>
+      </w:r>
+      <w:r>
+        <w:rPr>
+          <w:rFonts w:ascii="Helvetica" w:hAnsi="Helvetica" w:cs="Segoe UI"/>
+        </w:rPr>
+        <w:t xml:space="preserve"> </w:t>
+      </w:r>
+      <w:r>
+        <w:rPr>
+          <w:rFonts w:ascii="Helvetica" w:hAnsi="Helvetica" w:cs="Segoe UI"/>
+        </w:rPr>
+        <w:t>Placelists</w:t>
+      </w:r>
+      <w:r>
+        <w:rPr>
+          <w:rFonts w:ascii="Helvetica" w:hAnsi="Helvetica" w:cs="Segoe UI"/>
+        </w:rPr>
+        <w:t xml:space="preserve"> platform</w:t>
       </w:r>
     </w:p>
     <w:p>
@@ -2065,7 +1655,151 @@
         <w:rPr>
           <w:rFonts w:ascii="Helvetica" w:hAnsi="Helvetica" w:cs="Segoe UI"/>
         </w:rPr>
-        <w:t>Technologies: PHP with Code Igniter, Apache, Linux, MySql, AWS (S3, CloudFront, RDS, Route 53, EC2, ELB)</w:t>
+        <w:t>Defined</w:t>
+      </w:r>
+      <w:r>
+        <w:rPr>
+          <w:rFonts w:ascii="Helvetica" w:hAnsi="Helvetica" w:cs="Segoe UI"/>
+        </w:rPr>
+        <w:t xml:space="preserve"> system</w:t>
+      </w:r>
+      <w:r>
+        <w:rPr>
+          <w:rFonts w:ascii="Helvetica" w:hAnsi="Helvetica" w:cs="Segoe UI"/>
+        </w:rPr>
+        <w:t xml:space="preserve"> architecture and directed</w:t>
+      </w:r>
+      <w:r>
+        <w:rPr>
+          <w:rFonts w:ascii="Helvetica" w:hAnsi="Helvetica" w:cs="Segoe UI"/>
+        </w:rPr>
+        <w:t xml:space="preserve"> a team of 6 deve</w:t>
+      </w:r>
+      <w:r>
+        <w:rPr>
+          <w:rFonts w:ascii="Helvetica" w:hAnsi="Helvetica" w:cs="Segoe UI"/>
+        </w:rPr>
+        <w:t>lopers (front-end and back-end)</w:t>
+      </w:r>
+      <w:r>
+        <w:rPr>
+          <w:rFonts w:ascii="Helvetica" w:hAnsi="Helvetica" w:cs="Segoe UI"/>
+        </w:rPr>
+        <w:t xml:space="preserve"> through</w:t>
+      </w:r>
+      <w:r>
+        <w:rPr>
+          <w:rFonts w:ascii="Helvetica" w:hAnsi="Helvetica" w:cs="Segoe UI"/>
+        </w:rPr>
+        <w:t xml:space="preserve"> an</w:t>
+      </w:r>
+      <w:r>
+        <w:rPr>
+          <w:rFonts w:ascii="Helvetica" w:hAnsi="Helvetica" w:cs="Segoe UI"/>
+        </w:rPr>
+        <w:t xml:space="preserve"> Agile delivery process</w:t>
+      </w:r>
+    </w:p>
+    <w:p>
+      <w:pPr>
+        <w:pStyle w:val="ListParagraph"/>
+        <w:numPr>
+          <w:ilvl w:val="1"/>
+          <w:numId w:val="1"/>
+        </w:numPr>
+        <w:rPr>
+          <w:rFonts w:ascii="Helvetica" w:hAnsi="Helvetica" w:cs="Segoe UI"/>
+        </w:rPr>
+      </w:pPr>
+      <w:r>
+        <w:rPr>
+          <w:rFonts w:ascii="Helvetica" w:hAnsi="Helvetica" w:cs="Segoe UI"/>
+        </w:rPr>
+        <w:t>Define</w:t>
+      </w:r>
+      <w:r>
+        <w:rPr>
+          <w:rFonts w:ascii="Helvetica" w:hAnsi="Helvetica" w:cs="Segoe UI"/>
+        </w:rPr>
+        <w:t>d</w:t>
+      </w:r>
+      <w:r>
+        <w:rPr>
+          <w:rFonts w:ascii="Helvetica" w:hAnsi="Helvetica" w:cs="Segoe UI"/>
+        </w:rPr>
+        <w:t xml:space="preserve"> technology strategy, liaising with </w:t>
+      </w:r>
+      <w:r>
+        <w:rPr>
+          <w:rFonts w:ascii="Helvetica" w:hAnsi="Helvetica" w:cs="Segoe UI"/>
+        </w:rPr>
+        <w:t>Coca-Cola</w:t>
+      </w:r>
+      <w:r>
+        <w:rPr>
+          <w:rFonts w:ascii="Helvetica" w:hAnsi="Helvetica" w:cs="Segoe UI"/>
+        </w:rPr>
+        <w:t xml:space="preserve">, </w:t>
+      </w:r>
+      <w:r>
+        <w:rPr>
+          <w:rFonts w:ascii="Helvetica" w:hAnsi="Helvetica" w:cs="Segoe UI"/>
+        </w:rPr>
+        <w:t xml:space="preserve">Spotify, and MRY staff to communicate </w:t>
+      </w:r>
+      <w:r>
+        <w:rPr>
+          <w:rFonts w:ascii="Helvetica" w:hAnsi="Helvetica" w:cs="Segoe UI"/>
+        </w:rPr>
+        <w:t xml:space="preserve">technical </w:t>
+      </w:r>
+      <w:r>
+        <w:rPr>
+          <w:rFonts w:ascii="Helvetica" w:hAnsi="Helvetica" w:cs="Segoe UI"/>
+        </w:rPr>
+        <w:t>needs</w:t>
+      </w:r>
+      <w:r>
+        <w:rPr>
+          <w:rFonts w:ascii="Helvetica" w:hAnsi="Helvetica" w:cs="Segoe UI"/>
+        </w:rPr>
+        <w:t xml:space="preserve"> and expectations</w:t>
+      </w:r>
+    </w:p>
+    <w:p>
+      <w:pPr>
+        <w:pStyle w:val="ListParagraph"/>
+        <w:numPr>
+          <w:ilvl w:val="1"/>
+          <w:numId w:val="1"/>
+        </w:numPr>
+        <w:rPr>
+          <w:rFonts w:ascii="Helvetica" w:hAnsi="Helvetica" w:cs="Segoe UI"/>
+        </w:rPr>
+      </w:pPr>
+      <w:r>
+        <w:rPr>
+          <w:rFonts w:ascii="Helvetica" w:hAnsi="Helvetica" w:cs="Segoe UI"/>
+        </w:rPr>
+        <w:t>Contributed</w:t>
+      </w:r>
+      <w:r>
+        <w:rPr>
+          <w:rFonts w:ascii="Helvetica" w:hAnsi="Helvetica" w:cs="Segoe UI"/>
+        </w:rPr>
+        <w:t xml:space="preserve"> </w:t>
+      </w:r>
+      <w:r>
+        <w:rPr>
+          <w:rFonts w:ascii="Helvetica" w:hAnsi="Helvetica" w:cs="Segoe UI"/>
+        </w:rPr>
+        <w:t>code to</w:t>
+      </w:r>
+      <w:r>
+        <w:rPr>
+          <w:rFonts w:ascii="Helvetica" w:hAnsi="Helvetica" w:cs="Segoe UI"/>
+        </w:rPr>
+        <w:t xml:space="preserve"> both web API and client applications</w:t>
       </w:r>
     </w:p>
     <w:p>
@@ -2083,19 +1817,25 @@
         <w:rPr>
           <w:rFonts w:ascii="Helvetica" w:hAnsi="Helvetica" w:cs="Segoe UI"/>
         </w:rPr>
-        <w:t xml:space="preserve">Technical </w:t>
-      </w:r>
-      <w:r>
-        <w:rPr>
-          <w:rFonts w:ascii="Helvetica" w:hAnsi="Helvetica" w:cs="Segoe UI"/>
-        </w:rPr>
-        <w:t>L</w:t>
-      </w:r>
-      <w:r>
-        <w:rPr>
-          <w:rFonts w:ascii="Helvetica" w:hAnsi="Helvetica" w:cs="Segoe UI"/>
-        </w:rPr>
-        <w:t>ead for the following sites: ruthschris.com, georgia.org, exploregeorgia.org, foodlion.com</w:t>
+        <w:t xml:space="preserve">Served as technical lead for </w:t>
+      </w:r>
+      <w:r>
+        <w:rPr>
+          <w:rFonts w:ascii="Helvetica" w:hAnsi="Helvetica" w:cs="Segoe UI"/>
+        </w:rPr>
+        <w:t>Coca-Cola</w:t>
+      </w:r>
+      <w:r>
+        <w:rPr>
+          <w:rFonts w:ascii="Helvetica" w:hAnsi="Helvetica" w:cs="Segoe UI"/>
+        </w:rPr>
+        <w:t>’s Global 2012 Olympics digital c</w:t>
+      </w:r>
+      <w:r>
+        <w:rPr>
+          <w:rFonts w:ascii="Helvetica" w:hAnsi="Helvetica" w:cs="Segoe UI"/>
+        </w:rPr>
+        <w:t>ampaign</w:t>
       </w:r>
     </w:p>
     <w:p>
@@ -2113,7 +1853,195 @@
         <w:rPr>
           <w:rFonts w:ascii="Helvetica" w:hAnsi="Helvetica" w:cs="Segoe UI"/>
         </w:rPr>
-        <w:t>Technologies: C#, F#, .Net MVC, Fluent NHibernate, SQL Server, NUnit, Moq, jQuery, Elmah, log4net, Hudson/Jenkins, NAnt, Sharepoint 2007 (for georgia.org)</w:t>
+        <w:t>Le</w:t>
+      </w:r>
+      <w:r>
+        <w:rPr>
+          <w:rFonts w:ascii="Helvetica" w:hAnsi="Helvetica" w:cs="Segoe UI"/>
+        </w:rPr>
+        <w:t xml:space="preserve">d a team of 5 developers to </w:t>
+      </w:r>
+      <w:r>
+        <w:rPr>
+          <w:rFonts w:ascii="Helvetica" w:hAnsi="Helvetica" w:cs="Segoe UI"/>
+        </w:rPr>
+        <w:t>build</w:t>
+      </w:r>
+      <w:r>
+        <w:rPr>
+          <w:rFonts w:ascii="Helvetica" w:hAnsi="Helvetica" w:cs="Segoe UI"/>
+        </w:rPr>
+        <w:t xml:space="preserve"> Coca-Cola’s</w:t>
+      </w:r>
+      <w:r>
+        <w:rPr>
+          <w:rFonts w:ascii="Helvetica" w:hAnsi="Helvetica" w:cs="Segoe UI"/>
+        </w:rPr>
+        <w:t xml:space="preserve"> global</w:t>
+      </w:r>
+      <w:r>
+        <w:rPr>
+          <w:rFonts w:ascii="Helvetica" w:hAnsi="Helvetica" w:cs="Segoe UI"/>
+        </w:rPr>
+        <w:t xml:space="preserve"> “Move to the Beat” </w:t>
+      </w:r>
+      <w:r>
+        <w:rPr>
+          <w:rFonts w:ascii="Helvetica" w:hAnsi="Helvetica" w:cs="Segoe UI"/>
+        </w:rPr>
+        <w:t xml:space="preserve">digital </w:t>
+      </w:r>
+      <w:r>
+        <w:rPr>
+          <w:rFonts w:ascii="Helvetica" w:hAnsi="Helvetica" w:cs="Segoe UI"/>
+        </w:rPr>
+        <w:t>campaign</w:t>
+      </w:r>
+      <w:r>
+        <w:rPr>
+          <w:rFonts w:ascii="Helvetica" w:hAnsi="Helvetica" w:cs="Segoe UI"/>
+        </w:rPr>
+        <w:t xml:space="preserve"> for the 2012 Olympics</w:t>
+      </w:r>
+    </w:p>
+    <w:p>
+      <w:pPr>
+        <w:pStyle w:val="ListParagraph"/>
+        <w:numPr>
+          <w:ilvl w:val="1"/>
+          <w:numId w:val="1"/>
+        </w:numPr>
+        <w:rPr>
+          <w:rFonts w:ascii="Helvetica" w:hAnsi="Helvetica" w:cs="Segoe UI"/>
+        </w:rPr>
+      </w:pPr>
+      <w:r>
+        <w:rPr>
+          <w:rFonts w:ascii="Helvetica" w:hAnsi="Helvetica" w:cs="Segoe UI"/>
+        </w:rPr>
+        <w:t>Ser</w:t>
+      </w:r>
+      <w:commentRangeStart w:id="1"/>
+      <w:r>
+        <w:rPr>
+          <w:rFonts w:ascii="Helvetica" w:hAnsi="Helvetica" w:cs="Segoe UI"/>
+        </w:rPr>
+        <w:t>ved as th</w:t>
+      </w:r>
+      <w:r>
+        <w:rPr>
+          <w:rFonts w:ascii="Helvetica" w:hAnsi="Helvetica" w:cs="Segoe UI"/>
+        </w:rPr>
+        <w:t>e inter-agency technical liaison</w:t>
+      </w:r>
+      <w:r>
+        <w:rPr>
+          <w:rFonts w:ascii="Helvetica" w:hAnsi="Helvetica" w:cs="Segoe UI"/>
+        </w:rPr>
+        <w:t>, coordinating development activities among five different vendors and also served as the primary technical contact for Coca-Cola, consulting with their IT and Marketing teams</w:t>
+      </w:r>
+      <w:commentRangeEnd w:id="1"/>
+      <w:r>
+        <w:rPr>
+          <w:rStyle w:val="CommentReference"/>
+        </w:rPr>
+        <w:commentReference w:id="1"/>
+      </w:r>
+    </w:p>
+    <w:p>
+      <w:pPr>
+        <w:pStyle w:val="ListParagraph"/>
+        <w:numPr>
+          <w:ilvl w:val="1"/>
+          <w:numId w:val="1"/>
+        </w:numPr>
+        <w:rPr>
+          <w:rFonts w:ascii="Helvetica" w:hAnsi="Helvetica" w:cs="Segoe UI"/>
+        </w:rPr>
+      </w:pPr>
+      <w:r>
+        <w:rPr>
+          <w:rFonts w:ascii="Helvetica" w:hAnsi="Helvetica" w:cs="Segoe UI"/>
+        </w:rPr>
+        <w:t xml:space="preserve">Architected </w:t>
+      </w:r>
+      <w:r>
+        <w:rPr>
+          <w:rFonts w:ascii="Helvetica" w:hAnsi="Helvetica" w:cs="Segoe UI"/>
+        </w:rPr>
+        <w:t>a multi-channel platform</w:t>
+      </w:r>
+      <w:r>
+        <w:rPr>
+          <w:rFonts w:ascii="Helvetica" w:hAnsi="Helvetica" w:cs="Segoe UI"/>
+        </w:rPr>
+        <w:t xml:space="preserve"> </w:t>
+      </w:r>
+      <w:r>
+        <w:rPr>
+          <w:rFonts w:ascii="Helvetica" w:hAnsi="Helvetica" w:cs="Segoe UI"/>
+        </w:rPr>
+        <w:t>including</w:t>
+      </w:r>
+      <w:r>
+        <w:rPr>
+          <w:rFonts w:ascii="Helvetica" w:hAnsi="Helvetica" w:cs="Segoe UI"/>
+        </w:rPr>
+        <w:t xml:space="preserve"> a market localization framework for the Coca-Cola Olympics website and mobile site</w:t>
+      </w:r>
+      <w:r>
+        <w:rPr>
+          <w:rFonts w:ascii="Helvetica" w:hAnsi="Helvetica" w:cs="Segoe UI"/>
+        </w:rPr>
+        <w:t xml:space="preserve"> (supporting 24 languages)</w:t>
+      </w:r>
+    </w:p>
+    <w:p>
+      <w:pPr>
+        <w:pStyle w:val="ListParagraph"/>
+        <w:numPr>
+          <w:ilvl w:val="1"/>
+          <w:numId w:val="1"/>
+        </w:numPr>
+        <w:rPr>
+          <w:rFonts w:ascii="Helvetica" w:hAnsi="Helvetica" w:cs="Segoe UI"/>
+        </w:rPr>
+      </w:pPr>
+      <w:r>
+        <w:rPr>
+          <w:rFonts w:ascii="Helvetica" w:hAnsi="Helvetica" w:cs="Segoe UI"/>
+        </w:rPr>
+        <w:t>Team won</w:t>
+      </w:r>
+      <w:r>
+        <w:rPr>
+          <w:rFonts w:ascii="Helvetica" w:hAnsi="Helvetica" w:cs="Segoe UI"/>
+        </w:rPr>
+        <w:t xml:space="preserve"> multiple awards: </w:t>
+      </w:r>
+      <w:r>
+        <w:rPr>
+          <w:rFonts w:ascii="Helvetica" w:hAnsi="Helvetica" w:cs="Segoe UI"/>
+        </w:rPr>
+        <w:t>Clio in Digital/Mobile</w:t>
+      </w:r>
+      <w:r>
+        <w:rPr>
+          <w:rFonts w:ascii="Helvetica" w:hAnsi="Helvetica" w:cs="Segoe UI"/>
+        </w:rPr>
+        <w:t xml:space="preserve"> </w:t>
+      </w:r>
+      <w:r>
+        <w:rPr>
+          <w:rFonts w:ascii="Helvetica" w:hAnsi="Helvetica" w:cs="Segoe UI"/>
+        </w:rPr>
+        <w:t>Technique</w:t>
+      </w:r>
+      <w:r>
+        <w:rPr>
+          <w:rFonts w:ascii="Helvetica" w:hAnsi="Helvetica" w:cs="Segoe UI"/>
+        </w:rPr>
+        <w:t>, Mashable Marketing Innovator of the Year, and Mixx Award for Content Marketing</w:t>
       </w:r>
     </w:p>
     <w:p>
@@ -2150,13 +2078,7 @@
           <w:b/>
         </w:rPr>
         <w:lastRenderedPageBreak/>
-        <w:t>SolTech, Inc.</w:t>
-      </w:r>
-      <w:r>
-        <w:rPr>
-          <w:rFonts w:ascii="Helvetica" w:hAnsi="Helvetica" w:cs="Segoe UI"/>
-        </w:rPr>
-        <w:t xml:space="preserve"> </w:t>
+        <w:t>Engauge</w:t>
       </w:r>
     </w:p>
     <w:p>
@@ -2202,14 +2124,12 @@
           <w:i/>
         </w:rPr>
         <w:lastRenderedPageBreak/>
-        <w:t>Systems Analyst</w:t>
-      </w:r>
-    </w:p>
-    <w:p>
-      <w:pPr>
-        <w:pStyle w:val="ListParagraph"/>
+        <w:t>Software Architect</w:t>
+      </w:r>
+    </w:p>
+    <w:p>
+      <w:pPr>
         <w:spacing w:after="60"/>
-        <w:ind w:left="840"/>
         <w:jc w:val="right"/>
         <w:rPr>
           <w:rFonts w:ascii="Helvetica" w:hAnsi="Helvetica" w:cs="Segoe UI"/>
@@ -2222,30 +2142,21 @@
           <w:i/>
         </w:rPr>
         <w:lastRenderedPageBreak/>
-        <w:t>2006</w:t>
-      </w:r>
-      <w:r>
-        <w:rPr>
-          <w:rFonts w:ascii="Helvetica" w:hAnsi="Helvetica" w:cs="Segoe UI"/>
-          <w:i/>
-        </w:rPr>
-        <w:t xml:space="preserve"> </w:t>
-      </w:r>
-      <w:bookmarkStart w:id="1" w:name="_GoBack"/>
-      <w:bookmarkEnd w:id="1"/>
-      <w:r>
-        <w:rPr>
-          <w:rFonts w:ascii="Helvetica" w:hAnsi="Helvetica" w:cs="Segoe UI"/>
-          <w:i/>
-        </w:rPr>
-        <w:t>–</w:t>
-      </w:r>
-      <w:r>
-        <w:rPr>
-          <w:rFonts w:ascii="Helvetica" w:hAnsi="Helvetica" w:cs="Segoe UI"/>
-          <w:i/>
-        </w:rPr>
-        <w:t xml:space="preserve"> 2007</w:t>
+        <w:t>2007</w:t>
+      </w:r>
+      <w:r>
+        <w:rPr>
+          <w:rFonts w:ascii="Helvetica" w:hAnsi="Helvetica" w:cs="Segoe UI"/>
+          <w:i/>
+        </w:rPr>
+        <w:t xml:space="preserve"> –</w:t>
+      </w:r>
+      <w:r>
+        <w:rPr>
+          <w:rFonts w:ascii="Helvetica" w:hAnsi="Helvetica" w:cs="Segoe UI"/>
+          <w:i/>
+        </w:rPr>
+        <w:t xml:space="preserve"> 2011</w:t>
       </w:r>
     </w:p>
     <w:p>
@@ -2267,6 +2178,57 @@
     </w:p>
     <w:p>
       <w:pPr>
+        <w:spacing w:after="60"/>
+        <w:rPr>
+          <w:rFonts w:ascii="Helvetica" w:hAnsi="Helvetica" w:cs="Segoe UI"/>
+        </w:rPr>
+      </w:pPr>
+      <w:r>
+        <w:rPr>
+          <w:rFonts w:ascii="Helvetica" w:hAnsi="Helvetica" w:cs="Segoe UI"/>
+        </w:rPr>
+        <w:lastRenderedPageBreak/>
+        <w:t xml:space="preserve">Led the development of several marquee projects as </w:t>
+      </w:r>
+      <w:r>
+        <w:rPr>
+          <w:rFonts w:ascii="Helvetica" w:hAnsi="Helvetica" w:cs="Segoe UI"/>
+        </w:rPr>
+        <w:t>T</w:t>
+      </w:r>
+      <w:r>
+        <w:rPr>
+          <w:rFonts w:ascii="Helvetica" w:hAnsi="Helvetica" w:cs="Segoe UI"/>
+        </w:rPr>
+        <w:t xml:space="preserve">echnical </w:t>
+      </w:r>
+      <w:r>
+        <w:rPr>
+          <w:rFonts w:ascii="Helvetica" w:hAnsi="Helvetica" w:cs="Segoe UI"/>
+        </w:rPr>
+        <w:t>L</w:t>
+      </w:r>
+      <w:r>
+        <w:rPr>
+          <w:rFonts w:ascii="Helvetica" w:hAnsi="Helvetica" w:cs="Segoe UI"/>
+        </w:rPr>
+        <w:t xml:space="preserve">ead and </w:t>
+      </w:r>
+      <w:r>
+        <w:rPr>
+          <w:rFonts w:ascii="Helvetica" w:hAnsi="Helvetica" w:cs="Segoe UI"/>
+        </w:rPr>
+        <w:t>A</w:t>
+      </w:r>
+      <w:r>
+        <w:rPr>
+          <w:rFonts w:ascii="Helvetica" w:hAnsi="Helvetica" w:cs="Segoe UI"/>
+        </w:rPr>
+        <w:t>rchitect</w:t>
+      </w:r>
+    </w:p>
+    <w:p>
+      <w:pPr>
         <w:pStyle w:val="ListParagraph"/>
         <w:numPr>
           <w:ilvl w:val="0"/>
@@ -2280,20 +2242,73 @@
         <w:rPr>
           <w:rFonts w:ascii="Helvetica" w:hAnsi="Helvetica" w:cs="Segoe UI"/>
         </w:rPr>
-        <w:lastRenderedPageBreak/>
-        <w:t>Architected a framework for retail software installed on hand-held devices using the .Net Compact Framework</w:t>
-      </w:r>
-      <w:r>
-        <w:rPr>
-          <w:rFonts w:ascii="Helvetica" w:hAnsi="Helvetica" w:cs="Segoe UI"/>
-        </w:rPr>
-        <w:t xml:space="preserve"> and </w:t>
-      </w:r>
-      <w:r>
-        <w:rPr>
-          <w:rFonts w:ascii="Helvetica" w:hAnsi="Helvetica" w:cs="Segoe UI"/>
-        </w:rPr>
-        <w:t>Co-developed a Windows-based "Client Agent" application installed on Point of Service devices located at Saks 5th Avenue retail outlets across the country</w:t>
+        <w:t>Technical L</w:t>
+      </w:r>
+      <w:r>
+        <w:rPr>
+          <w:rFonts w:ascii="Helvetica" w:hAnsi="Helvetica" w:cs="Segoe UI"/>
+        </w:rPr>
+        <w:t>ead/Architect for</w:t>
+      </w:r>
+      <w:r>
+        <w:rPr>
+          <w:rFonts w:ascii="Helvetica" w:hAnsi="Helvetica" w:cs="Segoe UI"/>
+        </w:rPr>
+        <w:t xml:space="preserve"> the “Great Aussie Steakout”</w:t>
+      </w:r>
+      <w:r>
+        <w:rPr>
+          <w:rFonts w:ascii="Helvetica" w:hAnsi="Helvetica" w:cs="Segoe UI"/>
+        </w:rPr>
+        <w:t xml:space="preserve"> campaign. The c</w:t>
+      </w:r>
+      <w:r>
+        <w:rPr>
+          <w:rFonts w:ascii="Helvetica" w:hAnsi="Helvetica" w:cs="Segoe UI"/>
+        </w:rPr>
+        <w:t>ampaign reached a peak of 250k requests/minute to OutbackFreeSteaks.com. Campaign site built on AWS – Amazon published a case study featuring my hosting architecture for the site</w:t>
+      </w:r>
+    </w:p>
+    <w:p>
+      <w:pPr>
+        <w:pStyle w:val="ListParagraph"/>
+        <w:numPr>
+          <w:ilvl w:val="0"/>
+          <w:numId w:val="1"/>
+        </w:numPr>
+        <w:rPr>
+          <w:rFonts w:ascii="Helvetica" w:hAnsi="Helvetica" w:cs="Segoe UI"/>
+        </w:rPr>
+      </w:pPr>
+      <w:r>
+        <w:rPr>
+          <w:rFonts w:ascii="Helvetica" w:hAnsi="Helvetica" w:cs="Segoe UI"/>
+        </w:rPr>
+        <w:t xml:space="preserve">Technical </w:t>
+      </w:r>
+      <w:r>
+        <w:rPr>
+          <w:rFonts w:ascii="Helvetica" w:hAnsi="Helvetica" w:cs="Segoe UI"/>
+        </w:rPr>
+        <w:t>L</w:t>
+      </w:r>
+      <w:r>
+        <w:rPr>
+          <w:rFonts w:ascii="Helvetica" w:hAnsi="Helvetica" w:cs="Segoe UI"/>
+        </w:rPr>
+        <w:t>ead for</w:t>
+      </w:r>
+      <w:r>
+        <w:rPr>
+          <w:rFonts w:ascii="Helvetica" w:hAnsi="Helvetica" w:cs="Segoe UI"/>
+        </w:rPr>
+        <w:t xml:space="preserve"> the following sites</w:t>
+      </w:r>
+      <w:r>
+        <w:rPr>
+          <w:rFonts w:ascii="Helvetica" w:hAnsi="Helvetica" w:cs="Segoe UI"/>
+        </w:rPr>
+        <w:t>: ruthschris.com, georgia.org, exploregeorgia.org, foodlion.com</w:t>
       </w:r>
     </w:p>
     <w:p>
@@ -2330,7 +2345,13 @@
           <w:b/>
         </w:rPr>
         <w:lastRenderedPageBreak/>
-        <w:t>Brandt Information Services, Inc.</w:t>
+        <w:t>SolTech, Inc.</w:t>
+      </w:r>
+      <w:r>
+        <w:rPr>
+          <w:rFonts w:ascii="Helvetica" w:hAnsi="Helvetica" w:cs="Segoe UI"/>
+        </w:rPr>
+        <w:t xml:space="preserve"> </w:t>
       </w:r>
     </w:p>
     <w:p>
@@ -2345,7 +2366,7 @@
           <w:rFonts w:ascii="Helvetica" w:hAnsi="Helvetica" w:cs="Segoe UI"/>
         </w:rPr>
         <w:lastRenderedPageBreak/>
-        <w:t>Tallahassee, FL</w:t>
+        <w:t>Atlanta, GA</w:t>
       </w:r>
     </w:p>
     <w:p>
@@ -2376,12 +2397,14 @@
           <w:i/>
         </w:rPr>
         <w:lastRenderedPageBreak/>
-        <w:t>Programmer/Analyst</w:t>
-      </w:r>
-    </w:p>
-    <w:p>
-      <w:pPr>
+        <w:t>Systems Analyst</w:t>
+      </w:r>
+    </w:p>
+    <w:p>
+      <w:pPr>
+        <w:pStyle w:val="ListParagraph"/>
         <w:spacing w:after="60"/>
+        <w:ind w:left="840"/>
         <w:jc w:val="right"/>
         <w:rPr>
           <w:rFonts w:ascii="Helvetica" w:hAnsi="Helvetica" w:cs="Segoe UI"/>
@@ -2394,21 +2417,28 @@
           <w:i/>
         </w:rPr>
         <w:lastRenderedPageBreak/>
-        <w:t>2004</w:t>
-      </w:r>
-      <w:r>
-        <w:rPr>
-          <w:rFonts w:ascii="Helvetica" w:hAnsi="Helvetica" w:cs="Segoe UI"/>
-          <w:i/>
-        </w:rPr>
-        <w:t xml:space="preserve"> –</w:t>
-      </w:r>
-      <w:r>
-        <w:rPr>
-          <w:rFonts w:ascii="Helvetica" w:hAnsi="Helvetica" w:cs="Segoe UI"/>
-          <w:i/>
-        </w:rPr>
-        <w:t xml:space="preserve"> 2006</w:t>
+        <w:t>2006</w:t>
+      </w:r>
+      <w:r>
+        <w:rPr>
+          <w:rFonts w:ascii="Helvetica" w:hAnsi="Helvetica" w:cs="Segoe UI"/>
+          <w:i/>
+        </w:rPr>
+        <w:t xml:space="preserve"> </w:t>
+      </w:r>
+      <w:r>
+        <w:rPr>
+          <w:rFonts w:ascii="Helvetica" w:hAnsi="Helvetica" w:cs="Segoe UI"/>
+          <w:i/>
+        </w:rPr>
+        <w:t>–</w:t>
+      </w:r>
+      <w:r>
+        <w:rPr>
+          <w:rFonts w:ascii="Helvetica" w:hAnsi="Helvetica" w:cs="Segoe UI"/>
+          <w:i/>
+        </w:rPr>
+        <w:t xml:space="preserve"> 2007</w:t>
       </w:r>
     </w:p>
     <w:p>
@@ -2444,7 +2474,170 @@
           <w:rFonts w:ascii="Helvetica" w:hAnsi="Helvetica" w:cs="Segoe UI"/>
         </w:rPr>
         <w:lastRenderedPageBreak/>
-        <w:t>Developed internet-based employee time-management system for the Guardian Ad Litum division of the Florida Department of Justice; written in C# using AJAX, SQL Server, XSL</w:t>
+        <w:t>Architected a framework for retail software installed on hand-held devices using the .Net Compact Framework</w:t>
+      </w:r>
+      <w:r>
+        <w:rPr>
+          <w:rFonts w:ascii="Helvetica" w:hAnsi="Helvetica" w:cs="Segoe UI"/>
+        </w:rPr>
+        <w:t xml:space="preserve"> and </w:t>
+      </w:r>
+      <w:r>
+        <w:rPr>
+          <w:rFonts w:ascii="Helvetica" w:hAnsi="Helvetica" w:cs="Segoe UI"/>
+        </w:rPr>
+        <w:t>Co-developed a Windows-based "Client Agent" application installed on Point of Service devices located at Saks 5th Avenue retail outlets across the country</w:t>
+      </w:r>
+    </w:p>
+    <w:p>
+      <w:pPr>
+        <w:rPr>
+          <w:rFonts w:ascii="Helvetica" w:hAnsi="Helvetica" w:cs="Segoe UI"/>
+        </w:rPr>
+      </w:pPr>
+    </w:p>
+    <w:p>
+      <w:pPr>
+        <w:rPr>
+          <w:rFonts w:ascii="Helvetica" w:hAnsi="Helvetica" w:cs="Segoe UI"/>
+          <w:b/>
+        </w:rPr>
+        <w:sectPr>
+          <w:type w:val="continuous"/>
+          <w:pgSz w:w="12240" w:h="15840"/>
+          <w:pgMar w:top="1080" w:right="1080" w:bottom="1080" w:left="1080" w:header="720" w:footer="720" w:gutter="0"/>
+          <w:cols w:space="720"/>
+          <w:docGrid w:linePitch="360"/>
+        </w:sectPr>
+      </w:pPr>
+    </w:p>
+    <w:p>
+      <w:pPr>
+        <w:rPr>
+          <w:rFonts w:ascii="Helvetica" w:hAnsi="Helvetica" w:cs="Segoe UI"/>
+        </w:rPr>
+      </w:pPr>
+      <w:r>
+        <w:rPr>
+          <w:rFonts w:ascii="Helvetica" w:hAnsi="Helvetica" w:cs="Segoe UI"/>
+          <w:b/>
+        </w:rPr>
+        <w:lastRenderedPageBreak/>
+        <w:t>Brandt Information Services, Inc.</w:t>
+      </w:r>
+    </w:p>
+    <w:p>
+      <w:pPr>
+        <w:jc w:val="right"/>
+        <w:rPr>
+          <w:rFonts w:ascii="Helvetica" w:hAnsi="Helvetica" w:cs="Segoe UI"/>
+        </w:rPr>
+      </w:pPr>
+      <w:r>
+        <w:rPr>
+          <w:rFonts w:ascii="Helvetica" w:hAnsi="Helvetica" w:cs="Segoe UI"/>
+        </w:rPr>
+        <w:lastRenderedPageBreak/>
+        <w:t>Tallahassee, FL</w:t>
+      </w:r>
+    </w:p>
+    <w:p>
+      <w:pPr>
+        <w:rPr>
+          <w:rFonts w:ascii="Helvetica" w:hAnsi="Helvetica" w:cs="Segoe UI"/>
+        </w:rPr>
+        <w:sectPr>
+          <w:type w:val="continuous"/>
+          <w:pgSz w:w="12240" w:h="15840"/>
+          <w:pgMar w:top="1080" w:right="1080" w:bottom="1080" w:left="1080" w:header="720" w:footer="720" w:gutter="0"/>
+          <w:cols w:num="2" w:space="720"/>
+          <w:docGrid w:linePitch="360"/>
+        </w:sectPr>
+      </w:pPr>
+    </w:p>
+    <w:p>
+      <w:pPr>
+        <w:spacing w:after="60"/>
+        <w:rPr>
+          <w:rFonts w:ascii="Helvetica" w:hAnsi="Helvetica" w:cs="Segoe UI"/>
+          <w:i/>
+        </w:rPr>
+      </w:pPr>
+      <w:r>
+        <w:rPr>
+          <w:rFonts w:ascii="Helvetica" w:hAnsi="Helvetica" w:cs="Segoe UI"/>
+          <w:i/>
+        </w:rPr>
+        <w:lastRenderedPageBreak/>
+        <w:t>Programmer/Analyst</w:t>
+      </w:r>
+    </w:p>
+    <w:p>
+      <w:pPr>
+        <w:spacing w:after="60"/>
+        <w:jc w:val="right"/>
+        <w:rPr>
+          <w:rFonts w:ascii="Helvetica" w:hAnsi="Helvetica" w:cs="Segoe UI"/>
+          <w:i/>
+        </w:rPr>
+      </w:pPr>
+      <w:r>
+        <w:rPr>
+          <w:rFonts w:ascii="Helvetica" w:hAnsi="Helvetica" w:cs="Segoe UI"/>
+          <w:i/>
+        </w:rPr>
+        <w:lastRenderedPageBreak/>
+        <w:t>2004</w:t>
+      </w:r>
+      <w:r>
+        <w:rPr>
+          <w:rFonts w:ascii="Helvetica" w:hAnsi="Helvetica" w:cs="Segoe UI"/>
+          <w:i/>
+        </w:rPr>
+        <w:t xml:space="preserve"> –</w:t>
+      </w:r>
+      <w:r>
+        <w:rPr>
+          <w:rFonts w:ascii="Helvetica" w:hAnsi="Helvetica" w:cs="Segoe UI"/>
+          <w:i/>
+        </w:rPr>
+        <w:t xml:space="preserve"> 2006</w:t>
+      </w:r>
+    </w:p>
+    <w:p>
+      <w:pPr>
+        <w:spacing w:after="60"/>
+        <w:rPr>
+          <w:rFonts w:ascii="Segoe UI" w:hAnsi="Segoe UI" w:cs="Segoe UI"/>
+          <w:b/>
+          <w:i/>
+        </w:rPr>
+        <w:sectPr>
+          <w:type w:val="continuous"/>
+          <w:pgSz w:w="12240" w:h="15840"/>
+          <w:pgMar w:top="1080" w:right="1080" w:bottom="1080" w:left="1080" w:header="720" w:footer="720" w:gutter="0"/>
+          <w:cols w:num="2" w:space="720"/>
+          <w:docGrid w:linePitch="360"/>
+        </w:sectPr>
+      </w:pPr>
+    </w:p>
+    <w:p>
+      <w:pPr>
+        <w:pStyle w:val="ListParagraph"/>
+        <w:numPr>
+          <w:ilvl w:val="0"/>
+          <w:numId w:val="1"/>
+        </w:numPr>
+        <w:rPr>
+          <w:rFonts w:ascii="Helvetica" w:hAnsi="Helvetica" w:cs="Segoe UI"/>
+        </w:rPr>
+      </w:pPr>
+      <w:r>
+        <w:rPr>
+          <w:rFonts w:ascii="Helvetica" w:hAnsi="Helvetica" w:cs="Segoe UI"/>
+        </w:rPr>
+        <w:lastRenderedPageBreak/>
+        <w:t>Developed internet-based employee time-management system for the Guardian Ad Litum division of the Florida Department of Justice</w:t>
       </w:r>
     </w:p>
     <w:p>
@@ -2588,7 +2781,7 @@
 
 <file path=word/comments.xml><?xml version="1.0" encoding="utf-8"?>
 <w:comments xmlns:wpc="http://schemas.microsoft.com/office/word/2010/wordprocessingCanvas" xmlns:mo="http://schemas.microsoft.com/office/mac/office/2008/main" xmlns:mc="http://schemas.openxmlformats.org/markup-compatibility/2006" xmlns:mv="urn:schemas-microsoft-com:mac:vml" xmlns:o="urn:schemas-microsoft-com:office:office" xmlns:r="http://schemas.openxmlformats.org/officeDocument/2006/relationships" xmlns:m="http://schemas.openxmlformats.org/officeDocument/2006/math" xmlns:v="urn:schemas-microsoft-com:vml" xmlns:wp14="http://schemas.microsoft.com/office/word/2010/wordprocessingDrawing" xmlns:wp="http://schemas.openxmlformats.org/drawingml/2006/wordprocessingDrawing" xmlns:w10="urn:schemas-microsoft-com:office:word" xmlns:w="http://schemas.openxmlformats.org/wordprocessingml/2006/main" xmlns:w14="http://schemas.microsoft.com/office/word/2010/wordml" xmlns:w15="http://schemas.microsoft.com/office/word/2012/wordml" xmlns:wpg="http://schemas.microsoft.com/office/word/2010/wordprocessingGroup" xmlns:wpi="http://schemas.microsoft.com/office/word/2010/wordprocessingInk" xmlns:wne="http://schemas.microsoft.com/office/word/2006/wordml" xmlns:wps="http://schemas.microsoft.com/office/word/2010/wordprocessingShape" mc:Ignorable="w14 w15 wp14 mv">
-  <w:comment w:id="0" w:author="patrick" w:date="2013-09-02T15:39:00Z" w:initials="p">
+  <w:comment w:id="1" w:author="patrick" w:date="2013-09-02T15:39:00Z" w:initials="p">
     <w:p>
       <w:pPr>
         <w:pStyle w:val="CommentText"/>
@@ -2969,6 +3162,119 @@
     </w:lvl>
   </w:abstractNum>
   <w:abstractNum w:abstractNumId="3">
+    <w:nsid w:val="5670570C"/>
+    <w:multiLevelType w:val="hybridMultilevel"/>
+    <w:tmpl w:val="5150DC04"/>
+    <w:lvl w:ilvl="0" w:tplc="0F6845CE">
+      <w:start w:val="2016"/>
+      <w:numFmt w:val="bullet"/>
+      <w:lvlText w:val=""/>
+      <w:lvlJc w:val="left"/>
+      <w:pPr>
+        <w:ind w:left="720" w:hanging="360"/>
+      </w:pPr>
+      <w:rPr>
+        <w:rFonts w:ascii="Symbol" w:eastAsiaTheme="minorHAnsi" w:hAnsi="Symbol" w:cs="Segoe UI" w:hint="default"/>
+      </w:rPr>
+    </w:lvl>
+    <w:lvl w:ilvl="1" w:tplc="04090003">
+      <w:start w:val="1"/>
+      <w:numFmt w:val="bullet"/>
+      <w:lvlText w:val="o"/>
+      <w:lvlJc w:val="left"/>
+      <w:pPr>
+        <w:ind w:left="1440" w:hanging="360"/>
+      </w:pPr>
+      <w:rPr>
+        <w:rFonts w:ascii="Courier New" w:hAnsi="Courier New" w:cs="Courier New" w:hint="default"/>
+      </w:rPr>
+    </w:lvl>
+    <w:lvl w:ilvl="2" w:tplc="04090005" w:tentative="1">
+      <w:start w:val="1"/>
+      <w:numFmt w:val="bullet"/>
+      <w:lvlText w:val=""/>
+      <w:lvlJc w:val="left"/>
+      <w:pPr>
+        <w:ind w:left="2160" w:hanging="360"/>
+      </w:pPr>
+      <w:rPr>
+        <w:rFonts w:ascii="Wingdings" w:hAnsi="Wingdings" w:hint="default"/>
+      </w:rPr>
+    </w:lvl>
+    <w:lvl w:ilvl="3" w:tplc="04090001" w:tentative="1">
+      <w:start w:val="1"/>
+      <w:numFmt w:val="bullet"/>
+      <w:lvlText w:val=""/>
+      <w:lvlJc w:val="left"/>
+      <w:pPr>
+        <w:ind w:left="2880" w:hanging="360"/>
+      </w:pPr>
+      <w:rPr>
+        <w:rFonts w:ascii="Symbol" w:hAnsi="Symbol" w:hint="default"/>
+      </w:rPr>
+    </w:lvl>
+    <w:lvl w:ilvl="4" w:tplc="04090003" w:tentative="1">
+      <w:start w:val="1"/>
+      <w:numFmt w:val="bullet"/>
+      <w:lvlText w:val="o"/>
+      <w:lvlJc w:val="left"/>
+      <w:pPr>
+        <w:ind w:left="3600" w:hanging="360"/>
+      </w:pPr>
+      <w:rPr>
+        <w:rFonts w:ascii="Courier New" w:hAnsi="Courier New" w:cs="Courier New" w:hint="default"/>
+      </w:rPr>
+    </w:lvl>
+    <w:lvl w:ilvl="5" w:tplc="04090005" w:tentative="1">
+      <w:start w:val="1"/>
+      <w:numFmt w:val="bullet"/>
+      <w:lvlText w:val=""/>
+      <w:lvlJc w:val="left"/>
+      <w:pPr>
+        <w:ind w:left="4320" w:hanging="360"/>
+      </w:pPr>
+      <w:rPr>
+        <w:rFonts w:ascii="Wingdings" w:hAnsi="Wingdings" w:hint="default"/>
+      </w:rPr>
+    </w:lvl>
+    <w:lvl w:ilvl="6" w:tplc="04090001" w:tentative="1">
+      <w:start w:val="1"/>
+      <w:numFmt w:val="bullet"/>
+      <w:lvlText w:val=""/>
+      <w:lvlJc w:val="left"/>
+      <w:pPr>
+        <w:ind w:left="5040" w:hanging="360"/>
+      </w:pPr>
+      <w:rPr>
+        <w:rFonts w:ascii="Symbol" w:hAnsi="Symbol" w:hint="default"/>
+      </w:rPr>
+    </w:lvl>
+    <w:lvl w:ilvl="7" w:tplc="04090003" w:tentative="1">
+      <w:start w:val="1"/>
+      <w:numFmt w:val="bullet"/>
+      <w:lvlText w:val="o"/>
+      <w:lvlJc w:val="left"/>
+      <w:pPr>
+        <w:ind w:left="5760" w:hanging="360"/>
+      </w:pPr>
+      <w:rPr>
+        <w:rFonts w:ascii="Courier New" w:hAnsi="Courier New" w:cs="Courier New" w:hint="default"/>
+      </w:rPr>
+    </w:lvl>
+    <w:lvl w:ilvl="8" w:tplc="04090005" w:tentative="1">
+      <w:start w:val="1"/>
+      <w:numFmt w:val="bullet"/>
+      <w:lvlText w:val=""/>
+      <w:lvlJc w:val="left"/>
+      <w:pPr>
+        <w:ind w:left="6480" w:hanging="360"/>
+      </w:pPr>
+      <w:rPr>
+        <w:rFonts w:ascii="Wingdings" w:hAnsi="Wingdings" w:hint="default"/>
+      </w:rPr>
+    </w:lvl>
+  </w:abstractNum>
+  <w:abstractNum w:abstractNumId="4">
     <w:nsid w:val="7DC70E17"/>
     <w:multiLevelType w:val="hybridMultilevel"/>
     <w:tmpl w:val="824069E2"/>
@@ -3080,7 +3386,7 @@
       </w:rPr>
     </w:lvl>
   </w:abstractNum>
-  <w:abstractNum w:abstractNumId="4">
+  <w:abstractNum w:abstractNumId="5">
     <w:nsid w:val="7F786625"/>
     <w:multiLevelType w:val="hybridMultilevel"/>
     <w:tmpl w:val="C6D0A32A"/>
@@ -3194,7 +3500,7 @@
     </w:lvl>
   </w:abstractNum>
   <w:num w:numId="1">
-    <w:abstractNumId w:val="4"/>
+    <w:abstractNumId w:val="5"/>
   </w:num>
   <w:num w:numId="2">
     <w:abstractNumId w:val="1"/>
@@ -3206,6 +3512,9 @@
     <w:abstractNumId w:val="2"/>
   </w:num>
   <w:num w:numId="5">
+    <w:abstractNumId w:val="4"/>
+  </w:num>
+  <w:num w:numId="6">
     <w:abstractNumId w:val="3"/>
   </w:num>
 </w:numbering>
@@ -4096,7 +4405,7 @@
 </file>
 
 <file path=customXml/itemProps1.xml><?xml version="1.0" encoding="utf-8"?>
-<ds:datastoreItem xmlns:ds="http://schemas.openxmlformats.org/officeDocument/2006/customXml" ds:itemID="{F16598DF-1875-2C4B-8719-E8A56D5D7EA7}">
+<ds:datastoreItem xmlns:ds="http://schemas.openxmlformats.org/officeDocument/2006/customXml" ds:itemID="{A2058F5F-F27B-774E-9FE6-B91636B08360}">
   <ds:schemaRefs>
     <ds:schemaRef ds:uri="http://schemas.openxmlformats.org/officeDocument/2006/bibliography"/>
   </ds:schemaRefs>

</xml_diff>

<commit_message>
adding short-url for reinvent 2016
</commit_message>
<xml_diff>
--- a/Patrick_Brandt.docx
+++ b/Patrick_Brandt.docx
@@ -56,8 +56,6 @@
         </w:rPr>
         <w:t>Solutions Strategist</w:t>
       </w:r>
-      <w:bookmarkStart w:id="0" w:name="_GoBack"/>
-      <w:bookmarkEnd w:id="0"/>
     </w:p>
     <w:p>
       <w:pPr>
@@ -254,14 +252,7 @@
           <w:rFonts w:ascii="Helvetica" w:hAnsi="Helvetica" w:cs="Segoe UI"/>
           <w:i/>
         </w:rPr>
-        <w:t xml:space="preserve"> – </w:t>
-      </w:r>
-      <w:r>
-        <w:rPr>
-          <w:rFonts w:ascii="Helvetica" w:hAnsi="Helvetica" w:cs="Segoe UI"/>
-          <w:i/>
-        </w:rPr>
-        <w:t>present</w:t>
+        <w:t xml:space="preserve"> – present</w:t>
       </w:r>
     </w:p>
     <w:p>
@@ -334,7 +325,13 @@
         <w:rPr>
           <w:rFonts w:ascii="Helvetica" w:hAnsi="Helvetica" w:cs="Segoe UI"/>
         </w:rPr>
-        <w:t>Direct multi-disciplinary teams in the design and development of a new route-to-</w:t>
+        <w:t>Direct multi</w:t>
+      </w:r>
+      <w:r>
+        <w:rPr>
+          <w:rFonts w:ascii="Helvetica" w:hAnsi="Helvetica" w:cs="Segoe UI"/>
+        </w:rPr>
+        <w:t>disciplinary teams in the design and development of a new route-to-</w:t>
       </w:r>
       <w:r>
         <w:rPr>
@@ -383,7 +380,19 @@
         <w:rPr>
           <w:rFonts w:ascii="Helvetica" w:hAnsi="Helvetica" w:cs="Segoe UI"/>
         </w:rPr>
-        <w:t>Defined multi-year strategy for an AI-optimized beverage product development platform and architected the first phase of the product (an on-line formula creation tool)</w:t>
+        <w:t>Defined multi-year strategy for an AI-optimized beverage product development platform and architected the fi</w:t>
+      </w:r>
+      <w:r>
+        <w:rPr>
+          <w:rFonts w:ascii="Helvetica" w:hAnsi="Helvetica" w:cs="Segoe UI"/>
+        </w:rPr>
+        <w:t>rst phase of the product (an on</w:t>
+      </w:r>
+      <w:r>
+        <w:rPr>
+          <w:rFonts w:ascii="Helvetica" w:hAnsi="Helvetica" w:cs="Segoe UI"/>
+        </w:rPr>
+        <w:t>line formula creation tool)</w:t>
       </w:r>
     </w:p>
     <w:p>
@@ -832,13 +841,7 @@
         <w:rPr>
           <w:rFonts w:ascii="Helvetica" w:hAnsi="Helvetica" w:cs="Segoe UI"/>
         </w:rPr>
-        <w:t xml:space="preserve">Published the solution </w:t>
-      </w:r>
-      <w:r>
-        <w:rPr>
-          <w:rFonts w:ascii="Helvetica" w:hAnsi="Helvetica" w:cs="Segoe UI"/>
-        </w:rPr>
-        <w:t>on the Google Developers Blog (https://wpb.is/tensorflow)</w:t>
+        <w:t>Published the solution on the Google Developers Blog (https://wpb.is/tensorflow)</w:t>
       </w:r>
     </w:p>
     <w:p>
@@ -922,6 +925,14 @@
         </w:rPr>
         <w:t>Defined multi-phase roadmap for serverless architecture development and adoption and presented it at the AWS Re:Invent 2016 Conference</w:t>
       </w:r>
+      <w:r>
+        <w:rPr>
+          <w:rFonts w:ascii="Helvetica" w:hAnsi="Helvetica" w:cs="Segoe UI"/>
+        </w:rPr>
+        <w:t xml:space="preserve"> (https://wpb.is/reinvent2016)</w:t>
+      </w:r>
+      <w:bookmarkStart w:id="0" w:name="_GoBack"/>
+      <w:bookmarkEnd w:id="0"/>
     </w:p>
     <w:p>
       <w:pPr>
@@ -4405,7 +4416,7 @@
 </file>
 
 <file path=customXml/itemProps1.xml><?xml version="1.0" encoding="utf-8"?>
-<ds:datastoreItem xmlns:ds="http://schemas.openxmlformats.org/officeDocument/2006/customXml" ds:itemID="{A2058F5F-F27B-774E-9FE6-B91636B08360}">
+<ds:datastoreItem xmlns:ds="http://schemas.openxmlformats.org/officeDocument/2006/customXml" ds:itemID="{43AE62DB-832D-A040-BA8C-093E99C8C8AE}">
   <ds:schemaRefs>
     <ds:schemaRef ds:uri="http://schemas.openxmlformats.org/officeDocument/2006/bibliography"/>
   </ds:schemaRefs>

</xml_diff>

<commit_message>
slight tweaks to wording in my latest role
</commit_message>
<xml_diff>
--- a/Patrick_Brandt.docx
+++ b/Patrick_Brandt.docx
@@ -113,8 +113,16 @@
         <w:rPr>
           <w:rFonts w:ascii="Helvetica" w:hAnsi="Helvetica"/>
         </w:rPr>
-        <w:t>github.com/patrickbrandt</w:t>
-      </w:r>
+        <w:t>github.com/</w:t>
+      </w:r>
+      <w:proofErr w:type="spellStart"/>
+      <w:r>
+        <w:rPr>
+          <w:rFonts w:ascii="Helvetica" w:hAnsi="Helvetica"/>
+        </w:rPr>
+        <w:t>patrickbrandt</w:t>
+      </w:r>
+      <w:proofErr w:type="spellEnd"/>
     </w:p>
     <w:p>
       <w:pPr>
@@ -139,8 +147,16 @@
         <w:rPr>
           <w:rFonts w:ascii="Helvetica" w:hAnsi="Helvetica"/>
         </w:rPr>
-        <w:t>linkedin.com/in/wpatrickbrandt</w:t>
-      </w:r>
+        <w:t>linkedin.com/in/</w:t>
+      </w:r>
+      <w:proofErr w:type="spellStart"/>
+      <w:r>
+        <w:rPr>
+          <w:rFonts w:ascii="Helvetica" w:hAnsi="Helvetica"/>
+        </w:rPr>
+        <w:t>wpatrickbrandt</w:t>
+      </w:r>
+      <w:proofErr w:type="spellEnd"/>
     </w:p>
     <w:p>
       <w:pPr>
@@ -325,13 +341,37 @@
         <w:rPr>
           <w:rFonts w:ascii="Helvetica" w:hAnsi="Helvetica" w:cs="Segoe UI"/>
         </w:rPr>
-        <w:t>Direct multi</w:t>
-      </w:r>
-      <w:r>
-        <w:rPr>
-          <w:rFonts w:ascii="Helvetica" w:hAnsi="Helvetica" w:cs="Segoe UI"/>
-        </w:rPr>
-        <w:t>disciplinary teams in the design and development of a new route-to-</w:t>
+        <w:t>Direct</w:t>
+      </w:r>
+      <w:r>
+        <w:rPr>
+          <w:rFonts w:ascii="Helvetica" w:hAnsi="Helvetica" w:cs="Segoe UI"/>
+        </w:rPr>
+        <w:t>ed</w:t>
+      </w:r>
+      <w:r>
+        <w:rPr>
+          <w:rFonts w:ascii="Helvetica" w:hAnsi="Helvetica" w:cs="Segoe UI"/>
+        </w:rPr>
+        <w:t xml:space="preserve"> multi</w:t>
+      </w:r>
+      <w:r>
+        <w:rPr>
+          <w:rFonts w:ascii="Helvetica" w:hAnsi="Helvetica" w:cs="Segoe UI"/>
+        </w:rPr>
+        <w:t xml:space="preserve">disciplinary teams </w:t>
+      </w:r>
+      <w:r>
+        <w:rPr>
+          <w:rFonts w:ascii="Helvetica" w:hAnsi="Helvetica" w:cs="Segoe UI"/>
+        </w:rPr>
+        <w:t>to define the architecture of</w:t>
+      </w:r>
+      <w:r>
+        <w:rPr>
+          <w:rFonts w:ascii="Helvetica" w:hAnsi="Helvetica" w:cs="Segoe UI"/>
+        </w:rPr>
+        <w:t xml:space="preserve"> a new route-to-</w:t>
       </w:r>
       <w:r>
         <w:rPr>
@@ -392,7 +432,19 @@
         <w:rPr>
           <w:rFonts w:ascii="Helvetica" w:hAnsi="Helvetica" w:cs="Segoe UI"/>
         </w:rPr>
-        <w:t>line formula creation tool)</w:t>
+        <w:t xml:space="preserve">line </w:t>
+      </w:r>
+      <w:r>
+        <w:rPr>
+          <w:rFonts w:ascii="Helvetica" w:hAnsi="Helvetica" w:cs="Segoe UI"/>
+        </w:rPr>
+        <w:t>recipe</w:t>
+      </w:r>
+      <w:r>
+        <w:rPr>
+          <w:rFonts w:ascii="Helvetica" w:hAnsi="Helvetica" w:cs="Segoe UI"/>
+        </w:rPr>
+        <w:t xml:space="preserve"> creation tool)</w:t>
       </w:r>
     </w:p>
     <w:p>
@@ -424,8 +476,6 @@
         </w:rPr>
         <w:t>at</w:t>
       </w:r>
-      <w:bookmarkStart w:id="0" w:name="_GoBack"/>
-      <w:bookmarkEnd w:id="0"/>
       <w:r>
         <w:rPr>
           <w:rFonts w:ascii="Helvetica" w:hAnsi="Helvetica" w:cs="Segoe UI"/>
@@ -448,7 +498,23 @@
         <w:rPr>
           <w:rFonts w:ascii="Helvetica" w:hAnsi="Helvetica" w:cs="Segoe UI"/>
         </w:rPr>
-        <w:t xml:space="preserve">Presented CCNA Step Function implementations at the AWS Re:Invent conference (https://wpb.is/reinvent) </w:t>
+        <w:t xml:space="preserve">Presented CCNA Step Function implementations at the AWS </w:t>
+      </w:r>
+      <w:proofErr w:type="spellStart"/>
+      <w:proofErr w:type="gramStart"/>
+      <w:r>
+        <w:rPr>
+          <w:rFonts w:ascii="Helvetica" w:hAnsi="Helvetica" w:cs="Segoe UI"/>
+        </w:rPr>
+        <w:t>Re:Invent</w:t>
+      </w:r>
+      <w:proofErr w:type="spellEnd"/>
+      <w:proofErr w:type="gramEnd"/>
+      <w:r>
+        <w:rPr>
+          <w:rFonts w:ascii="Helvetica" w:hAnsi="Helvetica" w:cs="Segoe UI"/>
+        </w:rPr>
+        <w:t xml:space="preserve"> conference (https://wpb.is/reinvent) </w:t>
       </w:r>
     </w:p>
     <w:p>
@@ -886,11 +952,19 @@
         </w:rPr>
         <w:t xml:space="preserve">AWS </w:t>
       </w:r>
-      <w:r>
-        <w:rPr>
-          <w:rFonts w:ascii="Helvetica" w:hAnsi="Helvetica" w:cs="Segoe UI"/>
-        </w:rPr>
-        <w:t>serverless application development and deployment</w:t>
+      <w:proofErr w:type="spellStart"/>
+      <w:r>
+        <w:rPr>
+          <w:rFonts w:ascii="Helvetica" w:hAnsi="Helvetica" w:cs="Segoe UI"/>
+        </w:rPr>
+        <w:t>serverless</w:t>
+      </w:r>
+      <w:proofErr w:type="spellEnd"/>
+      <w:r>
+        <w:rPr>
+          <w:rFonts w:ascii="Helvetica" w:hAnsi="Helvetica" w:cs="Segoe UI"/>
+        </w:rPr>
+        <w:t xml:space="preserve"> application development and deployment</w:t>
       </w:r>
       <w:r>
         <w:rPr>
@@ -943,7 +1017,37 @@
         <w:rPr>
           <w:rFonts w:ascii="Helvetica" w:hAnsi="Helvetica" w:cs="Segoe UI"/>
         </w:rPr>
-        <w:t>Defined multi-phase roadmap for serverless architecture development and adoption and presented it at the AWS Re:Invent 2016 Conference</w:t>
+        <w:t xml:space="preserve">Defined multi-phase roadmap for </w:t>
+      </w:r>
+      <w:proofErr w:type="spellStart"/>
+      <w:r>
+        <w:rPr>
+          <w:rFonts w:ascii="Helvetica" w:hAnsi="Helvetica" w:cs="Segoe UI"/>
+        </w:rPr>
+        <w:t>serverless</w:t>
+      </w:r>
+      <w:proofErr w:type="spellEnd"/>
+      <w:r>
+        <w:rPr>
+          <w:rFonts w:ascii="Helvetica" w:hAnsi="Helvetica" w:cs="Segoe UI"/>
+        </w:rPr>
+        <w:t xml:space="preserve"> architecture development and adoption and presented it at the AWS </w:t>
+      </w:r>
+      <w:proofErr w:type="spellStart"/>
+      <w:proofErr w:type="gramStart"/>
+      <w:r>
+        <w:rPr>
+          <w:rFonts w:ascii="Helvetica" w:hAnsi="Helvetica" w:cs="Segoe UI"/>
+        </w:rPr>
+        <w:t>Re:Invent</w:t>
+      </w:r>
+      <w:proofErr w:type="spellEnd"/>
+      <w:proofErr w:type="gramEnd"/>
+      <w:r>
+        <w:rPr>
+          <w:rFonts w:ascii="Helvetica" w:hAnsi="Helvetica" w:cs="Segoe UI"/>
+        </w:rPr>
+        <w:t xml:space="preserve"> 2016 Conference</w:t>
       </w:r>
       <w:r>
         <w:rPr>
@@ -978,7 +1082,21 @@
         <w:rPr>
           <w:rFonts w:ascii="Helvetica" w:hAnsi="Helvetica" w:cs="Segoe UI"/>
         </w:rPr>
-        <w:t xml:space="preserve"> serverless strategy</w:t>
+        <w:t xml:space="preserve"> </w:t>
+      </w:r>
+      <w:proofErr w:type="spellStart"/>
+      <w:r>
+        <w:rPr>
+          <w:rFonts w:ascii="Helvetica" w:hAnsi="Helvetica" w:cs="Segoe UI"/>
+        </w:rPr>
+        <w:t>serverless</w:t>
+      </w:r>
+      <w:proofErr w:type="spellEnd"/>
+      <w:r>
+        <w:rPr>
+          <w:rFonts w:ascii="Helvetica" w:hAnsi="Helvetica" w:cs="Segoe UI"/>
+        </w:rPr>
+        <w:t xml:space="preserve"> strategy</w:t>
       </w:r>
     </w:p>
     <w:p>
@@ -1233,7 +1351,21 @@
         <w:rPr>
           <w:rFonts w:ascii="Helvetica" w:hAnsi="Helvetica" w:cs="Segoe UI"/>
         </w:rPr>
-        <w:t xml:space="preserve"> EchoPark Automotive</w:t>
+        <w:t xml:space="preserve"> </w:t>
+      </w:r>
+      <w:proofErr w:type="spellStart"/>
+      <w:r>
+        <w:rPr>
+          <w:rFonts w:ascii="Helvetica" w:hAnsi="Helvetica" w:cs="Segoe UI"/>
+        </w:rPr>
+        <w:t>EchoPark</w:t>
+      </w:r>
+      <w:proofErr w:type="spellEnd"/>
+      <w:r>
+        <w:rPr>
+          <w:rFonts w:ascii="Helvetica" w:hAnsi="Helvetica" w:cs="Segoe UI"/>
+        </w:rPr>
+        <w:t xml:space="preserve"> Automotive</w:t>
       </w:r>
       <w:r>
         <w:rPr>
@@ -1656,12 +1788,14 @@
         </w:rPr>
         <w:t xml:space="preserve"> </w:t>
       </w:r>
+      <w:proofErr w:type="spellStart"/>
       <w:r>
         <w:rPr>
           <w:rFonts w:ascii="Helvetica" w:hAnsi="Helvetica" w:cs="Segoe UI"/>
         </w:rPr>
         <w:t>Placelists</w:t>
       </w:r>
+      <w:proofErr w:type="spellEnd"/>
       <w:r>
         <w:rPr>
           <w:rFonts w:ascii="Helvetica" w:hAnsi="Helvetica" w:cs="Segoe UI"/>
@@ -1950,7 +2084,7 @@
         </w:rPr>
         <w:t>Ser</w:t>
       </w:r>
-      <w:commentRangeStart w:id="1"/>
+      <w:commentRangeStart w:id="0"/>
       <w:r>
         <w:rPr>
           <w:rFonts w:ascii="Helvetica" w:hAnsi="Helvetica" w:cs="Segoe UI"/>
@@ -1969,12 +2103,12 @@
         </w:rPr>
         <w:t>, coordinating development activities among five different vendors and also served as the primary technical contact for Coca-Cola, consulting with their IT and Marketing teams</w:t>
       </w:r>
-      <w:commentRangeEnd w:id="1"/>
+      <w:commentRangeEnd w:id="0"/>
       <w:r>
         <w:rPr>
           <w:rStyle w:val="CommentReference"/>
         </w:rPr>
-        <w:commentReference w:id="1"/>
+        <w:commentReference w:id="0"/>
       </w:r>
     </w:p>
     <w:p>
@@ -2070,7 +2204,21 @@
         <w:rPr>
           <w:rFonts w:ascii="Helvetica" w:hAnsi="Helvetica" w:cs="Segoe UI"/>
         </w:rPr>
-        <w:t>, Mashable Marketing Innovator of the Year, and Mixx Award for Content Marketing</w:t>
+        <w:t xml:space="preserve">, Mashable Marketing Innovator of the Year, and </w:t>
+      </w:r>
+      <w:proofErr w:type="spellStart"/>
+      <w:r>
+        <w:rPr>
+          <w:rFonts w:ascii="Helvetica" w:hAnsi="Helvetica" w:cs="Segoe UI"/>
+        </w:rPr>
+        <w:t>Mixx</w:t>
+      </w:r>
+      <w:proofErr w:type="spellEnd"/>
+      <w:r>
+        <w:rPr>
+          <w:rFonts w:ascii="Helvetica" w:hAnsi="Helvetica" w:cs="Segoe UI"/>
+        </w:rPr>
+        <w:t xml:space="preserve"> Award for Content Marketing</w:t>
       </w:r>
     </w:p>
     <w:p>
@@ -2101,6 +2249,7 @@
           <w:rFonts w:ascii="Helvetica" w:hAnsi="Helvetica" w:cs="Segoe UI"/>
         </w:rPr>
       </w:pPr>
+      <w:proofErr w:type="spellStart"/>
       <w:r>
         <w:rPr>
           <w:rFonts w:ascii="Helvetica" w:hAnsi="Helvetica" w:cs="Segoe UI"/>
@@ -2109,6 +2258,7 @@
         <w:lastRenderedPageBreak/>
         <w:t>Engauge</w:t>
       </w:r>
+      <w:proofErr w:type="spellEnd"/>
     </w:p>
     <w:p>
       <w:pPr>
@@ -2283,7 +2433,21 @@
         <w:rPr>
           <w:rFonts w:ascii="Helvetica" w:hAnsi="Helvetica" w:cs="Segoe UI"/>
         </w:rPr>
-        <w:t xml:space="preserve"> the “Great Aussie Steakout”</w:t>
+        <w:t xml:space="preserve"> the “Great Aussie </w:t>
+      </w:r>
+      <w:proofErr w:type="spellStart"/>
+      <w:r>
+        <w:rPr>
+          <w:rFonts w:ascii="Helvetica" w:hAnsi="Helvetica" w:cs="Segoe UI"/>
+        </w:rPr>
+        <w:t>Steakout</w:t>
+      </w:r>
+      <w:proofErr w:type="spellEnd"/>
+      <w:r>
+        <w:rPr>
+          <w:rFonts w:ascii="Helvetica" w:hAnsi="Helvetica" w:cs="Segoe UI"/>
+        </w:rPr>
+        <w:t>”</w:t>
       </w:r>
       <w:r>
         <w:rPr>
@@ -2295,7 +2459,15 @@
         <w:rPr>
           <w:rFonts w:ascii="Helvetica" w:hAnsi="Helvetica" w:cs="Segoe UI"/>
         </w:rPr>
-        <w:t>ampaign reached a peak of 250k requests/minute to OutbackFreeSteaks.com. Campaign site built on AWS – Amazon published a case study featuring my hosting architecture for the site</w:t>
+        <w:t xml:space="preserve">ampaign reached a peak of 250k requests/minute to OutbackFreeSteaks.com. Campaign site built on AWS – Amazon published a case study featuring my </w:t>
+      </w:r>
+      <w:bookmarkStart w:id="1" w:name="_GoBack"/>
+      <w:bookmarkEnd w:id="1"/>
+      <w:r>
+        <w:rPr>
+          <w:rFonts w:ascii="Helvetica" w:hAnsi="Helvetica" w:cs="Segoe UI"/>
+        </w:rPr>
+        <w:t>architecture for the site</w:t>
       </w:r>
     </w:p>
     <w:p>
@@ -2368,13 +2540,22 @@
           <w:rFonts w:ascii="Helvetica" w:hAnsi="Helvetica" w:cs="Segoe UI"/>
         </w:rPr>
       </w:pPr>
+      <w:proofErr w:type="spellStart"/>
       <w:r>
         <w:rPr>
           <w:rFonts w:ascii="Helvetica" w:hAnsi="Helvetica" w:cs="Segoe UI"/>
           <w:b/>
         </w:rPr>
         <w:lastRenderedPageBreak/>
-        <w:t>SolTech, Inc.</w:t>
+        <w:t>SolTech</w:t>
+      </w:r>
+      <w:proofErr w:type="spellEnd"/>
+      <w:r>
+        <w:rPr>
+          <w:rFonts w:ascii="Helvetica" w:hAnsi="Helvetica" w:cs="Segoe UI"/>
+          <w:b/>
+        </w:rPr>
+        <w:t>, Inc.</w:t>
       </w:r>
       <w:r>
         <w:rPr>
@@ -2666,7 +2847,21 @@
           <w:rFonts w:ascii="Helvetica" w:hAnsi="Helvetica" w:cs="Segoe UI"/>
         </w:rPr>
         <w:lastRenderedPageBreak/>
-        <w:t>Developed internet-based employee time-management system for the Guardian Ad Litum division of the Florida Department of Justice</w:t>
+        <w:t xml:space="preserve">Developed internet-based employee time-management system for the Guardian Ad </w:t>
+      </w:r>
+      <w:proofErr w:type="spellStart"/>
+      <w:r>
+        <w:rPr>
+          <w:rFonts w:ascii="Helvetica" w:hAnsi="Helvetica" w:cs="Segoe UI"/>
+        </w:rPr>
+        <w:t>Litum</w:t>
+      </w:r>
+      <w:proofErr w:type="spellEnd"/>
+      <w:r>
+        <w:rPr>
+          <w:rFonts w:ascii="Helvetica" w:hAnsi="Helvetica" w:cs="Segoe UI"/>
+        </w:rPr>
+        <w:t xml:space="preserve"> division of the Florida Department of Justice</w:t>
       </w:r>
     </w:p>
     <w:p>
@@ -2810,7 +3005,7 @@
 
 <file path=word/comments.xml><?xml version="1.0" encoding="utf-8"?>
 <w:comments xmlns:wpc="http://schemas.microsoft.com/office/word/2010/wordprocessingCanvas" xmlns:mo="http://schemas.microsoft.com/office/mac/office/2008/main" xmlns:mc="http://schemas.openxmlformats.org/markup-compatibility/2006" xmlns:mv="urn:schemas-microsoft-com:mac:vml" xmlns:o="urn:schemas-microsoft-com:office:office" xmlns:r="http://schemas.openxmlformats.org/officeDocument/2006/relationships" xmlns:m="http://schemas.openxmlformats.org/officeDocument/2006/math" xmlns:v="urn:schemas-microsoft-com:vml" xmlns:wp14="http://schemas.microsoft.com/office/word/2010/wordprocessingDrawing" xmlns:wp="http://schemas.openxmlformats.org/drawingml/2006/wordprocessingDrawing" xmlns:w10="urn:schemas-microsoft-com:office:word" xmlns:w="http://schemas.openxmlformats.org/wordprocessingml/2006/main" xmlns:w14="http://schemas.microsoft.com/office/word/2010/wordml" xmlns:w15="http://schemas.microsoft.com/office/word/2012/wordml" xmlns:wpg="http://schemas.microsoft.com/office/word/2010/wordprocessingGroup" xmlns:wpi="http://schemas.microsoft.com/office/word/2010/wordprocessingInk" xmlns:wne="http://schemas.microsoft.com/office/word/2006/wordml" xmlns:wps="http://schemas.microsoft.com/office/word/2010/wordprocessingShape" mc:Ignorable="w14 w15 wp14 mv">
-  <w:comment w:id="1" w:author="patrick" w:date="2013-09-02T15:39:00Z" w:initials="p">
+  <w:comment w:id="0" w:author="patrick" w:date="2013-09-02T15:39:00Z" w:initials="p">
     <w:p>
       <w:pPr>
         <w:pStyle w:val="CommentText"/>
@@ -2822,7 +3017,23 @@
         <w:annotationRef/>
       </w:r>
       <w:r>
-        <w:t>Movement, NetBiscuits, Soli (SMS service), Zooz, PwC</w:t>
+        <w:t xml:space="preserve">Movement, </w:t>
+      </w:r>
+      <w:proofErr w:type="spellStart"/>
+      <w:r>
+        <w:t>NetBiscuits</w:t>
+      </w:r>
+      <w:proofErr w:type="spellEnd"/>
+      <w:r>
+        <w:t xml:space="preserve">, Soli (SMS service), </w:t>
+      </w:r>
+      <w:proofErr w:type="spellStart"/>
+      <w:r>
+        <w:t>Zooz</w:t>
+      </w:r>
+      <w:proofErr w:type="spellEnd"/>
+      <w:r>
+        <w:t>, PwC</w:t>
       </w:r>
     </w:p>
   </w:comment>
@@ -4434,7 +4645,7 @@
 </file>
 
 <file path=customXml/itemProps1.xml><?xml version="1.0" encoding="utf-8"?>
-<ds:datastoreItem xmlns:ds="http://schemas.openxmlformats.org/officeDocument/2006/customXml" ds:itemID="{3DFD1FB0-E154-3441-87A5-057202C1373F}">
+<ds:datastoreItem xmlns:ds="http://schemas.openxmlformats.org/officeDocument/2006/customXml" ds:itemID="{BB37CF4D-A568-314E-9A29-C9F4EBE5D8DE}">
   <ds:schemaRefs>
     <ds:schemaRef ds:uri="http://schemas.openxmlformats.org/officeDocument/2006/bibliography"/>
   </ds:schemaRefs>

</xml_diff>

<commit_message>
focusing on technical capabilities in more depth
</commit_message>
<xml_diff>
--- a/Patrick_Brandt.docx
+++ b/Patrick_Brandt.docx
@@ -33,29 +33,31 @@
           <w:rFonts w:ascii="Segoe UI" w:hAnsi="Segoe UI" w:cs="Segoe UI"/>
           <w:sz w:val="28"/>
         </w:rPr>
-        <w:t xml:space="preserve">Digital </w:t>
+        <w:t>Solutions Architect</w:t>
       </w:r>
       <w:r>
         <w:rPr>
           <w:rFonts w:ascii="Segoe UI" w:hAnsi="Segoe UI" w:cs="Segoe UI"/>
           <w:sz w:val="28"/>
         </w:rPr>
-        <w:t>Architect</w:t>
+        <w:t>/</w:t>
       </w:r>
       <w:r>
         <w:rPr>
           <w:rFonts w:ascii="Segoe UI" w:hAnsi="Segoe UI" w:cs="Segoe UI"/>
           <w:sz w:val="28"/>
         </w:rPr>
-        <w:t>/</w:t>
+        <w:t xml:space="preserve">Digital </w:t>
       </w:r>
       <w:r>
         <w:rPr>
           <w:rFonts w:ascii="Segoe UI" w:hAnsi="Segoe UI" w:cs="Segoe UI"/>
           <w:sz w:val="28"/>
         </w:rPr>
-        <w:t>Solutions Strategist</w:t>
-      </w:r>
+        <w:t>Strategist</w:t>
+      </w:r>
+      <w:bookmarkStart w:id="0" w:name="_GoBack"/>
+      <w:bookmarkEnd w:id="0"/>
     </w:p>
     <w:p>
       <w:pPr>
@@ -113,16 +115,8 @@
         <w:rPr>
           <w:rFonts w:ascii="Helvetica" w:hAnsi="Helvetica"/>
         </w:rPr>
-        <w:t>github.com/</w:t>
-      </w:r>
-      <w:proofErr w:type="spellStart"/>
-      <w:r>
-        <w:rPr>
-          <w:rFonts w:ascii="Helvetica" w:hAnsi="Helvetica"/>
-        </w:rPr>
-        <w:t>patrickbrandt</w:t>
-      </w:r>
-      <w:proofErr w:type="spellEnd"/>
+        <w:t>github.com/patrickbrandt</w:t>
+      </w:r>
     </w:p>
     <w:p>
       <w:pPr>
@@ -147,16 +141,8 @@
         <w:rPr>
           <w:rFonts w:ascii="Helvetica" w:hAnsi="Helvetica"/>
         </w:rPr>
-        <w:t>linkedin.com/in/</w:t>
-      </w:r>
-      <w:proofErr w:type="spellStart"/>
-      <w:r>
-        <w:rPr>
-          <w:rFonts w:ascii="Helvetica" w:hAnsi="Helvetica"/>
-        </w:rPr>
-        <w:t>wpatrickbrandt</w:t>
-      </w:r>
-      <w:proofErr w:type="spellEnd"/>
+        <w:t>linkedin.com/in/wpatrickbrandt</w:t>
+      </w:r>
     </w:p>
     <w:p>
       <w:pPr>
@@ -341,68 +327,115 @@
         <w:rPr>
           <w:rFonts w:ascii="Helvetica" w:hAnsi="Helvetica" w:cs="Segoe UI"/>
         </w:rPr>
-        <w:t>Direct</w:t>
-      </w:r>
-      <w:r>
-        <w:rPr>
-          <w:rFonts w:ascii="Helvetica" w:hAnsi="Helvetica" w:cs="Segoe UI"/>
-        </w:rPr>
-        <w:t>ed</w:t>
-      </w:r>
-      <w:r>
-        <w:rPr>
-          <w:rFonts w:ascii="Helvetica" w:hAnsi="Helvetica" w:cs="Segoe UI"/>
-        </w:rPr>
-        <w:t xml:space="preserve"> multi</w:t>
-      </w:r>
-      <w:r>
-        <w:rPr>
-          <w:rFonts w:ascii="Helvetica" w:hAnsi="Helvetica" w:cs="Segoe UI"/>
-        </w:rPr>
-        <w:t xml:space="preserve">disciplinary teams </w:t>
-      </w:r>
-      <w:r>
-        <w:rPr>
-          <w:rFonts w:ascii="Helvetica" w:hAnsi="Helvetica" w:cs="Segoe UI"/>
-        </w:rPr>
-        <w:t>to define the architecture of</w:t>
-      </w:r>
-      <w:r>
-        <w:rPr>
-          <w:rFonts w:ascii="Helvetica" w:hAnsi="Helvetica" w:cs="Segoe UI"/>
-        </w:rPr>
-        <w:t xml:space="preserve"> a new route-to-</w:t>
-      </w:r>
-      <w:r>
-        <w:rPr>
-          <w:rFonts w:ascii="Helvetica" w:hAnsi="Helvetica" w:cs="Segoe UI"/>
-        </w:rPr>
-        <w:t>market platform for E-c</w:t>
-      </w:r>
-      <w:r>
-        <w:rPr>
-          <w:rFonts w:ascii="Helvetica" w:hAnsi="Helvetica" w:cs="Segoe UI"/>
-        </w:rPr>
-        <w:t>ommerce</w:t>
-      </w:r>
-      <w:r>
-        <w:rPr>
-          <w:rFonts w:ascii="Helvetica" w:hAnsi="Helvetica" w:cs="Segoe UI"/>
-        </w:rPr>
-        <w:t xml:space="preserve"> and 3</w:t>
-      </w:r>
-      <w:r>
-        <w:rPr>
-          <w:rFonts w:ascii="Helvetica" w:hAnsi="Helvetica" w:cs="Segoe UI"/>
-          <w:vertAlign w:val="superscript"/>
-        </w:rPr>
-        <w:t>rd</w:t>
-      </w:r>
-      <w:r>
-        <w:rPr>
-          <w:rFonts w:ascii="Helvetica" w:hAnsi="Helvetica" w:cs="Segoe UI"/>
-        </w:rPr>
-        <w:t>-party distributors</w:t>
+        <w:t xml:space="preserve">Defined multi-year strategy for an AI-optimized beverage development platform and architected the first phase of the </w:t>
+      </w:r>
+      <w:r>
+        <w:rPr>
+          <w:rFonts w:ascii="Helvetica" w:hAnsi="Helvetica" w:cs="Segoe UI"/>
+        </w:rPr>
+        <w:t>platform</w:t>
+      </w:r>
+      <w:r>
+        <w:rPr>
+          <w:rFonts w:ascii="Helvetica" w:hAnsi="Helvetica" w:cs="Segoe UI"/>
+        </w:rPr>
+        <w:t xml:space="preserve"> (a cloud-hosted </w:t>
+      </w:r>
+      <w:r>
+        <w:rPr>
+          <w:rFonts w:ascii="Helvetica" w:hAnsi="Helvetica" w:cs="Segoe UI"/>
+        </w:rPr>
+        <w:t>recipe creation tool)</w:t>
+      </w:r>
+    </w:p>
+    <w:p>
+      <w:pPr>
+        <w:pStyle w:val="ListParagraph"/>
+        <w:numPr>
+          <w:ilvl w:val="1"/>
+          <w:numId w:val="6"/>
+        </w:numPr>
+        <w:rPr>
+          <w:rFonts w:ascii="Helvetica" w:hAnsi="Helvetica" w:cs="Segoe UI"/>
+        </w:rPr>
+      </w:pPr>
+      <w:r>
+        <w:rPr>
+          <w:rFonts w:ascii="Helvetica" w:hAnsi="Helvetica" w:cs="Segoe UI"/>
+        </w:rPr>
+        <w:t>Led</w:t>
+      </w:r>
+      <w:r>
+        <w:rPr>
+          <w:rFonts w:ascii="Helvetica" w:hAnsi="Helvetica" w:cs="Segoe UI"/>
+        </w:rPr>
+        <w:t xml:space="preserve"> a four-day hackathon to </w:t>
+      </w:r>
+      <w:r>
+        <w:rPr>
+          <w:rFonts w:ascii="Helvetica" w:hAnsi="Helvetica" w:cs="Segoe UI"/>
+        </w:rPr>
+        <w:t xml:space="preserve">develop a functioning </w:t>
+      </w:r>
+      <w:r>
+        <w:rPr>
+          <w:rFonts w:ascii="Helvetica" w:hAnsi="Helvetica" w:cs="Segoe UI"/>
+        </w:rPr>
+        <w:t xml:space="preserve">prototype </w:t>
+      </w:r>
+      <w:r>
+        <w:rPr>
+          <w:rFonts w:ascii="Helvetica" w:hAnsi="Helvetica" w:cs="Segoe UI"/>
+        </w:rPr>
+        <w:t>to secure buy-in from the beverage development team</w:t>
+      </w:r>
+      <w:r>
+        <w:rPr>
+          <w:rFonts w:ascii="Helvetica" w:hAnsi="Helvetica" w:cs="Segoe UI"/>
+        </w:rPr>
+        <w:t xml:space="preserve"> (React.js, AWS Lambda, and Aurora RDS)</w:t>
+      </w:r>
+    </w:p>
+    <w:p>
+      <w:pPr>
+        <w:pStyle w:val="ListParagraph"/>
+        <w:numPr>
+          <w:ilvl w:val="1"/>
+          <w:numId w:val="6"/>
+        </w:numPr>
+        <w:rPr>
+          <w:rFonts w:ascii="Helvetica" w:hAnsi="Helvetica" w:cs="Segoe UI"/>
+        </w:rPr>
+      </w:pPr>
+      <w:r>
+        <w:rPr>
+          <w:rFonts w:ascii="Helvetica" w:hAnsi="Helvetica" w:cs="Segoe UI"/>
+        </w:rPr>
+        <w:t>Designed</w:t>
+      </w:r>
+      <w:r>
+        <w:rPr>
+          <w:rFonts w:ascii="Helvetica" w:hAnsi="Helvetica" w:cs="Segoe UI"/>
+        </w:rPr>
+        <w:t xml:space="preserve"> security-centered architecture </w:t>
+      </w:r>
+      <w:r>
+        <w:rPr>
+          <w:rFonts w:ascii="Helvetica" w:hAnsi="Helvetica" w:cs="Segoe UI"/>
+        </w:rPr>
+        <w:t>to manage</w:t>
+      </w:r>
+      <w:r>
+        <w:rPr>
+          <w:rFonts w:ascii="Helvetica" w:hAnsi="Helvetica" w:cs="Segoe UI"/>
+        </w:rPr>
+        <w:t xml:space="preserve"> highly-restricted beverage formulations </w:t>
+      </w:r>
+      <w:r>
+        <w:rPr>
+          <w:rFonts w:ascii="Helvetica" w:hAnsi="Helvetica" w:cs="Segoe UI"/>
+        </w:rPr>
+        <w:t>in production</w:t>
       </w:r>
     </w:p>
     <w:p>
@@ -420,31 +453,140 @@
         <w:rPr>
           <w:rFonts w:ascii="Helvetica" w:hAnsi="Helvetica" w:cs="Segoe UI"/>
         </w:rPr>
-        <w:t>Defined multi-year strategy for an AI-optimized beverage product development platform and architected the fi</w:t>
-      </w:r>
-      <w:r>
-        <w:rPr>
-          <w:rFonts w:ascii="Helvetica" w:hAnsi="Helvetica" w:cs="Segoe UI"/>
-        </w:rPr>
-        <w:t>rst phase of the product (an on</w:t>
-      </w:r>
-      <w:r>
-        <w:rPr>
-          <w:rFonts w:ascii="Helvetica" w:hAnsi="Helvetica" w:cs="Segoe UI"/>
-        </w:rPr>
-        <w:t xml:space="preserve">line </w:t>
-      </w:r>
-      <w:r>
-        <w:rPr>
-          <w:rFonts w:ascii="Helvetica" w:hAnsi="Helvetica" w:cs="Segoe UI"/>
-        </w:rPr>
-        <w:t>recipe</w:t>
-      </w:r>
-      <w:r>
-        <w:rPr>
-          <w:rFonts w:ascii="Helvetica" w:hAnsi="Helvetica" w:cs="Segoe UI"/>
-        </w:rPr>
-        <w:t xml:space="preserve"> creation tool)</w:t>
+        <w:t>Direct</w:t>
+      </w:r>
+      <w:r>
+        <w:rPr>
+          <w:rFonts w:ascii="Helvetica" w:hAnsi="Helvetica" w:cs="Segoe UI"/>
+        </w:rPr>
+        <w:t>ed</w:t>
+      </w:r>
+      <w:r>
+        <w:rPr>
+          <w:rFonts w:ascii="Helvetica" w:hAnsi="Helvetica" w:cs="Segoe UI"/>
+        </w:rPr>
+        <w:t xml:space="preserve"> multi</w:t>
+      </w:r>
+      <w:r>
+        <w:rPr>
+          <w:rFonts w:ascii="Helvetica" w:hAnsi="Helvetica" w:cs="Segoe UI"/>
+        </w:rPr>
+        <w:t xml:space="preserve">disciplinary teams </w:t>
+      </w:r>
+      <w:r>
+        <w:rPr>
+          <w:rFonts w:ascii="Helvetica" w:hAnsi="Helvetica" w:cs="Segoe UI"/>
+        </w:rPr>
+        <w:t>to define the architecture of</w:t>
+      </w:r>
+      <w:r>
+        <w:rPr>
+          <w:rFonts w:ascii="Helvetica" w:hAnsi="Helvetica" w:cs="Segoe UI"/>
+        </w:rPr>
+        <w:t xml:space="preserve"> a new route-to-</w:t>
+      </w:r>
+      <w:r>
+        <w:rPr>
+          <w:rFonts w:ascii="Helvetica" w:hAnsi="Helvetica" w:cs="Segoe UI"/>
+        </w:rPr>
+        <w:t>market platform for E</w:t>
+      </w:r>
+      <w:r>
+        <w:rPr>
+          <w:rFonts w:ascii="Helvetica" w:hAnsi="Helvetica" w:cs="Segoe UI"/>
+        </w:rPr>
+        <w:t>c</w:t>
+      </w:r>
+      <w:r>
+        <w:rPr>
+          <w:rFonts w:ascii="Helvetica" w:hAnsi="Helvetica" w:cs="Segoe UI"/>
+        </w:rPr>
+        <w:t>ommerce</w:t>
+      </w:r>
+      <w:r>
+        <w:rPr>
+          <w:rFonts w:ascii="Helvetica" w:hAnsi="Helvetica" w:cs="Segoe UI"/>
+        </w:rPr>
+        <w:t xml:space="preserve"> and 3</w:t>
+      </w:r>
+      <w:r>
+        <w:rPr>
+          <w:rFonts w:ascii="Helvetica" w:hAnsi="Helvetica" w:cs="Segoe UI"/>
+          <w:vertAlign w:val="superscript"/>
+        </w:rPr>
+        <w:t>rd</w:t>
+      </w:r>
+      <w:r>
+        <w:rPr>
+          <w:rFonts w:ascii="Helvetica" w:hAnsi="Helvetica" w:cs="Segoe UI"/>
+        </w:rPr>
+        <w:t>-party distributors</w:t>
+      </w:r>
+    </w:p>
+    <w:p>
+      <w:pPr>
+        <w:pStyle w:val="ListParagraph"/>
+        <w:numPr>
+          <w:ilvl w:val="1"/>
+          <w:numId w:val="6"/>
+        </w:numPr>
+        <w:rPr>
+          <w:rFonts w:ascii="Helvetica" w:hAnsi="Helvetica" w:cs="Segoe UI"/>
+        </w:rPr>
+      </w:pPr>
+      <w:r>
+        <w:rPr>
+          <w:rFonts w:ascii="Helvetica" w:hAnsi="Helvetica" w:cs="Segoe UI"/>
+        </w:rPr>
+        <w:t xml:space="preserve">Interfaced with executives from multiple business groups </w:t>
+      </w:r>
+      <w:r>
+        <w:rPr>
+          <w:rFonts w:ascii="Helvetica" w:hAnsi="Helvetica" w:cs="Segoe UI"/>
+        </w:rPr>
+        <w:t>and</w:t>
+      </w:r>
+      <w:r>
+        <w:rPr>
+          <w:rFonts w:ascii="Helvetica" w:hAnsi="Helvetica" w:cs="Segoe UI"/>
+        </w:rPr>
+        <w:t xml:space="preserve"> define</w:t>
+      </w:r>
+      <w:r>
+        <w:rPr>
+          <w:rFonts w:ascii="Helvetica" w:hAnsi="Helvetica" w:cs="Segoe UI"/>
+        </w:rPr>
+        <w:t>d</w:t>
+      </w:r>
+      <w:r>
+        <w:rPr>
+          <w:rFonts w:ascii="Helvetica" w:hAnsi="Helvetica" w:cs="Segoe UI"/>
+        </w:rPr>
+        <w:t xml:space="preserve"> a delivery roadmap that successfully balanced competing strategic interests</w:t>
+      </w:r>
+    </w:p>
+    <w:p>
+      <w:pPr>
+        <w:pStyle w:val="ListParagraph"/>
+        <w:numPr>
+          <w:ilvl w:val="1"/>
+          <w:numId w:val="6"/>
+        </w:numPr>
+        <w:rPr>
+          <w:rFonts w:ascii="Helvetica" w:hAnsi="Helvetica" w:cs="Segoe UI"/>
+        </w:rPr>
+      </w:pPr>
+      <w:r>
+        <w:rPr>
+          <w:rFonts w:ascii="Helvetica" w:hAnsi="Helvetica" w:cs="Segoe UI"/>
+        </w:rPr>
+        <w:t>Introduced the concept of Event Sourcing as a way to maintain a ledger of purchase transactions to create real-time purchase order workflows</w:t>
+      </w:r>
+      <w:r>
+        <w:rPr>
+          <w:rFonts w:ascii="Helvetica" w:hAnsi="Helvetica" w:cs="Segoe UI"/>
+        </w:rPr>
+        <w:t xml:space="preserve"> (DynamoDB, DynamoDB Streams, AWS Lambda)</w:t>
       </w:r>
     </w:p>
     <w:p>
@@ -456,80 +598,6 @@
         </w:numPr>
         <w:rPr>
           <w:rFonts w:ascii="Helvetica" w:hAnsi="Helvetica" w:cs="Segoe UI"/>
-        </w:rPr>
-      </w:pPr>
-      <w:r>
-        <w:rPr>
-          <w:rFonts w:ascii="Helvetica" w:hAnsi="Helvetica" w:cs="Segoe UI"/>
-        </w:rPr>
-        <w:t>Established</w:t>
-      </w:r>
-      <w:r>
-        <w:rPr>
-          <w:rFonts w:ascii="Helvetica" w:hAnsi="Helvetica" w:cs="Segoe UI"/>
-        </w:rPr>
-        <w:t xml:space="preserve"> standards for Agile and DevOps practices </w:t>
-      </w:r>
-      <w:r>
-        <w:rPr>
-          <w:rFonts w:ascii="Helvetica" w:hAnsi="Helvetica" w:cs="Segoe UI"/>
-        </w:rPr>
-        <w:t>at</w:t>
-      </w:r>
-      <w:r>
-        <w:rPr>
-          <w:rFonts w:ascii="Helvetica" w:hAnsi="Helvetica" w:cs="Segoe UI"/>
-        </w:rPr>
-        <w:t xml:space="preserve"> CCNA and ensure that teams deliver against them</w:t>
-      </w:r>
-    </w:p>
-    <w:p>
-      <w:pPr>
-        <w:pStyle w:val="ListParagraph"/>
-        <w:numPr>
-          <w:ilvl w:val="0"/>
-          <w:numId w:val="6"/>
-        </w:numPr>
-        <w:rPr>
-          <w:rFonts w:ascii="Helvetica" w:hAnsi="Helvetica" w:cs="Segoe UI"/>
-        </w:rPr>
-      </w:pPr>
-      <w:r>
-        <w:rPr>
-          <w:rFonts w:ascii="Helvetica" w:hAnsi="Helvetica" w:cs="Segoe UI"/>
-        </w:rPr>
-        <w:t xml:space="preserve">Presented CCNA Step Function implementations at the AWS </w:t>
-      </w:r>
-      <w:proofErr w:type="spellStart"/>
-      <w:proofErr w:type="gramStart"/>
-      <w:r>
-        <w:rPr>
-          <w:rFonts w:ascii="Helvetica" w:hAnsi="Helvetica" w:cs="Segoe UI"/>
-        </w:rPr>
-        <w:t>Re:Invent</w:t>
-      </w:r>
-      <w:proofErr w:type="spellEnd"/>
-      <w:proofErr w:type="gramEnd"/>
-      <w:r>
-        <w:rPr>
-          <w:rFonts w:ascii="Helvetica" w:hAnsi="Helvetica" w:cs="Segoe UI"/>
-        </w:rPr>
-        <w:t xml:space="preserve"> conference (https://wpb.is/reinvent) </w:t>
-      </w:r>
-    </w:p>
-    <w:p>
-      <w:pPr>
-        <w:rPr>
-          <w:rFonts w:ascii="Helvetica" w:hAnsi="Helvetica" w:cs="Segoe UI"/>
-          <w:b/>
-        </w:rPr>
-      </w:pPr>
-    </w:p>
-    <w:p>
-      <w:pPr>
-        <w:rPr>
-          <w:rFonts w:ascii="Helvetica" w:hAnsi="Helvetica" w:cs="Segoe UI"/>
-          <w:b/>
         </w:rPr>
         <w:sectPr>
           <w:type w:val="continuous"/>
@@ -539,49 +607,41 @@
           <w:docGrid w:linePitch="360"/>
         </w:sectPr>
       </w:pPr>
-    </w:p>
-    <w:p>
-      <w:pPr>
-        <w:rPr>
-          <w:rFonts w:ascii="Helvetica" w:hAnsi="Helvetica" w:cs="Segoe UI"/>
-        </w:rPr>
-      </w:pPr>
-      <w:r>
-        <w:rPr>
-          <w:rFonts w:ascii="Helvetica" w:hAnsi="Helvetica" w:cs="Segoe UI"/>
-          <w:b/>
-        </w:rPr>
-        <w:lastRenderedPageBreak/>
-        <w:t xml:space="preserve">The </w:t>
-      </w:r>
-      <w:r>
-        <w:rPr>
-          <w:rFonts w:ascii="Helvetica" w:hAnsi="Helvetica" w:cs="Segoe UI"/>
-          <w:b/>
-        </w:rPr>
-        <w:t>Coca-Cola</w:t>
-      </w:r>
-      <w:r>
-        <w:rPr>
-          <w:rFonts w:ascii="Helvetica" w:hAnsi="Helvetica" w:cs="Segoe UI"/>
-          <w:b/>
-        </w:rPr>
-        <w:t xml:space="preserve"> Company</w:t>
-      </w:r>
-    </w:p>
-    <w:p>
-      <w:pPr>
-        <w:jc w:val="right"/>
-        <w:rPr>
-          <w:rFonts w:ascii="Helvetica" w:hAnsi="Helvetica" w:cs="Segoe UI"/>
-        </w:rPr>
-      </w:pPr>
-      <w:r>
-        <w:rPr>
-          <w:rFonts w:ascii="Helvetica" w:hAnsi="Helvetica" w:cs="Segoe UI"/>
-        </w:rPr>
-        <w:lastRenderedPageBreak/>
-        <w:t>Atlanta, GA</w:t>
+      <w:r>
+        <w:rPr>
+          <w:rFonts w:ascii="Helvetica" w:hAnsi="Helvetica" w:cs="Segoe UI"/>
+        </w:rPr>
+        <w:t>Presented</w:t>
+      </w:r>
+      <w:r>
+        <w:rPr>
+          <w:rFonts w:ascii="Helvetica" w:hAnsi="Helvetica" w:cs="Segoe UI"/>
+        </w:rPr>
+        <w:t xml:space="preserve"> </w:t>
+      </w:r>
+      <w:r>
+        <w:rPr>
+          <w:rFonts w:ascii="Helvetica" w:hAnsi="Helvetica" w:cs="Segoe UI"/>
+        </w:rPr>
+        <w:t xml:space="preserve">AI-enabled proof of purchase platform using TensorFlow at the 2018 TensorFlow Dev Summit </w:t>
+      </w:r>
+      <w:r>
+        <w:rPr>
+          <w:rFonts w:ascii="Helvetica" w:hAnsi="Helvetica" w:cs="Segoe UI"/>
+        </w:rPr>
+        <w:t>(https://wpb.is/</w:t>
+      </w:r>
+      <w:r>
+        <w:rPr>
+          <w:rFonts w:ascii="Helvetica" w:hAnsi="Helvetica" w:cs="Segoe UI"/>
+        </w:rPr>
+        <w:t>TFsummit</w:t>
+      </w:r>
+      <w:r>
+        <w:rPr>
+          <w:rFonts w:ascii="Helvetica" w:hAnsi="Helvetica" w:cs="Segoe UI"/>
+        </w:rPr>
+        <w:t xml:space="preserve">) </w:t>
       </w:r>
     </w:p>
     <w:p>
@@ -659,56 +719,6 @@
     </w:p>
     <w:p>
       <w:pPr>
-        <w:rPr>
-          <w:rFonts w:ascii="Helvetica" w:hAnsi="Helvetica" w:cs="Segoe UI"/>
-        </w:rPr>
-      </w:pPr>
-      <w:r>
-        <w:rPr>
-          <w:rFonts w:ascii="Helvetica" w:hAnsi="Helvetica" w:cs="Segoe UI"/>
-        </w:rPr>
-        <w:lastRenderedPageBreak/>
-        <w:t>D</w:t>
-      </w:r>
-      <w:r>
-        <w:rPr>
-          <w:rFonts w:ascii="Helvetica" w:hAnsi="Helvetica" w:cs="Segoe UI"/>
-        </w:rPr>
-        <w:t>evelop</w:t>
-      </w:r>
-      <w:r>
-        <w:rPr>
-          <w:rFonts w:ascii="Helvetica" w:hAnsi="Helvetica" w:cs="Segoe UI"/>
-        </w:rPr>
-        <w:t>ed</w:t>
-      </w:r>
-      <w:r>
-        <w:rPr>
-          <w:rFonts w:ascii="Helvetica" w:hAnsi="Helvetica" w:cs="Segoe UI"/>
-        </w:rPr>
-        <w:t xml:space="preserve"> transformational digital products and con</w:t>
-      </w:r>
-      <w:r>
-        <w:rPr>
-          <w:rFonts w:ascii="Helvetica" w:hAnsi="Helvetica" w:cs="Segoe UI"/>
-        </w:rPr>
-        <w:t>c</w:t>
-      </w:r>
-      <w:r>
-        <w:rPr>
-          <w:rFonts w:ascii="Helvetica" w:hAnsi="Helvetica" w:cs="Segoe UI"/>
-        </w:rPr>
-        <w:t>epts for Coca-Cola consumer marketing</w:t>
-      </w:r>
-      <w:r>
-        <w:rPr>
-          <w:rFonts w:ascii="Helvetica" w:hAnsi="Helvetica" w:cs="Segoe UI"/>
-        </w:rPr>
-        <w:t xml:space="preserve"> groups</w:t>
-      </w:r>
-    </w:p>
-    <w:p>
-      <w:pPr>
         <w:numPr>
           <w:ilvl w:val="0"/>
           <w:numId w:val="5"/>
@@ -721,13 +731,26 @@
         <w:rPr>
           <w:rFonts w:ascii="Helvetica" w:hAnsi="Helvetica" w:cs="Segoe UI"/>
         </w:rPr>
-        <w:t>Designed a machine l</w:t>
-      </w:r>
-      <w:r>
-        <w:rPr>
-          <w:rFonts w:ascii="Helvetica" w:hAnsi="Helvetica" w:cs="Segoe UI"/>
-        </w:rPr>
-        <w:t xml:space="preserve">earning solution for a long-outstanding proof-of-purchase business problem, sold it to the </w:t>
+        <w:lastRenderedPageBreak/>
+        <w:t xml:space="preserve">Designed an applied AI </w:t>
+      </w:r>
+      <w:r>
+        <w:rPr>
+          <w:rFonts w:ascii="Helvetica" w:hAnsi="Helvetica" w:cs="Segoe UI"/>
+        </w:rPr>
+        <w:t>soluti</w:t>
+      </w:r>
+      <w:r>
+        <w:rPr>
+          <w:rFonts w:ascii="Helvetica" w:hAnsi="Helvetica" w:cs="Segoe UI"/>
+        </w:rPr>
+        <w:t xml:space="preserve">on for a long-outstanding proof of </w:t>
+      </w:r>
+      <w:r>
+        <w:rPr>
+          <w:rFonts w:ascii="Helvetica" w:hAnsi="Helvetica" w:cs="Segoe UI"/>
+        </w:rPr>
+        <w:t xml:space="preserve">purchase business problem, sold it to the </w:t>
       </w:r>
       <w:r>
         <w:rPr>
@@ -762,7 +785,13 @@
         <w:rPr>
           <w:rFonts w:ascii="Helvetica" w:hAnsi="Helvetica" w:cs="Segoe UI"/>
         </w:rPr>
-        <w:t>Defined s</w:t>
+        <w:t>Designed</w:t>
+      </w:r>
+      <w:r>
+        <w:rPr>
+          <w:rFonts w:ascii="Helvetica" w:hAnsi="Helvetica" w:cs="Segoe UI"/>
+        </w:rPr>
+        <w:t xml:space="preserve"> s</w:t>
       </w:r>
       <w:r>
         <w:rPr>
@@ -892,7 +921,19 @@
         <w:rPr>
           <w:rFonts w:ascii="Helvetica" w:hAnsi="Helvetica" w:cs="Segoe UI"/>
         </w:rPr>
-        <w:t>nvented a novel machine l</w:t>
+        <w:t xml:space="preserve">nvented a novel </w:t>
+      </w:r>
+      <w:r>
+        <w:rPr>
+          <w:rFonts w:ascii="Helvetica" w:hAnsi="Helvetica" w:cs="Segoe UI"/>
+        </w:rPr>
+        <w:t>machine</w:t>
+      </w:r>
+      <w:r>
+        <w:rPr>
+          <w:rFonts w:ascii="Helvetica" w:hAnsi="Helvetica" w:cs="Segoe UI"/>
+        </w:rPr>
+        <w:t xml:space="preserve"> l</w:t>
       </w:r>
       <w:r>
         <w:rPr>
@@ -904,13 +945,49 @@
         <w:rPr>
           <w:rFonts w:ascii="Helvetica" w:hAnsi="Helvetica" w:cs="Segoe UI"/>
         </w:rPr>
-        <w:t>ocess for proof-of-purchase of consumer packaged g</w:t>
-      </w:r>
-      <w:r>
-        <w:rPr>
-          <w:rFonts w:ascii="Helvetica" w:hAnsi="Helvetica" w:cs="Segoe UI"/>
-        </w:rPr>
-        <w:t>oods (patent pending)</w:t>
+        <w:t xml:space="preserve">ocess </w:t>
+      </w:r>
+      <w:r>
+        <w:rPr>
+          <w:rFonts w:ascii="Helvetica" w:hAnsi="Helvetica" w:cs="Segoe UI"/>
+        </w:rPr>
+        <w:t xml:space="preserve">for proof of </w:t>
+      </w:r>
+      <w:r>
+        <w:rPr>
+          <w:rFonts w:ascii="Helvetica" w:hAnsi="Helvetica" w:cs="Segoe UI"/>
+        </w:rPr>
+        <w:t xml:space="preserve">purchase </w:t>
+      </w:r>
+      <w:r>
+        <w:rPr>
+          <w:rFonts w:ascii="Helvetica" w:hAnsi="Helvetica" w:cs="Segoe UI"/>
+        </w:rPr>
+        <w:t>in the</w:t>
+      </w:r>
+      <w:r>
+        <w:rPr>
+          <w:rFonts w:ascii="Helvetica" w:hAnsi="Helvetica" w:cs="Segoe UI"/>
+        </w:rPr>
+        <w:t xml:space="preserve"> consumer packaged g</w:t>
+      </w:r>
+      <w:r>
+        <w:rPr>
+          <w:rFonts w:ascii="Helvetica" w:hAnsi="Helvetica" w:cs="Segoe UI"/>
+        </w:rPr>
+        <w:t>oods</w:t>
+      </w:r>
+      <w:r>
+        <w:rPr>
+          <w:rFonts w:ascii="Helvetica" w:hAnsi="Helvetica" w:cs="Segoe UI"/>
+        </w:rPr>
+        <w:t xml:space="preserve"> industry</w:t>
+      </w:r>
+      <w:r>
+        <w:rPr>
+          <w:rFonts w:ascii="Helvetica" w:hAnsi="Helvetica" w:cs="Segoe UI"/>
+        </w:rPr>
+        <w:t xml:space="preserve"> (patent pending)</w:t>
       </w:r>
     </w:p>
     <w:p>
@@ -932,6 +1009,7 @@
     </w:p>
     <w:p>
       <w:pPr>
+        <w:pStyle w:val="ListParagraph"/>
         <w:numPr>
           <w:ilvl w:val="0"/>
           <w:numId w:val="5"/>
@@ -944,67 +1022,12 @@
         <w:rPr>
           <w:rFonts w:ascii="Helvetica" w:hAnsi="Helvetica" w:cs="Segoe UI"/>
         </w:rPr>
-        <w:t xml:space="preserve">Defined enterprise-scale strategy for </w:t>
-      </w:r>
-      <w:r>
-        <w:rPr>
-          <w:rFonts w:ascii="Helvetica" w:hAnsi="Helvetica" w:cs="Segoe UI"/>
-        </w:rPr>
-        <w:t xml:space="preserve">AWS </w:t>
-      </w:r>
-      <w:proofErr w:type="spellStart"/>
-      <w:r>
-        <w:rPr>
-          <w:rFonts w:ascii="Helvetica" w:hAnsi="Helvetica" w:cs="Segoe UI"/>
-        </w:rPr>
-        <w:t>serverless</w:t>
-      </w:r>
-      <w:proofErr w:type="spellEnd"/>
-      <w:r>
-        <w:rPr>
-          <w:rFonts w:ascii="Helvetica" w:hAnsi="Helvetica" w:cs="Segoe UI"/>
-        </w:rPr>
-        <w:t xml:space="preserve"> application development and deployment</w:t>
-      </w:r>
-      <w:r>
-        <w:rPr>
-          <w:rFonts w:ascii="Helvetica" w:hAnsi="Helvetica" w:cs="Segoe UI"/>
-        </w:rPr>
-        <w:t xml:space="preserve">, estimated to save </w:t>
-      </w:r>
-      <w:r>
-        <w:rPr>
-          <w:rFonts w:ascii="Helvetica" w:hAnsi="Helvetica" w:cs="Segoe UI"/>
-        </w:rPr>
-        <w:t>450</w:t>
-      </w:r>
-      <w:r>
-        <w:rPr>
-          <w:rFonts w:ascii="Helvetica" w:hAnsi="Helvetica" w:cs="Segoe UI"/>
-        </w:rPr>
-        <w:t xml:space="preserve">% </w:t>
-      </w:r>
-      <w:r>
-        <w:rPr>
-          <w:rFonts w:ascii="Helvetica" w:hAnsi="Helvetica" w:cs="Segoe UI"/>
-        </w:rPr>
-        <w:t>over</w:t>
-      </w:r>
-      <w:r>
-        <w:rPr>
-          <w:rFonts w:ascii="Helvetica" w:hAnsi="Helvetica" w:cs="Segoe UI"/>
-        </w:rPr>
-        <w:t xml:space="preserve"> AWS EC2</w:t>
-      </w:r>
-      <w:r>
-        <w:rPr>
-          <w:rFonts w:ascii="Helvetica" w:hAnsi="Helvetica" w:cs="Segoe UI"/>
-        </w:rPr>
-        <w:t xml:space="preserve"> compute and managed service fees</w:t>
-      </w:r>
-    </w:p>
-    <w:p>
-      <w:pPr>
+        <w:t>Established standards for Agile and DevOps practices at CCNA</w:t>
+      </w:r>
+    </w:p>
+    <w:p>
+      <w:pPr>
+        <w:pStyle w:val="ListParagraph"/>
         <w:numPr>
           <w:ilvl w:val="1"/>
           <w:numId w:val="5"/>
@@ -1017,43 +1040,72 @@
         <w:rPr>
           <w:rFonts w:ascii="Helvetica" w:hAnsi="Helvetica" w:cs="Segoe UI"/>
         </w:rPr>
-        <w:t xml:space="preserve">Defined multi-phase roadmap for </w:t>
-      </w:r>
-      <w:proofErr w:type="spellStart"/>
-      <w:r>
-        <w:rPr>
-          <w:rFonts w:ascii="Helvetica" w:hAnsi="Helvetica" w:cs="Segoe UI"/>
-        </w:rPr>
-        <w:t>serverless</w:t>
-      </w:r>
-      <w:proofErr w:type="spellEnd"/>
-      <w:r>
-        <w:rPr>
-          <w:rFonts w:ascii="Helvetica" w:hAnsi="Helvetica" w:cs="Segoe UI"/>
-        </w:rPr>
-        <w:t xml:space="preserve"> architecture development and adoption and presented it at the AWS </w:t>
-      </w:r>
-      <w:proofErr w:type="spellStart"/>
-      <w:proofErr w:type="gramStart"/>
-      <w:r>
-        <w:rPr>
-          <w:rFonts w:ascii="Helvetica" w:hAnsi="Helvetica" w:cs="Segoe UI"/>
-        </w:rPr>
-        <w:t>Re:Invent</w:t>
-      </w:r>
-      <w:proofErr w:type="spellEnd"/>
-      <w:proofErr w:type="gramEnd"/>
-      <w:r>
-        <w:rPr>
-          <w:rFonts w:ascii="Helvetica" w:hAnsi="Helvetica" w:cs="Segoe UI"/>
-        </w:rPr>
-        <w:t xml:space="preserve"> 2016 Conference</w:t>
-      </w:r>
-      <w:r>
-        <w:rPr>
-          <w:rFonts w:ascii="Helvetica" w:hAnsi="Helvetica" w:cs="Segoe UI"/>
-        </w:rPr>
-        <w:t xml:space="preserve"> (https://wpb.is/reinvent2016)</w:t>
+        <w:t>Created serverless CI/CD boilerplates using the Serverless Development Framework and a variety of build automation tools (GO.cd, Jenkins, CodeBuild/CodePipeline)</w:t>
+      </w:r>
+    </w:p>
+    <w:p>
+      <w:pPr>
+        <w:numPr>
+          <w:ilvl w:val="0"/>
+          <w:numId w:val="5"/>
+        </w:numPr>
+        <w:rPr>
+          <w:rFonts w:ascii="Helvetica" w:hAnsi="Helvetica" w:cs="Segoe UI"/>
+        </w:rPr>
+      </w:pPr>
+      <w:r>
+        <w:rPr>
+          <w:rFonts w:ascii="Helvetica" w:hAnsi="Helvetica" w:cs="Segoe UI"/>
+        </w:rPr>
+        <w:t xml:space="preserve">Defined enterprise-scale strategy for </w:t>
+      </w:r>
+      <w:r>
+        <w:rPr>
+          <w:rFonts w:ascii="Helvetica" w:hAnsi="Helvetica" w:cs="Segoe UI"/>
+        </w:rPr>
+        <w:t xml:space="preserve">AWS </w:t>
+      </w:r>
+      <w:r>
+        <w:rPr>
+          <w:rFonts w:ascii="Helvetica" w:hAnsi="Helvetica" w:cs="Segoe UI"/>
+        </w:rPr>
+        <w:t>serverless application development and deployment</w:t>
+      </w:r>
+      <w:r>
+        <w:rPr>
+          <w:rFonts w:ascii="Helvetica" w:hAnsi="Helvetica" w:cs="Segoe UI"/>
+        </w:rPr>
+        <w:t xml:space="preserve">, estimated to save </w:t>
+      </w:r>
+      <w:r>
+        <w:rPr>
+          <w:rFonts w:ascii="Helvetica" w:hAnsi="Helvetica" w:cs="Segoe UI"/>
+        </w:rPr>
+        <w:t>450</w:t>
+      </w:r>
+      <w:r>
+        <w:rPr>
+          <w:rFonts w:ascii="Helvetica" w:hAnsi="Helvetica" w:cs="Segoe UI"/>
+        </w:rPr>
+        <w:t xml:space="preserve">% </w:t>
+      </w:r>
+      <w:r>
+        <w:rPr>
+          <w:rFonts w:ascii="Helvetica" w:hAnsi="Helvetica" w:cs="Segoe UI"/>
+        </w:rPr>
+        <w:t>over</w:t>
+      </w:r>
+      <w:r>
+        <w:rPr>
+          <w:rFonts w:ascii="Helvetica" w:hAnsi="Helvetica" w:cs="Segoe UI"/>
+        </w:rPr>
+        <w:t xml:space="preserve"> AWS EC2</w:t>
+      </w:r>
+      <w:r>
+        <w:rPr>
+          <w:rFonts w:ascii="Helvetica" w:hAnsi="Helvetica" w:cs="Segoe UI"/>
+        </w:rPr>
+        <w:t xml:space="preserve"> compute and managed service fees</w:t>
       </w:r>
     </w:p>
     <w:p>
@@ -1070,6 +1122,29 @@
         <w:rPr>
           <w:rFonts w:ascii="Helvetica" w:hAnsi="Helvetica" w:cs="Segoe UI"/>
         </w:rPr>
+        <w:t>Defined multi-phase roadmap for serverless architecture development and adoption and presented it at the AWS Re:Invent 2016 Conference</w:t>
+      </w:r>
+      <w:r>
+        <w:rPr>
+          <w:rFonts w:ascii="Helvetica" w:hAnsi="Helvetica" w:cs="Segoe UI"/>
+        </w:rPr>
+        <w:t xml:space="preserve"> (https://wpb.is/reinvent2016)</w:t>
+      </w:r>
+    </w:p>
+    <w:p>
+      <w:pPr>
+        <w:numPr>
+          <w:ilvl w:val="1"/>
+          <w:numId w:val="5"/>
+        </w:numPr>
+        <w:rPr>
+          <w:rFonts w:ascii="Helvetica" w:hAnsi="Helvetica" w:cs="Segoe UI"/>
+        </w:rPr>
+      </w:pPr>
+      <w:r>
+        <w:rPr>
+          <w:rFonts w:ascii="Helvetica" w:hAnsi="Helvetica" w:cs="Segoe UI"/>
+        </w:rPr>
         <w:t xml:space="preserve">Launched an open-source organization to support </w:t>
       </w:r>
       <w:r>
@@ -1082,21 +1157,7 @@
         <w:rPr>
           <w:rFonts w:ascii="Helvetica" w:hAnsi="Helvetica" w:cs="Segoe UI"/>
         </w:rPr>
-        <w:t xml:space="preserve"> </w:t>
-      </w:r>
-      <w:proofErr w:type="spellStart"/>
-      <w:r>
-        <w:rPr>
-          <w:rFonts w:ascii="Helvetica" w:hAnsi="Helvetica" w:cs="Segoe UI"/>
-        </w:rPr>
-        <w:t>serverless</w:t>
-      </w:r>
-      <w:proofErr w:type="spellEnd"/>
-      <w:r>
-        <w:rPr>
-          <w:rFonts w:ascii="Helvetica" w:hAnsi="Helvetica" w:cs="Segoe UI"/>
-        </w:rPr>
-        <w:t xml:space="preserve"> strategy</w:t>
+        <w:t xml:space="preserve"> serverless strategy</w:t>
       </w:r>
     </w:p>
     <w:p>
@@ -1294,6 +1355,11 @@
     </w:p>
     <w:p>
       <w:pPr>
+        <w:pStyle w:val="ListParagraph"/>
+        <w:numPr>
+          <w:ilvl w:val="0"/>
+          <w:numId w:val="4"/>
+        </w:numPr>
         <w:rPr>
           <w:rFonts w:ascii="Helvetica" w:hAnsi="Helvetica" w:cs="Segoe UI"/>
         </w:rPr>
@@ -1345,39 +1411,13 @@
         <w:rPr>
           <w:rFonts w:ascii="Helvetica" w:hAnsi="Helvetica" w:cs="Segoe UI"/>
         </w:rPr>
-        <w:t>,</w:t>
-      </w:r>
-      <w:r>
-        <w:rPr>
-          <w:rFonts w:ascii="Helvetica" w:hAnsi="Helvetica" w:cs="Segoe UI"/>
-        </w:rPr>
-        <w:t xml:space="preserve"> </w:t>
-      </w:r>
-      <w:proofErr w:type="spellStart"/>
-      <w:r>
-        <w:rPr>
-          <w:rFonts w:ascii="Helvetica" w:hAnsi="Helvetica" w:cs="Segoe UI"/>
-        </w:rPr>
-        <w:t>EchoPark</w:t>
-      </w:r>
-      <w:proofErr w:type="spellEnd"/>
-      <w:r>
-        <w:rPr>
-          <w:rFonts w:ascii="Helvetica" w:hAnsi="Helvetica" w:cs="Segoe UI"/>
-        </w:rPr>
-        <w:t xml:space="preserve"> Automotive</w:t>
-      </w:r>
-      <w:r>
-        <w:rPr>
-          <w:rFonts w:ascii="Helvetica" w:hAnsi="Helvetica" w:cs="Segoe UI"/>
-        </w:rPr>
-        <w:t xml:space="preserve">, </w:t>
-      </w:r>
-      <w:r>
-        <w:rPr>
-          <w:rFonts w:ascii="Helvetica" w:hAnsi="Helvetica" w:cs="Segoe UI"/>
-        </w:rPr>
-        <w:t>and defined the related product vision for a cross-platform digital experience</w:t>
+        <w:t>:</w:t>
+      </w:r>
+      <w:r>
+        <w:rPr>
+          <w:rFonts w:ascii="Helvetica" w:hAnsi="Helvetica" w:cs="Segoe UI"/>
+        </w:rPr>
+        <w:t xml:space="preserve"> EchoPark Automotive</w:t>
       </w:r>
     </w:p>
     <w:p>
@@ -1395,67 +1435,62 @@
         <w:rPr>
           <w:rFonts w:ascii="Helvetica" w:hAnsi="Helvetica" w:cs="Segoe UI"/>
         </w:rPr>
-        <w:t>S</w:t>
-      </w:r>
-      <w:r>
-        <w:rPr>
-          <w:rFonts w:ascii="Helvetica" w:hAnsi="Helvetica" w:cs="Segoe UI"/>
-        </w:rPr>
-        <w:t xml:space="preserve">erved as the Product Owner within an Agile development </w:t>
-      </w:r>
-      <w:r>
-        <w:rPr>
-          <w:rFonts w:ascii="Helvetica" w:hAnsi="Helvetica" w:cs="Segoe UI"/>
-        </w:rPr>
-        <w:t>process:</w:t>
-      </w:r>
-      <w:r>
-        <w:rPr>
-          <w:rFonts w:ascii="Helvetica" w:hAnsi="Helvetica" w:cs="Segoe UI"/>
-        </w:rPr>
-        <w:t xml:space="preserve"> </w:t>
-      </w:r>
-      <w:r>
-        <w:rPr>
-          <w:rFonts w:ascii="Helvetica" w:hAnsi="Helvetica" w:cs="Segoe UI"/>
-        </w:rPr>
-        <w:t>defined</w:t>
-      </w:r>
-      <w:r>
-        <w:rPr>
-          <w:rFonts w:ascii="Helvetica" w:hAnsi="Helvetica" w:cs="Segoe UI"/>
-        </w:rPr>
-        <w:t xml:space="preserve"> product development strategy, worked with the customer to understand business goals and</w:t>
-      </w:r>
-      <w:r>
-        <w:rPr>
-          <w:rFonts w:ascii="Helvetica" w:hAnsi="Helvetica" w:cs="Segoe UI"/>
-        </w:rPr>
-        <w:t xml:space="preserve"> with Business Analysts to create </w:t>
-      </w:r>
-      <w:r>
-        <w:rPr>
-          <w:rFonts w:ascii="Helvetica" w:hAnsi="Helvetica" w:cs="Segoe UI"/>
-        </w:rPr>
-        <w:t>and prioritize user stories</w:t>
-      </w:r>
-      <w:r>
-        <w:rPr>
-          <w:rFonts w:ascii="Helvetica" w:hAnsi="Helvetica" w:cs="Segoe UI"/>
-        </w:rPr>
-        <w:t xml:space="preserve"> for </w:t>
-      </w:r>
-      <w:r>
-        <w:rPr>
-          <w:rFonts w:ascii="Helvetica" w:hAnsi="Helvetica" w:cs="Segoe UI"/>
-        </w:rPr>
-        <w:t xml:space="preserve">desktop web, mobile/tablet web, </w:t>
-      </w:r>
-      <w:r>
-        <w:rPr>
-          <w:rFonts w:ascii="Helvetica" w:hAnsi="Helvetica" w:cs="Segoe UI"/>
-        </w:rPr>
-        <w:t>and in-store display</w:t>
+        <w:lastRenderedPageBreak/>
+        <w:t>Developed architectural assets including</w:t>
+      </w:r>
+      <w:r>
+        <w:rPr>
+          <w:rFonts w:ascii="Helvetica" w:hAnsi="Helvetica" w:cs="Segoe UI"/>
+        </w:rPr>
+        <w:t xml:space="preserve">: </w:t>
+      </w:r>
+      <w:r>
+        <w:rPr>
+          <w:rFonts w:ascii="Helvetica" w:hAnsi="Helvetica" w:cs="Segoe UI"/>
+        </w:rPr>
+        <w:t>UML sequence d</w:t>
+      </w:r>
+      <w:r>
+        <w:rPr>
+          <w:rFonts w:ascii="Helvetica" w:hAnsi="Helvetica" w:cs="Segoe UI"/>
+        </w:rPr>
+        <w:t>iagrams</w:t>
+      </w:r>
+      <w:r>
+        <w:rPr>
+          <w:rFonts w:ascii="Helvetica" w:hAnsi="Helvetica" w:cs="Segoe UI"/>
+        </w:rPr>
+        <w:t>, network d</w:t>
+      </w:r>
+      <w:r>
+        <w:rPr>
+          <w:rFonts w:ascii="Helvetica" w:hAnsi="Helvetica" w:cs="Segoe UI"/>
+        </w:rPr>
+        <w:t>iagrams</w:t>
+      </w:r>
+      <w:r>
+        <w:rPr>
+          <w:rFonts w:ascii="Helvetica" w:hAnsi="Helvetica" w:cs="Segoe UI"/>
+        </w:rPr>
+        <w:t>, entity relationship m</w:t>
+      </w:r>
+      <w:r>
+        <w:rPr>
+          <w:rFonts w:ascii="Helvetica" w:hAnsi="Helvetica" w:cs="Segoe UI"/>
+        </w:rPr>
+        <w:t>odels</w:t>
+      </w:r>
+      <w:r>
+        <w:rPr>
+          <w:rFonts w:ascii="Helvetica" w:hAnsi="Helvetica" w:cs="Segoe UI"/>
+        </w:rPr>
+        <w:t xml:space="preserve">, </w:t>
+      </w:r>
+      <w:r>
+        <w:rPr>
+          <w:rFonts w:ascii="Helvetica" w:hAnsi="Helvetica" w:cs="Segoe UI"/>
+        </w:rPr>
+        <w:t>REST API documentation</w:t>
       </w:r>
     </w:p>
     <w:p>
@@ -1473,25 +1508,19 @@
         <w:rPr>
           <w:rFonts w:ascii="Helvetica" w:hAnsi="Helvetica" w:cs="Segoe UI"/>
         </w:rPr>
-        <w:t xml:space="preserve">Developed </w:t>
-      </w:r>
-      <w:r>
-        <w:rPr>
-          <w:rFonts w:ascii="Helvetica" w:hAnsi="Helvetica" w:cs="Segoe UI"/>
-        </w:rPr>
-        <w:t xml:space="preserve">architectural </w:t>
-      </w:r>
-      <w:r>
-        <w:rPr>
-          <w:rFonts w:ascii="Helvetica" w:hAnsi="Helvetica" w:cs="Segoe UI"/>
-        </w:rPr>
-        <w:t>assets including</w:t>
-      </w:r>
-      <w:r>
-        <w:rPr>
-          <w:rFonts w:ascii="Helvetica" w:hAnsi="Helvetica" w:cs="Segoe UI"/>
-        </w:rPr>
-        <w:t>:</w:t>
+        <w:t>S</w:t>
+      </w:r>
+      <w:r>
+        <w:rPr>
+          <w:rFonts w:ascii="Helvetica" w:hAnsi="Helvetica" w:cs="Segoe UI"/>
+        </w:rPr>
+        <w:t xml:space="preserve">erved as the Product Owner within an Agile development </w:t>
+      </w:r>
+      <w:r>
+        <w:rPr>
+          <w:rFonts w:ascii="Helvetica" w:hAnsi="Helvetica" w:cs="Segoe UI"/>
+        </w:rPr>
+        <w:t>process:</w:t>
       </w:r>
       <w:r>
         <w:rPr>
@@ -1503,49 +1532,43 @@
         <w:rPr>
           <w:rFonts w:ascii="Helvetica" w:hAnsi="Helvetica" w:cs="Segoe UI"/>
         </w:rPr>
-        <w:t>UML sequence d</w:t>
-      </w:r>
-      <w:r>
-        <w:rPr>
-          <w:rFonts w:ascii="Helvetica" w:hAnsi="Helvetica" w:cs="Segoe UI"/>
-        </w:rPr>
-        <w:t>iagrams</w:t>
-      </w:r>
-      <w:r>
-        <w:rPr>
-          <w:rFonts w:ascii="Helvetica" w:hAnsi="Helvetica" w:cs="Segoe UI"/>
-        </w:rPr>
-        <w:t>, network d</w:t>
-      </w:r>
-      <w:r>
-        <w:rPr>
-          <w:rFonts w:ascii="Helvetica" w:hAnsi="Helvetica" w:cs="Segoe UI"/>
-        </w:rPr>
-        <w:t>iagrams</w:t>
-      </w:r>
-      <w:r>
-        <w:rPr>
-          <w:rFonts w:ascii="Helvetica" w:hAnsi="Helvetica" w:cs="Segoe UI"/>
-        </w:rPr>
-        <w:t>, entity relationship m</w:t>
-      </w:r>
-      <w:r>
-        <w:rPr>
-          <w:rFonts w:ascii="Helvetica" w:hAnsi="Helvetica" w:cs="Segoe UI"/>
-        </w:rPr>
-        <w:t>odels</w:t>
-      </w:r>
-      <w:r>
-        <w:rPr>
-          <w:rFonts w:ascii="Helvetica" w:hAnsi="Helvetica" w:cs="Segoe UI"/>
-        </w:rPr>
-        <w:t xml:space="preserve">, </w:t>
-      </w:r>
-      <w:r>
-        <w:rPr>
-          <w:rFonts w:ascii="Helvetica" w:hAnsi="Helvetica" w:cs="Segoe UI"/>
-        </w:rPr>
-        <w:t>REST API documentation</w:t>
+        <w:t>defined</w:t>
+      </w:r>
+      <w:r>
+        <w:rPr>
+          <w:rFonts w:ascii="Helvetica" w:hAnsi="Helvetica" w:cs="Segoe UI"/>
+        </w:rPr>
+        <w:t xml:space="preserve"> product development strategy, worked with the customer to understand business goals and</w:t>
+      </w:r>
+      <w:r>
+        <w:rPr>
+          <w:rFonts w:ascii="Helvetica" w:hAnsi="Helvetica" w:cs="Segoe UI"/>
+        </w:rPr>
+        <w:t xml:space="preserve"> with Business Analysts to create </w:t>
+      </w:r>
+      <w:r>
+        <w:rPr>
+          <w:rFonts w:ascii="Helvetica" w:hAnsi="Helvetica" w:cs="Segoe UI"/>
+        </w:rPr>
+        <w:t>and prioritize user stories</w:t>
+      </w:r>
+      <w:r>
+        <w:rPr>
+          <w:rFonts w:ascii="Helvetica" w:hAnsi="Helvetica" w:cs="Segoe UI"/>
+        </w:rPr>
+        <w:t xml:space="preserve"> for </w:t>
+      </w:r>
+      <w:r>
+        <w:rPr>
+          <w:rFonts w:ascii="Helvetica" w:hAnsi="Helvetica" w:cs="Segoe UI"/>
+        </w:rPr>
+        <w:t xml:space="preserve">desktop web, mobile/tablet web, </w:t>
+      </w:r>
+      <w:r>
+        <w:rPr>
+          <w:rFonts w:ascii="Helvetica" w:hAnsi="Helvetica" w:cs="Segoe UI"/>
+        </w:rPr>
+        <w:t>and in-store display</w:t>
       </w:r>
     </w:p>
     <w:p>
@@ -1567,14 +1590,21 @@
       <w:pPr>
         <w:rPr>
           <w:rFonts w:ascii="Helvetica" w:hAnsi="Helvetica" w:cs="Segoe UI"/>
-        </w:rPr>
-      </w:pPr>
-      <w:r>
-        <w:rPr>
-          <w:rFonts w:ascii="Helvetica" w:hAnsi="Helvetica" w:cs="Segoe UI"/>
           <w:b/>
         </w:rPr>
-        <w:lastRenderedPageBreak/>
+      </w:pPr>
+    </w:p>
+    <w:p>
+      <w:pPr>
+        <w:rPr>
+          <w:rFonts w:ascii="Helvetica" w:hAnsi="Helvetica" w:cs="Segoe UI"/>
+        </w:rPr>
+      </w:pPr>
+      <w:r>
+        <w:rPr>
+          <w:rFonts w:ascii="Helvetica" w:hAnsi="Helvetica" w:cs="Segoe UI"/>
+          <w:b/>
+        </w:rPr>
         <w:t>MRY</w:t>
       </w:r>
     </w:p>
@@ -1674,93 +1704,6 @@
     </w:p>
     <w:p>
       <w:pPr>
-        <w:spacing w:after="60"/>
-        <w:rPr>
-          <w:rFonts w:ascii="Helvetica" w:hAnsi="Helvetica" w:cs="Segoe UI"/>
-        </w:rPr>
-      </w:pPr>
-      <w:r>
-        <w:rPr>
-          <w:rFonts w:ascii="Helvetica" w:hAnsi="Helvetica" w:cs="Segoe UI"/>
-        </w:rPr>
-        <w:lastRenderedPageBreak/>
-        <w:t>D</w:t>
-      </w:r>
-      <w:r>
-        <w:rPr>
-          <w:rFonts w:ascii="Helvetica" w:hAnsi="Helvetica" w:cs="Segoe UI"/>
-        </w:rPr>
-        <w:t>irected</w:t>
-      </w:r>
-      <w:r>
-        <w:rPr>
-          <w:rFonts w:ascii="Helvetica" w:hAnsi="Helvetica" w:cs="Segoe UI"/>
-        </w:rPr>
-        <w:t xml:space="preserve"> multiple high-pro</w:t>
-      </w:r>
-      <w:r>
-        <w:rPr>
-          <w:rFonts w:ascii="Helvetica" w:hAnsi="Helvetica" w:cs="Segoe UI"/>
-        </w:rPr>
-        <w:t>file digital projects for Coca-C</w:t>
-      </w:r>
-      <w:r>
-        <w:rPr>
-          <w:rFonts w:ascii="Helvetica" w:hAnsi="Helvetica" w:cs="Segoe UI"/>
-        </w:rPr>
-        <w:t>ola</w:t>
-      </w:r>
-      <w:r>
-        <w:rPr>
-          <w:rFonts w:ascii="Helvetica" w:hAnsi="Helvetica" w:cs="Segoe UI"/>
-        </w:rPr>
-        <w:t>:</w:t>
-      </w:r>
-      <w:r>
-        <w:rPr>
-          <w:rFonts w:ascii="Helvetica" w:hAnsi="Helvetica" w:cs="Segoe UI"/>
-        </w:rPr>
-        <w:t xml:space="preserve"> </w:t>
-      </w:r>
-      <w:r>
-        <w:rPr>
-          <w:rFonts w:ascii="Helvetica" w:hAnsi="Helvetica" w:cs="Segoe UI"/>
-        </w:rPr>
-        <w:t xml:space="preserve">defining architecture, </w:t>
-      </w:r>
-      <w:r>
-        <w:rPr>
-          <w:rFonts w:ascii="Helvetica" w:hAnsi="Helvetica" w:cs="Segoe UI"/>
-        </w:rPr>
-        <w:t>writing code</w:t>
-      </w:r>
-      <w:r>
-        <w:rPr>
-          <w:rFonts w:ascii="Helvetica" w:hAnsi="Helvetica" w:cs="Segoe UI"/>
-        </w:rPr>
-        <w:t>,</w:t>
-      </w:r>
-      <w:r>
-        <w:rPr>
-          <w:rFonts w:ascii="Helvetica" w:hAnsi="Helvetica" w:cs="Segoe UI"/>
-        </w:rPr>
-        <w:t xml:space="preserve"> </w:t>
-      </w:r>
-      <w:r>
-        <w:rPr>
-          <w:rFonts w:ascii="Helvetica" w:hAnsi="Helvetica" w:cs="Segoe UI"/>
-        </w:rPr>
-        <w:t>and facilitating</w:t>
-      </w:r>
-      <w:r>
-        <w:rPr>
-          <w:rFonts w:ascii="Helvetica" w:hAnsi="Helvetica" w:cs="Segoe UI"/>
-        </w:rPr>
-        <w:t xml:space="preserve"> communication between client, agency, and multiple client vendors and partners</w:t>
-      </w:r>
-    </w:p>
-    <w:p>
-      <w:pPr>
         <w:pStyle w:val="ListParagraph"/>
         <w:numPr>
           <w:ilvl w:val="0"/>
@@ -1774,7 +1717,32 @@
         <w:rPr>
           <w:rFonts w:ascii="Helvetica" w:hAnsi="Helvetica" w:cs="Segoe UI"/>
         </w:rPr>
-        <w:t>Served as technical lead and architect for Coca-Cola</w:t>
+        <w:lastRenderedPageBreak/>
+        <w:t xml:space="preserve">Served as technical </w:t>
+      </w:r>
+      <w:r>
+        <w:rPr>
+          <w:rFonts w:ascii="Helvetica" w:hAnsi="Helvetica" w:cs="Segoe UI"/>
+        </w:rPr>
+        <w:t xml:space="preserve">lead, </w:t>
+      </w:r>
+      <w:r>
+        <w:rPr>
+          <w:rFonts w:ascii="Helvetica" w:hAnsi="Helvetica" w:cs="Segoe UI"/>
+        </w:rPr>
+        <w:t>architect</w:t>
+      </w:r>
+      <w:r>
+        <w:rPr>
+          <w:rFonts w:ascii="Helvetica" w:hAnsi="Helvetica" w:cs="Segoe UI"/>
+        </w:rPr>
+        <w:t>, and developer</w:t>
+      </w:r>
+      <w:r>
+        <w:rPr>
+          <w:rFonts w:ascii="Helvetica" w:hAnsi="Helvetica" w:cs="Segoe UI"/>
+        </w:rPr>
+        <w:t xml:space="preserve"> for Coca-Cola</w:t>
       </w:r>
       <w:r>
         <w:rPr>
@@ -1788,14 +1756,12 @@
         </w:rPr>
         <w:t xml:space="preserve"> </w:t>
       </w:r>
-      <w:proofErr w:type="spellStart"/>
       <w:r>
         <w:rPr>
           <w:rFonts w:ascii="Helvetica" w:hAnsi="Helvetica" w:cs="Segoe UI"/>
         </w:rPr>
         <w:t>Placelists</w:t>
       </w:r>
-      <w:proofErr w:type="spellEnd"/>
       <w:r>
         <w:rPr>
           <w:rFonts w:ascii="Helvetica" w:hAnsi="Helvetica" w:cs="Segoe UI"/>
@@ -1964,6 +1930,18 @@
         </w:rPr>
         <w:t xml:space="preserve"> both web API and client applications</w:t>
       </w:r>
+      <w:r>
+        <w:rPr>
+          <w:rFonts w:ascii="Helvetica" w:hAnsi="Helvetica" w:cs="Segoe UI"/>
+        </w:rPr>
+        <w:t xml:space="preserve"> (C#</w:t>
+      </w:r>
+      <w:r>
+        <w:rPr>
+          <w:rFonts w:ascii="Helvetica" w:hAnsi="Helvetica" w:cs="Segoe UI"/>
+        </w:rPr>
+        <w:t xml:space="preserve"> and backbone.js)</w:t>
+      </w:r>
     </w:p>
     <w:p>
       <w:pPr>
@@ -1980,7 +1958,31 @@
         <w:rPr>
           <w:rFonts w:ascii="Helvetica" w:hAnsi="Helvetica" w:cs="Segoe UI"/>
         </w:rPr>
-        <w:t xml:space="preserve">Served as technical lead for </w:t>
+        <w:t>Served as technical lead</w:t>
+      </w:r>
+      <w:r>
+        <w:rPr>
+          <w:rFonts w:ascii="Helvetica" w:hAnsi="Helvetica" w:cs="Segoe UI"/>
+        </w:rPr>
+        <w:t>,</w:t>
+      </w:r>
+      <w:r>
+        <w:rPr>
+          <w:rFonts w:ascii="Helvetica" w:hAnsi="Helvetica" w:cs="Segoe UI"/>
+        </w:rPr>
+        <w:t xml:space="preserve"> </w:t>
+      </w:r>
+      <w:r>
+        <w:rPr>
+          <w:rFonts w:ascii="Helvetica" w:hAnsi="Helvetica" w:cs="Segoe UI"/>
+        </w:rPr>
+        <w:t xml:space="preserve">and developer </w:t>
+      </w:r>
+      <w:r>
+        <w:rPr>
+          <w:rFonts w:ascii="Helvetica" w:hAnsi="Helvetica" w:cs="Segoe UI"/>
+        </w:rPr>
+        <w:t xml:space="preserve">for </w:t>
       </w:r>
       <w:r>
         <w:rPr>
@@ -2082,14 +2084,7 @@
         <w:rPr>
           <w:rFonts w:ascii="Helvetica" w:hAnsi="Helvetica" w:cs="Segoe UI"/>
         </w:rPr>
-        <w:t>Ser</w:t>
-      </w:r>
-      <w:commentRangeStart w:id="0"/>
-      <w:r>
-        <w:rPr>
-          <w:rFonts w:ascii="Helvetica" w:hAnsi="Helvetica" w:cs="Segoe UI"/>
-        </w:rPr>
-        <w:t>ved as th</w:t>
+        <w:t>Served as th</w:t>
       </w:r>
       <w:r>
         <w:rPr>
@@ -2101,14 +2096,19 @@
         <w:rPr>
           <w:rFonts w:ascii="Helvetica" w:hAnsi="Helvetica" w:cs="Segoe UI"/>
         </w:rPr>
-        <w:t>, coordinating development activities among five different vendors and also served as the primary technical contact for Coca-Cola, consulting with their IT and Marketing teams</w:t>
-      </w:r>
-      <w:commentRangeEnd w:id="0"/>
-      <w:r>
-        <w:rPr>
-          <w:rStyle w:val="CommentReference"/>
-        </w:rPr>
-        <w:commentReference w:id="0"/>
+        <w:t>, coordinating development activities a</w:t>
+      </w:r>
+      <w:r>
+        <w:rPr>
+          <w:rFonts w:ascii="Helvetica" w:hAnsi="Helvetica" w:cs="Segoe UI"/>
+        </w:rPr>
+        <w:t>mong five different vendors and</w:t>
+      </w:r>
+      <w:r>
+        <w:rPr>
+          <w:rFonts w:ascii="Helvetica" w:hAnsi="Helvetica" w:cs="Segoe UI"/>
+        </w:rPr>
+        <w:t xml:space="preserve"> as the primary technical contact for Coca-Cola</w:t>
       </w:r>
     </w:p>
     <w:p>
@@ -2204,21 +2204,7 @@
         <w:rPr>
           <w:rFonts w:ascii="Helvetica" w:hAnsi="Helvetica" w:cs="Segoe UI"/>
         </w:rPr>
-        <w:t xml:space="preserve">, Mashable Marketing Innovator of the Year, and </w:t>
-      </w:r>
-      <w:proofErr w:type="spellStart"/>
-      <w:r>
-        <w:rPr>
-          <w:rFonts w:ascii="Helvetica" w:hAnsi="Helvetica" w:cs="Segoe UI"/>
-        </w:rPr>
-        <w:t>Mixx</w:t>
-      </w:r>
-      <w:proofErr w:type="spellEnd"/>
-      <w:r>
-        <w:rPr>
-          <w:rFonts w:ascii="Helvetica" w:hAnsi="Helvetica" w:cs="Segoe UI"/>
-        </w:rPr>
-        <w:t xml:space="preserve"> Award for Content Marketing</w:t>
+        <w:t>, Mashable Marketing Innovator of the Year, and Mixx Award for Content Marketing</w:t>
       </w:r>
     </w:p>
     <w:p>
@@ -2249,7 +2235,6 @@
           <w:rFonts w:ascii="Helvetica" w:hAnsi="Helvetica" w:cs="Segoe UI"/>
         </w:rPr>
       </w:pPr>
-      <w:proofErr w:type="spellStart"/>
       <w:r>
         <w:rPr>
           <w:rFonts w:ascii="Helvetica" w:hAnsi="Helvetica" w:cs="Segoe UI"/>
@@ -2258,7 +2243,6 @@
         <w:lastRenderedPageBreak/>
         <w:t>Engauge</w:t>
       </w:r>
-      <w:proofErr w:type="spellEnd"/>
     </w:p>
     <w:p>
       <w:pPr>
@@ -2357,57 +2341,6 @@
     </w:p>
     <w:p>
       <w:pPr>
-        <w:spacing w:after="60"/>
-        <w:rPr>
-          <w:rFonts w:ascii="Helvetica" w:hAnsi="Helvetica" w:cs="Segoe UI"/>
-        </w:rPr>
-      </w:pPr>
-      <w:r>
-        <w:rPr>
-          <w:rFonts w:ascii="Helvetica" w:hAnsi="Helvetica" w:cs="Segoe UI"/>
-        </w:rPr>
-        <w:lastRenderedPageBreak/>
-        <w:t xml:space="preserve">Led the development of several marquee projects as </w:t>
-      </w:r>
-      <w:r>
-        <w:rPr>
-          <w:rFonts w:ascii="Helvetica" w:hAnsi="Helvetica" w:cs="Segoe UI"/>
-        </w:rPr>
-        <w:t>T</w:t>
-      </w:r>
-      <w:r>
-        <w:rPr>
-          <w:rFonts w:ascii="Helvetica" w:hAnsi="Helvetica" w:cs="Segoe UI"/>
-        </w:rPr>
-        <w:t xml:space="preserve">echnical </w:t>
-      </w:r>
-      <w:r>
-        <w:rPr>
-          <w:rFonts w:ascii="Helvetica" w:hAnsi="Helvetica" w:cs="Segoe UI"/>
-        </w:rPr>
-        <w:t>L</w:t>
-      </w:r>
-      <w:r>
-        <w:rPr>
-          <w:rFonts w:ascii="Helvetica" w:hAnsi="Helvetica" w:cs="Segoe UI"/>
-        </w:rPr>
-        <w:t xml:space="preserve">ead and </w:t>
-      </w:r>
-      <w:r>
-        <w:rPr>
-          <w:rFonts w:ascii="Helvetica" w:hAnsi="Helvetica" w:cs="Segoe UI"/>
-        </w:rPr>
-        <w:t>A</w:t>
-      </w:r>
-      <w:r>
-        <w:rPr>
-          <w:rFonts w:ascii="Helvetica" w:hAnsi="Helvetica" w:cs="Segoe UI"/>
-        </w:rPr>
-        <w:t>rchitect</w:t>
-      </w:r>
-    </w:p>
-    <w:p>
-      <w:pPr>
         <w:pStyle w:val="ListParagraph"/>
         <w:numPr>
           <w:ilvl w:val="0"/>
@@ -2421,33 +2354,32 @@
         <w:rPr>
           <w:rFonts w:ascii="Helvetica" w:hAnsi="Helvetica" w:cs="Segoe UI"/>
         </w:rPr>
+        <w:lastRenderedPageBreak/>
         <w:t>Technical L</w:t>
       </w:r>
       <w:r>
         <w:rPr>
           <w:rFonts w:ascii="Helvetica" w:hAnsi="Helvetica" w:cs="Segoe UI"/>
         </w:rPr>
-        <w:t>ead/Architect for</w:t>
-      </w:r>
-      <w:r>
-        <w:rPr>
-          <w:rFonts w:ascii="Helvetica" w:hAnsi="Helvetica" w:cs="Segoe UI"/>
-        </w:rPr>
-        <w:t xml:space="preserve"> the “Great Aussie </w:t>
-      </w:r>
-      <w:proofErr w:type="spellStart"/>
-      <w:r>
-        <w:rPr>
-          <w:rFonts w:ascii="Helvetica" w:hAnsi="Helvetica" w:cs="Segoe UI"/>
-        </w:rPr>
-        <w:t>Steakout</w:t>
-      </w:r>
-      <w:proofErr w:type="spellEnd"/>
-      <w:r>
-        <w:rPr>
-          <w:rFonts w:ascii="Helvetica" w:hAnsi="Helvetica" w:cs="Segoe UI"/>
-        </w:rPr>
-        <w:t>”</w:t>
+        <w:t>ead/Architect</w:t>
+      </w:r>
+      <w:r>
+        <w:rPr>
+          <w:rFonts w:ascii="Helvetica" w:hAnsi="Helvetica" w:cs="Segoe UI"/>
+        </w:rPr>
+        <w:t xml:space="preserve"> and developer</w:t>
+      </w:r>
+      <w:r>
+        <w:rPr>
+          <w:rFonts w:ascii="Helvetica" w:hAnsi="Helvetica" w:cs="Segoe UI"/>
+        </w:rPr>
+        <w:t xml:space="preserve"> for</w:t>
+      </w:r>
+      <w:r>
+        <w:rPr>
+          <w:rFonts w:ascii="Helvetica" w:hAnsi="Helvetica" w:cs="Segoe UI"/>
+        </w:rPr>
+        <w:t xml:space="preserve"> the “Great Aussie Steakout”</w:t>
       </w:r>
       <w:r>
         <w:rPr>
@@ -2459,15 +2391,19 @@
         <w:rPr>
           <w:rFonts w:ascii="Helvetica" w:hAnsi="Helvetica" w:cs="Segoe UI"/>
         </w:rPr>
-        <w:t xml:space="preserve">ampaign reached a peak of 250k requests/minute to OutbackFreeSteaks.com. Campaign site built on AWS – Amazon published a case study featuring my </w:t>
-      </w:r>
-      <w:bookmarkStart w:id="1" w:name="_GoBack"/>
-      <w:bookmarkEnd w:id="1"/>
-      <w:r>
-        <w:rPr>
-          <w:rFonts w:ascii="Helvetica" w:hAnsi="Helvetica" w:cs="Segoe UI"/>
-        </w:rPr>
-        <w:t>architecture for the site</w:t>
+        <w:t>ampaign reached a peak of 250k requests/minute to OutbackFreeSteaks.com. Campaign site built</w:t>
+      </w:r>
+      <w:r>
+        <w:rPr>
+          <w:rFonts w:ascii="Helvetica" w:hAnsi="Helvetica" w:cs="Segoe UI"/>
+        </w:rPr>
+        <w:t xml:space="preserve"> in PHP</w:t>
+      </w:r>
+      <w:r>
+        <w:rPr>
+          <w:rFonts w:ascii="Helvetica" w:hAnsi="Helvetica" w:cs="Segoe UI"/>
+        </w:rPr>
+        <w:t xml:space="preserve"> on AWS – Amazon published a case study featuring my architecture for the site</w:t>
       </w:r>
     </w:p>
     <w:p>
@@ -2497,7 +2433,19 @@
         <w:rPr>
           <w:rFonts w:ascii="Helvetica" w:hAnsi="Helvetica" w:cs="Segoe UI"/>
         </w:rPr>
-        <w:t>ead for</w:t>
+        <w:t>ead</w:t>
+      </w:r>
+      <w:r>
+        <w:rPr>
+          <w:rFonts w:ascii="Helvetica" w:hAnsi="Helvetica" w:cs="Segoe UI"/>
+        </w:rPr>
+        <w:t xml:space="preserve"> and developer</w:t>
+      </w:r>
+      <w:r>
+        <w:rPr>
+          <w:rFonts w:ascii="Helvetica" w:hAnsi="Helvetica" w:cs="Segoe UI"/>
+        </w:rPr>
+        <w:t xml:space="preserve"> for</w:t>
       </w:r>
       <w:r>
         <w:rPr>
@@ -2540,22 +2488,13 @@
           <w:rFonts w:ascii="Helvetica" w:hAnsi="Helvetica" w:cs="Segoe UI"/>
         </w:rPr>
       </w:pPr>
-      <w:proofErr w:type="spellStart"/>
       <w:r>
         <w:rPr>
           <w:rFonts w:ascii="Helvetica" w:hAnsi="Helvetica" w:cs="Segoe UI"/>
           <w:b/>
         </w:rPr>
         <w:lastRenderedPageBreak/>
-        <w:t>SolTech</w:t>
-      </w:r>
-      <w:proofErr w:type="spellEnd"/>
-      <w:r>
-        <w:rPr>
-          <w:rFonts w:ascii="Helvetica" w:hAnsi="Helvetica" w:cs="Segoe UI"/>
-          <w:b/>
-        </w:rPr>
-        <w:t>, Inc.</w:t>
+        <w:t>SolTech, Inc.</w:t>
       </w:r>
       <w:r>
         <w:rPr>
@@ -2684,7 +2623,19 @@
           <w:rFonts w:ascii="Helvetica" w:hAnsi="Helvetica" w:cs="Segoe UI"/>
         </w:rPr>
         <w:lastRenderedPageBreak/>
-        <w:t>Architected a framework for retail software installed on hand-held devices using the .Net Compact Framework</w:t>
+        <w:t xml:space="preserve">Architected </w:t>
+      </w:r>
+      <w:r>
+        <w:rPr>
+          <w:rFonts w:ascii="Helvetica" w:hAnsi="Helvetica" w:cs="Segoe UI"/>
+        </w:rPr>
+        <w:t xml:space="preserve">and developed </w:t>
+      </w:r>
+      <w:r>
+        <w:rPr>
+          <w:rFonts w:ascii="Helvetica" w:hAnsi="Helvetica" w:cs="Segoe UI"/>
+        </w:rPr>
+        <w:t>a framework for retail software installed on hand-held devices using the .Net Compact Framework</w:t>
       </w:r>
       <w:r>
         <w:rPr>
@@ -2696,7 +2647,7 @@
         <w:rPr>
           <w:rFonts w:ascii="Helvetica" w:hAnsi="Helvetica" w:cs="Segoe UI"/>
         </w:rPr>
-        <w:t>Co-developed a Windows-based "Client Agent" application installed on Point of Service devices located at Saks 5th Avenue retail outlets across the country</w:t>
+        <w:t>a Windows-based "Client Agent" application installed on Point of Service devices located at Saks 5th Avenue retail outlets across the country</w:t>
       </w:r>
     </w:p>
     <w:p>
@@ -2847,21 +2798,7 @@
           <w:rFonts w:ascii="Helvetica" w:hAnsi="Helvetica" w:cs="Segoe UI"/>
         </w:rPr>
         <w:lastRenderedPageBreak/>
-        <w:t xml:space="preserve">Developed internet-based employee time-management system for the Guardian Ad </w:t>
-      </w:r>
-      <w:proofErr w:type="spellStart"/>
-      <w:r>
-        <w:rPr>
-          <w:rFonts w:ascii="Helvetica" w:hAnsi="Helvetica" w:cs="Segoe UI"/>
-        </w:rPr>
-        <w:t>Litum</w:t>
-      </w:r>
-      <w:proofErr w:type="spellEnd"/>
-      <w:r>
-        <w:rPr>
-          <w:rFonts w:ascii="Helvetica" w:hAnsi="Helvetica" w:cs="Segoe UI"/>
-        </w:rPr>
-        <w:t xml:space="preserve"> division of the Florida Department of Justice</w:t>
+        <w:t>Developed internet-based employee time-management system for the Guardian Ad Litum division of the Florida Department of Justice</w:t>
       </w:r>
     </w:p>
     <w:p>
@@ -3003,49 +2940,6 @@
 </w:document>
 </file>
 
-<file path=word/comments.xml><?xml version="1.0" encoding="utf-8"?>
-<w:comments xmlns:wpc="http://schemas.microsoft.com/office/word/2010/wordprocessingCanvas" xmlns:mo="http://schemas.microsoft.com/office/mac/office/2008/main" xmlns:mc="http://schemas.openxmlformats.org/markup-compatibility/2006" xmlns:mv="urn:schemas-microsoft-com:mac:vml" xmlns:o="urn:schemas-microsoft-com:office:office" xmlns:r="http://schemas.openxmlformats.org/officeDocument/2006/relationships" xmlns:m="http://schemas.openxmlformats.org/officeDocument/2006/math" xmlns:v="urn:schemas-microsoft-com:vml" xmlns:wp14="http://schemas.microsoft.com/office/word/2010/wordprocessingDrawing" xmlns:wp="http://schemas.openxmlformats.org/drawingml/2006/wordprocessingDrawing" xmlns:w10="urn:schemas-microsoft-com:office:word" xmlns:w="http://schemas.openxmlformats.org/wordprocessingml/2006/main" xmlns:w14="http://schemas.microsoft.com/office/word/2010/wordml" xmlns:w15="http://schemas.microsoft.com/office/word/2012/wordml" xmlns:wpg="http://schemas.microsoft.com/office/word/2010/wordprocessingGroup" xmlns:wpi="http://schemas.microsoft.com/office/word/2010/wordprocessingInk" xmlns:wne="http://schemas.microsoft.com/office/word/2006/wordml" xmlns:wps="http://schemas.microsoft.com/office/word/2010/wordprocessingShape" mc:Ignorable="w14 w15 wp14 mv">
-  <w:comment w:id="0" w:author="patrick" w:date="2013-09-02T15:39:00Z" w:initials="p">
-    <w:p>
-      <w:pPr>
-        <w:pStyle w:val="CommentText"/>
-      </w:pPr>
-      <w:r>
-        <w:rPr>
-          <w:rStyle w:val="CommentReference"/>
-        </w:rPr>
-        <w:annotationRef/>
-      </w:r>
-      <w:r>
-        <w:t xml:space="preserve">Movement, </w:t>
-      </w:r>
-      <w:proofErr w:type="spellStart"/>
-      <w:r>
-        <w:t>NetBiscuits</w:t>
-      </w:r>
-      <w:proofErr w:type="spellEnd"/>
-      <w:r>
-        <w:t xml:space="preserve">, Soli (SMS service), </w:t>
-      </w:r>
-      <w:proofErr w:type="spellStart"/>
-      <w:r>
-        <w:t>Zooz</w:t>
-      </w:r>
-      <w:proofErr w:type="spellEnd"/>
-      <w:r>
-        <w:t>, PwC</w:t>
-      </w:r>
-    </w:p>
-  </w:comment>
-</w:comments>
-</file>
-
-<file path=word/commentsExtended.xml><?xml version="1.0" encoding="utf-8"?>
-<w15:commentsEx xmlns:wpc="http://schemas.microsoft.com/office/word/2010/wordprocessingCanvas" xmlns:mo="http://schemas.microsoft.com/office/mac/office/2008/main" xmlns:mc="http://schemas.openxmlformats.org/markup-compatibility/2006" xmlns:mv="urn:schemas-microsoft-com:mac:vml" xmlns:o="urn:schemas-microsoft-com:office:office" xmlns:r="http://schemas.openxmlformats.org/officeDocument/2006/relationships" xmlns:m="http://schemas.openxmlformats.org/officeDocument/2006/math" xmlns:v="urn:schemas-microsoft-com:vml" xmlns:wp14="http://schemas.microsoft.com/office/word/2010/wordprocessingDrawing" xmlns:wp="http://schemas.openxmlformats.org/drawingml/2006/wordprocessingDrawing" xmlns:w10="urn:schemas-microsoft-com:office:word" xmlns:w="http://schemas.openxmlformats.org/wordprocessingml/2006/main" xmlns:w14="http://schemas.microsoft.com/office/word/2010/wordml" xmlns:w15="http://schemas.microsoft.com/office/word/2012/wordml" xmlns:wpg="http://schemas.microsoft.com/office/word/2010/wordprocessingGroup" xmlns:wpi="http://schemas.microsoft.com/office/word/2010/wordprocessingInk" xmlns:wne="http://schemas.microsoft.com/office/word/2006/wordml" xmlns:wps="http://schemas.microsoft.com/office/word/2010/wordprocessingShape" mc:Ignorable="w14 w15 wp14 mv">
-  <w15:commentEx w15:paraId="505099FC" w15:done="0"/>
-</w15:commentsEx>
-</file>
-
 <file path=word/endnotes.xml><?xml version="1.0" encoding="utf-8"?>
 <w:endnotes xmlns:wpc="http://schemas.microsoft.com/office/word/2010/wordprocessingCanvas" xmlns:mo="http://schemas.microsoft.com/office/mac/office/2008/main" xmlns:mc="http://schemas.openxmlformats.org/markup-compatibility/2006" xmlns:mv="urn:schemas-microsoft-com:mac:vml" xmlns:o="urn:schemas-microsoft-com:office:office" xmlns:r="http://schemas.openxmlformats.org/officeDocument/2006/relationships" xmlns:m="http://schemas.openxmlformats.org/officeDocument/2006/math" xmlns:v="urn:schemas-microsoft-com:vml" xmlns:wp14="http://schemas.microsoft.com/office/word/2010/wordprocessingDrawing" xmlns:wp="http://schemas.openxmlformats.org/drawingml/2006/wordprocessingDrawing" xmlns:w10="urn:schemas-microsoft-com:office:word" xmlns:w="http://schemas.openxmlformats.org/wordprocessingml/2006/main" xmlns:w14="http://schemas.microsoft.com/office/word/2010/wordml" xmlns:w15="http://schemas.microsoft.com/office/word/2012/wordml" xmlns:wpg="http://schemas.microsoft.com/office/word/2010/wordprocessingGroup" xmlns:wpi="http://schemas.microsoft.com/office/word/2010/wordprocessingInk" xmlns:wne="http://schemas.microsoft.com/office/word/2006/wordml" xmlns:wps="http://schemas.microsoft.com/office/word/2010/wordprocessingShape" mc:Ignorable="w14 w15 wp14 mv">
   <w:endnote w:type="separator" w:id="-1">
@@ -3291,7 +3185,7 @@
   <w:abstractNum w:abstractNumId="2">
     <w:nsid w:val="43816B0C"/>
     <w:multiLevelType w:val="hybridMultilevel"/>
-    <w:tmpl w:val="EB4C5AF8"/>
+    <w:tmpl w:val="98AC776E"/>
     <w:lvl w:ilvl="0" w:tplc="04090001">
       <w:start w:val="1"/>
       <w:numFmt w:val="bullet"/>
@@ -3515,6 +3409,119 @@
     </w:lvl>
   </w:abstractNum>
   <w:abstractNum w:abstractNumId="4">
+    <w:nsid w:val="734A2FBB"/>
+    <w:multiLevelType w:val="hybridMultilevel"/>
+    <w:tmpl w:val="A92CA6DE"/>
+    <w:lvl w:ilvl="0" w:tplc="04090001">
+      <w:start w:val="1"/>
+      <w:numFmt w:val="bullet"/>
+      <w:lvlText w:val=""/>
+      <w:lvlJc w:val="left"/>
+      <w:pPr>
+        <w:ind w:left="720" w:hanging="360"/>
+      </w:pPr>
+      <w:rPr>
+        <w:rFonts w:ascii="Symbol" w:hAnsi="Symbol" w:hint="default"/>
+      </w:rPr>
+    </w:lvl>
+    <w:lvl w:ilvl="1" w:tplc="04090003" w:tentative="1">
+      <w:start w:val="1"/>
+      <w:numFmt w:val="bullet"/>
+      <w:lvlText w:val="o"/>
+      <w:lvlJc w:val="left"/>
+      <w:pPr>
+        <w:ind w:left="1440" w:hanging="360"/>
+      </w:pPr>
+      <w:rPr>
+        <w:rFonts w:ascii="Courier New" w:hAnsi="Courier New" w:cs="Courier New" w:hint="default"/>
+      </w:rPr>
+    </w:lvl>
+    <w:lvl w:ilvl="2" w:tplc="04090005" w:tentative="1">
+      <w:start w:val="1"/>
+      <w:numFmt w:val="bullet"/>
+      <w:lvlText w:val=""/>
+      <w:lvlJc w:val="left"/>
+      <w:pPr>
+        <w:ind w:left="2160" w:hanging="360"/>
+      </w:pPr>
+      <w:rPr>
+        <w:rFonts w:ascii="Wingdings" w:hAnsi="Wingdings" w:hint="default"/>
+      </w:rPr>
+    </w:lvl>
+    <w:lvl w:ilvl="3" w:tplc="04090001" w:tentative="1">
+      <w:start w:val="1"/>
+      <w:numFmt w:val="bullet"/>
+      <w:lvlText w:val=""/>
+      <w:lvlJc w:val="left"/>
+      <w:pPr>
+        <w:ind w:left="2880" w:hanging="360"/>
+      </w:pPr>
+      <w:rPr>
+        <w:rFonts w:ascii="Symbol" w:hAnsi="Symbol" w:hint="default"/>
+      </w:rPr>
+    </w:lvl>
+    <w:lvl w:ilvl="4" w:tplc="04090003" w:tentative="1">
+      <w:start w:val="1"/>
+      <w:numFmt w:val="bullet"/>
+      <w:lvlText w:val="o"/>
+      <w:lvlJc w:val="left"/>
+      <w:pPr>
+        <w:ind w:left="3600" w:hanging="360"/>
+      </w:pPr>
+      <w:rPr>
+        <w:rFonts w:ascii="Courier New" w:hAnsi="Courier New" w:cs="Courier New" w:hint="default"/>
+      </w:rPr>
+    </w:lvl>
+    <w:lvl w:ilvl="5" w:tplc="04090005" w:tentative="1">
+      <w:start w:val="1"/>
+      <w:numFmt w:val="bullet"/>
+      <w:lvlText w:val=""/>
+      <w:lvlJc w:val="left"/>
+      <w:pPr>
+        <w:ind w:left="4320" w:hanging="360"/>
+      </w:pPr>
+      <w:rPr>
+        <w:rFonts w:ascii="Wingdings" w:hAnsi="Wingdings" w:hint="default"/>
+      </w:rPr>
+    </w:lvl>
+    <w:lvl w:ilvl="6" w:tplc="04090001" w:tentative="1">
+      <w:start w:val="1"/>
+      <w:numFmt w:val="bullet"/>
+      <w:lvlText w:val=""/>
+      <w:lvlJc w:val="left"/>
+      <w:pPr>
+        <w:ind w:left="5040" w:hanging="360"/>
+      </w:pPr>
+      <w:rPr>
+        <w:rFonts w:ascii="Symbol" w:hAnsi="Symbol" w:hint="default"/>
+      </w:rPr>
+    </w:lvl>
+    <w:lvl w:ilvl="7" w:tplc="04090003" w:tentative="1">
+      <w:start w:val="1"/>
+      <w:numFmt w:val="bullet"/>
+      <w:lvlText w:val="o"/>
+      <w:lvlJc w:val="left"/>
+      <w:pPr>
+        <w:ind w:left="5760" w:hanging="360"/>
+      </w:pPr>
+      <w:rPr>
+        <w:rFonts w:ascii="Courier New" w:hAnsi="Courier New" w:cs="Courier New" w:hint="default"/>
+      </w:rPr>
+    </w:lvl>
+    <w:lvl w:ilvl="8" w:tplc="04090005" w:tentative="1">
+      <w:start w:val="1"/>
+      <w:numFmt w:val="bullet"/>
+      <w:lvlText w:val=""/>
+      <w:lvlJc w:val="left"/>
+      <w:pPr>
+        <w:ind w:left="6480" w:hanging="360"/>
+      </w:pPr>
+      <w:rPr>
+        <w:rFonts w:ascii="Wingdings" w:hAnsi="Wingdings" w:hint="default"/>
+      </w:rPr>
+    </w:lvl>
+  </w:abstractNum>
+  <w:abstractNum w:abstractNumId="5">
     <w:nsid w:val="7DC70E17"/>
     <w:multiLevelType w:val="hybridMultilevel"/>
     <w:tmpl w:val="824069E2"/>
@@ -3626,7 +3633,7 @@
       </w:rPr>
     </w:lvl>
   </w:abstractNum>
-  <w:abstractNum w:abstractNumId="5">
+  <w:abstractNum w:abstractNumId="6">
     <w:nsid w:val="7F786625"/>
     <w:multiLevelType w:val="hybridMultilevel"/>
     <w:tmpl w:val="C6D0A32A"/>
@@ -3740,7 +3747,7 @@
     </w:lvl>
   </w:abstractNum>
   <w:num w:numId="1">
-    <w:abstractNumId w:val="5"/>
+    <w:abstractNumId w:val="6"/>
   </w:num>
   <w:num w:numId="2">
     <w:abstractNumId w:val="1"/>
@@ -3752,10 +3759,13 @@
     <w:abstractNumId w:val="2"/>
   </w:num>
   <w:num w:numId="5">
-    <w:abstractNumId w:val="4"/>
+    <w:abstractNumId w:val="5"/>
   </w:num>
   <w:num w:numId="6">
     <w:abstractNumId w:val="3"/>
+  </w:num>
+  <w:num w:numId="7">
+    <w:abstractNumId w:val="4"/>
   </w:num>
 </w:numbering>
 </file>
@@ -4645,7 +4655,7 @@
 </file>
 
 <file path=customXml/itemProps1.xml><?xml version="1.0" encoding="utf-8"?>
-<ds:datastoreItem xmlns:ds="http://schemas.openxmlformats.org/officeDocument/2006/customXml" ds:itemID="{BB37CF4D-A568-314E-9A29-C9F4EBE5D8DE}">
+<ds:datastoreItem xmlns:ds="http://schemas.openxmlformats.org/officeDocument/2006/customXml" ds:itemID="{C691777C-25CB-0C47-ACAB-7FB15A13A7E4}">
   <ds:schemaRefs>
     <ds:schemaRef ds:uri="http://schemas.openxmlformats.org/officeDocument/2006/bibliography"/>
   </ds:schemaRefs>

</xml_diff>

<commit_message>
fixing up formatting issue after remoiving TCCC from Solutions Architect role
</commit_message>
<xml_diff>
--- a/Patrick_Brandt.docx
+++ b/Patrick_Brandt.docx
@@ -56,8 +56,6 @@
         </w:rPr>
         <w:t>Strategist</w:t>
       </w:r>
-      <w:bookmarkStart w:id="0" w:name="_GoBack"/>
-      <w:bookmarkEnd w:id="0"/>
     </w:p>
     <w:p>
       <w:pPr>
@@ -115,8 +113,16 @@
         <w:rPr>
           <w:rFonts w:ascii="Helvetica" w:hAnsi="Helvetica"/>
         </w:rPr>
-        <w:t>github.com/patrickbrandt</w:t>
-      </w:r>
+        <w:t>github.com/</w:t>
+      </w:r>
+      <w:proofErr w:type="spellStart"/>
+      <w:r>
+        <w:rPr>
+          <w:rFonts w:ascii="Helvetica" w:hAnsi="Helvetica"/>
+        </w:rPr>
+        <w:t>patrickbrandt</w:t>
+      </w:r>
+      <w:proofErr w:type="spellEnd"/>
     </w:p>
     <w:p>
       <w:pPr>
@@ -141,8 +147,16 @@
         <w:rPr>
           <w:rFonts w:ascii="Helvetica" w:hAnsi="Helvetica"/>
         </w:rPr>
-        <w:t>linkedin.com/in/wpatrickbrandt</w:t>
-      </w:r>
+        <w:t>linkedin.com/in/</w:t>
+      </w:r>
+      <w:proofErr w:type="spellStart"/>
+      <w:r>
+        <w:rPr>
+          <w:rFonts w:ascii="Helvetica" w:hAnsi="Helvetica"/>
+        </w:rPr>
+        <w:t>wpatrickbrandt</w:t>
+      </w:r>
+      <w:proofErr w:type="spellEnd"/>
     </w:p>
     <w:p>
       <w:pPr>
@@ -586,7 +600,35 @@
         <w:rPr>
           <w:rFonts w:ascii="Helvetica" w:hAnsi="Helvetica" w:cs="Segoe UI"/>
         </w:rPr>
-        <w:t xml:space="preserve"> (DynamoDB, DynamoDB Streams, AWS Lambda)</w:t>
+        <w:t xml:space="preserve"> (</w:t>
+      </w:r>
+      <w:proofErr w:type="spellStart"/>
+      <w:r>
+        <w:rPr>
+          <w:rFonts w:ascii="Helvetica" w:hAnsi="Helvetica" w:cs="Segoe UI"/>
+        </w:rPr>
+        <w:t>DynamoDB</w:t>
+      </w:r>
+      <w:proofErr w:type="spellEnd"/>
+      <w:r>
+        <w:rPr>
+          <w:rFonts w:ascii="Helvetica" w:hAnsi="Helvetica" w:cs="Segoe UI"/>
+        </w:rPr>
+        <w:t xml:space="preserve">, </w:t>
+      </w:r>
+      <w:proofErr w:type="spellStart"/>
+      <w:r>
+        <w:rPr>
+          <w:rFonts w:ascii="Helvetica" w:hAnsi="Helvetica" w:cs="Segoe UI"/>
+        </w:rPr>
+        <w:t>DynamoDB</w:t>
+      </w:r>
+      <w:proofErr w:type="spellEnd"/>
+      <w:r>
+        <w:rPr>
+          <w:rFonts w:ascii="Helvetica" w:hAnsi="Helvetica" w:cs="Segoe UI"/>
+        </w:rPr>
+        <w:t xml:space="preserve"> Streams, AWS Lambda)</w:t>
       </w:r>
     </w:p>
     <w:p>
@@ -623,7 +665,35 @@
         <w:rPr>
           <w:rFonts w:ascii="Helvetica" w:hAnsi="Helvetica" w:cs="Segoe UI"/>
         </w:rPr>
-        <w:t xml:space="preserve">AI-enabled proof of purchase platform using TensorFlow at the 2018 TensorFlow Dev Summit </w:t>
+        <w:t xml:space="preserve">AI-enabled proof of purchase platform using </w:t>
+      </w:r>
+      <w:proofErr w:type="spellStart"/>
+      <w:r>
+        <w:rPr>
+          <w:rFonts w:ascii="Helvetica" w:hAnsi="Helvetica" w:cs="Segoe UI"/>
+        </w:rPr>
+        <w:t>TensorFlow</w:t>
+      </w:r>
+      <w:proofErr w:type="spellEnd"/>
+      <w:r>
+        <w:rPr>
+          <w:rFonts w:ascii="Helvetica" w:hAnsi="Helvetica" w:cs="Segoe UI"/>
+        </w:rPr>
+        <w:t xml:space="preserve"> at the 2018 </w:t>
+      </w:r>
+      <w:proofErr w:type="spellStart"/>
+      <w:r>
+        <w:rPr>
+          <w:rFonts w:ascii="Helvetica" w:hAnsi="Helvetica" w:cs="Segoe UI"/>
+        </w:rPr>
+        <w:t>TensorFlow</w:t>
+      </w:r>
+      <w:proofErr w:type="spellEnd"/>
+      <w:r>
+        <w:rPr>
+          <w:rFonts w:ascii="Helvetica" w:hAnsi="Helvetica" w:cs="Segoe UI"/>
+        </w:rPr>
+        <w:t xml:space="preserve"> Dev Summit </w:t>
       </w:r>
       <w:r>
         <w:rPr>
@@ -1040,7 +1110,63 @@
         <w:rPr>
           <w:rFonts w:ascii="Helvetica" w:hAnsi="Helvetica" w:cs="Segoe UI"/>
         </w:rPr>
-        <w:t>Created serverless CI/CD boilerplates using the Serverless Development Framework and a variety of build automation tools (GO.cd, Jenkins, CodeBuild/CodePipeline)</w:t>
+        <w:t xml:space="preserve">Created </w:t>
+      </w:r>
+      <w:proofErr w:type="spellStart"/>
+      <w:r>
+        <w:rPr>
+          <w:rFonts w:ascii="Helvetica" w:hAnsi="Helvetica" w:cs="Segoe UI"/>
+        </w:rPr>
+        <w:t>serverless</w:t>
+      </w:r>
+      <w:proofErr w:type="spellEnd"/>
+      <w:r>
+        <w:rPr>
+          <w:rFonts w:ascii="Helvetica" w:hAnsi="Helvetica" w:cs="Segoe UI"/>
+        </w:rPr>
+        <w:t xml:space="preserve"> CI/CD boilerplates using the </w:t>
+      </w:r>
+      <w:proofErr w:type="spellStart"/>
+      <w:r>
+        <w:rPr>
+          <w:rFonts w:ascii="Helvetica" w:hAnsi="Helvetica" w:cs="Segoe UI"/>
+        </w:rPr>
+        <w:t>Serverless</w:t>
+      </w:r>
+      <w:proofErr w:type="spellEnd"/>
+      <w:r>
+        <w:rPr>
+          <w:rFonts w:ascii="Helvetica" w:hAnsi="Helvetica" w:cs="Segoe UI"/>
+        </w:rPr>
+        <w:t xml:space="preserve"> Development Framework and a variety of build automation tools (GO.cd, Jenkins, </w:t>
+      </w:r>
+      <w:proofErr w:type="spellStart"/>
+      <w:r>
+        <w:rPr>
+          <w:rFonts w:ascii="Helvetica" w:hAnsi="Helvetica" w:cs="Segoe UI"/>
+        </w:rPr>
+        <w:t>CodeBuild</w:t>
+      </w:r>
+      <w:proofErr w:type="spellEnd"/>
+      <w:r>
+        <w:rPr>
+          <w:rFonts w:ascii="Helvetica" w:hAnsi="Helvetica" w:cs="Segoe UI"/>
+        </w:rPr>
+        <w:t>/</w:t>
+      </w:r>
+      <w:proofErr w:type="spellStart"/>
+      <w:r>
+        <w:rPr>
+          <w:rFonts w:ascii="Helvetica" w:hAnsi="Helvetica" w:cs="Segoe UI"/>
+        </w:rPr>
+        <w:t>CodePipeline</w:t>
+      </w:r>
+      <w:proofErr w:type="spellEnd"/>
+      <w:r>
+        <w:rPr>
+          <w:rFonts w:ascii="Helvetica" w:hAnsi="Helvetica" w:cs="Segoe UI"/>
+        </w:rPr>
+        <w:t>)</w:t>
       </w:r>
     </w:p>
     <w:p>
@@ -1065,11 +1191,19 @@
         </w:rPr>
         <w:t xml:space="preserve">AWS </w:t>
       </w:r>
-      <w:r>
-        <w:rPr>
-          <w:rFonts w:ascii="Helvetica" w:hAnsi="Helvetica" w:cs="Segoe UI"/>
-        </w:rPr>
-        <w:t>serverless application development and deployment</w:t>
+      <w:proofErr w:type="spellStart"/>
+      <w:r>
+        <w:rPr>
+          <w:rFonts w:ascii="Helvetica" w:hAnsi="Helvetica" w:cs="Segoe UI"/>
+        </w:rPr>
+        <w:t>serverless</w:t>
+      </w:r>
+      <w:proofErr w:type="spellEnd"/>
+      <w:r>
+        <w:rPr>
+          <w:rFonts w:ascii="Helvetica" w:hAnsi="Helvetica" w:cs="Segoe UI"/>
+        </w:rPr>
+        <w:t xml:space="preserve"> application development and deployment</w:t>
       </w:r>
       <w:r>
         <w:rPr>
@@ -1122,7 +1256,37 @@
         <w:rPr>
           <w:rFonts w:ascii="Helvetica" w:hAnsi="Helvetica" w:cs="Segoe UI"/>
         </w:rPr>
-        <w:t>Defined multi-phase roadmap for serverless architecture development and adoption and presented it at the AWS Re:Invent 2016 Conference</w:t>
+        <w:t xml:space="preserve">Defined multi-phase roadmap for </w:t>
+      </w:r>
+      <w:proofErr w:type="spellStart"/>
+      <w:r>
+        <w:rPr>
+          <w:rFonts w:ascii="Helvetica" w:hAnsi="Helvetica" w:cs="Segoe UI"/>
+        </w:rPr>
+        <w:t>serverless</w:t>
+      </w:r>
+      <w:proofErr w:type="spellEnd"/>
+      <w:r>
+        <w:rPr>
+          <w:rFonts w:ascii="Helvetica" w:hAnsi="Helvetica" w:cs="Segoe UI"/>
+        </w:rPr>
+        <w:t xml:space="preserve"> architecture development and adoption and presented it at the AWS </w:t>
+      </w:r>
+      <w:proofErr w:type="spellStart"/>
+      <w:proofErr w:type="gramStart"/>
+      <w:r>
+        <w:rPr>
+          <w:rFonts w:ascii="Helvetica" w:hAnsi="Helvetica" w:cs="Segoe UI"/>
+        </w:rPr>
+        <w:t>Re:Invent</w:t>
+      </w:r>
+      <w:proofErr w:type="spellEnd"/>
+      <w:proofErr w:type="gramEnd"/>
+      <w:r>
+        <w:rPr>
+          <w:rFonts w:ascii="Helvetica" w:hAnsi="Helvetica" w:cs="Segoe UI"/>
+        </w:rPr>
+        <w:t xml:space="preserve"> 2016 Conference</w:t>
       </w:r>
       <w:r>
         <w:rPr>
@@ -1157,7 +1321,21 @@
         <w:rPr>
           <w:rFonts w:ascii="Helvetica" w:hAnsi="Helvetica" w:cs="Segoe UI"/>
         </w:rPr>
-        <w:t xml:space="preserve"> serverless strategy</w:t>
+        <w:t xml:space="preserve"> </w:t>
+      </w:r>
+      <w:proofErr w:type="spellStart"/>
+      <w:r>
+        <w:rPr>
+          <w:rFonts w:ascii="Helvetica" w:hAnsi="Helvetica" w:cs="Segoe UI"/>
+        </w:rPr>
+        <w:t>serverless</w:t>
+      </w:r>
+      <w:proofErr w:type="spellEnd"/>
+      <w:r>
+        <w:rPr>
+          <w:rFonts w:ascii="Helvetica" w:hAnsi="Helvetica" w:cs="Segoe UI"/>
+        </w:rPr>
+        <w:t xml:space="preserve"> strategy</w:t>
       </w:r>
     </w:p>
     <w:p>
@@ -1417,7 +1595,21 @@
         <w:rPr>
           <w:rFonts w:ascii="Helvetica" w:hAnsi="Helvetica" w:cs="Segoe UI"/>
         </w:rPr>
-        <w:t xml:space="preserve"> EchoPark Automotive</w:t>
+        <w:t xml:space="preserve"> </w:t>
+      </w:r>
+      <w:proofErr w:type="spellStart"/>
+      <w:r>
+        <w:rPr>
+          <w:rFonts w:ascii="Helvetica" w:hAnsi="Helvetica" w:cs="Segoe UI"/>
+        </w:rPr>
+        <w:t>EchoPark</w:t>
+      </w:r>
+      <w:proofErr w:type="spellEnd"/>
+      <w:r>
+        <w:rPr>
+          <w:rFonts w:ascii="Helvetica" w:hAnsi="Helvetica" w:cs="Segoe UI"/>
+        </w:rPr>
+        <w:t xml:space="preserve"> Automotive</w:t>
       </w:r>
     </w:p>
     <w:p>
@@ -1568,7 +1760,15 @@
         <w:rPr>
           <w:rFonts w:ascii="Helvetica" w:hAnsi="Helvetica" w:cs="Segoe UI"/>
         </w:rPr>
-        <w:t>and in-store display</w:t>
+        <w:t xml:space="preserve">and </w:t>
+      </w:r>
+      <w:bookmarkStart w:id="0" w:name="_GoBack"/>
+      <w:bookmarkEnd w:id="0"/>
+      <w:r>
+        <w:rPr>
+          <w:rFonts w:ascii="Helvetica" w:hAnsi="Helvetica" w:cs="Segoe UI"/>
+        </w:rPr>
+        <w:t>in-store display</w:t>
       </w:r>
     </w:p>
     <w:p>
@@ -1615,11 +1815,18 @@
           <w:rFonts w:ascii="Helvetica" w:hAnsi="Helvetica" w:cs="Segoe UI"/>
         </w:rPr>
       </w:pPr>
-      <w:r>
-        <w:rPr>
-          <w:rFonts w:ascii="Helvetica" w:hAnsi="Helvetica" w:cs="Segoe UI"/>
-        </w:rPr>
-        <w:lastRenderedPageBreak/>
+    </w:p>
+    <w:p>
+      <w:pPr>
+        <w:jc w:val="right"/>
+        <w:rPr>
+          <w:rFonts w:ascii="Helvetica" w:hAnsi="Helvetica" w:cs="Segoe UI"/>
+        </w:rPr>
+      </w:pPr>
+      <w:r>
+        <w:rPr>
+          <w:rFonts w:ascii="Helvetica" w:hAnsi="Helvetica" w:cs="Segoe UI"/>
+        </w:rPr>
         <w:t>Atlanta, GA</w:t>
       </w:r>
     </w:p>
@@ -1756,12 +1963,14 @@
         </w:rPr>
         <w:t xml:space="preserve"> </w:t>
       </w:r>
+      <w:proofErr w:type="spellStart"/>
       <w:r>
         <w:rPr>
           <w:rFonts w:ascii="Helvetica" w:hAnsi="Helvetica" w:cs="Segoe UI"/>
         </w:rPr>
         <w:t>Placelists</w:t>
       </w:r>
+      <w:proofErr w:type="spellEnd"/>
       <w:r>
         <w:rPr>
           <w:rFonts w:ascii="Helvetica" w:hAnsi="Helvetica" w:cs="Segoe UI"/>
@@ -2204,7 +2413,21 @@
         <w:rPr>
           <w:rFonts w:ascii="Helvetica" w:hAnsi="Helvetica" w:cs="Segoe UI"/>
         </w:rPr>
-        <w:t>, Mashable Marketing Innovator of the Year, and Mixx Award for Content Marketing</w:t>
+        <w:t xml:space="preserve">, Mashable Marketing Innovator of the Year, and </w:t>
+      </w:r>
+      <w:proofErr w:type="spellStart"/>
+      <w:r>
+        <w:rPr>
+          <w:rFonts w:ascii="Helvetica" w:hAnsi="Helvetica" w:cs="Segoe UI"/>
+        </w:rPr>
+        <w:t>Mixx</w:t>
+      </w:r>
+      <w:proofErr w:type="spellEnd"/>
+      <w:r>
+        <w:rPr>
+          <w:rFonts w:ascii="Helvetica" w:hAnsi="Helvetica" w:cs="Segoe UI"/>
+        </w:rPr>
+        <w:t xml:space="preserve"> Award for Content Marketing</w:t>
       </w:r>
     </w:p>
     <w:p>
@@ -2235,6 +2458,7 @@
           <w:rFonts w:ascii="Helvetica" w:hAnsi="Helvetica" w:cs="Segoe UI"/>
         </w:rPr>
       </w:pPr>
+      <w:proofErr w:type="spellStart"/>
       <w:r>
         <w:rPr>
           <w:rFonts w:ascii="Helvetica" w:hAnsi="Helvetica" w:cs="Segoe UI"/>
@@ -2243,6 +2467,7 @@
         <w:lastRenderedPageBreak/>
         <w:t>Engauge</w:t>
       </w:r>
+      <w:proofErr w:type="spellEnd"/>
     </w:p>
     <w:p>
       <w:pPr>
@@ -2379,7 +2604,21 @@
         <w:rPr>
           <w:rFonts w:ascii="Helvetica" w:hAnsi="Helvetica" w:cs="Segoe UI"/>
         </w:rPr>
-        <w:t xml:space="preserve"> the “Great Aussie Steakout”</w:t>
+        <w:t xml:space="preserve"> the “Great Aussie </w:t>
+      </w:r>
+      <w:proofErr w:type="spellStart"/>
+      <w:r>
+        <w:rPr>
+          <w:rFonts w:ascii="Helvetica" w:hAnsi="Helvetica" w:cs="Segoe UI"/>
+        </w:rPr>
+        <w:t>Steakout</w:t>
+      </w:r>
+      <w:proofErr w:type="spellEnd"/>
+      <w:r>
+        <w:rPr>
+          <w:rFonts w:ascii="Helvetica" w:hAnsi="Helvetica" w:cs="Segoe UI"/>
+        </w:rPr>
+        <w:t>”</w:t>
       </w:r>
       <w:r>
         <w:rPr>
@@ -2488,13 +2727,22 @@
           <w:rFonts w:ascii="Helvetica" w:hAnsi="Helvetica" w:cs="Segoe UI"/>
         </w:rPr>
       </w:pPr>
+      <w:proofErr w:type="spellStart"/>
       <w:r>
         <w:rPr>
           <w:rFonts w:ascii="Helvetica" w:hAnsi="Helvetica" w:cs="Segoe UI"/>
           <w:b/>
         </w:rPr>
         <w:lastRenderedPageBreak/>
-        <w:t>SolTech, Inc.</w:t>
+        <w:t>SolTech</w:t>
+      </w:r>
+      <w:proofErr w:type="spellEnd"/>
+      <w:r>
+        <w:rPr>
+          <w:rFonts w:ascii="Helvetica" w:hAnsi="Helvetica" w:cs="Segoe UI"/>
+          <w:b/>
+        </w:rPr>
+        <w:t>, Inc.</w:t>
       </w:r>
       <w:r>
         <w:rPr>
@@ -2798,7 +3046,21 @@
           <w:rFonts w:ascii="Helvetica" w:hAnsi="Helvetica" w:cs="Segoe UI"/>
         </w:rPr>
         <w:lastRenderedPageBreak/>
-        <w:t>Developed internet-based employee time-management system for the Guardian Ad Litum division of the Florida Department of Justice</w:t>
+        <w:t xml:space="preserve">Developed internet-based employee time-management system for the Guardian Ad </w:t>
+      </w:r>
+      <w:proofErr w:type="spellStart"/>
+      <w:r>
+        <w:rPr>
+          <w:rFonts w:ascii="Helvetica" w:hAnsi="Helvetica" w:cs="Segoe UI"/>
+        </w:rPr>
+        <w:t>Litum</w:t>
+      </w:r>
+      <w:proofErr w:type="spellEnd"/>
+      <w:r>
+        <w:rPr>
+          <w:rFonts w:ascii="Helvetica" w:hAnsi="Helvetica" w:cs="Segoe UI"/>
+        </w:rPr>
+        <w:t xml:space="preserve"> division of the Florida Department of Justice</w:t>
       </w:r>
     </w:p>
     <w:p>
@@ -4655,7 +4917,7 @@
 </file>
 
 <file path=customXml/itemProps1.xml><?xml version="1.0" encoding="utf-8"?>
-<ds:datastoreItem xmlns:ds="http://schemas.openxmlformats.org/officeDocument/2006/customXml" ds:itemID="{C691777C-25CB-0C47-ACAB-7FB15A13A7E4}">
+<ds:datastoreItem xmlns:ds="http://schemas.openxmlformats.org/officeDocument/2006/customXml" ds:itemID="{3825BA28-284E-4740-92F0-CE6A365FBFED}">
   <ds:schemaRefs>
     <ds:schemaRef ds:uri="http://schemas.openxmlformats.org/officeDocument/2006/bibliography"/>
   </ds:schemaRefs>

</xml_diff>

<commit_message>
adding outreach and presentation work + patents
</commit_message>
<xml_diff>
--- a/Patrick_Brandt.docx
+++ b/Patrick_Brandt.docx
@@ -68,8 +68,8 @@
         <w:rPr>
           <w:noProof/>
         </w:rPr>
-        <w:pict w14:anchorId="02D7194E">
-          <v:line id="Straight Connector 1" o:spid="_x0000_s1026" style="position:absolute;z-index:251659264;visibility:visible;mso-wrap-style:square;mso-width-percent:0;mso-height-percent:0;mso-wrap-distance-left:9pt;mso-wrap-distance-top:.mm;mso-wrap-distance-right:9pt;mso-wrap-distance-bottom:.mm;mso-position-horizontal:absolute;mso-position-horizontal-relative:text;mso-position-vertical:absolute;mso-position-vertical-relative:text;mso-width-percent:0;mso-height-percent:0;mso-width-relative:margin;mso-height-relative:page" from="-6.3pt,2.9pt" to="512.1pt,2.9pt" o:gfxdata="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" strokeweight="1pt">
+        <w:pict w14:anchorId="50D6DEBA">
+          <v:line id="Straight Connector 1" o:spid="_x0000_s1026" style="position:absolute;z-index:251659264;visibility:visible;mso-wrap-style:square;mso-width-percent:0;mso-height-percent:0;mso-wrap-distance-left:9pt;mso-wrap-distance-top:.mm;mso-wrap-distance-right:9pt;mso-wrap-distance-bottom:.mm;mso-position-horizontal:absolute;mso-position-horizontal-relative:text;mso-position-vertical:absolute;mso-position-vertical-relative:text;mso-width-percent:0;mso-height-percent:0;mso-width-relative:margin;mso-height-relative:page" from="-6.3pt,2.9pt" to="512.1pt,2.9pt" o:gfxdata="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" strokecolor="windowText" strokeweight="1pt">
             <v:path arrowok="f"/>
             <o:lock v:ext="edit" aspectratio="t" verticies="t"/>
           </v:line>
@@ -155,25 +155,7 @@
             <w:color w:val="000000" w:themeColor="text1"/>
             <w:u w:val="none"/>
           </w:rPr>
-          <w:t>wpb.</w:t>
-        </w:r>
-        <w:r>
-          <w:rPr>
-            <w:rStyle w:val="Hyperlink"/>
-            <w:rFonts w:ascii="Helvetica" w:hAnsi="Helvetica"/>
-            <w:color w:val="000000" w:themeColor="text1"/>
-            <w:u w:val="none"/>
-          </w:rPr>
-          <w:t>i</w:t>
-        </w:r>
-        <w:r>
-          <w:rPr>
-            <w:rStyle w:val="Hyperlink"/>
-            <w:rFonts w:ascii="Helvetica" w:hAnsi="Helvetica"/>
-            <w:color w:val="000000" w:themeColor="text1"/>
-            <w:u w:val="none"/>
-          </w:rPr>
-          <w:t>s/home</w:t>
+          <w:t>wpb.is/home</w:t>
         </w:r>
       </w:hyperlink>
     </w:p>
@@ -278,7 +260,14 @@
           <w:rFonts w:ascii="Helvetica" w:hAnsi="Helvetica" w:cs="Segoe UI"/>
           <w:i/>
         </w:rPr>
-        <w:t>IT Director and Solutions Strategist</w:t>
+        <w:t>Sr.</w:t>
+      </w:r>
+      <w:r>
+        <w:rPr>
+          <w:rFonts w:ascii="Helvetica" w:hAnsi="Helvetica" w:cs="Segoe UI"/>
+          <w:i/>
+        </w:rPr>
+        <w:t xml:space="preserve"> Solutions Strategist</w:t>
       </w:r>
     </w:p>
     <w:p>
@@ -338,7 +327,13 @@
         <w:rPr>
           <w:rFonts w:ascii="Helvetica" w:hAnsi="Helvetica" w:cs="Segoe UI"/>
         </w:rPr>
-        <w:t xml:space="preserve"> the delivery of software</w:t>
+        <w:t xml:space="preserve"> the delivery of </w:t>
+      </w:r>
+      <w:r>
+        <w:rPr>
+          <w:rFonts w:ascii="Helvetica" w:hAnsi="Helvetica" w:cs="Segoe UI"/>
+        </w:rPr>
+        <w:t>digital</w:t>
       </w:r>
       <w:r>
         <w:rPr>
@@ -446,38 +441,57 @@
           <w:numId w:val="6"/>
         </w:numPr>
         <w:rPr>
-          <w:rFonts w:ascii="Helvetica" w:hAnsi="Helvetica" w:cs="Segoe UI"/>
-        </w:rPr>
-      </w:pPr>
-      <w:r>
-        <w:rPr>
-          <w:rFonts w:ascii="Helvetica" w:hAnsi="Helvetica" w:cs="Segoe UI"/>
-        </w:rPr>
-        <w:t>Defined multi-year strategy for an AI-optimized beverage product development platform and architected the fi</w:t>
-      </w:r>
-      <w:r>
-        <w:rPr>
-          <w:rFonts w:ascii="Helvetica" w:hAnsi="Helvetica" w:cs="Segoe UI"/>
-        </w:rPr>
-        <w:t>rst phase of the product (an on</w:t>
-      </w:r>
-      <w:r>
-        <w:rPr>
-          <w:rFonts w:ascii="Helvetica" w:hAnsi="Helvetica" w:cs="Segoe UI"/>
-        </w:rPr>
-        <w:t xml:space="preserve">line </w:t>
-      </w:r>
-      <w:r>
-        <w:rPr>
-          <w:rFonts w:ascii="Helvetica" w:hAnsi="Helvetica" w:cs="Segoe UI"/>
-        </w:rPr>
-        <w:t>recipe</w:t>
-      </w:r>
-      <w:r>
-        <w:rPr>
-          <w:rFonts w:ascii="Helvetica" w:hAnsi="Helvetica" w:cs="Segoe UI"/>
-        </w:rPr>
-        <w:t xml:space="preserve"> creation tool)</w:t>
+          <w:rFonts w:ascii="Helvetica" w:eastAsia="Times New Roman" w:hAnsi="Helvetica" w:cs="Times New Roman"/>
+          <w:color w:val="000000" w:themeColor="text1"/>
+        </w:rPr>
+      </w:pPr>
+      <w:r>
+        <w:rPr>
+          <w:rFonts w:ascii="Helvetica" w:eastAsia="Times New Roman" w:hAnsi="Helvetica" w:cs="Times New Roman"/>
+          <w:color w:val="000000" w:themeColor="text1"/>
+          <w:shd w:val="clear" w:color="auto" w:fill="FFFFFF"/>
+        </w:rPr>
+        <w:t>D</w:t>
+      </w:r>
+      <w:r>
+        <w:rPr>
+          <w:rFonts w:ascii="Helvetica" w:eastAsia="Times New Roman" w:hAnsi="Helvetica" w:cs="Times New Roman"/>
+          <w:color w:val="000000" w:themeColor="text1"/>
+          <w:shd w:val="clear" w:color="auto" w:fill="FFFFFF"/>
+        </w:rPr>
+        <w:t xml:space="preserve">esigned a multi-year strategic vision for the </w:t>
+      </w:r>
+      <w:r>
+        <w:rPr>
+          <w:rFonts w:ascii="Helvetica" w:eastAsia="Times New Roman" w:hAnsi="Helvetica" w:cs="Times New Roman"/>
+          <w:color w:val="000000" w:themeColor="text1"/>
+          <w:shd w:val="clear" w:color="auto" w:fill="FFFFFF"/>
+        </w:rPr>
+        <w:t>product</w:t>
+      </w:r>
+      <w:r>
+        <w:rPr>
+          <w:rFonts w:ascii="Helvetica" w:eastAsia="Times New Roman" w:hAnsi="Helvetica" w:cs="Times New Roman"/>
+          <w:color w:val="000000" w:themeColor="text1"/>
+          <w:shd w:val="clear" w:color="auto" w:fill="FFFFFF"/>
+        </w:rPr>
+        <w:t xml:space="preserve"> development and commercialization group</w:t>
+      </w:r>
+      <w:r>
+        <w:rPr>
+          <w:rFonts w:ascii="Helvetica" w:eastAsia="Times New Roman" w:hAnsi="Helvetica" w:cs="Times New Roman"/>
+          <w:color w:val="000000" w:themeColor="text1"/>
+          <w:shd w:val="clear" w:color="auto" w:fill="FFFFFF"/>
+        </w:rPr>
+        <w:t>s</w:t>
+      </w:r>
+      <w:r>
+        <w:rPr>
+          <w:rFonts w:ascii="Helvetica" w:eastAsia="Times New Roman" w:hAnsi="Helvetica" w:cs="Times New Roman"/>
+          <w:color w:val="000000" w:themeColor="text1"/>
+          <w:shd w:val="clear" w:color="auto" w:fill="FFFFFF"/>
+        </w:rPr>
+        <w:t xml:space="preserve"> and then lead product road-mapping sessions with senior leadership (CCNA Chief Technical Officer and her direct reports) to define the digital platform to support the vision.</w:t>
       </w:r>
     </w:p>
     <w:p>
@@ -513,10 +527,38 @@
         <w:rPr>
           <w:rFonts w:ascii="Helvetica" w:hAnsi="Helvetica" w:cs="Segoe UI"/>
         </w:rPr>
-        <w:t xml:space="preserve"> CCNA and ensure that teams deliver against them</w:t>
-      </w:r>
-      <w:bookmarkStart w:id="0" w:name="_GoBack"/>
-      <w:bookmarkEnd w:id="0"/>
+        <w:t xml:space="preserve"> CCNA and </w:t>
+      </w:r>
+      <w:r>
+        <w:rPr>
+          <w:rFonts w:ascii="Helvetica" w:hAnsi="Helvetica" w:cs="Segoe UI"/>
+        </w:rPr>
+        <w:t xml:space="preserve">continue to </w:t>
+      </w:r>
+      <w:r>
+        <w:rPr>
+          <w:rFonts w:ascii="Helvetica" w:hAnsi="Helvetica" w:cs="Segoe UI"/>
+        </w:rPr>
+        <w:t>coach product management and delivery</w:t>
+      </w:r>
+      <w:r>
+        <w:rPr>
+          <w:rFonts w:ascii="Helvetica" w:hAnsi="Helvetica" w:cs="Segoe UI"/>
+        </w:rPr>
+        <w:t xml:space="preserve"> teams </w:t>
+      </w:r>
+      <w:r>
+        <w:rPr>
+          <w:rFonts w:ascii="Helvetica" w:hAnsi="Helvetica" w:cs="Segoe UI"/>
+        </w:rPr>
+        <w:t>meet</w:t>
+      </w:r>
+      <w:r>
+        <w:rPr>
+          <w:rFonts w:ascii="Helvetica" w:hAnsi="Helvetica" w:cs="Segoe UI"/>
+        </w:rPr>
+        <w:t xml:space="preserve"> them</w:t>
+      </w:r>
     </w:p>
     <w:p>
       <w:pPr>
@@ -533,21 +575,26 @@
         <w:rPr>
           <w:rFonts w:ascii="Helvetica" w:hAnsi="Helvetica" w:cs="Segoe UI"/>
         </w:rPr>
-        <w:t xml:space="preserve">Presented CCNA Step Function implementations at the AWS </w:t>
-      </w:r>
-      <w:proofErr w:type="spellStart"/>
-      <w:r>
-        <w:rPr>
-          <w:rFonts w:ascii="Helvetica" w:hAnsi="Helvetica" w:cs="Segoe UI"/>
-        </w:rPr>
-        <w:t>Re:Invent</w:t>
-      </w:r>
-      <w:proofErr w:type="spellEnd"/>
-      <w:r>
-        <w:rPr>
-          <w:rFonts w:ascii="Helvetica" w:hAnsi="Helvetica" w:cs="Segoe UI"/>
-        </w:rPr>
-        <w:t xml:space="preserve"> conference (</w:t>
+        <w:t xml:space="preserve">Engaged in multiple </w:t>
+      </w:r>
+      <w:r>
+        <w:rPr>
+          <w:rFonts w:ascii="Helvetica" w:hAnsi="Helvetica" w:cs="Segoe UI"/>
+        </w:rPr>
+        <w:t>tech community outreach opportunities</w:t>
+      </w:r>
+      <w:r>
+        <w:rPr>
+          <w:rFonts w:ascii="Helvetica" w:hAnsi="Helvetica" w:cs="Segoe UI"/>
+        </w:rPr>
+        <w:t xml:space="preserve"> including talks at major conferences and presentations to Emory University graduate and undergraduate students. Conference talks can be found here</w:t>
+      </w:r>
+      <w:r>
+        <w:rPr>
+          <w:rFonts w:ascii="Helvetica" w:hAnsi="Helvetica" w:cs="Segoe UI"/>
+          <w:color w:val="000000" w:themeColor="text1"/>
+        </w:rPr>
+        <w:t xml:space="preserve">: </w:t>
       </w:r>
       <w:hyperlink r:id="rId10" w:history="1">
         <w:r>
@@ -557,23 +604,46 @@
             <w:color w:val="000000" w:themeColor="text1"/>
             <w:u w:val="none"/>
           </w:rPr>
-          <w:t>https://wpb.is/reinvent</w:t>
+          <w:t>https://wpb.is/YouTube</w:t>
         </w:r>
       </w:hyperlink>
-      <w:r>
-        <w:rPr>
-          <w:rFonts w:ascii="Helvetica" w:hAnsi="Helvetica" w:cs="Segoe UI"/>
-        </w:rPr>
-        <w:t xml:space="preserve">) </w:t>
-      </w:r>
-    </w:p>
-    <w:p>
-      <w:pPr>
-        <w:rPr>
-          <w:rFonts w:ascii="Helvetica" w:hAnsi="Helvetica" w:cs="Segoe UI"/>
-          <w:b/>
-        </w:rPr>
-      </w:pPr>
+    </w:p>
+    <w:p>
+      <w:pPr>
+        <w:pStyle w:val="ListParagraph"/>
+        <w:numPr>
+          <w:ilvl w:val="0"/>
+          <w:numId w:val="6"/>
+        </w:numPr>
+        <w:rPr>
+          <w:rFonts w:ascii="Helvetica" w:eastAsia="Times New Roman" w:hAnsi="Helvetica" w:cs="Times New Roman"/>
+          <w:color w:val="000000" w:themeColor="text1"/>
+        </w:rPr>
+      </w:pPr>
+      <w:r>
+        <w:rPr>
+          <w:rFonts w:ascii="Helvetica" w:eastAsia="Times New Roman" w:hAnsi="Helvetica" w:cs="Times New Roman"/>
+          <w:color w:val="000000" w:themeColor="text1"/>
+          <w:shd w:val="clear" w:color="auto" w:fill="FFFFFF"/>
+        </w:rPr>
+        <w:t xml:space="preserve">Hold two pending patents: both are innovations in computer vision </w:t>
+      </w:r>
+      <w:r>
+        <w:rPr>
+          <w:rFonts w:ascii="Helvetica" w:eastAsia="Times New Roman" w:hAnsi="Helvetica" w:cs="Times New Roman"/>
+          <w:color w:val="000000" w:themeColor="text1"/>
+          <w:shd w:val="clear" w:color="auto" w:fill="FFFFFF"/>
+        </w:rPr>
+        <w:t>platforms</w:t>
+      </w:r>
+      <w:r>
+        <w:rPr>
+          <w:rFonts w:ascii="Helvetica" w:eastAsia="Times New Roman" w:hAnsi="Helvetica" w:cs="Times New Roman"/>
+          <w:color w:val="000000" w:themeColor="text1"/>
+          <w:shd w:val="clear" w:color="auto" w:fill="FFFFFF"/>
+        </w:rPr>
+        <w:t xml:space="preserve"> for CCNA consumer marketing (proof-of-purchase A.I. and the Sip &amp; Scan icon)</w:t>
+      </w:r>
     </w:p>
     <w:p>
       <w:pPr>
@@ -589,34 +659,15 @@
           <w:docGrid w:linePitch="360"/>
         </w:sectPr>
       </w:pPr>
-    </w:p>
-    <w:p>
-      <w:pPr>
-        <w:rPr>
-          <w:rFonts w:ascii="Helvetica" w:hAnsi="Helvetica" w:cs="Segoe UI"/>
-        </w:rPr>
-      </w:pPr>
-      <w:r>
-        <w:rPr>
-          <w:rFonts w:ascii="Helvetica" w:hAnsi="Helvetica" w:cs="Segoe UI"/>
-          <w:b/>
-        </w:rPr>
-        <w:t xml:space="preserve">The </w:t>
-      </w:r>
-      <w:r>
-        <w:rPr>
-          <w:rFonts w:ascii="Helvetica" w:hAnsi="Helvetica" w:cs="Segoe UI"/>
-          <w:b/>
-        </w:rPr>
-        <w:t>Coca-Cola</w:t>
-      </w:r>
-      <w:r>
-        <w:rPr>
-          <w:rFonts w:ascii="Helvetica" w:hAnsi="Helvetica" w:cs="Segoe UI"/>
-          <w:b/>
-        </w:rPr>
-        <w:t xml:space="preserve"> Company</w:t>
-      </w:r>
+      <w:bookmarkStart w:id="0" w:name="_GoBack"/>
+      <w:bookmarkEnd w:id="0"/>
+    </w:p>
+    <w:p>
+      <w:pPr>
+        <w:rPr>
+          <w:rFonts w:ascii="Helvetica" w:hAnsi="Helvetica" w:cs="Segoe UI"/>
+        </w:rPr>
+      </w:pPr>
     </w:p>
     <w:p>
       <w:pPr>
@@ -625,12 +676,6 @@
           <w:rFonts w:ascii="Helvetica" w:hAnsi="Helvetica" w:cs="Segoe UI"/>
         </w:rPr>
       </w:pPr>
-      <w:r>
-        <w:rPr>
-          <w:rFonts w:ascii="Helvetica" w:hAnsi="Helvetica" w:cs="Segoe UI"/>
-        </w:rPr>
-        <w:t>Atlanta, GA</w:t>
-      </w:r>
     </w:p>
     <w:p>
       <w:pPr>
@@ -915,47 +960,6 @@
           <w:rFonts w:ascii="Helvetica" w:hAnsi="Helvetica" w:cs="Segoe UI"/>
         </w:rPr>
         <w:t xml:space="preserve"> for consumer-facing web campaigns and mobile apps</w:t>
-      </w:r>
-    </w:p>
-    <w:p>
-      <w:pPr>
-        <w:numPr>
-          <w:ilvl w:val="1"/>
-          <w:numId w:val="5"/>
-        </w:numPr>
-        <w:rPr>
-          <w:rFonts w:ascii="Helvetica" w:hAnsi="Helvetica" w:cs="Segoe UI"/>
-        </w:rPr>
-      </w:pPr>
-      <w:r>
-        <w:rPr>
-          <w:rFonts w:ascii="Helvetica" w:hAnsi="Helvetica" w:cs="Segoe UI"/>
-        </w:rPr>
-        <w:t>I</w:t>
-      </w:r>
-      <w:r>
-        <w:rPr>
-          <w:rFonts w:ascii="Helvetica" w:hAnsi="Helvetica" w:cs="Segoe UI"/>
-        </w:rPr>
-        <w:t>nvented a novel machine l</w:t>
-      </w:r>
-      <w:r>
-        <w:rPr>
-          <w:rFonts w:ascii="Helvetica" w:hAnsi="Helvetica" w:cs="Segoe UI"/>
-        </w:rPr>
-        <w:t>earning pr</w:t>
-      </w:r>
-      <w:r>
-        <w:rPr>
-          <w:rFonts w:ascii="Helvetica" w:hAnsi="Helvetica" w:cs="Segoe UI"/>
-        </w:rPr>
-        <w:t>ocess for proof-of-purchase of consumer packaged g</w:t>
-      </w:r>
-      <w:r>
-        <w:rPr>
-          <w:rFonts w:ascii="Helvetica" w:hAnsi="Helvetica" w:cs="Segoe UI"/>
-        </w:rPr>
-        <w:t>oods (patent pending)</w:t>
       </w:r>
     </w:p>
     <w:p>
@@ -1520,6 +1524,7 @@
         <w:rPr>
           <w:rFonts w:ascii="Helvetica" w:hAnsi="Helvetica" w:cs="Segoe UI"/>
         </w:rPr>
+        <w:lastRenderedPageBreak/>
         <w:t xml:space="preserve">Developed </w:t>
       </w:r>
       <w:r>
@@ -1621,7 +1626,6 @@
           <w:rFonts w:ascii="Helvetica" w:hAnsi="Helvetica" w:cs="Segoe UI"/>
           <w:b/>
         </w:rPr>
-        <w:lastRenderedPageBreak/>
         <w:t>MRY</w:t>
       </w:r>
     </w:p>
@@ -4180,7 +4184,6 @@
   <w:style w:type="character" w:default="1" w:styleId="DefaultParagraphFont">
     <w:name w:val="Default Paragraph Font"/>
     <w:uiPriority w:val="1"/>
-    <w:semiHidden/>
     <w:unhideWhenUsed/>
   </w:style>
   <w:style w:type="table" w:default="1" w:styleId="TableNormal">
@@ -4682,7 +4685,7 @@
 </file>
 
 <file path=customXml/itemProps1.xml><?xml version="1.0" encoding="utf-8"?>
-<ds:datastoreItem xmlns:ds="http://schemas.openxmlformats.org/officeDocument/2006/customXml" ds:itemID="{44913F55-BA7C-EA46-B1F2-4E16DBE3FEB7}">
+<ds:datastoreItem xmlns:ds="http://schemas.openxmlformats.org/officeDocument/2006/customXml" ds:itemID="{2BF0C392-46B0-0D40-B092-934835697BA2}">
   <ds:schemaRefs>
     <ds:schemaRef ds:uri="http://schemas.openxmlformats.org/officeDocument/2006/bibliography"/>
   </ds:schemaRefs>

</xml_diff>

<commit_message>
adding TF dev summit presentation to Coca-Cola SA section
</commit_message>
<xml_diff>
--- a/Patrick_Brandt.docx
+++ b/Patrick_Brandt.docx
@@ -68,7 +68,7 @@
         <w:rPr>
           <w:noProof/>
         </w:rPr>
-        <w:pict w14:anchorId="50D6DEBA">
+        <w:pict w14:anchorId="64129D47">
           <v:line id="Straight Connector 1" o:spid="_x0000_s1026" style="position:absolute;z-index:251659264;visibility:visible;mso-wrap-style:square;mso-width-percent:0;mso-height-percent:0;mso-wrap-distance-left:9pt;mso-wrap-distance-top:.mm;mso-wrap-distance-right:9pt;mso-wrap-distance-bottom:.mm;mso-position-horizontal:absolute;mso-position-horizontal-relative:text;mso-position-vertical:absolute;mso-position-vertical-relative:text;mso-width-percent:0;mso-height-percent:0;mso-width-relative:margin;mso-height-relative:page" from="-6.3pt,2.9pt" to="512.1pt,2.9pt" o:gfxdata="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" strokecolor="windowText" strokeweight="1pt">
             <v:path arrowok="f"/>
             <o:lock v:ext="edit" aspectratio="t" verticies="t"/>
@@ -659,8 +659,6 @@
           <w:docGrid w:linePitch="360"/>
         </w:sectPr>
       </w:pPr>
-      <w:bookmarkStart w:id="0" w:name="_GoBack"/>
-      <w:bookmarkEnd w:id="0"/>
     </w:p>
     <w:p>
       <w:pPr>
@@ -987,7 +985,7 @@
             <w:color w:val="000000" w:themeColor="text1"/>
             <w:u w:val="none"/>
           </w:rPr>
-          <w:t>https://wpb.is/tensorflow</w:t>
+          <w:t>https://wpb.is/TensorFlow</w:t>
         </w:r>
       </w:hyperlink>
       <w:r>
@@ -995,6 +993,24 @@
           <w:rFonts w:ascii="Helvetica" w:hAnsi="Helvetica" w:cs="Segoe UI"/>
         </w:rPr>
         <w:t>)</w:t>
+      </w:r>
+    </w:p>
+    <w:p>
+      <w:pPr>
+        <w:numPr>
+          <w:ilvl w:val="1"/>
+          <w:numId w:val="5"/>
+        </w:numPr>
+        <w:rPr>
+          <w:rFonts w:ascii="Helvetica" w:hAnsi="Helvetica" w:cs="Segoe UI"/>
+        </w:rPr>
+      </w:pPr>
+      <w:r>
+        <w:rPr>
+          <w:rFonts w:ascii="Helvetica" w:hAnsi="Helvetica" w:cs="Segoe UI"/>
+          <w:color w:val="000000" w:themeColor="text1"/>
+        </w:rPr>
+        <w:t>Presented the solution at the 2018 Google TensorFlow Dev Summit</w:t>
       </w:r>
     </w:p>
     <w:p>
@@ -1116,9 +1132,11 @@
             <w:color w:val="000000" w:themeColor="text1"/>
             <w:u w:val="none"/>
           </w:rPr>
-          <w:t>https://wpb.is/reinvent2016</w:t>
+          <w:t>https://wpb.is/Reinvent2016</w:t>
         </w:r>
       </w:hyperlink>
+      <w:bookmarkStart w:id="0" w:name="_GoBack"/>
+      <w:bookmarkEnd w:id="0"/>
       <w:r>
         <w:rPr>
           <w:rFonts w:ascii="Helvetica" w:hAnsi="Helvetica" w:cs="Segoe UI"/>
@@ -4685,7 +4703,7 @@
 </file>
 
 <file path=customXml/itemProps1.xml><?xml version="1.0" encoding="utf-8"?>
-<ds:datastoreItem xmlns:ds="http://schemas.openxmlformats.org/officeDocument/2006/customXml" ds:itemID="{2BF0C392-46B0-0D40-B092-934835697BA2}">
+<ds:datastoreItem xmlns:ds="http://schemas.openxmlformats.org/officeDocument/2006/customXml" ds:itemID="{9F6B3C6D-0BD1-DF4E-836F-D43DC5E8E6C9}">
   <ds:schemaRefs>
     <ds:schemaRef ds:uri="http://schemas.openxmlformats.org/officeDocument/2006/bibliography"/>
   </ds:schemaRefs>

</xml_diff>

<commit_message>
adding POC and dev productivity tool efforts
</commit_message>
<xml_diff>
--- a/Patrick_Brandt.docx
+++ b/Patrick_Brandt.docx
@@ -68,7 +68,7 @@
         <w:rPr>
           <w:noProof/>
         </w:rPr>
-        <w:pict w14:anchorId="64129D47">
+        <w:pict w14:anchorId="17A385D5">
           <v:line id="Straight Connector 1" o:spid="_x0000_s1026" style="position:absolute;z-index:251659264;visibility:visible;mso-wrap-style:square;mso-width-percent:0;mso-height-percent:0;mso-wrap-distance-left:9pt;mso-wrap-distance-top:.mm;mso-wrap-distance-right:9pt;mso-wrap-distance-bottom:.mm;mso-position-horizontal:absolute;mso-position-horizontal-relative:text;mso-position-vertical:absolute;mso-position-vertical-relative:text;mso-width-percent:0;mso-height-percent:0;mso-width-relative:margin;mso-height-relative:page" from="-6.3pt,2.9pt" to="512.1pt,2.9pt" o:gfxdata="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" strokecolor="windowText" strokeweight="1pt">
             <v:path arrowok="f"/>
             <o:lock v:ext="edit" aspectratio="t" verticies="t"/>
@@ -118,19 +118,8 @@
             <w:color w:val="000000" w:themeColor="text1"/>
             <w:u w:val="none"/>
           </w:rPr>
-          <w:t>linkedin.com/in/</w:t>
+          <w:t>linkedin.com/in/wpatrickbrandt</w:t>
         </w:r>
-        <w:proofErr w:type="spellStart"/>
-        <w:r>
-          <w:rPr>
-            <w:rStyle w:val="Hyperlink"/>
-            <w:rFonts w:ascii="Helvetica" w:hAnsi="Helvetica"/>
-            <w:color w:val="000000" w:themeColor="text1"/>
-            <w:u w:val="none"/>
-          </w:rPr>
-          <w:t>wpatrickbrandt</w:t>
-        </w:r>
-        <w:proofErr w:type="spellEnd"/>
       </w:hyperlink>
     </w:p>
     <w:p>
@@ -647,9 +636,48 @@
     </w:p>
     <w:p>
       <w:pPr>
-        <w:rPr>
-          <w:rFonts w:ascii="Helvetica" w:hAnsi="Helvetica" w:cs="Segoe UI"/>
-          <w:b/>
+        <w:pStyle w:val="ListParagraph"/>
+        <w:numPr>
+          <w:ilvl w:val="0"/>
+          <w:numId w:val="6"/>
+        </w:numPr>
+        <w:rPr>
+          <w:rFonts w:ascii="Helvetica" w:eastAsia="Times New Roman" w:hAnsi="Helvetica" w:cs="Times New Roman"/>
+          <w:color w:val="000000" w:themeColor="text1"/>
+        </w:rPr>
+      </w:pPr>
+      <w:r>
+        <w:rPr>
+          <w:rFonts w:ascii="Helvetica" w:eastAsia="Times New Roman" w:hAnsi="Helvetica" w:cs="Times New Roman"/>
+          <w:color w:val="000000" w:themeColor="text1"/>
+          <w:shd w:val="clear" w:color="auto" w:fill="FFFFFF"/>
+        </w:rPr>
+        <w:t>Build proofs of concept</w:t>
+      </w:r>
+      <w:r>
+        <w:rPr>
+          <w:rFonts w:ascii="Helvetica" w:eastAsia="Times New Roman" w:hAnsi="Helvetica" w:cs="Times New Roman"/>
+          <w:color w:val="000000" w:themeColor="text1"/>
+          <w:shd w:val="clear" w:color="auto" w:fill="FFFFFF"/>
+        </w:rPr>
+        <w:t xml:space="preserve"> for new digital products</w:t>
+      </w:r>
+      <w:bookmarkStart w:id="0" w:name="_GoBack"/>
+      <w:bookmarkEnd w:id="0"/>
+      <w:r>
+        <w:rPr>
+          <w:rFonts w:ascii="Helvetica" w:eastAsia="Times New Roman" w:hAnsi="Helvetica" w:cs="Times New Roman"/>
+          <w:color w:val="000000" w:themeColor="text1"/>
+          <w:shd w:val="clear" w:color="auto" w:fill="FFFFFF"/>
+        </w:rPr>
+        <w:t xml:space="preserve"> and developer productivity tools</w:t>
+      </w:r>
+    </w:p>
+    <w:p>
+      <w:pPr>
+        <w:rPr>
+          <w:rFonts w:ascii="Helvetica" w:eastAsia="Times New Roman" w:hAnsi="Helvetica" w:cs="Times New Roman"/>
+          <w:color w:val="000000" w:themeColor="text1"/>
         </w:rPr>
         <w:sectPr>
           <w:type w:val="continuous"/>
@@ -1099,23 +1127,7 @@
           <w:rFonts w:ascii="Helvetica" w:hAnsi="Helvetica" w:cs="Segoe UI"/>
           <w:color w:val="000000" w:themeColor="text1"/>
         </w:rPr>
-        <w:t xml:space="preserve">presented it at the AWS </w:t>
-      </w:r>
-      <w:proofErr w:type="spellStart"/>
-      <w:r>
-        <w:rPr>
-          <w:rFonts w:ascii="Helvetica" w:hAnsi="Helvetica" w:cs="Segoe UI"/>
-          <w:color w:val="000000" w:themeColor="text1"/>
-        </w:rPr>
-        <w:t>Re:Invent</w:t>
-      </w:r>
-      <w:proofErr w:type="spellEnd"/>
-      <w:r>
-        <w:rPr>
-          <w:rFonts w:ascii="Helvetica" w:hAnsi="Helvetica" w:cs="Segoe UI"/>
-          <w:color w:val="000000" w:themeColor="text1"/>
-        </w:rPr>
-        <w:t xml:space="preserve"> 2016 Conference</w:t>
+        <w:t>presented it at the AWS Re:Invent 2016 Conference</w:t>
       </w:r>
       <w:r>
         <w:rPr>
@@ -1135,8 +1147,6 @@
           <w:t>https://wpb.is/Reinvent2016</w:t>
         </w:r>
       </w:hyperlink>
-      <w:bookmarkStart w:id="0" w:name="_GoBack"/>
-      <w:bookmarkEnd w:id="0"/>
       <w:r>
         <w:rPr>
           <w:rFonts w:ascii="Helvetica" w:hAnsi="Helvetica" w:cs="Segoe UI"/>
@@ -1420,21 +1430,7 @@
         <w:rPr>
           <w:rFonts w:ascii="Helvetica" w:hAnsi="Helvetica" w:cs="Segoe UI"/>
         </w:rPr>
-        <w:t xml:space="preserve"> </w:t>
-      </w:r>
-      <w:proofErr w:type="spellStart"/>
-      <w:r>
-        <w:rPr>
-          <w:rFonts w:ascii="Helvetica" w:hAnsi="Helvetica" w:cs="Segoe UI"/>
-        </w:rPr>
-        <w:t>EchoPark</w:t>
-      </w:r>
-      <w:proofErr w:type="spellEnd"/>
-      <w:r>
-        <w:rPr>
-          <w:rFonts w:ascii="Helvetica" w:hAnsi="Helvetica" w:cs="Segoe UI"/>
-        </w:rPr>
-        <w:t xml:space="preserve"> Automotive</w:t>
+        <w:t xml:space="preserve"> EchoPark Automotive</w:t>
       </w:r>
       <w:r>
         <w:rPr>
@@ -1500,7 +1496,14 @@
         <w:rPr>
           <w:rFonts w:ascii="Helvetica" w:hAnsi="Helvetica" w:cs="Segoe UI"/>
         </w:rPr>
-        <w:t xml:space="preserve"> with Business Analysts to create </w:t>
+        <w:t xml:space="preserve"> with </w:t>
+      </w:r>
+      <w:r>
+        <w:rPr>
+          <w:rFonts w:ascii="Helvetica" w:hAnsi="Helvetica" w:cs="Segoe UI"/>
+        </w:rPr>
+        <w:lastRenderedPageBreak/>
+        <w:t xml:space="preserve">Business Analysts to create </w:t>
       </w:r>
       <w:r>
         <w:rPr>
@@ -1542,7 +1545,6 @@
         <w:rPr>
           <w:rFonts w:ascii="Helvetica" w:hAnsi="Helvetica" w:cs="Segoe UI"/>
         </w:rPr>
-        <w:lastRenderedPageBreak/>
         <w:t xml:space="preserve">Developed </w:t>
       </w:r>
       <w:r>
@@ -1853,14 +1855,12 @@
         </w:rPr>
         <w:t xml:space="preserve"> </w:t>
       </w:r>
-      <w:proofErr w:type="spellStart"/>
       <w:r>
         <w:rPr>
           <w:rFonts w:ascii="Helvetica" w:hAnsi="Helvetica" w:cs="Segoe UI"/>
         </w:rPr>
         <w:t>Placelists</w:t>
       </w:r>
-      <w:proofErr w:type="spellEnd"/>
       <w:r>
         <w:rPr>
           <w:rFonts w:ascii="Helvetica" w:hAnsi="Helvetica" w:cs="Segoe UI"/>
@@ -2197,7 +2197,25 @@
         <w:rPr>
           <w:rFonts w:ascii="Helvetica" w:hAnsi="Helvetica" w:cs="Segoe UI"/>
         </w:rPr>
-        <w:t>a multi-channel platform</w:t>
+        <w:t>a</w:t>
+      </w:r>
+      <w:r>
+        <w:rPr>
+          <w:rFonts w:ascii="Helvetica" w:hAnsi="Helvetica" w:cs="Segoe UI"/>
+        </w:rPr>
+        <w:t>nd built</w:t>
+      </w:r>
+      <w:r>
+        <w:rPr>
+          <w:rFonts w:ascii="Helvetica" w:hAnsi="Helvetica" w:cs="Segoe UI"/>
+        </w:rPr>
+        <w:t xml:space="preserve"> a</w:t>
+      </w:r>
+      <w:r>
+        <w:rPr>
+          <w:rFonts w:ascii="Helvetica" w:hAnsi="Helvetica" w:cs="Segoe UI"/>
+        </w:rPr>
+        <w:t xml:space="preserve"> multi-channel platform</w:t>
       </w:r>
       <w:r>
         <w:rPr>
@@ -2222,68 +2240,6 @@
           <w:rFonts w:ascii="Helvetica" w:hAnsi="Helvetica" w:cs="Segoe UI"/>
         </w:rPr>
         <w:t xml:space="preserve"> (supporting 24 languages)</w:t>
-      </w:r>
-    </w:p>
-    <w:p>
-      <w:pPr>
-        <w:pStyle w:val="ListParagraph"/>
-        <w:numPr>
-          <w:ilvl w:val="1"/>
-          <w:numId w:val="1"/>
-        </w:numPr>
-        <w:rPr>
-          <w:rFonts w:ascii="Helvetica" w:hAnsi="Helvetica" w:cs="Segoe UI"/>
-        </w:rPr>
-      </w:pPr>
-      <w:r>
-        <w:rPr>
-          <w:rFonts w:ascii="Helvetica" w:hAnsi="Helvetica" w:cs="Segoe UI"/>
-        </w:rPr>
-        <w:t>Team won</w:t>
-      </w:r>
-      <w:r>
-        <w:rPr>
-          <w:rFonts w:ascii="Helvetica" w:hAnsi="Helvetica" w:cs="Segoe UI"/>
-        </w:rPr>
-        <w:t xml:space="preserve"> multiple awards: </w:t>
-      </w:r>
-      <w:r>
-        <w:rPr>
-          <w:rFonts w:ascii="Helvetica" w:hAnsi="Helvetica" w:cs="Segoe UI"/>
-        </w:rPr>
-        <w:t>Clio in Digital/Mobile</w:t>
-      </w:r>
-      <w:r>
-        <w:rPr>
-          <w:rFonts w:ascii="Helvetica" w:hAnsi="Helvetica" w:cs="Segoe UI"/>
-        </w:rPr>
-        <w:t xml:space="preserve"> </w:t>
-      </w:r>
-      <w:r>
-        <w:rPr>
-          <w:rFonts w:ascii="Helvetica" w:hAnsi="Helvetica" w:cs="Segoe UI"/>
-        </w:rPr>
-        <w:t>Technique</w:t>
-      </w:r>
-      <w:r>
-        <w:rPr>
-          <w:rFonts w:ascii="Helvetica" w:hAnsi="Helvetica" w:cs="Segoe UI"/>
-        </w:rPr>
-        <w:t xml:space="preserve">, Mashable Marketing Innovator of the Year, and </w:t>
-      </w:r>
-      <w:proofErr w:type="spellStart"/>
-      <w:r>
-        <w:rPr>
-          <w:rFonts w:ascii="Helvetica" w:hAnsi="Helvetica" w:cs="Segoe UI"/>
-        </w:rPr>
-        <w:t>Mixx</w:t>
-      </w:r>
-      <w:proofErr w:type="spellEnd"/>
-      <w:r>
-        <w:rPr>
-          <w:rFonts w:ascii="Helvetica" w:hAnsi="Helvetica" w:cs="Segoe UI"/>
-        </w:rPr>
-        <w:t xml:space="preserve"> Award for Content Marketing</w:t>
       </w:r>
     </w:p>
     <w:p>
@@ -2491,21 +2447,7 @@
         <w:rPr>
           <w:rFonts w:ascii="Helvetica" w:hAnsi="Helvetica" w:cs="Segoe UI"/>
         </w:rPr>
-        <w:t xml:space="preserve"> the “Great Aussie </w:t>
-      </w:r>
-      <w:proofErr w:type="spellStart"/>
-      <w:r>
-        <w:rPr>
-          <w:rFonts w:ascii="Helvetica" w:hAnsi="Helvetica" w:cs="Segoe UI"/>
-        </w:rPr>
-        <w:t>Steakout</w:t>
-      </w:r>
-      <w:proofErr w:type="spellEnd"/>
-      <w:r>
-        <w:rPr>
-          <w:rFonts w:ascii="Helvetica" w:hAnsi="Helvetica" w:cs="Segoe UI"/>
-        </w:rPr>
-        <w:t>”</w:t>
+        <w:t xml:space="preserve"> the “Great Aussie Steakout”</w:t>
       </w:r>
       <w:r>
         <w:rPr>
@@ -2590,21 +2532,12 @@
           <w:rFonts w:ascii="Helvetica" w:hAnsi="Helvetica" w:cs="Segoe UI"/>
         </w:rPr>
       </w:pPr>
-      <w:proofErr w:type="spellStart"/>
       <w:r>
         <w:rPr>
           <w:rFonts w:ascii="Helvetica" w:hAnsi="Helvetica" w:cs="Segoe UI"/>
           <w:b/>
         </w:rPr>
-        <w:t>SolTech</w:t>
-      </w:r>
-      <w:proofErr w:type="spellEnd"/>
-      <w:r>
-        <w:rPr>
-          <w:rFonts w:ascii="Helvetica" w:hAnsi="Helvetica" w:cs="Segoe UI"/>
-          <w:b/>
-        </w:rPr>
-        <w:t>, Inc.</w:t>
+        <w:t>SolTech, Inc.</w:t>
       </w:r>
       <w:r>
         <w:rPr>
@@ -2887,21 +2820,7 @@
         <w:rPr>
           <w:rFonts w:ascii="Helvetica" w:hAnsi="Helvetica" w:cs="Segoe UI"/>
         </w:rPr>
-        <w:t xml:space="preserve">Developed internet-based employee time-management system for the Guardian Ad </w:t>
-      </w:r>
-      <w:proofErr w:type="spellStart"/>
-      <w:r>
-        <w:rPr>
-          <w:rFonts w:ascii="Helvetica" w:hAnsi="Helvetica" w:cs="Segoe UI"/>
-        </w:rPr>
-        <w:t>Litum</w:t>
-      </w:r>
-      <w:proofErr w:type="spellEnd"/>
-      <w:r>
-        <w:rPr>
-          <w:rFonts w:ascii="Helvetica" w:hAnsi="Helvetica" w:cs="Segoe UI"/>
-        </w:rPr>
-        <w:t xml:space="preserve"> division of the Florida Department of Justice</w:t>
+        <w:t>Developed internet-based employee time-management system for the Guardian Ad Litum division of the Florida Department of Justice</w:t>
       </w:r>
     </w:p>
     <w:p>
@@ -3057,23 +2976,7 @@
         <w:annotationRef/>
       </w:r>
       <w:r>
-        <w:t xml:space="preserve">Movement, </w:t>
-      </w:r>
-      <w:proofErr w:type="spellStart"/>
-      <w:r>
-        <w:t>NetBiscuits</w:t>
-      </w:r>
-      <w:proofErr w:type="spellEnd"/>
-      <w:r>
-        <w:t xml:space="preserve">, Soli (SMS service), </w:t>
-      </w:r>
-      <w:proofErr w:type="spellStart"/>
-      <w:r>
-        <w:t>Zooz</w:t>
-      </w:r>
-      <w:proofErr w:type="spellEnd"/>
-      <w:r>
-        <w:t>, PwC</w:t>
+        <w:t>Movement, NetBiscuits, Soli (SMS service), Zooz, PwC</w:t>
       </w:r>
     </w:p>
   </w:comment>
@@ -4202,6 +4105,7 @@
   <w:style w:type="character" w:default="1" w:styleId="DefaultParagraphFont">
     <w:name w:val="Default Paragraph Font"/>
     <w:uiPriority w:val="1"/>
+    <w:semiHidden/>
     <w:unhideWhenUsed/>
   </w:style>
   <w:style w:type="table" w:default="1" w:styleId="TableNormal">
@@ -4703,7 +4607,7 @@
 </file>
 
 <file path=customXml/itemProps1.xml><?xml version="1.0" encoding="utf-8"?>
-<ds:datastoreItem xmlns:ds="http://schemas.openxmlformats.org/officeDocument/2006/customXml" ds:itemID="{9F6B3C6D-0BD1-DF4E-836F-D43DC5E8E6C9}">
+<ds:datastoreItem xmlns:ds="http://schemas.openxmlformats.org/officeDocument/2006/customXml" ds:itemID="{B2F15C64-141D-1C46-A0C2-A5D62C074EC7}">
   <ds:schemaRefs>
     <ds:schemaRef ds:uri="http://schemas.openxmlformats.org/officeDocument/2006/bibliography"/>
   </ds:schemaRefs>

</xml_diff>